<commit_message>
add some contant about theory
</commit_message>
<xml_diff>
--- a/Documentation/Thesis.docx
+++ b/Documentation/Thesis.docx
@@ -96,7 +96,7 @@
         </w:tabs>
       </w:pPr>
       <w:bookmarkStart w:id="0" w:name="_Toc404522254"/>
-      <w:bookmarkStart w:id="1" w:name="_Toc404533755"/>
+      <w:bookmarkStart w:id="1" w:name="_Toc404901010"/>
       <w:r>
         <w:rPr>
           <w:sz w:val="32"/>
@@ -177,7 +177,7 @@
         </w:rPr>
       </w:pPr>
       <w:bookmarkStart w:id="2" w:name="_Toc404522255"/>
-      <w:bookmarkStart w:id="3" w:name="_Toc404533756"/>
+      <w:bookmarkStart w:id="3" w:name="_Toc404901011"/>
       <w:r>
         <w:rPr>
           <w:sz w:val="52"/>
@@ -310,23 +310,7 @@
                                 <w:szCs w:val="32"/>
                                 <w:lang w:val="en-GB"/>
                               </w:rPr>
-                              <w:t xml:space="preserve">Parallel implementation of some global stochastic </w:t>
-                            </w:r>
-                            <w:r>
-                              <w:rPr>
-                                <w:sz w:val="32"/>
-                                <w:szCs w:val="32"/>
-                                <w:lang w:val="en-GB"/>
-                              </w:rPr>
-                              <w:t>optimization</w:t>
-                            </w:r>
-                            <w:r>
-                              <w:rPr>
-                                <w:sz w:val="32"/>
-                                <w:szCs w:val="32"/>
-                                <w:lang w:val="en-GB"/>
-                              </w:rPr>
-                              <w:t xml:space="preserve"> algorithm</w:t>
+                              <w:t>Parallel implementation of some global stochastic optimization algorithm</w:t>
                             </w:r>
                           </w:p>
                           <w:p>
@@ -466,23 +450,7 @@
                           <w:szCs w:val="32"/>
                           <w:lang w:val="en-GB"/>
                         </w:rPr>
-                        <w:t xml:space="preserve">Parallel implementation of some global stochastic </w:t>
-                      </w:r>
-                      <w:r>
-                        <w:rPr>
-                          <w:sz w:val="32"/>
-                          <w:szCs w:val="32"/>
-                          <w:lang w:val="en-GB"/>
-                        </w:rPr>
-                        <w:t>optimization</w:t>
-                      </w:r>
-                      <w:r>
-                        <w:rPr>
-                          <w:sz w:val="32"/>
-                          <w:szCs w:val="32"/>
-                          <w:lang w:val="en-GB"/>
-                        </w:rPr>
-                        <w:t xml:space="preserve"> algorithm</w:t>
+                        <w:t>Parallel implementation of some global stochastic optimization algorithm</w:t>
                       </w:r>
                     </w:p>
                     <w:p>
@@ -690,7 +658,7 @@
     </w:p>
     <w:p>
       <w:pPr>
-        <w:ind w:left="4248" w:firstLine="708"/>
+        <w:ind w:left="3969" w:firstLine="284"/>
         <w:rPr>
           <w:sz w:val="32"/>
         </w:rPr>
@@ -715,6 +683,7 @@
           <w:tab w:val="left" w:pos="0"/>
         </w:tabs>
       </w:pPr>
+      <w:bookmarkStart w:id="4" w:name="_Toc404522256"/>
       <w:r>
         <w:tab/>
       </w:r>
@@ -733,11 +702,7 @@
       <w:r>
         <w:tab/>
       </w:r>
-      <w:r>
-        <w:tab/>
-      </w:r>
-      <w:bookmarkStart w:id="4" w:name="_Toc404522256"/>
-      <w:bookmarkStart w:id="5" w:name="_Toc404533757"/>
+      <w:bookmarkStart w:id="5" w:name="_Toc404901012"/>
       <w:r>
         <w:t>dr hab. Inż. Przemysław Śliwiński</w:t>
       </w:r>
@@ -825,16 +790,6 @@
         </w:rPr>
         <w:t>CENA PRACY:</w:t>
       </w:r>
-    </w:p>
-    <w:p>
-      <w:pPr>
-        <w:pBdr>
-          <w:bottom w:val="single" w:sz="4" w:space="1" w:color="000000"/>
-        </w:pBdr>
-        <w:rPr>
-          <w:sz w:val="32"/>
-        </w:rPr>
-      </w:pPr>
     </w:p>
     <w:p>
       <w:pPr>
@@ -874,7 +829,7 @@
         </w:tabs>
       </w:pPr>
       <w:bookmarkStart w:id="6" w:name="_Toc404522257"/>
-      <w:bookmarkStart w:id="7" w:name="_Toc404533758"/>
+      <w:bookmarkStart w:id="7" w:name="_Toc404901013"/>
       <w:r>
         <w:t xml:space="preserve">WROCŁAW </w:t>
       </w:r>
@@ -933,7 +888,7 @@
           <w:pPr>
             <w:pStyle w:val="Spistreci1"/>
             <w:tabs>
-              <w:tab w:val="right" w:leader="dot" w:pos="9061"/>
+              <w:tab w:val="right" w:leader="dot" w:pos="8492"/>
             </w:tabs>
             <w:rPr>
               <w:rFonts w:asciiTheme="minorHAnsi" w:eastAsiaTheme="minorEastAsia" w:hAnsiTheme="minorHAnsi" w:cstheme="minorBidi"/>
@@ -952,7 +907,7 @@
           <w:r>
             <w:fldChar w:fldCharType="separate"/>
           </w:r>
-          <w:hyperlink w:anchor="_Toc404533755" w:history="1">
+          <w:hyperlink w:anchor="_Toc404901010" w:history="1">
             <w:r>
               <w:rPr>
                 <w:rStyle w:val="Hipercze"/>
@@ -979,7 +934,7 @@
                 <w:noProof/>
                 <w:webHidden/>
               </w:rPr>
-              <w:instrText xml:space="preserve"> PAGEREF _Toc404533755 \h </w:instrText>
+              <w:instrText xml:space="preserve"> PAGEREF _Toc404901010 \h </w:instrText>
             </w:r>
             <w:r>
               <w:rPr>
@@ -1014,7 +969,7 @@
           <w:pPr>
             <w:pStyle w:val="Spistreci2"/>
             <w:tabs>
-              <w:tab w:val="right" w:leader="dot" w:pos="9061"/>
+              <w:tab w:val="right" w:leader="dot" w:pos="8492"/>
             </w:tabs>
             <w:rPr>
               <w:rFonts w:asciiTheme="minorHAnsi" w:eastAsiaTheme="minorEastAsia" w:hAnsiTheme="minorHAnsi" w:cstheme="minorBidi"/>
@@ -1024,7 +979,7 @@
               <w:lang w:val="en-GB" w:eastAsia="en-GB"/>
             </w:rPr>
           </w:pPr>
-          <w:hyperlink w:anchor="_Toc404533756" w:history="1">
+          <w:hyperlink w:anchor="_Toc404901011" w:history="1">
             <w:r>
               <w:rPr>
                 <w:rStyle w:val="Hipercze"/>
@@ -1051,7 +1006,7 @@
                 <w:noProof/>
                 <w:webHidden/>
               </w:rPr>
-              <w:instrText xml:space="preserve"> PAGEREF _Toc404533756 \h </w:instrText>
+              <w:instrText xml:space="preserve"> PAGEREF _Toc404901011 \h </w:instrText>
             </w:r>
             <w:r>
               <w:rPr>
@@ -1086,7 +1041,7 @@
           <w:pPr>
             <w:pStyle w:val="Spistreci1"/>
             <w:tabs>
-              <w:tab w:val="right" w:leader="dot" w:pos="9061"/>
+              <w:tab w:val="right" w:leader="dot" w:pos="8492"/>
             </w:tabs>
             <w:rPr>
               <w:rFonts w:asciiTheme="minorHAnsi" w:eastAsiaTheme="minorEastAsia" w:hAnsiTheme="minorHAnsi" w:cstheme="minorBidi"/>
@@ -1096,7 +1051,7 @@
               <w:lang w:val="en-GB" w:eastAsia="en-GB"/>
             </w:rPr>
           </w:pPr>
-          <w:hyperlink w:anchor="_Toc404533757" w:history="1">
+          <w:hyperlink w:anchor="_Toc404901012" w:history="1">
             <w:r>
               <w:rPr>
                 <w:rStyle w:val="Hipercze"/>
@@ -1123,7 +1078,7 @@
                 <w:noProof/>
                 <w:webHidden/>
               </w:rPr>
-              <w:instrText xml:space="preserve"> PAGEREF _Toc404533757 \h </w:instrText>
+              <w:instrText xml:space="preserve"> PAGEREF _Toc404901012 \h </w:instrText>
             </w:r>
             <w:r>
               <w:rPr>
@@ -1158,7 +1113,7 @@
           <w:pPr>
             <w:pStyle w:val="Spistreci3"/>
             <w:tabs>
-              <w:tab w:val="right" w:leader="dot" w:pos="9061"/>
+              <w:tab w:val="right" w:leader="dot" w:pos="8492"/>
             </w:tabs>
             <w:rPr>
               <w:rFonts w:asciiTheme="minorHAnsi" w:eastAsiaTheme="minorEastAsia" w:hAnsiTheme="minorHAnsi" w:cstheme="minorBidi"/>
@@ -1168,7 +1123,7 @@
               <w:lang w:val="en-GB" w:eastAsia="en-GB"/>
             </w:rPr>
           </w:pPr>
-          <w:hyperlink w:anchor="_Toc404533758" w:history="1">
+          <w:hyperlink w:anchor="_Toc404901013" w:history="1">
             <w:r>
               <w:rPr>
                 <w:rStyle w:val="Hipercze"/>
@@ -1195,7 +1150,7 @@
                 <w:noProof/>
                 <w:webHidden/>
               </w:rPr>
-              <w:instrText xml:space="preserve"> PAGEREF _Toc404533758 \h </w:instrText>
+              <w:instrText xml:space="preserve"> PAGEREF _Toc404901013 \h </w:instrText>
             </w:r>
             <w:r>
               <w:rPr>
@@ -1230,7 +1185,7 @@
           <w:pPr>
             <w:pStyle w:val="Spistreci1"/>
             <w:tabs>
-              <w:tab w:val="right" w:leader="dot" w:pos="9061"/>
+              <w:tab w:val="right" w:leader="dot" w:pos="8492"/>
             </w:tabs>
             <w:rPr>
               <w:rFonts w:asciiTheme="minorHAnsi" w:eastAsiaTheme="minorEastAsia" w:hAnsiTheme="minorHAnsi" w:cstheme="minorBidi"/>
@@ -1240,10 +1195,11 @@
               <w:lang w:val="en-GB" w:eastAsia="en-GB"/>
             </w:rPr>
           </w:pPr>
-          <w:hyperlink w:anchor="_Toc404533759" w:history="1">
+          <w:hyperlink w:anchor="_Toc404901014" w:history="1">
             <w:r>
               <w:rPr>
                 <w:rStyle w:val="Hipercze"/>
+                <w:b/>
                 <w:noProof/>
               </w:rPr>
               <w:t>Rozdział 1 Wstęp</w:t>
@@ -1267,7 +1223,7 @@
                 <w:noProof/>
                 <w:webHidden/>
               </w:rPr>
-              <w:instrText xml:space="preserve"> PAGEREF _Toc404533759 \h </w:instrText>
+              <w:instrText xml:space="preserve"> PAGEREF _Toc404901014 \h </w:instrText>
             </w:r>
             <w:r>
               <w:rPr>
@@ -1302,7 +1258,7 @@
           <w:pPr>
             <w:pStyle w:val="Spistreci2"/>
             <w:tabs>
-              <w:tab w:val="right" w:leader="dot" w:pos="9061"/>
+              <w:tab w:val="right" w:leader="dot" w:pos="8492"/>
             </w:tabs>
             <w:rPr>
               <w:rFonts w:asciiTheme="minorHAnsi" w:eastAsiaTheme="minorEastAsia" w:hAnsiTheme="minorHAnsi" w:cstheme="minorBidi"/>
@@ -1312,10 +1268,11 @@
               <w:lang w:val="en-GB" w:eastAsia="en-GB"/>
             </w:rPr>
           </w:pPr>
-          <w:hyperlink w:anchor="_Toc404533760" w:history="1">
+          <w:hyperlink w:anchor="_Toc404901015" w:history="1">
             <w:r>
               <w:rPr>
                 <w:rStyle w:val="Hipercze"/>
+                <w:b/>
                 <w:noProof/>
               </w:rPr>
               <w:t>1.1 Cele Projektu</w:t>
@@ -1339,7 +1296,7 @@
                 <w:noProof/>
                 <w:webHidden/>
               </w:rPr>
-              <w:instrText xml:space="preserve"> PAGEREF _Toc404533760 \h </w:instrText>
+              <w:instrText xml:space="preserve"> PAGEREF _Toc404901015 \h </w:instrText>
             </w:r>
             <w:r>
               <w:rPr>
@@ -1374,7 +1331,7 @@
           <w:pPr>
             <w:pStyle w:val="Spistreci1"/>
             <w:tabs>
-              <w:tab w:val="right" w:leader="dot" w:pos="9061"/>
+              <w:tab w:val="right" w:leader="dot" w:pos="8492"/>
             </w:tabs>
             <w:rPr>
               <w:rFonts w:asciiTheme="minorHAnsi" w:eastAsiaTheme="minorEastAsia" w:hAnsiTheme="minorHAnsi" w:cstheme="minorBidi"/>
@@ -1384,10 +1341,11 @@
               <w:lang w:val="en-GB" w:eastAsia="en-GB"/>
             </w:rPr>
           </w:pPr>
-          <w:hyperlink w:anchor="_Toc404533761" w:history="1">
+          <w:hyperlink w:anchor="_Toc404901016" w:history="1">
             <w:r>
               <w:rPr>
                 <w:rStyle w:val="Hipercze"/>
+                <w:b/>
                 <w:noProof/>
               </w:rPr>
               <w:t>Rozdział 2 Wprowadzenie teoretyczne</w:t>
@@ -1411,7 +1369,7 @@
                 <w:noProof/>
                 <w:webHidden/>
               </w:rPr>
-              <w:instrText xml:space="preserve"> PAGEREF _Toc404533761 \h </w:instrText>
+              <w:instrText xml:space="preserve"> PAGEREF _Toc404901016 \h </w:instrText>
             </w:r>
             <w:r>
               <w:rPr>
@@ -1446,7 +1404,7 @@
           <w:pPr>
             <w:pStyle w:val="Spistreci2"/>
             <w:tabs>
-              <w:tab w:val="right" w:leader="dot" w:pos="9061"/>
+              <w:tab w:val="right" w:leader="dot" w:pos="8492"/>
             </w:tabs>
             <w:rPr>
               <w:rFonts w:asciiTheme="minorHAnsi" w:eastAsiaTheme="minorEastAsia" w:hAnsiTheme="minorHAnsi" w:cstheme="minorBidi"/>
@@ -1456,10 +1414,11 @@
               <w:lang w:val="en-GB" w:eastAsia="en-GB"/>
             </w:rPr>
           </w:pPr>
-          <w:hyperlink w:anchor="_Toc404533762" w:history="1">
+          <w:hyperlink w:anchor="_Toc404901017" w:history="1">
             <w:r>
               <w:rPr>
                 <w:rStyle w:val="Hipercze"/>
+                <w:b/>
                 <w:noProof/>
               </w:rPr>
               <w:t>2.1 Zasady działania algorytmu</w:t>
@@ -1483,7 +1442,7 @@
                 <w:noProof/>
                 <w:webHidden/>
               </w:rPr>
-              <w:instrText xml:space="preserve"> PAGEREF _Toc404533762 \h </w:instrText>
+              <w:instrText xml:space="preserve"> PAGEREF _Toc404901017 \h </w:instrText>
             </w:r>
             <w:r>
               <w:rPr>
@@ -1518,7 +1477,7 @@
           <w:pPr>
             <w:pStyle w:val="Spistreci2"/>
             <w:tabs>
-              <w:tab w:val="right" w:leader="dot" w:pos="9061"/>
+              <w:tab w:val="right" w:leader="dot" w:pos="8492"/>
             </w:tabs>
             <w:rPr>
               <w:rFonts w:asciiTheme="minorHAnsi" w:eastAsiaTheme="minorEastAsia" w:hAnsiTheme="minorHAnsi" w:cstheme="minorBidi"/>
@@ -1528,10 +1487,11 @@
               <w:lang w:val="en-GB" w:eastAsia="en-GB"/>
             </w:rPr>
           </w:pPr>
-          <w:hyperlink w:anchor="_Toc404533763" w:history="1">
+          <w:hyperlink w:anchor="_Toc404901018" w:history="1">
             <w:r>
               <w:rPr>
                 <w:rStyle w:val="Hipercze"/>
+                <w:b/>
                 <w:noProof/>
               </w:rPr>
               <w:t>2.2 Random Search</w:t>
@@ -1555,7 +1515,7 @@
                 <w:noProof/>
                 <w:webHidden/>
               </w:rPr>
-              <w:instrText xml:space="preserve"> PAGEREF _Toc404533763 \h </w:instrText>
+              <w:instrText xml:space="preserve"> PAGEREF _Toc404901018 \h </w:instrText>
             </w:r>
             <w:r>
               <w:rPr>
@@ -1590,7 +1550,7 @@
           <w:pPr>
             <w:pStyle w:val="Spistreci2"/>
             <w:tabs>
-              <w:tab w:val="right" w:leader="dot" w:pos="9061"/>
+              <w:tab w:val="right" w:leader="dot" w:pos="8492"/>
             </w:tabs>
             <w:rPr>
               <w:rFonts w:asciiTheme="minorHAnsi" w:eastAsiaTheme="minorEastAsia" w:hAnsiTheme="minorHAnsi" w:cstheme="minorBidi"/>
@@ -1600,10 +1560,11 @@
               <w:lang w:val="en-GB" w:eastAsia="en-GB"/>
             </w:rPr>
           </w:pPr>
-          <w:hyperlink w:anchor="_Toc404533764" w:history="1">
+          <w:hyperlink w:anchor="_Toc404901019" w:history="1">
             <w:r>
               <w:rPr>
                 <w:rStyle w:val="Hipercze"/>
+                <w:b/>
                 <w:noProof/>
               </w:rPr>
               <w:t>2.3 Kiefer – Wolfowitz</w:t>
@@ -1627,7 +1588,7 @@
                 <w:noProof/>
                 <w:webHidden/>
               </w:rPr>
-              <w:instrText xml:space="preserve"> PAGEREF _Toc404533764 \h </w:instrText>
+              <w:instrText xml:space="preserve"> PAGEREF _Toc404901019 \h </w:instrText>
             </w:r>
             <w:r>
               <w:rPr>
@@ -1662,7 +1623,7 @@
           <w:pPr>
             <w:pStyle w:val="Spistreci2"/>
             <w:tabs>
-              <w:tab w:val="right" w:leader="dot" w:pos="9061"/>
+              <w:tab w:val="right" w:leader="dot" w:pos="8492"/>
             </w:tabs>
             <w:rPr>
               <w:rFonts w:asciiTheme="minorHAnsi" w:eastAsiaTheme="minorEastAsia" w:hAnsiTheme="minorHAnsi" w:cstheme="minorBidi"/>
@@ -1672,10 +1633,11 @@
               <w:lang w:val="en-GB" w:eastAsia="en-GB"/>
             </w:rPr>
           </w:pPr>
-          <w:hyperlink w:anchor="_Toc404533765" w:history="1">
+          <w:hyperlink w:anchor="_Toc404901020" w:history="1">
             <w:r>
               <w:rPr>
                 <w:rStyle w:val="Hipercze"/>
+                <w:b/>
                 <w:noProof/>
               </w:rPr>
               <w:t>2.4 Przegląd innych algorytmów optymalizacji lokalnej</w:t>
@@ -1699,7 +1661,7 @@
                 <w:noProof/>
                 <w:webHidden/>
               </w:rPr>
-              <w:instrText xml:space="preserve"> PAGEREF _Toc404533765 \h </w:instrText>
+              <w:instrText xml:space="preserve"> PAGEREF _Toc404901020 \h </w:instrText>
             </w:r>
             <w:r>
               <w:rPr>
@@ -1734,7 +1696,7 @@
           <w:pPr>
             <w:pStyle w:val="Spistreci2"/>
             <w:tabs>
-              <w:tab w:val="right" w:leader="dot" w:pos="9061"/>
+              <w:tab w:val="right" w:leader="dot" w:pos="8492"/>
             </w:tabs>
             <w:rPr>
               <w:rFonts w:asciiTheme="minorHAnsi" w:eastAsiaTheme="minorEastAsia" w:hAnsiTheme="minorHAnsi" w:cstheme="minorBidi"/>
@@ -1744,10 +1706,11 @@
               <w:lang w:val="en-GB" w:eastAsia="en-GB"/>
             </w:rPr>
           </w:pPr>
-          <w:hyperlink w:anchor="_Toc404533766" w:history="1">
+          <w:hyperlink w:anchor="_Toc404901021" w:history="1">
             <w:r>
               <w:rPr>
                 <w:rStyle w:val="Hipercze"/>
+                <w:b/>
                 <w:noProof/>
               </w:rPr>
               <w:t>2.5 Przegląd innych metod optymalizacji globalnej</w:t>
@@ -1771,7 +1734,7 @@
                 <w:noProof/>
                 <w:webHidden/>
               </w:rPr>
-              <w:instrText xml:space="preserve"> PAGEREF _Toc404533766 \h </w:instrText>
+              <w:instrText xml:space="preserve"> PAGEREF _Toc404901021 \h </w:instrText>
             </w:r>
             <w:r>
               <w:rPr>
@@ -1806,7 +1769,7 @@
           <w:pPr>
             <w:pStyle w:val="Spistreci2"/>
             <w:tabs>
-              <w:tab w:val="right" w:leader="dot" w:pos="9061"/>
+              <w:tab w:val="right" w:leader="dot" w:pos="8492"/>
             </w:tabs>
             <w:rPr>
               <w:rFonts w:asciiTheme="minorHAnsi" w:eastAsiaTheme="minorEastAsia" w:hAnsiTheme="minorHAnsi" w:cstheme="minorBidi"/>
@@ -1816,10 +1779,11 @@
               <w:lang w:val="en-GB" w:eastAsia="en-GB"/>
             </w:rPr>
           </w:pPr>
-          <w:hyperlink w:anchor="_Toc404533767" w:history="1">
+          <w:hyperlink w:anchor="_Toc404901022" w:history="1">
             <w:r>
               <w:rPr>
                 <w:rStyle w:val="Hipercze"/>
+                <w:b/>
                 <w:noProof/>
               </w:rPr>
               <w:t>2.6 Charakterystyki użytych języków</w:t>
@@ -1843,7 +1807,7 @@
                 <w:noProof/>
                 <w:webHidden/>
               </w:rPr>
-              <w:instrText xml:space="preserve"> PAGEREF _Toc404533767 \h </w:instrText>
+              <w:instrText xml:space="preserve"> PAGEREF _Toc404901022 \h </w:instrText>
             </w:r>
             <w:r>
               <w:rPr>
@@ -1878,7 +1842,7 @@
           <w:pPr>
             <w:pStyle w:val="Spistreci3"/>
             <w:tabs>
-              <w:tab w:val="right" w:leader="dot" w:pos="9061"/>
+              <w:tab w:val="right" w:leader="dot" w:pos="8492"/>
             </w:tabs>
             <w:rPr>
               <w:rFonts w:asciiTheme="minorHAnsi" w:eastAsiaTheme="minorEastAsia" w:hAnsiTheme="minorHAnsi" w:cstheme="minorBidi"/>
@@ -1888,7 +1852,7 @@
               <w:lang w:val="en-GB" w:eastAsia="en-GB"/>
             </w:rPr>
           </w:pPr>
-          <w:hyperlink w:anchor="_Toc404533768" w:history="1">
+          <w:hyperlink w:anchor="_Toc404901023" w:history="1">
             <w:r>
               <w:rPr>
                 <w:rStyle w:val="Hipercze"/>
@@ -1915,7 +1879,7 @@
                 <w:noProof/>
                 <w:webHidden/>
               </w:rPr>
-              <w:instrText xml:space="preserve"> PAGEREF _Toc404533768 \h </w:instrText>
+              <w:instrText xml:space="preserve"> PAGEREF _Toc404901023 \h </w:instrText>
             </w:r>
             <w:r>
               <w:rPr>
@@ -1950,7 +1914,7 @@
           <w:pPr>
             <w:pStyle w:val="Spistreci3"/>
             <w:tabs>
-              <w:tab w:val="right" w:leader="dot" w:pos="9061"/>
+              <w:tab w:val="right" w:leader="dot" w:pos="8492"/>
             </w:tabs>
             <w:rPr>
               <w:rFonts w:asciiTheme="minorHAnsi" w:eastAsiaTheme="minorEastAsia" w:hAnsiTheme="minorHAnsi" w:cstheme="minorBidi"/>
@@ -1960,7 +1924,7 @@
               <w:lang w:val="en-GB" w:eastAsia="en-GB"/>
             </w:rPr>
           </w:pPr>
-          <w:hyperlink w:anchor="_Toc404533769" w:history="1">
+          <w:hyperlink w:anchor="_Toc404901024" w:history="1">
             <w:r>
               <w:rPr>
                 <w:rStyle w:val="Hipercze"/>
@@ -1987,7 +1951,7 @@
                 <w:noProof/>
                 <w:webHidden/>
               </w:rPr>
-              <w:instrText xml:space="preserve"> PAGEREF _Toc404533769 \h </w:instrText>
+              <w:instrText xml:space="preserve"> PAGEREF _Toc404901024 \h </w:instrText>
             </w:r>
             <w:r>
               <w:rPr>
@@ -2007,7 +1971,7 @@
                 <w:noProof/>
                 <w:webHidden/>
               </w:rPr>
-              <w:t>5</w:t>
+              <w:t>6</w:t>
             </w:r>
             <w:r>
               <w:rPr>
@@ -2020,9 +1984,9 @@
         </w:p>
         <w:p>
           <w:pPr>
-            <w:pStyle w:val="Spistreci1"/>
+            <w:pStyle w:val="Spistreci2"/>
             <w:tabs>
-              <w:tab w:val="right" w:leader="dot" w:pos="9061"/>
+              <w:tab w:val="right" w:leader="dot" w:pos="8492"/>
             </w:tabs>
             <w:rPr>
               <w:rFonts w:asciiTheme="minorHAnsi" w:eastAsiaTheme="minorEastAsia" w:hAnsiTheme="minorHAnsi" w:cstheme="minorBidi"/>
@@ -2032,13 +1996,14 @@
               <w:lang w:val="en-GB" w:eastAsia="en-GB"/>
             </w:rPr>
           </w:pPr>
-          <w:hyperlink w:anchor="_Toc404533770" w:history="1">
+          <w:hyperlink w:anchor="_Toc404901025" w:history="1">
             <w:r>
               <w:rPr>
                 <w:rStyle w:val="Hipercze"/>
-                <w:noProof/>
-              </w:rPr>
-              <w:t>Rozdział 3 Implementacja algorytmu.</w:t>
+                <w:b/>
+                <w:noProof/>
+              </w:rPr>
+              <w:t>2.7 Pisanie równoległe a współbieżne</w:t>
             </w:r>
             <w:r>
               <w:rPr>
@@ -2059,7 +2024,7 @@
                 <w:noProof/>
                 <w:webHidden/>
               </w:rPr>
-              <w:instrText xml:space="preserve"> PAGEREF _Toc404533770 \h </w:instrText>
+              <w:instrText xml:space="preserve"> PAGEREF _Toc404901025 \h </w:instrText>
             </w:r>
             <w:r>
               <w:rPr>
@@ -2079,7 +2044,7 @@
                 <w:noProof/>
                 <w:webHidden/>
               </w:rPr>
-              <w:t>6</w:t>
+              <w:t>7</w:t>
             </w:r>
             <w:r>
               <w:rPr>
@@ -2092,9 +2057,9 @@
         </w:p>
         <w:p>
           <w:pPr>
-            <w:pStyle w:val="Spistreci2"/>
+            <w:pStyle w:val="Spistreci1"/>
             <w:tabs>
-              <w:tab w:val="right" w:leader="dot" w:pos="9061"/>
+              <w:tab w:val="right" w:leader="dot" w:pos="8492"/>
             </w:tabs>
             <w:rPr>
               <w:rFonts w:asciiTheme="minorHAnsi" w:eastAsiaTheme="minorEastAsia" w:hAnsiTheme="minorHAnsi" w:cstheme="minorBidi"/>
@@ -2104,13 +2069,14 @@
               <w:lang w:val="en-GB" w:eastAsia="en-GB"/>
             </w:rPr>
           </w:pPr>
-          <w:hyperlink w:anchor="_Toc404533771" w:history="1">
+          <w:hyperlink w:anchor="_Toc404901026" w:history="1">
             <w:r>
               <w:rPr>
                 <w:rStyle w:val="Hipercze"/>
-                <w:noProof/>
-              </w:rPr>
-              <w:t>3.1 Opis stanowiska oraz środowiska</w:t>
+                <w:b/>
+                <w:noProof/>
+              </w:rPr>
+              <w:t>Rozdział 3 Implementacja algorytmu.</w:t>
             </w:r>
             <w:r>
               <w:rPr>
@@ -2131,7 +2097,7 @@
                 <w:noProof/>
                 <w:webHidden/>
               </w:rPr>
-              <w:instrText xml:space="preserve"> PAGEREF _Toc404533771 \h </w:instrText>
+              <w:instrText xml:space="preserve"> PAGEREF _Toc404901026 \h </w:instrText>
             </w:r>
             <w:r>
               <w:rPr>
@@ -2151,7 +2117,7 @@
                 <w:noProof/>
                 <w:webHidden/>
               </w:rPr>
-              <w:t>6</w:t>
+              <w:t>7</w:t>
             </w:r>
             <w:r>
               <w:rPr>
@@ -2164,9 +2130,9 @@
         </w:p>
         <w:p>
           <w:pPr>
-            <w:pStyle w:val="Spistreci1"/>
+            <w:pStyle w:val="Spistreci2"/>
             <w:tabs>
-              <w:tab w:val="right" w:leader="dot" w:pos="9061"/>
+              <w:tab w:val="right" w:leader="dot" w:pos="8492"/>
             </w:tabs>
             <w:rPr>
               <w:rFonts w:asciiTheme="minorHAnsi" w:eastAsiaTheme="minorEastAsia" w:hAnsiTheme="minorHAnsi" w:cstheme="minorBidi"/>
@@ -2176,13 +2142,14 @@
               <w:lang w:val="en-GB" w:eastAsia="en-GB"/>
             </w:rPr>
           </w:pPr>
-          <w:hyperlink w:anchor="_Toc404533772" w:history="1">
+          <w:hyperlink w:anchor="_Toc404901027" w:history="1">
             <w:r>
               <w:rPr>
                 <w:rStyle w:val="Hipercze"/>
-                <w:noProof/>
-              </w:rPr>
-              <w:t>4 Badania</w:t>
+                <w:b/>
+                <w:noProof/>
+              </w:rPr>
+              <w:t>3.1 Opis stanowiska oraz środowiska</w:t>
             </w:r>
             <w:r>
               <w:rPr>
@@ -2203,7 +2170,7 @@
                 <w:noProof/>
                 <w:webHidden/>
               </w:rPr>
-              <w:instrText xml:space="preserve"> PAGEREF _Toc404533772 \h </w:instrText>
+              <w:instrText xml:space="preserve"> PAGEREF _Toc404901027 \h </w:instrText>
             </w:r>
             <w:r>
               <w:rPr>
@@ -2236,9 +2203,9 @@
         </w:p>
         <w:p>
           <w:pPr>
-            <w:pStyle w:val="Spistreci2"/>
+            <w:pStyle w:val="Spistreci1"/>
             <w:tabs>
-              <w:tab w:val="right" w:leader="dot" w:pos="9061"/>
+              <w:tab w:val="right" w:leader="dot" w:pos="8492"/>
             </w:tabs>
             <w:rPr>
               <w:rFonts w:asciiTheme="minorHAnsi" w:eastAsiaTheme="minorEastAsia" w:hAnsiTheme="minorHAnsi" w:cstheme="minorBidi"/>
@@ -2248,13 +2215,14 @@
               <w:lang w:val="en-GB" w:eastAsia="en-GB"/>
             </w:rPr>
           </w:pPr>
-          <w:hyperlink w:anchor="_Toc404533773" w:history="1">
+          <w:hyperlink w:anchor="_Toc404901028" w:history="1">
             <w:r>
               <w:rPr>
                 <w:rStyle w:val="Hipercze"/>
-                <w:noProof/>
-              </w:rPr>
-              <w:t>4.1 Badanie implementacji w języku R</w:t>
+                <w:b/>
+                <w:noProof/>
+              </w:rPr>
+              <w:t>Rozdział 4 Badania</w:t>
             </w:r>
             <w:r>
               <w:rPr>
@@ -2275,7 +2243,7 @@
                 <w:noProof/>
                 <w:webHidden/>
               </w:rPr>
-              <w:instrText xml:space="preserve"> PAGEREF _Toc404533773 \h </w:instrText>
+              <w:instrText xml:space="preserve"> PAGEREF _Toc404901028 \h </w:instrText>
             </w:r>
             <w:r>
               <w:rPr>
@@ -2295,7 +2263,7 @@
                 <w:noProof/>
                 <w:webHidden/>
               </w:rPr>
-              <w:t>7</w:t>
+              <w:t>8</w:t>
             </w:r>
             <w:r>
               <w:rPr>
@@ -2310,7 +2278,7 @@
           <w:pPr>
             <w:pStyle w:val="Spistreci2"/>
             <w:tabs>
-              <w:tab w:val="right" w:leader="dot" w:pos="9061"/>
+              <w:tab w:val="right" w:leader="dot" w:pos="8492"/>
             </w:tabs>
             <w:rPr>
               <w:rFonts w:asciiTheme="minorHAnsi" w:eastAsiaTheme="minorEastAsia" w:hAnsiTheme="minorHAnsi" w:cstheme="minorBidi"/>
@@ -2320,13 +2288,14 @@
               <w:lang w:val="en-GB" w:eastAsia="en-GB"/>
             </w:rPr>
           </w:pPr>
-          <w:hyperlink w:anchor="_Toc404533774" w:history="1">
+          <w:hyperlink w:anchor="_Toc404901029" w:history="1">
             <w:r>
               <w:rPr>
                 <w:rStyle w:val="Hipercze"/>
-                <w:noProof/>
-              </w:rPr>
-              <w:t>4.2 Badanie implementacji w języku Haskell</w:t>
+                <w:b/>
+                <w:noProof/>
+              </w:rPr>
+              <w:t>4.1 Przebieg oraz badanie implementacji w języku R</w:t>
             </w:r>
             <w:r>
               <w:rPr>
@@ -2347,7 +2316,7 @@
                 <w:noProof/>
                 <w:webHidden/>
               </w:rPr>
-              <w:instrText xml:space="preserve"> PAGEREF _Toc404533774 \h </w:instrText>
+              <w:instrText xml:space="preserve"> PAGEREF _Toc404901029 \h </w:instrText>
             </w:r>
             <w:r>
               <w:rPr>
@@ -2367,7 +2336,7 @@
                 <w:noProof/>
                 <w:webHidden/>
               </w:rPr>
-              <w:t>7</w:t>
+              <w:t>8</w:t>
             </w:r>
             <w:r>
               <w:rPr>
@@ -2382,7 +2351,7 @@
           <w:pPr>
             <w:pStyle w:val="Spistreci2"/>
             <w:tabs>
-              <w:tab w:val="right" w:leader="dot" w:pos="9061"/>
+              <w:tab w:val="right" w:leader="dot" w:pos="8492"/>
             </w:tabs>
             <w:rPr>
               <w:rFonts w:asciiTheme="minorHAnsi" w:eastAsiaTheme="minorEastAsia" w:hAnsiTheme="minorHAnsi" w:cstheme="minorBidi"/>
@@ -2392,13 +2361,14 @@
               <w:lang w:val="en-GB" w:eastAsia="en-GB"/>
             </w:rPr>
           </w:pPr>
-          <w:hyperlink w:anchor="_Toc404533775" w:history="1">
+          <w:hyperlink w:anchor="_Toc404901030" w:history="1">
             <w:r>
               <w:rPr>
                 <w:rStyle w:val="Hipercze"/>
-                <w:noProof/>
-              </w:rPr>
-              <w:t>4.3 Badanie implementacji w języku Haskell zrównoleglone na CPU</w:t>
+                <w:b/>
+                <w:noProof/>
+              </w:rPr>
+              <w:t>4.2 Przebieg oraz badanie implementacji w języku Haskell</w:t>
             </w:r>
             <w:r>
               <w:rPr>
@@ -2419,7 +2389,7 @@
                 <w:noProof/>
                 <w:webHidden/>
               </w:rPr>
-              <w:instrText xml:space="preserve"> PAGEREF _Toc404533775 \h </w:instrText>
+              <w:instrText xml:space="preserve"> PAGEREF _Toc404901030 \h </w:instrText>
             </w:r>
             <w:r>
               <w:rPr>
@@ -2439,7 +2409,7 @@
                 <w:noProof/>
                 <w:webHidden/>
               </w:rPr>
-              <w:t>7</w:t>
+              <w:t>9</w:t>
             </w:r>
             <w:r>
               <w:rPr>
@@ -2452,9 +2422,9 @@
         </w:p>
         <w:p>
           <w:pPr>
-            <w:pStyle w:val="Spistreci1"/>
+            <w:pStyle w:val="Spistreci2"/>
             <w:tabs>
-              <w:tab w:val="right" w:leader="dot" w:pos="9061"/>
+              <w:tab w:val="right" w:leader="dot" w:pos="8492"/>
             </w:tabs>
             <w:rPr>
               <w:rFonts w:asciiTheme="minorHAnsi" w:eastAsiaTheme="minorEastAsia" w:hAnsiTheme="minorHAnsi" w:cstheme="minorBidi"/>
@@ -2464,13 +2434,14 @@
               <w:lang w:val="en-GB" w:eastAsia="en-GB"/>
             </w:rPr>
           </w:pPr>
-          <w:hyperlink w:anchor="_Toc404533776" w:history="1">
+          <w:hyperlink w:anchor="_Toc404901031" w:history="1">
             <w:r>
               <w:rPr>
                 <w:rStyle w:val="Hipercze"/>
-                <w:noProof/>
-              </w:rPr>
-              <w:t>5 Podsumowanie</w:t>
+                <w:b/>
+                <w:noProof/>
+              </w:rPr>
+              <w:t>4.3 Badanie implementacji w języku Haskell zrównoleglone na CPU</w:t>
             </w:r>
             <w:r>
               <w:rPr>
@@ -2491,7 +2462,7 @@
                 <w:noProof/>
                 <w:webHidden/>
               </w:rPr>
-              <w:instrText xml:space="preserve"> PAGEREF _Toc404533776 \h </w:instrText>
+              <w:instrText xml:space="preserve"> PAGEREF _Toc404901031 \h </w:instrText>
             </w:r>
             <w:r>
               <w:rPr>
@@ -2511,7 +2482,80 @@
                 <w:noProof/>
                 <w:webHidden/>
               </w:rPr>
-              <w:t>8</w:t>
+              <w:t>9</w:t>
+            </w:r>
+            <w:r>
+              <w:rPr>
+                <w:noProof/>
+                <w:webHidden/>
+              </w:rPr>
+              <w:fldChar w:fldCharType="end"/>
+            </w:r>
+          </w:hyperlink>
+        </w:p>
+        <w:p>
+          <w:pPr>
+            <w:pStyle w:val="Spistreci1"/>
+            <w:tabs>
+              <w:tab w:val="right" w:leader="dot" w:pos="8492"/>
+            </w:tabs>
+            <w:rPr>
+              <w:rFonts w:asciiTheme="minorHAnsi" w:eastAsiaTheme="minorEastAsia" w:hAnsiTheme="minorHAnsi" w:cstheme="minorBidi"/>
+              <w:noProof/>
+              <w:sz w:val="22"/>
+              <w:szCs w:val="22"/>
+              <w:lang w:val="en-GB" w:eastAsia="en-GB"/>
+            </w:rPr>
+          </w:pPr>
+          <w:hyperlink w:anchor="_Toc404901032" w:history="1">
+            <w:r>
+              <w:rPr>
+                <w:rStyle w:val="Hipercze"/>
+                <w:b/>
+                <w:noProof/>
+              </w:rPr>
+              <w:t>Rozdział 5 Podsumowanie</w:t>
+            </w:r>
+            <w:r>
+              <w:rPr>
+                <w:noProof/>
+                <w:webHidden/>
+              </w:rPr>
+              <w:tab/>
+            </w:r>
+            <w:r>
+              <w:rPr>
+                <w:noProof/>
+                <w:webHidden/>
+              </w:rPr>
+              <w:fldChar w:fldCharType="begin"/>
+            </w:r>
+            <w:r>
+              <w:rPr>
+                <w:noProof/>
+                <w:webHidden/>
+              </w:rPr>
+              <w:instrText xml:space="preserve"> PAGEREF _Toc404901032 \h </w:instrText>
+            </w:r>
+            <w:r>
+              <w:rPr>
+                <w:noProof/>
+                <w:webHidden/>
+              </w:rPr>
+            </w:r>
+            <w:r>
+              <w:rPr>
+                <w:noProof/>
+                <w:webHidden/>
+              </w:rPr>
+              <w:fldChar w:fldCharType="separate"/>
+            </w:r>
+            <w:r>
+              <w:rPr>
+                <w:noProof/>
+                <w:webHidden/>
+              </w:rPr>
+              <w:t>10</w:t>
             </w:r>
             <w:r>
               <w:rPr>
@@ -2536,6 +2580,8 @@
     <w:p>
       <w:pPr>
         <w:suppressAutoHyphens w:val="0"/>
+        <w:spacing w:line="360" w:lineRule="auto"/>
+        <w:jc w:val="both"/>
       </w:pPr>
       <w:r>
         <w:br w:type="page"/>
@@ -2548,6 +2594,8 @@
     <w:p>
       <w:pPr>
         <w:suppressAutoHyphens w:val="0"/>
+        <w:spacing w:line="360" w:lineRule="auto"/>
+        <w:jc w:val="both"/>
         <w:rPr>
           <w:sz w:val="28"/>
         </w:rPr>
@@ -2556,6 +2604,8 @@
     <w:p>
       <w:pPr>
         <w:suppressAutoHyphens w:val="0"/>
+        <w:spacing w:line="360" w:lineRule="auto"/>
+        <w:jc w:val="both"/>
         <w:rPr>
           <w:sz w:val="28"/>
         </w:rPr>
@@ -2570,27 +2620,29 @@
     <w:p>
       <w:pPr>
         <w:pStyle w:val="Nagwek1"/>
-        <w:rPr>
-          <w:sz w:val="24"/>
-        </w:rPr>
-      </w:pPr>
-      <w:bookmarkStart w:id="8" w:name="_Toc404533759"/>
-      <w:r>
-        <w:rPr>
-          <w:sz w:val="24"/>
+        <w:spacing w:line="360" w:lineRule="auto"/>
+        <w:jc w:val="both"/>
+        <w:rPr>
+          <w:b/>
+        </w:rPr>
+      </w:pPr>
+      <w:bookmarkStart w:id="8" w:name="_Toc404901014"/>
+      <w:r>
+        <w:rPr>
+          <w:b/>
         </w:rPr>
         <w:lastRenderedPageBreak/>
         <w:t>Rozdział 1</w:t>
       </w:r>
       <w:r>
         <w:rPr>
-          <w:sz w:val="24"/>
+          <w:b/>
         </w:rPr>
         <w:t xml:space="preserve"> </w:t>
       </w:r>
       <w:r>
         <w:rPr>
-          <w:sz w:val="24"/>
+          <w:b/>
         </w:rPr>
         <w:t>Wstęp</w:t>
       </w:r>
@@ -2598,14 +2650,18 @@
     </w:p>
     <w:p>
       <w:pPr>
-        <w:rPr>
-          <w:sz w:val="24"/>
-        </w:rPr>
-      </w:pPr>
-    </w:p>
-    <w:p>
-      <w:pPr>
+        <w:spacing w:line="360" w:lineRule="auto"/>
+        <w:jc w:val="both"/>
+        <w:rPr>
+          <w:sz w:val="24"/>
+        </w:rPr>
+      </w:pPr>
+    </w:p>
+    <w:p>
+      <w:pPr>
+        <w:spacing w:line="360" w:lineRule="auto"/>
         <w:ind w:firstLine="708"/>
+        <w:jc w:val="both"/>
         <w:rPr>
           <w:sz w:val="24"/>
         </w:rPr>
@@ -2637,6 +2693,8 @@
     </w:p>
     <w:p>
       <w:pPr>
+        <w:spacing w:line="360" w:lineRule="auto"/>
+        <w:jc w:val="both"/>
         <w:rPr>
           <w:sz w:val="24"/>
         </w:rPr>
@@ -2651,6 +2709,8 @@
     </w:p>
     <w:p>
       <w:pPr>
+        <w:spacing w:line="360" w:lineRule="auto"/>
+        <w:jc w:val="both"/>
         <w:rPr>
           <w:sz w:val="24"/>
         </w:rPr>
@@ -2683,6 +2743,8 @@
     </w:p>
     <w:p>
       <w:pPr>
+        <w:spacing w:line="360" w:lineRule="auto"/>
+        <w:jc w:val="both"/>
         <w:rPr>
           <w:sz w:val="24"/>
         </w:rPr>
@@ -2697,6 +2759,8 @@
     </w:p>
     <w:p>
       <w:pPr>
+        <w:spacing w:line="360" w:lineRule="auto"/>
+        <w:jc w:val="both"/>
         <w:rPr>
           <w:sz w:val="24"/>
         </w:rPr>
@@ -2711,6 +2775,8 @@
     </w:p>
     <w:p>
       <w:pPr>
+        <w:spacing w:line="360" w:lineRule="auto"/>
+        <w:jc w:val="both"/>
         <w:rPr>
           <w:sz w:val="24"/>
         </w:rPr>
@@ -2723,18 +2789,26 @@
         <w:t>Istnieje</w:t>
       </w:r>
     </w:p>
-    <w:p/>
+    <w:p>
+      <w:pPr>
+        <w:spacing w:line="360" w:lineRule="auto"/>
+        <w:jc w:val="both"/>
+      </w:pPr>
+    </w:p>
     <w:p>
       <w:pPr>
         <w:pStyle w:val="Nagwek2"/>
-        <w:jc w:val="left"/>
-        <w:rPr>
-          <w:sz w:val="24"/>
-        </w:rPr>
-      </w:pPr>
-      <w:bookmarkStart w:id="9" w:name="_Toc404533760"/>
-      <w:r>
-        <w:rPr>
+        <w:spacing w:line="360" w:lineRule="auto"/>
+        <w:jc w:val="both"/>
+        <w:rPr>
+          <w:b/>
+          <w:sz w:val="24"/>
+        </w:rPr>
+      </w:pPr>
+      <w:bookmarkStart w:id="9" w:name="_Toc404901015"/>
+      <w:r>
+        <w:rPr>
+          <w:b/>
           <w:sz w:val="24"/>
         </w:rPr>
         <w:t>1.1 Cele Projektu</w:t>
@@ -2743,22 +2817,34 @@
     </w:p>
     <w:p>
       <w:pPr>
-        <w:rPr>
-          <w:sz w:val="24"/>
-        </w:rPr>
-      </w:pPr>
-    </w:p>
-    <w:p>
-      <w:pPr>
-        <w:rPr>
-          <w:sz w:val="24"/>
-        </w:rPr>
-      </w:pPr>
-      <w:r>
-        <w:rPr>
-          <w:sz w:val="24"/>
-        </w:rPr>
-        <w:t>Celem projektu jest implementacje równoległa algorytmu do optymalizacji globalnej, metodą stochastyczna. Następnie zbadanie wydajności kilku implementacji takiego algorytmu oraz wyciągniecie wniosków na temat zrównoleglania takich algorytmów.</w:t>
+        <w:spacing w:line="360" w:lineRule="auto"/>
+        <w:jc w:val="both"/>
+        <w:rPr>
+          <w:sz w:val="24"/>
+        </w:rPr>
+      </w:pPr>
+    </w:p>
+    <w:p>
+      <w:pPr>
+        <w:spacing w:line="360" w:lineRule="auto"/>
+        <w:ind w:firstLine="708"/>
+        <w:jc w:val="both"/>
+        <w:rPr>
+          <w:sz w:val="24"/>
+        </w:rPr>
+      </w:pPr>
+      <w:r>
+        <w:rPr>
+          <w:sz w:val="24"/>
+        </w:rPr>
+        <w:t xml:space="preserve">Celem projektu jest implementacje równoległa algorytmu do optymalizacji globalnej, metodą stochastyczna. Następnie zbadanie wydajności kilku implementacji </w:t>
+      </w:r>
+      <w:r>
+        <w:rPr>
+          <w:sz w:val="24"/>
+        </w:rPr>
+        <w:lastRenderedPageBreak/>
+        <w:t>takiego algorytmu oraz wyciągniecie wniosków na temat zrównoleglania takich algorytmów.</w:t>
       </w:r>
       <w:r>
         <w:rPr>
@@ -2769,402 +2855,1288 @@
     </w:p>
     <w:p>
       <w:pPr>
-        <w:suppressAutoHyphens w:val="0"/>
-        <w:rPr>
-          <w:sz w:val="24"/>
-        </w:rPr>
-      </w:pPr>
-      <w:r>
-        <w:rPr>
-          <w:sz w:val="24"/>
-        </w:rPr>
-        <w:br w:type="page"/>
-      </w:r>
+        <w:spacing w:line="360" w:lineRule="auto"/>
+        <w:jc w:val="both"/>
+        <w:rPr>
+          <w:sz w:val="24"/>
+        </w:rPr>
+      </w:pPr>
     </w:p>
     <w:p>
       <w:pPr>
         <w:pStyle w:val="Nagwek1"/>
-        <w:rPr>
-          <w:sz w:val="24"/>
-        </w:rPr>
-      </w:pPr>
-      <w:bookmarkStart w:id="10" w:name="_Toc404533761"/>
-      <w:r>
-        <w:rPr>
+        <w:spacing w:line="360" w:lineRule="auto"/>
+        <w:jc w:val="both"/>
+        <w:rPr>
+          <w:b/>
+        </w:rPr>
+      </w:pPr>
+      <w:bookmarkStart w:id="10" w:name="_Toc404901016"/>
+      <w:r>
+        <w:rPr>
+          <w:b/>
+        </w:rPr>
+        <w:t>Rozdział 2 Wprowadzenie teoretyczne</w:t>
+      </w:r>
+      <w:bookmarkEnd w:id="10"/>
+    </w:p>
+    <w:p>
+      <w:pPr>
+        <w:spacing w:line="360" w:lineRule="auto"/>
+        <w:jc w:val="both"/>
+      </w:pPr>
+    </w:p>
+    <w:p>
+      <w:pPr>
+        <w:spacing w:line="360" w:lineRule="auto"/>
+        <w:ind w:firstLine="708"/>
+        <w:jc w:val="both"/>
+        <w:rPr>
+          <w:sz w:val="24"/>
+        </w:rPr>
+      </w:pPr>
+      <w:r>
+        <w:rPr>
+          <w:sz w:val="24"/>
+        </w:rPr>
+        <w:t xml:space="preserve">Został użyty algorytm który jest opisany w pracy Sid Yakowitz, w następującej implementacji zrezygnowaliśmy z etapu uczenia się </w:t>
+      </w:r>
+      <w:r>
+        <w:rPr>
+          <w:sz w:val="24"/>
+        </w:rPr>
+        <w:t>Random Search.</w:t>
+      </w:r>
+    </w:p>
+    <w:p>
+      <w:pPr>
+        <w:spacing w:line="360" w:lineRule="auto"/>
+        <w:ind w:firstLine="708"/>
+        <w:jc w:val="both"/>
+        <w:rPr>
+          <w:sz w:val="24"/>
+        </w:rPr>
+      </w:pPr>
+    </w:p>
+    <w:p>
+      <w:pPr>
+        <w:spacing w:line="360" w:lineRule="auto"/>
+        <w:jc w:val="both"/>
+      </w:pPr>
+    </w:p>
+    <w:p>
+      <w:pPr>
+        <w:pStyle w:val="Nagwek2"/>
+        <w:spacing w:line="360" w:lineRule="auto"/>
+        <w:jc w:val="both"/>
+        <w:rPr>
+          <w:b/>
+          <w:sz w:val="24"/>
+        </w:rPr>
+      </w:pPr>
+      <w:bookmarkStart w:id="11" w:name="_Toc404901017"/>
+      <w:r>
+        <w:rPr>
+          <w:b/>
+          <w:sz w:val="24"/>
+        </w:rPr>
+        <w:t xml:space="preserve">2.1 Zasady działania </w:t>
+      </w:r>
+      <w:r>
+        <w:rPr>
+          <w:b/>
+          <w:sz w:val="24"/>
+        </w:rPr>
+        <w:t>algorytmu</w:t>
+      </w:r>
+      <w:bookmarkEnd w:id="11"/>
+    </w:p>
+    <w:p>
+      <w:pPr>
+        <w:spacing w:line="360" w:lineRule="auto"/>
+        <w:jc w:val="both"/>
+      </w:pPr>
+    </w:p>
+    <w:p>
+      <w:pPr>
+        <w:spacing w:line="360" w:lineRule="auto"/>
+        <w:jc w:val="both"/>
+        <w:rPr>
+          <w:sz w:val="24"/>
+        </w:rPr>
+      </w:pPr>
+      <w:r>
+        <w:rPr>
+          <w:sz w:val="24"/>
+        </w:rPr>
+        <w:t>Algorytm random search można zapisać w postaci następującego pseudo kodu</w:t>
+      </w:r>
+    </w:p>
+    <w:p>
+      <w:pPr>
+        <w:spacing w:line="360" w:lineRule="auto"/>
+        <w:jc w:val="both"/>
+        <w:rPr>
+          <w:sz w:val="24"/>
+        </w:rPr>
+      </w:pPr>
+    </w:p>
+    <w:p>
+      <w:pPr>
+        <w:pStyle w:val="Nagwek2"/>
+        <w:spacing w:line="360" w:lineRule="auto"/>
+        <w:jc w:val="both"/>
+        <w:rPr>
+          <w:b/>
+          <w:sz w:val="24"/>
+        </w:rPr>
+      </w:pPr>
+      <w:bookmarkStart w:id="12" w:name="_Toc404901018"/>
+      <w:r>
+        <w:rPr>
+          <w:b/>
+          <w:sz w:val="24"/>
+        </w:rPr>
+        <w:t>2.2</w:t>
+      </w:r>
+      <w:r>
+        <w:rPr>
+          <w:b/>
+        </w:rPr>
+        <w:t xml:space="preserve"> </w:t>
+      </w:r>
+      <w:r>
+        <w:rPr>
+          <w:b/>
+          <w:sz w:val="24"/>
+        </w:rPr>
+        <w:t>Random Search</w:t>
+      </w:r>
+      <w:bookmarkEnd w:id="12"/>
+    </w:p>
+    <w:p>
+      <w:pPr>
+        <w:spacing w:line="360" w:lineRule="auto"/>
+        <w:jc w:val="both"/>
+      </w:pPr>
+    </w:p>
+    <w:p>
+      <w:pPr>
+        <w:pStyle w:val="Tekstpracy"/>
+      </w:pPr>
+      <w:r>
+        <w:t>Random Search (RS) – Jest to rodzina numerycznych optymalizacji która nie wymaga gradientu do optymalizacji, dodatkowo RS można zastosować przy funkcjach które się są ciągłe oraz różniczkowalne</w:t>
+      </w:r>
+      <w:r>
+        <w:t>. Ta metoda optymalizacji jest znana również jako bezpośrednie szukanie, wolne od różniczkowania (?).</w:t>
+      </w:r>
+    </w:p>
+    <w:p>
+      <w:pPr>
+        <w:pStyle w:val="Tekstpracy"/>
+      </w:pPr>
+      <w:r>
+        <w:t>RS działa na zasadzie iteracyjnego posuwania się na lepszą pozycje w przestrzeni poszukiwania którą możemy próbkować jako podprzedział Rd.</w:t>
+      </w:r>
+    </w:p>
+    <w:p>
+      <w:pPr>
+        <w:pStyle w:val="Tekstpracy"/>
+      </w:pPr>
+      <w:r>
+        <w:t xml:space="preserve">Niech </w:t>
+      </w:r>
+      <m:oMath>
+        <m:r>
+          <w:rPr>
+            <w:rFonts w:ascii="Cambria Math" w:hAnsi="Cambria Math"/>
+          </w:rPr>
+          <m:t>f</m:t>
+        </m:r>
+      </m:oMath>
+      <w:r>
+        <w:t xml:space="preserve"> będzie funkcją </w:t>
+      </w:r>
+      <w:r>
+        <w:t>celu którą chcemy zoptymalizować</w:t>
+      </w:r>
+      <w:r>
+        <w:t xml:space="preserve">. Niech </w:t>
+      </w:r>
+      <m:oMath>
+        <m:r>
+          <w:rPr>
+            <w:rFonts w:ascii="Cambria Math" w:hAnsi="Cambria Math"/>
+          </w:rPr>
+          <m:t xml:space="preserve">x ∈ </m:t>
+        </m:r>
+        <m:sSup>
+          <m:sSupPr>
+            <m:ctrlPr>
+              <w:rPr>
+                <w:rFonts w:ascii="Cambria Math" w:hAnsi="Cambria Math"/>
+                <w:i/>
+              </w:rPr>
+            </m:ctrlPr>
+          </m:sSupPr>
+          <m:e>
+            <m:r>
+              <m:rPr>
+                <m:scr m:val="double-struck"/>
+              </m:rPr>
+              <w:rPr>
+                <w:rFonts w:ascii="Cambria Math" w:hAnsi="Cambria Math"/>
+              </w:rPr>
+              <m:t>R</m:t>
+            </m:r>
+          </m:e>
+          <m:sup>
+            <m:r>
+              <w:rPr>
+                <w:rFonts w:ascii="Cambria Math" w:hAnsi="Cambria Math"/>
+              </w:rPr>
+              <m:t>n</m:t>
+            </m:r>
+          </m:sup>
+        </m:sSup>
+      </m:oMath>
+      <w:r>
+        <w:t xml:space="preserve"> </w:t>
+      </w:r>
+      <w:r>
+        <w:t>wtedy RS możemy opisać następującym pseudo-kodem.</w:t>
+      </w:r>
+    </w:p>
+    <w:p>
+      <w:pPr>
+        <w:pStyle w:val="Tekstpracy"/>
+        <w:numPr>
+          <w:ilvl w:val="0"/>
+          <w:numId w:val="5"/>
+        </w:numPr>
+      </w:pPr>
+      <w:r>
+        <w:t xml:space="preserve">Wygeneruj </w:t>
+      </w:r>
+      <m:oMath>
+        <m:r>
+          <w:rPr>
+            <w:rFonts w:ascii="Cambria Math" w:hAnsi="Cambria Math"/>
+          </w:rPr>
+          <m:t>x</m:t>
+        </m:r>
+      </m:oMath>
+      <w:r>
+        <w:t xml:space="preserve"> z dziedziny w której chcemy zoptymalizować </w:t>
+      </w:r>
+      <m:oMath>
+        <m:r>
+          <w:rPr>
+            <w:rFonts w:ascii="Cambria Math" w:hAnsi="Cambria Math"/>
+          </w:rPr>
+          <m:t>f</m:t>
+        </m:r>
+      </m:oMath>
+    </w:p>
+    <w:p>
+      <w:pPr>
+        <w:pStyle w:val="Tekstpracy"/>
+        <w:numPr>
+          <w:ilvl w:val="0"/>
+          <w:numId w:val="5"/>
+        </w:numPr>
+      </w:pPr>
+      <w:r>
+        <w:t>Powtarzaj poniższe kroki dopóki nie będzie spełniony warunek zakończenia poszukiwania, może to być limit iteracji lub błąd bezwzględny.</w:t>
+      </w:r>
+    </w:p>
+    <w:p>
+      <w:pPr>
+        <w:pStyle w:val="Tekstpracy"/>
+        <w:numPr>
+          <w:ilvl w:val="1"/>
+          <w:numId w:val="5"/>
+        </w:numPr>
+      </w:pPr>
+      <w:r>
+        <w:t xml:space="preserve">Wygeneruj nowy losowy punkt </w:t>
+      </w:r>
+      <m:oMath>
+        <m:r>
+          <w:rPr>
+            <w:rFonts w:ascii="Cambria Math" w:hAnsi="Cambria Math"/>
+          </w:rPr>
+          <m:t>x</m:t>
+        </m:r>
+      </m:oMath>
+      <w:r>
+        <w:t xml:space="preserve"> </w:t>
+      </w:r>
+    </w:p>
+    <w:p>
+      <w:pPr>
+        <w:pStyle w:val="Tekstpracy"/>
+        <w:numPr>
+          <w:ilvl w:val="1"/>
+          <w:numId w:val="5"/>
+        </w:numPr>
+      </w:pPr>
+      <w:r>
+        <w:t xml:space="preserve">Jeśli </w:t>
+      </w:r>
+      <m:oMath>
+        <m:r>
+          <w:rPr>
+            <w:rFonts w:ascii="Cambria Math" w:hAnsi="Cambria Math"/>
+          </w:rPr>
+          <m:t>f</m:t>
+        </m:r>
+        <m:d>
+          <m:dPr>
+            <m:ctrlPr>
+              <w:rPr>
+                <w:rFonts w:ascii="Cambria Math" w:hAnsi="Cambria Math"/>
+                <w:i/>
+              </w:rPr>
+            </m:ctrlPr>
+          </m:dPr>
+          <m:e>
+            <m:r>
+              <w:rPr>
+                <w:rFonts w:ascii="Cambria Math" w:hAnsi="Cambria Math"/>
+              </w:rPr>
+              <m:t>y</m:t>
+            </m:r>
+          </m:e>
+        </m:d>
+        <m:r>
+          <w:rPr>
+            <w:rFonts w:ascii="Cambria Math" w:hAnsi="Cambria Math"/>
+          </w:rPr>
+          <m:t>&lt;f(x)</m:t>
+        </m:r>
+      </m:oMath>
+      <w:r>
+        <w:t xml:space="preserve"> wtedy </w:t>
+      </w:r>
+      <m:oMath>
+        <m:r>
+          <w:rPr>
+            <w:rFonts w:ascii="Cambria Math" w:hAnsi="Cambria Math"/>
+          </w:rPr>
+          <m:t>x=y</m:t>
+        </m:r>
+      </m:oMath>
+    </w:p>
+    <w:p>
+      <w:pPr>
+        <w:pStyle w:val="Tekstpracy"/>
+        <w:numPr>
+          <w:ilvl w:val="0"/>
+          <w:numId w:val="5"/>
+        </w:numPr>
+      </w:pPr>
+      <w:r>
+        <w:t xml:space="preserve">Teraz </w:t>
+      </w:r>
+      <m:oMath>
+        <m:r>
+          <w:rPr>
+            <w:rFonts w:ascii="Cambria Math" w:hAnsi="Cambria Math"/>
+          </w:rPr>
+          <m:t>x</m:t>
+        </m:r>
+      </m:oMath>
+      <w:r>
+        <w:t xml:space="preserve"> jest naszym </w:t>
+      </w:r>
+      <w:r>
+        <w:t>rozwiązaniem</w:t>
+      </w:r>
+    </w:p>
+    <w:p>
+      <w:pPr>
+        <w:spacing w:line="360" w:lineRule="auto"/>
+        <w:jc w:val="both"/>
+      </w:pPr>
+    </w:p>
+    <w:p>
+      <w:pPr>
+        <w:pStyle w:val="Nagwek2"/>
+        <w:spacing w:line="360" w:lineRule="auto"/>
+        <w:jc w:val="both"/>
+      </w:pPr>
+      <w:bookmarkStart w:id="13" w:name="_Toc404901019"/>
+      <w:r>
+        <w:rPr>
+          <w:b/>
           <w:sz w:val="24"/>
         </w:rPr>
         <w:lastRenderedPageBreak/>
-        <w:t>Rozdział 2 Wprowadzenie teoretyczne</w:t>
-      </w:r>
-      <w:bookmarkEnd w:id="10"/>
-    </w:p>
-    <w:p/>
-    <w:p>
-      <w:pPr>
-        <w:rPr>
-          <w:sz w:val="24"/>
-        </w:rPr>
-      </w:pPr>
-      <w:r>
-        <w:rPr>
-          <w:sz w:val="24"/>
-        </w:rPr>
-        <w:t>Wzorowałem się na algorytmie</w:t>
-      </w:r>
-    </w:p>
-    <w:p/>
+        <w:t xml:space="preserve">2.3 Kiefer </w:t>
+      </w:r>
+      <w:r>
+        <w:rPr>
+          <w:b/>
+          <w:sz w:val="24"/>
+        </w:rPr>
+        <w:t>–</w:t>
+      </w:r>
+      <w:r>
+        <w:rPr>
+          <w:b/>
+          <w:sz w:val="24"/>
+        </w:rPr>
+        <w:t xml:space="preserve"> Wolfowitz</w:t>
+      </w:r>
+      <w:bookmarkEnd w:id="13"/>
+    </w:p>
+    <w:p>
+      <w:pPr>
+        <w:spacing w:line="360" w:lineRule="auto"/>
+        <w:jc w:val="both"/>
+      </w:pPr>
+    </w:p>
+    <w:p>
+      <w:pPr>
+        <w:pStyle w:val="Tekstpracy"/>
+      </w:pPr>
+      <w:r>
+        <w:t>Kiefer-Wolfowitz (K-W) – Jest to algorytm z rodziny stochastycznej optymalizacji która wyszukuje ekstrema funkcji których nie można obliczyć bez pośrednio, a jedynie wy estymować poprzez obserwacje szumu.</w:t>
+      </w:r>
+    </w:p>
+    <w:p>
+      <w:pPr>
+        <w:pStyle w:val="Tekstpracy"/>
+      </w:pPr>
+      <w:r>
+        <w:t xml:space="preserve">Niech </w:t>
+      </w:r>
+      <m:oMath>
+        <m:r>
+          <w:rPr>
+            <w:rFonts w:ascii="Cambria Math" w:hAnsi="Cambria Math"/>
+          </w:rPr>
+          <m:t>M</m:t>
+        </m:r>
+        <m:d>
+          <m:dPr>
+            <m:ctrlPr>
+              <w:rPr>
+                <w:rFonts w:ascii="Cambria Math" w:hAnsi="Cambria Math"/>
+                <w:i/>
+              </w:rPr>
+            </m:ctrlPr>
+          </m:dPr>
+          <m:e>
+            <m:r>
+              <w:rPr>
+                <w:rFonts w:ascii="Cambria Math" w:hAnsi="Cambria Math"/>
+              </w:rPr>
+              <m:t>x</m:t>
+            </m:r>
+          </m:e>
+        </m:d>
+      </m:oMath>
+      <w:r>
+        <w:t xml:space="preserve"> będzie funkcją która posiada minimum w punkcie </w:t>
+      </w:r>
+      <m:oMath>
+        <m:r>
+          <w:rPr>
+            <w:rFonts w:ascii="Cambria Math" w:hAnsi="Cambria Math"/>
+          </w:rPr>
+          <m:t>θ</m:t>
+        </m:r>
+      </m:oMath>
+      <w:r>
+        <w:t xml:space="preserve">, zakładamy że </w:t>
+      </w:r>
+      <m:oMath>
+        <m:r>
+          <w:rPr>
+            <w:rFonts w:ascii="Cambria Math" w:hAnsi="Cambria Math"/>
+          </w:rPr>
+          <m:t>M(x)</m:t>
+        </m:r>
+      </m:oMath>
+      <w:r>
+        <w:t xml:space="preserve"> jest nieznane, jednak z pewniej obserwacji </w:t>
+      </w:r>
+      <m:oMath>
+        <m:r>
+          <w:rPr>
+            <w:rFonts w:ascii="Cambria Math" w:hAnsi="Cambria Math"/>
+          </w:rPr>
+          <m:t>N(x)</m:t>
+        </m:r>
+      </m:oMath>
+      <w:r>
+        <w:t>. Struktura algorytmu jest podobno do gradientowych algorytmów. Możemy opisać algorytm jako następujący ciąg.</w:t>
+      </w:r>
+    </w:p>
+    <w:p>
+      <w:pPr>
+        <w:pStyle w:val="Tekstpracy"/>
+      </w:pPr>
+      <m:oMathPara>
+        <m:oMath>
+          <m:sSub>
+            <m:sSubPr>
+              <m:ctrlPr>
+                <w:rPr>
+                  <w:rFonts w:ascii="Cambria Math" w:hAnsi="Cambria Math"/>
+                  <w:i/>
+                </w:rPr>
+              </m:ctrlPr>
+            </m:sSubPr>
+            <m:e>
+              <m:r>
+                <w:rPr>
+                  <w:rFonts w:ascii="Cambria Math" w:hAnsi="Cambria Math"/>
+                </w:rPr>
+                <m:t>x</m:t>
+              </m:r>
+            </m:e>
+            <m:sub>
+              <m:r>
+                <w:rPr>
+                  <w:rFonts w:ascii="Cambria Math" w:hAnsi="Cambria Math"/>
+                </w:rPr>
+                <m:t>n+1</m:t>
+              </m:r>
+            </m:sub>
+          </m:sSub>
+          <m:r>
+            <w:rPr>
+              <w:rFonts w:ascii="Cambria Math" w:hAnsi="Cambria Math"/>
+            </w:rPr>
+            <m:t>=</m:t>
+          </m:r>
+          <m:sSub>
+            <m:sSubPr>
+              <m:ctrlPr>
+                <w:rPr>
+                  <w:rFonts w:ascii="Cambria Math" w:hAnsi="Cambria Math"/>
+                  <w:i/>
+                </w:rPr>
+              </m:ctrlPr>
+            </m:sSubPr>
+            <m:e>
+              <m:r>
+                <w:rPr>
+                  <w:rFonts w:ascii="Cambria Math" w:hAnsi="Cambria Math"/>
+                </w:rPr>
+                <m:t>x</m:t>
+              </m:r>
+            </m:e>
+            <m:sub>
+              <m:r>
+                <w:rPr>
+                  <w:rFonts w:ascii="Cambria Math" w:hAnsi="Cambria Math"/>
+                </w:rPr>
+                <m:t>n</m:t>
+              </m:r>
+            </m:sub>
+          </m:sSub>
+          <m:r>
+            <w:rPr>
+              <w:rFonts w:ascii="Cambria Math" w:hAnsi="Cambria Math"/>
+            </w:rPr>
+            <m:t>+</m:t>
+          </m:r>
+          <m:sSub>
+            <m:sSubPr>
+              <m:ctrlPr>
+                <w:rPr>
+                  <w:rFonts w:ascii="Cambria Math" w:hAnsi="Cambria Math"/>
+                  <w:i/>
+                </w:rPr>
+              </m:ctrlPr>
+            </m:sSubPr>
+            <m:e>
+              <m:r>
+                <w:rPr>
+                  <w:rFonts w:ascii="Cambria Math" w:hAnsi="Cambria Math"/>
+                </w:rPr>
+                <m:t>a</m:t>
+              </m:r>
+            </m:e>
+            <m:sub>
+              <m:r>
+                <w:rPr>
+                  <w:rFonts w:ascii="Cambria Math" w:hAnsi="Cambria Math"/>
+                </w:rPr>
+                <m:t>n</m:t>
+              </m:r>
+            </m:sub>
+          </m:sSub>
+          <m:r>
+            <w:rPr>
+              <w:rFonts w:ascii="Cambria Math" w:hAnsi="Cambria Math"/>
+            </w:rPr>
+            <m:t>(</m:t>
+          </m:r>
+          <m:f>
+            <m:fPr>
+              <m:ctrlPr>
+                <w:rPr>
+                  <w:rFonts w:ascii="Cambria Math" w:hAnsi="Cambria Math"/>
+                  <w:i/>
+                </w:rPr>
+              </m:ctrlPr>
+            </m:fPr>
+            <m:num>
+              <m:r>
+                <w:rPr>
+                  <w:rFonts w:ascii="Cambria Math" w:hAnsi="Cambria Math"/>
+                </w:rPr>
+                <m:t>N</m:t>
+              </m:r>
+              <m:d>
+                <m:dPr>
+                  <m:ctrlPr>
+                    <w:rPr>
+                      <w:rFonts w:ascii="Cambria Math" w:hAnsi="Cambria Math"/>
+                      <w:i/>
+                    </w:rPr>
+                  </m:ctrlPr>
+                </m:dPr>
+                <m:e>
+                  <m:sSub>
+                    <m:sSubPr>
+                      <m:ctrlPr>
+                        <w:rPr>
+                          <w:rFonts w:ascii="Cambria Math" w:hAnsi="Cambria Math"/>
+                          <w:i/>
+                        </w:rPr>
+                      </m:ctrlPr>
+                    </m:sSubPr>
+                    <m:e>
+                      <m:r>
+                        <w:rPr>
+                          <w:rFonts w:ascii="Cambria Math" w:hAnsi="Cambria Math"/>
+                        </w:rPr>
+                        <m:t>x</m:t>
+                      </m:r>
+                    </m:e>
+                    <m:sub>
+                      <m:r>
+                        <w:rPr>
+                          <w:rFonts w:ascii="Cambria Math" w:hAnsi="Cambria Math"/>
+                        </w:rPr>
+                        <m:t>n</m:t>
+                      </m:r>
+                    </m:sub>
+                  </m:sSub>
+                  <m:r>
+                    <w:rPr>
+                      <w:rFonts w:ascii="Cambria Math" w:hAnsi="Cambria Math"/>
+                    </w:rPr>
+                    <m:t>+</m:t>
+                  </m:r>
+                  <m:sSub>
+                    <m:sSubPr>
+                      <m:ctrlPr>
+                        <w:rPr>
+                          <w:rFonts w:ascii="Cambria Math" w:hAnsi="Cambria Math"/>
+                          <w:i/>
+                        </w:rPr>
+                      </m:ctrlPr>
+                    </m:sSubPr>
+                    <m:e>
+                      <m:r>
+                        <w:rPr>
+                          <w:rFonts w:ascii="Cambria Math" w:hAnsi="Cambria Math"/>
+                        </w:rPr>
+                        <m:t>c</m:t>
+                      </m:r>
+                    </m:e>
+                    <m:sub>
+                      <m:r>
+                        <w:rPr>
+                          <w:rFonts w:ascii="Cambria Math" w:hAnsi="Cambria Math"/>
+                        </w:rPr>
+                        <m:t>n</m:t>
+                      </m:r>
+                    </m:sub>
+                  </m:sSub>
+                </m:e>
+              </m:d>
+              <m:r>
+                <w:rPr>
+                  <w:rFonts w:ascii="Cambria Math" w:hAnsi="Cambria Math"/>
+                </w:rPr>
+                <m:t>-N</m:t>
+              </m:r>
+              <m:d>
+                <m:dPr>
+                  <m:ctrlPr>
+                    <w:rPr>
+                      <w:rFonts w:ascii="Cambria Math" w:hAnsi="Cambria Math"/>
+                      <w:i/>
+                    </w:rPr>
+                  </m:ctrlPr>
+                </m:dPr>
+                <m:e>
+                  <m:sSub>
+                    <m:sSubPr>
+                      <m:ctrlPr>
+                        <w:rPr>
+                          <w:rFonts w:ascii="Cambria Math" w:hAnsi="Cambria Math"/>
+                          <w:i/>
+                        </w:rPr>
+                      </m:ctrlPr>
+                    </m:sSubPr>
+                    <m:e>
+                      <m:r>
+                        <w:rPr>
+                          <w:rFonts w:ascii="Cambria Math" w:hAnsi="Cambria Math"/>
+                        </w:rPr>
+                        <m:t>x</m:t>
+                      </m:r>
+                    </m:e>
+                    <m:sub>
+                      <m:r>
+                        <w:rPr>
+                          <w:rFonts w:ascii="Cambria Math" w:hAnsi="Cambria Math"/>
+                        </w:rPr>
+                        <m:t>n</m:t>
+                      </m:r>
+                    </m:sub>
+                  </m:sSub>
+                  <m:r>
+                    <w:rPr>
+                      <w:rFonts w:ascii="Cambria Math" w:hAnsi="Cambria Math"/>
+                    </w:rPr>
+                    <m:t>-</m:t>
+                  </m:r>
+                  <m:sSub>
+                    <m:sSubPr>
+                      <m:ctrlPr>
+                        <w:rPr>
+                          <w:rFonts w:ascii="Cambria Math" w:hAnsi="Cambria Math"/>
+                          <w:i/>
+                        </w:rPr>
+                      </m:ctrlPr>
+                    </m:sSubPr>
+                    <m:e>
+                      <m:r>
+                        <w:rPr>
+                          <w:rFonts w:ascii="Cambria Math" w:hAnsi="Cambria Math"/>
+                        </w:rPr>
+                        <m:t>c</m:t>
+                      </m:r>
+                    </m:e>
+                    <m:sub>
+                      <m:r>
+                        <w:rPr>
+                          <w:rFonts w:ascii="Cambria Math" w:hAnsi="Cambria Math"/>
+                        </w:rPr>
+                        <m:t>n</m:t>
+                      </m:r>
+                    </m:sub>
+                  </m:sSub>
+                </m:e>
+              </m:d>
+            </m:num>
+            <m:den>
+              <m:sSub>
+                <m:sSubPr>
+                  <m:ctrlPr>
+                    <w:rPr>
+                      <w:rFonts w:ascii="Cambria Math" w:hAnsi="Cambria Math"/>
+                      <w:i/>
+                    </w:rPr>
+                  </m:ctrlPr>
+                </m:sSubPr>
+                <m:e>
+                  <m:r>
+                    <w:rPr>
+                      <w:rFonts w:ascii="Cambria Math" w:hAnsi="Cambria Math"/>
+                    </w:rPr>
+                    <m:t>c</m:t>
+                  </m:r>
+                </m:e>
+                <m:sub>
+                  <m:r>
+                    <w:rPr>
+                      <w:rFonts w:ascii="Cambria Math" w:hAnsi="Cambria Math"/>
+                    </w:rPr>
+                    <m:t>n</m:t>
+                  </m:r>
+                </m:sub>
+              </m:sSub>
+            </m:den>
+          </m:f>
+          <m:r>
+            <w:rPr>
+              <w:rFonts w:ascii="Cambria Math" w:hAnsi="Cambria Math"/>
+            </w:rPr>
+            <m:t>)</m:t>
+          </m:r>
+        </m:oMath>
+      </m:oMathPara>
+    </w:p>
+    <w:p>
+      <w:pPr>
+        <w:pStyle w:val="Tekstpracy"/>
+      </w:pPr>
+      <m:oMathPara>
+        <m:oMath>
+          <m:sSub>
+            <m:sSubPr>
+              <m:ctrlPr>
+                <w:rPr>
+                  <w:rFonts w:ascii="Cambria Math" w:hAnsi="Cambria Math"/>
+                  <w:i/>
+                </w:rPr>
+              </m:ctrlPr>
+            </m:sSubPr>
+            <m:e>
+              <m:r>
+                <w:rPr>
+                  <w:rFonts w:ascii="Cambria Math" w:hAnsi="Cambria Math"/>
+                </w:rPr>
+                <m:t>c</m:t>
+              </m:r>
+            </m:e>
+            <m:sub>
+              <m:r>
+                <w:rPr>
+                  <w:rFonts w:ascii="Cambria Math" w:hAnsi="Cambria Math"/>
+                </w:rPr>
+                <m:t>n</m:t>
+              </m:r>
+            </m:sub>
+          </m:sSub>
+          <m:r>
+            <w:rPr>
+              <w:rFonts w:ascii="Cambria Math" w:hAnsi="Cambria Math"/>
+            </w:rPr>
+            <m:t>=5</m:t>
+          </m:r>
+        </m:oMath>
+      </m:oMathPara>
+    </w:p>
+    <w:p>
+      <w:pPr>
+        <w:pStyle w:val="Tekstpracy"/>
+      </w:pPr>
+      <m:oMathPara>
+        <m:oMath>
+          <m:sSub>
+            <m:sSubPr>
+              <m:ctrlPr>
+                <w:rPr>
+                  <w:rFonts w:ascii="Cambria Math" w:hAnsi="Cambria Math"/>
+                  <w:i/>
+                </w:rPr>
+              </m:ctrlPr>
+            </m:sSubPr>
+            <m:e>
+              <m:r>
+                <w:rPr>
+                  <w:rFonts w:ascii="Cambria Math" w:hAnsi="Cambria Math"/>
+                </w:rPr>
+                <m:t>a</m:t>
+              </m:r>
+            </m:e>
+            <m:sub>
+              <m:r>
+                <w:rPr>
+                  <w:rFonts w:ascii="Cambria Math" w:hAnsi="Cambria Math"/>
+                </w:rPr>
+                <m:t>n</m:t>
+              </m:r>
+            </m:sub>
+          </m:sSub>
+          <m:r>
+            <w:rPr>
+              <w:rFonts w:ascii="Cambria Math" w:hAnsi="Cambria Math"/>
+            </w:rPr>
+            <m:t>=7</m:t>
+          </m:r>
+        </m:oMath>
+      </m:oMathPara>
+    </w:p>
+    <w:p>
+      <w:pPr>
+        <w:spacing w:line="360" w:lineRule="auto"/>
+        <w:jc w:val="both"/>
+      </w:pPr>
+    </w:p>
     <w:p>
       <w:pPr>
         <w:pStyle w:val="Nagwek2"/>
-        <w:jc w:val="left"/>
-        <w:rPr>
-          <w:sz w:val="24"/>
-        </w:rPr>
-      </w:pPr>
-      <w:bookmarkStart w:id="11" w:name="_Toc404533762"/>
-      <w:r>
-        <w:rPr>
-          <w:sz w:val="24"/>
-        </w:rPr>
-        <w:t xml:space="preserve">2.1 Zasady działania </w:t>
-      </w:r>
-      <w:r>
-        <w:rPr>
-          <w:sz w:val="24"/>
-        </w:rPr>
-        <w:t>algorytmu</w:t>
-      </w:r>
-      <w:bookmarkEnd w:id="11"/>
-    </w:p>
-    <w:p/>
-    <w:p>
-      <w:pPr>
-        <w:rPr>
-          <w:sz w:val="24"/>
-        </w:rPr>
-      </w:pPr>
-      <w:r>
-        <w:rPr>
-          <w:sz w:val="24"/>
-        </w:rPr>
-        <w:t>Algorytm random search można zapisać w postaci następującego pseudo kodu</w:t>
-      </w:r>
-    </w:p>
-    <w:p>
-      <w:pPr>
-        <w:rPr>
-          <w:sz w:val="24"/>
-        </w:rPr>
+        <w:spacing w:line="360" w:lineRule="auto"/>
+        <w:jc w:val="both"/>
+        <w:rPr>
+          <w:b/>
+          <w:sz w:val="24"/>
+        </w:rPr>
+      </w:pPr>
+      <w:bookmarkStart w:id="14" w:name="_Toc404901020"/>
+      <w:r>
+        <w:rPr>
+          <w:b/>
+          <w:sz w:val="24"/>
+        </w:rPr>
+        <w:t>2.4 Przegląd innych algorytmów optymalizacji lokalnej</w:t>
+      </w:r>
+      <w:bookmarkEnd w:id="14"/>
+    </w:p>
+    <w:p>
+      <w:pPr>
+        <w:spacing w:line="360" w:lineRule="auto"/>
+        <w:jc w:val="both"/>
+      </w:pPr>
+    </w:p>
+    <w:p>
+      <w:pPr>
+        <w:pStyle w:val="Tekstpracy"/>
+      </w:pPr>
+      <w:r>
+        <w:t>Jak już wcześniej zostało wspomniane nasz algorytm składa się w zasadzie z dwóch, Random Search oraz Kiefer-Wolfowirtz, w takim przypadku nasz algorytm jest dość mocno modularny i możemy zmieniać metodę do poszukiwać minimum lokalnego na Rd.</w:t>
+      </w:r>
+    </w:p>
+    <w:p>
+      <w:pPr>
+        <w:pStyle w:val="Tekstpracy"/>
+      </w:pPr>
+      <w:r>
+        <w:t xml:space="preserve">W tym wypadku należy wymienić </w:t>
+      </w:r>
+      <w:r>
+        <w:t>oraz porównać pozostałe algorytmy optymalizacji lokalnej.</w:t>
+      </w:r>
+    </w:p>
+    <w:p>
+      <w:pPr>
+        <w:spacing w:line="360" w:lineRule="auto"/>
+        <w:jc w:val="both"/>
       </w:pPr>
     </w:p>
     <w:p>
       <w:pPr>
         <w:pStyle w:val="Nagwek2"/>
-        <w:jc w:val="left"/>
-        <w:rPr>
-          <w:sz w:val="24"/>
-        </w:rPr>
-      </w:pPr>
-      <w:bookmarkStart w:id="12" w:name="_Toc404533763"/>
-      <w:r>
-        <w:rPr>
-          <w:sz w:val="24"/>
-        </w:rPr>
-        <w:t>2.2</w:t>
-      </w:r>
-      <w:r>
+        <w:spacing w:line="360" w:lineRule="auto"/>
+        <w:jc w:val="both"/>
+        <w:rPr>
+          <w:b/>
+          <w:sz w:val="24"/>
+        </w:rPr>
+      </w:pPr>
+      <w:bookmarkStart w:id="15" w:name="_Toc404901021"/>
+      <w:r>
+        <w:rPr>
+          <w:b/>
+          <w:sz w:val="24"/>
+        </w:rPr>
+        <w:t>2.5 Przegląd innych metod optymalizacji globalnej</w:t>
+      </w:r>
+      <w:bookmarkEnd w:id="15"/>
+    </w:p>
+    <w:p>
+      <w:pPr>
+        <w:spacing w:line="360" w:lineRule="auto"/>
+        <w:jc w:val="both"/>
+      </w:pPr>
+    </w:p>
+    <w:p>
+      <w:pPr>
+        <w:pStyle w:val="Tekstpracy"/>
+      </w:pPr>
+      <w:r>
+        <w:t>Należy wspomnieć także o innych metodach optymalizacji globalnej oraz powiedzieć kilka zdań na ich temat.</w:t>
+      </w:r>
+    </w:p>
+    <w:p>
+      <w:pPr>
+        <w:spacing w:line="360" w:lineRule="auto"/>
+        <w:jc w:val="both"/>
+      </w:pPr>
+    </w:p>
+    <w:p>
+      <w:pPr>
+        <w:pStyle w:val="Nagwek2"/>
+        <w:spacing w:line="360" w:lineRule="auto"/>
+        <w:jc w:val="both"/>
+        <w:rPr>
+          <w:b/>
+          <w:sz w:val="24"/>
+        </w:rPr>
+      </w:pPr>
+      <w:bookmarkStart w:id="16" w:name="_Toc404901022"/>
+      <w:r>
+        <w:rPr>
+          <w:b/>
+          <w:sz w:val="24"/>
+        </w:rPr>
+        <w:t>2.6 Charakterystyki użytych języków</w:t>
+      </w:r>
+      <w:bookmarkEnd w:id="16"/>
+    </w:p>
+    <w:p>
+      <w:pPr>
+        <w:spacing w:line="360" w:lineRule="auto"/>
+        <w:jc w:val="both"/>
+      </w:pPr>
+    </w:p>
+    <w:p>
+      <w:pPr>
+        <w:pStyle w:val="Nagwek3"/>
+        <w:spacing w:line="360" w:lineRule="auto"/>
+        <w:jc w:val="both"/>
+        <w:rPr>
+          <w:sz w:val="24"/>
+        </w:rPr>
+      </w:pPr>
+      <w:bookmarkStart w:id="17" w:name="_Toc404901023"/>
+      <w:r>
+        <w:rPr>
+          <w:sz w:val="24"/>
+        </w:rPr>
+        <w:t>2.6.1 Język R</w:t>
+      </w:r>
+      <w:bookmarkEnd w:id="17"/>
+    </w:p>
+    <w:p>
+      <w:pPr>
+        <w:spacing w:line="360" w:lineRule="auto"/>
+        <w:jc w:val="both"/>
+      </w:pPr>
+    </w:p>
+    <w:p>
+      <w:pPr>
+        <w:spacing w:line="360" w:lineRule="auto"/>
+        <w:ind w:firstLine="708"/>
+        <w:jc w:val="both"/>
+        <w:rPr>
+          <w:sz w:val="24"/>
+        </w:rPr>
+      </w:pPr>
+      <w:r>
+        <w:rPr>
+          <w:sz w:val="24"/>
+        </w:rPr>
+        <w:t xml:space="preserve">Język ten jest dość mocno abstrakcyjny dzięki czemu </w:t>
+      </w:r>
+      <w:r>
+        <w:rPr>
+          <w:sz w:val="24"/>
+        </w:rPr>
+        <w:t xml:space="preserve">można </w:t>
+      </w:r>
+      <w:r>
+        <w:rPr>
+          <w:sz w:val="24"/>
+        </w:rPr>
+        <w:t xml:space="preserve">w bardzo szybki oraz przystępny sposób </w:t>
+      </w:r>
+      <w:r>
+        <w:rPr>
+          <w:sz w:val="24"/>
+        </w:rPr>
+        <w:t>stworzyć prototyp algorytmu</w:t>
+      </w:r>
+      <w:r>
+        <w:rPr>
+          <w:sz w:val="24"/>
+        </w:rPr>
+        <w:t xml:space="preserve">. </w:t>
+      </w:r>
+      <w:r>
+        <w:rPr>
+          <w:sz w:val="24"/>
+        </w:rPr>
+        <w:t xml:space="preserve">Środowisko </w:t>
+      </w:r>
+      <w:r>
+        <w:rPr>
+          <w:sz w:val="24"/>
+        </w:rPr>
+        <w:t>posiada</w:t>
+      </w:r>
+      <w:r>
+        <w:rPr>
+          <w:sz w:val="24"/>
+        </w:rPr>
+        <w:t xml:space="preserve"> bardzo wielką bazę zewnętrznych pakietów </w:t>
+      </w:r>
+      <w:r>
+        <w:rPr>
+          <w:sz w:val="24"/>
+        </w:rPr>
+        <w:t xml:space="preserve">(np. sieci neuronowe), jest to </w:t>
+      </w:r>
+      <w:r>
+        <w:rPr>
+          <w:sz w:val="24"/>
+        </w:rPr>
+        <w:t xml:space="preserve">pomocne </w:t>
+      </w:r>
+      <w:r>
+        <w:rPr>
+          <w:sz w:val="24"/>
+        </w:rPr>
+        <w:t xml:space="preserve">ponieważ </w:t>
+      </w:r>
+      <w:r>
+        <w:rPr>
+          <w:sz w:val="24"/>
+        </w:rPr>
+        <w:t xml:space="preserve">można się </w:t>
+      </w:r>
+      <w:r>
+        <w:rPr>
+          <w:sz w:val="24"/>
+        </w:rPr>
+        <w:t xml:space="preserve">skupić na </w:t>
+      </w:r>
+      <w:r>
+        <w:rPr>
+          <w:sz w:val="24"/>
+        </w:rPr>
+        <w:t>implementacji naszego algorytmu.</w:t>
+      </w:r>
+    </w:p>
+    <w:p>
+      <w:pPr>
+        <w:spacing w:line="360" w:lineRule="auto"/>
+        <w:ind w:firstLine="708"/>
+        <w:jc w:val="both"/>
+        <w:rPr>
+          <w:sz w:val="24"/>
+        </w:rPr>
+      </w:pPr>
+      <w:r>
+        <w:rPr>
+          <w:sz w:val="24"/>
+        </w:rPr>
+        <w:lastRenderedPageBreak/>
+        <w:t>„R” jest darmowym językiem wydanym n</w:t>
+      </w:r>
+      <w:r>
+        <w:rPr>
+          <w:sz w:val="24"/>
+        </w:rPr>
+        <w:t xml:space="preserve">a licencji GNU PL, dlatego też jest to jeden z czynników dla czego </w:t>
+      </w:r>
+      <w:r>
+        <w:rPr>
+          <w:sz w:val="24"/>
+        </w:rPr>
+        <w:t xml:space="preserve">ten </w:t>
+      </w:r>
+      <w:r>
+        <w:rPr>
+          <w:sz w:val="24"/>
+        </w:rPr>
+        <w:t>język</w:t>
+      </w:r>
+      <w:r>
+        <w:rPr>
+          <w:sz w:val="24"/>
+        </w:rPr>
+        <w:t xml:space="preserve"> został wybrany</w:t>
+      </w:r>
+      <w:r>
+        <w:rPr>
+          <w:sz w:val="24"/>
+        </w:rPr>
+        <w:t>.</w:t>
+      </w:r>
+      <w:r>
+        <w:rPr>
+          <w:sz w:val="24"/>
+        </w:rPr>
         <w:t xml:space="preserve"> </w:t>
       </w:r>
-      <w:r>
-        <w:rPr>
-          <w:sz w:val="24"/>
-        </w:rPr>
-        <w:t>Random Search</w:t>
-      </w:r>
-      <w:bookmarkEnd w:id="12"/>
-    </w:p>
-    <w:p/>
-    <w:p>
-      <w:r>
-        <w:t>Asdasdasd</w:t>
-      </w:r>
-    </w:p>
-    <w:p/>
-    <w:p>
-      <w:pPr>
-        <w:pStyle w:val="Nagwek2"/>
-        <w:jc w:val="left"/>
-        <w:rPr>
-          <w:sz w:val="24"/>
-        </w:rPr>
-      </w:pPr>
-      <w:bookmarkStart w:id="13" w:name="_Toc404533764"/>
-      <w:r>
-        <w:rPr>
-          <w:sz w:val="24"/>
-        </w:rPr>
-        <w:t xml:space="preserve">2.3 Kiefer </w:t>
-      </w:r>
-      <w:r>
-        <w:rPr>
-          <w:sz w:val="24"/>
-        </w:rPr>
-        <w:t>–</w:t>
-      </w:r>
-      <w:r>
-        <w:rPr>
-          <w:sz w:val="24"/>
-        </w:rPr>
-        <w:t xml:space="preserve"> Wolfowitz</w:t>
-      </w:r>
-      <w:bookmarkEnd w:id="13"/>
-    </w:p>
-    <w:p/>
-    <w:p>
-      <w:r>
-        <w:t>Asdasdasd</w:t>
-      </w:r>
-    </w:p>
-    <w:p/>
-    <w:p>
-      <w:pPr>
-        <w:pStyle w:val="Nagwek2"/>
-        <w:jc w:val="left"/>
-        <w:rPr>
-          <w:sz w:val="24"/>
-        </w:rPr>
-      </w:pPr>
-      <w:bookmarkStart w:id="14" w:name="_Toc404533765"/>
-      <w:r>
-        <w:rPr>
-          <w:sz w:val="24"/>
-        </w:rPr>
-        <w:t>2.4 Przegląd innych algorytmów optymalizacji lokalnej</w:t>
-      </w:r>
-      <w:bookmarkEnd w:id="14"/>
-    </w:p>
-    <w:p/>
-    <w:p>
-      <w:r>
-        <w:t>Asd</w:t>
-      </w:r>
-    </w:p>
-    <w:p/>
-    <w:p>
-      <w:pPr>
-        <w:pStyle w:val="Nagwek2"/>
-        <w:jc w:val="left"/>
-        <w:rPr>
-          <w:sz w:val="24"/>
-        </w:rPr>
-      </w:pPr>
-      <w:bookmarkStart w:id="15" w:name="_Toc404533766"/>
-      <w:r>
-        <w:rPr>
-          <w:sz w:val="24"/>
-        </w:rPr>
-        <w:t>2.5 Przegląd innych metod optymalizacji globalnej</w:t>
-      </w:r>
-      <w:bookmarkEnd w:id="15"/>
-    </w:p>
-    <w:p/>
-    <w:p>
-      <w:r>
-        <w:t>A</w:t>
-      </w:r>
-      <w:r>
-        <w:t>sdasd</w:t>
-      </w:r>
-    </w:p>
-    <w:p/>
-    <w:p>
-      <w:pPr>
-        <w:pStyle w:val="Nagwek2"/>
-        <w:jc w:val="left"/>
-        <w:rPr>
-          <w:sz w:val="24"/>
-        </w:rPr>
-      </w:pPr>
-      <w:bookmarkStart w:id="16" w:name="_Toc404533767"/>
-      <w:r>
-        <w:rPr>
-          <w:sz w:val="24"/>
-        </w:rPr>
-        <w:t>2.6 Charakterystyki użytych języków</w:t>
-      </w:r>
-      <w:bookmarkEnd w:id="16"/>
-    </w:p>
-    <w:p/>
+    </w:p>
+    <w:p>
+      <w:pPr>
+        <w:spacing w:line="360" w:lineRule="auto"/>
+        <w:jc w:val="both"/>
+      </w:pPr>
+    </w:p>
     <w:p>
       <w:pPr>
         <w:pStyle w:val="Nagwek3"/>
-        <w:jc w:val="left"/>
-        <w:rPr>
-          <w:sz w:val="24"/>
-        </w:rPr>
-      </w:pPr>
-      <w:bookmarkStart w:id="17" w:name="_Toc404533768"/>
-      <w:r>
-        <w:rPr>
-          <w:sz w:val="24"/>
-        </w:rPr>
-        <w:t>2.6.1 Język R</w:t>
-      </w:r>
-      <w:bookmarkEnd w:id="17"/>
-    </w:p>
-    <w:p/>
-    <w:p>
-      <w:pPr>
+        <w:spacing w:line="360" w:lineRule="auto"/>
+        <w:jc w:val="both"/>
+        <w:rPr>
+          <w:sz w:val="24"/>
+        </w:rPr>
+      </w:pPr>
+      <w:bookmarkStart w:id="18" w:name="_Toc404901024"/>
+      <w:r>
+        <w:rPr>
+          <w:sz w:val="24"/>
+        </w:rPr>
+        <w:t>2.6.2 Język Haskell</w:t>
+      </w:r>
+      <w:bookmarkEnd w:id="18"/>
+    </w:p>
+    <w:p>
+      <w:pPr>
+        <w:spacing w:line="360" w:lineRule="auto"/>
+        <w:jc w:val="both"/>
+      </w:pPr>
+    </w:p>
+    <w:p>
+      <w:pPr>
+        <w:spacing w:line="360" w:lineRule="auto"/>
         <w:ind w:firstLine="708"/>
-        <w:rPr>
-          <w:sz w:val="24"/>
-        </w:rPr>
-      </w:pPr>
-      <w:r>
-        <w:rPr>
-          <w:sz w:val="24"/>
-        </w:rPr>
-        <w:t xml:space="preserve">Język ten jest dość mocno abstrakcyjny dzięki czemu możemy w bardzo szybki oraz przystępny sposób </w:t>
-      </w:r>
-      <w:r>
-        <w:rPr>
-          <w:sz w:val="24"/>
-        </w:rPr>
-        <w:t>stworzyć prototyp naszego algorytmu</w:t>
-      </w:r>
-      <w:r>
-        <w:rPr>
-          <w:sz w:val="24"/>
-        </w:rPr>
-        <w:t xml:space="preserve">. </w:t>
-      </w:r>
-      <w:r>
-        <w:rPr>
-          <w:sz w:val="24"/>
-        </w:rPr>
-        <w:t>Środowisko o</w:t>
-      </w:r>
-      <w:r>
-        <w:rPr>
-          <w:sz w:val="24"/>
-        </w:rPr>
-        <w:t xml:space="preserve">osiada bardzo wielką bazę zewnętrznych pakietów </w:t>
-      </w:r>
-      <w:r>
-        <w:rPr>
-          <w:sz w:val="24"/>
-        </w:rPr>
-        <w:t xml:space="preserve">(np. gotowe sieci neuronowe), jest to dość fajne ponieważ możemy się skupić na </w:t>
-      </w:r>
-      <w:r>
-        <w:rPr>
-          <w:sz w:val="24"/>
-        </w:rPr>
-        <w:t>implementacji naszego algorytmu.</w:t>
-      </w:r>
-    </w:p>
-    <w:p>
-      <w:pPr>
+        <w:jc w:val="both"/>
+        <w:rPr>
+          <w:sz w:val="24"/>
+        </w:rPr>
+      </w:pPr>
+      <w:r>
+        <w:rPr>
+          <w:sz w:val="24"/>
+        </w:rPr>
+        <w:t xml:space="preserve">Haskell jest z rodzimy języków funkcyjnych, sam haskell jest językiem czysto funkcyjnym. </w:t>
+      </w:r>
+      <w:r>
+        <w:rPr>
+          <w:sz w:val="24"/>
+        </w:rPr>
+        <w:t>Język ten</w:t>
+      </w:r>
+      <w:r>
+        <w:rPr>
+          <w:sz w:val="24"/>
+        </w:rPr>
+        <w:t xml:space="preserve"> jest intensywnie rozwijany przy Uniwersytecie Glasgow najbardziej popularnym kompilatorem jest GHC (Glasgow Haskell Compilator).</w:t>
+      </w:r>
+    </w:p>
+    <w:p>
+      <w:pPr>
+        <w:spacing w:line="360" w:lineRule="auto"/>
         <w:ind w:firstLine="708"/>
-        <w:rPr>
-          <w:sz w:val="24"/>
-        </w:rPr>
-      </w:pPr>
-      <w:r>
-        <w:rPr>
-          <w:sz w:val="24"/>
-        </w:rPr>
-        <w:t>„R” jest darmowym językiem wydanym n</w:t>
-      </w:r>
-      <w:r>
-        <w:rPr>
-          <w:sz w:val="24"/>
-        </w:rPr>
-        <w:t>a licencji GNU PL, dlatego też jest to jeden z czynników dla czego wybrałem tę język. Dodatkowo język ten jest używamy głównie do celów</w:t>
-      </w:r>
-      <w:r>
-        <w:rPr>
-          <w:sz w:val="24"/>
-        </w:rPr>
-        <w:fldChar w:fldCharType="begin"/>
-      </w:r>
-      <w:r>
-        <w:rPr>
-          <w:sz w:val="24"/>
-        </w:rPr>
-        <w:instrText xml:space="preserve"> LISTNUM </w:instrText>
-      </w:r>
-      <w:r>
-        <w:rPr>
-          <w:sz w:val="24"/>
-        </w:rPr>
-        <w:fldChar w:fldCharType="end"/>
-      </w:r>
-      <w:r>
-        <w:rPr>
-          <w:sz w:val="24"/>
-        </w:rPr>
-        <w:t xml:space="preserve"> statystycznych, został mi on polecony przez jednego współpracownika.</w:t>
-      </w:r>
-      <w:r>
-        <w:rPr>
-          <w:sz w:val="24"/>
-        </w:rPr>
-        <w:t xml:space="preserve"> </w:t>
-      </w:r>
-    </w:p>
-    <w:p/>
-    <w:p>
-      <w:pPr>
-        <w:pStyle w:val="Nagwek3"/>
-        <w:jc w:val="left"/>
-        <w:rPr>
-          <w:sz w:val="24"/>
-        </w:rPr>
-      </w:pPr>
-      <w:bookmarkStart w:id="18" w:name="_Toc404533769"/>
-      <w:r>
-        <w:rPr>
-          <w:sz w:val="24"/>
-        </w:rPr>
-        <w:t>2.6.2 Język Haskell</w:t>
-      </w:r>
-      <w:bookmarkEnd w:id="18"/>
-    </w:p>
-    <w:p/>
-    <w:p>
-      <w:pPr>
+        <w:jc w:val="both"/>
+        <w:rPr>
+          <w:sz w:val="24"/>
+        </w:rPr>
+      </w:pPr>
+      <w:r>
+        <w:rPr>
+          <w:sz w:val="24"/>
+        </w:rPr>
+        <w:t>Najbardziej charakterystyczne cechy tego języka to :</w:t>
+      </w:r>
+    </w:p>
+    <w:p>
+      <w:pPr>
+        <w:spacing w:line="360" w:lineRule="auto"/>
         <w:ind w:firstLine="708"/>
-        <w:rPr>
-          <w:sz w:val="24"/>
-        </w:rPr>
-      </w:pPr>
-      <w:r>
-        <w:rPr>
-          <w:sz w:val="24"/>
-        </w:rPr>
-        <w:t xml:space="preserve">Haskell </w:t>
-      </w:r>
-      <w:r>
-        <w:rPr>
-          <w:sz w:val="24"/>
-        </w:rPr>
-        <w:t>jest z rodzimy języków funkcyjnych, sam haskell jest językiem czysto funkcyjnym. Haskell jest intensywnie rozwijany przy Uniwersytecie Glasgow najbardziej popularnym kompilatorem jest GHC (Glasgow Haskell Compilator).</w:t>
-      </w:r>
-    </w:p>
-    <w:p>
-      <w:pPr>
-        <w:ind w:firstLine="708"/>
-        <w:rPr>
-          <w:sz w:val="24"/>
-        </w:rPr>
-      </w:pPr>
-      <w:r>
-        <w:rPr>
-          <w:sz w:val="24"/>
-        </w:rPr>
-        <w:t>Najbardziej charakterystyczne cechy tego języka to :</w:t>
-      </w:r>
+        <w:jc w:val="both"/>
+        <w:rPr>
+          <w:sz w:val="24"/>
+        </w:rPr>
+      </w:pPr>
     </w:p>
     <w:p>
       <w:pPr>
@@ -3173,15 +4145,17 @@
           <w:ilvl w:val="0"/>
           <w:numId w:val="3"/>
         </w:numPr>
-        <w:rPr>
-          <w:sz w:val="24"/>
-        </w:rPr>
-      </w:pPr>
-      <w:r>
-        <w:rPr>
-          <w:sz w:val="24"/>
-        </w:rPr>
-        <w:t>Lazy evaluetion</w:t>
+        <w:spacing w:line="360" w:lineRule="auto"/>
+        <w:jc w:val="both"/>
+        <w:rPr>
+          <w:sz w:val="24"/>
+        </w:rPr>
+      </w:pPr>
+      <w:r>
+        <w:rPr>
+          <w:sz w:val="24"/>
+        </w:rPr>
+        <w:t>Leniwe wartościowanie</w:t>
       </w:r>
     </w:p>
     <w:p>
@@ -3191,6 +4165,8 @@
           <w:ilvl w:val="0"/>
           <w:numId w:val="3"/>
         </w:numPr>
+        <w:spacing w:line="360" w:lineRule="auto"/>
+        <w:jc w:val="both"/>
         <w:rPr>
           <w:sz w:val="24"/>
         </w:rPr>
@@ -3209,6 +4185,8 @@
           <w:ilvl w:val="0"/>
           <w:numId w:val="3"/>
         </w:numPr>
+        <w:spacing w:line="360" w:lineRule="auto"/>
+        <w:jc w:val="both"/>
         <w:rPr>
           <w:sz w:val="24"/>
         </w:rPr>
@@ -3227,15 +4205,29 @@
           <w:ilvl w:val="0"/>
           <w:numId w:val="3"/>
         </w:numPr>
-        <w:rPr>
-          <w:sz w:val="24"/>
-        </w:rPr>
-      </w:pPr>
+        <w:spacing w:line="360" w:lineRule="auto"/>
+        <w:jc w:val="both"/>
+        <w:rPr>
+          <w:sz w:val="24"/>
+        </w:rPr>
+      </w:pPr>
+      <w:r>
+        <w:rPr>
+          <w:sz w:val="24"/>
+        </w:rPr>
+        <w:t xml:space="preserve">Klasy typów (ang. </w:t>
+      </w:r>
       <w:r>
         <w:rPr>
           <w:sz w:val="24"/>
         </w:rPr>
         <w:t>Typeclass</w:t>
+      </w:r>
+      <w:r>
+        <w:rPr>
+          <w:sz w:val="24"/>
+        </w:rPr>
+        <w:t>)</w:t>
       </w:r>
     </w:p>
     <w:p>
@@ -3245,15 +4237,29 @@
           <w:ilvl w:val="0"/>
           <w:numId w:val="3"/>
         </w:numPr>
-        <w:rPr>
-          <w:sz w:val="24"/>
-        </w:rPr>
-      </w:pPr>
+        <w:spacing w:line="360" w:lineRule="auto"/>
+        <w:jc w:val="both"/>
+        <w:rPr>
+          <w:sz w:val="24"/>
+        </w:rPr>
+      </w:pPr>
+      <w:r>
+        <w:rPr>
+          <w:sz w:val="24"/>
+        </w:rPr>
+        <w:t xml:space="preserve">Strażnicy (ang. </w:t>
+      </w:r>
       <w:r>
         <w:rPr>
           <w:sz w:val="24"/>
         </w:rPr>
         <w:t>Guards</w:t>
+      </w:r>
+      <w:r>
+        <w:rPr>
+          <w:sz w:val="24"/>
+        </w:rPr>
+        <w:t>)</w:t>
       </w:r>
     </w:p>
     <w:p>
@@ -3263,41 +4269,162 @@
           <w:ilvl w:val="0"/>
           <w:numId w:val="3"/>
         </w:numPr>
-        <w:rPr>
-          <w:sz w:val="24"/>
-        </w:rPr>
-      </w:pPr>
-      <w:r>
-        <w:rPr>
-          <w:sz w:val="24"/>
-        </w:rPr>
-        <w:t>Curried functions &amp; partial functions</w:t>
-      </w:r>
-    </w:p>
-    <w:p>
-      <w:pPr>
+        <w:spacing w:line="360" w:lineRule="auto"/>
+        <w:jc w:val="both"/>
+        <w:rPr>
+          <w:sz w:val="24"/>
+        </w:rPr>
+      </w:pPr>
+      <w:r>
+        <w:rPr>
+          <w:sz w:val="24"/>
+        </w:rPr>
+        <w:t>Rozwijanie funkcji (ang. c</w:t>
+      </w:r>
+      <w:r>
+        <w:rPr>
+          <w:sz w:val="24"/>
+        </w:rPr>
+        <w:t>urr</w:t>
+      </w:r>
+      <w:r>
+        <w:rPr>
+          <w:sz w:val="24"/>
+        </w:rPr>
+        <w:t>yi</w:t>
+      </w:r>
+      <w:r>
+        <w:rPr>
+          <w:sz w:val="24"/>
+        </w:rPr>
+        <w:t>ng</w:t>
+      </w:r>
+      <w:r>
+        <w:rPr>
+          <w:sz w:val="24"/>
+        </w:rPr>
+        <w:t>)</w:t>
+      </w:r>
+      <w:r>
+        <w:rPr>
+          <w:sz w:val="24"/>
+        </w:rPr>
+        <w:t xml:space="preserve"> oraz</w:t>
+      </w:r>
+      <w:r>
+        <w:rPr>
+          <w:sz w:val="24"/>
+        </w:rPr>
+        <w:t xml:space="preserve"> </w:t>
+      </w:r>
+      <w:r>
+        <w:rPr>
+          <w:sz w:val="24"/>
+        </w:rPr>
+        <w:t xml:space="preserve">częściowe funkcje (ang. </w:t>
+      </w:r>
+      <w:r>
+        <w:rPr>
+          <w:sz w:val="24"/>
+        </w:rPr>
+        <w:t>partial functions</w:t>
+      </w:r>
+      <w:r>
+        <w:rPr>
+          <w:sz w:val="24"/>
+        </w:rPr>
+        <w:t>)</w:t>
+      </w:r>
+    </w:p>
+    <w:p>
+      <w:pPr>
+        <w:pStyle w:val="Akapitzlist"/>
+        <w:spacing w:line="360" w:lineRule="auto"/>
+        <w:ind w:left="1428"/>
+        <w:jc w:val="both"/>
+        <w:rPr>
+          <w:sz w:val="24"/>
+        </w:rPr>
+      </w:pPr>
+    </w:p>
+    <w:p>
+      <w:pPr>
+        <w:suppressAutoHyphens w:val="0"/>
+        <w:spacing w:line="360" w:lineRule="auto"/>
+        <w:jc w:val="both"/>
+        <w:rPr>
+          <w:sz w:val="24"/>
+        </w:rPr>
+      </w:pPr>
+      <w:r>
+        <w:rPr>
+          <w:sz w:val="24"/>
+        </w:rPr>
+        <w:br w:type="page"/>
+      </w:r>
+    </w:p>
+    <w:p>
+      <w:pPr>
+        <w:spacing w:line="360" w:lineRule="auto"/>
         <w:ind w:firstLine="708"/>
-        <w:rPr>
-          <w:sz w:val="24"/>
-        </w:rPr>
-      </w:pPr>
-      <w:r>
-        <w:rPr>
-          <w:sz w:val="24"/>
-        </w:rPr>
-        <w:t>Główną różnicą pomiędzy językiem funkcyjnym a imperatywnym jest formowanie problemu oraz zapis. W języku imperatywnym nasza funkcja posiada kilka kroków do wykonania i może zmieniać swój stan w zależności jakie zmienne przyjmiemy w implementacji , kiedy w języku funkcyjnym nasza funkcja nie może zmieniać swojego stanu w trakcie jej wykonywania dodatkowo zmienne są „niezmienne” (ang. unmutable)</w:t>
-      </w:r>
-      <w:r>
-        <w:rPr>
-          <w:sz w:val="24"/>
-        </w:rPr>
-        <w:t xml:space="preserve">. Dodatkowo kiedy w języku funkcyjnym będziemy chcieli każdy element listy pomnożyć razy </w:t>
-      </w:r>
+        <w:jc w:val="both"/>
+        <w:rPr>
+          <w:sz w:val="24"/>
+        </w:rPr>
+      </w:pPr>
       <w:r>
         <w:rPr>
           <w:sz w:val="24"/>
         </w:rPr>
         <w:lastRenderedPageBreak/>
+        <w:t xml:space="preserve">Główną różnicą pomiędzy językiem funkcyjnym a imperatywnym jest formowanie problemu oraz zapis. W języku imperatywnym nasza funkcja posiada kilka kroków do wykonania i może zmieniać swój stan w zależności jakie zmienne przyjmiemy w </w:t>
+      </w:r>
+      <w:r>
+        <w:rPr>
+          <w:sz w:val="24"/>
+        </w:rPr>
+        <w:t>ciele funkcji</w:t>
+      </w:r>
+      <w:r>
+        <w:rPr>
+          <w:sz w:val="24"/>
+        </w:rPr>
+        <w:t>, kiedy w języku funkcyjnym nasza funkcja nie może zmieniać swojego stanu w trakcie jej wykonywania</w:t>
+      </w:r>
+      <w:r>
+        <w:rPr>
+          <w:sz w:val="24"/>
+        </w:rPr>
+        <w:t xml:space="preserve">, </w:t>
+      </w:r>
+      <w:r>
+        <w:rPr>
+          <w:sz w:val="24"/>
+        </w:rPr>
+        <w:t>dodatkowo zmienne są „niezmienne” (ang. unmutable)</w:t>
+      </w:r>
+      <w:r>
+        <w:rPr>
+          <w:sz w:val="24"/>
+        </w:rPr>
+        <w:t xml:space="preserve"> np. </w:t>
+      </w:r>
+      <w:r>
+        <w:rPr>
+          <w:sz w:val="24"/>
+        </w:rPr>
+        <w:t xml:space="preserve">kiedy będziemy chcieli każdy element listy pomnożyć </w:t>
+      </w:r>
+      <w:r>
+        <w:rPr>
+          <w:sz w:val="24"/>
+        </w:rPr>
+        <w:t xml:space="preserve">przez </w:t>
+      </w:r>
+      <w:r>
+        <w:rPr>
+          <w:sz w:val="24"/>
+        </w:rPr>
         <w:t>dwa</w:t>
       </w:r>
       <w:r>
@@ -3316,45 +4443,58 @@
         <w:rPr>
           <w:sz w:val="24"/>
         </w:rPr>
-        <w:t>wynik zawsze będzie reprezentowany przez nowy wynik</w:t>
-      </w:r>
-      <w:r>
-        <w:rPr>
-          <w:sz w:val="24"/>
-        </w:rPr>
-        <w:t xml:space="preserve"> ponieważ nie możemy zmieniać stanów istniejących zmiennych.</w:t>
-      </w:r>
-    </w:p>
-    <w:p>
-      <w:pPr>
-        <w:ind w:firstLine="708"/>
-        <w:rPr>
-          <w:sz w:val="24"/>
-        </w:rPr>
-      </w:pPr>
-      <w:r>
-        <w:rPr>
-          <w:sz w:val="24"/>
-        </w:rPr>
+        <w:t>wynik zawsze b</w:t>
+      </w:r>
+      <w:r>
+        <w:rPr>
+          <w:sz w:val="24"/>
+        </w:rPr>
+        <w:t xml:space="preserve">ędzie reprezentowany przez nową listę </w:t>
+      </w:r>
+      <w:r>
+        <w:rPr>
+          <w:sz w:val="24"/>
+        </w:rPr>
+        <w:t xml:space="preserve">ponieważ </w:t>
+      </w:r>
+      <w:r>
+        <w:rPr>
+          <w:sz w:val="24"/>
+        </w:rPr>
+        <w:t xml:space="preserve">mamy możliwości </w:t>
+      </w:r>
+      <w:r>
+        <w:rPr>
+          <w:sz w:val="24"/>
+        </w:rPr>
+        <w:t>zmieniać stanów istniejących zmiennych.</w:t>
+      </w:r>
+    </w:p>
+    <w:p>
+      <w:pPr>
+        <w:pStyle w:val="Tekstpracy"/>
+      </w:pPr>
+      <w:r>
         <w:t xml:space="preserve">Ponadto </w:t>
       </w:r>
       <w:r>
-        <w:rPr>
-          <w:sz w:val="24"/>
-        </w:rPr>
         <w:t xml:space="preserve">kompilator GHC </w:t>
       </w:r>
       <w:r>
-        <w:rPr>
-          <w:sz w:val="24"/>
-        </w:rPr>
-        <w:t>wspiera pisanie równoległe oraz współbieżne, na potrzeby mojego projektu inżynierskiego algorytm będzie tylko zrównoleglony bez zarządzania wątkami jak to się ma przy programowaniu współbieżnym. (do sprawdzenia!!!!)</w:t>
+        <w:t xml:space="preserve">wspiera pisanie </w:t>
+      </w:r>
+      <w:r>
+        <w:t>programów równolegle</w:t>
+      </w:r>
+      <w:r>
+        <w:t xml:space="preserve"> oraz współbieżne, na potrzeby mojego projektu inżynierskiego algorytm będzie tylko zrównoleglony bez zarządzania wątkami jak to się ma przy programowaniu współbieżnym. (do sprawdzenia!!!!)</w:t>
       </w:r>
     </w:p>
     <w:p>
       <w:pPr>
         <w:pStyle w:val="Nagwek2"/>
-        <w:jc w:val="left"/>
+        <w:spacing w:line="360" w:lineRule="auto"/>
+        <w:jc w:val="both"/>
         <w:rPr>
           <w:sz w:val="24"/>
         </w:rPr>
@@ -3363,19 +4503,34 @@
     <w:p>
       <w:pPr>
         <w:pStyle w:val="Nagwek2"/>
-        <w:jc w:val="left"/>
-      </w:pPr>
-      <w:r>
-        <w:rPr>
+        <w:spacing w:line="360" w:lineRule="auto"/>
+        <w:jc w:val="both"/>
+        <w:rPr>
+          <w:b/>
+        </w:rPr>
+      </w:pPr>
+      <w:bookmarkStart w:id="19" w:name="_Toc404901025"/>
+      <w:r>
+        <w:rPr>
+          <w:b/>
           <w:sz w:val="24"/>
         </w:rPr>
         <w:t>2.7 Pisanie równoległe a współbieżne</w:t>
       </w:r>
-      <w:r>
+      <w:bookmarkEnd w:id="19"/>
+      <w:r>
+        <w:rPr>
+          <w:b/>
+        </w:rPr>
         <w:t xml:space="preserve"> </w:t>
       </w:r>
     </w:p>
-    <w:p/>
+    <w:p>
+      <w:pPr>
+        <w:spacing w:line="360" w:lineRule="auto"/>
+        <w:jc w:val="both"/>
+      </w:pPr>
+    </w:p>
     <w:p>
       <w:pPr>
         <w:pStyle w:val="Akapitzlist"/>
@@ -3383,21 +4538,17 @@
           <w:ilvl w:val="0"/>
           <w:numId w:val="4"/>
         </w:numPr>
-        <w:rPr>
-          <w:sz w:val="24"/>
-        </w:rPr>
-      </w:pPr>
-      <w:r>
-        <w:rPr>
-          <w:sz w:val="24"/>
-        </w:rPr>
-        <w:t xml:space="preserve">Równoległe – oznacza </w:t>
-      </w:r>
-      <w:r>
-        <w:rPr>
-          <w:sz w:val="24"/>
-        </w:rPr>
-        <w:t>to że nasz program będzie pracował na wielu procesorach jeśli takowe komputer posiada, zazwyczaj zrównoleglanie odbywa się „nie widocznie” oraz bez większych zmian implementacyjnych.</w:t>
+        <w:spacing w:line="360" w:lineRule="auto"/>
+        <w:jc w:val="both"/>
+        <w:rPr>
+          <w:sz w:val="24"/>
+        </w:rPr>
+      </w:pPr>
+      <w:r>
+        <w:rPr>
+          <w:sz w:val="24"/>
+        </w:rPr>
+        <w:t>Równoległe – oznacza to że nasz program będzie pracował na wielu procesorach jeśli takowe komputer posiada, zazwyczaj zrównoleglanie odbywa się „nie widocznie” oraz bez większych zmian implementacyjnych.</w:t>
       </w:r>
     </w:p>
     <w:p>
@@ -3407,55 +4558,73 @@
           <w:ilvl w:val="0"/>
           <w:numId w:val="4"/>
         </w:numPr>
-        <w:rPr>
-          <w:sz w:val="24"/>
-        </w:rPr>
-      </w:pPr>
-      <w:r>
-        <w:rPr>
-          <w:sz w:val="24"/>
-        </w:rPr>
-        <w:t xml:space="preserve">Współbieżne  </w:t>
-      </w:r>
-    </w:p>
-    <w:p>
-      <w:pPr>
+        <w:spacing w:line="360" w:lineRule="auto"/>
+        <w:jc w:val="both"/>
+        <w:rPr>
+          <w:sz w:val="24"/>
+        </w:rPr>
+      </w:pPr>
+      <w:r>
+        <w:rPr>
+          <w:sz w:val="24"/>
+        </w:rPr>
+        <w:t xml:space="preserve">Współbieżne – cos </w:t>
+      </w:r>
+    </w:p>
+    <w:p>
+      <w:pPr>
+        <w:spacing w:line="360" w:lineRule="auto"/>
         <w:ind w:firstLine="708"/>
+        <w:jc w:val="both"/>
       </w:pPr>
     </w:p>
     <w:p>
       <w:pPr>
         <w:pStyle w:val="Nagwek1"/>
-        <w:rPr>
-          <w:sz w:val="24"/>
-        </w:rPr>
-      </w:pPr>
-      <w:bookmarkStart w:id="19" w:name="_Toc404533770"/>
-      <w:r>
-        <w:rPr>
-          <w:sz w:val="24"/>
+        <w:spacing w:line="360" w:lineRule="auto"/>
+        <w:jc w:val="both"/>
+        <w:rPr>
+          <w:b/>
+        </w:rPr>
+      </w:pPr>
+      <w:bookmarkStart w:id="20" w:name="_Toc404901026"/>
+      <w:r>
+        <w:rPr>
+          <w:b/>
         </w:rPr>
         <w:t>Rozdział 3 Implementacja algorytmu.</w:t>
       </w:r>
-      <w:bookmarkEnd w:id="19"/>
-    </w:p>
-    <w:p/>
+      <w:bookmarkEnd w:id="20"/>
+    </w:p>
+    <w:p>
+      <w:pPr>
+        <w:spacing w:line="360" w:lineRule="auto"/>
+        <w:jc w:val="both"/>
+      </w:pPr>
+    </w:p>
     <w:p>
       <w:pPr>
         <w:pStyle w:val="Nagwek2"/>
-        <w:jc w:val="left"/>
-      </w:pPr>
-      <w:bookmarkStart w:id="20" w:name="_Toc404533771"/>
-      <w:r>
-        <w:rPr>
+        <w:spacing w:line="360" w:lineRule="auto"/>
+        <w:jc w:val="both"/>
+        <w:rPr>
+          <w:b/>
+        </w:rPr>
+      </w:pPr>
+      <w:bookmarkStart w:id="21" w:name="_Toc404901027"/>
+      <w:r>
+        <w:rPr>
+          <w:b/>
           <w:sz w:val="24"/>
         </w:rPr>
         <w:t>3.1 Opis stanowiska oraz środowiska</w:t>
       </w:r>
-      <w:bookmarkEnd w:id="20"/>
-    </w:p>
-    <w:p>
-      <w:pPr>
+      <w:bookmarkEnd w:id="21"/>
+    </w:p>
+    <w:p>
+      <w:pPr>
+        <w:spacing w:line="360" w:lineRule="auto"/>
+        <w:jc w:val="both"/>
         <w:rPr>
           <w:sz w:val="24"/>
         </w:rPr>
@@ -3469,7 +4638,9 @@
     </w:p>
     <w:p>
       <w:pPr>
+        <w:spacing w:line="360" w:lineRule="auto"/>
         <w:ind w:firstLine="708"/>
+        <w:jc w:val="both"/>
         <w:rPr>
           <w:sz w:val="24"/>
         </w:rPr>
@@ -3483,6 +4654,8 @@
     </w:p>
     <w:p>
       <w:pPr>
+        <w:spacing w:line="360" w:lineRule="auto"/>
+        <w:jc w:val="both"/>
         <w:rPr>
           <w:sz w:val="24"/>
         </w:rPr>
@@ -3497,6 +4670,8 @@
     </w:p>
     <w:p>
       <w:pPr>
+        <w:spacing w:line="360" w:lineRule="auto"/>
+        <w:jc w:val="both"/>
         <w:rPr>
           <w:sz w:val="24"/>
         </w:rPr>
@@ -3506,7 +4681,14 @@
           <w:sz w:val="24"/>
         </w:rPr>
         <w:tab/>
-        <w:t xml:space="preserve">Przy pisaniu algorytmu w języku Haskell korzystałem z kompilatora GHC oraz programu Cabal do zarządzania zewnętrznymi bibliotekami. Dodatkowo do diagnostyki oraz pomiaru algorytmu w trybie zrównoleglonym używałem narzędzia o nazwie „ThreadScope”, który </w:t>
+        <w:t xml:space="preserve">Przy pisaniu algorytmu w języku Haskell korzystałem z kompilatora GHC oraz programu Cabal do zarządzania zewnętrznymi bibliotekami. Dodatkowo do diagnostyki oraz pomiaru algorytmu w trybie zrównoleglonym używałem narzędzia o nazwie </w:t>
+      </w:r>
+      <w:r>
+        <w:rPr>
+          <w:sz w:val="24"/>
+        </w:rPr>
+        <w:lastRenderedPageBreak/>
+        <w:t xml:space="preserve">„ThreadScope”, który </w:t>
       </w:r>
       <w:r>
         <w:rPr>
@@ -3518,31 +4700,48 @@
     <w:p>
       <w:pPr>
         <w:pStyle w:val="Nagwek1"/>
-        <w:rPr>
-          <w:sz w:val="24"/>
-        </w:rPr>
-      </w:pPr>
-      <w:bookmarkStart w:id="21" w:name="_Toc404533772"/>
+        <w:spacing w:line="360" w:lineRule="auto"/>
+        <w:jc w:val="both"/>
+        <w:rPr>
+          <w:sz w:val="24"/>
+        </w:rPr>
+      </w:pPr>
     </w:p>
     <w:p>
       <w:pPr>
         <w:pStyle w:val="Nagwek1"/>
-        <w:rPr>
-          <w:sz w:val="24"/>
-        </w:rPr>
-      </w:pPr>
-      <w:r>
-        <w:rPr>
-          <w:sz w:val="24"/>
+        <w:spacing w:line="360" w:lineRule="auto"/>
+        <w:jc w:val="both"/>
+        <w:rPr>
+          <w:b/>
+        </w:rPr>
+      </w:pPr>
+      <w:bookmarkStart w:id="22" w:name="_Toc404901028"/>
+      <w:r>
+        <w:rPr>
+          <w:b/>
+        </w:rPr>
+        <w:t xml:space="preserve">Rozdział </w:t>
+      </w:r>
+      <w:r>
+        <w:rPr>
+          <w:b/>
         </w:rPr>
         <w:t>4 Badania</w:t>
       </w:r>
-      <w:bookmarkEnd w:id="21"/>
-    </w:p>
-    <w:p/>
-    <w:p>
-      <w:pPr>
+      <w:bookmarkEnd w:id="22"/>
+    </w:p>
+    <w:p>
+      <w:pPr>
+        <w:spacing w:line="360" w:lineRule="auto"/>
+        <w:jc w:val="both"/>
+      </w:pPr>
+    </w:p>
+    <w:p>
+      <w:pPr>
+        <w:spacing w:line="360" w:lineRule="auto"/>
         <w:ind w:firstLine="708"/>
+        <w:jc w:val="both"/>
         <w:rPr>
           <w:sz w:val="24"/>
         </w:rPr>
@@ -3568,7 +4767,9 @@
     </w:p>
     <w:p>
       <w:pPr>
+        <w:spacing w:line="360" w:lineRule="auto"/>
         <w:ind w:firstLine="708"/>
+        <w:jc w:val="both"/>
         <w:rPr>
           <w:sz w:val="24"/>
         </w:rPr>
@@ -3580,21 +4781,16 @@
               <w:rFonts w:ascii="Cambria Math" w:hAnsi="Cambria Math"/>
               <w:sz w:val="24"/>
             </w:rPr>
-            <m:t>Random</m:t>
-          </m:r>
-          <m:r>
-            <w:rPr>
-              <w:rFonts w:ascii="Cambria Math" w:hAnsi="Cambria Math"/>
-              <w:sz w:val="24"/>
-            </w:rPr>
-            <m:t>Points=100000</m:t>
+            <m:t>RandomPoints=100000</m:t>
           </m:r>
         </m:oMath>
       </m:oMathPara>
     </w:p>
     <w:p>
       <w:pPr>
+        <w:spacing w:line="360" w:lineRule="auto"/>
         <w:ind w:firstLine="708"/>
+        <w:jc w:val="both"/>
         <w:rPr>
           <w:sz w:val="24"/>
         </w:rPr>
@@ -3613,7 +4809,9 @@
     </w:p>
     <w:p>
       <w:pPr>
+        <w:spacing w:line="360" w:lineRule="auto"/>
         <w:ind w:firstLine="708"/>
+        <w:jc w:val="both"/>
         <w:rPr>
           <w:sz w:val="24"/>
         </w:rPr>
@@ -3632,7 +4830,9 @@
     </w:p>
     <w:p>
       <w:pPr>
+        <w:spacing w:line="360" w:lineRule="auto"/>
         <w:ind w:firstLine="708"/>
+        <w:jc w:val="both"/>
         <w:rPr>
           <w:sz w:val="24"/>
         </w:rPr>
@@ -3651,7 +4851,9 @@
     </w:p>
     <w:p>
       <w:pPr>
+        <w:spacing w:line="360" w:lineRule="auto"/>
         <w:ind w:firstLine="708"/>
+        <w:jc w:val="both"/>
         <w:rPr>
           <w:sz w:val="24"/>
         </w:rPr>
@@ -3670,7 +4872,9 @@
     </w:p>
     <w:p>
       <w:pPr>
+        <w:spacing w:line="360" w:lineRule="auto"/>
         <w:ind w:firstLine="708"/>
+        <w:jc w:val="both"/>
         <w:rPr>
           <w:sz w:val="24"/>
         </w:rPr>
@@ -3883,6 +5087,8 @@
     </w:p>
     <w:p>
       <w:pPr>
+        <w:spacing w:line="360" w:lineRule="auto"/>
+        <w:jc w:val="both"/>
         <w:rPr>
           <w:sz w:val="24"/>
         </w:rPr>
@@ -3897,6 +5103,8 @@
     </w:p>
     <w:p>
       <w:pPr>
+        <w:spacing w:line="360" w:lineRule="auto"/>
+        <w:jc w:val="both"/>
         <w:rPr>
           <w:sz w:val="24"/>
         </w:rPr>
@@ -3911,6 +5119,8 @@
     </w:p>
     <w:p>
       <w:pPr>
+        <w:spacing w:line="360" w:lineRule="auto"/>
+        <w:jc w:val="both"/>
         <w:rPr>
           <w:sz w:val="24"/>
         </w:rPr>
@@ -3925,6 +5135,8 @@
     </w:p>
     <w:p>
       <w:pPr>
+        <w:spacing w:line="360" w:lineRule="auto"/>
+        <w:jc w:val="both"/>
         <w:rPr>
           <w:sz w:val="24"/>
         </w:rPr>
@@ -3939,6 +5151,8 @@
     </w:p>
     <w:p>
       <w:pPr>
+        <w:spacing w:line="360" w:lineRule="auto"/>
+        <w:jc w:val="both"/>
         <w:rPr>
           <w:sz w:val="24"/>
         </w:rPr>
@@ -3951,52 +5165,64 @@
         <w:t>functionToSolve – wzorcowa funkcja w której poszukujemy minimum globalne.</w:t>
       </w:r>
     </w:p>
-    <w:p/>
+    <w:p>
+      <w:pPr>
+        <w:spacing w:line="360" w:lineRule="auto"/>
+        <w:jc w:val="both"/>
+      </w:pPr>
+    </w:p>
     <w:p>
       <w:pPr>
         <w:pStyle w:val="Nagwek2"/>
-        <w:jc w:val="left"/>
-        <w:rPr>
-          <w:sz w:val="24"/>
-        </w:rPr>
-      </w:pPr>
-      <w:bookmarkStart w:id="22" w:name="_Toc404533773"/>
-      <w:r>
-        <w:rPr>
+        <w:spacing w:line="360" w:lineRule="auto"/>
+        <w:jc w:val="both"/>
+        <w:rPr>
+          <w:b/>
+          <w:sz w:val="24"/>
+        </w:rPr>
+      </w:pPr>
+      <w:bookmarkStart w:id="23" w:name="_Toc404901029"/>
+      <w:r>
+        <w:rPr>
+          <w:b/>
           <w:sz w:val="24"/>
         </w:rPr>
         <w:t xml:space="preserve">4.1 </w:t>
       </w:r>
       <w:r>
         <w:rPr>
+          <w:b/>
           <w:sz w:val="24"/>
         </w:rPr>
         <w:t>Przebieg oraz b</w:t>
       </w:r>
       <w:r>
         <w:rPr>
-          <w:sz w:val="24"/>
-        </w:rPr>
-        <w:t xml:space="preserve">adanie </w:t>
-      </w:r>
-      <w:r>
-        <w:rPr>
-          <w:sz w:val="24"/>
-        </w:rPr>
-        <w:t>implementacji w języku R</w:t>
-      </w:r>
-      <w:bookmarkEnd w:id="22"/>
-      <w:r>
-        <w:rPr>
+          <w:b/>
+          <w:sz w:val="24"/>
+        </w:rPr>
+        <w:t>adanie implementacji w języku R</w:t>
+      </w:r>
+      <w:bookmarkEnd w:id="23"/>
+      <w:r>
+        <w:rPr>
+          <w:b/>
           <w:sz w:val="24"/>
         </w:rPr>
         <w:t xml:space="preserve"> </w:t>
       </w:r>
     </w:p>
-    <w:p/>
-    <w:p>
-      <w:pPr>
+    <w:p>
+      <w:pPr>
+        <w:spacing w:line="360" w:lineRule="auto"/>
+        <w:jc w:val="both"/>
+      </w:pPr>
+    </w:p>
+    <w:p>
+      <w:pPr>
+        <w:spacing w:line="360" w:lineRule="auto"/>
         <w:ind w:firstLine="708"/>
+        <w:jc w:val="both"/>
         <w:rPr>
           <w:sz w:val="24"/>
         </w:rPr>
@@ -4010,176 +5236,217 @@
     </w:p>
     <w:p>
       <w:pPr>
+        <w:spacing w:line="360" w:lineRule="auto"/>
         <w:ind w:firstLine="708"/>
-        <w:rPr>
-          <w:sz w:val="24"/>
-        </w:rPr>
-      </w:pPr>
-      <w:r>
-        <w:rPr>
+        <w:jc w:val="both"/>
+        <w:rPr>
+          <w:sz w:val="24"/>
+        </w:rPr>
+      </w:pPr>
+      <w:r>
+        <w:rPr>
+          <w:sz w:val="24"/>
+        </w:rPr>
+        <w:t xml:space="preserve">Na początku zaimplementowałem Random Search bez </w:t>
+      </w:r>
+      <w:r>
+        <w:rPr>
+          <w:sz w:val="24"/>
+        </w:rPr>
+        <w:t>poszukiwania lokalnego minimum metoda Kiefer-Wolfowitza w podzbiorach Rd.</w:t>
+      </w:r>
+    </w:p>
+    <w:p>
+      <w:pPr>
+        <w:spacing w:line="360" w:lineRule="auto"/>
+        <w:ind w:firstLine="708"/>
+        <w:jc w:val="both"/>
+        <w:rPr>
+          <w:sz w:val="24"/>
+        </w:rPr>
+      </w:pPr>
+      <w:r>
+        <w:rPr>
+          <w:sz w:val="24"/>
+        </w:rPr>
+        <w:t>Następnie kiedy już metoda RS zostałą poprawnie zaimplementowana zacząłem pracę nad implementacja algorytmu do poszukiwania minimum / maksimum lokalnego. Na tym etapie prac nie napotkałem żadnych większych problemów. Dodatkowo trzeba tutaj nadmienić iż algorytm na razie działa dla funkcji jednej zmiennej.</w:t>
+      </w:r>
+    </w:p>
+    <w:p>
+      <w:pPr>
+        <w:spacing w:line="360" w:lineRule="auto"/>
+        <w:jc w:val="both"/>
+      </w:pPr>
+    </w:p>
+    <w:p>
+      <w:pPr>
+        <w:pStyle w:val="Nagwek2"/>
+        <w:spacing w:line="360" w:lineRule="auto"/>
+        <w:jc w:val="both"/>
+        <w:rPr>
+          <w:b/>
+          <w:sz w:val="24"/>
+        </w:rPr>
+      </w:pPr>
+      <w:bookmarkStart w:id="24" w:name="_Toc404901030"/>
+      <w:r>
+        <w:rPr>
+          <w:b/>
           <w:sz w:val="24"/>
         </w:rPr>
         <w:lastRenderedPageBreak/>
-        <w:t xml:space="preserve">Na początku zaimplementowałem Random Search bez </w:t>
-      </w:r>
-      <w:r>
-        <w:rPr>
-          <w:sz w:val="24"/>
-        </w:rPr>
-        <w:t>poszukiwania lokalnego minimum metoda Kiefer-Wolfowitza w podzbiorach Rd.</w:t>
-      </w:r>
-    </w:p>
-    <w:p>
-      <w:pPr>
+        <w:t xml:space="preserve">4.2 </w:t>
+      </w:r>
+      <w:r>
+        <w:rPr>
+          <w:b/>
+          <w:sz w:val="24"/>
+        </w:rPr>
+        <w:t>Przebieg</w:t>
+      </w:r>
+      <w:r>
+        <w:rPr>
+          <w:b/>
+          <w:sz w:val="24"/>
+        </w:rPr>
+        <w:t xml:space="preserve"> oraz b</w:t>
+      </w:r>
+      <w:r>
+        <w:rPr>
+          <w:b/>
+          <w:sz w:val="24"/>
+        </w:rPr>
+        <w:t>adanie implementacji w języku Haskell</w:t>
+      </w:r>
+      <w:bookmarkEnd w:id="24"/>
+    </w:p>
+    <w:p>
+      <w:pPr>
+        <w:spacing w:line="360" w:lineRule="auto"/>
+        <w:jc w:val="both"/>
+      </w:pPr>
+    </w:p>
+    <w:p>
+      <w:pPr>
+        <w:spacing w:line="360" w:lineRule="auto"/>
         <w:ind w:firstLine="708"/>
-        <w:rPr>
-          <w:sz w:val="24"/>
-        </w:rPr>
-      </w:pPr>
-      <w:r>
-        <w:rPr>
-          <w:sz w:val="24"/>
-        </w:rPr>
-        <w:t>Następnie kiedy już metoda RS zostałą poprawnie zaimplementowana zacząłem pracę nad implementacja algorytmu do poszukiwania minimum / maksimum lokalnego. Na tym etapie prac nie napotkałem żadnych większych problemów. Dodatkowo trzeba tutaj nadmienić iż algorytm na razie działa dla funkcji jednej zmiennej.</w:t>
-      </w:r>
-    </w:p>
-    <w:p/>
+        <w:jc w:val="both"/>
+        <w:rPr>
+          <w:sz w:val="24"/>
+        </w:rPr>
+      </w:pPr>
+      <w:r>
+        <w:rPr>
+          <w:sz w:val="24"/>
+        </w:rPr>
+        <w:t>Kiedy skończyłem implementacje algorytmu w R posiadałem już pogląd jak algorytm ma wyglądać oraz jakie wyzwania na mnie czekają przy przepisywaniu na następny język. Od początku nie było łatwo ponieważ wcześniej nie wiedziałem nic na temat Haskella i praktycznie uczyłem się jego na potrzeby pracy inżynierskiej</w:t>
+      </w:r>
+      <w:r>
+        <w:rPr>
+          <w:sz w:val="24"/>
+        </w:rPr>
+        <w:t>. Największym wyzwaniem była zmiana myślenia oraz pojmowania problemu.</w:t>
+      </w:r>
+    </w:p>
+    <w:p>
+      <w:pPr>
+        <w:spacing w:line="360" w:lineRule="auto"/>
+        <w:ind w:firstLine="708"/>
+        <w:jc w:val="both"/>
+        <w:rPr>
+          <w:sz w:val="24"/>
+        </w:rPr>
+      </w:pPr>
+      <w:r>
+        <w:rPr>
+          <w:sz w:val="24"/>
+        </w:rPr>
+        <w:t>Pierwszym z widocznych rezultatów przepisywania wszystkich algorytmó</w:t>
+      </w:r>
+      <w:r>
+        <w:rPr>
+          <w:sz w:val="24"/>
+        </w:rPr>
+        <w:fldChar w:fldCharType="begin"/>
+      </w:r>
+      <w:r>
+        <w:rPr>
+          <w:sz w:val="24"/>
+        </w:rPr>
+        <w:instrText xml:space="preserve"> LISTNUM </w:instrText>
+      </w:r>
+      <w:r>
+        <w:rPr>
+          <w:sz w:val="24"/>
+        </w:rPr>
+        <w:fldChar w:fldCharType="end"/>
+      </w:r>
+      <w:r>
+        <w:rPr>
+          <w:sz w:val="24"/>
+        </w:rPr>
+        <w:t>w numerycznych na języki funkcyjne jest prostota zapisu. Implementacja w haskell jest o wiele bardziej czytelna i krótsza.</w:t>
+      </w:r>
+    </w:p>
+    <w:p>
+      <w:pPr>
+        <w:spacing w:line="360" w:lineRule="auto"/>
+        <w:jc w:val="both"/>
+      </w:pPr>
+    </w:p>
     <w:p>
       <w:pPr>
         <w:pStyle w:val="Nagwek2"/>
-        <w:jc w:val="left"/>
-        <w:rPr>
-          <w:sz w:val="24"/>
-        </w:rPr>
-      </w:pPr>
-      <w:bookmarkStart w:id="23" w:name="_Toc404533774"/>
-      <w:r>
-        <w:rPr>
-          <w:sz w:val="24"/>
-        </w:rPr>
-        <w:t xml:space="preserve">4.2 </w:t>
-      </w:r>
-      <w:r>
-        <w:rPr>
-          <w:sz w:val="24"/>
-        </w:rPr>
-        <w:t>Przebieg</w:t>
-      </w:r>
-      <w:r>
-        <w:rPr>
-          <w:sz w:val="24"/>
-        </w:rPr>
-        <w:t xml:space="preserve"> oraz b</w:t>
-      </w:r>
-      <w:r>
-        <w:rPr>
-          <w:sz w:val="24"/>
-        </w:rPr>
-        <w:t>adanie implementacji w języku Haskell</w:t>
-      </w:r>
-      <w:bookmarkEnd w:id="23"/>
-    </w:p>
-    <w:p/>
-    <w:p>
-      <w:pPr>
+        <w:spacing w:line="360" w:lineRule="auto"/>
+        <w:jc w:val="both"/>
+        <w:rPr>
+          <w:b/>
+          <w:sz w:val="24"/>
+        </w:rPr>
+      </w:pPr>
+      <w:bookmarkStart w:id="25" w:name="_Toc404901031"/>
+      <w:r>
+        <w:rPr>
+          <w:b/>
+          <w:sz w:val="24"/>
+        </w:rPr>
+        <w:t>4.3 Badanie implementacji w języku Haskell zrównoleglone na CPU</w:t>
+      </w:r>
+      <w:bookmarkEnd w:id="25"/>
+    </w:p>
+    <w:p>
+      <w:pPr>
+        <w:spacing w:line="360" w:lineRule="auto"/>
+        <w:jc w:val="both"/>
+      </w:pPr>
+    </w:p>
+    <w:p>
+      <w:pPr>
+        <w:spacing w:line="360" w:lineRule="auto"/>
         <w:ind w:firstLine="708"/>
-        <w:rPr>
-          <w:sz w:val="24"/>
-        </w:rPr>
-      </w:pPr>
-      <w:bookmarkStart w:id="24" w:name="_Toc404533775"/>
-      <w:r>
-        <w:rPr>
-          <w:sz w:val="24"/>
-        </w:rPr>
-        <w:t>Kiedy skończyłem implementacje algorytmu w R posiadałem już pogląd jak algorytm ma wyglądać oraz jakie wyzwania na mnie czekają przy przepisywaniu na następny język. Od początku nie było łatwo ponieważ wcześniej nie wiedziałem nic na temat Haskella i praktycznie uczyłem się jego na potrzeby pracy inżynierskiej</w:t>
-      </w:r>
-      <w:r>
-        <w:rPr>
-          <w:sz w:val="24"/>
-        </w:rPr>
-        <w:t>. Największym wyzwaniem była zmiana myślenia oraz pojmowania problemu.</w:t>
-      </w:r>
-    </w:p>
-    <w:p>
-      <w:pPr>
+        <w:jc w:val="both"/>
+        <w:rPr>
+          <w:sz w:val="24"/>
+        </w:rPr>
+      </w:pPr>
+      <w:r>
+        <w:rPr>
+          <w:sz w:val="24"/>
+        </w:rPr>
+        <w:t xml:space="preserve">Przy zrównoleglaniu algorytmu używałem biblioteki </w:t>
+      </w:r>
+      <w:r>
+        <w:rPr>
+          <w:sz w:val="24"/>
+        </w:rPr>
+        <w:t>„Parallel” która zainstalowałem poprzez program „Cabal”</w:t>
+      </w:r>
+    </w:p>
+    <w:p>
+      <w:pPr>
+        <w:spacing w:line="360" w:lineRule="auto"/>
         <w:ind w:firstLine="708"/>
-        <w:rPr>
-          <w:sz w:val="24"/>
-        </w:rPr>
-      </w:pPr>
-      <w:r>
-        <w:rPr>
-          <w:sz w:val="24"/>
-        </w:rPr>
-        <w:t>Pierwszym z widocznych rezultatów przepisywania wszystkich algorytmó</w:t>
-      </w:r>
-      <w:r>
-        <w:rPr>
-          <w:sz w:val="24"/>
-        </w:rPr>
-        <w:fldChar w:fldCharType="begin"/>
-      </w:r>
-      <w:r>
-        <w:rPr>
-          <w:sz w:val="24"/>
-        </w:rPr>
-        <w:instrText xml:space="preserve"> LISTNUM </w:instrText>
-      </w:r>
-      <w:r>
-        <w:rPr>
-          <w:sz w:val="24"/>
-        </w:rPr>
-        <w:fldChar w:fldCharType="end"/>
-      </w:r>
-      <w:r>
-        <w:rPr>
-          <w:sz w:val="24"/>
-        </w:rPr>
-        <w:t>w numerycznych na języki funkcyjne jest prostota zapisu. Implementacja w haskell jest o wiele bardziej czytelna i krótsza.</w:t>
-      </w:r>
-    </w:p>
-    <w:p/>
-    <w:p>
-      <w:pPr>
-        <w:pStyle w:val="Nagwek2"/>
-        <w:jc w:val="left"/>
-        <w:rPr>
-          <w:sz w:val="24"/>
-        </w:rPr>
-      </w:pPr>
-      <w:r>
-        <w:rPr>
-          <w:sz w:val="24"/>
-        </w:rPr>
-        <w:t>4.3 Badanie implementacji w języku Haskell zrównoleglone na CPU</w:t>
-      </w:r>
-      <w:bookmarkEnd w:id="24"/>
-    </w:p>
-    <w:p/>
-    <w:p>
-      <w:pPr>
-        <w:ind w:firstLine="708"/>
-        <w:rPr>
-          <w:sz w:val="24"/>
-        </w:rPr>
-      </w:pPr>
-      <w:r>
-        <w:rPr>
-          <w:sz w:val="24"/>
-        </w:rPr>
-        <w:t xml:space="preserve">Przy zrównoleglaniu algorytmu używałem biblioteki </w:t>
-      </w:r>
-      <w:r>
-        <w:rPr>
-          <w:sz w:val="24"/>
-        </w:rPr>
-        <w:t>„Parallel” która zainstalowałem poprzez program „Cabal”</w:t>
-      </w:r>
-    </w:p>
-    <w:p>
-      <w:pPr>
-        <w:ind w:firstLine="708"/>
+        <w:jc w:val="both"/>
         <w:rPr>
           <w:sz w:val="24"/>
         </w:rPr>
@@ -4200,6 +5467,8 @@
     <w:p>
       <w:pPr>
         <w:suppressAutoHyphens w:val="0"/>
+        <w:spacing w:line="360" w:lineRule="auto"/>
+        <w:jc w:val="both"/>
         <w:rPr>
           <w:sz w:val="24"/>
         </w:rPr>
@@ -4210,33 +5479,56 @@
         </w:rPr>
         <w:br w:type="page"/>
       </w:r>
-      <w:bookmarkStart w:id="25" w:name="_GoBack"/>
-      <w:bookmarkEnd w:id="25"/>
     </w:p>
     <w:p>
       <w:pPr>
         <w:pStyle w:val="Nagwek1"/>
-        <w:rPr>
-          <w:sz w:val="24"/>
-        </w:rPr>
-      </w:pPr>
-      <w:bookmarkStart w:id="26" w:name="_Toc404533776"/>
-      <w:r>
-        <w:rPr>
-          <w:sz w:val="24"/>
+        <w:keepNext w:val="0"/>
+        <w:spacing w:line="360" w:lineRule="auto"/>
+        <w:jc w:val="both"/>
+        <w:rPr>
+          <w:b/>
+        </w:rPr>
+      </w:pPr>
+      <w:bookmarkStart w:id="26" w:name="_Toc404901032"/>
+      <w:r>
+        <w:rPr>
+          <w:b/>
         </w:rPr>
         <w:lastRenderedPageBreak/>
+        <w:t xml:space="preserve">Rozdział </w:t>
+      </w:r>
+      <w:r>
+        <w:rPr>
+          <w:b/>
+        </w:rPr>
         <w:t>5 Podsumowanie</w:t>
       </w:r>
       <w:bookmarkEnd w:id="26"/>
     </w:p>
+    <w:p>
+      <w:pPr>
+        <w:pStyle w:val="Tekstpracy"/>
+      </w:pPr>
+      <w:r>
+        <w:t>Asdasd</w:t>
+      </w:r>
+      <w:r>
+        <w:t xml:space="preserve"> asdasdasdasdads</w:t>
+      </w:r>
+      <w:bookmarkStart w:id="27" w:name="_GoBack"/>
+      <w:bookmarkEnd w:id="27"/>
+    </w:p>
     <w:sectPr>
+      <w:footerReference w:type="default" r:id="rId8"/>
       <w:footnotePr>
         <w:pos w:val="beneathText"/>
       </w:footnotePr>
       <w:pgSz w:w="11905" w:h="16837"/>
-      <w:pgMar w:top="1417" w:right="1417" w:bottom="993" w:left="1417" w:header="708" w:footer="708" w:gutter="0"/>
+      <w:pgMar w:top="1418" w:right="1418" w:bottom="1418" w:left="1418" w:header="709" w:footer="709" w:gutter="567"/>
+      <w:pgNumType w:start="1"/>
       <w:cols w:space="708"/>
+      <w:titlePg/>
       <w:docGrid w:linePitch="360"/>
     </w:sectPr>
   </w:body>
@@ -4260,6 +5552,51 @@
     </w:p>
   </w:endnote>
 </w:endnotes>
+</file>
+
+<file path=word/footer1.xml><?xml version="1.0" encoding="utf-8"?>
+<w:ftr xmlns:wpc="http://schemas.microsoft.com/office/word/2010/wordprocessingCanvas" xmlns:mc="http://schemas.openxmlformats.org/markup-compatibility/2006" xmlns:o="urn:schemas-microsoft-com:office:office" xmlns:r="http://schemas.openxmlformats.org/officeDocument/2006/relationships" xmlns:m="http://schemas.openxmlformats.org/officeDocument/2006/math" xmlns:v="urn:schemas-microsoft-com:vml" xmlns:wp14="http://schemas.microsoft.com/office/word/2010/wordprocessingDrawing" xmlns:wp="http://schemas.openxmlformats.org/drawingml/2006/wordprocessingDrawing" xmlns:w10="urn:schemas-microsoft-com:office:word" xmlns:w="http://schemas.openxmlformats.org/wordprocessingml/2006/main" xmlns:w14="http://schemas.microsoft.com/office/word/2010/wordml" xmlns:w15="http://schemas.microsoft.com/office/word/2012/wordml" xmlns:wpg="http://schemas.microsoft.com/office/word/2010/wordprocessingGroup" xmlns:wpi="http://schemas.microsoft.com/office/word/2010/wordprocessingInk" xmlns:wne="http://schemas.microsoft.com/office/word/2006/wordml" xmlns:wps="http://schemas.microsoft.com/office/word/2010/wordprocessingShape" mc:Ignorable="w14 w15 wp14">
+  <w:sdt>
+    <w:sdtPr>
+      <w:id w:val="-1027104389"/>
+      <w:docPartObj>
+        <w:docPartGallery w:val="Page Numbers (Bottom of Page)"/>
+        <w:docPartUnique/>
+      </w:docPartObj>
+    </w:sdtPr>
+    <w:sdtContent>
+      <w:p>
+        <w:pPr>
+          <w:pStyle w:val="Stopka"/>
+          <w:jc w:val="right"/>
+        </w:pPr>
+        <w:r>
+          <w:fldChar w:fldCharType="begin"/>
+        </w:r>
+        <w:r>
+          <w:instrText>PAGE   \* MERGEFORMAT</w:instrText>
+        </w:r>
+        <w:r>
+          <w:fldChar w:fldCharType="separate"/>
+        </w:r>
+        <w:r>
+          <w:rPr>
+            <w:noProof/>
+          </w:rPr>
+          <w:t>10</w:t>
+        </w:r>
+        <w:r>
+          <w:fldChar w:fldCharType="end"/>
+        </w:r>
+      </w:p>
+    </w:sdtContent>
+  </w:sdt>
+  <w:p>
+    <w:pPr>
+      <w:pStyle w:val="Stopka"/>
+    </w:pPr>
+  </w:p>
+</w:ftr>
 </file>
 
 <file path=word/footnotes.xml><?xml version="1.0" encoding="utf-8"?>
@@ -4636,6 +5973,119 @@
     </w:lvl>
   </w:abstractNum>
   <w:abstractNum w:abstractNumId="3">
+    <w:nsid w:val="4F861D56"/>
+    <w:multiLevelType w:val="hybridMultilevel"/>
+    <w:tmpl w:val="4EB6FD5E"/>
+    <w:lvl w:ilvl="0" w:tplc="08090001">
+      <w:start w:val="1"/>
+      <w:numFmt w:val="bullet"/>
+      <w:lvlText w:val=""/>
+      <w:lvlJc w:val="left"/>
+      <w:pPr>
+        <w:ind w:left="1428" w:hanging="360"/>
+      </w:pPr>
+      <w:rPr>
+        <w:rFonts w:ascii="Symbol" w:hAnsi="Symbol" w:hint="default"/>
+      </w:rPr>
+    </w:lvl>
+    <w:lvl w:ilvl="1" w:tplc="08090003">
+      <w:start w:val="1"/>
+      <w:numFmt w:val="bullet"/>
+      <w:lvlText w:val="o"/>
+      <w:lvlJc w:val="left"/>
+      <w:pPr>
+        <w:ind w:left="2148" w:hanging="360"/>
+      </w:pPr>
+      <w:rPr>
+        <w:rFonts w:ascii="Courier New" w:hAnsi="Courier New" w:cs="Courier New" w:hint="default"/>
+      </w:rPr>
+    </w:lvl>
+    <w:lvl w:ilvl="2" w:tplc="08090005" w:tentative="1">
+      <w:start w:val="1"/>
+      <w:numFmt w:val="bullet"/>
+      <w:lvlText w:val=""/>
+      <w:lvlJc w:val="left"/>
+      <w:pPr>
+        <w:ind w:left="2868" w:hanging="360"/>
+      </w:pPr>
+      <w:rPr>
+        <w:rFonts w:ascii="Wingdings" w:hAnsi="Wingdings" w:hint="default"/>
+      </w:rPr>
+    </w:lvl>
+    <w:lvl w:ilvl="3" w:tplc="08090001" w:tentative="1">
+      <w:start w:val="1"/>
+      <w:numFmt w:val="bullet"/>
+      <w:lvlText w:val=""/>
+      <w:lvlJc w:val="left"/>
+      <w:pPr>
+        <w:ind w:left="3588" w:hanging="360"/>
+      </w:pPr>
+      <w:rPr>
+        <w:rFonts w:ascii="Symbol" w:hAnsi="Symbol" w:hint="default"/>
+      </w:rPr>
+    </w:lvl>
+    <w:lvl w:ilvl="4" w:tplc="08090003" w:tentative="1">
+      <w:start w:val="1"/>
+      <w:numFmt w:val="bullet"/>
+      <w:lvlText w:val="o"/>
+      <w:lvlJc w:val="left"/>
+      <w:pPr>
+        <w:ind w:left="4308" w:hanging="360"/>
+      </w:pPr>
+      <w:rPr>
+        <w:rFonts w:ascii="Courier New" w:hAnsi="Courier New" w:cs="Courier New" w:hint="default"/>
+      </w:rPr>
+    </w:lvl>
+    <w:lvl w:ilvl="5" w:tplc="08090005" w:tentative="1">
+      <w:start w:val="1"/>
+      <w:numFmt w:val="bullet"/>
+      <w:lvlText w:val=""/>
+      <w:lvlJc w:val="left"/>
+      <w:pPr>
+        <w:ind w:left="5028" w:hanging="360"/>
+      </w:pPr>
+      <w:rPr>
+        <w:rFonts w:ascii="Wingdings" w:hAnsi="Wingdings" w:hint="default"/>
+      </w:rPr>
+    </w:lvl>
+    <w:lvl w:ilvl="6" w:tplc="08090001" w:tentative="1">
+      <w:start w:val="1"/>
+      <w:numFmt w:val="bullet"/>
+      <w:lvlText w:val=""/>
+      <w:lvlJc w:val="left"/>
+      <w:pPr>
+        <w:ind w:left="5748" w:hanging="360"/>
+      </w:pPr>
+      <w:rPr>
+        <w:rFonts w:ascii="Symbol" w:hAnsi="Symbol" w:hint="default"/>
+      </w:rPr>
+    </w:lvl>
+    <w:lvl w:ilvl="7" w:tplc="08090003" w:tentative="1">
+      <w:start w:val="1"/>
+      <w:numFmt w:val="bullet"/>
+      <w:lvlText w:val="o"/>
+      <w:lvlJc w:val="left"/>
+      <w:pPr>
+        <w:ind w:left="6468" w:hanging="360"/>
+      </w:pPr>
+      <w:rPr>
+        <w:rFonts w:ascii="Courier New" w:hAnsi="Courier New" w:cs="Courier New" w:hint="default"/>
+      </w:rPr>
+    </w:lvl>
+    <w:lvl w:ilvl="8" w:tplc="08090005" w:tentative="1">
+      <w:start w:val="1"/>
+      <w:numFmt w:val="bullet"/>
+      <w:lvlText w:val=""/>
+      <w:lvlJc w:val="left"/>
+      <w:pPr>
+        <w:ind w:left="7188" w:hanging="360"/>
+      </w:pPr>
+      <w:rPr>
+        <w:rFonts w:ascii="Wingdings" w:hAnsi="Wingdings" w:hint="default"/>
+      </w:rPr>
+    </w:lvl>
+  </w:abstractNum>
+  <w:abstractNum w:abstractNumId="4">
     <w:nsid w:val="53633C05"/>
     <w:multiLevelType w:val="hybridMultilevel"/>
     <w:tmpl w:val="75A481A0"/>
@@ -4755,10 +6205,13 @@
     <w:abstractNumId w:val="2"/>
   </w:num>
   <w:num w:numId="3">
-    <w:abstractNumId w:val="3"/>
+    <w:abstractNumId w:val="4"/>
   </w:num>
   <w:num w:numId="4">
     <w:abstractNumId w:val="1"/>
+  </w:num>
+  <w:num w:numId="5">
+    <w:abstractNumId w:val="3"/>
   </w:num>
 </w:numbering>
 </file>
@@ -5468,6 +6921,31 @@
       <w:color w:val="808080"/>
     </w:rPr>
   </w:style>
+  <w:style w:type="paragraph" w:customStyle="1" w:styleId="Tekstpracy">
+    <w:name w:val="Tekst pracy"/>
+    <w:basedOn w:val="Normalny"/>
+    <w:link w:val="TekstpracyZnak"/>
+    <w:qFormat/>
+    <w:rsid w:val="00306BFD"/>
+    <w:pPr>
+      <w:spacing w:line="360" w:lineRule="auto"/>
+      <w:ind w:firstLine="708"/>
+      <w:jc w:val="both"/>
+    </w:pPr>
+    <w:rPr>
+      <w:sz w:val="24"/>
+    </w:rPr>
+  </w:style>
+  <w:style w:type="character" w:customStyle="1" w:styleId="TekstpracyZnak">
+    <w:name w:val="Tekst pracy Znak"/>
+    <w:basedOn w:val="Domylnaczcionkaakapitu"/>
+    <w:link w:val="Tekstpracy"/>
+    <w:rsid w:val="00306BFD"/>
+    <w:rPr>
+      <w:sz w:val="24"/>
+      <w:lang w:val="pl-PL" w:eastAsia="ar-SA"/>
+    </w:rPr>
+  </w:style>
 </w:styles>
 </file>
 
@@ -5573,6 +7051,7 @@
   <w:rsids>
     <w:rsidRoot w:val="0030274A"/>
     <w:rsid w:val="0030274A"/>
+    <w:rsid w:val="00343162"/>
     <w:rsid w:val="00F84878"/>
   </w:rsids>
   <m:mathPr>
@@ -6022,10 +7501,14 @@
     <w:basedOn w:val="Domylnaczcionkaakapitu"/>
     <w:uiPriority w:val="99"/>
     <w:semiHidden/>
-    <w:rsid w:val="0030274A"/>
+    <w:rsid w:val="00343162"/>
     <w:rPr>
       <w:color w:val="808080"/>
     </w:rPr>
+  </w:style>
+  <w:style w:type="paragraph" w:customStyle="1" w:styleId="FE2B578694D14AA794E8CAE77570757B">
+    <w:name w:val="FE2B578694D14AA794E8CAE77570757B"/>
+    <w:rsid w:val="00343162"/>
   </w:style>
 </w:styles>
 </file>
@@ -6303,7 +7786,7 @@
 </file>
 
 <file path=customXml/itemProps1.xml><?xml version="1.0" encoding="utf-8"?>
-<ds:datastoreItem xmlns:ds="http://schemas.openxmlformats.org/officeDocument/2006/customXml" ds:itemID="{FE839D26-B818-4EA8-8A5E-1FBCE6DE5F81}">
+<ds:datastoreItem xmlns:ds="http://schemas.openxmlformats.org/officeDocument/2006/customXml" ds:itemID="{2787138C-A912-4117-9C00-9E485D303CEE}">
   <ds:schemaRefs>
     <ds:schemaRef ds:uri="http://schemas.openxmlformats.org/officeDocument/2006/bibliography"/>
   </ds:schemaRefs>

</xml_diff>

<commit_message>
add some math theory and desc. of algorithms
</commit_message>
<xml_diff>
--- a/Documentation/Thesis.docx
+++ b/Documentation/Thesis.docx
@@ -96,7 +96,7 @@
         </w:tabs>
       </w:pPr>
       <w:bookmarkStart w:id="0" w:name="_Toc404522254"/>
-      <w:bookmarkStart w:id="1" w:name="_Toc404901010"/>
+      <w:bookmarkStart w:id="1" w:name="_Toc404989977"/>
       <w:r>
         <w:rPr>
           <w:sz w:val="32"/>
@@ -177,7 +177,7 @@
         </w:rPr>
       </w:pPr>
       <w:bookmarkStart w:id="2" w:name="_Toc404522255"/>
-      <w:bookmarkStart w:id="3" w:name="_Toc404901011"/>
+      <w:bookmarkStart w:id="3" w:name="_Toc404989978"/>
       <w:r>
         <w:rPr>
           <w:sz w:val="52"/>
@@ -702,7 +702,7 @@
       <w:r>
         <w:tab/>
       </w:r>
-      <w:bookmarkStart w:id="5" w:name="_Toc404901012"/>
+      <w:bookmarkStart w:id="5" w:name="_Toc404989979"/>
       <w:r>
         <w:t>dr hab. Inż. Przemysław Śliwiński</w:t>
       </w:r>
@@ -829,7 +829,7 @@
         </w:tabs>
       </w:pPr>
       <w:bookmarkStart w:id="6" w:name="_Toc404522257"/>
-      <w:bookmarkStart w:id="7" w:name="_Toc404901013"/>
+      <w:bookmarkStart w:id="7" w:name="_Toc404989980"/>
       <w:r>
         <w:t xml:space="preserve">WROCŁAW </w:t>
       </w:r>
@@ -907,7 +907,7 @@
           <w:r>
             <w:fldChar w:fldCharType="separate"/>
           </w:r>
-          <w:hyperlink w:anchor="_Toc404901010" w:history="1">
+          <w:hyperlink w:anchor="_Toc404989977" w:history="1">
             <w:r>
               <w:rPr>
                 <w:rStyle w:val="Hipercze"/>
@@ -934,7 +934,7 @@
                 <w:noProof/>
                 <w:webHidden/>
               </w:rPr>
-              <w:instrText xml:space="preserve"> PAGEREF _Toc404901010 \h </w:instrText>
+              <w:instrText xml:space="preserve"> PAGEREF _Toc404989977 \h </w:instrText>
             </w:r>
             <w:r>
               <w:rPr>
@@ -979,7 +979,7 @@
               <w:lang w:val="en-GB" w:eastAsia="en-GB"/>
             </w:rPr>
           </w:pPr>
-          <w:hyperlink w:anchor="_Toc404901011" w:history="1">
+          <w:hyperlink w:anchor="_Toc404989978" w:history="1">
             <w:r>
               <w:rPr>
                 <w:rStyle w:val="Hipercze"/>
@@ -1006,7 +1006,7 @@
                 <w:noProof/>
                 <w:webHidden/>
               </w:rPr>
-              <w:instrText xml:space="preserve"> PAGEREF _Toc404901011 \h </w:instrText>
+              <w:instrText xml:space="preserve"> PAGEREF _Toc404989978 \h </w:instrText>
             </w:r>
             <w:r>
               <w:rPr>
@@ -1051,7 +1051,7 @@
               <w:lang w:val="en-GB" w:eastAsia="en-GB"/>
             </w:rPr>
           </w:pPr>
-          <w:hyperlink w:anchor="_Toc404901012" w:history="1">
+          <w:hyperlink w:anchor="_Toc404989979" w:history="1">
             <w:r>
               <w:rPr>
                 <w:rStyle w:val="Hipercze"/>
@@ -1078,7 +1078,7 @@
                 <w:noProof/>
                 <w:webHidden/>
               </w:rPr>
-              <w:instrText xml:space="preserve"> PAGEREF _Toc404901012 \h </w:instrText>
+              <w:instrText xml:space="preserve"> PAGEREF _Toc404989979 \h </w:instrText>
             </w:r>
             <w:r>
               <w:rPr>
@@ -1123,7 +1123,7 @@
               <w:lang w:val="en-GB" w:eastAsia="en-GB"/>
             </w:rPr>
           </w:pPr>
-          <w:hyperlink w:anchor="_Toc404901013" w:history="1">
+          <w:hyperlink w:anchor="_Toc404989980" w:history="1">
             <w:r>
               <w:rPr>
                 <w:rStyle w:val="Hipercze"/>
@@ -1150,7 +1150,7 @@
                 <w:noProof/>
                 <w:webHidden/>
               </w:rPr>
-              <w:instrText xml:space="preserve"> PAGEREF _Toc404901013 \h </w:instrText>
+              <w:instrText xml:space="preserve"> PAGEREF _Toc404989980 \h </w:instrText>
             </w:r>
             <w:r>
               <w:rPr>
@@ -1195,7 +1195,7 @@
               <w:lang w:val="en-GB" w:eastAsia="en-GB"/>
             </w:rPr>
           </w:pPr>
-          <w:hyperlink w:anchor="_Toc404901014" w:history="1">
+          <w:hyperlink w:anchor="_Toc404989981" w:history="1">
             <w:r>
               <w:rPr>
                 <w:rStyle w:val="Hipercze"/>
@@ -1223,7 +1223,7 @@
                 <w:noProof/>
                 <w:webHidden/>
               </w:rPr>
-              <w:instrText xml:space="preserve"> PAGEREF _Toc404901014 \h </w:instrText>
+              <w:instrText xml:space="preserve"> PAGEREF _Toc404989981 \h </w:instrText>
             </w:r>
             <w:r>
               <w:rPr>
@@ -1268,7 +1268,7 @@
               <w:lang w:val="en-GB" w:eastAsia="en-GB"/>
             </w:rPr>
           </w:pPr>
-          <w:hyperlink w:anchor="_Toc404901015" w:history="1">
+          <w:hyperlink w:anchor="_Toc404989982" w:history="1">
             <w:r>
               <w:rPr>
                 <w:rStyle w:val="Hipercze"/>
@@ -1296,7 +1296,7 @@
                 <w:noProof/>
                 <w:webHidden/>
               </w:rPr>
-              <w:instrText xml:space="preserve"> PAGEREF _Toc404901015 \h </w:instrText>
+              <w:instrText xml:space="preserve"> PAGEREF _Toc404989982 \h </w:instrText>
             </w:r>
             <w:r>
               <w:rPr>
@@ -1341,7 +1341,7 @@
               <w:lang w:val="en-GB" w:eastAsia="en-GB"/>
             </w:rPr>
           </w:pPr>
-          <w:hyperlink w:anchor="_Toc404901016" w:history="1">
+          <w:hyperlink w:anchor="_Toc404989983" w:history="1">
             <w:r>
               <w:rPr>
                 <w:rStyle w:val="Hipercze"/>
@@ -1369,7 +1369,7 @@
                 <w:noProof/>
                 <w:webHidden/>
               </w:rPr>
-              <w:instrText xml:space="preserve"> PAGEREF _Toc404901016 \h </w:instrText>
+              <w:instrText xml:space="preserve"> PAGEREF _Toc404989983 \h </w:instrText>
             </w:r>
             <w:r>
               <w:rPr>
@@ -1414,7 +1414,7 @@
               <w:lang w:val="en-GB" w:eastAsia="en-GB"/>
             </w:rPr>
           </w:pPr>
-          <w:hyperlink w:anchor="_Toc404901017" w:history="1">
+          <w:hyperlink w:anchor="_Toc404989984" w:history="1">
             <w:r>
               <w:rPr>
                 <w:rStyle w:val="Hipercze"/>
@@ -1442,7 +1442,7 @@
                 <w:noProof/>
                 <w:webHidden/>
               </w:rPr>
-              <w:instrText xml:space="preserve"> PAGEREF _Toc404901017 \h </w:instrText>
+              <w:instrText xml:space="preserve"> PAGEREF _Toc404989984 \h </w:instrText>
             </w:r>
             <w:r>
               <w:rPr>
@@ -1487,7 +1487,7 @@
               <w:lang w:val="en-GB" w:eastAsia="en-GB"/>
             </w:rPr>
           </w:pPr>
-          <w:hyperlink w:anchor="_Toc404901018" w:history="1">
+          <w:hyperlink w:anchor="_Toc404989985" w:history="1">
             <w:r>
               <w:rPr>
                 <w:rStyle w:val="Hipercze"/>
@@ -1515,7 +1515,7 @@
                 <w:noProof/>
                 <w:webHidden/>
               </w:rPr>
-              <w:instrText xml:space="preserve"> PAGEREF _Toc404901018 \h </w:instrText>
+              <w:instrText xml:space="preserve"> PAGEREF _Toc404989985 \h </w:instrText>
             </w:r>
             <w:r>
               <w:rPr>
@@ -1560,7 +1560,7 @@
               <w:lang w:val="en-GB" w:eastAsia="en-GB"/>
             </w:rPr>
           </w:pPr>
-          <w:hyperlink w:anchor="_Toc404901019" w:history="1">
+          <w:hyperlink w:anchor="_Toc404989986" w:history="1">
             <w:r>
               <w:rPr>
                 <w:rStyle w:val="Hipercze"/>
@@ -1588,7 +1588,7 @@
                 <w:noProof/>
                 <w:webHidden/>
               </w:rPr>
-              <w:instrText xml:space="preserve"> PAGEREF _Toc404901019 \h </w:instrText>
+              <w:instrText xml:space="preserve"> PAGEREF _Toc404989986 \h </w:instrText>
             </w:r>
             <w:r>
               <w:rPr>
@@ -1608,7 +1608,7 @@
                 <w:noProof/>
                 <w:webHidden/>
               </w:rPr>
-              <w:t>5</w:t>
+              <w:t>6</w:t>
             </w:r>
             <w:r>
               <w:rPr>
@@ -1633,7 +1633,7 @@
               <w:lang w:val="en-GB" w:eastAsia="en-GB"/>
             </w:rPr>
           </w:pPr>
-          <w:hyperlink w:anchor="_Toc404901020" w:history="1">
+          <w:hyperlink w:anchor="_Toc404989987" w:history="1">
             <w:r>
               <w:rPr>
                 <w:rStyle w:val="Hipercze"/>
@@ -1661,7 +1661,7 @@
                 <w:noProof/>
                 <w:webHidden/>
               </w:rPr>
-              <w:instrText xml:space="preserve"> PAGEREF _Toc404901020 \h </w:instrText>
+              <w:instrText xml:space="preserve"> PAGEREF _Toc404989987 \h </w:instrText>
             </w:r>
             <w:r>
               <w:rPr>
@@ -1681,7 +1681,7 @@
                 <w:noProof/>
                 <w:webHidden/>
               </w:rPr>
-              <w:t>5</w:t>
+              <w:t>6</w:t>
             </w:r>
             <w:r>
               <w:rPr>
@@ -1706,7 +1706,7 @@
               <w:lang w:val="en-GB" w:eastAsia="en-GB"/>
             </w:rPr>
           </w:pPr>
-          <w:hyperlink w:anchor="_Toc404901021" w:history="1">
+          <w:hyperlink w:anchor="_Toc404989988" w:history="1">
             <w:r>
               <w:rPr>
                 <w:rStyle w:val="Hipercze"/>
@@ -1734,7 +1734,7 @@
                 <w:noProof/>
                 <w:webHidden/>
               </w:rPr>
-              <w:instrText xml:space="preserve"> PAGEREF _Toc404901021 \h </w:instrText>
+              <w:instrText xml:space="preserve"> PAGEREF _Toc404989988 \h </w:instrText>
             </w:r>
             <w:r>
               <w:rPr>
@@ -1754,7 +1754,7 @@
                 <w:noProof/>
                 <w:webHidden/>
               </w:rPr>
-              <w:t>5</w:t>
+              <w:t>6</w:t>
             </w:r>
             <w:r>
               <w:rPr>
@@ -1779,7 +1779,7 @@
               <w:lang w:val="en-GB" w:eastAsia="en-GB"/>
             </w:rPr>
           </w:pPr>
-          <w:hyperlink w:anchor="_Toc404901022" w:history="1">
+          <w:hyperlink w:anchor="_Toc404989989" w:history="1">
             <w:r>
               <w:rPr>
                 <w:rStyle w:val="Hipercze"/>
@@ -1807,7 +1807,7 @@
                 <w:noProof/>
                 <w:webHidden/>
               </w:rPr>
-              <w:instrText xml:space="preserve"> PAGEREF _Toc404901022 \h </w:instrText>
+              <w:instrText xml:space="preserve"> PAGEREF _Toc404989989 \h </w:instrText>
             </w:r>
             <w:r>
               <w:rPr>
@@ -1827,7 +1827,7 @@
                 <w:noProof/>
                 <w:webHidden/>
               </w:rPr>
-              <w:t>5</w:t>
+              <w:t>6</w:t>
             </w:r>
             <w:r>
               <w:rPr>
@@ -1852,7 +1852,7 @@
               <w:lang w:val="en-GB" w:eastAsia="en-GB"/>
             </w:rPr>
           </w:pPr>
-          <w:hyperlink w:anchor="_Toc404901023" w:history="1">
+          <w:hyperlink w:anchor="_Toc404989990" w:history="1">
             <w:r>
               <w:rPr>
                 <w:rStyle w:val="Hipercze"/>
@@ -1879,7 +1879,7 @@
                 <w:noProof/>
                 <w:webHidden/>
               </w:rPr>
-              <w:instrText xml:space="preserve"> PAGEREF _Toc404901023 \h </w:instrText>
+              <w:instrText xml:space="preserve"> PAGEREF _Toc404989990 \h </w:instrText>
             </w:r>
             <w:r>
               <w:rPr>
@@ -1899,7 +1899,7 @@
                 <w:noProof/>
                 <w:webHidden/>
               </w:rPr>
-              <w:t>5</w:t>
+              <w:t>6</w:t>
             </w:r>
             <w:r>
               <w:rPr>
@@ -1924,7 +1924,7 @@
               <w:lang w:val="en-GB" w:eastAsia="en-GB"/>
             </w:rPr>
           </w:pPr>
-          <w:hyperlink w:anchor="_Toc404901024" w:history="1">
+          <w:hyperlink w:anchor="_Toc404989991" w:history="1">
             <w:r>
               <w:rPr>
                 <w:rStyle w:val="Hipercze"/>
@@ -1951,7 +1951,7 @@
                 <w:noProof/>
                 <w:webHidden/>
               </w:rPr>
-              <w:instrText xml:space="preserve"> PAGEREF _Toc404901024 \h </w:instrText>
+              <w:instrText xml:space="preserve"> PAGEREF _Toc404989991 \h </w:instrText>
             </w:r>
             <w:r>
               <w:rPr>
@@ -1971,7 +1971,7 @@
                 <w:noProof/>
                 <w:webHidden/>
               </w:rPr>
-              <w:t>6</w:t>
+              <w:t>7</w:t>
             </w:r>
             <w:r>
               <w:rPr>
@@ -1996,7 +1996,7 @@
               <w:lang w:val="en-GB" w:eastAsia="en-GB"/>
             </w:rPr>
           </w:pPr>
-          <w:hyperlink w:anchor="_Toc404901025" w:history="1">
+          <w:hyperlink w:anchor="_Toc404989992" w:history="1">
             <w:r>
               <w:rPr>
                 <w:rStyle w:val="Hipercze"/>
@@ -2024,7 +2024,7 @@
                 <w:noProof/>
                 <w:webHidden/>
               </w:rPr>
-              <w:instrText xml:space="preserve"> PAGEREF _Toc404901025 \h </w:instrText>
+              <w:instrText xml:space="preserve"> PAGEREF _Toc404989992 \h </w:instrText>
             </w:r>
             <w:r>
               <w:rPr>
@@ -2044,7 +2044,7 @@
                 <w:noProof/>
                 <w:webHidden/>
               </w:rPr>
-              <w:t>7</w:t>
+              <w:t>8</w:t>
             </w:r>
             <w:r>
               <w:rPr>
@@ -2069,7 +2069,7 @@
               <w:lang w:val="en-GB" w:eastAsia="en-GB"/>
             </w:rPr>
           </w:pPr>
-          <w:hyperlink w:anchor="_Toc404901026" w:history="1">
+          <w:hyperlink w:anchor="_Toc404989993" w:history="1">
             <w:r>
               <w:rPr>
                 <w:rStyle w:val="Hipercze"/>
@@ -2097,7 +2097,7 @@
                 <w:noProof/>
                 <w:webHidden/>
               </w:rPr>
-              <w:instrText xml:space="preserve"> PAGEREF _Toc404901026 \h </w:instrText>
+              <w:instrText xml:space="preserve"> PAGEREF _Toc404989993 \h </w:instrText>
             </w:r>
             <w:r>
               <w:rPr>
@@ -2117,7 +2117,7 @@
                 <w:noProof/>
                 <w:webHidden/>
               </w:rPr>
-              <w:t>7</w:t>
+              <w:t>8</w:t>
             </w:r>
             <w:r>
               <w:rPr>
@@ -2142,7 +2142,7 @@
               <w:lang w:val="en-GB" w:eastAsia="en-GB"/>
             </w:rPr>
           </w:pPr>
-          <w:hyperlink w:anchor="_Toc404901027" w:history="1">
+          <w:hyperlink w:anchor="_Toc404989994" w:history="1">
             <w:r>
               <w:rPr>
                 <w:rStyle w:val="Hipercze"/>
@@ -2170,7 +2170,7 @@
                 <w:noProof/>
                 <w:webHidden/>
               </w:rPr>
-              <w:instrText xml:space="preserve"> PAGEREF _Toc404901027 \h </w:instrText>
+              <w:instrText xml:space="preserve"> PAGEREF _Toc404989994 \h </w:instrText>
             </w:r>
             <w:r>
               <w:rPr>
@@ -2190,7 +2190,7 @@
                 <w:noProof/>
                 <w:webHidden/>
               </w:rPr>
-              <w:t>7</w:t>
+              <w:t>8</w:t>
             </w:r>
             <w:r>
               <w:rPr>
@@ -2215,7 +2215,7 @@
               <w:lang w:val="en-GB" w:eastAsia="en-GB"/>
             </w:rPr>
           </w:pPr>
-          <w:hyperlink w:anchor="_Toc404901028" w:history="1">
+          <w:hyperlink w:anchor="_Toc404989995" w:history="1">
             <w:r>
               <w:rPr>
                 <w:rStyle w:val="Hipercze"/>
@@ -2243,7 +2243,7 @@
                 <w:noProof/>
                 <w:webHidden/>
               </w:rPr>
-              <w:instrText xml:space="preserve"> PAGEREF _Toc404901028 \h </w:instrText>
+              <w:instrText xml:space="preserve"> PAGEREF _Toc404989995 \h </w:instrText>
             </w:r>
             <w:r>
               <w:rPr>
@@ -2263,7 +2263,7 @@
                 <w:noProof/>
                 <w:webHidden/>
               </w:rPr>
-              <w:t>8</w:t>
+              <w:t>9</w:t>
             </w:r>
             <w:r>
               <w:rPr>
@@ -2288,7 +2288,7 @@
               <w:lang w:val="en-GB" w:eastAsia="en-GB"/>
             </w:rPr>
           </w:pPr>
-          <w:hyperlink w:anchor="_Toc404901029" w:history="1">
+          <w:hyperlink w:anchor="_Toc404989996" w:history="1">
             <w:r>
               <w:rPr>
                 <w:rStyle w:val="Hipercze"/>
@@ -2316,7 +2316,7 @@
                 <w:noProof/>
                 <w:webHidden/>
               </w:rPr>
-              <w:instrText xml:space="preserve"> PAGEREF _Toc404901029 \h </w:instrText>
+              <w:instrText xml:space="preserve"> PAGEREF _Toc404989996 \h </w:instrText>
             </w:r>
             <w:r>
               <w:rPr>
@@ -2336,7 +2336,7 @@
                 <w:noProof/>
                 <w:webHidden/>
               </w:rPr>
-              <w:t>8</w:t>
+              <w:t>9</w:t>
             </w:r>
             <w:r>
               <w:rPr>
@@ -2361,7 +2361,7 @@
               <w:lang w:val="en-GB" w:eastAsia="en-GB"/>
             </w:rPr>
           </w:pPr>
-          <w:hyperlink w:anchor="_Toc404901030" w:history="1">
+          <w:hyperlink w:anchor="_Toc404989997" w:history="1">
             <w:r>
               <w:rPr>
                 <w:rStyle w:val="Hipercze"/>
@@ -2389,7 +2389,7 @@
                 <w:noProof/>
                 <w:webHidden/>
               </w:rPr>
-              <w:instrText xml:space="preserve"> PAGEREF _Toc404901030 \h </w:instrText>
+              <w:instrText xml:space="preserve"> PAGEREF _Toc404989997 \h </w:instrText>
             </w:r>
             <w:r>
               <w:rPr>
@@ -2409,7 +2409,7 @@
                 <w:noProof/>
                 <w:webHidden/>
               </w:rPr>
-              <w:t>9</w:t>
+              <w:t>10</w:t>
             </w:r>
             <w:r>
               <w:rPr>
@@ -2434,7 +2434,7 @@
               <w:lang w:val="en-GB" w:eastAsia="en-GB"/>
             </w:rPr>
           </w:pPr>
-          <w:hyperlink w:anchor="_Toc404901031" w:history="1">
+          <w:hyperlink w:anchor="_Toc404989998" w:history="1">
             <w:r>
               <w:rPr>
                 <w:rStyle w:val="Hipercze"/>
@@ -2462,7 +2462,7 @@
                 <w:noProof/>
                 <w:webHidden/>
               </w:rPr>
-              <w:instrText xml:space="preserve"> PAGEREF _Toc404901031 \h </w:instrText>
+              <w:instrText xml:space="preserve"> PAGEREF _Toc404989998 \h </w:instrText>
             </w:r>
             <w:r>
               <w:rPr>
@@ -2482,7 +2482,7 @@
                 <w:noProof/>
                 <w:webHidden/>
               </w:rPr>
-              <w:t>9</w:t>
+              <w:t>10</w:t>
             </w:r>
             <w:r>
               <w:rPr>
@@ -2507,7 +2507,7 @@
               <w:lang w:val="en-GB" w:eastAsia="en-GB"/>
             </w:rPr>
           </w:pPr>
-          <w:hyperlink w:anchor="_Toc404901032" w:history="1">
+          <w:hyperlink w:anchor="_Toc404989999" w:history="1">
             <w:r>
               <w:rPr>
                 <w:rStyle w:val="Hipercze"/>
@@ -2535,7 +2535,7 @@
                 <w:noProof/>
                 <w:webHidden/>
               </w:rPr>
-              <w:instrText xml:space="preserve"> PAGEREF _Toc404901032 \h </w:instrText>
+              <w:instrText xml:space="preserve"> PAGEREF _Toc404989999 \h </w:instrText>
             </w:r>
             <w:r>
               <w:rPr>
@@ -2555,7 +2555,80 @@
                 <w:noProof/>
                 <w:webHidden/>
               </w:rPr>
-              <w:t>10</w:t>
+              <w:t>11</w:t>
+            </w:r>
+            <w:r>
+              <w:rPr>
+                <w:noProof/>
+                <w:webHidden/>
+              </w:rPr>
+              <w:fldChar w:fldCharType="end"/>
+            </w:r>
+          </w:hyperlink>
+        </w:p>
+        <w:p>
+          <w:pPr>
+            <w:pStyle w:val="Spistreci1"/>
+            <w:tabs>
+              <w:tab w:val="right" w:leader="dot" w:pos="8492"/>
+            </w:tabs>
+            <w:rPr>
+              <w:rFonts w:asciiTheme="minorHAnsi" w:eastAsiaTheme="minorEastAsia" w:hAnsiTheme="minorHAnsi" w:cstheme="minorBidi"/>
+              <w:noProof/>
+              <w:sz w:val="22"/>
+              <w:szCs w:val="22"/>
+              <w:lang w:val="en-GB" w:eastAsia="en-GB"/>
+            </w:rPr>
+          </w:pPr>
+          <w:hyperlink w:anchor="_Toc404990000" w:history="1">
+            <w:r>
+              <w:rPr>
+                <w:rStyle w:val="Hipercze"/>
+                <w:b/>
+                <w:noProof/>
+              </w:rPr>
+              <w:t>Spis rysunków</w:t>
+            </w:r>
+            <w:r>
+              <w:rPr>
+                <w:noProof/>
+                <w:webHidden/>
+              </w:rPr>
+              <w:tab/>
+            </w:r>
+            <w:r>
+              <w:rPr>
+                <w:noProof/>
+                <w:webHidden/>
+              </w:rPr>
+              <w:fldChar w:fldCharType="begin"/>
+            </w:r>
+            <w:r>
+              <w:rPr>
+                <w:noProof/>
+                <w:webHidden/>
+              </w:rPr>
+              <w:instrText xml:space="preserve"> PAGEREF _Toc404990000 \h </w:instrText>
+            </w:r>
+            <w:r>
+              <w:rPr>
+                <w:noProof/>
+                <w:webHidden/>
+              </w:rPr>
+            </w:r>
+            <w:r>
+              <w:rPr>
+                <w:noProof/>
+                <w:webHidden/>
+              </w:rPr>
+              <w:fldChar w:fldCharType="separate"/>
+            </w:r>
+            <w:r>
+              <w:rPr>
+                <w:noProof/>
+                <w:webHidden/>
+              </w:rPr>
+              <w:t>11</w:t>
             </w:r>
             <w:r>
               <w:rPr>
@@ -2626,7 +2699,7 @@
           <w:b/>
         </w:rPr>
       </w:pPr>
-      <w:bookmarkStart w:id="8" w:name="_Toc404901014"/>
+      <w:bookmarkStart w:id="8" w:name="_Toc404989981"/>
       <w:r>
         <w:rPr>
           <w:b/>
@@ -2805,7 +2878,7 @@
           <w:sz w:val="24"/>
         </w:rPr>
       </w:pPr>
-      <w:bookmarkStart w:id="9" w:name="_Toc404901015"/>
+      <w:bookmarkStart w:id="9" w:name="_Toc404989982"/>
       <w:r>
         <w:rPr>
           <w:b/>
@@ -2850,7 +2923,63 @@
         <w:rPr>
           <w:sz w:val="24"/>
         </w:rPr>
-        <w:t xml:space="preserve"> Algorytm będzie napisany w dwóch językach R oraz Haskell. Wybranym algorytmem będzie połączenie metody Random Search oraz przy wyszukiwaniu minimum lokalnego będziemy używać algorytmu stochastycznej aproksymacja Kiefer – Wolfowitz.</w:t>
+        <w:t xml:space="preserve"> Algorytm będzie napisany w dwóch językach R oraz </w:t>
+      </w:r>
+      <w:proofErr w:type="spellStart"/>
+      <w:r>
+        <w:rPr>
+          <w:sz w:val="24"/>
+        </w:rPr>
+        <w:t>Haskell</w:t>
+      </w:r>
+      <w:proofErr w:type="spellEnd"/>
+      <w:r>
+        <w:rPr>
+          <w:sz w:val="24"/>
+        </w:rPr>
+        <w:t xml:space="preserve">. Wybranym algorytmem będzie połączenie metody </w:t>
+      </w:r>
+      <w:proofErr w:type="spellStart"/>
+      <w:r>
+        <w:rPr>
+          <w:sz w:val="24"/>
+        </w:rPr>
+        <w:t>Random</w:t>
+      </w:r>
+      <w:proofErr w:type="spellEnd"/>
+      <w:r>
+        <w:rPr>
+          <w:sz w:val="24"/>
+        </w:rPr>
+        <w:t xml:space="preserve"> </w:t>
+      </w:r>
+      <w:proofErr w:type="spellStart"/>
+      <w:r>
+        <w:rPr>
+          <w:sz w:val="24"/>
+        </w:rPr>
+        <w:t>Search</w:t>
+      </w:r>
+      <w:proofErr w:type="spellEnd"/>
+      <w:r>
+        <w:rPr>
+          <w:sz w:val="24"/>
+        </w:rPr>
+        <w:t xml:space="preserve"> oraz przy wyszukiwaniu minimum lokalnego będziemy używać algorytmu stochastycznej aproksymacja </w:t>
+      </w:r>
+      <w:proofErr w:type="spellStart"/>
+      <w:r>
+        <w:rPr>
+          <w:sz w:val="24"/>
+        </w:rPr>
+        <w:t>Kiefer</w:t>
+      </w:r>
+      <w:proofErr w:type="spellEnd"/>
+      <w:r>
+        <w:rPr>
+          <w:sz w:val="24"/>
+        </w:rPr>
+        <w:t xml:space="preserve"> – Wolfowitz.</w:t>
       </w:r>
     </w:p>
     <w:p>
@@ -2871,7 +3000,7 @@
           <w:b/>
         </w:rPr>
       </w:pPr>
-      <w:bookmarkStart w:id="10" w:name="_Toc404901016"/>
+      <w:bookmarkStart w:id="10" w:name="_Toc404989983"/>
       <w:r>
         <w:rPr>
           <w:b/>
@@ -2899,13 +3028,7 @@
         <w:rPr>
           <w:sz w:val="24"/>
         </w:rPr>
-        <w:t xml:space="preserve">Został użyty algorytm który jest opisany w pracy Sid Yakowitz, w następującej implementacji zrezygnowaliśmy z etapu uczenia się </w:t>
-      </w:r>
-      <w:r>
-        <w:rPr>
-          <w:sz w:val="24"/>
-        </w:rPr>
-        <w:t>Random Search.</w:t>
+        <w:t xml:space="preserve">Optymalizacja odnosi się do problemu znalezienia maksimum lub minimum zadanej funkcji celu. </w:t>
       </w:r>
     </w:p>
     <w:p>
@@ -2917,12 +3040,404 @@
           <w:sz w:val="24"/>
         </w:rPr>
       </w:pPr>
-    </w:p>
-    <w:p>
-      <w:pPr>
-        <w:spacing w:line="360" w:lineRule="auto"/>
-        <w:jc w:val="both"/>
-      </w:pPr>
+      <w:r>
+        <w:rPr>
+          <w:sz w:val="24"/>
+        </w:rPr>
+        <w:t>Problem ten można opisać w następujący sposób.</w:t>
+      </w:r>
+    </w:p>
+    <w:p>
+      <w:pPr>
+        <w:spacing w:line="360" w:lineRule="auto"/>
+        <w:ind w:firstLine="708"/>
+        <w:jc w:val="both"/>
+        <w:rPr>
+          <w:sz w:val="24"/>
+        </w:rPr>
+      </w:pPr>
+      <m:oMathPara>
+        <m:oMath>
+          <m:r>
+            <w:rPr>
+              <w:rFonts w:ascii="Cambria Math" w:hAnsi="Cambria Math"/>
+              <w:sz w:val="24"/>
+            </w:rPr>
+            <m:t>f :A</m:t>
+          </m:r>
+          <m:r>
+            <m:rPr>
+              <m:scr m:val="double-struck"/>
+            </m:rPr>
+            <w:rPr>
+              <w:rFonts w:ascii="Cambria Math" w:hAnsi="Cambria Math"/>
+              <w:sz w:val="24"/>
+            </w:rPr>
+            <m:t xml:space="preserve"> ↦ R</m:t>
+          </m:r>
+        </m:oMath>
+      </m:oMathPara>
+    </w:p>
+    <w:p>
+      <w:pPr>
+        <w:spacing w:line="360" w:lineRule="auto"/>
+        <w:ind w:firstLine="708"/>
+        <w:jc w:val="both"/>
+        <w:rPr>
+          <w:sz w:val="24"/>
+        </w:rPr>
+      </w:pPr>
+      <m:oMathPara>
+        <m:oMath>
+          <m:r>
+            <w:rPr>
+              <w:rFonts w:ascii="Cambria Math" w:hAnsi="Cambria Math"/>
+              <w:sz w:val="24"/>
+            </w:rPr>
+            <m:t xml:space="preserve">A ⊂ </m:t>
+          </m:r>
+          <m:sSup>
+            <m:sSupPr>
+              <m:ctrlPr>
+                <w:rPr>
+                  <w:rFonts w:ascii="Cambria Math" w:hAnsi="Cambria Math"/>
+                  <w:i/>
+                  <w:sz w:val="24"/>
+                </w:rPr>
+              </m:ctrlPr>
+            </m:sSupPr>
+            <m:e>
+              <m:r>
+                <m:rPr>
+                  <m:scr m:val="double-struck"/>
+                </m:rPr>
+                <w:rPr>
+                  <w:rFonts w:ascii="Cambria Math" w:hAnsi="Cambria Math"/>
+                  <w:sz w:val="24"/>
+                </w:rPr>
+                <m:t>R</m:t>
+              </m:r>
+            </m:e>
+            <m:sup>
+              <m:r>
+                <w:rPr>
+                  <w:rFonts w:ascii="Cambria Math" w:hAnsi="Cambria Math"/>
+                  <w:sz w:val="24"/>
+                </w:rPr>
+                <m:t>n</m:t>
+              </m:r>
+            </m:sup>
+          </m:sSup>
+        </m:oMath>
+      </m:oMathPara>
+    </w:p>
+    <w:p>
+      <w:pPr>
+        <w:spacing w:line="360" w:lineRule="auto"/>
+        <w:ind w:firstLine="708"/>
+        <w:jc w:val="both"/>
+        <w:rPr>
+          <w:sz w:val="24"/>
+        </w:rPr>
+      </w:pPr>
+      <w:r>
+        <w:rPr>
+          <w:sz w:val="24"/>
+        </w:rPr>
+        <w:t xml:space="preserve">Należy znaleźć taki </w:t>
+      </w:r>
+      <m:oMath>
+        <m:sSub>
+          <m:sSubPr>
+            <m:ctrlPr>
+              <w:rPr>
+                <w:rFonts w:ascii="Cambria Math" w:hAnsi="Cambria Math"/>
+                <w:i/>
+                <w:sz w:val="24"/>
+              </w:rPr>
+            </m:ctrlPr>
+          </m:sSubPr>
+          <m:e>
+            <m:r>
+              <w:rPr>
+                <w:rFonts w:ascii="Cambria Math" w:hAnsi="Cambria Math"/>
+                <w:sz w:val="24"/>
+              </w:rPr>
+              <m:t>x</m:t>
+            </m:r>
+          </m:e>
+          <m:sub>
+            <m:r>
+              <w:rPr>
+                <w:rFonts w:ascii="Cambria Math" w:hAnsi="Cambria Math"/>
+                <w:sz w:val="24"/>
+              </w:rPr>
+              <m:t>o</m:t>
+            </m:r>
+          </m:sub>
+        </m:sSub>
+        <m:r>
+          <w:rPr>
+            <w:rFonts w:ascii="Cambria Math" w:hAnsi="Cambria Math"/>
+            <w:sz w:val="24"/>
+          </w:rPr>
+          <m:t>∈A</m:t>
+        </m:r>
+      </m:oMath>
+      <w:r>
+        <w:rPr>
+          <w:sz w:val="24"/>
+        </w:rPr>
+        <w:t xml:space="preserve"> że dla każdego </w:t>
+      </w:r>
+      <m:oMath>
+        <m:r>
+          <w:rPr>
+            <w:rFonts w:ascii="Cambria Math" w:hAnsi="Cambria Math"/>
+            <w:sz w:val="24"/>
+          </w:rPr>
+          <m:t>x ∈A</m:t>
+        </m:r>
+      </m:oMath>
+      <w:r>
+        <w:rPr>
+          <w:sz w:val="24"/>
+        </w:rPr>
+        <w:t xml:space="preserve"> zachodzi następująca nierówność </w:t>
+      </w:r>
+      <m:oMath>
+        <m:r>
+          <w:rPr>
+            <w:rFonts w:ascii="Cambria Math" w:hAnsi="Cambria Math"/>
+            <w:sz w:val="24"/>
+          </w:rPr>
+          <m:t>f</m:t>
+        </m:r>
+        <m:d>
+          <m:dPr>
+            <m:ctrlPr>
+              <w:rPr>
+                <w:rFonts w:ascii="Cambria Math" w:hAnsi="Cambria Math"/>
+                <w:i/>
+                <w:sz w:val="24"/>
+              </w:rPr>
+            </m:ctrlPr>
+          </m:dPr>
+          <m:e>
+            <m:sSub>
+              <m:sSubPr>
+                <m:ctrlPr>
+                  <w:rPr>
+                    <w:rFonts w:ascii="Cambria Math" w:hAnsi="Cambria Math"/>
+                    <w:i/>
+                    <w:sz w:val="24"/>
+                  </w:rPr>
+                </m:ctrlPr>
+              </m:sSubPr>
+              <m:e>
+                <m:r>
+                  <w:rPr>
+                    <w:rFonts w:ascii="Cambria Math" w:hAnsi="Cambria Math"/>
+                    <w:sz w:val="24"/>
+                  </w:rPr>
+                  <m:t>x</m:t>
+                </m:r>
+              </m:e>
+              <m:sub>
+                <m:r>
+                  <w:rPr>
+                    <w:rFonts w:ascii="Cambria Math" w:hAnsi="Cambria Math"/>
+                    <w:sz w:val="24"/>
+                  </w:rPr>
+                  <m:t>o</m:t>
+                </m:r>
+              </m:sub>
+            </m:sSub>
+          </m:e>
+        </m:d>
+        <m:r>
+          <w:rPr>
+            <w:rFonts w:ascii="Cambria Math" w:hAnsi="Cambria Math"/>
+            <w:sz w:val="24"/>
+          </w:rPr>
+          <m:t>&lt;f(x)</m:t>
+        </m:r>
+      </m:oMath>
+      <w:r>
+        <w:rPr>
+          <w:sz w:val="24"/>
+        </w:rPr>
+        <w:t>. W przypadku poszukiwania maksimum zmienia się tylko znak nierówności przy funkcji.</w:t>
+      </w:r>
+      <w:r>
+        <w:rPr>
+          <w:sz w:val="24"/>
+        </w:rPr>
+        <w:t xml:space="preserve"> </w:t>
+      </w:r>
+    </w:p>
+    <w:p>
+      <w:pPr>
+        <w:spacing w:line="360" w:lineRule="auto"/>
+        <w:ind w:firstLine="708"/>
+        <w:jc w:val="both"/>
+        <w:rPr>
+          <w:sz w:val="24"/>
+        </w:rPr>
+      </w:pPr>
+      <w:r>
+        <w:rPr>
+          <w:sz w:val="24"/>
+        </w:rPr>
+        <w:t>Rysunek 2.1 (Przykładowe optimum).</w:t>
+      </w:r>
+    </w:p>
+    <w:p>
+      <w:pPr>
+        <w:spacing w:line="360" w:lineRule="auto"/>
+        <w:ind w:firstLine="708"/>
+        <w:jc w:val="both"/>
+        <w:rPr>
+          <w:sz w:val="24"/>
+        </w:rPr>
+      </w:pPr>
+      <w:r>
+        <w:rPr>
+          <w:sz w:val="24"/>
+        </w:rPr>
+        <w:t>Poszukiwanie ekstremum może odbywać się na pewnej przestrzeni która posiada jedno ekstremum wtedy mówimy o optymalizacji lokalnej. Jednak możemy także poszukiwać ekstremum na funkcji posiadającej wiele ekstremów lokalnych wtedy mówi się o optymalizacji globalnej.</w:t>
+      </w:r>
+    </w:p>
+    <w:p>
+      <w:pPr>
+        <w:spacing w:line="360" w:lineRule="auto"/>
+        <w:ind w:firstLine="708"/>
+        <w:jc w:val="both"/>
+        <w:rPr>
+          <w:sz w:val="24"/>
+        </w:rPr>
+      </w:pPr>
+      <w:r>
+        <w:rPr>
+          <w:sz w:val="24"/>
+        </w:rPr>
+        <w:t xml:space="preserve">Dodatkowo optymalizacje możemy podzielić </w:t>
+      </w:r>
+      <w:r>
+        <w:rPr>
+          <w:sz w:val="24"/>
+        </w:rPr>
+        <w:t>na dwie zasadnicze grupy, programowanie liniowe oraz programowanie nieliniowe. W przypadku programowania liniowego funkcja celu jak i funkcje ograniczające są sformułowane w postaci liniowej, wtedy rozwiązanie lokalne jest także optimum globalnym. Natomiast w przypadku programowani nieliniowego funkcja celu jak i funkcje ograniczające nie muszą być funkcjami liniowymi, różniczkowalnymi lub nawet ciągłymi, wtedy nasz funkcja celu posiada wiele ekstremów lokalnych.</w:t>
+      </w:r>
+    </w:p>
+    <w:p>
+      <w:pPr>
+        <w:spacing w:line="360" w:lineRule="auto"/>
+        <w:ind w:firstLine="708"/>
+        <w:jc w:val="both"/>
+        <w:rPr>
+          <w:sz w:val="24"/>
+        </w:rPr>
+      </w:pPr>
+      <w:r>
+        <w:rPr>
+          <w:sz w:val="24"/>
+        </w:rPr>
+        <w:t xml:space="preserve">Algorytm który został wybrany jest </w:t>
+      </w:r>
+      <w:r>
+        <w:rPr>
+          <w:sz w:val="24"/>
+        </w:rPr>
+        <w:t>wzorowany</w:t>
+      </w:r>
+      <w:r>
+        <w:rPr>
+          <w:sz w:val="24"/>
+        </w:rPr>
+        <w:t xml:space="preserve"> na algorytmie </w:t>
+      </w:r>
+      <w:r>
+        <w:rPr>
+          <w:sz w:val="24"/>
+        </w:rPr>
+        <w:t>który</w:t>
+      </w:r>
+      <w:r>
+        <w:rPr>
+          <w:sz w:val="24"/>
+        </w:rPr>
+        <w:t xml:space="preserve"> opisał </w:t>
+      </w:r>
+      <w:proofErr w:type="spellStart"/>
+      <w:r>
+        <w:rPr>
+          <w:sz w:val="24"/>
+        </w:rPr>
+        <w:t>Sid</w:t>
+      </w:r>
+      <w:proofErr w:type="spellEnd"/>
+      <w:r>
+        <w:rPr>
+          <w:sz w:val="24"/>
+        </w:rPr>
+        <w:t xml:space="preserve"> </w:t>
+      </w:r>
+      <w:proofErr w:type="spellStart"/>
+      <w:r>
+        <w:rPr>
+          <w:sz w:val="24"/>
+        </w:rPr>
+        <w:t>Yakowitz</w:t>
+      </w:r>
+      <w:proofErr w:type="spellEnd"/>
+      <w:r>
+        <w:rPr>
+          <w:sz w:val="24"/>
+        </w:rPr>
+        <w:t xml:space="preserve">, </w:t>
+      </w:r>
+      <w:r>
+        <w:rPr>
+          <w:sz w:val="24"/>
+        </w:rPr>
+        <w:t xml:space="preserve">na potrzeby pracy inżynierskiej </w:t>
+      </w:r>
+      <w:r>
+        <w:rPr>
+          <w:sz w:val="24"/>
+        </w:rPr>
+        <w:t>zrezygnowaliśmy z etapu uczenia się</w:t>
+      </w:r>
+      <w:r>
+        <w:rPr>
+          <w:sz w:val="24"/>
+        </w:rPr>
+        <w:t>.</w:t>
+      </w:r>
+    </w:p>
+    <w:p>
+      <w:pPr>
+        <w:spacing w:line="360" w:lineRule="auto"/>
+        <w:jc w:val="both"/>
+      </w:pPr>
+    </w:p>
+    <w:p>
+      <w:pPr>
+        <w:suppressAutoHyphens w:val="0"/>
+        <w:rPr>
+          <w:b/>
+          <w:sz w:val="24"/>
+        </w:rPr>
+      </w:pPr>
+      <w:bookmarkStart w:id="11" w:name="_Toc404989984"/>
+      <w:r>
+        <w:rPr>
+          <w:b/>
+          <w:sz w:val="24"/>
+        </w:rPr>
+        <w:br w:type="page"/>
+      </w:r>
     </w:p>
     <w:p>
       <w:pPr>
@@ -2934,12 +3449,12 @@
           <w:sz w:val="24"/>
         </w:rPr>
       </w:pPr>
-      <w:bookmarkStart w:id="11" w:name="_Toc404901017"/>
       <w:r>
         <w:rPr>
           <w:b/>
           <w:sz w:val="24"/>
         </w:rPr>
+        <w:lastRenderedPageBreak/>
         <w:t xml:space="preserve">2.1 Zasady działania </w:t>
       </w:r>
       <w:r>
@@ -2969,63 +3484,1081 @@
         <w:rPr>
           <w:sz w:val="24"/>
         </w:rPr>
-        <w:t>Algorytm random search można zapisać w postaci następującego pseudo kodu</w:t>
-      </w:r>
-    </w:p>
-    <w:p>
-      <w:pPr>
-        <w:spacing w:line="360" w:lineRule="auto"/>
-        <w:jc w:val="both"/>
-        <w:rPr>
-          <w:sz w:val="24"/>
-        </w:rPr>
-      </w:pPr>
+        <w:t>Dane (? The Components w SIAMIE)</w:t>
+      </w:r>
+    </w:p>
+    <w:p>
+      <w:pPr>
+        <w:spacing w:line="360" w:lineRule="auto"/>
+        <w:jc w:val="both"/>
+        <w:rPr>
+          <w:sz w:val="24"/>
+        </w:rPr>
+      </w:pPr>
+      <m:oMath>
+        <m:r>
+          <w:rPr>
+            <w:rFonts w:ascii="Cambria Math" w:hAnsi="Cambria Math"/>
+            <w:sz w:val="24"/>
+          </w:rPr>
+          <m:t>f</m:t>
+        </m:r>
+      </m:oMath>
+      <w:r>
+        <w:rPr>
+          <w:sz w:val="24"/>
+        </w:rPr>
+        <w:t xml:space="preserve"> – funkcja celu</w:t>
+      </w:r>
+    </w:p>
+    <w:p>
+      <w:pPr>
+        <w:spacing w:line="360" w:lineRule="auto"/>
+        <w:jc w:val="both"/>
+        <w:rPr>
+          <w:sz w:val="24"/>
+        </w:rPr>
+      </w:pPr>
+      <m:oMath>
+        <m:r>
+          <w:rPr>
+            <w:rFonts w:ascii="Cambria Math" w:hAnsi="Cambria Math"/>
+            <w:sz w:val="24"/>
+          </w:rPr>
+          <m:t xml:space="preserve">S ⊂ </m:t>
+        </m:r>
+        <m:sSup>
+          <m:sSupPr>
+            <m:ctrlPr>
+              <w:rPr>
+                <w:rFonts w:ascii="Cambria Math" w:hAnsi="Cambria Math"/>
+                <w:i/>
+                <w:sz w:val="24"/>
+              </w:rPr>
+            </m:ctrlPr>
+          </m:sSupPr>
+          <m:e>
+            <m:r>
+              <m:rPr>
+                <m:scr m:val="double-struck"/>
+              </m:rPr>
+              <w:rPr>
+                <w:rFonts w:ascii="Cambria Math" w:hAnsi="Cambria Math"/>
+                <w:sz w:val="24"/>
+              </w:rPr>
+              <m:t>R</m:t>
+            </m:r>
+          </m:e>
+          <m:sup>
+            <m:r>
+              <w:rPr>
+                <w:rFonts w:ascii="Cambria Math" w:hAnsi="Cambria Math"/>
+                <w:sz w:val="24"/>
+              </w:rPr>
+              <m:t>n</m:t>
+            </m:r>
+          </m:sup>
+        </m:sSup>
+      </m:oMath>
+      <w:r>
+        <w:rPr>
+          <w:sz w:val="24"/>
+        </w:rPr>
+        <w:t>- przestrzeń globalnej optymalizacji</w:t>
+      </w:r>
+    </w:p>
+    <w:p>
+      <w:pPr>
+        <w:spacing w:line="360" w:lineRule="auto"/>
+        <w:jc w:val="both"/>
+        <w:rPr>
+          <w:sz w:val="24"/>
+        </w:rPr>
+      </w:pPr>
+      <m:oMath>
+        <m:sSub>
+          <m:sSubPr>
+            <m:ctrlPr>
+              <w:rPr>
+                <w:rFonts w:ascii="Cambria Math" w:hAnsi="Cambria Math"/>
+                <w:i/>
+                <w:sz w:val="24"/>
+              </w:rPr>
+            </m:ctrlPr>
+          </m:sSubPr>
+          <m:e>
+            <m:r>
+              <w:rPr>
+                <w:rFonts w:ascii="Cambria Math" w:hAnsi="Cambria Math"/>
+                <w:sz w:val="24"/>
+              </w:rPr>
+              <m:t>R</m:t>
+            </m:r>
+          </m:e>
+          <m:sub>
+            <m:r>
+              <w:rPr>
+                <w:rFonts w:ascii="Cambria Math" w:hAnsi="Cambria Math"/>
+                <w:sz w:val="24"/>
+              </w:rPr>
+              <m:t>d</m:t>
+            </m:r>
+          </m:sub>
+        </m:sSub>
+        <m:r>
+          <w:rPr>
+            <w:rFonts w:ascii="Cambria Math" w:hAnsi="Cambria Math"/>
+            <w:sz w:val="24"/>
+          </w:rPr>
+          <m:t>⊂S</m:t>
+        </m:r>
+      </m:oMath>
+      <w:r>
+        <w:rPr>
+          <w:sz w:val="24"/>
+        </w:rPr>
+        <w:t xml:space="preserve"> – podzbiór </w:t>
+      </w:r>
+      <w:r>
+        <w:rPr>
+          <w:sz w:val="24"/>
+        </w:rPr>
+        <w:t xml:space="preserve">w czasie </w:t>
+      </w:r>
+      <m:oMath>
+        <m:r>
+          <w:rPr>
+            <w:rFonts w:ascii="Cambria Math" w:hAnsi="Cambria Math"/>
+            <w:sz w:val="24"/>
+          </w:rPr>
+          <m:t>n</m:t>
+        </m:r>
+      </m:oMath>
+      <w:r>
+        <w:rPr>
+          <w:sz w:val="24"/>
+        </w:rPr>
+        <w:t xml:space="preserve">   </w:t>
+      </w:r>
+    </w:p>
+    <w:p>
+      <w:pPr>
+        <w:spacing w:line="360" w:lineRule="auto"/>
+        <w:jc w:val="both"/>
+        <w:rPr>
+          <w:sz w:val="24"/>
+        </w:rPr>
+      </w:pPr>
+      <m:oMath>
+        <m:sSub>
+          <m:sSubPr>
+            <m:ctrlPr>
+              <w:rPr>
+                <w:rFonts w:ascii="Cambria Math" w:hAnsi="Cambria Math"/>
+                <w:i/>
+                <w:sz w:val="24"/>
+              </w:rPr>
+            </m:ctrlPr>
+          </m:sSubPr>
+          <m:e>
+            <m:r>
+              <w:rPr>
+                <w:rFonts w:ascii="Cambria Math" w:hAnsi="Cambria Math"/>
+                <w:sz w:val="24"/>
+              </w:rPr>
+              <m:t>x</m:t>
+            </m:r>
+          </m:e>
+          <m:sub>
+            <m:r>
+              <w:rPr>
+                <w:rFonts w:ascii="Cambria Math" w:hAnsi="Cambria Math"/>
+                <w:sz w:val="24"/>
+              </w:rPr>
+              <m:t>RS</m:t>
+            </m:r>
+          </m:sub>
+        </m:sSub>
+      </m:oMath>
+      <w:r>
+        <w:rPr>
+          <w:sz w:val="24"/>
+        </w:rPr>
+        <w:t xml:space="preserve"> – losowy punkt generowany na etapie RS</w:t>
+      </w:r>
+      <w:r>
+        <w:rPr>
+          <w:sz w:val="24"/>
+        </w:rPr>
+        <w:t xml:space="preserve"> z całej </w:t>
+      </w:r>
+      <m:oMath>
+        <m:r>
+          <w:rPr>
+            <w:rFonts w:ascii="Cambria Math" w:hAnsi="Cambria Math"/>
+            <w:sz w:val="24"/>
+          </w:rPr>
+          <m:t>S</m:t>
+        </m:r>
+      </m:oMath>
+    </w:p>
+    <w:p>
+      <w:pPr>
+        <w:spacing w:line="360" w:lineRule="auto"/>
+        <w:jc w:val="both"/>
+        <w:rPr>
+          <w:sz w:val="24"/>
+        </w:rPr>
+      </w:pPr>
+      <m:oMath>
+        <m:sSub>
+          <m:sSubPr>
+            <m:ctrlPr>
+              <w:rPr>
+                <w:rFonts w:ascii="Cambria Math" w:hAnsi="Cambria Math"/>
+                <w:i/>
+                <w:sz w:val="24"/>
+              </w:rPr>
+            </m:ctrlPr>
+          </m:sSubPr>
+          <m:e>
+            <m:r>
+              <w:rPr>
+                <w:rFonts w:ascii="Cambria Math" w:hAnsi="Cambria Math"/>
+                <w:sz w:val="24"/>
+              </w:rPr>
+              <m:t>x</m:t>
+            </m:r>
+          </m:e>
+          <m:sub>
+            <m:r>
+              <w:rPr>
+                <w:rFonts w:ascii="Cambria Math" w:hAnsi="Cambria Math"/>
+                <w:sz w:val="24"/>
+              </w:rPr>
+              <m:t>0</m:t>
+            </m:r>
+          </m:sub>
+        </m:sSub>
+      </m:oMath>
+      <w:r>
+        <w:rPr>
+          <w:sz w:val="24"/>
+        </w:rPr>
+        <w:t xml:space="preserve"> – optymalny punkt w czasie </w:t>
+      </w:r>
+      <m:oMath>
+        <m:r>
+          <w:rPr>
+            <w:rFonts w:ascii="Cambria Math" w:hAnsi="Cambria Math"/>
+            <w:sz w:val="24"/>
+          </w:rPr>
+          <m:t>n</m:t>
+        </m:r>
+      </m:oMath>
+      <w:r>
+        <w:rPr>
+          <w:sz w:val="24"/>
+        </w:rPr>
+        <w:t xml:space="preserve"> </w:t>
+      </w:r>
+    </w:p>
+    <w:p>
+      <w:pPr>
+        <w:spacing w:line="360" w:lineRule="auto"/>
+        <w:jc w:val="both"/>
+        <w:rPr>
+          <w:sz w:val="24"/>
+        </w:rPr>
+      </w:pPr>
+      <m:oMath>
+        <m:sSub>
+          <m:sSubPr>
+            <m:ctrlPr>
+              <w:rPr>
+                <w:rFonts w:ascii="Cambria Math" w:hAnsi="Cambria Math"/>
+                <w:i/>
+                <w:sz w:val="24"/>
+              </w:rPr>
+            </m:ctrlPr>
+          </m:sSubPr>
+          <m:e>
+            <m:r>
+              <w:rPr>
+                <w:rFonts w:ascii="Cambria Math" w:hAnsi="Cambria Math"/>
+                <w:sz w:val="24"/>
+              </w:rPr>
+              <m:t>x</m:t>
+            </m:r>
+          </m:e>
+          <m:sub>
+            <m:r>
+              <w:rPr>
+                <w:rFonts w:ascii="Cambria Math" w:hAnsi="Cambria Math"/>
+                <w:sz w:val="24"/>
+              </w:rPr>
+              <m:t>c</m:t>
+            </m:r>
+          </m:sub>
+        </m:sSub>
+      </m:oMath>
+      <w:r>
+        <w:rPr>
+          <w:sz w:val="24"/>
+        </w:rPr>
+        <w:t xml:space="preserve"> – kandydat</w:t>
+      </w:r>
+    </w:p>
+    <w:p>
+      <w:pPr>
+        <w:spacing w:line="360" w:lineRule="auto"/>
+        <w:jc w:val="both"/>
+        <w:rPr>
+          <w:sz w:val="24"/>
+        </w:rPr>
+      </w:pPr>
+      <m:oMath>
+        <m:r>
+          <w:rPr>
+            <w:rFonts w:ascii="Cambria Math" w:hAnsi="Cambria Math"/>
+            <w:sz w:val="24"/>
+          </w:rPr>
+          <m:t>N</m:t>
+        </m:r>
+      </m:oMath>
+      <w:r>
+        <w:rPr>
+          <w:sz w:val="24"/>
+        </w:rPr>
+        <w:t xml:space="preserve"> – ilość iteracji</w:t>
+      </w:r>
+    </w:p>
+    <w:p>
+      <w:pPr>
+        <w:spacing w:line="360" w:lineRule="auto"/>
+        <w:jc w:val="both"/>
+        <w:rPr>
+          <w:sz w:val="24"/>
+        </w:rPr>
+      </w:pPr>
+      <w:r>
+        <w:rPr>
+          <w:sz w:val="24"/>
+        </w:rPr>
+        <w:t>Inicjalizacja</w:t>
+      </w:r>
+    </w:p>
+    <w:p>
+      <w:pPr>
+        <w:spacing w:line="360" w:lineRule="auto"/>
+        <w:jc w:val="both"/>
+        <w:rPr>
+          <w:sz w:val="24"/>
+        </w:rPr>
+      </w:pPr>
+      <m:oMath>
+        <m:r>
+          <w:rPr>
+            <w:rFonts w:ascii="Cambria Math" w:hAnsi="Cambria Math"/>
+            <w:sz w:val="24"/>
+          </w:rPr>
+          <m:t>n=1</m:t>
+        </m:r>
+      </m:oMath>
+      <w:r>
+        <w:rPr>
+          <w:sz w:val="24"/>
+        </w:rPr>
+        <w:t xml:space="preserve"> (n – numer iteracji)</w:t>
+      </w:r>
+    </w:p>
+    <w:p>
+      <w:pPr>
+        <w:spacing w:line="360" w:lineRule="auto"/>
+        <w:jc w:val="both"/>
+        <w:rPr>
+          <w:sz w:val="24"/>
+        </w:rPr>
+      </w:pPr>
+      <m:oMath>
+        <m:sSub>
+          <m:sSubPr>
+            <m:ctrlPr>
+              <w:rPr>
+                <w:rFonts w:ascii="Cambria Math" w:hAnsi="Cambria Math"/>
+                <w:i/>
+                <w:sz w:val="24"/>
+              </w:rPr>
+            </m:ctrlPr>
+          </m:sSubPr>
+          <m:e>
+            <m:r>
+              <w:rPr>
+                <w:rFonts w:ascii="Cambria Math" w:hAnsi="Cambria Math"/>
+                <w:sz w:val="24"/>
+              </w:rPr>
+              <m:t>x</m:t>
+            </m:r>
+          </m:e>
+          <m:sub>
+            <m:r>
+              <w:rPr>
+                <w:rFonts w:ascii="Cambria Math" w:hAnsi="Cambria Math"/>
+                <w:sz w:val="24"/>
+              </w:rPr>
+              <m:t>0</m:t>
+            </m:r>
+          </m:sub>
+        </m:sSub>
+        <m:r>
+          <w:rPr>
+            <w:rFonts w:ascii="Cambria Math" w:hAnsi="Cambria Math"/>
+            <w:sz w:val="24"/>
+          </w:rPr>
+          <m:t>=0</m:t>
+        </m:r>
+      </m:oMath>
+      <w:r>
+        <w:rPr>
+          <w:sz w:val="24"/>
+        </w:rPr>
+        <w:t xml:space="preserve"> dla </w:t>
+      </w:r>
+      <m:oMath>
+        <m:r>
+          <w:rPr>
+            <w:rFonts w:ascii="Cambria Math" w:hAnsi="Cambria Math"/>
+            <w:sz w:val="24"/>
+          </w:rPr>
+          <m:t>n=0</m:t>
+        </m:r>
+      </m:oMath>
+      <w:r>
+        <w:rPr>
+          <w:sz w:val="24"/>
+        </w:rPr>
+        <w:t xml:space="preserve">   </w:t>
+      </w:r>
+    </w:p>
+    <w:p>
+      <w:pPr>
+        <w:spacing w:line="360" w:lineRule="auto"/>
+        <w:jc w:val="both"/>
+        <w:rPr>
+          <w:sz w:val="24"/>
+        </w:rPr>
+      </w:pPr>
+      <w:r>
+        <w:rPr>
+          <w:sz w:val="24"/>
+        </w:rPr>
+        <w:t>Procedura</w:t>
+      </w:r>
+    </w:p>
+    <w:p>
+      <w:pPr>
+        <w:pStyle w:val="Akapitzlist"/>
+        <w:numPr>
+          <w:ilvl w:val="0"/>
+          <w:numId w:val="6"/>
+        </w:numPr>
+        <w:spacing w:line="360" w:lineRule="auto"/>
+        <w:jc w:val="both"/>
+        <w:rPr>
+          <w:sz w:val="24"/>
+        </w:rPr>
+      </w:pPr>
+      <w:r>
+        <w:rPr>
+          <w:sz w:val="24"/>
+        </w:rPr>
+        <w:t xml:space="preserve">Jeśli </w:t>
+      </w:r>
+      <m:oMath>
+        <m:r>
+          <w:rPr>
+            <w:rFonts w:ascii="Cambria Math" w:hAnsi="Cambria Math"/>
+            <w:sz w:val="24"/>
+          </w:rPr>
+          <m:t>n ≤N</m:t>
+        </m:r>
+      </m:oMath>
+      <w:r>
+        <w:rPr>
+          <w:sz w:val="24"/>
+        </w:rPr>
+        <w:t xml:space="preserve">, pobierz nowy </w:t>
+      </w:r>
+      <w:r>
+        <w:rPr>
+          <w:sz w:val="24"/>
+        </w:rPr>
+        <w:t>losowy punkt</w:t>
+      </w:r>
+      <w:r>
+        <w:rPr>
+          <w:sz w:val="24"/>
+        </w:rPr>
+        <w:t xml:space="preserve"> </w:t>
+      </w:r>
+      <m:oMath>
+        <m:sSub>
+          <m:sSubPr>
+            <m:ctrlPr>
+              <w:rPr>
+                <w:rFonts w:ascii="Cambria Math" w:hAnsi="Cambria Math"/>
+                <w:i/>
+                <w:sz w:val="24"/>
+              </w:rPr>
+            </m:ctrlPr>
+          </m:sSubPr>
+          <m:e>
+            <m:r>
+              <w:rPr>
+                <w:rFonts w:ascii="Cambria Math" w:hAnsi="Cambria Math"/>
+                <w:sz w:val="24"/>
+              </w:rPr>
+              <m:t>x</m:t>
+            </m:r>
+          </m:e>
+          <m:sub>
+            <m:r>
+              <w:rPr>
+                <w:rFonts w:ascii="Cambria Math" w:hAnsi="Cambria Math"/>
+                <w:sz w:val="24"/>
+              </w:rPr>
+              <m:t>RS</m:t>
+            </m:r>
+          </m:sub>
+        </m:sSub>
+      </m:oMath>
+    </w:p>
+    <w:p>
+      <w:pPr>
+        <w:pStyle w:val="Akapitzlist"/>
+        <w:numPr>
+          <w:ilvl w:val="1"/>
+          <w:numId w:val="6"/>
+        </w:numPr>
+        <w:spacing w:line="360" w:lineRule="auto"/>
+        <w:jc w:val="both"/>
+        <w:rPr>
+          <w:sz w:val="24"/>
+        </w:rPr>
+      </w:pPr>
+      <w:r>
+        <w:rPr>
+          <w:sz w:val="24"/>
+        </w:rPr>
+        <w:t>Wykonaj K-W</w:t>
+      </w:r>
+      <w:r>
+        <w:rPr>
+          <w:sz w:val="24"/>
+        </w:rPr>
+        <w:t xml:space="preserve"> przy </w:t>
+      </w:r>
+      <m:oMath>
+        <m:sSub>
+          <m:sSubPr>
+            <m:ctrlPr>
+              <w:rPr>
+                <w:rFonts w:ascii="Cambria Math" w:hAnsi="Cambria Math"/>
+                <w:i/>
+                <w:sz w:val="24"/>
+              </w:rPr>
+            </m:ctrlPr>
+          </m:sSubPr>
+          <m:e>
+            <m:r>
+              <w:rPr>
+                <w:rFonts w:ascii="Cambria Math" w:hAnsi="Cambria Math"/>
+                <w:sz w:val="24"/>
+              </w:rPr>
+              <m:t>x</m:t>
+            </m:r>
+          </m:e>
+          <m:sub>
+            <m:r>
+              <w:rPr>
+                <w:rFonts w:ascii="Cambria Math" w:hAnsi="Cambria Math"/>
+                <w:sz w:val="24"/>
+              </w:rPr>
+              <m:t>RS</m:t>
+            </m:r>
+          </m:sub>
+        </m:sSub>
+      </m:oMath>
+      <w:r>
+        <w:rPr>
+          <w:sz w:val="24"/>
+        </w:rPr>
+        <w:t xml:space="preserve"> oraz </w:t>
+      </w:r>
+      <m:oMath>
+        <m:sSub>
+          <m:sSubPr>
+            <m:ctrlPr>
+              <w:rPr>
+                <w:rFonts w:ascii="Cambria Math" w:hAnsi="Cambria Math"/>
+                <w:i/>
+                <w:sz w:val="24"/>
+              </w:rPr>
+            </m:ctrlPr>
+          </m:sSubPr>
+          <m:e>
+            <m:r>
+              <w:rPr>
+                <w:rFonts w:ascii="Cambria Math" w:hAnsi="Cambria Math"/>
+                <w:sz w:val="24"/>
+              </w:rPr>
+              <m:t>R</m:t>
+            </m:r>
+          </m:e>
+          <m:sub>
+            <m:r>
+              <w:rPr>
+                <w:rFonts w:ascii="Cambria Math" w:hAnsi="Cambria Math"/>
+                <w:sz w:val="24"/>
+              </w:rPr>
+              <m:t>d</m:t>
+            </m:r>
+          </m:sub>
+        </m:sSub>
+      </m:oMath>
+      <w:r>
+        <w:rPr>
+          <w:sz w:val="24"/>
+        </w:rPr>
+        <w:t xml:space="preserve"> i </w:t>
+      </w:r>
+      <w:r>
+        <w:rPr>
+          <w:sz w:val="24"/>
+        </w:rPr>
+        <w:t xml:space="preserve">wynik </w:t>
+      </w:r>
+      <w:r>
+        <w:rPr>
+          <w:sz w:val="24"/>
+        </w:rPr>
+        <w:t xml:space="preserve">przypisz do </w:t>
+      </w:r>
+      <m:oMath>
+        <m:sSub>
+          <m:sSubPr>
+            <m:ctrlPr>
+              <w:rPr>
+                <w:rFonts w:ascii="Cambria Math" w:hAnsi="Cambria Math"/>
+                <w:i/>
+                <w:sz w:val="24"/>
+              </w:rPr>
+            </m:ctrlPr>
+          </m:sSubPr>
+          <m:e>
+            <m:r>
+              <w:rPr>
+                <w:rFonts w:ascii="Cambria Math" w:hAnsi="Cambria Math"/>
+                <w:sz w:val="24"/>
+              </w:rPr>
+              <m:t>x</m:t>
+            </m:r>
+          </m:e>
+          <m:sub>
+            <m:r>
+              <w:rPr>
+                <w:rFonts w:ascii="Cambria Math" w:hAnsi="Cambria Math"/>
+                <w:sz w:val="24"/>
+              </w:rPr>
+              <m:t>c</m:t>
+            </m:r>
+          </m:sub>
+        </m:sSub>
+      </m:oMath>
+    </w:p>
+    <w:p>
+      <w:pPr>
+        <w:pStyle w:val="Akapitzlist"/>
+        <w:numPr>
+          <w:ilvl w:val="1"/>
+          <w:numId w:val="6"/>
+        </w:numPr>
+        <w:spacing w:line="360" w:lineRule="auto"/>
+        <w:jc w:val="both"/>
+        <w:rPr>
+          <w:sz w:val="24"/>
+        </w:rPr>
+      </w:pPr>
+      <w:r>
+        <w:rPr>
+          <w:sz w:val="24"/>
+        </w:rPr>
+        <w:t xml:space="preserve">Jeśli </w:t>
+      </w:r>
+      <m:oMath>
+        <m:r>
+          <w:rPr>
+            <w:rFonts w:ascii="Cambria Math" w:hAnsi="Cambria Math"/>
+            <w:sz w:val="24"/>
+          </w:rPr>
+          <m:t>f</m:t>
+        </m:r>
+        <m:d>
+          <m:dPr>
+            <m:ctrlPr>
+              <w:rPr>
+                <w:rFonts w:ascii="Cambria Math" w:hAnsi="Cambria Math"/>
+                <w:i/>
+                <w:sz w:val="24"/>
+              </w:rPr>
+            </m:ctrlPr>
+          </m:dPr>
+          <m:e>
+            <m:sSub>
+              <m:sSubPr>
+                <m:ctrlPr>
+                  <w:rPr>
+                    <w:rFonts w:ascii="Cambria Math" w:hAnsi="Cambria Math"/>
+                    <w:i/>
+                    <w:sz w:val="24"/>
+                  </w:rPr>
+                </m:ctrlPr>
+              </m:sSubPr>
+              <m:e>
+                <m:r>
+                  <w:rPr>
+                    <w:rFonts w:ascii="Cambria Math" w:hAnsi="Cambria Math"/>
+                    <w:sz w:val="24"/>
+                  </w:rPr>
+                  <m:t>x</m:t>
+                </m:r>
+              </m:e>
+              <m:sub>
+                <m:r>
+                  <w:rPr>
+                    <w:rFonts w:ascii="Cambria Math" w:hAnsi="Cambria Math"/>
+                    <w:sz w:val="24"/>
+                  </w:rPr>
+                  <m:t>c</m:t>
+                </m:r>
+              </m:sub>
+            </m:sSub>
+          </m:e>
+        </m:d>
+        <m:r>
+          <w:rPr>
+            <w:rFonts w:ascii="Cambria Math" w:hAnsi="Cambria Math"/>
+            <w:sz w:val="24"/>
+          </w:rPr>
+          <m:t>&lt;f(</m:t>
+        </m:r>
+        <m:sSub>
+          <m:sSubPr>
+            <m:ctrlPr>
+              <w:rPr>
+                <w:rFonts w:ascii="Cambria Math" w:hAnsi="Cambria Math"/>
+                <w:i/>
+                <w:sz w:val="24"/>
+              </w:rPr>
+            </m:ctrlPr>
+          </m:sSubPr>
+          <m:e>
+            <m:r>
+              <w:rPr>
+                <w:rFonts w:ascii="Cambria Math" w:hAnsi="Cambria Math"/>
+                <w:sz w:val="24"/>
+              </w:rPr>
+              <m:t>x</m:t>
+            </m:r>
+          </m:e>
+          <m:sub>
+            <m:r>
+              <w:rPr>
+                <w:rFonts w:ascii="Cambria Math" w:hAnsi="Cambria Math"/>
+                <w:sz w:val="24"/>
+              </w:rPr>
+              <m:t>0</m:t>
+            </m:r>
+          </m:sub>
+        </m:sSub>
+        <m:r>
+          <w:rPr>
+            <w:rFonts w:ascii="Cambria Math" w:hAnsi="Cambria Math"/>
+            <w:sz w:val="24"/>
+          </w:rPr>
+          <m:t>)</m:t>
+        </m:r>
+      </m:oMath>
+      <w:r>
+        <w:rPr>
+          <w:sz w:val="24"/>
+        </w:rPr>
+        <w:t xml:space="preserve">, wtedy </w:t>
+      </w:r>
+      <m:oMath>
+        <m:sSub>
+          <m:sSubPr>
+            <m:ctrlPr>
+              <w:rPr>
+                <w:rFonts w:ascii="Cambria Math" w:hAnsi="Cambria Math"/>
+                <w:i/>
+                <w:sz w:val="24"/>
+              </w:rPr>
+            </m:ctrlPr>
+          </m:sSubPr>
+          <m:e>
+            <m:r>
+              <w:rPr>
+                <w:rFonts w:ascii="Cambria Math" w:hAnsi="Cambria Math"/>
+                <w:sz w:val="24"/>
+              </w:rPr>
+              <m:t>x</m:t>
+            </m:r>
+          </m:e>
+          <m:sub>
+            <m:r>
+              <w:rPr>
+                <w:rFonts w:ascii="Cambria Math" w:hAnsi="Cambria Math"/>
+                <w:sz w:val="24"/>
+              </w:rPr>
+              <m:t>0</m:t>
+            </m:r>
+          </m:sub>
+        </m:sSub>
+        <m:r>
+          <w:rPr>
+            <w:rFonts w:ascii="Cambria Math" w:hAnsi="Cambria Math"/>
+            <w:sz w:val="24"/>
+          </w:rPr>
+          <m:t>=</m:t>
+        </m:r>
+        <m:sSub>
+          <m:sSubPr>
+            <m:ctrlPr>
+              <w:rPr>
+                <w:rFonts w:ascii="Cambria Math" w:hAnsi="Cambria Math"/>
+                <w:i/>
+                <w:sz w:val="24"/>
+              </w:rPr>
+            </m:ctrlPr>
+          </m:sSubPr>
+          <m:e>
+            <m:r>
+              <w:rPr>
+                <w:rFonts w:ascii="Cambria Math" w:hAnsi="Cambria Math"/>
+                <w:sz w:val="24"/>
+              </w:rPr>
+              <m:t>x</m:t>
+            </m:r>
+          </m:e>
+          <m:sub>
+            <m:r>
+              <w:rPr>
+                <w:rFonts w:ascii="Cambria Math" w:hAnsi="Cambria Math"/>
+                <w:sz w:val="24"/>
+              </w:rPr>
+              <m:t>c</m:t>
+            </m:r>
+          </m:sub>
+        </m:sSub>
+      </m:oMath>
+    </w:p>
+    <w:p>
+      <w:pPr>
+        <w:pStyle w:val="Akapitzlist"/>
+        <w:numPr>
+          <w:ilvl w:val="0"/>
+          <w:numId w:val="6"/>
+        </w:numPr>
+        <w:spacing w:line="360" w:lineRule="auto"/>
+        <w:jc w:val="both"/>
+        <w:rPr>
+          <w:sz w:val="24"/>
+        </w:rPr>
+      </w:pPr>
+      <w:r>
+        <w:rPr>
+          <w:sz w:val="24"/>
+        </w:rPr>
+        <w:t xml:space="preserve">Jeśli </w:t>
+      </w:r>
+      <m:oMath>
+        <m:r>
+          <w:rPr>
+            <w:rFonts w:ascii="Cambria Math" w:hAnsi="Cambria Math"/>
+            <w:sz w:val="24"/>
+          </w:rPr>
+          <m:t xml:space="preserve">n &gt;N, </m:t>
+        </m:r>
+      </m:oMath>
+      <w:r>
+        <w:rPr>
+          <w:sz w:val="24"/>
+        </w:rPr>
+        <w:t xml:space="preserve">zwróć </w:t>
+      </w:r>
+      <m:oMath>
+        <m:sSub>
+          <m:sSubPr>
+            <m:ctrlPr>
+              <w:rPr>
+                <w:rFonts w:ascii="Cambria Math" w:hAnsi="Cambria Math"/>
+                <w:i/>
+                <w:sz w:val="24"/>
+              </w:rPr>
+            </m:ctrlPr>
+          </m:sSubPr>
+          <m:e>
+            <m:r>
+              <w:rPr>
+                <w:rFonts w:ascii="Cambria Math" w:hAnsi="Cambria Math"/>
+                <w:sz w:val="24"/>
+              </w:rPr>
+              <m:t>x</m:t>
+            </m:r>
+          </m:e>
+          <m:sub>
+            <m:r>
+              <w:rPr>
+                <w:rFonts w:ascii="Cambria Math" w:hAnsi="Cambria Math"/>
+                <w:sz w:val="24"/>
+              </w:rPr>
+              <m:t>0</m:t>
+            </m:r>
+          </m:sub>
+        </m:sSub>
+      </m:oMath>
+    </w:p>
+    <w:p>
+      <w:pPr>
+        <w:spacing w:line="360" w:lineRule="auto"/>
+        <w:ind w:left="360"/>
+        <w:jc w:val="both"/>
+        <w:rPr>
+          <w:sz w:val="24"/>
+        </w:rPr>
+      </w:pPr>
+      <w:r>
+        <w:rPr>
+          <w:sz w:val="24"/>
+        </w:rPr>
+        <w:t xml:space="preserve">W następnych punktach są opisane szczegółowo algorytmy </w:t>
+      </w:r>
+      <w:proofErr w:type="spellStart"/>
+      <w:r>
+        <w:rPr>
+          <w:sz w:val="24"/>
+        </w:rPr>
+        <w:t>Random</w:t>
+      </w:r>
+      <w:proofErr w:type="spellEnd"/>
+      <w:r>
+        <w:rPr>
+          <w:sz w:val="24"/>
+        </w:rPr>
+        <w:t xml:space="preserve"> </w:t>
+      </w:r>
+      <w:proofErr w:type="spellStart"/>
+      <w:r>
+        <w:rPr>
+          <w:sz w:val="24"/>
+        </w:rPr>
+        <w:t>Search</w:t>
+      </w:r>
+      <w:proofErr w:type="spellEnd"/>
+      <w:r>
+        <w:rPr>
+          <w:sz w:val="24"/>
+        </w:rPr>
+        <w:t xml:space="preserve"> oraz </w:t>
+      </w:r>
+      <w:proofErr w:type="spellStart"/>
+      <w:r>
+        <w:rPr>
+          <w:sz w:val="24"/>
+        </w:rPr>
+        <w:t>Kiefer</w:t>
+      </w:r>
+      <w:proofErr w:type="spellEnd"/>
+      <w:r>
+        <w:rPr>
+          <w:sz w:val="24"/>
+        </w:rPr>
+        <w:t xml:space="preserve"> – Wolfowitz.</w:t>
+      </w:r>
     </w:p>
     <w:p>
       <w:pPr>
         <w:pStyle w:val="Nagwek2"/>
         <w:spacing w:line="360" w:lineRule="auto"/>
         <w:jc w:val="both"/>
+      </w:pPr>
+      <w:bookmarkStart w:id="12" w:name="_Toc404989985"/>
+      <w:r>
         <w:rPr>
           <w:b/>
           <w:sz w:val="24"/>
         </w:rPr>
-      </w:pPr>
-      <w:bookmarkStart w:id="12" w:name="_Toc404901018"/>
+        <w:t>2.2</w:t>
+      </w:r>
       <w:r>
         <w:rPr>
           <w:b/>
-          <w:sz w:val="24"/>
-        </w:rPr>
-        <w:t>2.2</w:t>
-      </w:r>
+        </w:rPr>
+        <w:t xml:space="preserve"> </w:t>
+      </w:r>
+      <w:proofErr w:type="spellStart"/>
       <w:r>
         <w:rPr>
           <w:b/>
+          <w:sz w:val="24"/>
+        </w:rPr>
+        <w:t>Random</w:t>
+      </w:r>
+      <w:proofErr w:type="spellEnd"/>
+      <w:r>
+        <w:rPr>
+          <w:b/>
+          <w:sz w:val="24"/>
         </w:rPr>
         <w:t xml:space="preserve"> </w:t>
       </w:r>
+      <w:proofErr w:type="spellStart"/>
       <w:r>
         <w:rPr>
           <w:b/>
           <w:sz w:val="24"/>
         </w:rPr>
-        <w:t>Random Search</w:t>
+        <w:t>Search</w:t>
       </w:r>
       <w:bookmarkEnd w:id="12"/>
-    </w:p>
-    <w:p>
-      <w:pPr>
-        <w:spacing w:line="360" w:lineRule="auto"/>
-        <w:jc w:val="both"/>
-      </w:pPr>
+      <w:proofErr w:type="spellEnd"/>
     </w:p>
     <w:p>
       <w:pPr>
         <w:pStyle w:val="Tekstpracy"/>
       </w:pPr>
-      <w:r>
-        <w:t>Random Search (RS) – Jest to rodzina numerycznych optymalizacji która nie wymaga gradientu do optymalizacji, dodatkowo RS można zastosować przy funkcjach które się są ciągłe oraz różniczkowalne</w:t>
+      <w:proofErr w:type="spellStart"/>
+      <w:r>
+        <w:t>Random</w:t>
+      </w:r>
+      <w:proofErr w:type="spellEnd"/>
+      <w:r>
+        <w:t xml:space="preserve"> </w:t>
+      </w:r>
+      <w:proofErr w:type="spellStart"/>
+      <w:r>
+        <w:t>Search</w:t>
+      </w:r>
+      <w:proofErr w:type="spellEnd"/>
+      <w:r>
+        <w:t xml:space="preserve"> (</w:t>
+      </w:r>
+      <w:r>
+        <w:t xml:space="preserve">dalej </w:t>
+      </w:r>
+      <w:r>
+        <w:t>RS) – Jest to rodzina numerycznych optymalizacji która nie wymaga gradientu do optymalizacji, dodatkowo RS można zastosować przy funkcjach które się są ciągłe oraz różniczkowalne</w:t>
       </w:r>
       <w:r>
         <w:t>. Ta metoda optymalizacji jest znana również jako bezpośrednie szukanie, wolne od różniczkowania (?).</w:t>
@@ -3036,7 +4569,55 @@
         <w:pStyle w:val="Tekstpracy"/>
       </w:pPr>
       <w:r>
-        <w:t>RS działa na zasadzie iteracyjnego posuwania się na lepszą pozycje w przestrzeni poszukiwania którą możemy próbkować jako podprzedział Rd.</w:t>
+        <w:t xml:space="preserve">RS działa na zasadzie iteracyjnego posuwania się na lepszą pozycje w </w:t>
+      </w:r>
+      <m:oMath>
+        <m:r>
+          <w:rPr>
+            <w:rFonts w:ascii="Cambria Math" w:hAnsi="Cambria Math"/>
+          </w:rPr>
+          <m:t>S</m:t>
+        </m:r>
+      </m:oMath>
+      <w:r>
+        <w:t xml:space="preserve"> którą możemy próbkować jako </w:t>
+      </w:r>
+      <m:oMath>
+        <m:sSub>
+          <m:sSubPr>
+            <m:ctrlPr>
+              <w:rPr>
+                <w:rFonts w:ascii="Cambria Math" w:hAnsi="Cambria Math"/>
+                <w:i/>
+              </w:rPr>
+            </m:ctrlPr>
+          </m:sSubPr>
+          <m:e>
+            <m:r>
+              <w:rPr>
+                <w:rFonts w:ascii="Cambria Math" w:hAnsi="Cambria Math"/>
+              </w:rPr>
+              <m:t>R</m:t>
+            </m:r>
+          </m:e>
+          <m:sub>
+            <m:r>
+              <w:rPr>
+                <w:rFonts w:ascii="Cambria Math" w:hAnsi="Cambria Math"/>
+              </w:rPr>
+              <m:t>d</m:t>
+            </m:r>
+          </m:sub>
+        </m:sSub>
+        <m:r>
+          <w:rPr>
+            <w:rFonts w:ascii="Cambria Math" w:hAnsi="Cambria Math"/>
+          </w:rPr>
+          <m:t>⊂S</m:t>
+        </m:r>
+      </m:oMath>
+      <w:r>
+        <w:t>.</w:t>
       </w:r>
     </w:p>
     <w:p>
@@ -3159,6 +4740,7 @@
         </w:numPr>
       </w:pPr>
       <w:r>
+        <w:lastRenderedPageBreak/>
         <w:t xml:space="preserve">Wygeneruj nowy losowy punkt </w:t>
       </w:r>
       <m:oMath>
@@ -3266,20 +4848,35 @@
         <w:spacing w:line="360" w:lineRule="auto"/>
         <w:jc w:val="both"/>
       </w:pPr>
-      <w:bookmarkStart w:id="13" w:name="_Toc404901019"/>
+      <w:bookmarkStart w:id="13" w:name="_Toc404989986"/>
       <w:r>
         <w:rPr>
           <w:b/>
           <w:sz w:val="24"/>
         </w:rPr>
-        <w:lastRenderedPageBreak/>
-        <w:t xml:space="preserve">2.3 Kiefer </w:t>
-      </w:r>
+        <w:t xml:space="preserve">2.3 </w:t>
+      </w:r>
+      <w:proofErr w:type="spellStart"/>
       <w:r>
         <w:rPr>
           <w:b/>
           <w:sz w:val="24"/>
         </w:rPr>
+        <w:t>Kiefer</w:t>
+      </w:r>
+      <w:proofErr w:type="spellEnd"/>
+      <w:r>
+        <w:rPr>
+          <w:b/>
+          <w:sz w:val="24"/>
+        </w:rPr>
+        <w:t xml:space="preserve"> </w:t>
+      </w:r>
+      <w:r>
+        <w:rPr>
+          <w:b/>
+          <w:sz w:val="24"/>
+        </w:rPr>
         <w:t>–</w:t>
       </w:r>
       <w:r>
@@ -3301,8 +4898,33 @@
       <w:pPr>
         <w:pStyle w:val="Tekstpracy"/>
       </w:pPr>
-      <w:r>
-        <w:t>Kiefer-Wolfowitz (K-W) – Jest to algorytm z rodziny stochastycznej optymalizacji która wyszukuje ekstrema funkcji których nie można obliczyć bez pośrednio, a jedynie wy estymować poprzez obserwacje szumu.</w:t>
+      <w:proofErr w:type="spellStart"/>
+      <w:r>
+        <w:t>Kiefer</w:t>
+      </w:r>
+      <w:proofErr w:type="spellEnd"/>
+      <w:r>
+        <w:t>-Wolfowitz (</w:t>
+      </w:r>
+      <w:r>
+        <w:t xml:space="preserve">dalej </w:t>
+      </w:r>
+      <w:r>
+        <w:t>K-W) – Jest to algorytm z rodziny stochastycznej optymalizacji która wyszukuje ekstrema funkcji których nie można oblic</w:t>
+      </w:r>
+      <w:r>
+        <w:t xml:space="preserve">zyć bez pośrednio, a jedynie </w:t>
+      </w:r>
+      <w:proofErr w:type="spellStart"/>
+      <w:r>
+        <w:t>wy</w:t>
+      </w:r>
+      <w:r>
+        <w:t>estymować</w:t>
+      </w:r>
+      <w:proofErr w:type="spellEnd"/>
+      <w:r>
+        <w:t xml:space="preserve"> poprzez obserwacje szumu.</w:t>
       </w:r>
     </w:p>
     <w:p>
@@ -3762,6 +5384,19 @@
     </w:p>
     <w:p>
       <w:pPr>
+        <w:pStyle w:val="Tekstpracy"/>
+      </w:pPr>
+      <w:r>
+        <w:t xml:space="preserve">Aktualna implementacja algorytmu  w projekcie inżynierskim </w:t>
+      </w:r>
+      <w:r>
+        <w:t>nieco się różni od podstawowej formy.</w:t>
+      </w:r>
+      <w:bookmarkStart w:id="14" w:name="_GoBack"/>
+      <w:bookmarkEnd w:id="14"/>
+    </w:p>
+    <w:p>
+      <w:pPr>
         <w:spacing w:line="360" w:lineRule="auto"/>
         <w:jc w:val="both"/>
       </w:pPr>
@@ -3776,7 +5411,7 @@
           <w:sz w:val="24"/>
         </w:rPr>
       </w:pPr>
-      <w:bookmarkStart w:id="14" w:name="_Toc404901020"/>
+      <w:bookmarkStart w:id="15" w:name="_Toc404989987"/>
       <w:r>
         <w:rPr>
           <w:b/>
@@ -3784,7 +5419,7 @@
         </w:rPr>
         <w:t>2.4 Przegląd innych algorytmów optymalizacji lokalnej</w:t>
       </w:r>
-      <w:bookmarkEnd w:id="14"/>
+      <w:bookmarkEnd w:id="15"/>
     </w:p>
     <w:p>
       <w:pPr>
@@ -3797,7 +5432,45 @@
         <w:pStyle w:val="Tekstpracy"/>
       </w:pPr>
       <w:r>
-        <w:t>Jak już wcześniej zostało wspomniane nasz algorytm składa się w zasadzie z dwóch, Random Search oraz Kiefer-Wolfowirtz, w takim przypadku nasz algorytm jest dość mocno modularny i możemy zmieniać metodę do poszukiwać minimum lokalnego na Rd.</w:t>
+        <w:t>Jak już wcześniej zostało wspomniane nasz algorytm składa się w zasadzie z dwóch</w:t>
+      </w:r>
+      <w:r>
+        <w:t xml:space="preserve"> innych algorytmów, czyli</w:t>
+      </w:r>
+      <w:r>
+        <w:t xml:space="preserve"> </w:t>
+      </w:r>
+      <w:proofErr w:type="spellStart"/>
+      <w:r>
+        <w:t>Random</w:t>
+      </w:r>
+      <w:proofErr w:type="spellEnd"/>
+      <w:r>
+        <w:t xml:space="preserve"> </w:t>
+      </w:r>
+      <w:proofErr w:type="spellStart"/>
+      <w:r>
+        <w:t>Search</w:t>
+      </w:r>
+      <w:proofErr w:type="spellEnd"/>
+      <w:r>
+        <w:t xml:space="preserve"> oraz </w:t>
+      </w:r>
+      <w:proofErr w:type="spellStart"/>
+      <w:r>
+        <w:t>Kiefer-Wolfowirtz</w:t>
+      </w:r>
+      <w:proofErr w:type="spellEnd"/>
+      <w:r>
+        <w:t xml:space="preserve">, w takim przypadku nasz algorytm jest dość mocno modularny i możemy zmieniać metodę do poszukiwać minimum lokalnego na </w:t>
+      </w:r>
+      <w:proofErr w:type="spellStart"/>
+      <w:r>
+        <w:t>Rd</w:t>
+      </w:r>
+      <w:proofErr w:type="spellEnd"/>
+      <w:r>
+        <w:t>.</w:t>
       </w:r>
     </w:p>
     <w:p>
@@ -3827,7 +5500,7 @@
           <w:sz w:val="24"/>
         </w:rPr>
       </w:pPr>
-      <w:bookmarkStart w:id="15" w:name="_Toc404901021"/>
+      <w:bookmarkStart w:id="16" w:name="_Toc404989988"/>
       <w:r>
         <w:rPr>
           <w:b/>
@@ -3835,7 +5508,7 @@
         </w:rPr>
         <w:t>2.5 Przegląd innych metod optymalizacji globalnej</w:t>
       </w:r>
-      <w:bookmarkEnd w:id="15"/>
+      <w:bookmarkEnd w:id="16"/>
     </w:p>
     <w:p>
       <w:pPr>
@@ -3867,7 +5540,7 @@
           <w:sz w:val="24"/>
         </w:rPr>
       </w:pPr>
-      <w:bookmarkStart w:id="16" w:name="_Toc404901022"/>
+      <w:bookmarkStart w:id="17" w:name="_Toc404989989"/>
       <w:r>
         <w:rPr>
           <w:b/>
@@ -3875,7 +5548,7 @@
         </w:rPr>
         <w:t>2.6 Charakterystyki użytych języków</w:t>
       </w:r>
-      <w:bookmarkEnd w:id="16"/>
+      <w:bookmarkEnd w:id="17"/>
     </w:p>
     <w:p>
       <w:pPr>
@@ -3892,14 +5565,15 @@
           <w:sz w:val="24"/>
         </w:rPr>
       </w:pPr>
-      <w:bookmarkStart w:id="17" w:name="_Toc404901023"/>
-      <w:r>
-        <w:rPr>
-          <w:sz w:val="24"/>
-        </w:rPr>
+      <w:bookmarkStart w:id="18" w:name="_Toc404989990"/>
+      <w:r>
+        <w:rPr>
+          <w:sz w:val="24"/>
+        </w:rPr>
+        <w:lastRenderedPageBreak/>
         <w:t>2.6.1 Język R</w:t>
       </w:r>
-      <w:bookmarkEnd w:id="17"/>
+      <w:bookmarkEnd w:id="18"/>
     </w:p>
     <w:p>
       <w:pPr>
@@ -4014,7 +5688,6 @@
         <w:rPr>
           <w:sz w:val="24"/>
         </w:rPr>
-        <w:lastRenderedPageBreak/>
         <w:t>„R” jest darmowym językiem wydanym n</w:t>
       </w:r>
       <w:r>
@@ -4069,14 +5742,22 @@
           <w:sz w:val="24"/>
         </w:rPr>
       </w:pPr>
-      <w:bookmarkStart w:id="18" w:name="_Toc404901024"/>
-      <w:r>
-        <w:rPr>
-          <w:sz w:val="24"/>
-        </w:rPr>
-        <w:t>2.6.2 Język Haskell</w:t>
-      </w:r>
-      <w:bookmarkEnd w:id="18"/>
+      <w:bookmarkStart w:id="19" w:name="_Toc404989991"/>
+      <w:r>
+        <w:rPr>
+          <w:sz w:val="24"/>
+        </w:rPr>
+        <w:t xml:space="preserve">2.6.2 Język </w:t>
+      </w:r>
+      <w:proofErr w:type="spellStart"/>
+      <w:r>
+        <w:rPr>
+          <w:sz w:val="24"/>
+        </w:rPr>
+        <w:t>Haskell</w:t>
+      </w:r>
+      <w:bookmarkEnd w:id="19"/>
+      <w:proofErr w:type="spellEnd"/>
     </w:p>
     <w:p>
       <w:pPr>
@@ -4093,11 +5774,33 @@
           <w:sz w:val="24"/>
         </w:rPr>
       </w:pPr>
-      <w:r>
-        <w:rPr>
-          <w:sz w:val="24"/>
-        </w:rPr>
-        <w:t xml:space="preserve">Haskell jest z rodzimy języków funkcyjnych, sam haskell jest językiem czysto funkcyjnym. </w:t>
+      <w:proofErr w:type="spellStart"/>
+      <w:r>
+        <w:rPr>
+          <w:sz w:val="24"/>
+        </w:rPr>
+        <w:t>Haskell</w:t>
+      </w:r>
+      <w:proofErr w:type="spellEnd"/>
+      <w:r>
+        <w:rPr>
+          <w:sz w:val="24"/>
+        </w:rPr>
+        <w:t xml:space="preserve"> jest z rodzimy języków funkcyjnych, sam </w:t>
+      </w:r>
+      <w:proofErr w:type="spellStart"/>
+      <w:r>
+        <w:rPr>
+          <w:sz w:val="24"/>
+        </w:rPr>
+        <w:t>haskell</w:t>
+      </w:r>
+      <w:proofErr w:type="spellEnd"/>
+      <w:r>
+        <w:rPr>
+          <w:sz w:val="24"/>
+        </w:rPr>
+        <w:t xml:space="preserve"> jest językiem czysto funkcyjnym. </w:t>
       </w:r>
       <w:r>
         <w:rPr>
@@ -4109,7 +5812,35 @@
         <w:rPr>
           <w:sz w:val="24"/>
         </w:rPr>
-        <w:t xml:space="preserve"> jest intensywnie rozwijany przy Uniwersytecie Glasgow najbardziej popularnym kompilatorem jest GHC (Glasgow Haskell Compilator).</w:t>
+        <w:t xml:space="preserve"> jest intensywnie rozwijany przy Uniwersytecie Glasgow najbardziej popularnym kompilatorem jest GHC (Glasgow </w:t>
+      </w:r>
+      <w:proofErr w:type="spellStart"/>
+      <w:r>
+        <w:rPr>
+          <w:sz w:val="24"/>
+        </w:rPr>
+        <w:t>Haskell</w:t>
+      </w:r>
+      <w:proofErr w:type="spellEnd"/>
+      <w:r>
+        <w:rPr>
+          <w:sz w:val="24"/>
+        </w:rPr>
+        <w:t xml:space="preserve"> </w:t>
+      </w:r>
+      <w:proofErr w:type="spellStart"/>
+      <w:r>
+        <w:rPr>
+          <w:sz w:val="24"/>
+        </w:rPr>
+        <w:t>Compilator</w:t>
+      </w:r>
+      <w:proofErr w:type="spellEnd"/>
+      <w:r>
+        <w:rPr>
+          <w:sz w:val="24"/>
+        </w:rPr>
+        <w:t>).</w:t>
       </w:r>
     </w:p>
     <w:p>
@@ -4217,12 +5948,14 @@
         </w:rPr>
         <w:t xml:space="preserve">Klasy typów (ang. </w:t>
       </w:r>
+      <w:proofErr w:type="spellStart"/>
       <w:r>
         <w:rPr>
           <w:sz w:val="24"/>
         </w:rPr>
         <w:t>Typeclass</w:t>
       </w:r>
+      <w:proofErr w:type="spellEnd"/>
       <w:r>
         <w:rPr>
           <w:sz w:val="24"/>
@@ -4249,12 +5982,14 @@
         </w:rPr>
         <w:t xml:space="preserve">Strażnicy (ang. </w:t>
       </w:r>
+      <w:proofErr w:type="spellStart"/>
       <w:r>
         <w:rPr>
           <w:sz w:val="24"/>
         </w:rPr>
         <w:t>Guards</w:t>
       </w:r>
+      <w:proofErr w:type="spellEnd"/>
       <w:r>
         <w:rPr>
           <w:sz w:val="24"/>
@@ -4279,7 +6014,14 @@
         <w:rPr>
           <w:sz w:val="24"/>
         </w:rPr>
-        <w:t>Rozwijanie funkcji (ang. c</w:t>
+        <w:t xml:space="preserve">Rozwijanie funkcji (ang. </w:t>
+      </w:r>
+      <w:proofErr w:type="spellStart"/>
+      <w:r>
+        <w:rPr>
+          <w:sz w:val="24"/>
+        </w:rPr>
+        <w:t>c</w:t>
       </w:r>
       <w:r>
         <w:rPr>
@@ -4299,6 +6041,7 @@
         </w:rPr>
         <w:t>ng</w:t>
       </w:r>
+      <w:proofErr w:type="spellEnd"/>
       <w:r>
         <w:rPr>
           <w:sz w:val="24"/>
@@ -4323,12 +6066,28 @@
         </w:rPr>
         <w:t xml:space="preserve">częściowe funkcje (ang. </w:t>
       </w:r>
-      <w:r>
-        <w:rPr>
-          <w:sz w:val="24"/>
-        </w:rPr>
-        <w:t>partial functions</w:t>
-      </w:r>
+      <w:proofErr w:type="spellStart"/>
+      <w:r>
+        <w:rPr>
+          <w:sz w:val="24"/>
+        </w:rPr>
+        <w:t>partial</w:t>
+      </w:r>
+      <w:proofErr w:type="spellEnd"/>
+      <w:r>
+        <w:rPr>
+          <w:sz w:val="24"/>
+        </w:rPr>
+        <w:t xml:space="preserve"> </w:t>
+      </w:r>
+      <w:proofErr w:type="spellStart"/>
+      <w:r>
+        <w:rPr>
+          <w:sz w:val="24"/>
+        </w:rPr>
+        <w:t>functions</w:t>
+      </w:r>
+      <w:proofErr w:type="spellEnd"/>
       <w:r>
         <w:rPr>
           <w:sz w:val="24"/>
@@ -4401,7 +6160,21 @@
         <w:rPr>
           <w:sz w:val="24"/>
         </w:rPr>
-        <w:t>dodatkowo zmienne są „niezmienne” (ang. unmutable)</w:t>
+        <w:t xml:space="preserve">dodatkowo zmienne są „niezmienne” (ang. </w:t>
+      </w:r>
+      <w:proofErr w:type="spellStart"/>
+      <w:r>
+        <w:rPr>
+          <w:sz w:val="24"/>
+        </w:rPr>
+        <w:t>unmutable</w:t>
+      </w:r>
+      <w:proofErr w:type="spellEnd"/>
+      <w:r>
+        <w:rPr>
+          <w:sz w:val="24"/>
+        </w:rPr>
+        <w:t>)</w:t>
       </w:r>
       <w:r>
         <w:rPr>
@@ -4509,7 +6282,7 @@
           <w:b/>
         </w:rPr>
       </w:pPr>
-      <w:bookmarkStart w:id="19" w:name="_Toc404901025"/>
+      <w:bookmarkStart w:id="20" w:name="_Toc404989992"/>
       <w:r>
         <w:rPr>
           <w:b/>
@@ -4517,7 +6290,7 @@
         </w:rPr>
         <w:t>2.7 Pisanie równoległe a współbieżne</w:t>
       </w:r>
-      <w:bookmarkEnd w:id="19"/>
+      <w:bookmarkEnd w:id="20"/>
       <w:r>
         <w:rPr>
           <w:b/>
@@ -4587,14 +6360,14 @@
           <w:b/>
         </w:rPr>
       </w:pPr>
-      <w:bookmarkStart w:id="20" w:name="_Toc404901026"/>
+      <w:bookmarkStart w:id="21" w:name="_Toc404989993"/>
       <w:r>
         <w:rPr>
           <w:b/>
         </w:rPr>
         <w:t>Rozdział 3 Implementacja algorytmu.</w:t>
       </w:r>
-      <w:bookmarkEnd w:id="20"/>
+      <w:bookmarkEnd w:id="21"/>
     </w:p>
     <w:p>
       <w:pPr>
@@ -4611,7 +6384,7 @@
           <w:b/>
         </w:rPr>
       </w:pPr>
-      <w:bookmarkStart w:id="21" w:name="_Toc404901027"/>
+      <w:bookmarkStart w:id="22" w:name="_Toc404989994"/>
       <w:r>
         <w:rPr>
           <w:b/>
@@ -4619,7 +6392,7 @@
         </w:rPr>
         <w:t>3.1 Opis stanowiska oraz środowiska</w:t>
       </w:r>
-      <w:bookmarkEnd w:id="21"/>
+      <w:bookmarkEnd w:id="22"/>
     </w:p>
     <w:p>
       <w:pPr>
@@ -4665,7 +6438,21 @@
           <w:sz w:val="24"/>
         </w:rPr>
         <w:tab/>
-        <w:t>Pisząc program w języku R skorzystałem z środowiska o nazwie RStudio które pozwoliło mi na dość szybką implementacje algorytmu oraz pomaga przy zarzadzaniu różnymi bibliotekami.</w:t>
+        <w:t xml:space="preserve">Pisząc program w języku R skorzystałem z środowiska o nazwie </w:t>
+      </w:r>
+      <w:proofErr w:type="spellStart"/>
+      <w:r>
+        <w:rPr>
+          <w:sz w:val="24"/>
+        </w:rPr>
+        <w:t>RStudio</w:t>
+      </w:r>
+      <w:proofErr w:type="spellEnd"/>
+      <w:r>
+        <w:rPr>
+          <w:sz w:val="24"/>
+        </w:rPr>
+        <w:t xml:space="preserve"> które pozwoliło mi na dość szybką implementacje algorytmu oraz pomaga przy zarzadzaniu różnymi bibliotekami.</w:t>
       </w:r>
     </w:p>
     <w:p>
@@ -4681,14 +6468,56 @@
           <w:sz w:val="24"/>
         </w:rPr>
         <w:tab/>
-        <w:t xml:space="preserve">Przy pisaniu algorytmu w języku Haskell korzystałem z kompilatora GHC oraz programu Cabal do zarządzania zewnętrznymi bibliotekami. Dodatkowo do diagnostyki oraz pomiaru algorytmu w trybie zrównoleglonym używałem narzędzia o nazwie </w:t>
+        <w:t xml:space="preserve">Przy pisaniu algorytmu w języku </w:t>
+      </w:r>
+      <w:proofErr w:type="spellStart"/>
+      <w:r>
+        <w:rPr>
+          <w:sz w:val="24"/>
+        </w:rPr>
+        <w:t>Haskell</w:t>
+      </w:r>
+      <w:proofErr w:type="spellEnd"/>
+      <w:r>
+        <w:rPr>
+          <w:sz w:val="24"/>
+        </w:rPr>
+        <w:t xml:space="preserve"> korzystałem z kompilatora GHC oraz programu </w:t>
+      </w:r>
+      <w:proofErr w:type="spellStart"/>
+      <w:r>
+        <w:rPr>
+          <w:sz w:val="24"/>
+        </w:rPr>
+        <w:t>Cabal</w:t>
+      </w:r>
+      <w:proofErr w:type="spellEnd"/>
+      <w:r>
+        <w:rPr>
+          <w:sz w:val="24"/>
+        </w:rPr>
+        <w:t xml:space="preserve"> do zarządzania zewnętrznymi bibliotekami. Dodatkowo do diagnostyki oraz pomiaru algorytmu w trybie zrównoleglonym używałem narzędzia o nazwie </w:t>
       </w:r>
       <w:r>
         <w:rPr>
           <w:sz w:val="24"/>
         </w:rPr>
         <w:lastRenderedPageBreak/>
-        <w:t xml:space="preserve">„ThreadScope”, który </w:t>
+        <w:t>„</w:t>
+      </w:r>
+      <w:proofErr w:type="spellStart"/>
+      <w:r>
+        <w:rPr>
+          <w:sz w:val="24"/>
+        </w:rPr>
+        <w:t>ThreadScope</w:t>
+      </w:r>
+      <w:proofErr w:type="spellEnd"/>
+      <w:r>
+        <w:rPr>
+          <w:sz w:val="24"/>
+        </w:rPr>
+        <w:t xml:space="preserve">”, który </w:t>
       </w:r>
       <w:r>
         <w:rPr>
@@ -4716,7 +6545,7 @@
           <w:b/>
         </w:rPr>
       </w:pPr>
-      <w:bookmarkStart w:id="22" w:name="_Toc404901028"/>
+      <w:bookmarkStart w:id="23" w:name="_Toc404989995"/>
       <w:r>
         <w:rPr>
           <w:b/>
@@ -4729,7 +6558,7 @@
         </w:rPr>
         <w:t>4 Badania</w:t>
       </w:r>
-      <w:bookmarkEnd w:id="22"/>
+      <w:bookmarkEnd w:id="23"/>
     </w:p>
     <w:p>
       <w:pPr>
@@ -5098,7 +6927,20 @@
           <w:sz w:val="24"/>
         </w:rPr>
         <w:tab/>
-        <w:t>RandomPoints – jest to zmienna która określa nam ile losowych punktów będzie wygenerowanych w E-sieci.</w:t>
+      </w:r>
+      <w:proofErr w:type="spellStart"/>
+      <w:r>
+        <w:rPr>
+          <w:sz w:val="24"/>
+        </w:rPr>
+        <w:t>RandomPoints</w:t>
+      </w:r>
+      <w:proofErr w:type="spellEnd"/>
+      <w:r>
+        <w:rPr>
+          <w:sz w:val="24"/>
+        </w:rPr>
+        <w:t xml:space="preserve"> – jest to zmienna która określa nam ile losowych punktów będzie wygenerowanych w E-sieci.</w:t>
       </w:r>
     </w:p>
     <w:p>
@@ -5114,7 +6956,20 @@
           <w:sz w:val="24"/>
         </w:rPr>
         <w:tab/>
-        <w:t>SubsetWidth – wartość która określa nam szerokość podprzedziału.</w:t>
+      </w:r>
+      <w:proofErr w:type="spellStart"/>
+      <w:r>
+        <w:rPr>
+          <w:sz w:val="24"/>
+        </w:rPr>
+        <w:t>SubsetWidth</w:t>
+      </w:r>
+      <w:proofErr w:type="spellEnd"/>
+      <w:r>
+        <w:rPr>
+          <w:sz w:val="24"/>
+        </w:rPr>
+        <w:t xml:space="preserve"> – wartość która określa nam szerokość podprzedziału.</w:t>
       </w:r>
     </w:p>
     <w:p>
@@ -5130,7 +6985,34 @@
           <w:sz w:val="24"/>
         </w:rPr>
         <w:tab/>
-        <w:t>lGlobalDoman oraz rGlobalDomain – zakres przedziału do przeszukiwania globalnego minimum.</w:t>
+      </w:r>
+      <w:proofErr w:type="spellStart"/>
+      <w:r>
+        <w:rPr>
+          <w:sz w:val="24"/>
+        </w:rPr>
+        <w:t>lGlobalDoman</w:t>
+      </w:r>
+      <w:proofErr w:type="spellEnd"/>
+      <w:r>
+        <w:rPr>
+          <w:sz w:val="24"/>
+        </w:rPr>
+        <w:t xml:space="preserve"> oraz </w:t>
+      </w:r>
+      <w:proofErr w:type="spellStart"/>
+      <w:r>
+        <w:rPr>
+          <w:sz w:val="24"/>
+        </w:rPr>
+        <w:t>rGlobalDomain</w:t>
+      </w:r>
+      <w:proofErr w:type="spellEnd"/>
+      <w:r>
+        <w:rPr>
+          <w:sz w:val="24"/>
+        </w:rPr>
+        <w:t xml:space="preserve"> – zakres przedziału do przeszukiwania globalnego minimum.</w:t>
       </w:r>
     </w:p>
     <w:p>
@@ -5146,7 +7028,34 @@
           <w:sz w:val="24"/>
         </w:rPr>
         <w:tab/>
-        <w:t>kwSteps – ilość iteracji dla algorytmu Kiefer – Wolfowitz</w:t>
+      </w:r>
+      <w:proofErr w:type="spellStart"/>
+      <w:r>
+        <w:rPr>
+          <w:sz w:val="24"/>
+        </w:rPr>
+        <w:t>kwSteps</w:t>
+      </w:r>
+      <w:proofErr w:type="spellEnd"/>
+      <w:r>
+        <w:rPr>
+          <w:sz w:val="24"/>
+        </w:rPr>
+        <w:t xml:space="preserve"> – ilość iteracji dla algorytmu </w:t>
+      </w:r>
+      <w:proofErr w:type="spellStart"/>
+      <w:r>
+        <w:rPr>
+          <w:sz w:val="24"/>
+        </w:rPr>
+        <w:t>Kiefer</w:t>
+      </w:r>
+      <w:proofErr w:type="spellEnd"/>
+      <w:r>
+        <w:rPr>
+          <w:sz w:val="24"/>
+        </w:rPr>
+        <w:t xml:space="preserve"> – Wolfowitz</w:t>
       </w:r>
     </w:p>
     <w:p>
@@ -5162,7 +7071,20 @@
           <w:sz w:val="24"/>
         </w:rPr>
         <w:tab/>
-        <w:t>functionToSolve – wzorcowa funkcja w której poszukujemy minimum globalne.</w:t>
+      </w:r>
+      <w:proofErr w:type="spellStart"/>
+      <w:r>
+        <w:rPr>
+          <w:sz w:val="24"/>
+        </w:rPr>
+        <w:t>functionToSolve</w:t>
+      </w:r>
+      <w:proofErr w:type="spellEnd"/>
+      <w:r>
+        <w:rPr>
+          <w:sz w:val="24"/>
+        </w:rPr>
+        <w:t xml:space="preserve"> – wzorcowa funkcja w której poszukujemy minimum globalne.</w:t>
       </w:r>
     </w:p>
     <w:p>
@@ -5181,7 +7103,7 @@
           <w:sz w:val="24"/>
         </w:rPr>
       </w:pPr>
-      <w:bookmarkStart w:id="23" w:name="_Toc404901029"/>
+      <w:bookmarkStart w:id="24" w:name="_Toc404989996"/>
       <w:r>
         <w:rPr>
           <w:b/>
@@ -5203,7 +7125,7 @@
         </w:rPr>
         <w:t>adanie implementacji w języku R</w:t>
       </w:r>
-      <w:bookmarkEnd w:id="23"/>
+      <w:bookmarkEnd w:id="24"/>
       <w:r>
         <w:rPr>
           <w:b/>
@@ -5247,13 +7169,69 @@
         <w:rPr>
           <w:sz w:val="24"/>
         </w:rPr>
-        <w:t xml:space="preserve">Na początku zaimplementowałem Random Search bez </w:t>
-      </w:r>
-      <w:r>
-        <w:rPr>
-          <w:sz w:val="24"/>
-        </w:rPr>
-        <w:t>poszukiwania lokalnego minimum metoda Kiefer-Wolfowitza w podzbiorach Rd.</w:t>
+        <w:t xml:space="preserve">Na początku zaimplementowałem </w:t>
+      </w:r>
+      <w:proofErr w:type="spellStart"/>
+      <w:r>
+        <w:rPr>
+          <w:sz w:val="24"/>
+        </w:rPr>
+        <w:t>Random</w:t>
+      </w:r>
+      <w:proofErr w:type="spellEnd"/>
+      <w:r>
+        <w:rPr>
+          <w:sz w:val="24"/>
+        </w:rPr>
+        <w:t xml:space="preserve"> </w:t>
+      </w:r>
+      <w:proofErr w:type="spellStart"/>
+      <w:r>
+        <w:rPr>
+          <w:sz w:val="24"/>
+        </w:rPr>
+        <w:t>Search</w:t>
+      </w:r>
+      <w:proofErr w:type="spellEnd"/>
+      <w:r>
+        <w:rPr>
+          <w:sz w:val="24"/>
+        </w:rPr>
+        <w:t xml:space="preserve"> bez </w:t>
+      </w:r>
+      <w:r>
+        <w:rPr>
+          <w:sz w:val="24"/>
+        </w:rPr>
+        <w:t xml:space="preserve">poszukiwania lokalnego minimum metoda </w:t>
+      </w:r>
+      <w:proofErr w:type="spellStart"/>
+      <w:r>
+        <w:rPr>
+          <w:sz w:val="24"/>
+        </w:rPr>
+        <w:t>Kiefer</w:t>
+      </w:r>
+      <w:proofErr w:type="spellEnd"/>
+      <w:r>
+        <w:rPr>
+          <w:sz w:val="24"/>
+        </w:rPr>
+        <w:t xml:space="preserve">-Wolfowitza w podzbiorach </w:t>
+      </w:r>
+      <w:proofErr w:type="spellStart"/>
+      <w:r>
+        <w:rPr>
+          <w:sz w:val="24"/>
+        </w:rPr>
+        <w:t>Rd</w:t>
+      </w:r>
+      <w:proofErr w:type="spellEnd"/>
+      <w:r>
+        <w:rPr>
+          <w:sz w:val="24"/>
+        </w:rPr>
+        <w:t>.</w:t>
       </w:r>
     </w:p>
     <w:p>
@@ -5269,7 +7247,21 @@
         <w:rPr>
           <w:sz w:val="24"/>
         </w:rPr>
-        <w:t>Następnie kiedy już metoda RS zostałą poprawnie zaimplementowana zacząłem pracę nad implementacja algorytmu do poszukiwania minimum / maksimum lokalnego. Na tym etapie prac nie napotkałem żadnych większych problemów. Dodatkowo trzeba tutaj nadmienić iż algorytm na razie działa dla funkcji jednej zmiennej.</w:t>
+        <w:t xml:space="preserve">Następnie kiedy już metoda RS </w:t>
+      </w:r>
+      <w:proofErr w:type="spellStart"/>
+      <w:r>
+        <w:rPr>
+          <w:sz w:val="24"/>
+        </w:rPr>
+        <w:t>zostałą</w:t>
+      </w:r>
+      <w:proofErr w:type="spellEnd"/>
+      <w:r>
+        <w:rPr>
+          <w:sz w:val="24"/>
+        </w:rPr>
+        <w:t xml:space="preserve"> poprawnie zaimplementowana zacząłem pracę nad implementacja algorytmu do poszukiwania minimum / maksimum lokalnego. Na tym etapie prac nie napotkałem żadnych większych problemów. Dodatkowo trzeba tutaj nadmienić iż algorytm na razie działa dla funkcji jednej zmiennej.</w:t>
       </w:r>
     </w:p>
     <w:p>
@@ -5288,7 +7280,7 @@
           <w:sz w:val="24"/>
         </w:rPr>
       </w:pPr>
-      <w:bookmarkStart w:id="24" w:name="_Toc404901030"/>
+      <w:bookmarkStart w:id="25" w:name="_Toc404989997"/>
       <w:r>
         <w:rPr>
           <w:b/>
@@ -5316,9 +7308,18 @@
           <w:b/>
           <w:sz w:val="24"/>
         </w:rPr>
-        <w:t>adanie implementacji w języku Haskell</w:t>
-      </w:r>
-      <w:bookmarkEnd w:id="24"/>
+        <w:t xml:space="preserve">adanie implementacji w języku </w:t>
+      </w:r>
+      <w:proofErr w:type="spellStart"/>
+      <w:r>
+        <w:rPr>
+          <w:b/>
+          <w:sz w:val="24"/>
+        </w:rPr>
+        <w:t>Haskell</w:t>
+      </w:r>
+      <w:bookmarkEnd w:id="25"/>
+      <w:proofErr w:type="spellEnd"/>
     </w:p>
     <w:p>
       <w:pPr>
@@ -5339,7 +7340,21 @@
         <w:rPr>
           <w:sz w:val="24"/>
         </w:rPr>
-        <w:t>Kiedy skończyłem implementacje algorytmu w R posiadałem już pogląd jak algorytm ma wyglądać oraz jakie wyzwania na mnie czekają przy przepisywaniu na następny język. Od początku nie było łatwo ponieważ wcześniej nie wiedziałem nic na temat Haskella i praktycznie uczyłem się jego na potrzeby pracy inżynierskiej</w:t>
+        <w:t xml:space="preserve">Kiedy skończyłem implementacje algorytmu w R posiadałem już pogląd jak algorytm ma wyglądać oraz jakie wyzwania na mnie czekają przy przepisywaniu na następny język. Od początku nie było łatwo ponieważ wcześniej nie wiedziałem nic na temat </w:t>
+      </w:r>
+      <w:proofErr w:type="spellStart"/>
+      <w:r>
+        <w:rPr>
+          <w:sz w:val="24"/>
+        </w:rPr>
+        <w:t>Haskella</w:t>
+      </w:r>
+      <w:proofErr w:type="spellEnd"/>
+      <w:r>
+        <w:rPr>
+          <w:sz w:val="24"/>
+        </w:rPr>
+        <w:t xml:space="preserve"> i praktycznie uczyłem się jego na potrzeby pracy inżynierskiej</w:t>
       </w:r>
       <w:r>
         <w:rPr>
@@ -5385,7 +7400,21 @@
         <w:rPr>
           <w:sz w:val="24"/>
         </w:rPr>
-        <w:t>w numerycznych na języki funkcyjne jest prostota zapisu. Implementacja w haskell jest o wiele bardziej czytelna i krótsza.</w:t>
+        <w:t xml:space="preserve">w numerycznych na języki funkcyjne jest prostota zapisu. Implementacja w </w:t>
+      </w:r>
+      <w:proofErr w:type="spellStart"/>
+      <w:r>
+        <w:rPr>
+          <w:sz w:val="24"/>
+        </w:rPr>
+        <w:t>haskell</w:t>
+      </w:r>
+      <w:proofErr w:type="spellEnd"/>
+      <w:r>
+        <w:rPr>
+          <w:sz w:val="24"/>
+        </w:rPr>
+        <w:t xml:space="preserve"> jest o wiele bardziej czytelna i krótsza.</w:t>
       </w:r>
     </w:p>
     <w:p>
@@ -5404,15 +7433,31 @@
           <w:sz w:val="24"/>
         </w:rPr>
       </w:pPr>
-      <w:bookmarkStart w:id="25" w:name="_Toc404901031"/>
+      <w:bookmarkStart w:id="26" w:name="_Toc404989998"/>
       <w:r>
         <w:rPr>
           <w:b/>
           <w:sz w:val="24"/>
         </w:rPr>
-        <w:t>4.3 Badanie implementacji w języku Haskell zrównoleglone na CPU</w:t>
-      </w:r>
-      <w:bookmarkEnd w:id="25"/>
+        <w:t xml:space="preserve">4.3 Badanie implementacji w języku </w:t>
+      </w:r>
+      <w:proofErr w:type="spellStart"/>
+      <w:r>
+        <w:rPr>
+          <w:b/>
+          <w:sz w:val="24"/>
+        </w:rPr>
+        <w:t>Haskell</w:t>
+      </w:r>
+      <w:proofErr w:type="spellEnd"/>
+      <w:r>
+        <w:rPr>
+          <w:b/>
+          <w:sz w:val="24"/>
+        </w:rPr>
+        <w:t xml:space="preserve"> zrównoleglone na CPU</w:t>
+      </w:r>
+      <w:bookmarkEnd w:id="26"/>
     </w:p>
     <w:p>
       <w:pPr>
@@ -5439,7 +7484,35 @@
         <w:rPr>
           <w:sz w:val="24"/>
         </w:rPr>
-        <w:t>„Parallel” która zainstalowałem poprzez program „Cabal”</w:t>
+        <w:t>„</w:t>
+      </w:r>
+      <w:proofErr w:type="spellStart"/>
+      <w:r>
+        <w:rPr>
+          <w:sz w:val="24"/>
+        </w:rPr>
+        <w:t>Parallel</w:t>
+      </w:r>
+      <w:proofErr w:type="spellEnd"/>
+      <w:r>
+        <w:rPr>
+          <w:sz w:val="24"/>
+        </w:rPr>
+        <w:t>” która zainstalowałem poprzez program „</w:t>
+      </w:r>
+      <w:proofErr w:type="spellStart"/>
+      <w:r>
+        <w:rPr>
+          <w:sz w:val="24"/>
+        </w:rPr>
+        <w:t>Cabal</w:t>
+      </w:r>
+      <w:proofErr w:type="spellEnd"/>
+      <w:r>
+        <w:rPr>
+          <w:sz w:val="24"/>
+        </w:rPr>
+        <w:t>”</w:t>
       </w:r>
     </w:p>
     <w:p>
@@ -5455,13 +7528,41 @@
         <w:rPr>
           <w:sz w:val="24"/>
         </w:rPr>
-        <w:t>Kompilator pozwala nam na zrównoleglenie naszego programu na symetrycznych procesorach (WTF?!). Dodatkowo oprócz specjalnej implementacji na etapie kompilacji trzeba zaznaczyć kompilatorowi że chcemy skompilować nasz program w trybie „threaded”</w:t>
-      </w:r>
-      <w:r>
-        <w:rPr>
-          <w:sz w:val="24"/>
-        </w:rPr>
-        <w:t>, w tym przypadku musimy skompilować program wraz z flagą „-threaded”</w:t>
+        <w:t>Kompilator pozwala nam na zrównoleglenie naszego programu na symetrycznych procesorach (WTF?!). Dodatkowo oprócz specjalnej implementacji na etapie kompilacji trzeba zaznaczyć kompilatorowi że chcemy skompilować nasz program w trybie „</w:t>
+      </w:r>
+      <w:proofErr w:type="spellStart"/>
+      <w:r>
+        <w:rPr>
+          <w:sz w:val="24"/>
+        </w:rPr>
+        <w:t>threaded</w:t>
+      </w:r>
+      <w:proofErr w:type="spellEnd"/>
+      <w:r>
+        <w:rPr>
+          <w:sz w:val="24"/>
+        </w:rPr>
+        <w:t>”</w:t>
+      </w:r>
+      <w:r>
+        <w:rPr>
+          <w:sz w:val="24"/>
+        </w:rPr>
+        <w:t>, w tym przypadku musimy skompilować program wraz z flagą „-</w:t>
+      </w:r>
+      <w:proofErr w:type="spellStart"/>
+      <w:r>
+        <w:rPr>
+          <w:sz w:val="24"/>
+        </w:rPr>
+        <w:t>threaded</w:t>
+      </w:r>
+      <w:proofErr w:type="spellEnd"/>
+      <w:r>
+        <w:rPr>
+          <w:sz w:val="24"/>
+        </w:rPr>
+        <w:t>”</w:t>
       </w:r>
     </w:p>
     <w:p>
@@ -5490,7 +7591,7 @@
           <w:b/>
         </w:rPr>
       </w:pPr>
-      <w:bookmarkStart w:id="26" w:name="_Toc404901032"/>
+      <w:bookmarkStart w:id="27" w:name="_Toc404989999"/>
       <w:r>
         <w:rPr>
           <w:b/>
@@ -5504,20 +7605,93 @@
         </w:rPr>
         <w:t>5 Podsumowanie</w:t>
       </w:r>
-      <w:bookmarkEnd w:id="26"/>
+      <w:bookmarkEnd w:id="27"/>
     </w:p>
     <w:p>
       <w:pPr>
         <w:pStyle w:val="Tekstpracy"/>
       </w:pPr>
+      <w:proofErr w:type="spellStart"/>
       <w:r>
         <w:t>Asdasd</w:t>
       </w:r>
-      <w:r>
-        <w:t xml:space="preserve"> asdasdasdasdads</w:t>
-      </w:r>
-      <w:bookmarkStart w:id="27" w:name="_GoBack"/>
-      <w:bookmarkEnd w:id="27"/>
+      <w:proofErr w:type="spellEnd"/>
+      <w:r>
+        <w:t xml:space="preserve"> </w:t>
+      </w:r>
+      <w:proofErr w:type="spellStart"/>
+      <w:r>
+        <w:t>asdasdasdasdad</w:t>
+      </w:r>
+      <w:proofErr w:type="spellEnd"/>
+    </w:p>
+    <w:p>
+      <w:pPr>
+        <w:pStyle w:val="Nagwek2"/>
+        <w:jc w:val="both"/>
+        <w:rPr>
+          <w:b/>
+          <w:sz w:val="24"/>
+        </w:rPr>
+      </w:pPr>
+      <w:r>
+        <w:rPr>
+          <w:b/>
+          <w:sz w:val="24"/>
+        </w:rPr>
+        <w:t>5.1 Dodatkowe uwagi</w:t>
+      </w:r>
+    </w:p>
+    <w:p>
+      <w:proofErr w:type="spellStart"/>
+      <w:r>
+        <w:t>asdasdasdas</w:t>
+      </w:r>
+      <w:proofErr w:type="spellEnd"/>
+    </w:p>
+    <w:p>
+      <w:pPr>
+        <w:pStyle w:val="Nagwek1"/>
+        <w:rPr>
+          <w:b/>
+        </w:rPr>
+      </w:pPr>
+      <w:bookmarkStart w:id="28" w:name="_Toc404990000"/>
+      <w:r>
+        <w:rPr>
+          <w:b/>
+        </w:rPr>
+        <w:t>Bibliografia</w:t>
+      </w:r>
+    </w:p>
+    <w:p>
+      <w:proofErr w:type="spellStart"/>
+      <w:r>
+        <w:t>aasddasasd</w:t>
+      </w:r>
+      <w:proofErr w:type="spellEnd"/>
+    </w:p>
+    <w:p>
+      <w:pPr>
+        <w:pStyle w:val="Nagwek1"/>
+        <w:rPr>
+          <w:b/>
+        </w:rPr>
+      </w:pPr>
+      <w:r>
+        <w:rPr>
+          <w:b/>
+        </w:rPr>
+        <w:t>Spis rysunków</w:t>
+      </w:r>
+      <w:bookmarkEnd w:id="28"/>
+    </w:p>
+    <w:p>
+      <w:proofErr w:type="spellStart"/>
+      <w:r>
+        <w:t>asdasdasd</w:t>
+      </w:r>
+      <w:proofErr w:type="spellEnd"/>
     </w:p>
     <w:sectPr>
       <w:footerReference w:type="default" r:id="rId8"/>
@@ -5583,7 +7757,7 @@
           <w:rPr>
             <w:noProof/>
           </w:rPr>
-          <w:t>10</w:t>
+          <w:t>12</w:t>
         </w:r>
         <w:r>
           <w:fldChar w:fldCharType="end"/>
@@ -5973,6 +8147,95 @@
     </w:lvl>
   </w:abstractNum>
   <w:abstractNum w:abstractNumId="3">
+    <w:nsid w:val="3FD334C9"/>
+    <w:multiLevelType w:val="multilevel"/>
+    <w:tmpl w:val="0415001F"/>
+    <w:lvl w:ilvl="0">
+      <w:start w:val="1"/>
+      <w:numFmt w:val="decimal"/>
+      <w:lvlText w:val="%1."/>
+      <w:lvlJc w:val="left"/>
+      <w:pPr>
+        <w:ind w:left="360" w:hanging="360"/>
+      </w:pPr>
+      <w:rPr>
+        <w:rFonts w:hint="default"/>
+      </w:rPr>
+    </w:lvl>
+    <w:lvl w:ilvl="1">
+      <w:start w:val="1"/>
+      <w:numFmt w:val="decimal"/>
+      <w:lvlText w:val="%1.%2."/>
+      <w:lvlJc w:val="left"/>
+      <w:pPr>
+        <w:ind w:left="792" w:hanging="432"/>
+      </w:pPr>
+    </w:lvl>
+    <w:lvl w:ilvl="2">
+      <w:start w:val="1"/>
+      <w:numFmt w:val="decimal"/>
+      <w:lvlText w:val="%1.%2.%3."/>
+      <w:lvlJc w:val="left"/>
+      <w:pPr>
+        <w:ind w:left="1224" w:hanging="504"/>
+      </w:pPr>
+    </w:lvl>
+    <w:lvl w:ilvl="3">
+      <w:start w:val="1"/>
+      <w:numFmt w:val="decimal"/>
+      <w:lvlText w:val="%1.%2.%3.%4."/>
+      <w:lvlJc w:val="left"/>
+      <w:pPr>
+        <w:ind w:left="1728" w:hanging="648"/>
+      </w:pPr>
+    </w:lvl>
+    <w:lvl w:ilvl="4">
+      <w:start w:val="1"/>
+      <w:numFmt w:val="decimal"/>
+      <w:lvlText w:val="%1.%2.%3.%4.%5."/>
+      <w:lvlJc w:val="left"/>
+      <w:pPr>
+        <w:ind w:left="2232" w:hanging="792"/>
+      </w:pPr>
+    </w:lvl>
+    <w:lvl w:ilvl="5">
+      <w:start w:val="1"/>
+      <w:numFmt w:val="decimal"/>
+      <w:lvlText w:val="%1.%2.%3.%4.%5.%6."/>
+      <w:lvlJc w:val="left"/>
+      <w:pPr>
+        <w:ind w:left="2736" w:hanging="936"/>
+      </w:pPr>
+    </w:lvl>
+    <w:lvl w:ilvl="6">
+      <w:start w:val="1"/>
+      <w:numFmt w:val="decimal"/>
+      <w:lvlText w:val="%1.%2.%3.%4.%5.%6.%7."/>
+      <w:lvlJc w:val="left"/>
+      <w:pPr>
+        <w:ind w:left="3240" w:hanging="1080"/>
+      </w:pPr>
+    </w:lvl>
+    <w:lvl w:ilvl="7">
+      <w:start w:val="1"/>
+      <w:numFmt w:val="decimal"/>
+      <w:lvlText w:val="%1.%2.%3.%4.%5.%6.%7.%8."/>
+      <w:lvlJc w:val="left"/>
+      <w:pPr>
+        <w:ind w:left="3744" w:hanging="1224"/>
+      </w:pPr>
+    </w:lvl>
+    <w:lvl w:ilvl="8">
+      <w:start w:val="1"/>
+      <w:numFmt w:val="decimal"/>
+      <w:lvlText w:val="%1.%2.%3.%4.%5.%6.%7.%8.%9."/>
+      <w:lvlJc w:val="left"/>
+      <w:pPr>
+        <w:ind w:left="4320" w:hanging="1440"/>
+      </w:pPr>
+    </w:lvl>
+  </w:abstractNum>
+  <w:abstractNum w:abstractNumId="4">
     <w:nsid w:val="4F861D56"/>
     <w:multiLevelType w:val="hybridMultilevel"/>
     <w:tmpl w:val="4EB6FD5E"/>
@@ -6085,7 +8348,7 @@
       </w:rPr>
     </w:lvl>
   </w:abstractNum>
-  <w:abstractNum w:abstractNumId="4">
+  <w:abstractNum w:abstractNumId="5">
     <w:nsid w:val="53633C05"/>
     <w:multiLevelType w:val="hybridMultilevel"/>
     <w:tmpl w:val="75A481A0"/>
@@ -6205,12 +8468,15 @@
     <w:abstractNumId w:val="2"/>
   </w:num>
   <w:num w:numId="3">
-    <w:abstractNumId w:val="4"/>
+    <w:abstractNumId w:val="5"/>
   </w:num>
   <w:num w:numId="4">
     <w:abstractNumId w:val="1"/>
   </w:num>
   <w:num w:numId="5">
+    <w:abstractNumId w:val="4"/>
+  </w:num>
+  <w:num w:numId="6">
     <w:abstractNumId w:val="3"/>
   </w:num>
 </w:numbering>
@@ -6614,6 +8880,8 @@
     <w:name w:val="heading 1"/>
     <w:basedOn w:val="Normalny"/>
     <w:next w:val="Normalny"/>
+    <w:link w:val="Nagwek1Znak"/>
+    <w:uiPriority w:val="9"/>
     <w:qFormat/>
     <w:pPr>
       <w:keepNext/>
@@ -6946,6 +9214,17 @@
       <w:lang w:val="pl-PL" w:eastAsia="ar-SA"/>
     </w:rPr>
   </w:style>
+  <w:style w:type="character" w:customStyle="1" w:styleId="Nagwek1Znak">
+    <w:name w:val="Nagłówek 1 Znak"/>
+    <w:basedOn w:val="Domylnaczcionkaakapitu"/>
+    <w:link w:val="Nagwek1"/>
+    <w:uiPriority w:val="9"/>
+    <w:rsid w:val="00C45291"/>
+    <w:rPr>
+      <w:sz w:val="28"/>
+      <w:lang w:val="pl-PL" w:eastAsia="ar-SA"/>
+    </w:rPr>
+  </w:style>
 </w:styles>
 </file>
 
@@ -7052,6 +9331,7 @@
     <w:rsidRoot w:val="0030274A"/>
     <w:rsid w:val="0030274A"/>
     <w:rsid w:val="00343162"/>
+    <w:rsid w:val="00D703D4"/>
     <w:rsid w:val="00F84878"/>
   </w:rsids>
   <m:mathPr>
@@ -7501,7 +9781,7 @@
     <w:basedOn w:val="Domylnaczcionkaakapitu"/>
     <w:uiPriority w:val="99"/>
     <w:semiHidden/>
-    <w:rsid w:val="00343162"/>
+    <w:rsid w:val="00D703D4"/>
     <w:rPr>
       <w:color w:val="808080"/>
     </w:rPr>
@@ -7782,11 +10062,11 @@
 </file>
 
 <file path=customXml/item1.xml><?xml version="1.0" encoding="utf-8"?>
-<b:Sources xmlns:b="http://schemas.openxmlformats.org/officeDocument/2006/bibliography" xmlns="http://schemas.openxmlformats.org/officeDocument/2006/bibliography" SelectedStyle="\APA.XSL" StyleName="APA"/>
+<b:Sources xmlns:b="http://schemas.openxmlformats.org/officeDocument/2006/bibliography" xmlns="http://schemas.openxmlformats.org/officeDocument/2006/bibliography" SelectedStyle="\MLASeventhEditionOfficeOnline.xsl" StyleName="MLA" Version="7"/>
 </file>
 
 <file path=customXml/itemProps1.xml><?xml version="1.0" encoding="utf-8"?>
-<ds:datastoreItem xmlns:ds="http://schemas.openxmlformats.org/officeDocument/2006/customXml" ds:itemID="{2787138C-A912-4117-9C00-9E485D303CEE}">
+<ds:datastoreItem xmlns:ds="http://schemas.openxmlformats.org/officeDocument/2006/customXml" ds:itemID="{BEE5CF78-C288-4ABD-A35A-A7BEE96014D1}">
   <ds:schemaRefs>
     <ds:schemaRef ds:uri="http://schemas.openxmlformats.org/officeDocument/2006/bibliography"/>
   </ds:schemaRefs>

</xml_diff>

<commit_message>
add images, add content about researches
</commit_message>
<xml_diff>
--- a/Documentation/Thesis.docx
+++ b/Documentation/Thesis.docx
@@ -1405,8 +1405,6 @@
               <w:fldChar w:fldCharType="end"/>
             </w:r>
           </w:hyperlink>
-          <w:bookmarkStart w:id="8" w:name="_GoBack"/>
-          <w:bookmarkEnd w:id="8"/>
         </w:p>
         <w:p>
           <w:pPr>
@@ -2841,7 +2839,7 @@
           <w:sz w:val="24"/>
         </w:rPr>
       </w:pPr>
-      <w:bookmarkStart w:id="9" w:name="_Toc405084752"/>
+      <w:bookmarkStart w:id="8" w:name="_Toc405084752"/>
       <w:r>
         <w:rPr>
           <w:b/>
@@ -2861,7 +2859,7 @@
         </w:rPr>
         <w:t>Wstęp</w:t>
       </w:r>
-      <w:bookmarkEnd w:id="9"/>
+      <w:bookmarkEnd w:id="8"/>
     </w:p>
     <w:p>
       <w:pPr>
@@ -2885,7 +2883,13 @@
         <w:pStyle w:val="Tekstpracy"/>
       </w:pPr>
       <w:r>
-        <w:t>Zespoły „Big Data” zazwyczaj są budowane przez analityków oraz ludzi specjalizujących się w statystyce, optymalizacji. Zadaniem takiego zespołu jest dostarczenie odpowiedzi biznesowych na podstawie posiadanych danych.</w:t>
+        <w:t>Zespoły „Big Data” zazwyczaj są budowane przez analityków oraz ludzi sp</w:t>
+      </w:r>
+      <w:r>
+        <w:t>ecjalizujących się w statystyce oraz</w:t>
+      </w:r>
+      <w:r>
+        <w:t xml:space="preserve"> optymalizacji. Zadaniem takiego zespołu jest dostarczenie odpowiedzi biznesowych na podstawie posiadanych danych.</w:t>
       </w:r>
     </w:p>
     <w:p>
@@ -2893,7 +2897,10 @@
         <w:pStyle w:val="Tekstpracy"/>
       </w:pPr>
       <w:r>
-        <w:t xml:space="preserve">Dane mogą być przedstawiać różne </w:t>
+        <w:t xml:space="preserve">Dane mogą </w:t>
+      </w:r>
+      <w:r>
+        <w:t xml:space="preserve">przedstawiać różne </w:t>
       </w:r>
       <w:r>
         <w:t>informacje</w:t>
@@ -2902,7 +2909,19 @@
         <w:t xml:space="preserve"> </w:t>
       </w:r>
       <w:r>
-        <w:t>np. czas oraz wartość wpłaconych pieniędzy dla fundacji charytatywnej, ile użytkownik zebrał pieniędzy od swoich przyjaciół którzy używają portalu Facebook.com. Gdy jesteśmy w posiadaniu tych wielkich zasobów informacji może spróbować zamodelować matematyczny model dla danego zachowania się rynku, wtedy posiadamy dużo zmiennych które tworzą nam następne wymiary naszej funkcji i nasz problem staje się coraz bardziej trudniejszy do rozwiązania.</w:t>
+        <w:t>np. wartość wpłaconych pieniędzy dla fundacji charytatywnej</w:t>
+      </w:r>
+      <w:r>
+        <w:t xml:space="preserve"> w danym czasie</w:t>
+      </w:r>
+      <w:r>
+        <w:t xml:space="preserve">, ile użytkownik zebrał pieniędzy od swoich przyjaciół którzy używają portalu Facebook.com. Gdy jesteśmy w posiadaniu tych wielkich zasobów </w:t>
+      </w:r>
+      <w:r>
+        <w:t xml:space="preserve">danych </w:t>
+      </w:r>
+      <w:r>
+        <w:t>może spróbować zamodelować matematyczny model dla danego zachowania się rynku, wtedy posiadamy dużo zmiennych które tworzą nam następne wymiary naszej funkcji i nasz problem staje się coraz bardziej trudniejszy do rozwiązania.</w:t>
       </w:r>
     </w:p>
     <w:p>
@@ -2918,7 +2937,13 @@
         <w:pStyle w:val="Tekstpracy"/>
       </w:pPr>
       <w:r>
-        <w:t>Optymalizacja towarzyszyła człowiekowi od bardzo dawna, prawie zawsze człowiek chciał dany problem zminimalizować lub zmaksymalizować produkcje danego dobra. Optymalizacja znajdzie zastosowanie w każdej dziedzinie życia poczynając od medycyny, przetwarzania sygnałów, transportu a kończąc na produkcji ciężkiego przemysłu, możemy zoptymalizować wszystko co można opisać jako model matematyczny.</w:t>
+        <w:t xml:space="preserve">Optymalizacja towarzyszyła człowiekowi od bardzo dawna, prawie zawsze człowiek chciał dany problem zminimalizować lub zmaksymalizować </w:t>
+      </w:r>
+      <w:r>
+        <w:t xml:space="preserve">jakąś </w:t>
+      </w:r>
+      <w:r>
+        <w:t>produkcje danego dobra. Optymalizacja znajdzie zastosowanie w każdej dziedzinie życia poczynając od medycyny, przetwarzania sygnałów, transportu a kończąc na produkcji ciężkiego przemysłu, możemy zoptymalizować wszystko co można opisać jako model matematyczny.</w:t>
       </w:r>
     </w:p>
     <w:p>
@@ -2926,31 +2951,28 @@
         <w:pStyle w:val="Tekstpracy"/>
       </w:pPr>
       <w:r>
-        <w:tab/>
-        <w:t>Istnieje</w:t>
-      </w:r>
-    </w:p>
-    <w:p>
-      <w:pPr>
-        <w:spacing w:line="360" w:lineRule="auto"/>
-        <w:jc w:val="both"/>
-      </w:pPr>
-    </w:p>
-    <w:p>
-      <w:pPr>
-        <w:suppressAutoHyphens w:val="0"/>
+        <w:t>Trzeba także wspomnieć o szybko rozwijającym się przemyśle komputerowym oraz codzienne zwiększanie mocy obliczeniowych które będą nam pomocne przy rozwiązywaniu bardzo złożonych problemów.</w:t>
+      </w:r>
+    </w:p>
+    <w:p>
+      <w:pPr>
+        <w:pStyle w:val="Tekstpracy"/>
+      </w:pPr>
+      <w:r>
+        <w:t xml:space="preserve">Od kilku lat promowany jest taki by który się nazywa „cloud computing” który jest pomocnym narzędziem przy tematyce optymalizacji, są to wielkie centra </w:t>
+      </w:r>
+      <w:r>
+        <w:lastRenderedPageBreak/>
+        <w:t>obliczeniowe w których za pomocą wirtualizacji systemów operacyjnych jesteśmy w stanie wynająć sobie wirtualną maszynę o znacznej mocy obliczeniowej.</w:t>
+      </w:r>
+    </w:p>
+    <w:p>
+      <w:pPr>
+        <w:pStyle w:val="Tekstpracy"/>
         <w:rPr>
           <w:b/>
-          <w:sz w:val="24"/>
-        </w:rPr>
-      </w:pPr>
-      <w:r>
-        <w:rPr>
-          <w:b/>
-          <w:sz w:val="24"/>
-        </w:rPr>
-        <w:br w:type="page"/>
-      </w:r>
+        </w:rPr>
+      </w:pPr>
     </w:p>
     <w:p>
       <w:pPr>
@@ -2961,66 +2983,33 @@
           <w:sz w:val="24"/>
         </w:rPr>
       </w:pPr>
-      <w:bookmarkStart w:id="10" w:name="_Toc405084753"/>
+      <w:bookmarkStart w:id="9" w:name="_Toc405084753"/>
       <w:r>
         <w:rPr>
           <w:sz w:val="24"/>
         </w:rPr>
-        <w:lastRenderedPageBreak/>
         <w:t>1.1 Cele Projektu</w:t>
       </w:r>
-      <w:bookmarkEnd w:id="10"/>
-    </w:p>
-    <w:p>
-      <w:pPr>
-        <w:spacing w:line="360" w:lineRule="auto"/>
-        <w:jc w:val="both"/>
-        <w:rPr>
-          <w:sz w:val="24"/>
-        </w:rPr>
-      </w:pPr>
+      <w:bookmarkEnd w:id="9"/>
     </w:p>
     <w:p>
       <w:pPr>
         <w:pStyle w:val="Tekstpracy"/>
       </w:pPr>
       <w:r>
-        <w:t>Celem projektu jest implementacje równoległa algorytmu do optymalizacji globalnej, metodą stochastyczna. Następnie zbadanie wydajności kilku implementacji takiego algorytmu oraz wyciągniecie wniosków na temat zrównoleglania takich algorytmów.</w:t>
-      </w:r>
-      <w:r>
-        <w:t xml:space="preserve"> Algorytm będzie napisany w dwóch językach R oraz </w:t>
-      </w:r>
-      <w:proofErr w:type="spellStart"/>
-      <w:r>
-        <w:t>Haskell</w:t>
-      </w:r>
-      <w:proofErr w:type="spellEnd"/>
-      <w:r>
-        <w:t xml:space="preserve">. Wybranym algorytmem będzie połączenie metody </w:t>
-      </w:r>
-      <w:proofErr w:type="spellStart"/>
-      <w:r>
-        <w:t>Random</w:t>
-      </w:r>
-      <w:proofErr w:type="spellEnd"/>
-      <w:r>
-        <w:t xml:space="preserve"> </w:t>
-      </w:r>
-      <w:proofErr w:type="spellStart"/>
-      <w:r>
-        <w:t>Search</w:t>
-      </w:r>
-      <w:proofErr w:type="spellEnd"/>
-      <w:r>
-        <w:t xml:space="preserve"> oraz przy wyszukiwaniu minimum lokalnego będziemy używać algorytmu stochastycznej aproksymacja </w:t>
-      </w:r>
-      <w:proofErr w:type="spellStart"/>
-      <w:r>
-        <w:t>Kiefer</w:t>
-      </w:r>
-      <w:proofErr w:type="spellEnd"/>
-      <w:r>
-        <w:t xml:space="preserve"> – Wolfowitz.</w:t>
+        <w:t>Celem projektu jest implementacje równoległa algorytmu optymalizacji globalnej, metodą stochastyczna. Następnie zbadanie wydajności kilku implementacji takiego algorytmu oraz wyciągniecie wniosków na temat zrównoleglania takich algorytmów.</w:t>
+      </w:r>
+      <w:r>
+        <w:t xml:space="preserve"> Algorytm będzie napisany w dwóch językach R oraz Haskell. Wybranym algorytmem </w:t>
+      </w:r>
+      <w:r>
+        <w:t>jest algorytm Sid Yakowitz</w:t>
+      </w:r>
+      <w:r>
+        <w:t>.</w:t>
+      </w:r>
+      <w:r>
+        <w:t xml:space="preserve"> Dodatkowo uruchomimy ten algorytm na wirtualnej maszynie z szesnastoma procesorami w usłudze Microsoft Azure.</w:t>
       </w:r>
     </w:p>
     <w:p>
@@ -3053,7 +3042,7 @@
         <w:spacing w:line="360" w:lineRule="auto"/>
         <w:jc w:val="both"/>
       </w:pPr>
-      <w:bookmarkStart w:id="11" w:name="_Toc405084754"/>
+      <w:bookmarkStart w:id="10" w:name="_Toc405084754"/>
       <w:r>
         <w:rPr>
           <w:b/>
@@ -3061,7 +3050,7 @@
         <w:lastRenderedPageBreak/>
         <w:t>Rozdział 2 Wprowadzenie teoretyczne</w:t>
       </w:r>
-      <w:bookmarkEnd w:id="11"/>
+      <w:bookmarkEnd w:id="10"/>
     </w:p>
     <w:p>
       <w:pPr>
@@ -3079,89 +3068,144 @@
         <w:t>Problem ten można opisać w następujący sposób.</w:t>
       </w:r>
     </w:p>
-    <w:p>
-      <w:pPr>
-        <w:spacing w:line="360" w:lineRule="auto"/>
-        <w:ind w:firstLine="708"/>
-        <w:jc w:val="both"/>
-        <w:rPr>
-          <w:sz w:val="24"/>
-        </w:rPr>
-      </w:pPr>
-      <m:oMathPara>
-        <m:oMath>
-          <m:r>
-            <w:rPr>
-              <w:rFonts w:ascii="Cambria Math" w:hAnsi="Cambria Math"/>
-              <w:sz w:val="24"/>
-            </w:rPr>
-            <m:t>f :A</m:t>
-          </m:r>
-          <m:r>
-            <m:rPr>
-              <m:scr m:val="double-struck"/>
-            </m:rPr>
-            <w:rPr>
-              <w:rFonts w:ascii="Cambria Math" w:hAnsi="Cambria Math"/>
-              <w:sz w:val="24"/>
-            </w:rPr>
-            <m:t xml:space="preserve"> ↦ R</m:t>
-          </m:r>
-        </m:oMath>
-      </m:oMathPara>
-    </w:p>
-    <w:p>
-      <w:pPr>
-        <w:spacing w:line="360" w:lineRule="auto"/>
-        <w:ind w:firstLine="708"/>
-        <w:jc w:val="both"/>
-        <w:rPr>
-          <w:sz w:val="24"/>
-        </w:rPr>
-      </w:pPr>
-      <m:oMathPara>
-        <m:oMath>
-          <m:r>
-            <w:rPr>
-              <w:rFonts w:ascii="Cambria Math" w:hAnsi="Cambria Math"/>
-              <w:sz w:val="24"/>
-            </w:rPr>
-            <m:t xml:space="preserve">A ⊂ </m:t>
-          </m:r>
-          <m:sSup>
-            <m:sSupPr>
-              <m:ctrlPr>
-                <w:rPr>
-                  <w:rFonts w:ascii="Cambria Math" w:hAnsi="Cambria Math"/>
-                  <w:i/>
-                  <w:sz w:val="24"/>
-                </w:rPr>
-              </m:ctrlPr>
-            </m:sSupPr>
-            <m:e>
-              <m:r>
-                <m:rPr>
-                  <m:scr m:val="double-struck"/>
-                </m:rPr>
-                <w:rPr>
-                  <w:rFonts w:ascii="Cambria Math" w:hAnsi="Cambria Math"/>
-                  <w:sz w:val="24"/>
-                </w:rPr>
-                <m:t>R</m:t>
-              </m:r>
-            </m:e>
-            <m:sup>
-              <m:r>
-                <w:rPr>
-                  <w:rFonts w:ascii="Cambria Math" w:hAnsi="Cambria Math"/>
-                  <w:sz w:val="24"/>
-                </w:rPr>
-                <m:t>n</m:t>
-              </m:r>
-            </m:sup>
-          </m:sSup>
-        </m:oMath>
-      </m:oMathPara>
+    <w:tbl>
+      <w:tblPr>
+        <w:tblStyle w:val="Tabela-Siatka"/>
+        <w:tblW w:w="0" w:type="auto"/>
+        <w:tblBorders>
+          <w:top w:val="none" w:sz="0" w:space="0" w:color="auto"/>
+          <w:left w:val="none" w:sz="0" w:space="0" w:color="auto"/>
+          <w:bottom w:val="none" w:sz="0" w:space="0" w:color="auto"/>
+          <w:right w:val="none" w:sz="0" w:space="0" w:color="auto"/>
+          <w:insideH w:val="none" w:sz="0" w:space="0" w:color="auto"/>
+          <w:insideV w:val="none" w:sz="0" w:space="0" w:color="auto"/>
+        </w:tblBorders>
+        <w:tblLook w:val="04A0" w:firstRow="1" w:lastRow="0" w:firstColumn="1" w:lastColumn="0" w:noHBand="0" w:noVBand="1"/>
+      </w:tblPr>
+      <w:tblGrid>
+        <w:gridCol w:w="2830"/>
+        <w:gridCol w:w="2831"/>
+        <w:gridCol w:w="2831"/>
+      </w:tblGrid>
+      <w:tr>
+        <w:tc>
+          <w:tcPr>
+            <w:tcW w:w="2830" w:type="dxa"/>
+          </w:tcPr>
+          <w:p>
+            <w:pPr>
+              <w:pStyle w:val="Tekstpracy"/>
+              <w:ind w:firstLine="0"/>
+            </w:pPr>
+          </w:p>
+        </w:tc>
+        <w:tc>
+          <w:tcPr>
+            <w:tcW w:w="2831" w:type="dxa"/>
+          </w:tcPr>
+          <w:p>
+            <w:pPr>
+              <w:spacing w:line="360" w:lineRule="auto"/>
+              <w:ind w:firstLine="708"/>
+              <w:jc w:val="both"/>
+              <w:rPr>
+                <w:sz w:val="24"/>
+              </w:rPr>
+            </w:pPr>
+            <m:oMathPara>
+              <m:oMath>
+                <m:r>
+                  <w:rPr>
+                    <w:rFonts w:ascii="Cambria Math" w:hAnsi="Cambria Math"/>
+                    <w:sz w:val="24"/>
+                  </w:rPr>
+                  <m:t>f :A</m:t>
+                </m:r>
+                <m:r>
+                  <m:rPr>
+                    <m:scr m:val="double-struck"/>
+                  </m:rPr>
+                  <w:rPr>
+                    <w:rFonts w:ascii="Cambria Math" w:hAnsi="Cambria Math"/>
+                    <w:sz w:val="24"/>
+                  </w:rPr>
+                  <m:t xml:space="preserve"> ↦ R</m:t>
+                </m:r>
+              </m:oMath>
+            </m:oMathPara>
+          </w:p>
+          <w:p>
+            <w:pPr>
+              <w:spacing w:line="360" w:lineRule="auto"/>
+              <w:ind w:firstLine="708"/>
+              <w:jc w:val="both"/>
+            </w:pPr>
+            <m:oMathPara>
+              <m:oMath>
+                <m:r>
+                  <w:rPr>
+                    <w:rFonts w:ascii="Cambria Math" w:hAnsi="Cambria Math"/>
+                    <w:sz w:val="24"/>
+                  </w:rPr>
+                  <m:t xml:space="preserve">A ⊂ </m:t>
+                </m:r>
+                <m:sSup>
+                  <m:sSupPr>
+                    <m:ctrlPr>
+                      <w:rPr>
+                        <w:rFonts w:ascii="Cambria Math" w:hAnsi="Cambria Math"/>
+                        <w:i/>
+                        <w:sz w:val="24"/>
+                      </w:rPr>
+                    </m:ctrlPr>
+                  </m:sSupPr>
+                  <m:e>
+                    <m:r>
+                      <m:rPr>
+                        <m:scr m:val="double-struck"/>
+                      </m:rPr>
+                      <w:rPr>
+                        <w:rFonts w:ascii="Cambria Math" w:hAnsi="Cambria Math"/>
+                        <w:sz w:val="24"/>
+                      </w:rPr>
+                      <m:t>R</m:t>
+                    </m:r>
+                  </m:e>
+                  <m:sup>
+                    <m:r>
+                      <w:rPr>
+                        <w:rFonts w:ascii="Cambria Math" w:hAnsi="Cambria Math"/>
+                        <w:sz w:val="24"/>
+                      </w:rPr>
+                      <m:t>n</m:t>
+                    </m:r>
+                  </m:sup>
+                </m:sSup>
+              </m:oMath>
+            </m:oMathPara>
+          </w:p>
+        </w:tc>
+        <w:tc>
+          <w:tcPr>
+            <w:tcW w:w="2831" w:type="dxa"/>
+          </w:tcPr>
+          <w:p>
+            <w:pPr>
+              <w:pStyle w:val="Tekstpracy"/>
+              <w:ind w:firstLine="0"/>
+              <w:jc w:val="right"/>
+            </w:pPr>
+            <w:r>
+              <w:t>(2.1)</w:t>
+            </w:r>
+          </w:p>
+        </w:tc>
+      </w:tr>
+    </w:tbl>
+    <w:p>
+      <w:pPr>
+        <w:pStyle w:val="Tekstpracy"/>
+      </w:pPr>
     </w:p>
     <w:p>
       <w:pPr>
@@ -3280,9 +3324,100 @@
     <w:p>
       <w:pPr>
         <w:pStyle w:val="Tekstpracy"/>
-      </w:pPr>
-      <w:r>
-        <w:t>Rysunek 2.1 (Przykładowe optimum).</w:t>
+        <w:keepNext/>
+      </w:pPr>
+      <w:r>
+        <w:rPr>
+          <w:noProof/>
+          <w:lang w:val="en-GB" w:eastAsia="en-GB"/>
+        </w:rPr>
+        <w:drawing>
+          <wp:inline distT="0" distB="0" distL="0" distR="0" wp14:anchorId="52EA46A5" wp14:editId="00A513D8">
+            <wp:extent cx="4762500" cy="4762500"/>
+            <wp:effectExtent l="0" t="0" r="0" b="0"/>
+            <wp:docPr id="5" name="Obraz 5"/>
+            <wp:cNvGraphicFramePr>
+              <a:graphicFrameLocks xmlns:a="http://schemas.openxmlformats.org/drawingml/2006/main" noChangeAspect="1"/>
+            </wp:cNvGraphicFramePr>
+            <a:graphic xmlns:a="http://schemas.openxmlformats.org/drawingml/2006/main">
+              <a:graphicData uri="http://schemas.openxmlformats.org/drawingml/2006/picture">
+                <pic:pic xmlns:pic="http://schemas.openxmlformats.org/drawingml/2006/picture">
+                  <pic:nvPicPr>
+                    <pic:cNvPr id="5" name="example_local_minimum.png"/>
+                    <pic:cNvPicPr/>
+                  </pic:nvPicPr>
+                  <pic:blipFill>
+                    <a:blip r:embed="rId8">
+                      <a:extLst>
+                        <a:ext uri="{28A0092B-C50C-407E-A947-70E740481C1C}">
+                          <a14:useLocalDpi xmlns:a14="http://schemas.microsoft.com/office/drawing/2010/main" val="0"/>
+                        </a:ext>
+                      </a:extLst>
+                    </a:blip>
+                    <a:stretch>
+                      <a:fillRect/>
+                    </a:stretch>
+                  </pic:blipFill>
+                  <pic:spPr>
+                    <a:xfrm>
+                      <a:off x="0" y="0"/>
+                      <a:ext cx="4762500" cy="4762500"/>
+                    </a:xfrm>
+                    <a:prstGeom prst="rect">
+                      <a:avLst/>
+                    </a:prstGeom>
+                  </pic:spPr>
+                </pic:pic>
+              </a:graphicData>
+            </a:graphic>
+          </wp:inline>
+        </w:drawing>
+      </w:r>
+    </w:p>
+    <w:p>
+      <w:pPr>
+        <w:pStyle w:val="Legenda"/>
+        <w:jc w:val="center"/>
+      </w:pPr>
+      <w:bookmarkStart w:id="11" w:name="_Toc405128476"/>
+      <w:r>
+        <w:t xml:space="preserve">Rysunek </w:t>
+      </w:r>
+      <w:r>
+        <w:fldChar w:fldCharType="begin"/>
+      </w:r>
+      <w:r>
+        <w:instrText xml:space="preserve"> SEQ Rysunek \* ARABIC </w:instrText>
+      </w:r>
+      <w:r>
+        <w:fldChar w:fldCharType="separate"/>
+      </w:r>
+      <w:r>
+        <w:rPr>
+          <w:noProof/>
+        </w:rPr>
+        <w:t>1</w:t>
+      </w:r>
+      <w:r>
+        <w:fldChar w:fldCharType="end"/>
+      </w:r>
+      <w:r>
+        <w:t xml:space="preserve"> </w:t>
+      </w:r>
+      <w:r>
+        <w:t>Przykładowa funkcja z minimum w punkcie 0</w:t>
+      </w:r>
+      <w:bookmarkEnd w:id="11"/>
+    </w:p>
+    <w:p>
+      <w:pPr>
+        <w:suppressAutoHyphens w:val="0"/>
+        <w:rPr>
+          <w:sz w:val="24"/>
+        </w:rPr>
+      </w:pPr>
+      <w:r>
+        <w:br w:type="page"/>
       </w:r>
     </w:p>
     <w:p>
@@ -3290,6 +3425,7 @@
         <w:pStyle w:val="Tekstpracy"/>
       </w:pPr>
       <w:r>
+        <w:lastRenderedPageBreak/>
         <w:t>Poszukiwanie ekstremum może odbywać się na pewnej przestrzeni która posiada jedno ekstremum wtedy mówimy o optymalizacji lokalnej. Jednak możemy także poszukiwać ekstremum na funkcji posiadającej wiele ekstremów lokalnych wtedy mówi się o optymalizacji globalnej.</w:t>
       </w:r>
     </w:p>
@@ -3323,21 +3459,8 @@
       <w:r>
         <w:t xml:space="preserve"> opisał </w:t>
       </w:r>
-      <w:proofErr w:type="spellStart"/>
-      <w:r>
-        <w:t>Sid</w:t>
-      </w:r>
-      <w:proofErr w:type="spellEnd"/>
-      <w:r>
-        <w:t xml:space="preserve"> </w:t>
-      </w:r>
-      <w:proofErr w:type="spellStart"/>
-      <w:r>
-        <w:t>Yakowitz</w:t>
-      </w:r>
-      <w:proofErr w:type="spellEnd"/>
-      <w:r>
-        <w:t xml:space="preserve">, </w:t>
+      <w:r>
+        <w:t xml:space="preserve">Sid Yakowitz, </w:t>
       </w:r>
       <w:r>
         <w:t xml:space="preserve">na potrzeby pracy inżynierskiej </w:t>
@@ -4249,49 +4372,7 @@
         <w:rPr>
           <w:sz w:val="24"/>
         </w:rPr>
-        <w:t xml:space="preserve">W następnych punktach są opisane szczegółowo algorytmy </w:t>
-      </w:r>
-      <w:proofErr w:type="spellStart"/>
-      <w:r>
-        <w:rPr>
-          <w:sz w:val="24"/>
-        </w:rPr>
-        <w:t>Random</w:t>
-      </w:r>
-      <w:proofErr w:type="spellEnd"/>
-      <w:r>
-        <w:rPr>
-          <w:sz w:val="24"/>
-        </w:rPr>
-        <w:t xml:space="preserve"> </w:t>
-      </w:r>
-      <w:proofErr w:type="spellStart"/>
-      <w:r>
-        <w:rPr>
-          <w:sz w:val="24"/>
-        </w:rPr>
-        <w:t>Search</w:t>
-      </w:r>
-      <w:proofErr w:type="spellEnd"/>
-      <w:r>
-        <w:rPr>
-          <w:sz w:val="24"/>
-        </w:rPr>
-        <w:t xml:space="preserve"> oraz </w:t>
-      </w:r>
-      <w:proofErr w:type="spellStart"/>
-      <w:r>
-        <w:rPr>
-          <w:sz w:val="24"/>
-        </w:rPr>
-        <w:t>Kiefer</w:t>
-      </w:r>
-      <w:proofErr w:type="spellEnd"/>
-      <w:r>
-        <w:rPr>
-          <w:sz w:val="24"/>
-        </w:rPr>
-        <w:t xml:space="preserve"> – Wolfowitz.</w:t>
+        <w:t>W następnych punktach są opisane szczegółowo algorytmy Random Search oraz Kiefer – Wolfowitz.</w:t>
       </w:r>
     </w:p>
     <w:p>
@@ -4325,49 +4406,20 @@
       <w:r>
         <w:t xml:space="preserve"> </w:t>
       </w:r>
-      <w:proofErr w:type="spellStart"/>
       <w:r>
         <w:rPr>
           <w:sz w:val="24"/>
         </w:rPr>
-        <w:t>Random</w:t>
-      </w:r>
-      <w:proofErr w:type="spellEnd"/>
-      <w:r>
-        <w:rPr>
-          <w:sz w:val="24"/>
-        </w:rPr>
-        <w:t xml:space="preserve"> </w:t>
-      </w:r>
-      <w:proofErr w:type="spellStart"/>
-      <w:r>
-        <w:rPr>
-          <w:sz w:val="24"/>
-        </w:rPr>
-        <w:t>Search</w:t>
+        <w:t>Random Search</w:t>
       </w:r>
       <w:bookmarkEnd w:id="13"/>
-      <w:proofErr w:type="spellEnd"/>
     </w:p>
     <w:p>
       <w:pPr>
         <w:pStyle w:val="Tekstpracy"/>
       </w:pPr>
-      <w:proofErr w:type="spellStart"/>
-      <w:r>
-        <w:t>Random</w:t>
-      </w:r>
-      <w:proofErr w:type="spellEnd"/>
-      <w:r>
-        <w:t xml:space="preserve"> </w:t>
-      </w:r>
-      <w:proofErr w:type="spellStart"/>
-      <w:r>
-        <w:t>Search</w:t>
-      </w:r>
-      <w:proofErr w:type="spellEnd"/>
-      <w:r>
-        <w:t xml:space="preserve"> (</w:t>
+      <w:r>
+        <w:t>Random Search (</w:t>
       </w:r>
       <w:r>
         <w:t xml:space="preserve">dalej </w:t>
@@ -4669,10 +4721,10 @@
         </w:rPr>
         <w:lastRenderedPageBreak/>
         <w:drawing>
-          <wp:inline distT="0" distB="0" distL="0" distR="0" wp14:anchorId="086DBF39" wp14:editId="754D9D35">
-            <wp:extent cx="4556098" cy="4448261"/>
+          <wp:inline distT="0" distB="0" distL="0" distR="0" wp14:anchorId="3E293956" wp14:editId="4E895F80">
+            <wp:extent cx="4762500" cy="4762500"/>
             <wp:effectExtent l="0" t="0" r="0" b="0"/>
-            <wp:docPr id="2" name="Obraz 2"/>
+            <wp:docPr id="6" name="Obraz 6"/>
             <wp:cNvGraphicFramePr>
               <a:graphicFrameLocks xmlns:a="http://schemas.openxmlformats.org/drawingml/2006/main" noChangeAspect="1"/>
             </wp:cNvGraphicFramePr>
@@ -4680,11 +4732,11 @@
               <a:graphicData uri="http://schemas.openxmlformats.org/drawingml/2006/picture">
                 <pic:pic xmlns:pic="http://schemas.openxmlformats.org/drawingml/2006/picture">
                   <pic:nvPicPr>
-                    <pic:cNvPr id="2" name="rs_fun_continous_example.png"/>
+                    <pic:cNvPr id="6" name="rs_fun_continous_example.png"/>
                     <pic:cNvPicPr/>
                   </pic:nvPicPr>
                   <pic:blipFill>
-                    <a:blip r:embed="rId8">
+                    <a:blip r:embed="rId9">
                       <a:extLst>
                         <a:ext uri="{28A0092B-C50C-407E-A947-70E740481C1C}">
                           <a14:useLocalDpi xmlns:a14="http://schemas.microsoft.com/office/drawing/2010/main" val="0"/>
@@ -4698,7 +4750,7 @@
                   <pic:spPr>
                     <a:xfrm>
                       <a:off x="0" y="0"/>
-                      <a:ext cx="4556098" cy="4448261"/>
+                      <a:ext cx="4762500" cy="4762500"/>
                     </a:xfrm>
                     <a:prstGeom prst="rect">
                       <a:avLst/>
@@ -4716,35 +4768,33 @@
         <w:pStyle w:val="Legenda"/>
         <w:jc w:val="center"/>
       </w:pPr>
-      <w:bookmarkStart w:id="14" w:name="_Toc405084737"/>
-      <w:proofErr w:type="spellStart"/>
-      <w:r>
-        <w:t>Figure</w:t>
-      </w:r>
-      <w:proofErr w:type="spellEnd"/>
+      <w:bookmarkStart w:id="14" w:name="_Toc405128477"/>
+      <w:r>
+        <w:t xml:space="preserve">Rysunek </w:t>
+      </w:r>
+      <w:r>
+        <w:fldChar w:fldCharType="begin"/>
+      </w:r>
+      <w:r>
+        <w:instrText xml:space="preserve"> SEQ Rysunek \* ARABIC </w:instrText>
+      </w:r>
+      <w:r>
+        <w:fldChar w:fldCharType="separate"/>
+      </w:r>
+      <w:r>
+        <w:rPr>
+          <w:noProof/>
+        </w:rPr>
+        <w:t>2</w:t>
+      </w:r>
+      <w:r>
+        <w:fldChar w:fldCharType="end"/>
+      </w:r>
       <w:r>
         <w:t xml:space="preserve"> </w:t>
       </w:r>
       <w:r>
-        <w:fldChar w:fldCharType="begin"/>
-      </w:r>
-      <w:r>
-        <w:instrText xml:space="preserve"> SEQ Figure \* ARABIC </w:instrText>
-      </w:r>
-      <w:r>
-        <w:fldChar w:fldCharType="separate"/>
-      </w:r>
-      <w:r>
-        <w:rPr>
-          <w:noProof/>
-        </w:rPr>
-        <w:t>1</w:t>
-      </w:r>
-      <w:r>
-        <w:fldChar w:fldCharType="end"/>
-      </w:r>
-      <w:r>
-        <w:t>Przykład działania RS</w:t>
+        <w:t>Przykładowe działanie RS</w:t>
       </w:r>
       <w:bookmarkEnd w:id="14"/>
     </w:p>
@@ -4780,32 +4830,18 @@
           <w:sz w:val="24"/>
         </w:rPr>
         <w:lastRenderedPageBreak/>
-        <w:t xml:space="preserve">2.3 </w:t>
-      </w:r>
-      <w:proofErr w:type="spellStart"/>
+        <w:t xml:space="preserve">2.3 Kiefer </w:t>
+      </w:r>
       <w:r>
         <w:rPr>
           <w:sz w:val="24"/>
         </w:rPr>
-        <w:t>Kiefer</w:t>
-      </w:r>
-      <w:proofErr w:type="spellEnd"/>
+        <w:t>–</w:t>
+      </w:r>
       <w:r>
         <w:rPr>
           <w:sz w:val="24"/>
         </w:rPr>
-        <w:t xml:space="preserve"> </w:t>
-      </w:r>
-      <w:r>
-        <w:rPr>
-          <w:sz w:val="24"/>
-        </w:rPr>
-        <w:t>–</w:t>
-      </w:r>
-      <w:r>
-        <w:rPr>
-          <w:sz w:val="24"/>
-        </w:rPr>
         <w:t xml:space="preserve"> Wolfowitz</w:t>
       </w:r>
       <w:bookmarkEnd w:id="15"/>
@@ -4814,13 +4850,8 @@
       <w:pPr>
         <w:pStyle w:val="Tekstpracy"/>
       </w:pPr>
-      <w:proofErr w:type="spellStart"/>
-      <w:r>
-        <w:t>Kiefer</w:t>
-      </w:r>
-      <w:proofErr w:type="spellEnd"/>
-      <w:r>
-        <w:t>-Wolfowitz (</w:t>
+      <w:r>
+        <w:t>Kiefer-Wolfowitz (</w:t>
       </w:r>
       <w:r>
         <w:t xml:space="preserve">dalej </w:t>
@@ -4829,18 +4860,10 @@
         <w:t>K-W) – Jest to algorytm z rodziny stochastycznej optymalizacji która wyszukuje ekstrema funkcji których nie można oblic</w:t>
       </w:r>
       <w:r>
-        <w:t xml:space="preserve">zyć bez pośrednio, a jedynie </w:t>
-      </w:r>
-      <w:proofErr w:type="spellStart"/>
-      <w:r>
-        <w:t>wy</w:t>
-      </w:r>
-      <w:r>
-        <w:t>estymować</w:t>
-      </w:r>
-      <w:proofErr w:type="spellEnd"/>
-      <w:r>
-        <w:t xml:space="preserve"> poprzez obserwacje szumu.</w:t>
+        <w:t>zyć bez pośrednio, a jedynie wy</w:t>
+      </w:r>
+      <w:r>
+        <w:t>estymować poprzez obserwacje szumu.</w:t>
       </w:r>
     </w:p>
     <w:p>
@@ -5553,21 +5576,17 @@
       <w:pPr>
         <w:pStyle w:val="Tekstpracy"/>
       </w:pPr>
-      <w:proofErr w:type="spellStart"/>
       <w:r>
         <w:t>Initialization</w:t>
       </w:r>
-      <w:proofErr w:type="spellEnd"/>
     </w:p>
     <w:p>
       <w:pPr>
         <w:pStyle w:val="Tekstpracy"/>
       </w:pPr>
-      <w:proofErr w:type="spellStart"/>
       <w:r>
         <w:t>Procedure</w:t>
       </w:r>
-      <w:proofErr w:type="spellEnd"/>
     </w:p>
     <w:p>
       <w:pPr>
@@ -6107,11 +6126,9 @@
           <w:numId w:val="7"/>
         </w:numPr>
       </w:pPr>
-      <w:proofErr w:type="spellStart"/>
       <w:r>
         <w:t>Sss</w:t>
       </w:r>
-      <w:proofErr w:type="spellEnd"/>
     </w:p>
     <w:p>
       <w:pPr>
@@ -6121,34 +6138,16 @@
           <w:numId w:val="7"/>
         </w:numPr>
       </w:pPr>
-      <w:proofErr w:type="spellStart"/>
       <w:r>
         <w:t>Ssssss</w:t>
       </w:r>
-      <w:proofErr w:type="spellEnd"/>
     </w:p>
     <w:p>
       <w:pPr>
         <w:pStyle w:val="Tekstpracy"/>
       </w:pPr>
       <w:r>
-        <w:t xml:space="preserve">Można zauważyć że parametry </w:t>
-      </w:r>
-      <w:proofErr w:type="spellStart"/>
-      <w:r>
-        <w:t>cn</w:t>
-      </w:r>
-      <w:proofErr w:type="spellEnd"/>
-      <w:r>
-        <w:t xml:space="preserve"> oraz </w:t>
-      </w:r>
-      <w:proofErr w:type="spellStart"/>
-      <w:r>
-        <w:t>an</w:t>
-      </w:r>
-      <w:proofErr w:type="spellEnd"/>
-      <w:r>
-        <w:t xml:space="preserve"> różnią się między sobą, w tym przypadku mamy dowolność i sami możemy sobie dobierać te parametry w zależności od wyglądu funkcji</w:t>
+        <w:t>Można zauważyć że parametry cn oraz an różnią się między sobą, w tym przypadku mamy dowolność i sami możemy sobie dobierać te parametry w zależności od wyglądu funkcji</w:t>
       </w:r>
       <w:r>
         <w:t xml:space="preserve">. </w:t>
@@ -6686,7 +6685,6 @@
       <w:pPr>
         <w:pStyle w:val="Tekstpracy"/>
         <w:keepNext/>
-        <w:jc w:val="center"/>
       </w:pPr>
       <w:r>
         <w:rPr>
@@ -6694,10 +6692,10 @@
           <w:lang w:val="en-GB" w:eastAsia="en-GB"/>
         </w:rPr>
         <w:drawing>
-          <wp:inline distT="0" distB="0" distL="0" distR="0" wp14:anchorId="23E03EFC" wp14:editId="6CDD20B0">
-            <wp:extent cx="3219450" cy="3143250"/>
+          <wp:inline distT="0" distB="0" distL="0" distR="0" wp14:anchorId="42081A06" wp14:editId="4BDB1E9D">
+            <wp:extent cx="4762500" cy="4762500"/>
             <wp:effectExtent l="0" t="0" r="0" b="0"/>
-            <wp:docPr id="3" name="Obraz 3"/>
+            <wp:docPr id="7" name="Obraz 7"/>
             <wp:cNvGraphicFramePr>
               <a:graphicFrameLocks xmlns:a="http://schemas.openxmlformats.org/drawingml/2006/main" noChangeAspect="1"/>
             </wp:cNvGraphicFramePr>
@@ -6705,97 +6703,7 @@
               <a:graphicData uri="http://schemas.openxmlformats.org/drawingml/2006/picture">
                 <pic:pic xmlns:pic="http://schemas.openxmlformats.org/drawingml/2006/picture">
                   <pic:nvPicPr>
-                    <pic:cNvPr id="3" name="kw_fun_proper_example.png"/>
-                    <pic:cNvPicPr/>
-                  </pic:nvPicPr>
-                  <pic:blipFill>
-                    <a:blip r:embed="rId9">
-                      <a:extLst>
-                        <a:ext uri="{28A0092B-C50C-407E-A947-70E740481C1C}">
-                          <a14:useLocalDpi xmlns:a14="http://schemas.microsoft.com/office/drawing/2010/main" val="0"/>
-                        </a:ext>
-                      </a:extLst>
-                    </a:blip>
-                    <a:stretch>
-                      <a:fillRect/>
-                    </a:stretch>
-                  </pic:blipFill>
-                  <pic:spPr>
-                    <a:xfrm>
-                      <a:off x="0" y="0"/>
-                      <a:ext cx="3219450" cy="3143250"/>
-                    </a:xfrm>
-                    <a:prstGeom prst="rect">
-                      <a:avLst/>
-                    </a:prstGeom>
-                  </pic:spPr>
-                </pic:pic>
-              </a:graphicData>
-            </a:graphic>
-          </wp:inline>
-        </w:drawing>
-      </w:r>
-    </w:p>
-    <w:p>
-      <w:pPr>
-        <w:pStyle w:val="Legenda"/>
-        <w:jc w:val="center"/>
-      </w:pPr>
-      <w:bookmarkStart w:id="16" w:name="_Toc405084738"/>
-      <w:proofErr w:type="spellStart"/>
-      <w:r>
-        <w:t>Figure</w:t>
-      </w:r>
-      <w:proofErr w:type="spellEnd"/>
-      <w:r>
-        <w:t xml:space="preserve"> </w:t>
-      </w:r>
-      <w:r>
-        <w:fldChar w:fldCharType="begin"/>
-      </w:r>
-      <w:r>
-        <w:instrText xml:space="preserve"> SEQ Figure \* ARABIC </w:instrText>
-      </w:r>
-      <w:r>
-        <w:fldChar w:fldCharType="separate"/>
-      </w:r>
-      <w:r>
-        <w:rPr>
-          <w:noProof/>
-        </w:rPr>
-        <w:t>2</w:t>
-      </w:r>
-      <w:r>
-        <w:fldChar w:fldCharType="end"/>
-      </w:r>
-      <w:r>
-        <w:t>Prawidłowe działanie K-W</w:t>
-      </w:r>
-      <w:bookmarkEnd w:id="16"/>
-    </w:p>
-    <w:p>
-      <w:pPr>
-        <w:keepNext/>
-        <w:jc w:val="center"/>
-      </w:pPr>
-      <w:r>
-        <w:rPr>
-          <w:noProof/>
-          <w:lang w:val="en-GB" w:eastAsia="en-GB"/>
-        </w:rPr>
-        <w:drawing>
-          <wp:inline distT="0" distB="0" distL="0" distR="0" wp14:anchorId="283F5E5F" wp14:editId="221421AE">
-            <wp:extent cx="3506525" cy="3423530"/>
-            <wp:effectExtent l="0" t="0" r="0" b="5715"/>
-            <wp:docPr id="4" name="Obraz 4"/>
-            <wp:cNvGraphicFramePr>
-              <a:graphicFrameLocks xmlns:a="http://schemas.openxmlformats.org/drawingml/2006/main" noChangeAspect="1"/>
-            </wp:cNvGraphicFramePr>
-            <a:graphic xmlns:a="http://schemas.openxmlformats.org/drawingml/2006/main">
-              <a:graphicData uri="http://schemas.openxmlformats.org/drawingml/2006/picture">
-                <pic:pic xmlns:pic="http://schemas.openxmlformats.org/drawingml/2006/picture">
-                  <pic:nvPicPr>
-                    <pic:cNvPr id="4" name="kw_fun_example_failed.png"/>
+                    <pic:cNvPr id="7" name="kw_fun_proper_example.png"/>
                     <pic:cNvPicPr/>
                   </pic:nvPicPr>
                   <pic:blipFill>
@@ -6813,7 +6721,7 @@
                   <pic:spPr>
                     <a:xfrm>
                       <a:off x="0" y="0"/>
-                      <a:ext cx="3512681" cy="3429540"/>
+                      <a:ext cx="4762500" cy="4762500"/>
                     </a:xfrm>
                     <a:prstGeom prst="rect">
                       <a:avLst/>
@@ -6831,20 +6739,101 @@
         <w:pStyle w:val="Legenda"/>
         <w:jc w:val="center"/>
       </w:pPr>
-      <w:bookmarkStart w:id="17" w:name="_Toc405084739"/>
-      <w:proofErr w:type="spellStart"/>
-      <w:r>
-        <w:t>Figure</w:t>
-      </w:r>
-      <w:proofErr w:type="spellEnd"/>
+      <w:r>
+        <w:t xml:space="preserve">Rysunek </w:t>
+      </w:r>
+      <w:r>
+        <w:fldChar w:fldCharType="begin"/>
+      </w:r>
+      <w:r>
+        <w:instrText xml:space="preserve"> SEQ Rysunek \* ARABIC </w:instrText>
+      </w:r>
+      <w:r>
+        <w:fldChar w:fldCharType="separate"/>
+      </w:r>
+      <w:r>
+        <w:rPr>
+          <w:noProof/>
+        </w:rPr>
+        <w:t>3</w:t>
+      </w:r>
+      <w:r>
+        <w:fldChar w:fldCharType="end"/>
+      </w:r>
       <w:r>
         <w:t xml:space="preserve"> </w:t>
       </w:r>
       <w:r>
+        <w:t>Prawidłowe działanie algorytmu</w:t>
+      </w:r>
+    </w:p>
+    <w:p>
+      <w:pPr>
+        <w:pStyle w:val="Tekstpracy"/>
+        <w:keepNext/>
+      </w:pPr>
+      <w:r>
+        <w:rPr>
+          <w:noProof/>
+          <w:lang w:val="en-GB" w:eastAsia="en-GB"/>
+        </w:rPr>
+        <w:lastRenderedPageBreak/>
+        <w:drawing>
+          <wp:inline distT="0" distB="0" distL="0" distR="0" wp14:anchorId="77D73525" wp14:editId="161EC441">
+            <wp:extent cx="4762500" cy="4762500"/>
+            <wp:effectExtent l="0" t="0" r="0" b="0"/>
+            <wp:docPr id="8" name="Obraz 8"/>
+            <wp:cNvGraphicFramePr>
+              <a:graphicFrameLocks xmlns:a="http://schemas.openxmlformats.org/drawingml/2006/main" noChangeAspect="1"/>
+            </wp:cNvGraphicFramePr>
+            <a:graphic xmlns:a="http://schemas.openxmlformats.org/drawingml/2006/main">
+              <a:graphicData uri="http://schemas.openxmlformats.org/drawingml/2006/picture">
+                <pic:pic xmlns:pic="http://schemas.openxmlformats.org/drawingml/2006/picture">
+                  <pic:nvPicPr>
+                    <pic:cNvPr id="8" name="kw_fun_example_failed.png"/>
+                    <pic:cNvPicPr/>
+                  </pic:nvPicPr>
+                  <pic:blipFill>
+                    <a:blip r:embed="rId11">
+                      <a:extLst>
+                        <a:ext uri="{28A0092B-C50C-407E-A947-70E740481C1C}">
+                          <a14:useLocalDpi xmlns:a14="http://schemas.microsoft.com/office/drawing/2010/main" val="0"/>
+                        </a:ext>
+                      </a:extLst>
+                    </a:blip>
+                    <a:stretch>
+                      <a:fillRect/>
+                    </a:stretch>
+                  </pic:blipFill>
+                  <pic:spPr>
+                    <a:xfrm>
+                      <a:off x="0" y="0"/>
+                      <a:ext cx="4762500" cy="4762500"/>
+                    </a:xfrm>
+                    <a:prstGeom prst="rect">
+                      <a:avLst/>
+                    </a:prstGeom>
+                  </pic:spPr>
+                </pic:pic>
+              </a:graphicData>
+            </a:graphic>
+          </wp:inline>
+        </w:drawing>
+      </w:r>
+    </w:p>
+    <w:p>
+      <w:pPr>
+        <w:pStyle w:val="Legenda"/>
+        <w:jc w:val="center"/>
+      </w:pPr>
+      <w:r>
+        <w:t xml:space="preserve">Rysunek </w:t>
+      </w:r>
+      <w:r>
         <w:fldChar w:fldCharType="begin"/>
       </w:r>
       <w:r>
-        <w:instrText xml:space="preserve"> SEQ Figure \* ARABIC </w:instrText>
+        <w:instrText xml:space="preserve"> SEQ Rysunek \* ARABIC </w:instrText>
       </w:r>
       <w:r>
         <w:fldChar w:fldCharType="separate"/>
@@ -6853,15 +6842,14 @@
         <w:rPr>
           <w:noProof/>
         </w:rPr>
-        <w:t>3</w:t>
+        <w:t>4</w:t>
       </w:r>
       <w:r>
         <w:fldChar w:fldCharType="end"/>
       </w:r>
       <w:r>
-        <w:t>Błędne działanie KW</w:t>
-      </w:r>
-      <w:bookmarkEnd w:id="17"/>
+        <w:t xml:space="preserve"> Błędne działanie algorytmu</w:t>
+      </w:r>
     </w:p>
     <w:p>
       <w:pPr>
@@ -6883,7 +6871,7 @@
         <w:spacing w:line="360" w:lineRule="auto"/>
         <w:jc w:val="both"/>
       </w:pPr>
-      <w:bookmarkStart w:id="18" w:name="_Toc405084758"/>
+      <w:bookmarkStart w:id="16" w:name="_Toc405084758"/>
       <w:r>
         <w:rPr>
           <w:sz w:val="24"/>
@@ -6891,7 +6879,7 @@
         <w:lastRenderedPageBreak/>
         <w:t>2.4 Przegląd innych algorytmów optymalizacji lokalnej</w:t>
       </w:r>
-      <w:bookmarkEnd w:id="18"/>
+      <w:bookmarkEnd w:id="16"/>
     </w:p>
     <w:p>
       <w:pPr>
@@ -6904,34 +6892,10 @@
         <w:t xml:space="preserve"> innych algorytmów, czyli</w:t>
       </w:r>
       <w:r>
-        <w:t xml:space="preserve"> </w:t>
-      </w:r>
-      <w:proofErr w:type="spellStart"/>
-      <w:r>
-        <w:t>Ran</w:t>
-      </w:r>
-      <w:r>
-        <w:t>dom</w:t>
-      </w:r>
-      <w:proofErr w:type="spellEnd"/>
-      <w:r>
-        <w:t xml:space="preserve"> </w:t>
-      </w:r>
-      <w:proofErr w:type="spellStart"/>
-      <w:r>
-        <w:t>Search</w:t>
-      </w:r>
-      <w:proofErr w:type="spellEnd"/>
-      <w:r>
-        <w:t xml:space="preserve"> oraz </w:t>
-      </w:r>
-      <w:proofErr w:type="spellStart"/>
-      <w:r>
-        <w:t>Kiefer</w:t>
-      </w:r>
-      <w:proofErr w:type="spellEnd"/>
-      <w:r>
-        <w:t>-Wolfowi</w:t>
+        <w:t xml:space="preserve"> Ran</w:t>
+      </w:r>
+      <w:r>
+        <w:t>dom Search oraz Kiefer-Wolfowi</w:t>
       </w:r>
       <w:r>
         <w:t xml:space="preserve">tz, w takim przypadku nasz algorytm jest dość mocno modularny i możemy </w:t>
@@ -7014,14 +6978,14 @@
         <w:spacing w:line="360" w:lineRule="auto"/>
         <w:jc w:val="both"/>
       </w:pPr>
-      <w:bookmarkStart w:id="19" w:name="_Toc405084759"/>
+      <w:bookmarkStart w:id="17" w:name="_Toc405084759"/>
       <w:r>
         <w:rPr>
           <w:sz w:val="24"/>
         </w:rPr>
         <w:t>2.5 Przegląd innych metod optymalizacji globalnej</w:t>
       </w:r>
-      <w:bookmarkEnd w:id="19"/>
+      <w:bookmarkEnd w:id="17"/>
     </w:p>
     <w:p>
       <w:pPr>
@@ -7179,7 +7143,7 @@
           <w:sz w:val="24"/>
         </w:rPr>
       </w:pPr>
-      <w:bookmarkStart w:id="20" w:name="_Toc405084760"/>
+      <w:bookmarkStart w:id="18" w:name="_Toc405084760"/>
       <w:r>
         <w:rPr>
           <w:sz w:val="24"/>
@@ -7187,7 +7151,7 @@
         <w:lastRenderedPageBreak/>
         <w:t>2.6 Charakterystyki użytych języków</w:t>
       </w:r>
-      <w:bookmarkEnd w:id="20"/>
+      <w:bookmarkEnd w:id="18"/>
     </w:p>
     <w:p/>
     <w:p>
@@ -7196,14 +7160,14 @@
         <w:spacing w:line="360" w:lineRule="auto"/>
         <w:jc w:val="both"/>
       </w:pPr>
-      <w:bookmarkStart w:id="21" w:name="_Toc405084761"/>
+      <w:bookmarkStart w:id="19" w:name="_Toc405084761"/>
       <w:r>
         <w:rPr>
           <w:sz w:val="24"/>
         </w:rPr>
         <w:t>2.6.1 Język R</w:t>
       </w:r>
-      <w:bookmarkEnd w:id="21"/>
+      <w:bookmarkEnd w:id="19"/>
     </w:p>
     <w:p>
       <w:pPr>
@@ -7290,64 +7254,27 @@
         <w:spacing w:line="360" w:lineRule="auto"/>
         <w:jc w:val="both"/>
       </w:pPr>
-      <w:bookmarkStart w:id="22" w:name="_Toc405084762"/>
+      <w:bookmarkStart w:id="20" w:name="_Toc405084762"/>
       <w:r>
         <w:rPr>
           <w:sz w:val="24"/>
         </w:rPr>
-        <w:t xml:space="preserve">2.6.2 Język </w:t>
-      </w:r>
-      <w:proofErr w:type="spellStart"/>
-      <w:r>
-        <w:rPr>
-          <w:sz w:val="24"/>
-        </w:rPr>
-        <w:t>Haskell</w:t>
-      </w:r>
-      <w:bookmarkEnd w:id="22"/>
-      <w:proofErr w:type="spellEnd"/>
+        <w:t>2.6.2 Język Haskell</w:t>
+      </w:r>
+      <w:bookmarkEnd w:id="20"/>
     </w:p>
     <w:p>
       <w:pPr>
         <w:pStyle w:val="Tekstpracy"/>
       </w:pPr>
-      <w:proofErr w:type="spellStart"/>
-      <w:r>
-        <w:t>Haskell</w:t>
-      </w:r>
-      <w:proofErr w:type="spellEnd"/>
-      <w:r>
-        <w:t xml:space="preserve"> jest z rodzimy języków funkcyjnych, sam </w:t>
-      </w:r>
-      <w:proofErr w:type="spellStart"/>
-      <w:r>
-        <w:t>haskell</w:t>
-      </w:r>
-      <w:proofErr w:type="spellEnd"/>
-      <w:r>
-        <w:t xml:space="preserve"> jest językiem czysto funkcyjnym. </w:t>
+      <w:r>
+        <w:t xml:space="preserve">Haskell jest z rodzimy języków funkcyjnych, sam haskell jest językiem czysto funkcyjnym. </w:t>
       </w:r>
       <w:r>
         <w:t>Język ten</w:t>
       </w:r>
       <w:r>
-        <w:t xml:space="preserve"> jest intensywnie rozwijany przy Uniwersytecie Glasgow najbardziej popularnym kompilatorem jest GHC (Glasgow </w:t>
-      </w:r>
-      <w:proofErr w:type="spellStart"/>
-      <w:r>
-        <w:t>Haskell</w:t>
-      </w:r>
-      <w:proofErr w:type="spellEnd"/>
-      <w:r>
-        <w:t xml:space="preserve"> </w:t>
-      </w:r>
-      <w:proofErr w:type="spellStart"/>
-      <w:r>
-        <w:t>Compilator</w:t>
-      </w:r>
-      <w:proofErr w:type="spellEnd"/>
-      <w:r>
-        <w:t>).</w:t>
+        <w:t xml:space="preserve"> jest intensywnie rozwijany przy Uniwersytecie Glasgow najbardziej popularnym kompilatorem jest GHC (Glasgow Haskell Compilator).</w:t>
       </w:r>
     </w:p>
     <w:p>
@@ -7437,14 +7364,12 @@
         </w:rPr>
         <w:t xml:space="preserve">Klasy typów (ang. </w:t>
       </w:r>
-      <w:proofErr w:type="spellStart"/>
       <w:r>
         <w:rPr>
           <w:sz w:val="24"/>
         </w:rPr>
         <w:t>Typeclass</w:t>
       </w:r>
-      <w:proofErr w:type="spellEnd"/>
       <w:r>
         <w:rPr>
           <w:sz w:val="24"/>
@@ -7471,14 +7396,12 @@
         </w:rPr>
         <w:t xml:space="preserve">Strażnicy (ang. </w:t>
       </w:r>
-      <w:proofErr w:type="spellStart"/>
       <w:r>
         <w:rPr>
           <w:sz w:val="24"/>
         </w:rPr>
         <w:t>Guards</w:t>
       </w:r>
-      <w:proofErr w:type="spellEnd"/>
       <w:r>
         <w:rPr>
           <w:sz w:val="24"/>
@@ -7503,86 +7426,62 @@
         <w:rPr>
           <w:sz w:val="24"/>
         </w:rPr>
-        <w:t xml:space="preserve">Rozwijanie funkcji (ang. </w:t>
-      </w:r>
-      <w:proofErr w:type="spellStart"/>
+        <w:t>Rozwijanie funkcji (ang. c</w:t>
+      </w:r>
       <w:r>
         <w:rPr>
           <w:sz w:val="24"/>
         </w:rPr>
-        <w:t>c</w:t>
+        <w:t>urr</w:t>
       </w:r>
       <w:r>
         <w:rPr>
           <w:sz w:val="24"/>
         </w:rPr>
-        <w:t>urr</w:t>
+        <w:t>yi</w:t>
       </w:r>
       <w:r>
         <w:rPr>
           <w:sz w:val="24"/>
         </w:rPr>
-        <w:t>yi</w:t>
+        <w:t>ng</w:t>
       </w:r>
       <w:r>
         <w:rPr>
           <w:sz w:val="24"/>
         </w:rPr>
-        <w:t>ng</w:t>
-      </w:r>
-      <w:proofErr w:type="spellEnd"/>
+        <w:t>)</w:t>
+      </w:r>
       <w:r>
         <w:rPr>
           <w:sz w:val="24"/>
         </w:rPr>
+        <w:t xml:space="preserve"> oraz</w:t>
+      </w:r>
+      <w:r>
+        <w:rPr>
+          <w:sz w:val="24"/>
+        </w:rPr>
+        <w:t xml:space="preserve"> </w:t>
+      </w:r>
+      <w:r>
+        <w:rPr>
+          <w:sz w:val="24"/>
+        </w:rPr>
+        <w:t xml:space="preserve">częściowe funkcje (ang. </w:t>
+      </w:r>
+      <w:r>
+        <w:rPr>
+          <w:sz w:val="24"/>
+        </w:rPr>
+        <w:t>partial functions</w:t>
+      </w:r>
+      <w:r>
+        <w:rPr>
+          <w:sz w:val="24"/>
+        </w:rPr>
         <w:t>)</w:t>
       </w:r>
-      <w:r>
-        <w:rPr>
-          <w:sz w:val="24"/>
-        </w:rPr>
-        <w:t xml:space="preserve"> oraz</w:t>
-      </w:r>
-      <w:r>
-        <w:rPr>
-          <w:sz w:val="24"/>
-        </w:rPr>
-        <w:t xml:space="preserve"> </w:t>
-      </w:r>
-      <w:r>
-        <w:rPr>
-          <w:sz w:val="24"/>
-        </w:rPr>
-        <w:t xml:space="preserve">częściowe funkcje (ang. </w:t>
-      </w:r>
-      <w:proofErr w:type="spellStart"/>
-      <w:r>
-        <w:rPr>
-          <w:sz w:val="24"/>
-        </w:rPr>
-        <w:t>partial</w:t>
-      </w:r>
-      <w:proofErr w:type="spellEnd"/>
-      <w:r>
-        <w:rPr>
-          <w:sz w:val="24"/>
-        </w:rPr>
-        <w:t xml:space="preserve"> </w:t>
-      </w:r>
-      <w:proofErr w:type="spellStart"/>
-      <w:r>
-        <w:rPr>
-          <w:sz w:val="24"/>
-        </w:rPr>
-        <w:t>functions</w:t>
-      </w:r>
-      <w:proofErr w:type="spellEnd"/>
-      <w:r>
-        <w:rPr>
-          <w:sz w:val="24"/>
-        </w:rPr>
-        <w:t>)</w:t>
-      </w:r>
     </w:p>
     <w:p>
       <w:pPr>
@@ -7601,15 +7500,7 @@
         <w:t xml:space="preserve">, </w:t>
       </w:r>
       <w:r>
-        <w:t xml:space="preserve">dodatkowo zmienne są „niezmienne” (ang. </w:t>
-      </w:r>
-      <w:proofErr w:type="spellStart"/>
-      <w:r>
-        <w:t>unmutable</w:t>
-      </w:r>
-      <w:proofErr w:type="spellEnd"/>
-      <w:r>
-        <w:t>)</w:t>
+        <w:t>dodatkowo zmienne są „niezmienne” (ang. unmutable)</w:t>
       </w:r>
       <w:r>
         <w:t xml:space="preserve"> np. </w:t>
@@ -7671,7 +7562,7 @@
         <w:spacing w:line="360" w:lineRule="auto"/>
         <w:jc w:val="both"/>
       </w:pPr>
-      <w:bookmarkStart w:id="23" w:name="_Toc405084763"/>
+      <w:bookmarkStart w:id="21" w:name="_Toc405084763"/>
       <w:r>
         <w:rPr>
           <w:sz w:val="24"/>
@@ -7691,19 +7582,14 @@
         </w:rPr>
         <w:t>równoległe</w:t>
       </w:r>
-      <w:bookmarkEnd w:id="23"/>
+      <w:bookmarkEnd w:id="21"/>
     </w:p>
     <w:p>
       <w:pPr>
         <w:pStyle w:val="Tekstpracy"/>
       </w:pPr>
-      <w:proofErr w:type="spellStart"/>
-      <w:r>
-        <w:t>Haskell</w:t>
-      </w:r>
-      <w:proofErr w:type="spellEnd"/>
-      <w:r>
-        <w:t xml:space="preserve"> wspiera </w:t>
+      <w:r>
+        <w:t xml:space="preserve">Haskell wspiera </w:t>
       </w:r>
       <w:r>
         <w:t>programowanie</w:t>
@@ -7858,7 +7744,7 @@
           <w:b/>
         </w:rPr>
       </w:pPr>
-      <w:bookmarkStart w:id="24" w:name="_Toc405084764"/>
+      <w:bookmarkStart w:id="22" w:name="_Toc405084764"/>
       <w:r>
         <w:rPr>
           <w:b/>
@@ -7866,7 +7752,7 @@
         <w:lastRenderedPageBreak/>
         <w:t>Rozdział 3 Implementacja algorytmu.</w:t>
       </w:r>
-      <w:bookmarkEnd w:id="24"/>
+      <w:bookmarkEnd w:id="22"/>
     </w:p>
     <w:p>
       <w:pPr>
@@ -7883,14 +7769,14 @@
           <w:sz w:val="24"/>
         </w:rPr>
       </w:pPr>
-      <w:bookmarkStart w:id="25" w:name="_Toc405084765"/>
+      <w:bookmarkStart w:id="23" w:name="_Toc405084765"/>
       <w:r>
         <w:rPr>
           <w:sz w:val="24"/>
         </w:rPr>
         <w:t>3.1 Opis stanowiska oraz środowiska</w:t>
       </w:r>
-      <w:bookmarkEnd w:id="25"/>
+      <w:bookmarkEnd w:id="23"/>
       <w:r>
         <w:rPr>
           <w:sz w:val="24"/>
@@ -7911,15 +7797,7 @@
         <w:pStyle w:val="Tekstpracy"/>
       </w:pPr>
       <w:r>
-        <w:t xml:space="preserve">Pisząc program w języku R skorzystałem z środowiska o nazwie </w:t>
-      </w:r>
-      <w:proofErr w:type="spellStart"/>
-      <w:r>
-        <w:t>RStudio</w:t>
-      </w:r>
-      <w:proofErr w:type="spellEnd"/>
-      <w:r>
-        <w:t xml:space="preserve"> które pozwoliło mi na dość szybką implementacje algorytmu oraz pomaga przy zarzadzaniu różnymi bibliotekami.</w:t>
+        <w:t>Pisząc program w języku R skorzystałem z środowiska o nazwie RStudio które pozwoliło mi na dość szybką implementacje algorytmu oraz pomaga przy zarzadzaniu różnymi bibliotekami.</w:t>
       </w:r>
     </w:p>
     <w:p>
@@ -7927,31 +7805,7 @@
         <w:pStyle w:val="Tekstpracy"/>
       </w:pPr>
       <w:r>
-        <w:t xml:space="preserve">Przy pisaniu algorytmu w języku </w:t>
-      </w:r>
-      <w:proofErr w:type="spellStart"/>
-      <w:r>
-        <w:t>Haskell</w:t>
-      </w:r>
-      <w:proofErr w:type="spellEnd"/>
-      <w:r>
-        <w:t xml:space="preserve"> korzystałem z kompilatora GHC oraz programu </w:t>
-      </w:r>
-      <w:proofErr w:type="spellStart"/>
-      <w:r>
-        <w:t>Cabal</w:t>
-      </w:r>
-      <w:proofErr w:type="spellEnd"/>
-      <w:r>
-        <w:t xml:space="preserve"> do zarządzania zewnętrznymi bibliotekami. Dodatkowo do diagnostyki oraz pomiaru algorytmu w trybie zrównoleglonym używałem narzędzia o nazwie „</w:t>
-      </w:r>
-      <w:proofErr w:type="spellStart"/>
-      <w:r>
-        <w:t>ThreadScope</w:t>
-      </w:r>
-      <w:proofErr w:type="spellEnd"/>
-      <w:r>
-        <w:t xml:space="preserve">”, który </w:t>
+        <w:t xml:space="preserve">Przy pisaniu algorytmu w języku Haskell korzystałem z kompilatora GHC oraz programu Cabal do zarządzania zewnętrznymi bibliotekami. Dodatkowo do diagnostyki oraz pomiaru algorytmu w trybie zrównoleglonym używałem narzędzia o nazwie „ThreadScope”, który </w:t>
       </w:r>
       <w:r>
         <w:t xml:space="preserve">pozwala obejrzeć ilość tworzonych wątków, czasy procesora czy zużycie jest to dość zaawansowanie narzędzie. </w:t>
@@ -7988,7 +7842,7 @@
         <w:spacing w:line="360" w:lineRule="auto"/>
         <w:jc w:val="both"/>
       </w:pPr>
-      <w:bookmarkStart w:id="26" w:name="_Toc405084766"/>
+      <w:bookmarkStart w:id="24" w:name="_Toc405084766"/>
       <w:r>
         <w:rPr>
           <w:b/>
@@ -8002,7 +7856,7 @@
         </w:rPr>
         <w:t>4 Badania</w:t>
       </w:r>
-      <w:bookmarkEnd w:id="26"/>
+      <w:bookmarkEnd w:id="24"/>
     </w:p>
     <w:p>
       <w:pPr>
@@ -8055,14 +7909,7 @@
               <w:rFonts w:ascii="Cambria Math" w:hAnsi="Cambria Math"/>
               <w:sz w:val="24"/>
             </w:rPr>
-            <m:t>SubsetWidth=</m:t>
-          </m:r>
-          <m:r>
-            <w:rPr>
-              <w:rFonts w:ascii="Cambria Math" w:hAnsi="Cambria Math"/>
-              <w:sz w:val="24"/>
-            </w:rPr>
-            <m:t>0.5</m:t>
+            <m:t>SubsetWidth=0.5</m:t>
           </m:r>
         </m:oMath>
       </m:oMathPara>
@@ -8349,81 +8196,40 @@
       <w:pPr>
         <w:pStyle w:val="Tekstpracy"/>
       </w:pPr>
-      <w:proofErr w:type="spellStart"/>
-      <w:r>
-        <w:t>RandomPoints</w:t>
-      </w:r>
-      <w:proofErr w:type="spellEnd"/>
-      <w:r>
-        <w:t xml:space="preserve"> – jest to zmienna która określa nam ile losowych punktów będzie wygenerowanych w E-sieci.</w:t>
+      <w:r>
+        <w:t>RandomPoints – jest to zmienna która określa nam ile losowych punktów będzie wygenerowanych w E-sieci.</w:t>
       </w:r>
     </w:p>
     <w:p>
       <w:pPr>
         <w:pStyle w:val="Tekstpracy"/>
       </w:pPr>
-      <w:proofErr w:type="spellStart"/>
-      <w:r>
-        <w:t>SubsetWidth</w:t>
-      </w:r>
-      <w:proofErr w:type="spellEnd"/>
-      <w:r>
-        <w:t xml:space="preserve"> – wartość która określa nam szerokość podprzedziału.</w:t>
+      <w:r>
+        <w:t>SubsetWidth – wartość która określa nam szerokość podprzedziału.</w:t>
       </w:r>
     </w:p>
     <w:p>
       <w:pPr>
         <w:pStyle w:val="Tekstpracy"/>
       </w:pPr>
-      <w:proofErr w:type="spellStart"/>
-      <w:r>
-        <w:t>lGlobalDoman</w:t>
-      </w:r>
-      <w:proofErr w:type="spellEnd"/>
-      <w:r>
-        <w:t xml:space="preserve"> oraz </w:t>
-      </w:r>
-      <w:proofErr w:type="spellStart"/>
-      <w:r>
-        <w:t>rGlobalDomain</w:t>
-      </w:r>
-      <w:proofErr w:type="spellEnd"/>
-      <w:r>
-        <w:t xml:space="preserve"> – zakres przedziału do przeszukiwania globalnego minimum.</w:t>
+      <w:r>
+        <w:t>lGlobalDoman oraz rGlobalDomain – zakres przedziału do przeszukiwania globalnego minimum.</w:t>
       </w:r>
     </w:p>
     <w:p>
       <w:pPr>
         <w:pStyle w:val="Tekstpracy"/>
       </w:pPr>
-      <w:proofErr w:type="spellStart"/>
-      <w:r>
-        <w:t>kwSteps</w:t>
-      </w:r>
-      <w:proofErr w:type="spellEnd"/>
-      <w:r>
-        <w:t xml:space="preserve"> – ilość iteracji dla algorytmu </w:t>
-      </w:r>
-      <w:proofErr w:type="spellStart"/>
-      <w:r>
-        <w:t>Kiefer</w:t>
-      </w:r>
-      <w:proofErr w:type="spellEnd"/>
-      <w:r>
-        <w:t xml:space="preserve"> – Wolfowitz</w:t>
+      <w:r>
+        <w:t>kwSteps – ilość iteracji dla algorytmu Kiefer – Wolfowitz</w:t>
       </w:r>
     </w:p>
     <w:p>
       <w:pPr>
         <w:pStyle w:val="Tekstpracy"/>
       </w:pPr>
-      <w:proofErr w:type="spellStart"/>
-      <w:r>
-        <w:t>functionToSolve</w:t>
-      </w:r>
-      <w:proofErr w:type="spellEnd"/>
-      <w:r>
-        <w:t xml:space="preserve"> – wzorcowa funkcja w której poszukujemy minimum globalne.</w:t>
+      <w:r>
+        <w:t>functionToSolve – wzorcowa funkcja w której poszukujemy minimum globalne.</w:t>
       </w:r>
     </w:p>
     <w:p>
@@ -8446,7 +8252,7 @@
         <w:spacing w:line="360" w:lineRule="auto"/>
         <w:jc w:val="both"/>
       </w:pPr>
-      <w:bookmarkStart w:id="27" w:name="_Toc405084767"/>
+      <w:bookmarkStart w:id="25" w:name="_Toc405084767"/>
       <w:r>
         <w:rPr>
           <w:sz w:val="24"/>
@@ -8465,7 +8271,7 @@
         </w:rPr>
         <w:t>adanie implementacji w języku R</w:t>
       </w:r>
-      <w:bookmarkEnd w:id="27"/>
+      <w:bookmarkEnd w:id="25"/>
       <w:r>
         <w:rPr>
           <w:sz w:val="24"/>
@@ -8478,7 +8284,7 @@
         <w:pStyle w:val="Tekstpracy"/>
       </w:pPr>
       <w:r>
-        <w:t>W pierwszej kolejności zdecydowałem się zaimplementować algorytm w języku R, jak już wcześniej wspomniałem chciałem jak najszybciej dostać działająca wersje algorytmu.</w:t>
+        <w:t>W pierwszej kolejności algorytm został napisany w języku R, ponieważ bardzo szybko możną przenieść idee z papieru na komputer w tym języku, łatwo się prototypuje.</w:t>
       </w:r>
     </w:p>
     <w:p>
@@ -8486,42 +8292,10 @@
         <w:pStyle w:val="Tekstpracy"/>
       </w:pPr>
       <w:r>
-        <w:t xml:space="preserve">Na początku zaimplementowałem </w:t>
-      </w:r>
-      <w:proofErr w:type="spellStart"/>
-      <w:r>
-        <w:t>Random</w:t>
-      </w:r>
-      <w:proofErr w:type="spellEnd"/>
-      <w:r>
-        <w:t xml:space="preserve"> </w:t>
-      </w:r>
-      <w:proofErr w:type="spellStart"/>
-      <w:r>
-        <w:t>Search</w:t>
-      </w:r>
-      <w:proofErr w:type="spellEnd"/>
-      <w:r>
-        <w:t xml:space="preserve"> bez </w:t>
-      </w:r>
-      <w:r>
-        <w:t xml:space="preserve">poszukiwania lokalnego minimum metoda </w:t>
-      </w:r>
-      <w:proofErr w:type="spellStart"/>
-      <w:r>
-        <w:t>Kiefer</w:t>
-      </w:r>
-      <w:proofErr w:type="spellEnd"/>
-      <w:r>
-        <w:t xml:space="preserve">-Wolfowitza w podzbiorach </w:t>
-      </w:r>
-      <w:proofErr w:type="spellStart"/>
-      <w:r>
-        <w:t>Rd</w:t>
-      </w:r>
-      <w:proofErr w:type="spellEnd"/>
-      <w:r>
-        <w:t>.</w:t>
+        <w:t>Na początek została zaimplementowana metoda optymalizacji globalnej przeszukiwania losowego</w:t>
+      </w:r>
+      <w:r>
+        <w:t xml:space="preserve"> bez algorytmu Kiefer-Wolfowitza.</w:t>
       </w:r>
     </w:p>
     <w:p>
@@ -8529,15 +8303,40 @@
         <w:pStyle w:val="Tekstpracy"/>
       </w:pPr>
       <w:r>
-        <w:t xml:space="preserve">Następnie kiedy już metoda RS </w:t>
-      </w:r>
-      <w:proofErr w:type="spellStart"/>
-      <w:r>
-        <w:t>zostałą</w:t>
-      </w:r>
-      <w:proofErr w:type="spellEnd"/>
-      <w:r>
-        <w:t xml:space="preserve"> poprawnie zaimplementowana zacząłem pracę nad implementacja algorytmu do poszukiwania minimum / maksimum lokalnego. Na tym etapie prac nie napotkałem żadnych większych problemów. Dodatkowo trzeba tutaj nadmienić iż algorytm na razie działa dla funkcji jednej zmiennej.</w:t>
+        <w:t xml:space="preserve">Gdy </w:t>
+      </w:r>
+      <w:r>
+        <w:t xml:space="preserve">metoda RS </w:t>
+      </w:r>
+      <w:r>
+        <w:t>została</w:t>
+      </w:r>
+      <w:r>
+        <w:t xml:space="preserve"> poprawnie zaimplementowana </w:t>
+      </w:r>
+      <w:r>
+        <w:t>zaczęła się praca nad</w:t>
+      </w:r>
+      <w:r>
+        <w:t xml:space="preserve"> implementacj</w:t>
+      </w:r>
+      <w:r>
+        <w:t>ą</w:t>
+      </w:r>
+      <w:r>
+        <w:t xml:space="preserve"> algorytmu do poszukiwania minimum lokalnego</w:t>
+      </w:r>
+      <w:r>
+        <w:t xml:space="preserve"> (KW)</w:t>
+      </w:r>
+      <w:r>
+        <w:t xml:space="preserve">. Na tym etapie prac </w:t>
+      </w:r>
+      <w:r>
+        <w:t>nie zostały napotkane żadne problemy</w:t>
+      </w:r>
+      <w:r>
+        <w:t>. Dodatkowo trzeba tutaj nadmienić iż algorytm na razie działa dla funkcji jednej zmiennej.</w:t>
       </w:r>
     </w:p>
     <w:p>
@@ -8545,23 +8344,106 @@
         <w:pStyle w:val="Tekstpracy"/>
       </w:pPr>
       <w:r>
-        <w:t xml:space="preserve">Wynik + </w:t>
-      </w:r>
-      <w:proofErr w:type="spellStart"/>
-      <w:r>
-        <w:t>ss</w:t>
-      </w:r>
-      <w:proofErr w:type="spellEnd"/>
-      <w:r>
-        <w:t xml:space="preserve"> z </w:t>
-      </w:r>
-      <w:proofErr w:type="spellStart"/>
-      <w:r>
-        <w:t>task</w:t>
-      </w:r>
-      <w:proofErr w:type="spellEnd"/>
-      <w:r>
-        <w:t xml:space="preserve"> manager. </w:t>
+        <w:t xml:space="preserve">Kiedy pisanie programu zostało ukończone, zostały przeprowadzone badania nad wydajnością algorytmu oraz samego języka i platformy. Została </w:t>
+      </w:r>
+      <w:r>
+        <w:t>użyta</w:t>
+      </w:r>
+      <w:r>
+        <w:t xml:space="preserve"> do tego wbudowana funkcja system.time(FUNC) która jako argument przyjmuje funkcje.</w:t>
+      </w:r>
+    </w:p>
+    <w:p>
+      <w:pPr>
+        <w:pStyle w:val="Tekstpracy"/>
+      </w:pPr>
+      <w:r>
+        <w:t>Dla danych podanych na początku rozdziału, czas działania algorytmu to 222,98 sekund</w:t>
+      </w:r>
+    </w:p>
+    <w:p>
+      <w:pPr>
+        <w:keepNext/>
+      </w:pPr>
+      <w:r>
+        <w:drawing>
+          <wp:inline distT="0" distB="0" distL="0" distR="0" wp14:anchorId="7C2A335D" wp14:editId="7A017749">
+            <wp:extent cx="5398770" cy="1831340"/>
+            <wp:effectExtent l="0" t="0" r="0" b="0"/>
+            <wp:docPr id="10" name="Obraz 10"/>
+            <wp:cNvGraphicFramePr>
+              <a:graphicFrameLocks xmlns:a="http://schemas.openxmlformats.org/drawingml/2006/main" noChangeAspect="1"/>
+            </wp:cNvGraphicFramePr>
+            <a:graphic xmlns:a="http://schemas.openxmlformats.org/drawingml/2006/main">
+              <a:graphicData uri="http://schemas.openxmlformats.org/drawingml/2006/picture">
+                <pic:pic xmlns:pic="http://schemas.openxmlformats.org/drawingml/2006/picture">
+                  <pic:nvPicPr>
+                    <pic:cNvPr id="10" name="r_100k_1c_cut.png"/>
+                    <pic:cNvPicPr/>
+                  </pic:nvPicPr>
+                  <pic:blipFill>
+                    <a:blip r:embed="rId12">
+                      <a:extLst>
+                        <a:ext uri="{28A0092B-C50C-407E-A947-70E740481C1C}">
+                          <a14:useLocalDpi xmlns:a14="http://schemas.microsoft.com/office/drawing/2010/main" val="0"/>
+                        </a:ext>
+                      </a:extLst>
+                    </a:blip>
+                    <a:stretch>
+                      <a:fillRect/>
+                    </a:stretch>
+                  </pic:blipFill>
+                  <pic:spPr>
+                    <a:xfrm>
+                      <a:off x="0" y="0"/>
+                      <a:ext cx="5398770" cy="1831340"/>
+                    </a:xfrm>
+                    <a:prstGeom prst="rect">
+                      <a:avLst/>
+                    </a:prstGeom>
+                  </pic:spPr>
+                </pic:pic>
+              </a:graphicData>
+            </a:graphic>
+          </wp:inline>
+        </w:drawing>
+      </w:r>
+    </w:p>
+    <w:p>
+      <w:pPr>
+        <w:pStyle w:val="Legenda"/>
+      </w:pPr>
+      <w:r>
+        <w:t xml:space="preserve">Rysunek </w:t>
+      </w:r>
+      <w:r>
+        <w:fldChar w:fldCharType="begin"/>
+      </w:r>
+      <w:r>
+        <w:instrText xml:space="preserve"> SEQ Rysunek \* ARABIC </w:instrText>
+      </w:r>
+      <w:r>
+        <w:fldChar w:fldCharType="separate"/>
+      </w:r>
+      <w:r>
+        <w:rPr>
+          <w:noProof/>
+        </w:rPr>
+        <w:t>5</w:t>
+      </w:r>
+      <w:r>
+        <w:fldChar w:fldCharType="end"/>
+      </w:r>
+      <w:r>
+        <w:t xml:space="preserve"> Wykorzystanie procesora podczas uruchomionego programu napisanego w R</w:t>
+      </w:r>
+    </w:p>
+    <w:p>
+      <w:pPr>
+        <w:pStyle w:val="Tekstpracy"/>
+      </w:pPr>
+      <w:r>
+        <w:t xml:space="preserve">Jak można zauważyć nasze procesory nie są równomiernie wykorzystywane dodatkowo tylko jeden procesor pracuje w tym czasie.  </w:t>
       </w:r>
     </w:p>
     <w:p>
@@ -8569,6 +8451,21 @@
         <w:spacing w:line="360" w:lineRule="auto"/>
         <w:jc w:val="both"/>
       </w:pPr>
+    </w:p>
+    <w:p>
+      <w:pPr>
+        <w:suppressAutoHyphens w:val="0"/>
+        <w:rPr>
+          <w:sz w:val="24"/>
+        </w:rPr>
+      </w:pPr>
+      <w:bookmarkStart w:id="26" w:name="_Toc405084768"/>
+      <w:r>
+        <w:rPr>
+          <w:sz w:val="24"/>
+        </w:rPr>
+        <w:br w:type="page"/>
+      </w:r>
     </w:p>
     <w:p>
       <w:pPr>
@@ -8576,11 +8473,11 @@
         <w:spacing w:line="360" w:lineRule="auto"/>
         <w:jc w:val="both"/>
       </w:pPr>
-      <w:bookmarkStart w:id="28" w:name="_Toc405084768"/>
       <w:r>
         <w:rPr>
           <w:sz w:val="24"/>
         </w:rPr>
+        <w:lastRenderedPageBreak/>
         <w:t xml:space="preserve">4.2 </w:t>
       </w:r>
       <w:r>
@@ -8599,94 +8496,284 @@
         <w:rPr>
           <w:sz w:val="24"/>
         </w:rPr>
-        <w:t xml:space="preserve">adanie implementacji w języku </w:t>
-      </w:r>
-      <w:proofErr w:type="spellStart"/>
-      <w:r>
+        <w:t>adanie implementacji w języku Haskell</w:t>
+      </w:r>
+      <w:bookmarkEnd w:id="26"/>
+    </w:p>
+    <w:p>
+      <w:pPr>
+        <w:pStyle w:val="Tekstpracy"/>
+      </w:pPr>
+      <w:r>
+        <w:t>Następnym etapem projektu inżynierskiego było przepisanie z prototypowanego algorytmu w R do Haskell</w:t>
+      </w:r>
+      <w:r>
+        <w:t>. Zostały napotkane pewnie problemy głównie przez to iż programowanie funkcyjne bardzo mocno różni się od programowania imperatywnego, potrzebna jest zmiana myślenia oraz pojmowania problemu na temat rekurencji.</w:t>
+      </w:r>
+    </w:p>
+    <w:p>
+      <w:pPr>
+        <w:pStyle w:val="Tekstpracy"/>
+      </w:pPr>
+      <w:r>
+        <w:t>Pierwszym z widocznych rezultatów przepisywania wszystkich algorytmó</w:t>
+      </w:r>
+      <w:r>
+        <w:fldChar w:fldCharType="begin"/>
+      </w:r>
+      <w:r>
+        <w:instrText xml:space="preserve"> LISTNUM </w:instrText>
+      </w:r>
+      <w:r>
+        <w:fldChar w:fldCharType="end"/>
+      </w:r>
+      <w:r>
+        <w:t xml:space="preserve">w numerycznych na języki funkcyjne jest prostota zapisu. Implementacja </w:t>
+      </w:r>
+      <w:r>
+        <w:t xml:space="preserve">algorytmów </w:t>
+      </w:r>
+      <w:r>
+        <w:t xml:space="preserve">w </w:t>
+      </w:r>
+      <w:r>
+        <w:t>językach funkcyjnych jest bardziej oczywista z punktu widzenia matematycznego</w:t>
+      </w:r>
+      <w:r>
+        <w:t>.</w:t>
+      </w:r>
+    </w:p>
+    <w:p>
+      <w:pPr>
+        <w:pStyle w:val="Tekstpracy"/>
+      </w:pPr>
+      <w:r>
+        <w:t>Po zakończeniu przepisywania algorytmu zostały przeprowadzone badania nad efektywnością implementacji, tak samo jak miało miejsce przy poprzednim punkcie.</w:t>
+      </w:r>
+    </w:p>
+    <w:p>
+      <w:pPr>
+        <w:keepNext/>
+      </w:pPr>
+      <w:r>
+        <w:rPr>
+          <w:noProof/>
+          <w:lang w:val="en-GB" w:eastAsia="en-GB"/>
+        </w:rPr>
+        <w:drawing>
+          <wp:inline distT="0" distB="0" distL="0" distR="0" wp14:anchorId="3CCF067E" wp14:editId="6D38D947">
+            <wp:extent cx="5398770" cy="1831340"/>
+            <wp:effectExtent l="0" t="0" r="0" b="0"/>
+            <wp:docPr id="11" name="Obraz 11"/>
+            <wp:cNvGraphicFramePr>
+              <a:graphicFrameLocks xmlns:a="http://schemas.openxmlformats.org/drawingml/2006/main" noChangeAspect="1"/>
+            </wp:cNvGraphicFramePr>
+            <a:graphic xmlns:a="http://schemas.openxmlformats.org/drawingml/2006/main">
+              <a:graphicData uri="http://schemas.openxmlformats.org/drawingml/2006/picture">
+                <pic:pic xmlns:pic="http://schemas.openxmlformats.org/drawingml/2006/picture">
+                  <pic:nvPicPr>
+                    <pic:cNvPr id="11" name="haskell_100k_1C_cut.png"/>
+                    <pic:cNvPicPr/>
+                  </pic:nvPicPr>
+                  <pic:blipFill>
+                    <a:blip r:embed="rId13">
+                      <a:extLst>
+                        <a:ext uri="{28A0092B-C50C-407E-A947-70E740481C1C}">
+                          <a14:useLocalDpi xmlns:a14="http://schemas.microsoft.com/office/drawing/2010/main" val="0"/>
+                        </a:ext>
+                      </a:extLst>
+                    </a:blip>
+                    <a:stretch>
+                      <a:fillRect/>
+                    </a:stretch>
+                  </pic:blipFill>
+                  <pic:spPr>
+                    <a:xfrm>
+                      <a:off x="0" y="0"/>
+                      <a:ext cx="5398770" cy="1831340"/>
+                    </a:xfrm>
+                    <a:prstGeom prst="rect">
+                      <a:avLst/>
+                    </a:prstGeom>
+                  </pic:spPr>
+                </pic:pic>
+              </a:graphicData>
+            </a:graphic>
+          </wp:inline>
+        </w:drawing>
+      </w:r>
+    </w:p>
+    <w:p>
+      <w:pPr>
+        <w:pStyle w:val="Legenda"/>
+      </w:pPr>
+      <w:r>
+        <w:t xml:space="preserve">Rysunek </w:t>
+      </w:r>
+      <w:r>
+        <w:fldChar w:fldCharType="begin"/>
+      </w:r>
+      <w:r>
+        <w:instrText xml:space="preserve"> SEQ Rysunek \* ARABIC </w:instrText>
+      </w:r>
+      <w:r>
+        <w:fldChar w:fldCharType="separate"/>
+      </w:r>
+      <w:r>
+        <w:rPr>
+          <w:noProof/>
+        </w:rPr>
+        <w:t>6</w:t>
+      </w:r>
+      <w:r>
+        <w:fldChar w:fldCharType="end"/>
+      </w:r>
+      <w:r>
+        <w:t xml:space="preserve"> Wykorzystanie zasobów procesorów - Haskell, bez zrównoleglenia</w:t>
+      </w:r>
+    </w:p>
+    <w:p>
+      <w:pPr>
+        <w:pStyle w:val="Tekstpracy"/>
+      </w:pPr>
+      <w:r>
+        <w:t xml:space="preserve">Czas wykonywania programy to </w:t>
+      </w:r>
+      <w:r>
+        <w:t>71,58</w:t>
+      </w:r>
+      <w:r>
+        <w:t xml:space="preserve"> sekundy, czyli już samo przepisanie na język kompilowany to ogromne przyspieszenie przy bardzo złożonych obliczeniach, prawdopodobnie dla trywialnych </w:t>
+      </w:r>
+      <w:r>
+        <w:t>problemów nie było by większego sensu przepisywanie algorytmu na Haskell.</w:t>
+      </w:r>
+    </w:p>
+    <w:p>
+      <w:pPr>
+        <w:pStyle w:val="Tekstpracy"/>
+      </w:pPr>
+      <w:r>
+        <w:t xml:space="preserve">Następnie wykres </w:t>
+      </w:r>
+      <w:r>
+        <w:t xml:space="preserve">pochodzi </w:t>
+      </w:r>
+      <w:r>
+        <w:t>z bardziej zaawansowanego narzędzia o nazwie „threadScope”.</w:t>
+      </w:r>
+    </w:p>
+    <w:p>
+      <w:pPr>
+        <w:keepNext/>
+      </w:pPr>
+      <w:r>
+        <w:rPr>
+          <w:noProof/>
+          <w:lang w:val="en-GB" w:eastAsia="en-GB"/>
+        </w:rPr>
+        <w:drawing>
+          <wp:inline distT="0" distB="0" distL="0" distR="0" wp14:anchorId="62053212" wp14:editId="7C5EC56F">
+            <wp:extent cx="5398770" cy="1068705"/>
+            <wp:effectExtent l="0" t="0" r="0" b="0"/>
+            <wp:docPr id="12" name="Obraz 12"/>
+            <wp:cNvGraphicFramePr>
+              <a:graphicFrameLocks xmlns:a="http://schemas.openxmlformats.org/drawingml/2006/main" noChangeAspect="1"/>
+            </wp:cNvGraphicFramePr>
+            <a:graphic xmlns:a="http://schemas.openxmlformats.org/drawingml/2006/main">
+              <a:graphicData uri="http://schemas.openxmlformats.org/drawingml/2006/picture">
+                <pic:pic xmlns:pic="http://schemas.openxmlformats.org/drawingml/2006/picture">
+                  <pic:nvPicPr>
+                    <pic:cNvPr id="12" name="threadscope_100k_1c_cut.png"/>
+                    <pic:cNvPicPr/>
+                  </pic:nvPicPr>
+                  <pic:blipFill>
+                    <a:blip r:embed="rId14">
+                      <a:extLst>
+                        <a:ext uri="{28A0092B-C50C-407E-A947-70E740481C1C}">
+                          <a14:useLocalDpi xmlns:a14="http://schemas.microsoft.com/office/drawing/2010/main" val="0"/>
+                        </a:ext>
+                      </a:extLst>
+                    </a:blip>
+                    <a:stretch>
+                      <a:fillRect/>
+                    </a:stretch>
+                  </pic:blipFill>
+                  <pic:spPr>
+                    <a:xfrm>
+                      <a:off x="0" y="0"/>
+                      <a:ext cx="5398770" cy="1068705"/>
+                    </a:xfrm>
+                    <a:prstGeom prst="rect">
+                      <a:avLst/>
+                    </a:prstGeom>
+                  </pic:spPr>
+                </pic:pic>
+              </a:graphicData>
+            </a:graphic>
+          </wp:inline>
+        </w:drawing>
+      </w:r>
+    </w:p>
+    <w:p>
+      <w:pPr>
+        <w:pStyle w:val="Legenda"/>
+      </w:pPr>
+      <w:r>
+        <w:t xml:space="preserve">Rysunek </w:t>
+      </w:r>
+      <w:r>
+        <w:fldChar w:fldCharType="begin"/>
+      </w:r>
+      <w:r>
+        <w:instrText xml:space="preserve"> SEQ Rysunek \* ARABIC </w:instrText>
+      </w:r>
+      <w:r>
+        <w:fldChar w:fldCharType="separate"/>
+      </w:r>
+      <w:r>
+        <w:rPr>
+          <w:noProof/>
+        </w:rPr>
+        <w:t>7</w:t>
+      </w:r>
+      <w:r>
+        <w:fldChar w:fldCharType="end"/>
+      </w:r>
+      <w:r>
+        <w:t xml:space="preserve"> Wykorzystanie zasobów procesora – threadscope</w:t>
+      </w:r>
+    </w:p>
+    <w:p>
+      <w:pPr>
+        <w:pStyle w:val="Tekstpracy"/>
+      </w:pPr>
+      <w:r>
+        <w:t>Aktywność (ang. activity) w tym przypadku możemy zobaczyć aktywność naszych procesorów, które są oddzielone pomiędzy sobą</w:t>
+      </w:r>
+      <w:r>
+        <w:t xml:space="preserve"> przerywaną szarą linią</w:t>
+      </w:r>
+      <w:bookmarkStart w:id="27" w:name="_GoBack"/>
+      <w:bookmarkEnd w:id="27"/>
+      <w:r>
+        <w:t>, w naszym przypadku wykorzystujemy około 80% zasobów jednego procesora.</w:t>
+      </w:r>
+    </w:p>
+    <w:p>
+      <w:pPr>
+        <w:suppressAutoHyphens w:val="0"/>
         <w:rPr>
           <w:sz w:val="24"/>
         </w:rPr>
-        <w:t>Haskell</w:t>
-      </w:r>
-      <w:bookmarkEnd w:id="28"/>
-      <w:proofErr w:type="spellEnd"/>
-    </w:p>
-    <w:p>
-      <w:pPr>
-        <w:pStyle w:val="Tekstpracy"/>
-      </w:pPr>
-      <w:r>
-        <w:t xml:space="preserve">Kiedy skończyłem implementacje algorytmu w R posiadałem już pogląd jak algorytm ma wyglądać oraz jakie wyzwania na mnie czekają przy przepisywaniu na następny język. Od początku nie było łatwo ponieważ wcześniej nie wiedziałem nic na temat </w:t>
-      </w:r>
-      <w:proofErr w:type="spellStart"/>
-      <w:r>
-        <w:t>Haskella</w:t>
-      </w:r>
-      <w:proofErr w:type="spellEnd"/>
-      <w:r>
-        <w:t xml:space="preserve"> i praktycznie uczyłem się jego na potrzeby pracy inżynierskiej</w:t>
-      </w:r>
-      <w:r>
-        <w:t>. Największym wyzwaniem była zmiana myślenia oraz pojmowania problemu.</w:t>
-      </w:r>
-    </w:p>
-    <w:p>
-      <w:pPr>
-        <w:pStyle w:val="Tekstpracy"/>
-      </w:pPr>
-      <w:r>
-        <w:t>Pierwszym z widocznych rezultatów przepisywania wszystkich algorytmó</w:t>
-      </w:r>
-      <w:r>
-        <w:fldChar w:fldCharType="begin"/>
-      </w:r>
-      <w:r>
-        <w:instrText xml:space="preserve"> LISTNUM </w:instrText>
-      </w:r>
-      <w:r>
-        <w:fldChar w:fldCharType="end"/>
-      </w:r>
-      <w:r>
-        <w:t xml:space="preserve">w numerycznych na języki funkcyjne jest prostota zapisu. Implementacja w </w:t>
-      </w:r>
-      <w:proofErr w:type="spellStart"/>
-      <w:r>
-        <w:t>haskell</w:t>
-      </w:r>
-      <w:proofErr w:type="spellEnd"/>
-      <w:r>
-        <w:t xml:space="preserve"> jest o wiele bardziej czytelna i krótsza.</w:t>
-      </w:r>
-    </w:p>
-    <w:p>
-      <w:pPr>
-        <w:pStyle w:val="Tekstpracy"/>
-      </w:pPr>
-      <w:r>
-        <w:t xml:space="preserve">Wynik + </w:t>
-      </w:r>
-      <w:proofErr w:type="spellStart"/>
-      <w:r>
-        <w:t>ss</w:t>
-      </w:r>
-      <w:proofErr w:type="spellEnd"/>
-      <w:r>
-        <w:t xml:space="preserve"> z </w:t>
-      </w:r>
-      <w:proofErr w:type="spellStart"/>
-      <w:r>
-        <w:t>task</w:t>
-      </w:r>
-      <w:proofErr w:type="spellEnd"/>
-      <w:r>
-        <w:t xml:space="preserve"> manager.</w:t>
-      </w:r>
-    </w:p>
-    <w:p>
-      <w:pPr>
-        <w:spacing w:line="360" w:lineRule="auto"/>
-        <w:jc w:val="both"/>
-      </w:pPr>
+      </w:pPr>
+      <w:bookmarkStart w:id="28" w:name="_Toc405084769"/>
+      <w:r>
+        <w:rPr>
+          <w:sz w:val="24"/>
+        </w:rPr>
+        <w:br w:type="page"/>
+      </w:r>
     </w:p>
     <w:p>
       <w:pPr>
@@ -8694,28 +8781,14 @@
         <w:spacing w:line="360" w:lineRule="auto"/>
         <w:jc w:val="both"/>
       </w:pPr>
-      <w:bookmarkStart w:id="29" w:name="_Toc405084769"/>
       <w:r>
         <w:rPr>
           <w:sz w:val="24"/>
         </w:rPr>
-        <w:t xml:space="preserve">4.3 Badanie implementacji w języku </w:t>
-      </w:r>
-      <w:proofErr w:type="spellStart"/>
-      <w:r>
-        <w:rPr>
-          <w:sz w:val="24"/>
-        </w:rPr>
-        <w:t>Haskell</w:t>
-      </w:r>
-      <w:proofErr w:type="spellEnd"/>
-      <w:r>
-        <w:rPr>
-          <w:sz w:val="24"/>
-        </w:rPr>
-        <w:t xml:space="preserve"> zrównoleglone na CPU</w:t>
-      </w:r>
-      <w:bookmarkEnd w:id="29"/>
+        <w:lastRenderedPageBreak/>
+        <w:t>4.3 Badanie implementacji w języku Haskell zrównoleglone na CPU</w:t>
+      </w:r>
+      <w:bookmarkEnd w:id="28"/>
     </w:p>
     <w:p>
       <w:pPr>
@@ -8725,23 +8798,7 @@
         <w:t xml:space="preserve">Przy zrównoleglaniu algorytmu używałem biblioteki </w:t>
       </w:r>
       <w:r>
-        <w:t>„</w:t>
-      </w:r>
-      <w:proofErr w:type="spellStart"/>
-      <w:r>
-        <w:t>Parallel</w:t>
-      </w:r>
-      <w:proofErr w:type="spellEnd"/>
-      <w:r>
-        <w:t>” która zainstalowałem poprzez program „</w:t>
-      </w:r>
-      <w:proofErr w:type="spellStart"/>
-      <w:r>
-        <w:t>Cabal</w:t>
-      </w:r>
-      <w:proofErr w:type="spellEnd"/>
-      <w:r>
-        <w:t>”</w:t>
+        <w:t>„Parallel” która zainstalowałem poprzez program „Cabal”</w:t>
       </w:r>
     </w:p>
     <w:p>
@@ -8749,26 +8806,10 @@
         <w:pStyle w:val="Tekstpracy"/>
       </w:pPr>
       <w:r>
-        <w:t>Kompilator pozwala nam na zrównoleglenie naszego programu na symetrycznych procesorach (WTF?!). Dodatkowo oprócz specjalnej implementacji na etapie kompilacji trzeba zaznaczyć kompilatorowi że chcemy skompilować nasz program w trybie „</w:t>
-      </w:r>
-      <w:proofErr w:type="spellStart"/>
-      <w:r>
-        <w:t>threaded</w:t>
-      </w:r>
-      <w:proofErr w:type="spellEnd"/>
-      <w:r>
-        <w:t>”</w:t>
-      </w:r>
-      <w:r>
-        <w:t>, w tym przypadku musimy skompilować program wraz z flagą „-</w:t>
-      </w:r>
-      <w:proofErr w:type="spellStart"/>
-      <w:r>
-        <w:t>threaded</w:t>
-      </w:r>
-      <w:proofErr w:type="spellEnd"/>
-      <w:r>
-        <w:t>”</w:t>
+        <w:t>Kompilator pozwala nam na zrównoleglenie naszego programu na symetrycznych procesorach (WTF?!). Dodatkowo oprócz specjalnej implementacji na etapie kompilacji trzeba zaznaczyć kompilatorowi że chcemy skompilować nasz program w trybie „threaded”</w:t>
+      </w:r>
+      <w:r>
+        <w:t>, w tym przypadku musimy skompilować program wraz z flagą „-threaded”</w:t>
       </w:r>
     </w:p>
     <w:p>
@@ -8776,23 +8817,7 @@
         <w:pStyle w:val="Tekstpracy"/>
       </w:pPr>
       <w:r>
-        <w:t xml:space="preserve">Wynik + </w:t>
-      </w:r>
-      <w:proofErr w:type="spellStart"/>
-      <w:r>
-        <w:t>ss</w:t>
-      </w:r>
-      <w:proofErr w:type="spellEnd"/>
-      <w:r>
-        <w:t xml:space="preserve"> z </w:t>
-      </w:r>
-      <w:proofErr w:type="spellStart"/>
-      <w:r>
-        <w:t>task</w:t>
-      </w:r>
-      <w:proofErr w:type="spellEnd"/>
-      <w:r>
-        <w:t xml:space="preserve"> manager.</w:t>
+        <w:t>Wynik + ss z task manager.</w:t>
       </w:r>
     </w:p>
     <w:p>
@@ -8821,7 +8846,7 @@
           <w:b/>
         </w:rPr>
       </w:pPr>
-      <w:bookmarkStart w:id="30" w:name="_Toc405084770"/>
+      <w:bookmarkStart w:id="29" w:name="_Toc405084770"/>
       <w:r>
         <w:rPr>
           <w:b/>
@@ -8835,7 +8860,7 @@
         </w:rPr>
         <w:t>5 Podsumowanie</w:t>
       </w:r>
-      <w:bookmarkEnd w:id="30"/>
+      <w:bookmarkEnd w:id="29"/>
     </w:p>
     <w:p>
       <w:pPr>
@@ -8864,13 +8889,8 @@
       <w:r>
         <w:t xml:space="preserve">na język </w:t>
       </w:r>
-      <w:proofErr w:type="spellStart"/>
-      <w:r>
-        <w:t>Haskell</w:t>
-      </w:r>
-      <w:proofErr w:type="spellEnd"/>
-      <w:r>
-        <w:t xml:space="preserve"> </w:t>
+      <w:r>
+        <w:t xml:space="preserve">Haskell </w:t>
       </w:r>
       <w:r>
         <w:t>bardzo mocno przyspiesza nasz program</w:t>
@@ -8905,7 +8925,7 @@
           <w:sz w:val="24"/>
         </w:rPr>
       </w:pPr>
-      <w:bookmarkStart w:id="31" w:name="_Toc405084771"/>
+      <w:bookmarkStart w:id="30" w:name="_Toc405084771"/>
       <w:r>
         <w:rPr>
           <w:sz w:val="24"/>
@@ -8918,7 +8938,7 @@
         </w:rPr>
         <w:t xml:space="preserve"> oraz plany</w:t>
       </w:r>
-      <w:bookmarkEnd w:id="31"/>
+      <w:bookmarkEnd w:id="30"/>
       <w:r>
         <w:rPr>
           <w:sz w:val="24"/>
@@ -8927,11 +8947,9 @@
       </w:r>
     </w:p>
     <w:p>
-      <w:proofErr w:type="spellStart"/>
       <w:r>
         <w:t>asdasdasdas</w:t>
       </w:r>
-      <w:proofErr w:type="spellEnd"/>
     </w:p>
     <w:p>
       <w:pPr>
@@ -8955,7 +8973,7 @@
           <w:b/>
         </w:rPr>
       </w:pPr>
-      <w:bookmarkStart w:id="32" w:name="_Toc405084772"/>
+      <w:bookmarkStart w:id="31" w:name="_Toc405084772"/>
       <w:r>
         <w:rPr>
           <w:b/>
@@ -8963,17 +8981,15 @@
         <w:lastRenderedPageBreak/>
         <w:t>Bibliografia</w:t>
       </w:r>
-      <w:bookmarkEnd w:id="32"/>
-    </w:p>
-    <w:p>
-      <w:proofErr w:type="spellStart"/>
+      <w:bookmarkEnd w:id="31"/>
+    </w:p>
+    <w:p>
       <w:r>
         <w:t>A</w:t>
       </w:r>
       <w:r>
         <w:t>asddasasd</w:t>
       </w:r>
-      <w:proofErr w:type="spellEnd"/>
     </w:p>
     <w:p/>
     <w:p>
@@ -8995,7 +9011,7 @@
       <w:pPr>
         <w:pStyle w:val="Nagwek1"/>
       </w:pPr>
-      <w:bookmarkStart w:id="33" w:name="_Toc405084773"/>
+      <w:bookmarkStart w:id="32" w:name="_Toc405084773"/>
       <w:r>
         <w:rPr>
           <w:b/>
@@ -9003,15 +9019,12 @@
         <w:lastRenderedPageBreak/>
         <w:t>Spis rysunków</w:t>
       </w:r>
-      <w:bookmarkEnd w:id="33"/>
+      <w:bookmarkEnd w:id="32"/>
       <w:r>
         <w:fldChar w:fldCharType="begin"/>
       </w:r>
       <w:r>
         <w:instrText xml:space="preserve"> TOC \h \z \c "Rysunek" </w:instrText>
-      </w:r>
-      <w:r>
-        <w:fldChar w:fldCharType="separate"/>
       </w:r>
       <w:r>
         <w:fldChar w:fldCharType="end"/>
@@ -9035,18 +9048,18 @@
         <w:fldChar w:fldCharType="begin"/>
       </w:r>
       <w:r>
-        <w:instrText xml:space="preserve"> TOC \h \z \c "Figure" </w:instrText>
+        <w:instrText xml:space="preserve"> TOC \h \z \c "Rysunek" </w:instrText>
       </w:r>
       <w:r>
         <w:fldChar w:fldCharType="separate"/>
       </w:r>
-      <w:hyperlink w:anchor="_Toc405084737" w:history="1">
+      <w:hyperlink w:anchor="_Toc405128476" w:history="1">
         <w:r>
           <w:rPr>
             <w:rStyle w:val="Hipercze"/>
             <w:noProof/>
           </w:rPr>
-          <w:t>Figure 1Przykład działania RS</w:t>
+          <w:t>Rysunek 1 Przykładowa funkcja z minimum w punkcie 0</w:t>
         </w:r>
         <w:r>
           <w:rPr>
@@ -9067,7 +9080,7 @@
             <w:noProof/>
             <w:webHidden/>
           </w:rPr>
-          <w:instrText xml:space="preserve"> PAGEREF _Toc405084737 \h </w:instrText>
+          <w:instrText xml:space="preserve"> PAGEREF _Toc405128476 \h </w:instrText>
         </w:r>
         <w:r>
           <w:rPr>
@@ -9087,7 +9100,7 @@
             <w:noProof/>
             <w:webHidden/>
           </w:rPr>
-          <w:t>9</w:t>
+          <w:t>6</w:t>
         </w:r>
         <w:r>
           <w:rPr>
@@ -9112,13 +9125,13 @@
           <w:lang w:val="en-GB" w:eastAsia="en-GB"/>
         </w:rPr>
       </w:pPr>
-      <w:hyperlink w:anchor="_Toc405084738" w:history="1">
+      <w:hyperlink w:anchor="_Toc405128477" w:history="1">
         <w:r>
           <w:rPr>
             <w:rStyle w:val="Hipercze"/>
             <w:noProof/>
           </w:rPr>
-          <w:t>Figure 2Prawidłowe działanie K-W</w:t>
+          <w:t>Rysunek 2 Przykładowe działanie RS</w:t>
         </w:r>
         <w:r>
           <w:rPr>
@@ -9139,7 +9152,7 @@
             <w:noProof/>
             <w:webHidden/>
           </w:rPr>
-          <w:instrText xml:space="preserve"> PAGEREF _Toc405084738 \h </w:instrText>
+          <w:instrText xml:space="preserve"> PAGEREF _Toc405128477 \h </w:instrText>
         </w:r>
         <w:r>
           <w:rPr>
@@ -9159,7 +9172,7 @@
             <w:noProof/>
             <w:webHidden/>
           </w:rPr>
-          <w:t>11</w:t>
+          <w:t>10</w:t>
         </w:r>
         <w:r>
           <w:rPr>
@@ -9184,13 +9197,13 @@
           <w:lang w:val="en-GB" w:eastAsia="en-GB"/>
         </w:rPr>
       </w:pPr>
-      <w:hyperlink w:anchor="_Toc405084739" w:history="1">
+      <w:hyperlink w:anchor="_Toc405128478" w:history="1">
         <w:r>
           <w:rPr>
             <w:rStyle w:val="Hipercze"/>
             <w:noProof/>
           </w:rPr>
-          <w:t>Figure 3Błędne działanie KW</w:t>
+          <w:t>Rysunek 3 Następne kroki algrytmu K-W</w:t>
         </w:r>
         <w:r>
           <w:rPr>
@@ -9211,7 +9224,7 @@
             <w:noProof/>
             <w:webHidden/>
           </w:rPr>
-          <w:instrText xml:space="preserve"> PAGEREF _Toc405084739 \h </w:instrText>
+          <w:instrText xml:space="preserve"> PAGEREF _Toc405128478 \h </w:instrText>
         </w:r>
         <w:r>
           <w:rPr>
@@ -9231,7 +9244,7 @@
             <w:noProof/>
             <w:webHidden/>
           </w:rPr>
-          <w:t>11</w:t>
+          <w:t>12</w:t>
         </w:r>
         <w:r>
           <w:rPr>
@@ -9243,12 +9256,85 @@
       </w:hyperlink>
     </w:p>
     <w:p>
+      <w:pPr>
+        <w:pStyle w:val="Spisilustracji"/>
+        <w:tabs>
+          <w:tab w:val="right" w:leader="dot" w:pos="8492"/>
+        </w:tabs>
+        <w:rPr>
+          <w:rFonts w:asciiTheme="minorHAnsi" w:eastAsiaTheme="minorEastAsia" w:hAnsiTheme="minorHAnsi" w:cstheme="minorBidi"/>
+          <w:noProof/>
+          <w:sz w:val="22"/>
+          <w:szCs w:val="22"/>
+          <w:lang w:val="en-GB" w:eastAsia="en-GB"/>
+        </w:rPr>
+      </w:pPr>
+      <w:hyperlink w:anchor="_Toc405128479" w:history="1">
+        <w:r>
+          <w:rPr>
+            <w:rStyle w:val="Hipercze"/>
+            <w:noProof/>
+          </w:rPr>
+          <w:t>Rysunek 4 Błędne działanie algorytmu KW</w:t>
+        </w:r>
+        <w:r>
+          <w:rPr>
+            <w:noProof/>
+            <w:webHidden/>
+          </w:rPr>
+          <w:tab/>
+        </w:r>
+        <w:r>
+          <w:rPr>
+            <w:noProof/>
+            <w:webHidden/>
+          </w:rPr>
+          <w:fldChar w:fldCharType="begin"/>
+        </w:r>
+        <w:r>
+          <w:rPr>
+            <w:noProof/>
+            <w:webHidden/>
+          </w:rPr>
+          <w:instrText xml:space="preserve"> PAGEREF _Toc405128479 \h </w:instrText>
+        </w:r>
+        <w:r>
+          <w:rPr>
+            <w:noProof/>
+            <w:webHidden/>
+          </w:rPr>
+        </w:r>
+        <w:r>
+          <w:rPr>
+            <w:noProof/>
+            <w:webHidden/>
+          </w:rPr>
+          <w:fldChar w:fldCharType="separate"/>
+        </w:r>
+        <w:r>
+          <w:rPr>
+            <w:noProof/>
+            <w:webHidden/>
+          </w:rPr>
+          <w:t>12</w:t>
+        </w:r>
+        <w:r>
+          <w:rPr>
+            <w:noProof/>
+            <w:webHidden/>
+          </w:rPr>
+          <w:fldChar w:fldCharType="end"/>
+        </w:r>
+      </w:hyperlink>
+    </w:p>
+    <w:p>
       <w:r>
         <w:fldChar w:fldCharType="end"/>
       </w:r>
     </w:p>
+    <w:p/>
     <w:sectPr>
-      <w:footerReference w:type="default" r:id="rId11"/>
+      <w:footerReference w:type="default" r:id="rId15"/>
       <w:footnotePr>
         <w:pos w:val="beneathText"/>
       </w:footnotePr>
@@ -9292,7 +9378,6 @@
         <w:docPartUnique/>
       </w:docPartObj>
     </w:sdtPr>
-    <w:sdtEndPr/>
     <w:sdtContent>
       <w:p>
         <w:pPr>
@@ -9312,7 +9397,7 @@
           <w:rPr>
             <w:noProof/>
           </w:rPr>
-          <w:t>20</w:t>
+          <w:t>23</w:t>
         </w:r>
         <w:r>
           <w:fldChar w:fldCharType="end"/>
@@ -11247,6 +11332,22 @@
     <w:unhideWhenUsed/>
     <w:rsid w:val="007B1B4A"/>
   </w:style>
+  <w:style w:type="table" w:styleId="Tabela-Siatka">
+    <w:name w:val="Table Grid"/>
+    <w:basedOn w:val="Standardowy"/>
+    <w:uiPriority w:val="59"/>
+    <w:rsid w:val="00822B71"/>
+    <w:tblPr>
+      <w:tblBorders>
+        <w:top w:val="single" w:sz="4" w:space="0" w:color="auto"/>
+        <w:left w:val="single" w:sz="4" w:space="0" w:color="auto"/>
+        <w:bottom w:val="single" w:sz="4" w:space="0" w:color="auto"/>
+        <w:right w:val="single" w:sz="4" w:space="0" w:color="auto"/>
+        <w:insideH w:val="single" w:sz="4" w:space="0" w:color="auto"/>
+        <w:insideV w:val="single" w:sz="4" w:space="0" w:color="auto"/>
+      </w:tblBorders>
+    </w:tblPr>
+  </w:style>
 </w:styles>
 </file>
 
@@ -11516,7 +11617,7 @@
 </file>
 
 <file path=customXml/itemProps1.xml><?xml version="1.0" encoding="utf-8"?>
-<ds:datastoreItem xmlns:ds="http://schemas.openxmlformats.org/officeDocument/2006/customXml" ds:itemID="{7D8AC2FC-B38D-4609-A694-F7C176A69ACC}">
+<ds:datastoreItem xmlns:ds="http://schemas.openxmlformats.org/officeDocument/2006/customXml" ds:itemID="{842D8B6E-2433-49BD-92D0-5459809E6193}">
   <ds:schemaRefs>
     <ds:schemaRef ds:uri="http://schemas.openxmlformats.org/officeDocument/2006/bibliography"/>
   </ds:schemaRefs>

</xml_diff>

<commit_message>
add information about creating vm at azure, and some virtualization info
</commit_message>
<xml_diff>
--- a/Documentation/Thesis.docx
+++ b/Documentation/Thesis.docx
@@ -97,6 +97,7 @@
       </w:pPr>
       <w:bookmarkStart w:id="0" w:name="_Toc404522254"/>
       <w:bookmarkStart w:id="1" w:name="_Toc405163548"/>
+      <w:bookmarkStart w:id="2" w:name="_Toc405505632"/>
       <w:r>
         <w:rPr>
           <w:sz w:val="32"/>
@@ -111,6 +112,7 @@
       </w:r>
       <w:bookmarkEnd w:id="0"/>
       <w:bookmarkEnd w:id="1"/>
+      <w:bookmarkEnd w:id="2"/>
     </w:p>
     <w:p>
       <w:pPr>
@@ -176,16 +178,18 @@
           <w:sz w:val="52"/>
         </w:rPr>
       </w:pPr>
-      <w:bookmarkStart w:id="2" w:name="_Toc404522255"/>
-      <w:bookmarkStart w:id="3" w:name="_Toc405163549"/>
+      <w:bookmarkStart w:id="3" w:name="_Toc404522255"/>
+      <w:bookmarkStart w:id="4" w:name="_Toc405163549"/>
+      <w:bookmarkStart w:id="5" w:name="_Toc405505633"/>
       <w:r>
         <w:rPr>
           <w:sz w:val="52"/>
         </w:rPr>
         <w:t>PROJEKT INŻYNIERSKI</w:t>
       </w:r>
-      <w:bookmarkEnd w:id="2"/>
       <w:bookmarkEnd w:id="3"/>
+      <w:bookmarkEnd w:id="4"/>
+      <w:bookmarkEnd w:id="5"/>
     </w:p>
     <w:p/>
     <w:p>
@@ -683,7 +687,7 @@
           <w:tab w:val="left" w:pos="0"/>
         </w:tabs>
       </w:pPr>
-      <w:bookmarkStart w:id="4" w:name="_Toc404522256"/>
+      <w:bookmarkStart w:id="6" w:name="_Toc404522256"/>
       <w:r>
         <w:tab/>
       </w:r>
@@ -702,7 +706,8 @@
       <w:r>
         <w:tab/>
       </w:r>
-      <w:bookmarkStart w:id="5" w:name="_Toc405163550"/>
+      <w:bookmarkStart w:id="7" w:name="_Toc405163550"/>
+      <w:bookmarkStart w:id="8" w:name="_Toc405505634"/>
       <w:r>
         <w:t xml:space="preserve">dr hab. </w:t>
       </w:r>
@@ -712,8 +717,9 @@
       <w:r>
         <w:t>nż. Przemysław Śliwiński</w:t>
       </w:r>
-      <w:bookmarkEnd w:id="4"/>
-      <w:bookmarkEnd w:id="5"/>
+      <w:bookmarkEnd w:id="6"/>
+      <w:bookmarkEnd w:id="7"/>
+      <w:bookmarkEnd w:id="8"/>
     </w:p>
     <w:p>
       <w:pPr>
@@ -834,16 +840,18 @@
           <w:tab w:val="left" w:pos="0"/>
         </w:tabs>
       </w:pPr>
-      <w:bookmarkStart w:id="6" w:name="_Toc404522257"/>
-      <w:bookmarkStart w:id="7" w:name="_Toc405163551"/>
+      <w:bookmarkStart w:id="9" w:name="_Toc404522257"/>
+      <w:bookmarkStart w:id="10" w:name="_Toc405163551"/>
+      <w:bookmarkStart w:id="11" w:name="_Toc405505635"/>
       <w:r>
         <w:t xml:space="preserve">WROCŁAW </w:t>
       </w:r>
       <w:r>
         <w:t>2014</w:t>
       </w:r>
-      <w:bookmarkEnd w:id="6"/>
-      <w:bookmarkEnd w:id="7"/>
+      <w:bookmarkEnd w:id="9"/>
+      <w:bookmarkEnd w:id="10"/>
+      <w:bookmarkEnd w:id="11"/>
     </w:p>
     <w:p>
       <w:pPr>
@@ -853,6 +861,7 @@
         <w:br w:type="page"/>
       </w:r>
     </w:p>
+    <w:bookmarkStart w:id="12" w:name="_Toc405505636" w:displacedByCustomXml="next"/>
     <w:sdt>
       <w:sdtPr>
         <w:rPr>
@@ -876,16 +885,13 @@
             <w:pStyle w:val="Nagwek2"/>
             <w:jc w:val="left"/>
             <w:rPr>
-              <w:rFonts w:asciiTheme="minorHAnsi" w:eastAsiaTheme="minorEastAsia" w:hAnsiTheme="minorHAnsi" w:cstheme="minorBidi"/>
               <w:noProof/>
-              <w:sz w:val="22"/>
-              <w:szCs w:val="22"/>
-              <w:lang w:val="en-GB" w:eastAsia="en-GB"/>
             </w:rPr>
           </w:pPr>
           <w:r>
             <w:t>Spis treści</w:t>
           </w:r>
+          <w:bookmarkEnd w:id="12"/>
           <w:r>
             <w:fldChar w:fldCharType="begin"/>
           </w:r>
@@ -900,7 +906,7 @@
           <w:pPr>
             <w:pStyle w:val="Spistreci1"/>
             <w:tabs>
-              <w:tab w:val="right" w:leader="dot" w:pos="8492"/>
+              <w:tab w:val="right" w:pos="8492"/>
             </w:tabs>
             <w:rPr>
               <w:rFonts w:asciiTheme="minorHAnsi" w:eastAsiaTheme="minorEastAsia" w:hAnsiTheme="minorHAnsi" w:cstheme="minorBidi"/>
@@ -910,14 +916,13 @@
               <w:lang w:val="en-GB" w:eastAsia="en-GB"/>
             </w:rPr>
           </w:pPr>
-          <w:hyperlink w:anchor="_Toc405163552" w:history="1">
+          <w:hyperlink w:anchor="_Toc405505632" w:history="1">
             <w:r>
               <w:rPr>
                 <w:rStyle w:val="Hipercze"/>
-                <w:b/>
-                <w:noProof/>
-              </w:rPr>
-              <w:t>Rozdział 1 Wstęp</w:t>
+                <w:noProof/>
+              </w:rPr>
+              <w:t>KIERUNEK: Elektronika i Telekomunikacja</w:t>
             </w:r>
             <w:r>
               <w:rPr>
@@ -938,7 +943,7 @@
                 <w:noProof/>
                 <w:webHidden/>
               </w:rPr>
-              <w:instrText xml:space="preserve"> PAGEREF _Toc405163552 \h </w:instrText>
+              <w:instrText xml:space="preserve"> PAGEREF _Toc405505632 \h </w:instrText>
             </w:r>
             <w:r>
               <w:rPr>
@@ -958,7 +963,7 @@
                 <w:noProof/>
                 <w:webHidden/>
               </w:rPr>
-              <w:t>4</w:t>
+              <w:t>1</w:t>
             </w:r>
             <w:r>
               <w:rPr>
@@ -973,7 +978,7 @@
           <w:pPr>
             <w:pStyle w:val="Spistreci2"/>
             <w:tabs>
-              <w:tab w:val="right" w:leader="dot" w:pos="8492"/>
+              <w:tab w:val="right" w:pos="8492"/>
             </w:tabs>
             <w:rPr>
               <w:rFonts w:asciiTheme="minorHAnsi" w:eastAsiaTheme="minorEastAsia" w:hAnsiTheme="minorHAnsi" w:cstheme="minorBidi"/>
@@ -983,13 +988,13 @@
               <w:lang w:val="en-GB" w:eastAsia="en-GB"/>
             </w:rPr>
           </w:pPr>
-          <w:hyperlink w:anchor="_Toc405163553" w:history="1">
+          <w:hyperlink w:anchor="_Toc405505633" w:history="1">
             <w:r>
               <w:rPr>
                 <w:rStyle w:val="Hipercze"/>
                 <w:noProof/>
               </w:rPr>
-              <w:t>1.1 Cele Projektu</w:t>
+              <w:t>PROJEKT INŻYNIERSKI</w:t>
             </w:r>
             <w:r>
               <w:rPr>
@@ -1010,7 +1015,7 @@
                 <w:noProof/>
                 <w:webHidden/>
               </w:rPr>
-              <w:instrText xml:space="preserve"> PAGEREF _Toc405163553 \h </w:instrText>
+              <w:instrText xml:space="preserve"> PAGEREF _Toc405505633 \h </w:instrText>
             </w:r>
             <w:r>
               <w:rPr>
@@ -1030,7 +1035,7 @@
                 <w:noProof/>
                 <w:webHidden/>
               </w:rPr>
-              <w:t>5</w:t>
+              <w:t>1</w:t>
             </w:r>
             <w:r>
               <w:rPr>
@@ -1045,7 +1050,7 @@
           <w:pPr>
             <w:pStyle w:val="Spistreci1"/>
             <w:tabs>
-              <w:tab w:val="right" w:leader="dot" w:pos="8492"/>
+              <w:tab w:val="right" w:pos="8492"/>
             </w:tabs>
             <w:rPr>
               <w:rFonts w:asciiTheme="minorHAnsi" w:eastAsiaTheme="minorEastAsia" w:hAnsiTheme="minorHAnsi" w:cstheme="minorBidi"/>
@@ -1055,14 +1060,13 @@
               <w:lang w:val="en-GB" w:eastAsia="en-GB"/>
             </w:rPr>
           </w:pPr>
-          <w:hyperlink w:anchor="_Toc405163554" w:history="1">
+          <w:hyperlink w:anchor="_Toc405505634" w:history="1">
             <w:r>
               <w:rPr>
                 <w:rStyle w:val="Hipercze"/>
-                <w:b/>
-                <w:noProof/>
-              </w:rPr>
-              <w:t>Rozdział 2 Wprowadzenie teoretyczne</w:t>
+                <w:noProof/>
+              </w:rPr>
+              <w:t>dr hab. inż. Przemysław Śliwiński</w:t>
             </w:r>
             <w:r>
               <w:rPr>
@@ -1083,7 +1087,7 @@
                 <w:noProof/>
                 <w:webHidden/>
               </w:rPr>
-              <w:instrText xml:space="preserve"> PAGEREF _Toc405163554 \h </w:instrText>
+              <w:instrText xml:space="preserve"> PAGEREF _Toc405505634 \h </w:instrText>
             </w:r>
             <w:r>
               <w:rPr>
@@ -1103,7 +1107,7 @@
                 <w:noProof/>
                 <w:webHidden/>
               </w:rPr>
-              <w:t>6</w:t>
+              <w:t>1</w:t>
             </w:r>
             <w:r>
               <w:rPr>
@@ -1116,9 +1120,9 @@
         </w:p>
         <w:p>
           <w:pPr>
-            <w:pStyle w:val="Spistreci2"/>
+            <w:pStyle w:val="Spistreci3"/>
             <w:tabs>
-              <w:tab w:val="right" w:leader="dot" w:pos="8492"/>
+              <w:tab w:val="right" w:pos="8492"/>
             </w:tabs>
             <w:rPr>
               <w:rFonts w:asciiTheme="minorHAnsi" w:eastAsiaTheme="minorEastAsia" w:hAnsiTheme="minorHAnsi" w:cstheme="minorBidi"/>
@@ -1128,13 +1132,13 @@
               <w:lang w:val="en-GB" w:eastAsia="en-GB"/>
             </w:rPr>
           </w:pPr>
-          <w:hyperlink w:anchor="_Toc405163555" w:history="1">
+          <w:hyperlink w:anchor="_Toc405505635" w:history="1">
             <w:r>
               <w:rPr>
                 <w:rStyle w:val="Hipercze"/>
                 <w:noProof/>
               </w:rPr>
-              <w:t>2.1 Zasady działania algorytmu</w:t>
+              <w:t>WROCŁAW 2014</w:t>
             </w:r>
             <w:r>
               <w:rPr>
@@ -1155,7 +1159,7 @@
                 <w:noProof/>
                 <w:webHidden/>
               </w:rPr>
-              <w:instrText xml:space="preserve"> PAGEREF _Toc405163555 \h </w:instrText>
+              <w:instrText xml:space="preserve"> PAGEREF _Toc405505635 \h </w:instrText>
             </w:r>
             <w:r>
               <w:rPr>
@@ -1175,7 +1179,7 @@
                 <w:noProof/>
                 <w:webHidden/>
               </w:rPr>
-              <w:t>8</w:t>
+              <w:t>1</w:t>
             </w:r>
             <w:r>
               <w:rPr>
@@ -1190,7 +1194,7 @@
           <w:pPr>
             <w:pStyle w:val="Spistreci2"/>
             <w:tabs>
-              <w:tab w:val="right" w:leader="dot" w:pos="8492"/>
+              <w:tab w:val="right" w:pos="8492"/>
             </w:tabs>
             <w:rPr>
               <w:rFonts w:asciiTheme="minorHAnsi" w:eastAsiaTheme="minorEastAsia" w:hAnsiTheme="minorHAnsi" w:cstheme="minorBidi"/>
@@ -1200,13 +1204,13 @@
               <w:lang w:val="en-GB" w:eastAsia="en-GB"/>
             </w:rPr>
           </w:pPr>
-          <w:hyperlink w:anchor="_Toc405163556" w:history="1">
+          <w:hyperlink w:anchor="_Toc405505636" w:history="1">
             <w:r>
               <w:rPr>
                 <w:rStyle w:val="Hipercze"/>
                 <w:noProof/>
               </w:rPr>
-              <w:t>2.2 Random Search</w:t>
+              <w:t>Spis treści</w:t>
             </w:r>
             <w:r>
               <w:rPr>
@@ -1227,7 +1231,7 @@
                 <w:noProof/>
                 <w:webHidden/>
               </w:rPr>
-              <w:instrText xml:space="preserve"> PAGEREF _Toc405163556 \h </w:instrText>
+              <w:instrText xml:space="preserve"> PAGEREF _Toc405505636 \h </w:instrText>
             </w:r>
             <w:r>
               <w:rPr>
@@ -1247,7 +1251,7 @@
                 <w:noProof/>
                 <w:webHidden/>
               </w:rPr>
-              <w:t>9</w:t>
+              <w:t>2</w:t>
             </w:r>
             <w:r>
               <w:rPr>
@@ -1260,9 +1264,9 @@
         </w:p>
         <w:p>
           <w:pPr>
-            <w:pStyle w:val="Spistreci2"/>
+            <w:pStyle w:val="Spistreci1"/>
             <w:tabs>
-              <w:tab w:val="right" w:leader="dot" w:pos="8492"/>
+              <w:tab w:val="right" w:pos="8492"/>
             </w:tabs>
             <w:rPr>
               <w:rFonts w:asciiTheme="minorHAnsi" w:eastAsiaTheme="minorEastAsia" w:hAnsiTheme="minorHAnsi" w:cstheme="minorBidi"/>
@@ -1272,13 +1276,14 @@
               <w:lang w:val="en-GB" w:eastAsia="en-GB"/>
             </w:rPr>
           </w:pPr>
-          <w:hyperlink w:anchor="_Toc405163557" w:history="1">
+          <w:hyperlink w:anchor="_Toc405505637" w:history="1">
             <w:r>
               <w:rPr>
                 <w:rStyle w:val="Hipercze"/>
-                <w:noProof/>
-              </w:rPr>
-              <w:t>2.3 Kiefer – Wolfowitz</w:t>
+                <w:b/>
+                <w:noProof/>
+              </w:rPr>
+              <w:t>Rozdział 1 Wstęp</w:t>
             </w:r>
             <w:r>
               <w:rPr>
@@ -1299,7 +1304,7 @@
                 <w:noProof/>
                 <w:webHidden/>
               </w:rPr>
-              <w:instrText xml:space="preserve"> PAGEREF _Toc405163557 \h </w:instrText>
+              <w:instrText xml:space="preserve"> PAGEREF _Toc405505637 \h </w:instrText>
             </w:r>
             <w:r>
               <w:rPr>
@@ -1319,7 +1324,7 @@
                 <w:noProof/>
                 <w:webHidden/>
               </w:rPr>
-              <w:t>11</w:t>
+              <w:t>4</w:t>
             </w:r>
             <w:r>
               <w:rPr>
@@ -1334,7 +1339,7 @@
           <w:pPr>
             <w:pStyle w:val="Spistreci2"/>
             <w:tabs>
-              <w:tab w:val="right" w:leader="dot" w:pos="8492"/>
+              <w:tab w:val="right" w:pos="8492"/>
             </w:tabs>
             <w:rPr>
               <w:rFonts w:asciiTheme="minorHAnsi" w:eastAsiaTheme="minorEastAsia" w:hAnsiTheme="minorHAnsi" w:cstheme="minorBidi"/>
@@ -1344,13 +1349,13 @@
               <w:lang w:val="en-GB" w:eastAsia="en-GB"/>
             </w:rPr>
           </w:pPr>
-          <w:hyperlink w:anchor="_Toc405163558" w:history="1">
+          <w:hyperlink w:anchor="_Toc405505638" w:history="1">
             <w:r>
               <w:rPr>
                 <w:rStyle w:val="Hipercze"/>
                 <w:noProof/>
               </w:rPr>
-              <w:t>2.4 Przegląd innych algorytmów optymalizacji lokalnej</w:t>
+              <w:t>1.1 Cele Projektu</w:t>
             </w:r>
             <w:r>
               <w:rPr>
@@ -1371,7 +1376,7 @@
                 <w:noProof/>
                 <w:webHidden/>
               </w:rPr>
-              <w:instrText xml:space="preserve"> PAGEREF _Toc405163558 \h </w:instrText>
+              <w:instrText xml:space="preserve"> PAGEREF _Toc405505638 \h </w:instrText>
             </w:r>
             <w:r>
               <w:rPr>
@@ -1391,7 +1396,7 @@
                 <w:noProof/>
                 <w:webHidden/>
               </w:rPr>
-              <w:t>14</w:t>
+              <w:t>5</w:t>
             </w:r>
             <w:r>
               <w:rPr>
@@ -1404,9 +1409,9 @@
         </w:p>
         <w:p>
           <w:pPr>
-            <w:pStyle w:val="Spistreci2"/>
+            <w:pStyle w:val="Spistreci1"/>
             <w:tabs>
-              <w:tab w:val="right" w:leader="dot" w:pos="8492"/>
+              <w:tab w:val="right" w:pos="8492"/>
             </w:tabs>
             <w:rPr>
               <w:rFonts w:asciiTheme="minorHAnsi" w:eastAsiaTheme="minorEastAsia" w:hAnsiTheme="minorHAnsi" w:cstheme="minorBidi"/>
@@ -1416,13 +1421,14 @@
               <w:lang w:val="en-GB" w:eastAsia="en-GB"/>
             </w:rPr>
           </w:pPr>
-          <w:hyperlink w:anchor="_Toc405163559" w:history="1">
+          <w:hyperlink w:anchor="_Toc405505639" w:history="1">
             <w:r>
               <w:rPr>
                 <w:rStyle w:val="Hipercze"/>
-                <w:noProof/>
-              </w:rPr>
-              <w:t>2.5 Przegląd innych metod optymalizacji globalnej</w:t>
+                <w:b/>
+                <w:noProof/>
+              </w:rPr>
+              <w:t>Rozdział 2 Wprowadzenie teoretyczne</w:t>
             </w:r>
             <w:r>
               <w:rPr>
@@ -1443,7 +1449,7 @@
                 <w:noProof/>
                 <w:webHidden/>
               </w:rPr>
-              <w:instrText xml:space="preserve"> PAGEREF _Toc405163559 \h </w:instrText>
+              <w:instrText xml:space="preserve"> PAGEREF _Toc405505639 \h </w:instrText>
             </w:r>
             <w:r>
               <w:rPr>
@@ -1463,7 +1469,7 @@
                 <w:noProof/>
                 <w:webHidden/>
               </w:rPr>
-              <w:t>14</w:t>
+              <w:t>6</w:t>
             </w:r>
             <w:r>
               <w:rPr>
@@ -1478,7 +1484,7 @@
           <w:pPr>
             <w:pStyle w:val="Spistreci2"/>
             <w:tabs>
-              <w:tab w:val="right" w:leader="dot" w:pos="8492"/>
+              <w:tab w:val="right" w:pos="8492"/>
             </w:tabs>
             <w:rPr>
               <w:rFonts w:asciiTheme="minorHAnsi" w:eastAsiaTheme="minorEastAsia" w:hAnsiTheme="minorHAnsi" w:cstheme="minorBidi"/>
@@ -1488,13 +1494,13 @@
               <w:lang w:val="en-GB" w:eastAsia="en-GB"/>
             </w:rPr>
           </w:pPr>
-          <w:hyperlink w:anchor="_Toc405163560" w:history="1">
+          <w:hyperlink w:anchor="_Toc405505640" w:history="1">
             <w:r>
               <w:rPr>
                 <w:rStyle w:val="Hipercze"/>
                 <w:noProof/>
               </w:rPr>
-              <w:t>2.6 Charakterystyki użytych języków</w:t>
+              <w:t>2.1 Zasady działania algorytmu</w:t>
             </w:r>
             <w:r>
               <w:rPr>
@@ -1515,7 +1521,7 @@
                 <w:noProof/>
                 <w:webHidden/>
               </w:rPr>
-              <w:instrText xml:space="preserve"> PAGEREF _Toc405163560 \h </w:instrText>
+              <w:instrText xml:space="preserve"> PAGEREF _Toc405505640 \h </w:instrText>
             </w:r>
             <w:r>
               <w:rPr>
@@ -1535,7 +1541,7 @@
                 <w:noProof/>
                 <w:webHidden/>
               </w:rPr>
-              <w:t>15</w:t>
+              <w:t>8</w:t>
             </w:r>
             <w:r>
               <w:rPr>
@@ -1545,14 +1551,12 @@
               <w:fldChar w:fldCharType="end"/>
             </w:r>
           </w:hyperlink>
-          <w:bookmarkStart w:id="8" w:name="_GoBack"/>
-          <w:bookmarkEnd w:id="8"/>
         </w:p>
         <w:p>
           <w:pPr>
             <w:pStyle w:val="Spistreci3"/>
             <w:tabs>
-              <w:tab w:val="right" w:leader="dot" w:pos="8492"/>
+              <w:tab w:val="right" w:pos="8492"/>
             </w:tabs>
             <w:rPr>
               <w:rFonts w:asciiTheme="minorHAnsi" w:eastAsiaTheme="minorEastAsia" w:hAnsiTheme="minorHAnsi" w:cstheme="minorBidi"/>
@@ -1562,13 +1566,13 @@
               <w:lang w:val="en-GB" w:eastAsia="en-GB"/>
             </w:rPr>
           </w:pPr>
-          <w:hyperlink w:anchor="_Toc405163561" w:history="1">
+          <w:hyperlink w:anchor="_Toc405505641" w:history="1">
             <w:r>
               <w:rPr>
                 <w:rStyle w:val="Hipercze"/>
                 <w:noProof/>
               </w:rPr>
-              <w:t>2.6.1 Język R</w:t>
+              <w:t>2.1.1 Random Search</w:t>
             </w:r>
             <w:r>
               <w:rPr>
@@ -1589,7 +1593,7 @@
                 <w:noProof/>
                 <w:webHidden/>
               </w:rPr>
-              <w:instrText xml:space="preserve"> PAGEREF _Toc405163561 \h </w:instrText>
+              <w:instrText xml:space="preserve"> PAGEREF _Toc405505641 \h </w:instrText>
             </w:r>
             <w:r>
               <w:rPr>
@@ -1609,7 +1613,7 @@
                 <w:noProof/>
                 <w:webHidden/>
               </w:rPr>
-              <w:t>15</w:t>
+              <w:t>9</w:t>
             </w:r>
             <w:r>
               <w:rPr>
@@ -1624,7 +1628,7 @@
           <w:pPr>
             <w:pStyle w:val="Spistreci3"/>
             <w:tabs>
-              <w:tab w:val="right" w:leader="dot" w:pos="8492"/>
+              <w:tab w:val="right" w:pos="8492"/>
             </w:tabs>
             <w:rPr>
               <w:rFonts w:asciiTheme="minorHAnsi" w:eastAsiaTheme="minorEastAsia" w:hAnsiTheme="minorHAnsi" w:cstheme="minorBidi"/>
@@ -1634,13 +1638,13 @@
               <w:lang w:val="en-GB" w:eastAsia="en-GB"/>
             </w:rPr>
           </w:pPr>
-          <w:hyperlink w:anchor="_Toc405163562" w:history="1">
+          <w:hyperlink w:anchor="_Toc405505642" w:history="1">
             <w:r>
               <w:rPr>
                 <w:rStyle w:val="Hipercze"/>
                 <w:noProof/>
               </w:rPr>
-              <w:t>2.6.2 Język Haskell</w:t>
+              <w:t>2.1.2 Kiefer – Wolfowitz</w:t>
             </w:r>
             <w:r>
               <w:rPr>
@@ -1661,7 +1665,7 @@
                 <w:noProof/>
                 <w:webHidden/>
               </w:rPr>
-              <w:instrText xml:space="preserve"> PAGEREF _Toc405163562 \h </w:instrText>
+              <w:instrText xml:space="preserve"> PAGEREF _Toc405505642 \h </w:instrText>
             </w:r>
             <w:r>
               <w:rPr>
@@ -1681,7 +1685,7 @@
                 <w:noProof/>
                 <w:webHidden/>
               </w:rPr>
-              <w:t>15</w:t>
+              <w:t>11</w:t>
             </w:r>
             <w:r>
               <w:rPr>
@@ -1696,7 +1700,7 @@
           <w:pPr>
             <w:pStyle w:val="Spistreci2"/>
             <w:tabs>
-              <w:tab w:val="right" w:leader="dot" w:pos="8492"/>
+              <w:tab w:val="right" w:pos="8492"/>
             </w:tabs>
             <w:rPr>
               <w:rFonts w:asciiTheme="minorHAnsi" w:eastAsiaTheme="minorEastAsia" w:hAnsiTheme="minorHAnsi" w:cstheme="minorBidi"/>
@@ -1706,13 +1710,13 @@
               <w:lang w:val="en-GB" w:eastAsia="en-GB"/>
             </w:rPr>
           </w:pPr>
-          <w:hyperlink w:anchor="_Toc405163563" w:history="1">
+          <w:hyperlink w:anchor="_Toc405505643" w:history="1">
             <w:r>
               <w:rPr>
                 <w:rStyle w:val="Hipercze"/>
                 <w:noProof/>
               </w:rPr>
-              <w:t>2.7 Programowanie równoległe</w:t>
+              <w:t>2.2 Przegląd innych algorytmów optymalizacji lokalnej</w:t>
             </w:r>
             <w:r>
               <w:rPr>
@@ -1733,7 +1737,7 @@
                 <w:noProof/>
                 <w:webHidden/>
               </w:rPr>
-              <w:instrText xml:space="preserve"> PAGEREF _Toc405163563 \h </w:instrText>
+              <w:instrText xml:space="preserve"> PAGEREF _Toc405505643 \h </w:instrText>
             </w:r>
             <w:r>
               <w:rPr>
@@ -1753,7 +1757,7 @@
                 <w:noProof/>
                 <w:webHidden/>
               </w:rPr>
-              <w:t>16</w:t>
+              <w:t>14</w:t>
             </w:r>
             <w:r>
               <w:rPr>
@@ -1766,9 +1770,9 @@
         </w:p>
         <w:p>
           <w:pPr>
-            <w:pStyle w:val="Spistreci1"/>
+            <w:pStyle w:val="Spistreci2"/>
             <w:tabs>
-              <w:tab w:val="right" w:leader="dot" w:pos="8492"/>
+              <w:tab w:val="right" w:pos="8492"/>
             </w:tabs>
             <w:rPr>
               <w:rFonts w:asciiTheme="minorHAnsi" w:eastAsiaTheme="minorEastAsia" w:hAnsiTheme="minorHAnsi" w:cstheme="minorBidi"/>
@@ -1778,14 +1782,13 @@
               <w:lang w:val="en-GB" w:eastAsia="en-GB"/>
             </w:rPr>
           </w:pPr>
-          <w:hyperlink w:anchor="_Toc405163564" w:history="1">
+          <w:hyperlink w:anchor="_Toc405505644" w:history="1">
             <w:r>
               <w:rPr>
                 <w:rStyle w:val="Hipercze"/>
-                <w:b/>
-                <w:noProof/>
-              </w:rPr>
-              <w:t>Rozdział 3 Implementacja algorytmu.</w:t>
+                <w:noProof/>
+              </w:rPr>
+              <w:t>2.3 Przegląd innych metod optymalizacji globalnej</w:t>
             </w:r>
             <w:r>
               <w:rPr>
@@ -1806,7 +1809,7 @@
                 <w:noProof/>
                 <w:webHidden/>
               </w:rPr>
-              <w:instrText xml:space="preserve"> PAGEREF _Toc405163564 \h </w:instrText>
+              <w:instrText xml:space="preserve"> PAGEREF _Toc405505644 \h </w:instrText>
             </w:r>
             <w:r>
               <w:rPr>
@@ -1826,7 +1829,7 @@
                 <w:noProof/>
                 <w:webHidden/>
               </w:rPr>
-              <w:t>17</w:t>
+              <w:t>14</w:t>
             </w:r>
             <w:r>
               <w:rPr>
@@ -1841,7 +1844,7 @@
           <w:pPr>
             <w:pStyle w:val="Spistreci2"/>
             <w:tabs>
-              <w:tab w:val="right" w:leader="dot" w:pos="8492"/>
+              <w:tab w:val="right" w:pos="8492"/>
             </w:tabs>
             <w:rPr>
               <w:rFonts w:asciiTheme="minorHAnsi" w:eastAsiaTheme="minorEastAsia" w:hAnsiTheme="minorHAnsi" w:cstheme="minorBidi"/>
@@ -1851,13 +1854,13 @@
               <w:lang w:val="en-GB" w:eastAsia="en-GB"/>
             </w:rPr>
           </w:pPr>
-          <w:hyperlink w:anchor="_Toc405163565" w:history="1">
+          <w:hyperlink w:anchor="_Toc405505645" w:history="1">
             <w:r>
               <w:rPr>
                 <w:rStyle w:val="Hipercze"/>
                 <w:noProof/>
               </w:rPr>
-              <w:t>3.1 Opis stanowiska oraz środowiska</w:t>
+              <w:t>2.4 Charakterystyki użytych języków</w:t>
             </w:r>
             <w:r>
               <w:rPr>
@@ -1878,7 +1881,7 @@
                 <w:noProof/>
                 <w:webHidden/>
               </w:rPr>
-              <w:instrText xml:space="preserve"> PAGEREF _Toc405163565 \h </w:instrText>
+              <w:instrText xml:space="preserve"> PAGEREF _Toc405505645 \h </w:instrText>
             </w:r>
             <w:r>
               <w:rPr>
@@ -1898,7 +1901,7 @@
                 <w:noProof/>
                 <w:webHidden/>
               </w:rPr>
-              <w:t>17</w:t>
+              <w:t>15</w:t>
             </w:r>
             <w:r>
               <w:rPr>
@@ -1911,9 +1914,9 @@
         </w:p>
         <w:p>
           <w:pPr>
-            <w:pStyle w:val="Spistreci1"/>
+            <w:pStyle w:val="Spistreci3"/>
             <w:tabs>
-              <w:tab w:val="right" w:leader="dot" w:pos="8492"/>
+              <w:tab w:val="right" w:pos="8492"/>
             </w:tabs>
             <w:rPr>
               <w:rFonts w:asciiTheme="minorHAnsi" w:eastAsiaTheme="minorEastAsia" w:hAnsiTheme="minorHAnsi" w:cstheme="minorBidi"/>
@@ -1923,14 +1926,13 @@
               <w:lang w:val="en-GB" w:eastAsia="en-GB"/>
             </w:rPr>
           </w:pPr>
-          <w:hyperlink w:anchor="_Toc405163566" w:history="1">
+          <w:hyperlink w:anchor="_Toc405505646" w:history="1">
             <w:r>
               <w:rPr>
                 <w:rStyle w:val="Hipercze"/>
-                <w:b/>
-                <w:noProof/>
-              </w:rPr>
-              <w:t>Rozdział 4 Badania</w:t>
+                <w:noProof/>
+              </w:rPr>
+              <w:t>2.4.1 Język R</w:t>
             </w:r>
             <w:r>
               <w:rPr>
@@ -1951,7 +1953,7 @@
                 <w:noProof/>
                 <w:webHidden/>
               </w:rPr>
-              <w:instrText xml:space="preserve"> PAGEREF _Toc405163566 \h </w:instrText>
+              <w:instrText xml:space="preserve"> PAGEREF _Toc405505646 \h </w:instrText>
             </w:r>
             <w:r>
               <w:rPr>
@@ -1971,7 +1973,7 @@
                 <w:noProof/>
                 <w:webHidden/>
               </w:rPr>
-              <w:t>18</w:t>
+              <w:t>15</w:t>
             </w:r>
             <w:r>
               <w:rPr>
@@ -1984,9 +1986,9 @@
         </w:p>
         <w:p>
           <w:pPr>
-            <w:pStyle w:val="Spistreci2"/>
+            <w:pStyle w:val="Spistreci3"/>
             <w:tabs>
-              <w:tab w:val="right" w:leader="dot" w:pos="8492"/>
+              <w:tab w:val="right" w:pos="8492"/>
             </w:tabs>
             <w:rPr>
               <w:rFonts w:asciiTheme="minorHAnsi" w:eastAsiaTheme="minorEastAsia" w:hAnsiTheme="minorHAnsi" w:cstheme="minorBidi"/>
@@ -1996,13 +1998,13 @@
               <w:lang w:val="en-GB" w:eastAsia="en-GB"/>
             </w:rPr>
           </w:pPr>
-          <w:hyperlink w:anchor="_Toc405163567" w:history="1">
+          <w:hyperlink w:anchor="_Toc405505647" w:history="1">
             <w:r>
               <w:rPr>
                 <w:rStyle w:val="Hipercze"/>
                 <w:noProof/>
               </w:rPr>
-              <w:t>4.1 Przebieg oraz badanie implementacji w języku R</w:t>
+              <w:t>2.4.2 Język Haskell</w:t>
             </w:r>
             <w:r>
               <w:rPr>
@@ -2023,7 +2025,7 @@
                 <w:noProof/>
                 <w:webHidden/>
               </w:rPr>
-              <w:instrText xml:space="preserve"> PAGEREF _Toc405163567 \h </w:instrText>
+              <w:instrText xml:space="preserve"> PAGEREF _Toc405505647 \h </w:instrText>
             </w:r>
             <w:r>
               <w:rPr>
@@ -2043,7 +2045,7 @@
                 <w:noProof/>
                 <w:webHidden/>
               </w:rPr>
-              <w:t>19</w:t>
+              <w:t>15</w:t>
             </w:r>
             <w:r>
               <w:rPr>
@@ -2058,7 +2060,7 @@
           <w:pPr>
             <w:pStyle w:val="Spistreci2"/>
             <w:tabs>
-              <w:tab w:val="right" w:leader="dot" w:pos="8492"/>
+              <w:tab w:val="right" w:pos="8492"/>
             </w:tabs>
             <w:rPr>
               <w:rFonts w:asciiTheme="minorHAnsi" w:eastAsiaTheme="minorEastAsia" w:hAnsiTheme="minorHAnsi" w:cstheme="minorBidi"/>
@@ -2068,13 +2070,13 @@
               <w:lang w:val="en-GB" w:eastAsia="en-GB"/>
             </w:rPr>
           </w:pPr>
-          <w:hyperlink w:anchor="_Toc405163568" w:history="1">
+          <w:hyperlink w:anchor="_Toc405505648" w:history="1">
             <w:r>
               <w:rPr>
                 <w:rStyle w:val="Hipercze"/>
                 <w:noProof/>
               </w:rPr>
-              <w:t>4.2 Przebieg oraz badanie implementacji w języku Haskell</w:t>
+              <w:t>2.5 Programowanie równoległe</w:t>
             </w:r>
             <w:r>
               <w:rPr>
@@ -2095,7 +2097,7 @@
                 <w:noProof/>
                 <w:webHidden/>
               </w:rPr>
-              <w:instrText xml:space="preserve"> PAGEREF _Toc405163568 \h </w:instrText>
+              <w:instrText xml:space="preserve"> PAGEREF _Toc405505648 \h </w:instrText>
             </w:r>
             <w:r>
               <w:rPr>
@@ -2115,7 +2117,7 @@
                 <w:noProof/>
                 <w:webHidden/>
               </w:rPr>
-              <w:t>20</w:t>
+              <w:t>16</w:t>
             </w:r>
             <w:r>
               <w:rPr>
@@ -2128,9 +2130,9 @@
         </w:p>
         <w:p>
           <w:pPr>
-            <w:pStyle w:val="Spistreci2"/>
+            <w:pStyle w:val="Spistreci1"/>
             <w:tabs>
-              <w:tab w:val="right" w:leader="dot" w:pos="8492"/>
+              <w:tab w:val="right" w:pos="8492"/>
             </w:tabs>
             <w:rPr>
               <w:rFonts w:asciiTheme="minorHAnsi" w:eastAsiaTheme="minorEastAsia" w:hAnsiTheme="minorHAnsi" w:cstheme="minorBidi"/>
@@ -2140,13 +2142,14 @@
               <w:lang w:val="en-GB" w:eastAsia="en-GB"/>
             </w:rPr>
           </w:pPr>
-          <w:hyperlink w:anchor="_Toc405163569" w:history="1">
+          <w:hyperlink w:anchor="_Toc405505649" w:history="1">
             <w:r>
               <w:rPr>
                 <w:rStyle w:val="Hipercze"/>
-                <w:noProof/>
-              </w:rPr>
-              <w:t>4.3 Badanie implementacji w języku Haskell zrównoleglone na CPU</w:t>
+                <w:b/>
+                <w:noProof/>
+              </w:rPr>
+              <w:t>Rozdział 3 Implementacja algorytmu.</w:t>
             </w:r>
             <w:r>
               <w:rPr>
@@ -2167,7 +2170,7 @@
                 <w:noProof/>
                 <w:webHidden/>
               </w:rPr>
-              <w:instrText xml:space="preserve"> PAGEREF _Toc405163569 \h </w:instrText>
+              <w:instrText xml:space="preserve"> PAGEREF _Toc405505649 \h </w:instrText>
             </w:r>
             <w:r>
               <w:rPr>
@@ -2187,7 +2190,7 @@
                 <w:noProof/>
                 <w:webHidden/>
               </w:rPr>
-              <w:t>21</w:t>
+              <w:t>17</w:t>
             </w:r>
             <w:r>
               <w:rPr>
@@ -2200,9 +2203,9 @@
         </w:p>
         <w:p>
           <w:pPr>
-            <w:pStyle w:val="Spistreci1"/>
+            <w:pStyle w:val="Spistreci2"/>
             <w:tabs>
-              <w:tab w:val="right" w:leader="dot" w:pos="8492"/>
+              <w:tab w:val="right" w:pos="8492"/>
             </w:tabs>
             <w:rPr>
               <w:rFonts w:asciiTheme="minorHAnsi" w:eastAsiaTheme="minorEastAsia" w:hAnsiTheme="minorHAnsi" w:cstheme="minorBidi"/>
@@ -2212,14 +2215,13 @@
               <w:lang w:val="en-GB" w:eastAsia="en-GB"/>
             </w:rPr>
           </w:pPr>
-          <w:hyperlink w:anchor="_Toc405163570" w:history="1">
+          <w:hyperlink w:anchor="_Toc405505650" w:history="1">
             <w:r>
               <w:rPr>
                 <w:rStyle w:val="Hipercze"/>
-                <w:b/>
-                <w:noProof/>
-              </w:rPr>
-              <w:t>Rozdział 5 Podsumowanie</w:t>
+                <w:noProof/>
+              </w:rPr>
+              <w:t>3.1 Opis stanowiska oraz środowiska</w:t>
             </w:r>
             <w:r>
               <w:rPr>
@@ -2240,7 +2242,7 @@
                 <w:noProof/>
                 <w:webHidden/>
               </w:rPr>
-              <w:instrText xml:space="preserve"> PAGEREF _Toc405163570 \h </w:instrText>
+              <w:instrText xml:space="preserve"> PAGEREF _Toc405505650 \h </w:instrText>
             </w:r>
             <w:r>
               <w:rPr>
@@ -2260,7 +2262,7 @@
                 <w:noProof/>
                 <w:webHidden/>
               </w:rPr>
-              <w:t>22</w:t>
+              <w:t>17</w:t>
             </w:r>
             <w:r>
               <w:rPr>
@@ -2273,9 +2275,9 @@
         </w:p>
         <w:p>
           <w:pPr>
-            <w:pStyle w:val="Spistreci2"/>
+            <w:pStyle w:val="Spistreci1"/>
             <w:tabs>
-              <w:tab w:val="right" w:leader="dot" w:pos="8492"/>
+              <w:tab w:val="right" w:pos="8492"/>
             </w:tabs>
             <w:rPr>
               <w:rFonts w:asciiTheme="minorHAnsi" w:eastAsiaTheme="minorEastAsia" w:hAnsiTheme="minorHAnsi" w:cstheme="minorBidi"/>
@@ -2285,13 +2287,14 @@
               <w:lang w:val="en-GB" w:eastAsia="en-GB"/>
             </w:rPr>
           </w:pPr>
-          <w:hyperlink w:anchor="_Toc405163571" w:history="1">
+          <w:hyperlink w:anchor="_Toc405505651" w:history="1">
             <w:r>
               <w:rPr>
                 <w:rStyle w:val="Hipercze"/>
-                <w:noProof/>
-              </w:rPr>
-              <w:t>5.1 Dodatkowe uwagi oraz plany</w:t>
+                <w:b/>
+                <w:noProof/>
+              </w:rPr>
+              <w:t>Rozdział 4 Badania</w:t>
             </w:r>
             <w:r>
               <w:rPr>
@@ -2312,7 +2315,7 @@
                 <w:noProof/>
                 <w:webHidden/>
               </w:rPr>
-              <w:instrText xml:space="preserve"> PAGEREF _Toc405163571 \h </w:instrText>
+              <w:instrText xml:space="preserve"> PAGEREF _Toc405505651 \h </w:instrText>
             </w:r>
             <w:r>
               <w:rPr>
@@ -2332,7 +2335,7 @@
                 <w:noProof/>
                 <w:webHidden/>
               </w:rPr>
-              <w:t>22</w:t>
+              <w:t>18</w:t>
             </w:r>
             <w:r>
               <w:rPr>
@@ -2345,9 +2348,9 @@
         </w:p>
         <w:p>
           <w:pPr>
-            <w:pStyle w:val="Spistreci1"/>
+            <w:pStyle w:val="Spistreci2"/>
             <w:tabs>
-              <w:tab w:val="right" w:leader="dot" w:pos="8492"/>
+              <w:tab w:val="right" w:pos="8492"/>
             </w:tabs>
             <w:rPr>
               <w:rFonts w:asciiTheme="minorHAnsi" w:eastAsiaTheme="minorEastAsia" w:hAnsiTheme="minorHAnsi" w:cstheme="minorBidi"/>
@@ -2357,14 +2360,13 @@
               <w:lang w:val="en-GB" w:eastAsia="en-GB"/>
             </w:rPr>
           </w:pPr>
-          <w:hyperlink w:anchor="_Toc405163572" w:history="1">
+          <w:hyperlink w:anchor="_Toc405505652" w:history="1">
             <w:r>
               <w:rPr>
                 <w:rStyle w:val="Hipercze"/>
-                <w:b/>
-                <w:noProof/>
-              </w:rPr>
-              <w:t>Bibliografia</w:t>
+                <w:noProof/>
+              </w:rPr>
+              <w:t>4.1 Przebieg oraz badanie implementacji w języku R</w:t>
             </w:r>
             <w:r>
               <w:rPr>
@@ -2385,7 +2387,7 @@
                 <w:noProof/>
                 <w:webHidden/>
               </w:rPr>
-              <w:instrText xml:space="preserve"> PAGEREF _Toc405163572 \h </w:instrText>
+              <w:instrText xml:space="preserve"> PAGEREF _Toc405505652 \h </w:instrText>
             </w:r>
             <w:r>
               <w:rPr>
@@ -2405,7 +2407,7 @@
                 <w:noProof/>
                 <w:webHidden/>
               </w:rPr>
-              <w:t>23</w:t>
+              <w:t>19</w:t>
             </w:r>
             <w:r>
               <w:rPr>
@@ -2418,9 +2420,9 @@
         </w:p>
         <w:p>
           <w:pPr>
-            <w:pStyle w:val="Spistreci1"/>
+            <w:pStyle w:val="Spistreci2"/>
             <w:tabs>
-              <w:tab w:val="right" w:leader="dot" w:pos="8492"/>
+              <w:tab w:val="right" w:pos="8492"/>
             </w:tabs>
             <w:rPr>
               <w:rFonts w:asciiTheme="minorHAnsi" w:eastAsiaTheme="minorEastAsia" w:hAnsiTheme="minorHAnsi" w:cstheme="minorBidi"/>
@@ -2430,13 +2432,375 @@
               <w:lang w:val="en-GB" w:eastAsia="en-GB"/>
             </w:rPr>
           </w:pPr>
-          <w:hyperlink w:anchor="_Toc405163573" w:history="1">
+          <w:hyperlink w:anchor="_Toc405505653" w:history="1">
+            <w:r>
+              <w:rPr>
+                <w:rStyle w:val="Hipercze"/>
+                <w:noProof/>
+              </w:rPr>
+              <w:t>4.2 Przebieg oraz badanie implementacji w języku Haskell</w:t>
+            </w:r>
+            <w:r>
+              <w:rPr>
+                <w:noProof/>
+                <w:webHidden/>
+              </w:rPr>
+              <w:tab/>
+            </w:r>
+            <w:r>
+              <w:rPr>
+                <w:noProof/>
+                <w:webHidden/>
+              </w:rPr>
+              <w:fldChar w:fldCharType="begin"/>
+            </w:r>
+            <w:r>
+              <w:rPr>
+                <w:noProof/>
+                <w:webHidden/>
+              </w:rPr>
+              <w:instrText xml:space="preserve"> PAGEREF _Toc405505653 \h </w:instrText>
+            </w:r>
+            <w:r>
+              <w:rPr>
+                <w:noProof/>
+                <w:webHidden/>
+              </w:rPr>
+            </w:r>
+            <w:r>
+              <w:rPr>
+                <w:noProof/>
+                <w:webHidden/>
+              </w:rPr>
+              <w:fldChar w:fldCharType="separate"/>
+            </w:r>
+            <w:r>
+              <w:rPr>
+                <w:noProof/>
+                <w:webHidden/>
+              </w:rPr>
+              <w:t>20</w:t>
+            </w:r>
+            <w:r>
+              <w:rPr>
+                <w:noProof/>
+                <w:webHidden/>
+              </w:rPr>
+              <w:fldChar w:fldCharType="end"/>
+            </w:r>
+          </w:hyperlink>
+        </w:p>
+        <w:p>
+          <w:pPr>
+            <w:pStyle w:val="Spistreci2"/>
+            <w:tabs>
+              <w:tab w:val="right" w:pos="8492"/>
+            </w:tabs>
+            <w:rPr>
+              <w:rFonts w:asciiTheme="minorHAnsi" w:eastAsiaTheme="minorEastAsia" w:hAnsiTheme="minorHAnsi" w:cstheme="minorBidi"/>
+              <w:noProof/>
+              <w:sz w:val="22"/>
+              <w:szCs w:val="22"/>
+              <w:lang w:val="en-GB" w:eastAsia="en-GB"/>
+            </w:rPr>
+          </w:pPr>
+          <w:hyperlink w:anchor="_Toc405505654" w:history="1">
+            <w:r>
+              <w:rPr>
+                <w:rStyle w:val="Hipercze"/>
+                <w:noProof/>
+              </w:rPr>
+              <w:t>4.3 Badanie implementacji w języku Haskell zrównoleglone na CPU</w:t>
+            </w:r>
+            <w:r>
+              <w:rPr>
+                <w:noProof/>
+                <w:webHidden/>
+              </w:rPr>
+              <w:tab/>
+            </w:r>
+            <w:r>
+              <w:rPr>
+                <w:noProof/>
+                <w:webHidden/>
+              </w:rPr>
+              <w:fldChar w:fldCharType="begin"/>
+            </w:r>
+            <w:r>
+              <w:rPr>
+                <w:noProof/>
+                <w:webHidden/>
+              </w:rPr>
+              <w:instrText xml:space="preserve"> PAGEREF _Toc405505654 \h </w:instrText>
+            </w:r>
+            <w:r>
+              <w:rPr>
+                <w:noProof/>
+                <w:webHidden/>
+              </w:rPr>
+            </w:r>
+            <w:r>
+              <w:rPr>
+                <w:noProof/>
+                <w:webHidden/>
+              </w:rPr>
+              <w:fldChar w:fldCharType="separate"/>
+            </w:r>
+            <w:r>
+              <w:rPr>
+                <w:noProof/>
+                <w:webHidden/>
+              </w:rPr>
+              <w:t>21</w:t>
+            </w:r>
+            <w:r>
+              <w:rPr>
+                <w:noProof/>
+                <w:webHidden/>
+              </w:rPr>
+              <w:fldChar w:fldCharType="end"/>
+            </w:r>
+          </w:hyperlink>
+        </w:p>
+        <w:p>
+          <w:pPr>
+            <w:pStyle w:val="Spistreci1"/>
+            <w:tabs>
+              <w:tab w:val="right" w:pos="8492"/>
+            </w:tabs>
+            <w:rPr>
+              <w:rFonts w:asciiTheme="minorHAnsi" w:eastAsiaTheme="minorEastAsia" w:hAnsiTheme="minorHAnsi" w:cstheme="minorBidi"/>
+              <w:noProof/>
+              <w:sz w:val="22"/>
+              <w:szCs w:val="22"/>
+              <w:lang w:val="en-GB" w:eastAsia="en-GB"/>
+            </w:rPr>
+          </w:pPr>
+          <w:hyperlink w:anchor="_Toc405505655" w:history="1">
             <w:r>
               <w:rPr>
                 <w:rStyle w:val="Hipercze"/>
                 <w:b/>
                 <w:noProof/>
               </w:rPr>
+              <w:t>Rozdział 5 Podsumowanie</w:t>
+            </w:r>
+            <w:r>
+              <w:rPr>
+                <w:noProof/>
+                <w:webHidden/>
+              </w:rPr>
+              <w:tab/>
+            </w:r>
+            <w:r>
+              <w:rPr>
+                <w:noProof/>
+                <w:webHidden/>
+              </w:rPr>
+              <w:fldChar w:fldCharType="begin"/>
+            </w:r>
+            <w:r>
+              <w:rPr>
+                <w:noProof/>
+                <w:webHidden/>
+              </w:rPr>
+              <w:instrText xml:space="preserve"> PAGEREF _Toc405505655 \h </w:instrText>
+            </w:r>
+            <w:r>
+              <w:rPr>
+                <w:noProof/>
+                <w:webHidden/>
+              </w:rPr>
+            </w:r>
+            <w:r>
+              <w:rPr>
+                <w:noProof/>
+                <w:webHidden/>
+              </w:rPr>
+              <w:fldChar w:fldCharType="separate"/>
+            </w:r>
+            <w:r>
+              <w:rPr>
+                <w:noProof/>
+                <w:webHidden/>
+              </w:rPr>
+              <w:t>22</w:t>
+            </w:r>
+            <w:r>
+              <w:rPr>
+                <w:noProof/>
+                <w:webHidden/>
+              </w:rPr>
+              <w:fldChar w:fldCharType="end"/>
+            </w:r>
+          </w:hyperlink>
+        </w:p>
+        <w:p>
+          <w:pPr>
+            <w:pStyle w:val="Spistreci2"/>
+            <w:tabs>
+              <w:tab w:val="right" w:pos="8492"/>
+            </w:tabs>
+            <w:rPr>
+              <w:rFonts w:asciiTheme="minorHAnsi" w:eastAsiaTheme="minorEastAsia" w:hAnsiTheme="minorHAnsi" w:cstheme="minorBidi"/>
+              <w:noProof/>
+              <w:sz w:val="22"/>
+              <w:szCs w:val="22"/>
+              <w:lang w:val="en-GB" w:eastAsia="en-GB"/>
+            </w:rPr>
+          </w:pPr>
+          <w:hyperlink w:anchor="_Toc405505656" w:history="1">
+            <w:r>
+              <w:rPr>
+                <w:rStyle w:val="Hipercze"/>
+                <w:noProof/>
+              </w:rPr>
+              <w:t>5.1 Dodatkowe uwagi oraz plany</w:t>
+            </w:r>
+            <w:r>
+              <w:rPr>
+                <w:noProof/>
+                <w:webHidden/>
+              </w:rPr>
+              <w:tab/>
+            </w:r>
+            <w:r>
+              <w:rPr>
+                <w:noProof/>
+                <w:webHidden/>
+              </w:rPr>
+              <w:fldChar w:fldCharType="begin"/>
+            </w:r>
+            <w:r>
+              <w:rPr>
+                <w:noProof/>
+                <w:webHidden/>
+              </w:rPr>
+              <w:instrText xml:space="preserve"> PAGEREF _Toc405505656 \h </w:instrText>
+            </w:r>
+            <w:r>
+              <w:rPr>
+                <w:noProof/>
+                <w:webHidden/>
+              </w:rPr>
+            </w:r>
+            <w:r>
+              <w:rPr>
+                <w:noProof/>
+                <w:webHidden/>
+              </w:rPr>
+              <w:fldChar w:fldCharType="separate"/>
+            </w:r>
+            <w:r>
+              <w:rPr>
+                <w:noProof/>
+                <w:webHidden/>
+              </w:rPr>
+              <w:t>22</w:t>
+            </w:r>
+            <w:r>
+              <w:rPr>
+                <w:noProof/>
+                <w:webHidden/>
+              </w:rPr>
+              <w:fldChar w:fldCharType="end"/>
+            </w:r>
+          </w:hyperlink>
+        </w:p>
+        <w:p>
+          <w:pPr>
+            <w:pStyle w:val="Spistreci1"/>
+            <w:tabs>
+              <w:tab w:val="right" w:pos="8492"/>
+            </w:tabs>
+            <w:rPr>
+              <w:rFonts w:asciiTheme="minorHAnsi" w:eastAsiaTheme="minorEastAsia" w:hAnsiTheme="minorHAnsi" w:cstheme="minorBidi"/>
+              <w:noProof/>
+              <w:sz w:val="22"/>
+              <w:szCs w:val="22"/>
+              <w:lang w:val="en-GB" w:eastAsia="en-GB"/>
+            </w:rPr>
+          </w:pPr>
+          <w:hyperlink w:anchor="_Toc405505657" w:history="1">
+            <w:r>
+              <w:rPr>
+                <w:rStyle w:val="Hipercze"/>
+                <w:b/>
+                <w:noProof/>
+              </w:rPr>
+              <w:t>Bibliografia</w:t>
+            </w:r>
+            <w:r>
+              <w:rPr>
+                <w:noProof/>
+                <w:webHidden/>
+              </w:rPr>
+              <w:tab/>
+            </w:r>
+            <w:r>
+              <w:rPr>
+                <w:noProof/>
+                <w:webHidden/>
+              </w:rPr>
+              <w:fldChar w:fldCharType="begin"/>
+            </w:r>
+            <w:r>
+              <w:rPr>
+                <w:noProof/>
+                <w:webHidden/>
+              </w:rPr>
+              <w:instrText xml:space="preserve"> PAGEREF _Toc405505657 \h </w:instrText>
+            </w:r>
+            <w:r>
+              <w:rPr>
+                <w:noProof/>
+                <w:webHidden/>
+              </w:rPr>
+            </w:r>
+            <w:r>
+              <w:rPr>
+                <w:noProof/>
+                <w:webHidden/>
+              </w:rPr>
+              <w:fldChar w:fldCharType="separate"/>
+            </w:r>
+            <w:r>
+              <w:rPr>
+                <w:noProof/>
+                <w:webHidden/>
+              </w:rPr>
+              <w:t>23</w:t>
+            </w:r>
+            <w:r>
+              <w:rPr>
+                <w:noProof/>
+                <w:webHidden/>
+              </w:rPr>
+              <w:fldChar w:fldCharType="end"/>
+            </w:r>
+          </w:hyperlink>
+        </w:p>
+        <w:p>
+          <w:pPr>
+            <w:pStyle w:val="Spistreci1"/>
+            <w:tabs>
+              <w:tab w:val="right" w:pos="8492"/>
+            </w:tabs>
+            <w:rPr>
+              <w:rFonts w:asciiTheme="minorHAnsi" w:eastAsiaTheme="minorEastAsia" w:hAnsiTheme="minorHAnsi" w:cstheme="minorBidi"/>
+              <w:noProof/>
+              <w:sz w:val="22"/>
+              <w:szCs w:val="22"/>
+              <w:lang w:val="en-GB" w:eastAsia="en-GB"/>
+            </w:rPr>
+          </w:pPr>
+          <w:hyperlink w:anchor="_Toc405505658" w:history="1">
+            <w:r>
+              <w:rPr>
+                <w:rStyle w:val="Hipercze"/>
+                <w:b/>
+                <w:noProof/>
+              </w:rPr>
               <w:t>Spis rysunków</w:t>
             </w:r>
             <w:r>
@@ -2458,7 +2822,7 @@
                 <w:noProof/>
                 <w:webHidden/>
               </w:rPr>
-              <w:instrText xml:space="preserve"> PAGEREF _Toc405163573 \h </w:instrText>
+              <w:instrText xml:space="preserve"> PAGEREF _Toc405505658 \h </w:instrText>
             </w:r>
             <w:r>
               <w:rPr>
@@ -2552,7 +2916,7 @@
           <w:sz w:val="24"/>
         </w:rPr>
       </w:pPr>
-      <w:bookmarkStart w:id="9" w:name="_Toc405163552"/>
+      <w:bookmarkStart w:id="13" w:name="_Toc405505637"/>
       <w:r>
         <w:rPr>
           <w:b/>
@@ -2572,7 +2936,7 @@
         </w:rPr>
         <w:t>Wstęp</w:t>
       </w:r>
-      <w:bookmarkEnd w:id="9"/>
+      <w:bookmarkEnd w:id="13"/>
     </w:p>
     <w:p>
       <w:pPr>
@@ -2672,7 +3036,23 @@
         <w:pStyle w:val="Tekstpracy"/>
       </w:pPr>
       <w:r>
-        <w:t xml:space="preserve">Od kilku lat promowany jest taki by który się nazywa „cloud computing” który jest pomocnym narzędziem przy tematyce optymalizacji, są to wielkie centra </w:t>
+        <w:t>Od kilku lat promowany jest taki by który się nazywa „</w:t>
+      </w:r>
+      <w:proofErr w:type="spellStart"/>
+      <w:r>
+        <w:t>cloud</w:t>
+      </w:r>
+      <w:proofErr w:type="spellEnd"/>
+      <w:r>
+        <w:t xml:space="preserve"> </w:t>
+      </w:r>
+      <w:proofErr w:type="spellStart"/>
+      <w:r>
+        <w:t>computing</w:t>
+      </w:r>
+      <w:proofErr w:type="spellEnd"/>
+      <w:r>
+        <w:t xml:space="preserve">” który jest pomocnym narzędziem przy tematyce optymalizacji, są to wielkie centra </w:t>
       </w:r>
       <w:r>
         <w:lastRenderedPageBreak/>
@@ -2696,14 +3076,14 @@
           <w:sz w:val="24"/>
         </w:rPr>
       </w:pPr>
-      <w:bookmarkStart w:id="10" w:name="_Toc405163553"/>
+      <w:bookmarkStart w:id="14" w:name="_Toc405505638"/>
       <w:r>
         <w:rPr>
           <w:sz w:val="24"/>
         </w:rPr>
         <w:t>1.1 Cele Projektu</w:t>
       </w:r>
-      <w:bookmarkEnd w:id="10"/>
+      <w:bookmarkEnd w:id="14"/>
     </w:p>
     <w:p>
       <w:pPr>
@@ -2713,11 +3093,32 @@
         <w:t>Celem projektu jest implementacje równoległa algorytmu optymalizacji globalnej, metodą stochastyczna. Następnie zbadanie wydajności kilku implementacji takiego algorytmu oraz wyciągniecie wniosków na temat zrównoleglania takich algorytmów.</w:t>
       </w:r>
       <w:r>
-        <w:t xml:space="preserve"> Algorytm będzie napisany w dwóch językach R oraz Haskell. Wybranym algorytmem </w:t>
-      </w:r>
-      <w:r>
-        <w:t>jest algorytm Sid Yakowitz</w:t>
-      </w:r>
+        <w:t xml:space="preserve"> Algorytm będzie napisany w dwóch językach R oraz </w:t>
+      </w:r>
+      <w:proofErr w:type="spellStart"/>
+      <w:r>
+        <w:t>Haskell</w:t>
+      </w:r>
+      <w:proofErr w:type="spellEnd"/>
+      <w:r>
+        <w:t xml:space="preserve">. Wybranym algorytmem </w:t>
+      </w:r>
+      <w:r>
+        <w:t xml:space="preserve">jest algorytm </w:t>
+      </w:r>
+      <w:proofErr w:type="spellStart"/>
+      <w:r>
+        <w:t>Sid</w:t>
+      </w:r>
+      <w:proofErr w:type="spellEnd"/>
+      <w:r>
+        <w:t xml:space="preserve"> </w:t>
+      </w:r>
+      <w:proofErr w:type="spellStart"/>
+      <w:r>
+        <w:t>Yakowitz</w:t>
+      </w:r>
+      <w:proofErr w:type="spellEnd"/>
       <w:r>
         <w:t>.</w:t>
       </w:r>
@@ -2728,7 +3129,15 @@
         <w:t xml:space="preserve">ten zostanie uruchomiony </w:t>
       </w:r>
       <w:r>
-        <w:t>na wirtualnej maszynie z szesnastoma procesorami w usłudze Microsoft Azure.</w:t>
+        <w:t xml:space="preserve">na wirtualnej maszynie z szesnastoma procesorami w usłudze Microsoft </w:t>
+      </w:r>
+      <w:proofErr w:type="spellStart"/>
+      <w:r>
+        <w:t>Azure</w:t>
+      </w:r>
+      <w:proofErr w:type="spellEnd"/>
+      <w:r>
+        <w:t>.</w:t>
       </w:r>
     </w:p>
     <w:p>
@@ -2761,7 +3170,7 @@
         <w:spacing w:line="360" w:lineRule="auto"/>
         <w:jc w:val="both"/>
       </w:pPr>
-      <w:bookmarkStart w:id="11" w:name="_Toc405163554"/>
+      <w:bookmarkStart w:id="15" w:name="_Toc405505639"/>
       <w:r>
         <w:rPr>
           <w:b/>
@@ -2769,7 +3178,7 @@
         <w:lastRenderedPageBreak/>
         <w:t>Rozdział 2 Wprowadzenie teoretyczne</w:t>
       </w:r>
-      <w:bookmarkEnd w:id="11"/>
+      <w:bookmarkEnd w:id="15"/>
     </w:p>
     <w:p>
       <w:pPr>
@@ -2979,7 +3388,15 @@
         </m:r>
       </m:oMath>
       <w:r>
-        <w:t xml:space="preserve"> zachodzi następująca nierówność </w:t>
+        <w:t xml:space="preserve"> zachodzi następująca nier</w:t>
+      </w:r>
+      <w:proofErr w:type="spellStart"/>
+      <w:r>
+        <w:t>ówność</w:t>
+      </w:r>
+      <w:proofErr w:type="spellEnd"/>
+      <w:r>
+        <w:t xml:space="preserve"> </w:t>
       </w:r>
       <m:oMath>
         <m:r>
@@ -3094,7 +3511,7 @@
         <w:pStyle w:val="Legenda"/>
         <w:jc w:val="center"/>
       </w:pPr>
-      <w:bookmarkStart w:id="12" w:name="_Toc405163534"/>
+      <w:bookmarkStart w:id="16" w:name="_Toc405163534"/>
       <w:r>
         <w:t xml:space="preserve">Rysunek </w:t>
       </w:r>
@@ -3122,7 +3539,7 @@
       <w:r>
         <w:t>Przykładowa funkcja z minimum w punkcie 0</w:t>
       </w:r>
-      <w:bookmarkEnd w:id="12"/>
+      <w:bookmarkEnd w:id="16"/>
     </w:p>
     <w:p>
       <w:pPr>
@@ -3183,7 +3600,7 @@
         <w:spacing w:line="360" w:lineRule="auto"/>
         <w:jc w:val="both"/>
       </w:pPr>
-      <w:bookmarkStart w:id="13" w:name="_Toc405163555"/>
+      <w:bookmarkStart w:id="17" w:name="_Toc405505640"/>
       <w:r>
         <w:rPr>
           <w:sz w:val="24"/>
@@ -3197,7 +3614,7 @@
         </w:rPr>
         <w:t>algorytmu</w:t>
       </w:r>
-      <w:bookmarkEnd w:id="13"/>
+      <w:bookmarkEnd w:id="17"/>
     </w:p>
     <w:p>
       <w:pPr>
@@ -4270,7 +4687,31 @@
         <w:pStyle w:val="Tekstpracy"/>
       </w:pPr>
       <w:r>
-        <w:t>W następnych punktach są opisane szczegółowo Random Search oraz Kiefer – Wolfowitz.</w:t>
+        <w:t xml:space="preserve">W następnych punktach są opisane szczegółowo </w:t>
+      </w:r>
+      <w:proofErr w:type="spellStart"/>
+      <w:r>
+        <w:t>Random</w:t>
+      </w:r>
+      <w:proofErr w:type="spellEnd"/>
+      <w:r>
+        <w:t xml:space="preserve"> </w:t>
+      </w:r>
+      <w:proofErr w:type="spellStart"/>
+      <w:r>
+        <w:t>Search</w:t>
+      </w:r>
+      <w:proofErr w:type="spellEnd"/>
+      <w:r>
+        <w:t xml:space="preserve"> oraz </w:t>
+      </w:r>
+      <w:proofErr w:type="spellStart"/>
+      <w:r>
+        <w:t>Kiefer</w:t>
+      </w:r>
+      <w:proofErr w:type="spellEnd"/>
+      <w:r>
+        <w:t xml:space="preserve"> – Wolfowitz.</w:t>
       </w:r>
     </w:p>
     <w:p>
@@ -4289,35 +4730,66 @@
     </w:p>
     <w:p>
       <w:pPr>
-        <w:pStyle w:val="Nagwek2"/>
-        <w:spacing w:line="360" w:lineRule="auto"/>
-        <w:jc w:val="both"/>
-      </w:pPr>
-      <w:bookmarkStart w:id="14" w:name="_Toc405163556"/>
+        <w:pStyle w:val="Nagwek3"/>
+        <w:jc w:val="left"/>
+      </w:pPr>
+      <w:bookmarkStart w:id="18" w:name="_Toc405505641"/>
+      <w:r>
+        <w:lastRenderedPageBreak/>
+        <w:t>2.</w:t>
+      </w:r>
+      <w:r>
+        <w:t>1</w:t>
+      </w:r>
+      <w:r>
+        <w:t>.1</w:t>
+      </w:r>
+      <w:r>
+        <w:t xml:space="preserve"> </w:t>
+      </w:r>
+      <w:proofErr w:type="spellStart"/>
       <w:r>
         <w:rPr>
           <w:sz w:val="24"/>
         </w:rPr>
-        <w:lastRenderedPageBreak/>
-        <w:t>2.2</w:t>
-      </w:r>
-      <w:r>
+        <w:t>Random</w:t>
+      </w:r>
+      <w:proofErr w:type="spellEnd"/>
+      <w:r>
+        <w:rPr>
+          <w:sz w:val="24"/>
+        </w:rPr>
         <w:t xml:space="preserve"> </w:t>
       </w:r>
+      <w:proofErr w:type="spellStart"/>
       <w:r>
         <w:rPr>
           <w:sz w:val="24"/>
         </w:rPr>
-        <w:t>Random Search</w:t>
-      </w:r>
-      <w:bookmarkEnd w:id="14"/>
+        <w:t>Search</w:t>
+      </w:r>
+      <w:bookmarkEnd w:id="18"/>
+      <w:proofErr w:type="spellEnd"/>
     </w:p>
     <w:p>
       <w:pPr>
         <w:pStyle w:val="Tekstpracy"/>
       </w:pPr>
-      <w:r>
-        <w:t>Random Search (</w:t>
+      <w:proofErr w:type="spellStart"/>
+      <w:r>
+        <w:t>Random</w:t>
+      </w:r>
+      <w:proofErr w:type="spellEnd"/>
+      <w:r>
+        <w:t xml:space="preserve"> </w:t>
+      </w:r>
+      <w:proofErr w:type="spellStart"/>
+      <w:r>
+        <w:t>Search</w:t>
+      </w:r>
+      <w:proofErr w:type="spellEnd"/>
+      <w:r>
+        <w:t xml:space="preserve"> (</w:t>
       </w:r>
       <w:r>
         <w:t xml:space="preserve">dalej </w:t>
@@ -4575,7 +5047,15 @@
         </m:r>
       </m:oMath>
       <w:r>
-        <w:t xml:space="preserve"> wtedy </w:t>
+        <w:t xml:space="preserve"> wt</w:t>
+      </w:r>
+      <w:proofErr w:type="spellStart"/>
+      <w:r>
+        <w:t>edy</w:t>
+      </w:r>
+      <w:proofErr w:type="spellEnd"/>
+      <w:r>
+        <w:t xml:space="preserve"> </w:t>
       </w:r>
       <m:oMath>
         <m:r>
@@ -4673,7 +5153,7 @@
         <w:pStyle w:val="Legenda"/>
         <w:jc w:val="center"/>
       </w:pPr>
-      <w:bookmarkStart w:id="15" w:name="_Toc405163535"/>
+      <w:bookmarkStart w:id="19" w:name="_Toc405163535"/>
       <w:r>
         <w:t xml:space="preserve">Rysunek </w:t>
       </w:r>
@@ -4701,7 +5181,7 @@
       <w:r>
         <w:t>Przykładowe działanie RS</w:t>
       </w:r>
-      <w:bookmarkEnd w:id="15"/>
+      <w:bookmarkEnd w:id="19"/>
     </w:p>
     <w:p>
       <w:pPr>
@@ -4725,22 +5205,56 @@
     </w:p>
     <w:p>
       <w:pPr>
-        <w:pStyle w:val="Nagwek2"/>
-        <w:spacing w:line="360" w:lineRule="auto"/>
-        <w:jc w:val="both"/>
-      </w:pPr>
-      <w:bookmarkStart w:id="16" w:name="_Toc405163557"/>
-      <w:r>
+        <w:pStyle w:val="Nagwek3"/>
+        <w:jc w:val="left"/>
         <w:rPr>
           <w:sz w:val="24"/>
         </w:rPr>
+      </w:pPr>
+      <w:bookmarkStart w:id="20" w:name="_Toc405505642"/>
+      <w:r>
+        <w:rPr>
+          <w:sz w:val="24"/>
+        </w:rPr>
         <w:lastRenderedPageBreak/>
-        <w:t xml:space="preserve">2.3 Kiefer </w:t>
+        <w:t>2.</w:t>
       </w:r>
       <w:r>
         <w:rPr>
           <w:sz w:val="24"/>
         </w:rPr>
+        <w:t>1</w:t>
+      </w:r>
+      <w:r>
+        <w:rPr>
+          <w:sz w:val="24"/>
+        </w:rPr>
+        <w:t>.2</w:t>
+      </w:r>
+      <w:r>
+        <w:rPr>
+          <w:sz w:val="24"/>
+        </w:rPr>
+        <w:t xml:space="preserve"> </w:t>
+      </w:r>
+      <w:proofErr w:type="spellStart"/>
+      <w:r>
+        <w:rPr>
+          <w:sz w:val="24"/>
+        </w:rPr>
+        <w:t>Kiefer</w:t>
+      </w:r>
+      <w:proofErr w:type="spellEnd"/>
+      <w:r>
+        <w:rPr>
+          <w:sz w:val="24"/>
+        </w:rPr>
+        <w:t xml:space="preserve"> </w:t>
+      </w:r>
+      <w:r>
+        <w:rPr>
+          <w:sz w:val="24"/>
+        </w:rPr>
         <w:t>–</w:t>
       </w:r>
       <w:r>
@@ -4749,14 +5263,19 @@
         </w:rPr>
         <w:t xml:space="preserve"> Wolfowitz</w:t>
       </w:r>
-      <w:bookmarkEnd w:id="16"/>
+      <w:bookmarkEnd w:id="20"/>
     </w:p>
     <w:p>
       <w:pPr>
         <w:pStyle w:val="Tekstpracy"/>
       </w:pPr>
-      <w:r>
-        <w:t>Kiefer-Wolfowitz (</w:t>
+      <w:proofErr w:type="spellStart"/>
+      <w:r>
+        <w:t>Kiefer</w:t>
+      </w:r>
+      <w:proofErr w:type="spellEnd"/>
+      <w:r>
+        <w:t>-Wolfowitz (</w:t>
       </w:r>
       <w:r>
         <w:t xml:space="preserve">dalej </w:t>
@@ -4765,10 +5284,18 @@
         <w:t>K-W) – Jest to algorytm z rodziny stochastycznej optymalizacji która wyszukuje ekstrema funkcji których nie można oblic</w:t>
       </w:r>
       <w:r>
-        <w:t>zyć bez pośrednio, a jedynie wy</w:t>
-      </w:r>
-      <w:r>
-        <w:t>estymować poprzez obserwacje szumu.</w:t>
+        <w:t xml:space="preserve">zyć bez pośrednio, a jedynie </w:t>
+      </w:r>
+      <w:proofErr w:type="spellStart"/>
+      <w:r>
+        <w:t>wy</w:t>
+      </w:r>
+      <w:r>
+        <w:t>estymować</w:t>
+      </w:r>
+      <w:proofErr w:type="spellEnd"/>
+      <w:r>
+        <w:t xml:space="preserve"> poprzez obserwacje szumu.</w:t>
       </w:r>
     </w:p>
     <w:p>
@@ -5840,13 +6367,7 @@
               <w:jc w:val="right"/>
             </w:pPr>
             <w:r>
-              <w:t>(</w:t>
-            </w:r>
-            <w:r>
-              <w:t>2.7</w:t>
-            </w:r>
-            <w:r>
-              <w:t>)</w:t>
+              <w:t>(2.7)</w:t>
             </w:r>
           </w:p>
         </w:tc>
@@ -7216,7 +7737,7 @@
         <w:pStyle w:val="Legenda"/>
         <w:jc w:val="center"/>
       </w:pPr>
-      <w:bookmarkStart w:id="17" w:name="_Toc405163536"/>
+      <w:bookmarkStart w:id="21" w:name="_Toc405163536"/>
       <w:r>
         <w:lastRenderedPageBreak/>
         <w:t xml:space="preserve">Rysunek </w:t>
@@ -7245,7 +7766,7 @@
       <w:r>
         <w:t>Prawidłowe działanie algorytmu</w:t>
       </w:r>
-      <w:bookmarkEnd w:id="17"/>
+      <w:bookmarkEnd w:id="21"/>
     </w:p>
     <w:p>
       <w:r>
@@ -7301,7 +7822,7 @@
         <w:pStyle w:val="Legenda"/>
         <w:jc w:val="center"/>
       </w:pPr>
-      <w:bookmarkStart w:id="18" w:name="_Toc405163537"/>
+      <w:bookmarkStart w:id="22" w:name="_Toc405163537"/>
       <w:r>
         <w:t xml:space="preserve">Rysunek </w:t>
       </w:r>
@@ -7326,7 +7847,7 @@
       <w:r>
         <w:t xml:space="preserve"> Błędne działanie algorytmu</w:t>
       </w:r>
-      <w:bookmarkEnd w:id="18"/>
+      <w:bookmarkEnd w:id="22"/>
     </w:p>
     <w:p>
       <w:pPr>
@@ -7348,15 +7869,27 @@
         <w:spacing w:line="360" w:lineRule="auto"/>
         <w:jc w:val="both"/>
       </w:pPr>
-      <w:bookmarkStart w:id="19" w:name="_Toc405163558"/>
+      <w:bookmarkStart w:id="23" w:name="_Toc405505643"/>
       <w:r>
         <w:rPr>
           <w:sz w:val="24"/>
         </w:rPr>
         <w:lastRenderedPageBreak/>
-        <w:t>2.4 Przegląd innych algorytmów optymalizacji lokalnej</w:t>
-      </w:r>
-      <w:bookmarkEnd w:id="19"/>
+        <w:t>2.</w:t>
+      </w:r>
+      <w:r>
+        <w:rPr>
+          <w:sz w:val="24"/>
+        </w:rPr>
+        <w:t>2</w:t>
+      </w:r>
+      <w:r>
+        <w:rPr>
+          <w:sz w:val="24"/>
+        </w:rPr>
+        <w:t xml:space="preserve"> Przegląd innych algorytmów optymalizacji lokalnej</w:t>
+      </w:r>
+      <w:bookmarkEnd w:id="23"/>
     </w:p>
     <w:p>
       <w:pPr>
@@ -7369,10 +7902,34 @@
         <w:t xml:space="preserve"> innych algorytmów, czyli</w:t>
       </w:r>
       <w:r>
-        <w:t xml:space="preserve"> Ran</w:t>
-      </w:r>
-      <w:r>
-        <w:t>dom Search oraz Kiefer-Wolfowi</w:t>
+        <w:t xml:space="preserve"> </w:t>
+      </w:r>
+      <w:proofErr w:type="spellStart"/>
+      <w:r>
+        <w:t>Ran</w:t>
+      </w:r>
+      <w:r>
+        <w:t>dom</w:t>
+      </w:r>
+      <w:proofErr w:type="spellEnd"/>
+      <w:r>
+        <w:t xml:space="preserve"> </w:t>
+      </w:r>
+      <w:proofErr w:type="spellStart"/>
+      <w:r>
+        <w:t>Search</w:t>
+      </w:r>
+      <w:proofErr w:type="spellEnd"/>
+      <w:r>
+        <w:t xml:space="preserve"> oraz </w:t>
+      </w:r>
+      <w:proofErr w:type="spellStart"/>
+      <w:r>
+        <w:t>Kiefer</w:t>
+      </w:r>
+      <w:proofErr w:type="spellEnd"/>
+      <w:r>
+        <w:t>-Wolfowi</w:t>
       </w:r>
       <w:r>
         <w:t xml:space="preserve">tz, w takim przypadku nasz algorytm jest dość mocno modularny i możemy </w:t>
@@ -7449,14 +8006,26 @@
         <w:spacing w:line="360" w:lineRule="auto"/>
         <w:jc w:val="both"/>
       </w:pPr>
-      <w:bookmarkStart w:id="20" w:name="_Toc405163559"/>
+      <w:bookmarkStart w:id="24" w:name="_Toc405505644"/>
       <w:r>
         <w:rPr>
           <w:sz w:val="24"/>
         </w:rPr>
-        <w:t>2.5 Przegląd innych metod optymalizacji globalnej</w:t>
-      </w:r>
-      <w:bookmarkEnd w:id="20"/>
+        <w:t>2.</w:t>
+      </w:r>
+      <w:r>
+        <w:rPr>
+          <w:sz w:val="24"/>
+        </w:rPr>
+        <w:t>3</w:t>
+      </w:r>
+      <w:r>
+        <w:rPr>
+          <w:sz w:val="24"/>
+        </w:rPr>
+        <w:t xml:space="preserve"> Przegląd innych metod optymalizacji globalnej</w:t>
+      </w:r>
+      <w:bookmarkEnd w:id="24"/>
     </w:p>
     <w:p>
       <w:pPr>
@@ -7614,15 +8183,21 @@
           <w:sz w:val="24"/>
         </w:rPr>
       </w:pPr>
-      <w:bookmarkStart w:id="21" w:name="_Toc405163560"/>
+      <w:bookmarkStart w:id="25" w:name="_Toc405505645"/>
       <w:r>
         <w:rPr>
           <w:sz w:val="24"/>
         </w:rPr>
         <w:lastRenderedPageBreak/>
-        <w:t>2.6 Charakterystyki użytych języków</w:t>
-      </w:r>
-      <w:bookmarkEnd w:id="21"/>
+        <w:t>2.4</w:t>
+      </w:r>
+      <w:r>
+        <w:rPr>
+          <w:sz w:val="24"/>
+        </w:rPr>
+        <w:t xml:space="preserve"> Charakterystyki użytych języków</w:t>
+      </w:r>
+      <w:bookmarkEnd w:id="25"/>
     </w:p>
     <w:p/>
     <w:p>
@@ -7631,14 +8206,20 @@
         <w:spacing w:line="360" w:lineRule="auto"/>
         <w:jc w:val="both"/>
       </w:pPr>
-      <w:bookmarkStart w:id="22" w:name="_Toc405163561"/>
+      <w:bookmarkStart w:id="26" w:name="_Toc405505646"/>
       <w:r>
         <w:rPr>
           <w:sz w:val="24"/>
         </w:rPr>
-        <w:t>2.6.1 Język R</w:t>
-      </w:r>
-      <w:bookmarkEnd w:id="22"/>
+        <w:t>2.4</w:t>
+      </w:r>
+      <w:r>
+        <w:rPr>
+          <w:sz w:val="24"/>
+        </w:rPr>
+        <w:t>.1 Język R</w:t>
+      </w:r>
+      <w:bookmarkEnd w:id="26"/>
     </w:p>
     <w:p>
       <w:pPr>
@@ -7725,27 +8306,76 @@
         <w:spacing w:line="360" w:lineRule="auto"/>
         <w:jc w:val="both"/>
       </w:pPr>
-      <w:bookmarkStart w:id="23" w:name="_Toc405163562"/>
+      <w:bookmarkStart w:id="27" w:name="_Toc405505647"/>
       <w:r>
         <w:rPr>
           <w:sz w:val="24"/>
         </w:rPr>
-        <w:t>2.6.2 Język Haskell</w:t>
-      </w:r>
-      <w:bookmarkEnd w:id="23"/>
+        <w:t>2.</w:t>
+      </w:r>
+      <w:r>
+        <w:rPr>
+          <w:sz w:val="24"/>
+        </w:rPr>
+        <w:t>4</w:t>
+      </w:r>
+      <w:r>
+        <w:rPr>
+          <w:sz w:val="24"/>
+        </w:rPr>
+        <w:t xml:space="preserve">.2 Język </w:t>
+      </w:r>
+      <w:proofErr w:type="spellStart"/>
+      <w:r>
+        <w:rPr>
+          <w:sz w:val="24"/>
+        </w:rPr>
+        <w:t>Haskell</w:t>
+      </w:r>
+      <w:bookmarkEnd w:id="27"/>
+      <w:proofErr w:type="spellEnd"/>
     </w:p>
     <w:p>
       <w:pPr>
         <w:pStyle w:val="Tekstpracy"/>
       </w:pPr>
-      <w:r>
-        <w:t xml:space="preserve">Haskell jest z rodzimy języków funkcyjnych, sam haskell jest językiem czysto funkcyjnym. </w:t>
+      <w:proofErr w:type="spellStart"/>
+      <w:r>
+        <w:t>Haskell</w:t>
+      </w:r>
+      <w:proofErr w:type="spellEnd"/>
+      <w:r>
+        <w:t xml:space="preserve"> jest z rodzimy języków funkcyjnych, sam </w:t>
+      </w:r>
+      <w:proofErr w:type="spellStart"/>
+      <w:r>
+        <w:t>haskell</w:t>
+      </w:r>
+      <w:proofErr w:type="spellEnd"/>
+      <w:r>
+        <w:t xml:space="preserve"> jest językiem czysto funkcyjnym. </w:t>
       </w:r>
       <w:r>
         <w:t>Język ten</w:t>
       </w:r>
       <w:r>
-        <w:t xml:space="preserve"> jest intensywnie rozwijany przy Uniwersytecie Glasgow najbardziej popularnym kompilatorem jest GHC (Glasgow Haskell Compilator).</w:t>
+        <w:t xml:space="preserve"> jest intensywnie rozwijany przy Uniwersytecie Glasgow najbardziej popularnym kompilatorem jest GHC (Glasgow </w:t>
+      </w:r>
+      <w:proofErr w:type="spellStart"/>
+      <w:r>
+        <w:t>Haskell</w:t>
+      </w:r>
+      <w:proofErr w:type="spellEnd"/>
+      <w:r>
+        <w:t xml:space="preserve"> </w:t>
+      </w:r>
+      <w:proofErr w:type="spellStart"/>
+      <w:r>
+        <w:t>Compilator</w:t>
+      </w:r>
+      <w:proofErr w:type="spellEnd"/>
+      <w:r>
+        <w:t>).</w:t>
       </w:r>
     </w:p>
     <w:p>
@@ -7835,12 +8465,14 @@
         </w:rPr>
         <w:t xml:space="preserve">Klasy typów (ang. </w:t>
       </w:r>
+      <w:proofErr w:type="spellStart"/>
       <w:r>
         <w:rPr>
           <w:sz w:val="24"/>
         </w:rPr>
         <w:t>Typeclass</w:t>
       </w:r>
+      <w:proofErr w:type="spellEnd"/>
       <w:r>
         <w:rPr>
           <w:sz w:val="24"/>
@@ -7867,12 +8499,14 @@
         </w:rPr>
         <w:t xml:space="preserve">Strażnicy (ang. </w:t>
       </w:r>
+      <w:proofErr w:type="spellStart"/>
       <w:r>
         <w:rPr>
           <w:sz w:val="24"/>
         </w:rPr>
         <w:t>Guards</w:t>
       </w:r>
+      <w:proofErr w:type="spellEnd"/>
       <w:r>
         <w:rPr>
           <w:sz w:val="24"/>
@@ -7897,12 +8531,19 @@
         <w:rPr>
           <w:sz w:val="24"/>
         </w:rPr>
-        <w:t>Rozwijanie funkcji (ang. c</w:t>
-      </w:r>
+        <w:t xml:space="preserve">Rozwijanie funkcji (ang. </w:t>
+      </w:r>
+      <w:proofErr w:type="spellStart"/>
       <w:r>
         <w:rPr>
           <w:sz w:val="24"/>
         </w:rPr>
+        <w:t>c</w:t>
+      </w:r>
+      <w:r>
+        <w:rPr>
+          <w:sz w:val="24"/>
+        </w:rPr>
         <w:t>urr</w:t>
       </w:r>
       <w:r>
@@ -7917,6 +8558,7 @@
         </w:rPr>
         <w:t>ng</w:t>
       </w:r>
+      <w:proofErr w:type="spellEnd"/>
       <w:r>
         <w:rPr>
           <w:sz w:val="24"/>
@@ -7941,16 +8583,32 @@
         </w:rPr>
         <w:t xml:space="preserve">częściowe funkcje (ang. </w:t>
       </w:r>
+      <w:proofErr w:type="spellStart"/>
       <w:r>
         <w:rPr>
           <w:sz w:val="24"/>
         </w:rPr>
-        <w:t>partial functions</w:t>
-      </w:r>
+        <w:t>partial</w:t>
+      </w:r>
+      <w:proofErr w:type="spellEnd"/>
       <w:r>
         <w:rPr>
           <w:sz w:val="24"/>
         </w:rPr>
+        <w:t xml:space="preserve"> </w:t>
+      </w:r>
+      <w:proofErr w:type="spellStart"/>
+      <w:r>
+        <w:rPr>
+          <w:sz w:val="24"/>
+        </w:rPr>
+        <w:t>functions</w:t>
+      </w:r>
+      <w:proofErr w:type="spellEnd"/>
+      <w:r>
+        <w:rPr>
+          <w:sz w:val="24"/>
+        </w:rPr>
         <w:t>)</w:t>
       </w:r>
     </w:p>
@@ -7971,7 +8629,15 @@
         <w:t xml:space="preserve">, </w:t>
       </w:r>
       <w:r>
-        <w:t>dodatkowo zmienne są „niezmienne” (ang. unmutable)</w:t>
+        <w:t xml:space="preserve">dodatkowo zmienne są „niezmienne” (ang. </w:t>
+      </w:r>
+      <w:proofErr w:type="spellStart"/>
+      <w:r>
+        <w:t>unmutable</w:t>
+      </w:r>
+      <w:proofErr w:type="spellEnd"/>
+      <w:r>
+        <w:t>)</w:t>
       </w:r>
       <w:r>
         <w:t xml:space="preserve"> np. </w:t>
@@ -8033,18 +8699,30 @@
         <w:spacing w:line="360" w:lineRule="auto"/>
         <w:jc w:val="both"/>
       </w:pPr>
-      <w:bookmarkStart w:id="24" w:name="_Toc405163563"/>
+      <w:bookmarkStart w:id="28" w:name="_Toc405505648"/>
       <w:r>
         <w:rPr>
           <w:sz w:val="24"/>
         </w:rPr>
         <w:lastRenderedPageBreak/>
-        <w:t xml:space="preserve">2.7 </w:t>
+        <w:t>2.</w:t>
       </w:r>
       <w:r>
         <w:rPr>
           <w:sz w:val="24"/>
         </w:rPr>
+        <w:t>5</w:t>
+      </w:r>
+      <w:r>
+        <w:rPr>
+          <w:sz w:val="24"/>
+        </w:rPr>
+        <w:t xml:space="preserve"> </w:t>
+      </w:r>
+      <w:r>
+        <w:rPr>
+          <w:sz w:val="24"/>
+        </w:rPr>
         <w:t xml:space="preserve">Programowanie </w:t>
       </w:r>
       <w:r>
@@ -8053,14 +8731,19 @@
         </w:rPr>
         <w:t>równoległe</w:t>
       </w:r>
-      <w:bookmarkEnd w:id="24"/>
+      <w:bookmarkEnd w:id="28"/>
     </w:p>
     <w:p>
       <w:pPr>
         <w:pStyle w:val="Tekstpracy"/>
       </w:pPr>
-      <w:r>
-        <w:t xml:space="preserve">Haskell wspiera </w:t>
+      <w:proofErr w:type="spellStart"/>
+      <w:r>
+        <w:t>Haskell</w:t>
+      </w:r>
+      <w:proofErr w:type="spellEnd"/>
+      <w:r>
+        <w:t xml:space="preserve"> wspiera </w:t>
       </w:r>
       <w:r>
         <w:t>programowanie</w:t>
@@ -8145,6 +8828,16 @@
       <w:pPr>
         <w:pStyle w:val="Tekstpracy"/>
       </w:pPr>
+      <w:r>
+        <w:t>Programowanie równoległe zapewnia nam przyspieszenie obliczeń sekwencyjnych</w:t>
+      </w:r>
+      <w:bookmarkStart w:id="29" w:name="_GoBack"/>
+      <w:bookmarkEnd w:id="29"/>
+    </w:p>
+    <w:p>
+      <w:pPr>
+        <w:pStyle w:val="Tekstpracy"/>
+      </w:pPr>
     </w:p>
     <w:p>
       <w:pPr>
@@ -8215,15 +8908,27 @@
           <w:b/>
         </w:rPr>
       </w:pPr>
-      <w:bookmarkStart w:id="25" w:name="_Toc405163564"/>
+      <w:bookmarkStart w:id="30" w:name="_Toc405505649"/>
       <w:r>
         <w:rPr>
           <w:b/>
         </w:rPr>
         <w:lastRenderedPageBreak/>
-        <w:t>Rozdział 3 Implementacja algorytmu.</w:t>
-      </w:r>
-      <w:bookmarkEnd w:id="25"/>
+        <w:t xml:space="preserve">Rozdział 3 </w:t>
+      </w:r>
+      <w:r>
+        <w:rPr>
+          <w:b/>
+        </w:rPr>
+        <w:t>Środowiska</w:t>
+      </w:r>
+      <w:r>
+        <w:rPr>
+          <w:b/>
+        </w:rPr>
+        <w:t>.</w:t>
+      </w:r>
+      <w:bookmarkEnd w:id="30"/>
     </w:p>
     <w:p>
       <w:pPr>
@@ -8240,14 +8945,14 @@
           <w:sz w:val="24"/>
         </w:rPr>
       </w:pPr>
-      <w:bookmarkStart w:id="26" w:name="_Toc405163565"/>
+      <w:bookmarkStart w:id="31" w:name="_Toc405505650"/>
       <w:r>
         <w:rPr>
           <w:sz w:val="24"/>
         </w:rPr>
         <w:t>3.1 Opis stanowiska oraz środowiska</w:t>
       </w:r>
-      <w:bookmarkEnd w:id="26"/>
+      <w:bookmarkEnd w:id="31"/>
       <w:r>
         <w:rPr>
           <w:sz w:val="24"/>
@@ -8274,7 +8979,15 @@
         <w:pStyle w:val="Tekstpracy"/>
       </w:pPr>
       <w:r>
-        <w:t xml:space="preserve">Podczas pisania programu w języku R było używane środowisko o nazwie „RStudio” które pozwoliło na dość szybką </w:t>
+        <w:t>Podczas pisania programu w języku R było używane środowisko o nazwie „</w:t>
+      </w:r>
+      <w:proofErr w:type="spellStart"/>
+      <w:r>
+        <w:t>RStudio</w:t>
+      </w:r>
+      <w:proofErr w:type="spellEnd"/>
+      <w:r>
+        <w:t xml:space="preserve">” które pozwoliło na dość szybką </w:t>
       </w:r>
       <w:r>
         <w:t>implementacje algorytmu oraz pomaga przy zarzadzaniu różnymi bibliotekami.</w:t>
@@ -8283,13 +8996,17 @@
     <w:p>
       <w:pPr>
         <w:pStyle w:val="Tekstpracy"/>
-        <w:rPr>
-          <w:b/>
-          <w:sz w:val="28"/>
-        </w:rPr>
-      </w:pPr>
-      <w:r>
-        <w:t xml:space="preserve">Przy pisaniu algorytmu w języku Haskell </w:t>
+      </w:pPr>
+      <w:r>
+        <w:t xml:space="preserve">Przy pisaniu algorytmu w języku </w:t>
+      </w:r>
+      <w:proofErr w:type="spellStart"/>
+      <w:r>
+        <w:t>Haskell</w:t>
+      </w:r>
+      <w:proofErr w:type="spellEnd"/>
+      <w:r>
+        <w:t xml:space="preserve"> </w:t>
       </w:r>
       <w:r>
         <w:t>był używany kompilator</w:t>
@@ -8306,9 +9023,11 @@
       <w:r>
         <w:t>„</w:t>
       </w:r>
+      <w:proofErr w:type="spellStart"/>
       <w:r>
         <w:t>Cabal</w:t>
       </w:r>
+      <w:proofErr w:type="spellEnd"/>
       <w:r>
         <w:t>”</w:t>
       </w:r>
@@ -8325,13 +9044,37 @@
         <w:t xml:space="preserve">zostało użyte </w:t>
       </w:r>
       <w:r>
-        <w:t xml:space="preserve">narzędzia o nazwie „ThreadScope”, który </w:t>
+        <w:t>narzędzia o nazwie „</w:t>
+      </w:r>
+      <w:proofErr w:type="spellStart"/>
+      <w:r>
+        <w:t>ThreadScope</w:t>
+      </w:r>
+      <w:proofErr w:type="spellEnd"/>
+      <w:r>
+        <w:t xml:space="preserve">”, który </w:t>
       </w:r>
       <w:r>
         <w:t>pozwala obejrzeć ilość tworzonych wątków, czasy procesora</w:t>
       </w:r>
       <w:r>
-        <w:t xml:space="preserve">, czasy Grabage Collctor (GC) </w:t>
+        <w:t xml:space="preserve">, czasy </w:t>
+      </w:r>
+      <w:proofErr w:type="spellStart"/>
+      <w:r>
+        <w:t>Grabage</w:t>
+      </w:r>
+      <w:proofErr w:type="spellEnd"/>
+      <w:r>
+        <w:t xml:space="preserve"> </w:t>
+      </w:r>
+      <w:proofErr w:type="spellStart"/>
+      <w:r>
+        <w:t>Collctor</w:t>
+      </w:r>
+      <w:proofErr w:type="spellEnd"/>
+      <w:r>
+        <w:t xml:space="preserve"> (GC) </w:t>
       </w:r>
       <w:r>
         <w:t>jest t</w:t>
@@ -8339,12 +9082,237 @@
       <w:r>
         <w:t>o dość zaawansowanie narzędzie.</w:t>
       </w:r>
-      <w:r>
-        <w:rPr>
-          <w:b/>
-        </w:rPr>
+    </w:p>
+    <w:p>
+      <w:pPr>
+        <w:pStyle w:val="Tekstpracy"/>
+      </w:pPr>
+    </w:p>
+    <w:p>
+      <w:pPr>
+        <w:pStyle w:val="Nagwek2"/>
+        <w:jc w:val="left"/>
+        <w:rPr>
+          <w:sz w:val="24"/>
+        </w:rPr>
+      </w:pPr>
+      <w:r>
+        <w:rPr>
+          <w:sz w:val="24"/>
+        </w:rPr>
+        <w:t xml:space="preserve">3.2 </w:t>
+      </w:r>
+      <w:r>
+        <w:rPr>
+          <w:sz w:val="24"/>
+        </w:rPr>
+        <w:t xml:space="preserve">Środowisko Microsoft </w:t>
+      </w:r>
+      <w:proofErr w:type="spellStart"/>
+      <w:r>
+        <w:rPr>
+          <w:sz w:val="24"/>
+        </w:rPr>
+        <w:t>Azure</w:t>
+      </w:r>
+      <w:proofErr w:type="spellEnd"/>
+      <w:r>
+        <w:rPr>
+          <w:sz w:val="24"/>
+        </w:rPr>
+        <w:t xml:space="preserve"> </w:t>
+      </w:r>
+    </w:p>
+    <w:p>
+      <w:pPr>
+        <w:pStyle w:val="Tekstpracy"/>
+      </w:pPr>
+      <w:r>
+        <w:t xml:space="preserve">Korzystając z okazji, algorytm został uruchomiony także na maszynie wirtualnej w usłudze Microsoft </w:t>
+      </w:r>
+      <w:proofErr w:type="spellStart"/>
+      <w:r>
+        <w:t>Azure</w:t>
+      </w:r>
+      <w:proofErr w:type="spellEnd"/>
+      <w:r>
+        <w:t xml:space="preserve">. </w:t>
+      </w:r>
+    </w:p>
+    <w:p>
+      <w:pPr>
+        <w:pStyle w:val="Tekstpracy"/>
+      </w:pPr>
+      <w:r>
+        <w:t>Temat wirtualizacji znacząco odbiega od tematu projektu inżynierskiego także zostanie ukazany tylko proces tworzenia takiej maszyny oraz komentarz do tego.</w:t>
+      </w:r>
+    </w:p>
+    <w:p>
+      <w:pPr>
+        <w:pStyle w:val="Tekstpracy"/>
+      </w:pPr>
+      <w:r>
+        <w:t xml:space="preserve">Ogólnie rzecz ujmując firma Microsoft umożliwia nam w dość przystępny sposób stworzenie maszyny wirtualnej typu </w:t>
+      </w:r>
+      <w:proofErr w:type="spellStart"/>
+      <w:r>
+        <w:t>PaaS</w:t>
+      </w:r>
+      <w:proofErr w:type="spellEnd"/>
+      <w:r>
+        <w:t xml:space="preserve"> (ang. Platform as a service) oznacza to iż sami nie musimy się martwić o infrastrukturę, możemy jedynie zadecydować jaki system operacyjny oraz jakie programy będą dostępne na naszej maszynie, jest to dość wygodne rozwiązanie z uwagi na to że w przeciągu 10 minut możemy stworzyć środowisko posiadające 16 a nawet 32 procesory</w:t>
+      </w:r>
+      <w:r>
+        <w:t xml:space="preserve"> oraz przeogromne zasoby pamięci RAM.</w:t>
+      </w:r>
+    </w:p>
+    <w:p>
+      <w:pPr>
+        <w:pStyle w:val="Tekstpracy"/>
+      </w:pPr>
+      <w:r>
+        <w:t>Na cele projektowe została stworzona maszyna wirtualna o konfiguracji 16 procesorów logicznych oraz 112GB pamięci RAM, posiada system operacyjny typu Windows.</w:t>
+      </w:r>
+    </w:p>
+    <w:p>
+      <w:pPr>
+        <w:keepNext/>
+      </w:pPr>
+      <w:r>
+        <w:rPr>
+          <w:noProof/>
+          <w:lang w:val="en-GB" w:eastAsia="en-GB"/>
+        </w:rPr>
+        <w:lastRenderedPageBreak/>
+        <w:drawing>
+          <wp:inline distT="0" distB="0" distL="0" distR="0">
+            <wp:extent cx="5398770" cy="2440940"/>
+            <wp:effectExtent l="0" t="0" r="0" b="0"/>
+            <wp:docPr id="4" name="Obraz 4"/>
+            <wp:cNvGraphicFramePr>
+              <a:graphicFrameLocks xmlns:a="http://schemas.openxmlformats.org/drawingml/2006/main" noChangeAspect="1"/>
+            </wp:cNvGraphicFramePr>
+            <a:graphic xmlns:a="http://schemas.openxmlformats.org/drawingml/2006/main">
+              <a:graphicData uri="http://schemas.openxmlformats.org/drawingml/2006/picture">
+                <pic:pic xmlns:pic="http://schemas.openxmlformats.org/drawingml/2006/picture">
+                  <pic:nvPicPr>
+                    <pic:cNvPr id="4" name="azure_create_vm_cut.png"/>
+                    <pic:cNvPicPr/>
+                  </pic:nvPicPr>
+                  <pic:blipFill>
+                    <a:blip r:embed="rId12">
+                      <a:extLst>
+                        <a:ext uri="{28A0092B-C50C-407E-A947-70E740481C1C}">
+                          <a14:useLocalDpi xmlns:a14="http://schemas.microsoft.com/office/drawing/2010/main" val="0"/>
+                        </a:ext>
+                      </a:extLst>
+                    </a:blip>
+                    <a:stretch>
+                      <a:fillRect/>
+                    </a:stretch>
+                  </pic:blipFill>
+                  <pic:spPr>
+                    <a:xfrm>
+                      <a:off x="0" y="0"/>
+                      <a:ext cx="5398770" cy="2440940"/>
+                    </a:xfrm>
+                    <a:prstGeom prst="rect">
+                      <a:avLst/>
+                    </a:prstGeom>
+                  </pic:spPr>
+                </pic:pic>
+              </a:graphicData>
+            </a:graphic>
+          </wp:inline>
+        </w:drawing>
+      </w:r>
+    </w:p>
+    <w:p>
+      <w:pPr>
+        <w:pStyle w:val="Legenda"/>
+      </w:pPr>
+      <w:r>
+        <w:t xml:space="preserve">Rysunek </w:t>
+      </w:r>
+      <w:r>
+        <w:fldChar w:fldCharType="begin"/>
+      </w:r>
+      <w:r>
+        <w:instrText xml:space="preserve"> SEQ Rysunek \* ARABIC </w:instrText>
+      </w:r>
+      <w:r>
+        <w:fldChar w:fldCharType="separate"/>
+      </w:r>
+      <w:r>
+        <w:rPr>
+          <w:noProof/>
+        </w:rPr>
+        <w:t>5</w:t>
+      </w:r>
+      <w:r>
+        <w:fldChar w:fldCharType="end"/>
+      </w:r>
+      <w:r>
+        <w:t xml:space="preserve"> Proces tworzenia wirtualnej maszyny - Microsoft </w:t>
+      </w:r>
+      <w:proofErr w:type="spellStart"/>
+      <w:r>
+        <w:t>Azure</w:t>
+      </w:r>
+      <w:proofErr w:type="spellEnd"/>
+    </w:p>
+    <w:p>
+      <w:pPr>
+        <w:pStyle w:val="Tekstpracy"/>
+      </w:pPr>
+      <w:r>
+        <w:t xml:space="preserve">Proces tworzenia wirtualnej maszyny jest bardzo prosty, wystarczy przejść do panelu zażądania swoim kontem w usłudze </w:t>
+      </w:r>
+      <w:proofErr w:type="spellStart"/>
+      <w:r>
+        <w:t>Azure</w:t>
+      </w:r>
+      <w:proofErr w:type="spellEnd"/>
+      <w:r>
+        <w:t xml:space="preserve"> a następnie kliknąć przycisk „New” który nam wyświetli powyższe okienko, następnie zaznaczamy to samo co jest zaznaczona na obrazku powyżej i wypełniamy puste pola oraz wybieramy z dostępnej listy system operacyjny oraz konfiguracje maszyny.</w:t>
+      </w:r>
+    </w:p>
+    <w:p>
+      <w:pPr>
+        <w:pStyle w:val="Tekstpracy"/>
+      </w:pPr>
+      <w:r>
+        <w:t xml:space="preserve">Na zakończenie tego podpunktu należy wspomnieć także o innych usługodawcach, jest to Amazon Web Services (AWS), </w:t>
+      </w:r>
+      <w:proofErr w:type="spellStart"/>
+      <w:r>
+        <w:t>Octawave</w:t>
+      </w:r>
+      <w:proofErr w:type="spellEnd"/>
+      <w:r>
+        <w:t>.</w:t>
+      </w:r>
+    </w:p>
+    <w:p>
+      <w:r>
+        <w:t xml:space="preserve"> </w:t>
+      </w:r>
+    </w:p>
+    <w:p>
+      <w:pPr>
+        <w:suppressAutoHyphens w:val="0"/>
+        <w:rPr>
+          <w:sz w:val="24"/>
+        </w:rPr>
+      </w:pPr>
+      <w:r>
         <w:br w:type="page"/>
       </w:r>
+    </w:p>
+    <w:p>
+      <w:pPr>
+        <w:pStyle w:val="Tekstpracy"/>
+      </w:pPr>
     </w:p>
     <w:p>
       <w:pPr>
@@ -8352,12 +9320,11 @@
         <w:spacing w:line="360" w:lineRule="auto"/>
         <w:jc w:val="both"/>
       </w:pPr>
-      <w:bookmarkStart w:id="27" w:name="_Toc405163566"/>
+      <w:bookmarkStart w:id="32" w:name="_Toc405505651"/>
       <w:r>
         <w:rPr>
           <w:b/>
         </w:rPr>
-        <w:lastRenderedPageBreak/>
         <w:t xml:space="preserve">Rozdział </w:t>
       </w:r>
       <w:r>
@@ -8366,7 +9333,7 @@
         </w:rPr>
         <w:t>4 Badania</w:t>
       </w:r>
-      <w:bookmarkEnd w:id="27"/>
+      <w:bookmarkEnd w:id="32"/>
     </w:p>
     <w:p>
       <w:pPr>
@@ -8454,13 +9421,7 @@
                   <w:rPr>
                     <w:rFonts w:ascii="Cambria Math" w:hAnsi="Cambria Math"/>
                   </w:rPr>
-                  <m:t>SubsetWidth=</m:t>
-                </m:r>
-                <m:r>
-                  <w:rPr>
-                    <w:rFonts w:ascii="Cambria Math" w:hAnsi="Cambria Math"/>
-                  </w:rPr>
-                  <m:t>0.5</m:t>
+                  <m:t>SubsetWidth=0.5</m:t>
                 </m:r>
               </m:oMath>
             </m:oMathPara>
@@ -8823,8 +9784,13 @@
       <w:pPr>
         <w:pStyle w:val="Tekstpracy"/>
       </w:pPr>
-      <w:r>
-        <w:t xml:space="preserve">RandomPoints – jest to zmienna która określa nam ile losowych punktów będzie wygenerowanych </w:t>
+      <w:proofErr w:type="spellStart"/>
+      <w:r>
+        <w:t>RandomPoints</w:t>
+      </w:r>
+      <w:proofErr w:type="spellEnd"/>
+      <w:r>
+        <w:t xml:space="preserve"> – jest to zmienna która określa nam ile losowych punktów będzie wygenerowanych </w:t>
       </w:r>
       <w:r>
         <w:t>dla poszukiwania losowego.</w:t>
@@ -8834,8 +9800,13 @@
       <w:pPr>
         <w:pStyle w:val="Tekstpracy"/>
       </w:pPr>
-      <w:r>
-        <w:t>SubsetWidth – wartość która określa nam szerokość podprzedziału</w:t>
+      <w:proofErr w:type="spellStart"/>
+      <w:r>
+        <w:t>SubsetWidth</w:t>
+      </w:r>
+      <w:proofErr w:type="spellEnd"/>
+      <w:r>
+        <w:t xml:space="preserve"> – wartość która określa nam szerokość podprzedziału</w:t>
       </w:r>
       <w:r>
         <w:t xml:space="preserve"> w którym będziesz poszukiwanie minimum lokalne</w:t>
@@ -8848,8 +9819,21 @@
       <w:pPr>
         <w:pStyle w:val="Tekstpracy"/>
       </w:pPr>
-      <w:r>
-        <w:t>lGlobalDoman oraz rGlobalDomain – zakres przedziału do przeszukiwania minimum</w:t>
+      <w:proofErr w:type="spellStart"/>
+      <w:r>
+        <w:t>lGlobalDoman</w:t>
+      </w:r>
+      <w:proofErr w:type="spellEnd"/>
+      <w:r>
+        <w:t xml:space="preserve"> oraz </w:t>
+      </w:r>
+      <w:proofErr w:type="spellStart"/>
+      <w:r>
+        <w:t>rGlobalDomain</w:t>
+      </w:r>
+      <w:proofErr w:type="spellEnd"/>
+      <w:r>
+        <w:t xml:space="preserve"> – zakres przedziału do przeszukiwania minimum</w:t>
       </w:r>
       <w:r>
         <w:t xml:space="preserve"> globalnego</w:t>
@@ -8862,14 +9846,27 @@
       <w:pPr>
         <w:pStyle w:val="Tekstpracy"/>
       </w:pPr>
-      <w:r>
-        <w:t xml:space="preserve">kwSteps – ilość </w:t>
+      <w:proofErr w:type="spellStart"/>
+      <w:r>
+        <w:t>kwSteps</w:t>
+      </w:r>
+      <w:proofErr w:type="spellEnd"/>
+      <w:r>
+        <w:t xml:space="preserve"> – ilość </w:t>
       </w:r>
       <w:r>
         <w:t xml:space="preserve">kroków </w:t>
       </w:r>
       <w:r>
-        <w:t>dla algorytmu Kiefer – Wolfowitz</w:t>
+        <w:t xml:space="preserve">dla algorytmu </w:t>
+      </w:r>
+      <w:proofErr w:type="spellStart"/>
+      <w:r>
+        <w:t>Kiefer</w:t>
+      </w:r>
+      <w:proofErr w:type="spellEnd"/>
+      <w:r>
+        <w:t xml:space="preserve"> – Wolfowitz</w:t>
       </w:r>
       <w:r>
         <w:t>, czyli optymalizacja lokalna.</w:t>
@@ -8879,8 +9876,13 @@
       <w:pPr>
         <w:pStyle w:val="Tekstpracy"/>
       </w:pPr>
-      <w:r>
-        <w:t>functionToSolve – wzorcowa funkcja w której poszukujemy minimum globalne.</w:t>
+      <w:proofErr w:type="spellStart"/>
+      <w:r>
+        <w:t>functionToSolve</w:t>
+      </w:r>
+      <w:proofErr w:type="spellEnd"/>
+      <w:r>
+        <w:t xml:space="preserve"> – wzorcowa funkcja w której poszukujemy minimum globalne.</w:t>
       </w:r>
     </w:p>
     <w:p>
@@ -8888,7 +9890,15 @@
         <w:suppressAutoHyphens w:val="0"/>
       </w:pPr>
       <w:r>
-        <w:t>(obrazek wzorcowej funkcj)</w:t>
+        <w:t xml:space="preserve">(obrazek wzorcowej </w:t>
+      </w:r>
+      <w:proofErr w:type="spellStart"/>
+      <w:r>
+        <w:t>funkcj</w:t>
+      </w:r>
+      <w:proofErr w:type="spellEnd"/>
+      <w:r>
+        <w:t>)</w:t>
       </w:r>
     </w:p>
     <w:p>
@@ -8911,7 +9921,7 @@
         <w:spacing w:line="360" w:lineRule="auto"/>
         <w:jc w:val="both"/>
       </w:pPr>
-      <w:bookmarkStart w:id="28" w:name="_Toc405163567"/>
+      <w:bookmarkStart w:id="33" w:name="_Toc405505652"/>
       <w:r>
         <w:rPr>
           <w:sz w:val="24"/>
@@ -8930,7 +9940,7 @@
         </w:rPr>
         <w:t>adanie implementacji w języku R</w:t>
       </w:r>
-      <w:bookmarkEnd w:id="28"/>
+      <w:bookmarkEnd w:id="33"/>
       <w:r>
         <w:rPr>
           <w:sz w:val="24"/>
@@ -8954,7 +9964,15 @@
         <w:t>Na początek została zaimplementowana metoda optymalizacji globalnej przeszukiwania losowego</w:t>
       </w:r>
       <w:r>
-        <w:t xml:space="preserve"> bez algorytmu Kiefer-Wolfowitza.</w:t>
+        <w:t xml:space="preserve"> bez algorytmu </w:t>
+      </w:r>
+      <w:proofErr w:type="spellStart"/>
+      <w:r>
+        <w:t>Kiefer</w:t>
+      </w:r>
+      <w:proofErr w:type="spellEnd"/>
+      <w:r>
+        <w:t>-Wolfowitza.</w:t>
       </w:r>
     </w:p>
     <w:p>
@@ -9009,7 +10027,15 @@
         <w:t>użyta</w:t>
       </w:r>
       <w:r>
-        <w:t xml:space="preserve"> do tego wbudowana funkcja system.time(FUNC) która jako argument przyjmuje funkcje.</w:t>
+        <w:t xml:space="preserve"> do tego wbudowana funkcja </w:t>
+      </w:r>
+      <w:proofErr w:type="spellStart"/>
+      <w:r>
+        <w:t>system.time</w:t>
+      </w:r>
+      <w:proofErr w:type="spellEnd"/>
+      <w:r>
+        <w:t>(FUNC) która jako argument przyjmuje funkcje.</w:t>
       </w:r>
     </w:p>
     <w:p>
@@ -9030,7 +10056,7 @@
           <w:lang w:val="en-GB" w:eastAsia="en-GB"/>
         </w:rPr>
         <w:drawing>
-          <wp:inline distT="0" distB="0" distL="0" distR="0" wp14:anchorId="7C2A335D" wp14:editId="7A017749">
+          <wp:inline distT="0" distB="0" distL="0" distR="0" wp14:anchorId="535949EF" wp14:editId="237637AF">
             <wp:extent cx="5398770" cy="1831340"/>
             <wp:effectExtent l="0" t="0" r="0" b="0"/>
             <wp:docPr id="10" name="Obraz 10"/>
@@ -9042,203 +10068,6 @@
                 <pic:pic xmlns:pic="http://schemas.openxmlformats.org/drawingml/2006/picture">
                   <pic:nvPicPr>
                     <pic:cNvPr id="10" name="r_100k_1c_cut.png"/>
-                    <pic:cNvPicPr/>
-                  </pic:nvPicPr>
-                  <pic:blipFill>
-                    <a:blip r:embed="rId12">
-                      <a:extLst>
-                        <a:ext uri="{28A0092B-C50C-407E-A947-70E740481C1C}">
-                          <a14:useLocalDpi xmlns:a14="http://schemas.microsoft.com/office/drawing/2010/main" val="0"/>
-                        </a:ext>
-                      </a:extLst>
-                    </a:blip>
-                    <a:stretch>
-                      <a:fillRect/>
-                    </a:stretch>
-                  </pic:blipFill>
-                  <pic:spPr>
-                    <a:xfrm>
-                      <a:off x="0" y="0"/>
-                      <a:ext cx="5398770" cy="1831340"/>
-                    </a:xfrm>
-                    <a:prstGeom prst="rect">
-                      <a:avLst/>
-                    </a:prstGeom>
-                  </pic:spPr>
-                </pic:pic>
-              </a:graphicData>
-            </a:graphic>
-          </wp:inline>
-        </w:drawing>
-      </w:r>
-    </w:p>
-    <w:p>
-      <w:pPr>
-        <w:pStyle w:val="Legenda"/>
-        <w:jc w:val="center"/>
-      </w:pPr>
-      <w:bookmarkStart w:id="29" w:name="_Toc405163538"/>
-      <w:r>
-        <w:t xml:space="preserve">Rysunek </w:t>
-      </w:r>
-      <w:r>
-        <w:fldChar w:fldCharType="begin"/>
-      </w:r>
-      <w:r>
-        <w:instrText xml:space="preserve"> SEQ Rysunek \* ARABIC </w:instrText>
-      </w:r>
-      <w:r>
-        <w:fldChar w:fldCharType="separate"/>
-      </w:r>
-      <w:r>
-        <w:rPr>
-          <w:noProof/>
-        </w:rPr>
-        <w:t>5</w:t>
-      </w:r>
-      <w:r>
-        <w:fldChar w:fldCharType="end"/>
-      </w:r>
-      <w:r>
-        <w:t xml:space="preserve"> Wykorzystanie procesora podczas uruchomionego programu napisanego w R</w:t>
-      </w:r>
-      <w:bookmarkEnd w:id="29"/>
-    </w:p>
-    <w:p>
-      <w:pPr>
-        <w:pStyle w:val="Tekstpracy"/>
-      </w:pPr>
-      <w:r>
-        <w:t xml:space="preserve">Jak można zauważyć nasze procesory nie są równomiernie wykorzystywane dodatkowo tylko jeden procesor pracuje w tym czasie.  </w:t>
-      </w:r>
-    </w:p>
-    <w:p>
-      <w:pPr>
-        <w:spacing w:line="360" w:lineRule="auto"/>
-        <w:jc w:val="both"/>
-      </w:pPr>
-    </w:p>
-    <w:p>
-      <w:pPr>
-        <w:suppressAutoHyphens w:val="0"/>
-        <w:rPr>
-          <w:sz w:val="24"/>
-        </w:rPr>
-      </w:pPr>
-      <w:r>
-        <w:rPr>
-          <w:sz w:val="24"/>
-        </w:rPr>
-        <w:br w:type="page"/>
-      </w:r>
-    </w:p>
-    <w:p>
-      <w:pPr>
-        <w:pStyle w:val="Nagwek2"/>
-        <w:spacing w:line="360" w:lineRule="auto"/>
-        <w:jc w:val="both"/>
-      </w:pPr>
-      <w:bookmarkStart w:id="30" w:name="_Toc405163568"/>
-      <w:r>
-        <w:rPr>
-          <w:sz w:val="24"/>
-        </w:rPr>
-        <w:lastRenderedPageBreak/>
-        <w:t xml:space="preserve">4.2 </w:t>
-      </w:r>
-      <w:r>
-        <w:rPr>
-          <w:sz w:val="24"/>
-        </w:rPr>
-        <w:t>Przebieg</w:t>
-      </w:r>
-      <w:r>
-        <w:rPr>
-          <w:sz w:val="24"/>
-        </w:rPr>
-        <w:t xml:space="preserve"> oraz b</w:t>
-      </w:r>
-      <w:r>
-        <w:rPr>
-          <w:sz w:val="24"/>
-        </w:rPr>
-        <w:t>adanie implementacji w języku Haskell</w:t>
-      </w:r>
-      <w:bookmarkEnd w:id="30"/>
-    </w:p>
-    <w:p>
-      <w:pPr>
-        <w:pStyle w:val="Tekstpracy"/>
-      </w:pPr>
-      <w:r>
-        <w:t>Następnym etapem projektu inżynierskiego było przepisanie z prototypowanego algorytmu w R do Haskell</w:t>
-      </w:r>
-      <w:r>
-        <w:t>. Zostały napotkane pewnie problemy głównie przez to iż programowanie funkcyjne bardzo mocno różni się od programowania imperatywnego, potrzebna jest zmiana myślenia oraz pojmowania problemu na temat rekurencji.</w:t>
-      </w:r>
-    </w:p>
-    <w:p>
-      <w:pPr>
-        <w:pStyle w:val="Tekstpracy"/>
-      </w:pPr>
-      <w:r>
-        <w:t>Pierwszym z widocznych rezultatów przepisywania wszystkich algorytmó</w:t>
-      </w:r>
-      <w:r>
-        <w:fldChar w:fldCharType="begin"/>
-      </w:r>
-      <w:r>
-        <w:instrText xml:space="preserve"> LISTNUM </w:instrText>
-      </w:r>
-      <w:r>
-        <w:fldChar w:fldCharType="end"/>
-      </w:r>
-      <w:r>
-        <w:t xml:space="preserve">w numerycznych na języki funkcyjne jest prostota zapisu. Implementacja </w:t>
-      </w:r>
-      <w:r>
-        <w:t xml:space="preserve">algorytmów </w:t>
-      </w:r>
-      <w:r>
-        <w:t xml:space="preserve">w </w:t>
-      </w:r>
-      <w:r>
-        <w:t>językach funkcyjnych jest bardziej oczywista z punktu widzenia matematycznego</w:t>
-      </w:r>
-      <w:r>
-        <w:t>.</w:t>
-      </w:r>
-    </w:p>
-    <w:p>
-      <w:pPr>
-        <w:pStyle w:val="Tekstpracy"/>
-      </w:pPr>
-      <w:r>
-        <w:t>Po zakończeniu przepisywania algorytmu zostały przeprowadzone badania nad efektywnością implementacji, tak samo jak miało miejsce przy poprzednim punkcie.</w:t>
-      </w:r>
-    </w:p>
-    <w:p>
-      <w:pPr>
-        <w:keepNext/>
-      </w:pPr>
-      <w:r>
-        <w:rPr>
-          <w:noProof/>
-          <w:lang w:val="en-GB" w:eastAsia="en-GB"/>
-        </w:rPr>
-        <w:drawing>
-          <wp:inline distT="0" distB="0" distL="0" distR="0" wp14:anchorId="3CCF067E" wp14:editId="6D38D947">
-            <wp:extent cx="5398770" cy="1831340"/>
-            <wp:effectExtent l="0" t="0" r="0" b="0"/>
-            <wp:docPr id="11" name="Obraz 11"/>
-            <wp:cNvGraphicFramePr>
-              <a:graphicFrameLocks xmlns:a="http://schemas.openxmlformats.org/drawingml/2006/main" noChangeAspect="1"/>
-            </wp:cNvGraphicFramePr>
-            <a:graphic xmlns:a="http://schemas.openxmlformats.org/drawingml/2006/main">
-              <a:graphicData uri="http://schemas.openxmlformats.org/drawingml/2006/picture">
-                <pic:pic xmlns:pic="http://schemas.openxmlformats.org/drawingml/2006/picture">
-                  <pic:nvPicPr>
-                    <pic:cNvPr id="11" name="haskell_100k_1C_cut.png"/>
                     <pic:cNvPicPr/>
                   </pic:nvPicPr>
                   <pic:blipFill>
@@ -9274,7 +10103,7 @@
         <w:pStyle w:val="Legenda"/>
         <w:jc w:val="center"/>
       </w:pPr>
-      <w:bookmarkStart w:id="31" w:name="_Toc405163539"/>
+      <w:bookmarkStart w:id="34" w:name="_Toc405163538"/>
       <w:r>
         <w:t xml:space="preserve">Rysunek </w:t>
       </w:r>
@@ -9297,39 +10126,134 @@
         <w:fldChar w:fldCharType="end"/>
       </w:r>
       <w:r>
-        <w:t xml:space="preserve"> Wykorzystanie zasobów procesorów - Haskell, bez zrównoleglenia</w:t>
-      </w:r>
-      <w:bookmarkEnd w:id="31"/>
+        <w:t xml:space="preserve"> Wykorzystanie procesora podczas uruchomionego programu napisanego w R</w:t>
+      </w:r>
+      <w:bookmarkEnd w:id="34"/>
     </w:p>
     <w:p>
       <w:pPr>
         <w:pStyle w:val="Tekstpracy"/>
       </w:pPr>
       <w:r>
-        <w:t xml:space="preserve">Czas wykonywania programy to </w:t>
-      </w:r>
-      <w:r>
-        <w:t>71,58</w:t>
-      </w:r>
-      <w:r>
-        <w:t xml:space="preserve"> sekundy, czyli już samo przepisanie na język kompilowany to ogromne przyspieszenie przy bardzo złożonych obliczeniach, prawdopodobnie dla trywialnych </w:t>
-      </w:r>
-      <w:r>
-        <w:t>problemów nie było by większego sensu przepisywanie algorytmu na Haskell.</w:t>
-      </w:r>
+        <w:t xml:space="preserve">Jak można zauważyć nasze procesory nie są równomiernie wykorzystywane dodatkowo tylko jeden procesor pracuje w tym czasie.  </w:t>
+      </w:r>
+    </w:p>
+    <w:p>
+      <w:pPr>
+        <w:spacing w:line="360" w:lineRule="auto"/>
+        <w:jc w:val="both"/>
+      </w:pPr>
+    </w:p>
+    <w:p>
+      <w:pPr>
+        <w:suppressAutoHyphens w:val="0"/>
+        <w:rPr>
+          <w:sz w:val="24"/>
+        </w:rPr>
+      </w:pPr>
+      <w:r>
+        <w:rPr>
+          <w:sz w:val="24"/>
+        </w:rPr>
+        <w:br w:type="page"/>
+      </w:r>
+    </w:p>
+    <w:p>
+      <w:pPr>
+        <w:pStyle w:val="Nagwek2"/>
+        <w:spacing w:line="360" w:lineRule="auto"/>
+        <w:jc w:val="both"/>
+      </w:pPr>
+      <w:bookmarkStart w:id="35" w:name="_Toc405505653"/>
+      <w:r>
+        <w:rPr>
+          <w:sz w:val="24"/>
+        </w:rPr>
+        <w:lastRenderedPageBreak/>
+        <w:t xml:space="preserve">4.2 </w:t>
+      </w:r>
+      <w:r>
+        <w:rPr>
+          <w:sz w:val="24"/>
+        </w:rPr>
+        <w:t>Przebieg</w:t>
+      </w:r>
+      <w:r>
+        <w:rPr>
+          <w:sz w:val="24"/>
+        </w:rPr>
+        <w:t xml:space="preserve"> oraz b</w:t>
+      </w:r>
+      <w:r>
+        <w:rPr>
+          <w:sz w:val="24"/>
+        </w:rPr>
+        <w:t xml:space="preserve">adanie implementacji w języku </w:t>
+      </w:r>
+      <w:proofErr w:type="spellStart"/>
+      <w:r>
+        <w:rPr>
+          <w:sz w:val="24"/>
+        </w:rPr>
+        <w:t>Haskell</w:t>
+      </w:r>
+      <w:bookmarkEnd w:id="35"/>
+      <w:proofErr w:type="spellEnd"/>
     </w:p>
     <w:p>
       <w:pPr>
         <w:pStyle w:val="Tekstpracy"/>
       </w:pPr>
       <w:r>
-        <w:t xml:space="preserve">Następnie wykres </w:t>
-      </w:r>
-      <w:r>
-        <w:t xml:space="preserve">pochodzi </w:t>
-      </w:r>
-      <w:r>
-        <w:t>z bardziej zaawansowanego narzędzia o nazwie „threadScope”.</w:t>
+        <w:t xml:space="preserve">Następnym etapem projektu inżynierskiego było przepisanie z prototypowanego algorytmu w R do </w:t>
+      </w:r>
+      <w:proofErr w:type="spellStart"/>
+      <w:r>
+        <w:t>Haskell</w:t>
+      </w:r>
+      <w:proofErr w:type="spellEnd"/>
+      <w:r>
+        <w:t>. Zostały napotkane pewnie problemy głównie przez to iż programowanie funkcyjne bardzo mocno różni się od programowania imperatywnego, potrzebna jest zmiana myślenia oraz pojmowania problemu na temat rekurencji.</w:t>
+      </w:r>
+    </w:p>
+    <w:p>
+      <w:pPr>
+        <w:pStyle w:val="Tekstpracy"/>
+      </w:pPr>
+      <w:r>
+        <w:t>Pierwszym z widocznych rezultatów przepisywania wszystkich algorytmó</w:t>
+      </w:r>
+      <w:r>
+        <w:fldChar w:fldCharType="begin"/>
+      </w:r>
+      <w:r>
+        <w:instrText xml:space="preserve"> LISTNUM </w:instrText>
+      </w:r>
+      <w:r>
+        <w:fldChar w:fldCharType="end"/>
+      </w:r>
+      <w:r>
+        <w:t xml:space="preserve">w numerycznych na języki funkcyjne jest prostota zapisu. Implementacja </w:t>
+      </w:r>
+      <w:r>
+        <w:t xml:space="preserve">algorytmów </w:t>
+      </w:r>
+      <w:r>
+        <w:t xml:space="preserve">w </w:t>
+      </w:r>
+      <w:r>
+        <w:t>językach funkcyjnych jest bardziej oczywista z punktu widzenia matematycznego</w:t>
+      </w:r>
+      <w:r>
+        <w:t>.</w:t>
+      </w:r>
+    </w:p>
+    <w:p>
+      <w:pPr>
+        <w:pStyle w:val="Tekstpracy"/>
+      </w:pPr>
+      <w:r>
+        <w:t>Po zakończeniu przepisywania algorytmu zostały przeprowadzone badania nad efektywnością implementacji, tak samo jak miało miejsce przy poprzednim punkcie.</w:t>
       </w:r>
     </w:p>
     <w:p>
@@ -9342,7 +10266,146 @@
           <w:lang w:val="en-GB" w:eastAsia="en-GB"/>
         </w:rPr>
         <w:drawing>
-          <wp:inline distT="0" distB="0" distL="0" distR="0" wp14:anchorId="62053212" wp14:editId="7C5EC56F">
+          <wp:inline distT="0" distB="0" distL="0" distR="0" wp14:anchorId="0942F098" wp14:editId="6814BDA6">
+            <wp:extent cx="5398770" cy="1831340"/>
+            <wp:effectExtent l="0" t="0" r="0" b="0"/>
+            <wp:docPr id="11" name="Obraz 11"/>
+            <wp:cNvGraphicFramePr>
+              <a:graphicFrameLocks xmlns:a="http://schemas.openxmlformats.org/drawingml/2006/main" noChangeAspect="1"/>
+            </wp:cNvGraphicFramePr>
+            <a:graphic xmlns:a="http://schemas.openxmlformats.org/drawingml/2006/main">
+              <a:graphicData uri="http://schemas.openxmlformats.org/drawingml/2006/picture">
+                <pic:pic xmlns:pic="http://schemas.openxmlformats.org/drawingml/2006/picture">
+                  <pic:nvPicPr>
+                    <pic:cNvPr id="11" name="haskell_100k_1C_cut.png"/>
+                    <pic:cNvPicPr/>
+                  </pic:nvPicPr>
+                  <pic:blipFill>
+                    <a:blip r:embed="rId14">
+                      <a:extLst>
+                        <a:ext uri="{28A0092B-C50C-407E-A947-70E740481C1C}">
+                          <a14:useLocalDpi xmlns:a14="http://schemas.microsoft.com/office/drawing/2010/main" val="0"/>
+                        </a:ext>
+                      </a:extLst>
+                    </a:blip>
+                    <a:stretch>
+                      <a:fillRect/>
+                    </a:stretch>
+                  </pic:blipFill>
+                  <pic:spPr>
+                    <a:xfrm>
+                      <a:off x="0" y="0"/>
+                      <a:ext cx="5398770" cy="1831340"/>
+                    </a:xfrm>
+                    <a:prstGeom prst="rect">
+                      <a:avLst/>
+                    </a:prstGeom>
+                  </pic:spPr>
+                </pic:pic>
+              </a:graphicData>
+            </a:graphic>
+          </wp:inline>
+        </w:drawing>
+      </w:r>
+    </w:p>
+    <w:p>
+      <w:pPr>
+        <w:pStyle w:val="Legenda"/>
+        <w:jc w:val="center"/>
+      </w:pPr>
+      <w:bookmarkStart w:id="36" w:name="_Toc405163539"/>
+      <w:r>
+        <w:t xml:space="preserve">Rysunek </w:t>
+      </w:r>
+      <w:r>
+        <w:fldChar w:fldCharType="begin"/>
+      </w:r>
+      <w:r>
+        <w:instrText xml:space="preserve"> SEQ Rysunek \* ARABIC </w:instrText>
+      </w:r>
+      <w:r>
+        <w:fldChar w:fldCharType="separate"/>
+      </w:r>
+      <w:r>
+        <w:rPr>
+          <w:noProof/>
+        </w:rPr>
+        <w:t>7</w:t>
+      </w:r>
+      <w:r>
+        <w:fldChar w:fldCharType="end"/>
+      </w:r>
+      <w:r>
+        <w:t xml:space="preserve"> Wykorzystanie zasobów procesorów - </w:t>
+      </w:r>
+      <w:proofErr w:type="spellStart"/>
+      <w:r>
+        <w:t>Haskell</w:t>
+      </w:r>
+      <w:proofErr w:type="spellEnd"/>
+      <w:r>
+        <w:t>, bez zrównoleglenia</w:t>
+      </w:r>
+      <w:bookmarkEnd w:id="36"/>
+    </w:p>
+    <w:p>
+      <w:pPr>
+        <w:pStyle w:val="Tekstpracy"/>
+      </w:pPr>
+      <w:r>
+        <w:t xml:space="preserve">Czas wykonywania programy to </w:t>
+      </w:r>
+      <w:r>
+        <w:t>71,58</w:t>
+      </w:r>
+      <w:r>
+        <w:t xml:space="preserve"> sekundy, czyli już samo przepisanie na język kompilowany to ogromne przyspieszenie przy bardzo złożonych obliczeniach, prawdopodobnie dla trywialnych </w:t>
+      </w:r>
+      <w:r>
+        <w:t xml:space="preserve">problemów nie było by większego sensu przepisywanie algorytmu na </w:t>
+      </w:r>
+      <w:proofErr w:type="spellStart"/>
+      <w:r>
+        <w:t>Haskell</w:t>
+      </w:r>
+      <w:proofErr w:type="spellEnd"/>
+      <w:r>
+        <w:t>.</w:t>
+      </w:r>
+    </w:p>
+    <w:p>
+      <w:pPr>
+        <w:pStyle w:val="Tekstpracy"/>
+      </w:pPr>
+      <w:r>
+        <w:t xml:space="preserve">Następnie wykres </w:t>
+      </w:r>
+      <w:r>
+        <w:t xml:space="preserve">pochodzi </w:t>
+      </w:r>
+      <w:r>
+        <w:t>z bardziej zaawansowanego narzędzia o nazwie „</w:t>
+      </w:r>
+      <w:proofErr w:type="spellStart"/>
+      <w:r>
+        <w:t>threadScope</w:t>
+      </w:r>
+      <w:proofErr w:type="spellEnd"/>
+      <w:r>
+        <w:t>”.</w:t>
+      </w:r>
+    </w:p>
+    <w:p>
+      <w:pPr>
+        <w:keepNext/>
+      </w:pPr>
+      <w:r>
+        <w:rPr>
+          <w:noProof/>
+          <w:lang w:val="en-GB" w:eastAsia="en-GB"/>
+        </w:rPr>
+        <w:drawing>
+          <wp:inline distT="0" distB="0" distL="0" distR="0" wp14:anchorId="7EBC7F9D" wp14:editId="2078A2F9">
             <wp:extent cx="5398770" cy="1068705"/>
             <wp:effectExtent l="0" t="0" r="0" b="0"/>
             <wp:docPr id="12" name="Obraz 12"/>
@@ -9357,7 +10420,7 @@
                     <pic:cNvPicPr/>
                   </pic:nvPicPr>
                   <pic:blipFill>
-                    <a:blip r:embed="rId14">
+                    <a:blip r:embed="rId15">
                       <a:extLst>
                         <a:ext uri="{28A0092B-C50C-407E-A947-70E740481C1C}">
                           <a14:useLocalDpi xmlns:a14="http://schemas.microsoft.com/office/drawing/2010/main" val="0"/>
@@ -9389,7 +10452,7 @@
         <w:pStyle w:val="Legenda"/>
         <w:jc w:val="center"/>
       </w:pPr>
-      <w:bookmarkStart w:id="32" w:name="_Toc405163540"/>
+      <w:bookmarkStart w:id="37" w:name="_Toc405163540"/>
       <w:r>
         <w:t xml:space="preserve">Rysunek </w:t>
       </w:r>
@@ -9406,22 +10469,35 @@
         <w:rPr>
           <w:noProof/>
         </w:rPr>
-        <w:t>7</w:t>
+        <w:t>8</w:t>
       </w:r>
       <w:r>
         <w:fldChar w:fldCharType="end"/>
       </w:r>
       <w:r>
-        <w:t xml:space="preserve"> Wykorzystanie zasobów procesora – threadscope</w:t>
-      </w:r>
-      <w:bookmarkEnd w:id="32"/>
+        <w:t xml:space="preserve"> Wykorzystanie zasobów procesora – </w:t>
+      </w:r>
+      <w:proofErr w:type="spellStart"/>
+      <w:r>
+        <w:t>threadscope</w:t>
+      </w:r>
+      <w:bookmarkEnd w:id="37"/>
+      <w:proofErr w:type="spellEnd"/>
     </w:p>
     <w:p>
       <w:pPr>
         <w:pStyle w:val="Tekstpracy"/>
       </w:pPr>
       <w:r>
-        <w:t>Aktywność (ang. activity) w tym przypadku możemy zobaczyć aktywność naszych procesorów, które są oddzielone pomiędzy sobą</w:t>
+        <w:t xml:space="preserve">Aktywność (ang. </w:t>
+      </w:r>
+      <w:proofErr w:type="spellStart"/>
+      <w:r>
+        <w:t>activity</w:t>
+      </w:r>
+      <w:proofErr w:type="spellEnd"/>
+      <w:r>
+        <w:t>) w tym przypadku możemy zobaczyć aktywność naszych procesorów, które są oddzielone pomiędzy sobą</w:t>
       </w:r>
       <w:r>
         <w:t xml:space="preserve"> przerywaną szarą linią</w:t>
@@ -9447,28 +10523,58 @@
         <w:spacing w:line="360" w:lineRule="auto"/>
         <w:jc w:val="both"/>
       </w:pPr>
-      <w:bookmarkStart w:id="33" w:name="_Toc405163569"/>
+      <w:bookmarkStart w:id="38" w:name="_Toc405505654"/>
       <w:r>
         <w:rPr>
           <w:sz w:val="24"/>
         </w:rPr>
         <w:lastRenderedPageBreak/>
-        <w:t>4.3 Badanie implementacji w języku Haskell zrównoleglone na CPU</w:t>
-      </w:r>
-      <w:bookmarkEnd w:id="33"/>
+        <w:t xml:space="preserve">4.3 Badanie implementacji w języku </w:t>
+      </w:r>
+      <w:proofErr w:type="spellStart"/>
+      <w:r>
+        <w:rPr>
+          <w:sz w:val="24"/>
+        </w:rPr>
+        <w:t>Haskell</w:t>
+      </w:r>
+      <w:proofErr w:type="spellEnd"/>
+      <w:r>
+        <w:rPr>
+          <w:sz w:val="24"/>
+        </w:rPr>
+        <w:t xml:space="preserve"> zrównoleglone na CPU</w:t>
+      </w:r>
+      <w:bookmarkEnd w:id="38"/>
     </w:p>
     <w:p>
       <w:pPr>
         <w:pStyle w:val="Tekstpracy"/>
       </w:pPr>
       <w:r>
-        <w:t xml:space="preserve">Oby zrównoleglić algorytm, został użyty moduł „Parallel”, </w:t>
+        <w:t>Oby zrównoleglić algorytm, został użyty moduł „</w:t>
+      </w:r>
+      <w:proofErr w:type="spellStart"/>
+      <w:r>
+        <w:t>Parallel</w:t>
+      </w:r>
+      <w:proofErr w:type="spellEnd"/>
+      <w:r>
+        <w:t xml:space="preserve">”, </w:t>
       </w:r>
       <w:r>
         <w:t>który</w:t>
       </w:r>
       <w:r>
-        <w:t xml:space="preserve"> został zainstalowany poprzez program „cabal”.</w:t>
+        <w:t xml:space="preserve"> został zainstalowany poprzez program „</w:t>
+      </w:r>
+      <w:proofErr w:type="spellStart"/>
+      <w:r>
+        <w:t>cabal</w:t>
+      </w:r>
+      <w:proofErr w:type="spellEnd"/>
+      <w:r>
+        <w:t>”.</w:t>
       </w:r>
     </w:p>
     <w:p>
@@ -9505,7 +10611,15 @@
         <w:t xml:space="preserve"> zrównoleglonym</w:t>
       </w:r>
       <w:r>
-        <w:t>, w tym przypadku musimy skompilować program wraz z flagą „-threaded”</w:t>
+        <w:t>, w tym przypadku musimy skompilować program wraz z flagą „-</w:t>
+      </w:r>
+      <w:proofErr w:type="spellStart"/>
+      <w:r>
+        <w:t>threaded</w:t>
+      </w:r>
+      <w:proofErr w:type="spellEnd"/>
+      <w:r>
+        <w:t>”</w:t>
       </w:r>
     </w:p>
     <w:p>
@@ -9515,17 +10629,29 @@
       <w:r>
         <w:t>Pierwszym zadaniem przy zrównoleglaniu programy to załadowanie modułu „</w:t>
       </w:r>
+      <w:proofErr w:type="spellStart"/>
       <w:r>
         <w:t>Control.Parallel</w:t>
       </w:r>
+      <w:proofErr w:type="spellEnd"/>
       <w:r>
         <w:t>” oraz „</w:t>
       </w:r>
+      <w:proofErr w:type="spellStart"/>
       <w:r>
         <w:t>Control.Parallel.Strategies</w:t>
       </w:r>
-      <w:r>
-        <w:t>” są one częścią modułu „Parallel”.</w:t>
+      <w:proofErr w:type="spellEnd"/>
+      <w:r>
+        <w:t>” są one częścią modułu „</w:t>
+      </w:r>
+      <w:proofErr w:type="spellStart"/>
+      <w:r>
+        <w:t>Parallel</w:t>
+      </w:r>
+      <w:proofErr w:type="spellEnd"/>
+      <w:r>
+        <w:t>”.</w:t>
       </w:r>
     </w:p>
     <w:p>
@@ -9573,7 +10699,7 @@
           <w:lang w:val="en-GB" w:eastAsia="en-GB"/>
         </w:rPr>
         <w:drawing>
-          <wp:inline distT="0" distB="0" distL="0" distR="0" wp14:anchorId="462B78BD" wp14:editId="0CC3D4FD">
+          <wp:inline distT="0" distB="0" distL="0" distR="0" wp14:anchorId="4F10E487" wp14:editId="561BE01D">
             <wp:extent cx="5398770" cy="1783715"/>
             <wp:effectExtent l="0" t="0" r="0" b="6985"/>
             <wp:docPr id="2" name="Obraz 2"/>
@@ -9588,7 +10714,7 @@
                     <pic:cNvPicPr/>
                   </pic:nvPicPr>
                   <pic:blipFill>
-                    <a:blip r:embed="rId15">
+                    <a:blip r:embed="rId16">
                       <a:extLst>
                         <a:ext uri="{28A0092B-C50C-407E-A947-70E740481C1C}">
                           <a14:useLocalDpi xmlns:a14="http://schemas.microsoft.com/office/drawing/2010/main" val="0"/>
@@ -9620,7 +10746,7 @@
         <w:pStyle w:val="Legenda"/>
         <w:jc w:val="center"/>
       </w:pPr>
-      <w:bookmarkStart w:id="34" w:name="_Toc405163541"/>
+      <w:bookmarkStart w:id="39" w:name="_Toc405163541"/>
       <w:r>
         <w:t xml:space="preserve">Rysunek </w:t>
       </w:r>
@@ -9637,7 +10763,7 @@
         <w:rPr>
           <w:noProof/>
         </w:rPr>
-        <w:t>8</w:t>
+        <w:t>9</w:t>
       </w:r>
       <w:r>
         <w:fldChar w:fldCharType="end"/>
@@ -9651,7 +10777,7 @@
         </w:rPr>
         <w:t xml:space="preserve"> zasobów procesorów przy zrównolegleniu</w:t>
       </w:r>
-      <w:bookmarkEnd w:id="34"/>
+      <w:bookmarkEnd w:id="39"/>
     </w:p>
     <w:p>
       <w:pPr>
@@ -9675,7 +10801,7 @@
         </w:rPr>
         <w:lastRenderedPageBreak/>
         <w:drawing>
-          <wp:inline distT="0" distB="0" distL="0" distR="0" wp14:anchorId="0C24F05C" wp14:editId="0025A93B">
+          <wp:inline distT="0" distB="0" distL="0" distR="0" wp14:anchorId="0671A6E9" wp14:editId="511CDB1C">
             <wp:extent cx="5398770" cy="2084705"/>
             <wp:effectExtent l="0" t="0" r="0" b="0"/>
             <wp:docPr id="3" name="Obraz 3"/>
@@ -9690,7 +10816,7 @@
                     <pic:cNvPicPr/>
                   </pic:nvPicPr>
                   <pic:blipFill>
-                    <a:blip r:embed="rId16">
+                    <a:blip r:embed="rId17">
                       <a:extLst>
                         <a:ext uri="{28A0092B-C50C-407E-A947-70E740481C1C}">
                           <a14:useLocalDpi xmlns:a14="http://schemas.microsoft.com/office/drawing/2010/main" val="0"/>
@@ -9722,7 +10848,7 @@
         <w:pStyle w:val="Legenda"/>
         <w:jc w:val="center"/>
       </w:pPr>
-      <w:bookmarkStart w:id="35" w:name="_Toc405163542"/>
+      <w:bookmarkStart w:id="40" w:name="_Toc405163542"/>
       <w:r>
         <w:t xml:space="preserve">Rysunek </w:t>
       </w:r>
@@ -9739,15 +10865,20 @@
         <w:rPr>
           <w:noProof/>
         </w:rPr>
-        <w:t>9</w:t>
+        <w:t>10</w:t>
       </w:r>
       <w:r>
         <w:fldChar w:fldCharType="end"/>
       </w:r>
       <w:r>
-        <w:t xml:space="preserve"> Wykorzystanie zasobów procesora - threadscope</w:t>
-      </w:r>
-      <w:bookmarkEnd w:id="35"/>
+        <w:t xml:space="preserve"> Wykorzystanie zasobów procesora - </w:t>
+      </w:r>
+      <w:proofErr w:type="spellStart"/>
+      <w:r>
+        <w:t>threadscope</w:t>
+      </w:r>
+      <w:bookmarkEnd w:id="40"/>
+      <w:proofErr w:type="spellEnd"/>
     </w:p>
     <w:p/>
     <w:p>
@@ -9776,7 +10907,7 @@
           <w:b/>
         </w:rPr>
       </w:pPr>
-      <w:bookmarkStart w:id="36" w:name="_Toc405163570"/>
+      <w:bookmarkStart w:id="41" w:name="_Toc405505655"/>
       <w:r>
         <w:rPr>
           <w:b/>
@@ -9789,7 +10920,7 @@
         </w:rPr>
         <w:t>5 Podsumowanie</w:t>
       </w:r>
-      <w:bookmarkEnd w:id="36"/>
+      <w:bookmarkEnd w:id="41"/>
     </w:p>
     <w:p>
       <w:pPr>
@@ -9818,8 +10949,13 @@
       <w:r>
         <w:t xml:space="preserve">na język </w:t>
       </w:r>
-      <w:r>
-        <w:t xml:space="preserve">Haskell </w:t>
+      <w:proofErr w:type="spellStart"/>
+      <w:r>
+        <w:t>Haskell</w:t>
+      </w:r>
+      <w:proofErr w:type="spellEnd"/>
+      <w:r>
+        <w:t xml:space="preserve"> </w:t>
       </w:r>
       <w:r>
         <w:t>bardzo mocno przyspiesza nasz program</w:t>
@@ -9860,7 +10996,7 @@
           <w:sz w:val="24"/>
         </w:rPr>
       </w:pPr>
-      <w:bookmarkStart w:id="37" w:name="_Toc405163571"/>
+      <w:bookmarkStart w:id="42" w:name="_Toc405505656"/>
       <w:r>
         <w:rPr>
           <w:sz w:val="24"/>
@@ -9873,7 +11009,7 @@
         </w:rPr>
         <w:t xml:space="preserve"> oraz plany</w:t>
       </w:r>
-      <w:bookmarkEnd w:id="37"/>
+      <w:bookmarkEnd w:id="42"/>
       <w:r>
         <w:rPr>
           <w:sz w:val="24"/>
@@ -9911,7 +11047,7 @@
           <w:b/>
         </w:rPr>
       </w:pPr>
-      <w:bookmarkStart w:id="38" w:name="_Toc405163572"/>
+      <w:bookmarkStart w:id="43" w:name="_Toc405505657"/>
       <w:r>
         <w:rPr>
           <w:b/>
@@ -9919,7 +11055,7 @@
         <w:lastRenderedPageBreak/>
         <w:t>Bibliografia</w:t>
       </w:r>
-      <w:bookmarkEnd w:id="38"/>
+      <w:bookmarkEnd w:id="43"/>
     </w:p>
     <w:p>
       <w:r>
@@ -9946,7 +11082,7 @@
       <w:pPr>
         <w:pStyle w:val="Nagwek1"/>
       </w:pPr>
-      <w:bookmarkStart w:id="39" w:name="_Toc405163573"/>
+      <w:bookmarkStart w:id="44" w:name="_Toc405505658"/>
       <w:r>
         <w:rPr>
           <w:b/>
@@ -9954,7 +11090,7 @@
         <w:lastRenderedPageBreak/>
         <w:t>Spis rysunków</w:t>
       </w:r>
-      <w:bookmarkEnd w:id="39"/>
+      <w:bookmarkEnd w:id="44"/>
       <w:r>
         <w:fldChar w:fldCharType="begin"/>
       </w:r>
@@ -10629,7 +11765,7 @@
     </w:p>
     <w:p/>
     <w:sectPr>
-      <w:footerReference w:type="default" r:id="rId17"/>
+      <w:footerReference w:type="default" r:id="rId18"/>
       <w:footnotePr>
         <w:pos w:val="beneathText"/>
       </w:footnotePr>
@@ -10692,7 +11828,7 @@
           <w:rPr>
             <w:noProof/>
           </w:rPr>
-          <w:t>14</w:t>
+          <w:t>23</w:t>
         </w:r>
         <w:r>
           <w:fldChar w:fldCharType="end"/>
@@ -12646,572 +13782,6 @@
 </w:styles>
 </file>
 
-<file path=word/glossary/document.xml><?xml version="1.0" encoding="utf-8"?>
-<w:glossaryDocument xmlns:wpc="http://schemas.microsoft.com/office/word/2010/wordprocessingCanvas" xmlns:mc="http://schemas.openxmlformats.org/markup-compatibility/2006" xmlns:o="urn:schemas-microsoft-com:office:office" xmlns:r="http://schemas.openxmlformats.org/officeDocument/2006/relationships" xmlns:m="http://schemas.openxmlformats.org/officeDocument/2006/math" xmlns:v="urn:schemas-microsoft-com:vml" xmlns:wp14="http://schemas.microsoft.com/office/word/2010/wordprocessingDrawing" xmlns:wp="http://schemas.openxmlformats.org/drawingml/2006/wordprocessingDrawing" xmlns:w10="urn:schemas-microsoft-com:office:word" xmlns:w="http://schemas.openxmlformats.org/wordprocessingml/2006/main" xmlns:w14="http://schemas.microsoft.com/office/word/2010/wordml" xmlns:w15="http://schemas.microsoft.com/office/word/2012/wordml" xmlns:wpg="http://schemas.microsoft.com/office/word/2010/wordprocessingGroup" xmlns:wpi="http://schemas.microsoft.com/office/word/2010/wordprocessingInk" xmlns:wne="http://schemas.microsoft.com/office/word/2006/wordml" xmlns:wps="http://schemas.microsoft.com/office/word/2010/wordprocessingShape" mc:Ignorable="w14 w15 wp14"/>
-</file>
-
-<file path=word/glossary/fontTable.xml><?xml version="1.0" encoding="utf-8"?>
-<w:fonts xmlns:mc="http://schemas.openxmlformats.org/markup-compatibility/2006" xmlns:r="http://schemas.openxmlformats.org/officeDocument/2006/relationships" xmlns:w="http://schemas.openxmlformats.org/wordprocessingml/2006/main" xmlns:w14="http://schemas.microsoft.com/office/word/2010/wordml" xmlns:w15="http://schemas.microsoft.com/office/word/2012/wordml" mc:Ignorable="w14 w15">
-  <w:font w:name="Symbol">
-    <w:panose1 w:val="05050102010706020507"/>
-    <w:charset w:val="02"/>
-    <w:family w:val="roman"/>
-    <w:pitch w:val="variable"/>
-    <w:sig w:usb0="00000000" w:usb1="10000000" w:usb2="00000000" w:usb3="00000000" w:csb0="80000000" w:csb1="00000000"/>
-  </w:font>
-  <w:font w:name="Times New Roman">
-    <w:panose1 w:val="02020603050405020304"/>
-    <w:charset w:val="EE"/>
-    <w:family w:val="roman"/>
-    <w:pitch w:val="variable"/>
-    <w:sig w:usb0="E0002EFF" w:usb1="C0007843" w:usb2="00000009" w:usb3="00000000" w:csb0="000001FF" w:csb1="00000000"/>
-  </w:font>
-  <w:font w:name="Courier New">
-    <w:panose1 w:val="02070309020205020404"/>
-    <w:charset w:val="EE"/>
-    <w:family w:val="modern"/>
-    <w:pitch w:val="fixed"/>
-    <w:sig w:usb0="E0002AFF" w:usb1="C0007843" w:usb2="00000009" w:usb3="00000000" w:csb0="000001FF" w:csb1="00000000"/>
-  </w:font>
-  <w:font w:name="Wingdings">
-    <w:panose1 w:val="05000000000000000000"/>
-    <w:charset w:val="02"/>
-    <w:family w:val="auto"/>
-    <w:pitch w:val="variable"/>
-    <w:sig w:usb0="00000000" w:usb1="10000000" w:usb2="00000000" w:usb3="00000000" w:csb0="80000000" w:csb1="00000000"/>
-  </w:font>
-  <w:font w:name="Arial">
-    <w:panose1 w:val="020B0604020202020204"/>
-    <w:charset w:val="EE"/>
-    <w:family w:val="swiss"/>
-    <w:pitch w:val="variable"/>
-    <w:sig w:usb0="E0002AFF" w:usb1="C0007843" w:usb2="00000009" w:usb3="00000000" w:csb0="000001FF" w:csb1="00000000"/>
-  </w:font>
-  <w:font w:name="Lucida Sans Unicode">
-    <w:panose1 w:val="020B0602030504020204"/>
-    <w:charset w:val="EE"/>
-    <w:family w:val="swiss"/>
-    <w:pitch w:val="variable"/>
-    <w:sig w:usb0="80000AFF" w:usb1="0000396B" w:usb2="00000000" w:usb3="00000000" w:csb0="000000BF" w:csb1="00000000"/>
-  </w:font>
-  <w:font w:name="Tahoma">
-    <w:panose1 w:val="020B0604030504040204"/>
-    <w:charset w:val="EE"/>
-    <w:family w:val="swiss"/>
-    <w:pitch w:val="variable"/>
-    <w:sig w:usb0="E1002EFF" w:usb1="C000605B" w:usb2="00000029" w:usb3="00000000" w:csb0="000101FF" w:csb1="00000000"/>
-  </w:font>
-  <w:font w:name="Calibri Light">
-    <w:panose1 w:val="020F0302020204030204"/>
-    <w:charset w:val="EE"/>
-    <w:family w:val="swiss"/>
-    <w:pitch w:val="variable"/>
-    <w:sig w:usb0="A00002EF" w:usb1="4000207B" w:usb2="00000000" w:usb3="00000000" w:csb0="0000019F" w:csb1="00000000"/>
-  </w:font>
-  <w:font w:name="Garamond">
-    <w:panose1 w:val="02020404030301010803"/>
-    <w:charset w:val="EE"/>
-    <w:family w:val="roman"/>
-    <w:pitch w:val="variable"/>
-    <w:sig w:usb0="00000287" w:usb1="00000000" w:usb2="00000000" w:usb3="00000000" w:csb0="0000009F" w:csb1="00000000"/>
-  </w:font>
-  <w:font w:name="Calibri">
-    <w:panose1 w:val="020F0502020204030204"/>
-    <w:charset w:val="EE"/>
-    <w:family w:val="swiss"/>
-    <w:pitch w:val="variable"/>
-    <w:sig w:usb0="E00002FF" w:usb1="4000ACFF" w:usb2="00000001" w:usb3="00000000" w:csb0="0000019F" w:csb1="00000000"/>
-  </w:font>
-  <w:font w:name="Cambria Math">
-    <w:panose1 w:val="02040503050406030204"/>
-    <w:charset w:val="EE"/>
-    <w:family w:val="roman"/>
-    <w:pitch w:val="variable"/>
-    <w:sig w:usb0="E00002FF" w:usb1="420024FF" w:usb2="00000000" w:usb3="00000000" w:csb0="0000019F" w:csb1="00000000"/>
-  </w:font>
-</w:fonts>
-</file>
-
-<file path=word/glossary/settings.xml><?xml version="1.0" encoding="utf-8"?>
-<w:settings xmlns:mc="http://schemas.openxmlformats.org/markup-compatibility/2006" xmlns:o="urn:schemas-microsoft-com:office:office" xmlns:r="http://schemas.openxmlformats.org/officeDocument/2006/relationships" xmlns:m="http://schemas.openxmlformats.org/officeDocument/2006/math" xmlns:v="urn:schemas-microsoft-com:vml" xmlns:w10="urn:schemas-microsoft-com:office:word" xmlns:w="http://schemas.openxmlformats.org/wordprocessingml/2006/main" xmlns:w14="http://schemas.microsoft.com/office/word/2010/wordml" xmlns:w15="http://schemas.microsoft.com/office/word/2012/wordml" xmlns:sl="http://schemas.openxmlformats.org/schemaLibrary/2006/main" mc:Ignorable="w14 w15">
-  <w:view w:val="normal"/>
-  <w:defaultTabStop w:val="720"/>
-  <w:characterSpacingControl w:val="doNotCompress"/>
-  <w:compat>
-    <w:useFELayout/>
-    <w:compatSetting w:name="compatibilityMode" w:uri="http://schemas.microsoft.com/office/word" w:val="15"/>
-    <w:compatSetting w:name="overrideTableStyleFontSizeAndJustification" w:uri="http://schemas.microsoft.com/office/word" w:val="1"/>
-    <w:compatSetting w:name="enableOpenTypeFeatures" w:uri="http://schemas.microsoft.com/office/word" w:val="1"/>
-    <w:compatSetting w:name="doNotFlipMirrorIndents" w:uri="http://schemas.microsoft.com/office/word" w:val="1"/>
-    <w:compatSetting w:name="differentiateMultirowTableHeaders" w:uri="http://schemas.microsoft.com/office/word" w:val="1"/>
-  </w:compat>
-  <w:rsids>
-    <w:rsidRoot w:val="00C702F5"/>
-    <w:rsid w:val="00A35D00"/>
-    <w:rsid w:val="00C702F5"/>
-  </w:rsids>
-  <m:mathPr>
-    <m:mathFont m:val="Cambria Math"/>
-    <m:brkBin m:val="before"/>
-    <m:brkBinSub m:val="--"/>
-    <m:smallFrac m:val="0"/>
-    <m:dispDef/>
-    <m:lMargin m:val="0"/>
-    <m:rMargin m:val="0"/>
-    <m:defJc m:val="centerGroup"/>
-    <m:wrapIndent m:val="1440"/>
-    <m:intLim m:val="subSup"/>
-    <m:naryLim m:val="undOvr"/>
-  </m:mathPr>
-  <w:themeFontLang w:val="en-GB"/>
-  <w:clrSchemeMapping w:bg1="light1" w:t1="dark1" w:bg2="light2" w:t2="dark2" w:accent1="accent1" w:accent2="accent2" w:accent3="accent3" w:accent4="accent4" w:accent5="accent5" w:accent6="accent6" w:hyperlink="hyperlink" w:followedHyperlink="followedHyperlink"/>
-  <w:decimalSymbol w:val=","/>
-  <w:listSeparator w:val=";"/>
-  <w15:chartTrackingRefBased/>
-</w:settings>
-</file>
-
-<file path=word/glossary/styles.xml><?xml version="1.0" encoding="utf-8"?>
-<w:styles xmlns:mc="http://schemas.openxmlformats.org/markup-compatibility/2006" xmlns:r="http://schemas.openxmlformats.org/officeDocument/2006/relationships" xmlns:w="http://schemas.openxmlformats.org/wordprocessingml/2006/main" xmlns:w14="http://schemas.microsoft.com/office/word/2010/wordml" xmlns:w15="http://schemas.microsoft.com/office/word/2012/wordml" mc:Ignorable="w14 w15">
-  <w:docDefaults>
-    <w:rPrDefault>
-      <w:rPr>
-        <w:rFonts w:asciiTheme="minorHAnsi" w:eastAsiaTheme="minorEastAsia" w:hAnsiTheme="minorHAnsi" w:cstheme="minorBidi"/>
-        <w:sz w:val="22"/>
-        <w:szCs w:val="22"/>
-        <w:lang w:val="en-GB" w:eastAsia="en-GB" w:bidi="ar-SA"/>
-      </w:rPr>
-    </w:rPrDefault>
-    <w:pPrDefault>
-      <w:pPr>
-        <w:spacing w:after="160" w:line="259" w:lineRule="auto"/>
-      </w:pPr>
-    </w:pPrDefault>
-  </w:docDefaults>
-  <w:latentStyles w:defLockedState="0" w:defUIPriority="99" w:defSemiHidden="0" w:defUnhideWhenUsed="0" w:defQFormat="0" w:count="371">
-    <w:lsdException w:name="Normal" w:uiPriority="0" w:qFormat="1"/>
-    <w:lsdException w:name="heading 1" w:uiPriority="9" w:qFormat="1"/>
-    <w:lsdException w:name="heading 2" w:semiHidden="1" w:uiPriority="9" w:unhideWhenUsed="1" w:qFormat="1"/>
-    <w:lsdException w:name="heading 3" w:semiHidden="1" w:uiPriority="9" w:unhideWhenUsed="1" w:qFormat="1"/>
-    <w:lsdException w:name="heading 4" w:semiHidden="1" w:uiPriority="9" w:unhideWhenUsed="1" w:qFormat="1"/>
-    <w:lsdException w:name="heading 5" w:semiHidden="1" w:uiPriority="9" w:unhideWhenUsed="1" w:qFormat="1"/>
-    <w:lsdException w:name="heading 6" w:semiHidden="1" w:uiPriority="9" w:unhideWhenUsed="1" w:qFormat="1"/>
-    <w:lsdException w:name="heading 7" w:semiHidden="1" w:uiPriority="9" w:unhideWhenUsed="1" w:qFormat="1"/>
-    <w:lsdException w:name="heading 8" w:semiHidden="1" w:uiPriority="9" w:unhideWhenUsed="1" w:qFormat="1"/>
-    <w:lsdException w:name="heading 9" w:semiHidden="1" w:uiPriority="9" w:unhideWhenUsed="1" w:qFormat="1"/>
-    <w:lsdException w:name="index 1" w:semiHidden="1" w:unhideWhenUsed="1"/>
-    <w:lsdException w:name="index 2" w:semiHidden="1" w:unhideWhenUsed="1"/>
-    <w:lsdException w:name="index 3" w:semiHidden="1" w:unhideWhenUsed="1"/>
-    <w:lsdException w:name="index 4" w:semiHidden="1" w:unhideWhenUsed="1"/>
-    <w:lsdException w:name="index 5" w:semiHidden="1" w:unhideWhenUsed="1"/>
-    <w:lsdException w:name="index 6" w:semiHidden="1" w:unhideWhenUsed="1"/>
-    <w:lsdException w:name="index 7" w:semiHidden="1" w:unhideWhenUsed="1"/>
-    <w:lsdException w:name="index 8" w:semiHidden="1" w:unhideWhenUsed="1"/>
-    <w:lsdException w:name="index 9" w:semiHidden="1" w:unhideWhenUsed="1"/>
-    <w:lsdException w:name="toc 1" w:semiHidden="1" w:uiPriority="39" w:unhideWhenUsed="1"/>
-    <w:lsdException w:name="toc 2" w:semiHidden="1" w:uiPriority="39" w:unhideWhenUsed="1"/>
-    <w:lsdException w:name="toc 3" w:semiHidden="1" w:uiPriority="39" w:unhideWhenUsed="1"/>
-    <w:lsdException w:name="toc 4" w:semiHidden="1" w:uiPriority="39" w:unhideWhenUsed="1"/>
-    <w:lsdException w:name="toc 5" w:semiHidden="1" w:uiPriority="39" w:unhideWhenUsed="1"/>
-    <w:lsdException w:name="toc 6" w:semiHidden="1" w:uiPriority="39" w:unhideWhenUsed="1"/>
-    <w:lsdException w:name="toc 7" w:semiHidden="1" w:uiPriority="39" w:unhideWhenUsed="1"/>
-    <w:lsdException w:name="toc 8" w:semiHidden="1" w:uiPriority="39" w:unhideWhenUsed="1"/>
-    <w:lsdException w:name="toc 9" w:semiHidden="1" w:uiPriority="39" w:unhideWhenUsed="1"/>
-    <w:lsdException w:name="Normal Indent" w:semiHidden="1" w:unhideWhenUsed="1"/>
-    <w:lsdException w:name="footnote text" w:semiHidden="1" w:unhideWhenUsed="1"/>
-    <w:lsdException w:name="annotation text" w:semiHidden="1" w:unhideWhenUsed="1"/>
-    <w:lsdException w:name="header" w:semiHidden="1" w:unhideWhenUsed="1"/>
-    <w:lsdException w:name="footer" w:semiHidden="1" w:unhideWhenUsed="1"/>
-    <w:lsdException w:name="index heading" w:semiHidden="1" w:unhideWhenUsed="1"/>
-    <w:lsdException w:name="caption" w:semiHidden="1" w:uiPriority="35" w:unhideWhenUsed="1" w:qFormat="1"/>
-    <w:lsdException w:name="table of figures" w:semiHidden="1" w:unhideWhenUsed="1"/>
-    <w:lsdException w:name="envelope address" w:semiHidden="1" w:unhideWhenUsed="1"/>
-    <w:lsdException w:name="envelope return" w:semiHidden="1" w:unhideWhenUsed="1"/>
-    <w:lsdException w:name="footnote reference" w:semiHidden="1" w:unhideWhenUsed="1"/>
-    <w:lsdException w:name="annotation reference" w:semiHidden="1" w:unhideWhenUsed="1"/>
-    <w:lsdException w:name="line number" w:semiHidden="1" w:unhideWhenUsed="1"/>
-    <w:lsdException w:name="page number" w:semiHidden="1" w:unhideWhenUsed="1"/>
-    <w:lsdException w:name="endnote reference" w:semiHidden="1" w:unhideWhenUsed="1"/>
-    <w:lsdException w:name="endnote text" w:semiHidden="1" w:unhideWhenUsed="1"/>
-    <w:lsdException w:name="table of authorities" w:semiHidden="1" w:unhideWhenUsed="1"/>
-    <w:lsdException w:name="macro" w:semiHidden="1" w:unhideWhenUsed="1"/>
-    <w:lsdException w:name="toa heading" w:semiHidden="1" w:unhideWhenUsed="1"/>
-    <w:lsdException w:name="List" w:semiHidden="1" w:unhideWhenUsed="1"/>
-    <w:lsdException w:name="List Bullet" w:semiHidden="1" w:unhideWhenUsed="1"/>
-    <w:lsdException w:name="List Number" w:semiHidden="1" w:unhideWhenUsed="1"/>
-    <w:lsdException w:name="List 2" w:semiHidden="1" w:unhideWhenUsed="1"/>
-    <w:lsdException w:name="List 3" w:semiHidden="1" w:unhideWhenUsed="1"/>
-    <w:lsdException w:name="List 4" w:semiHidden="1" w:unhideWhenUsed="1"/>
-    <w:lsdException w:name="List 5" w:semiHidden="1" w:unhideWhenUsed="1"/>
-    <w:lsdException w:name="List Bullet 2" w:semiHidden="1" w:unhideWhenUsed="1"/>
-    <w:lsdException w:name="List Bullet 3" w:semiHidden="1" w:unhideWhenUsed="1"/>
-    <w:lsdException w:name="List Bullet 4" w:semiHidden="1" w:unhideWhenUsed="1"/>
-    <w:lsdException w:name="List Bullet 5" w:semiHidden="1" w:unhideWhenUsed="1"/>
-    <w:lsdException w:name="List Number 2" w:semiHidden="1" w:unhideWhenUsed="1"/>
-    <w:lsdException w:name="List Number 3" w:semiHidden="1" w:unhideWhenUsed="1"/>
-    <w:lsdException w:name="List Number 4" w:semiHidden="1" w:unhideWhenUsed="1"/>
-    <w:lsdException w:name="List Number 5" w:semiHidden="1" w:unhideWhenUsed="1"/>
-    <w:lsdException w:name="Title" w:uiPriority="10" w:qFormat="1"/>
-    <w:lsdException w:name="Closing" w:semiHidden="1" w:unhideWhenUsed="1"/>
-    <w:lsdException w:name="Signature" w:semiHidden="1" w:unhideWhenUsed="1"/>
-    <w:lsdException w:name="Default Paragraph Font" w:semiHidden="1" w:uiPriority="1" w:unhideWhenUsed="1"/>
-    <w:lsdException w:name="Body Text" w:semiHidden="1" w:unhideWhenUsed="1"/>
-    <w:lsdException w:name="Body Text Indent" w:semiHidden="1" w:unhideWhenUsed="1"/>
-    <w:lsdException w:name="List Continue" w:semiHidden="1" w:unhideWhenUsed="1"/>
-    <w:lsdException w:name="List Continue 2" w:semiHidden="1" w:unhideWhenUsed="1"/>
-    <w:lsdException w:name="List Continue 3" w:semiHidden="1" w:unhideWhenUsed="1"/>
-    <w:lsdException w:name="List Continue 4" w:semiHidden="1" w:unhideWhenUsed="1"/>
-    <w:lsdException w:name="List Continue 5" w:semiHidden="1" w:unhideWhenUsed="1"/>
-    <w:lsdException w:name="Message Header" w:semiHidden="1" w:unhideWhenUsed="1"/>
-    <w:lsdException w:name="Subtitle" w:uiPriority="11" w:qFormat="1"/>
-    <w:lsdException w:name="Salutation" w:semiHidden="1" w:unhideWhenUsed="1"/>
-    <w:lsdException w:name="Date" w:semiHidden="1" w:unhideWhenUsed="1"/>
-    <w:lsdException w:name="Body Text First Indent" w:semiHidden="1" w:unhideWhenUsed="1"/>
-    <w:lsdException w:name="Body Text First Indent 2" w:semiHidden="1" w:unhideWhenUsed="1"/>
-    <w:lsdException w:name="Note Heading" w:semiHidden="1" w:unhideWhenUsed="1"/>
-    <w:lsdException w:name="Body Text 2" w:semiHidden="1" w:unhideWhenUsed="1"/>
-    <w:lsdException w:name="Body Text 3" w:semiHidden="1" w:unhideWhenUsed="1"/>
-    <w:lsdException w:name="Body Text Indent 2" w:semiHidden="1" w:unhideWhenUsed="1"/>
-    <w:lsdException w:name="Body Text Indent 3" w:semiHidden="1" w:unhideWhenUsed="1"/>
-    <w:lsdException w:name="Block Text" w:semiHidden="1" w:unhideWhenUsed="1"/>
-    <w:lsdException w:name="Hyperlink" w:semiHidden="1" w:unhideWhenUsed="1"/>
-    <w:lsdException w:name="FollowedHyperlink" w:semiHidden="1" w:unhideWhenUsed="1"/>
-    <w:lsdException w:name="Strong" w:uiPriority="22" w:qFormat="1"/>
-    <w:lsdException w:name="Emphasis" w:uiPriority="20" w:qFormat="1"/>
-    <w:lsdException w:name="Document Map" w:semiHidden="1" w:unhideWhenUsed="1"/>
-    <w:lsdException w:name="Plain Text" w:semiHidden="1" w:unhideWhenUsed="1"/>
-    <w:lsdException w:name="E-mail Signature" w:semiHidden="1" w:unhideWhenUsed="1"/>
-    <w:lsdException w:name="HTML Top of Form" w:semiHidden="1" w:unhideWhenUsed="1"/>
-    <w:lsdException w:name="HTML Bottom of Form" w:semiHidden="1" w:unhideWhenUsed="1"/>
-    <w:lsdException w:name="Normal (Web)" w:semiHidden="1" w:unhideWhenUsed="1"/>
-    <w:lsdException w:name="HTML Acronym" w:semiHidden="1" w:unhideWhenUsed="1"/>
-    <w:lsdException w:name="HTML Address" w:semiHidden="1" w:unhideWhenUsed="1"/>
-    <w:lsdException w:name="HTML Cite" w:semiHidden="1" w:unhideWhenUsed="1"/>
-    <w:lsdException w:name="HTML Code" w:semiHidden="1" w:unhideWhenUsed="1"/>
-    <w:lsdException w:name="HTML Definition" w:semiHidden="1" w:unhideWhenUsed="1"/>
-    <w:lsdException w:name="HTML Keyboard" w:semiHidden="1" w:unhideWhenUsed="1"/>
-    <w:lsdException w:name="HTML Preformatted" w:semiHidden="1" w:unhideWhenUsed="1"/>
-    <w:lsdException w:name="HTML Sample" w:semiHidden="1" w:unhideWhenUsed="1"/>
-    <w:lsdException w:name="HTML Typewriter" w:semiHidden="1" w:unhideWhenUsed="1"/>
-    <w:lsdException w:name="HTML Variable" w:semiHidden="1" w:unhideWhenUsed="1"/>
-    <w:lsdException w:name="Normal Table" w:semiHidden="1" w:unhideWhenUsed="1"/>
-    <w:lsdException w:name="annotation subject" w:semiHidden="1" w:unhideWhenUsed="1"/>
-    <w:lsdException w:name="No List" w:semiHidden="1" w:unhideWhenUsed="1"/>
-    <w:lsdException w:name="Outline List 1" w:semiHidden="1" w:unhideWhenUsed="1"/>
-    <w:lsdException w:name="Outline List 2" w:semiHidden="1" w:unhideWhenUsed="1"/>
-    <w:lsdException w:name="Outline List 3" w:semiHidden="1" w:unhideWhenUsed="1"/>
-    <w:lsdException w:name="Table Simple 1" w:semiHidden="1" w:unhideWhenUsed="1"/>
-    <w:lsdException w:name="Table Simple 2" w:semiHidden="1" w:unhideWhenUsed="1"/>
-    <w:lsdException w:name="Table Simple 3" w:semiHidden="1" w:unhideWhenUsed="1"/>
-    <w:lsdException w:name="Table Classic 1" w:semiHidden="1" w:unhideWhenUsed="1"/>
-    <w:lsdException w:name="Table Classic 2" w:semiHidden="1" w:unhideWhenUsed="1"/>
-    <w:lsdException w:name="Table Classic 3" w:semiHidden="1" w:unhideWhenUsed="1"/>
-    <w:lsdException w:name="Table Classic 4" w:semiHidden="1" w:unhideWhenUsed="1"/>
-    <w:lsdException w:name="Table Colorful 1" w:semiHidden="1" w:unhideWhenUsed="1"/>
-    <w:lsdException w:name="Table Colorful 2" w:semiHidden="1" w:unhideWhenUsed="1"/>
-    <w:lsdException w:name="Table Colorful 3" w:semiHidden="1" w:unhideWhenUsed="1"/>
-    <w:lsdException w:name="Table Columns 1" w:semiHidden="1" w:unhideWhenUsed="1"/>
-    <w:lsdException w:name="Table Columns 2" w:semiHidden="1" w:unhideWhenUsed="1"/>
-    <w:lsdException w:name="Table Columns 3" w:semiHidden="1" w:unhideWhenUsed="1"/>
-    <w:lsdException w:name="Table Columns 4" w:semiHidden="1" w:unhideWhenUsed="1"/>
-    <w:lsdException w:name="Table Columns 5" w:semiHidden="1" w:unhideWhenUsed="1"/>
-    <w:lsdException w:name="Table Grid 1" w:semiHidden="1" w:unhideWhenUsed="1"/>
-    <w:lsdException w:name="Table Grid 2" w:semiHidden="1" w:unhideWhenUsed="1"/>
-    <w:lsdException w:name="Table Grid 3" w:semiHidden="1" w:unhideWhenUsed="1"/>
-    <w:lsdException w:name="Table Grid 4" w:semiHidden="1" w:unhideWhenUsed="1"/>
-    <w:lsdException w:name="Table Grid 5" w:semiHidden="1" w:unhideWhenUsed="1"/>
-    <w:lsdException w:name="Table Grid 6" w:semiHidden="1" w:unhideWhenUsed="1"/>
-    <w:lsdException w:name="Table Grid 7" w:semiHidden="1" w:unhideWhenUsed="1"/>
-    <w:lsdException w:name="Table Grid 8" w:semiHidden="1" w:unhideWhenUsed="1"/>
-    <w:lsdException w:name="Table List 1" w:semiHidden="1" w:unhideWhenUsed="1"/>
-    <w:lsdException w:name="Table List 2" w:semiHidden="1" w:unhideWhenUsed="1"/>
-    <w:lsdException w:name="Table List 3" w:semiHidden="1" w:unhideWhenUsed="1"/>
-    <w:lsdException w:name="Table List 4" w:semiHidden="1" w:unhideWhenUsed="1"/>
-    <w:lsdException w:name="Table List 5" w:semiHidden="1" w:unhideWhenUsed="1"/>
-    <w:lsdException w:name="Table List 6" w:semiHidden="1" w:unhideWhenUsed="1"/>
-    <w:lsdException w:name="Table List 7" w:semiHidden="1" w:unhideWhenUsed="1"/>
-    <w:lsdException w:name="Table List 8" w:semiHidden="1" w:unhideWhenUsed="1"/>
-    <w:lsdException w:name="Table 3D effects 1" w:semiHidden="1" w:unhideWhenUsed="1"/>
-    <w:lsdException w:name="Table 3D effects 2" w:semiHidden="1" w:unhideWhenUsed="1"/>
-    <w:lsdException w:name="Table 3D effects 3" w:semiHidden="1" w:unhideWhenUsed="1"/>
-    <w:lsdException w:name="Table Contemporary" w:semiHidden="1" w:unhideWhenUsed="1"/>
-    <w:lsdException w:name="Table Elegant" w:semiHidden="1" w:unhideWhenUsed="1"/>
-    <w:lsdException w:name="Table Professional" w:semiHidden="1" w:unhideWhenUsed="1"/>
-    <w:lsdException w:name="Table Subtle 1" w:semiHidden="1" w:unhideWhenUsed="1"/>
-    <w:lsdException w:name="Table Subtle 2" w:semiHidden="1" w:unhideWhenUsed="1"/>
-    <w:lsdException w:name="Table Web 1" w:semiHidden="1" w:unhideWhenUsed="1"/>
-    <w:lsdException w:name="Table Web 2" w:semiHidden="1" w:unhideWhenUsed="1"/>
-    <w:lsdException w:name="Table Web 3" w:semiHidden="1" w:unhideWhenUsed="1"/>
-    <w:lsdException w:name="Balloon Text" w:semiHidden="1" w:unhideWhenUsed="1"/>
-    <w:lsdException w:name="Table Grid" w:uiPriority="39"/>
-    <w:lsdException w:name="Table Theme" w:semiHidden="1" w:unhideWhenUsed="1"/>
-    <w:lsdException w:name="Placeholder Text" w:semiHidden="1"/>
-    <w:lsdException w:name="No Spacing" w:uiPriority="1" w:qFormat="1"/>
-    <w:lsdException w:name="Light Shading" w:uiPriority="60"/>
-    <w:lsdException w:name="Light List" w:uiPriority="61"/>
-    <w:lsdException w:name="Light Grid" w:uiPriority="62"/>
-    <w:lsdException w:name="Medium Shading 1" w:uiPriority="63"/>
-    <w:lsdException w:name="Medium Shading 2" w:uiPriority="64"/>
-    <w:lsdException w:name="Medium List 1" w:uiPriority="65"/>
-    <w:lsdException w:name="Medium List 2" w:uiPriority="66"/>
-    <w:lsdException w:name="Medium Grid 1" w:uiPriority="67"/>
-    <w:lsdException w:name="Medium Grid 2" w:uiPriority="68"/>
-    <w:lsdException w:name="Medium Grid 3" w:uiPriority="69"/>
-    <w:lsdException w:name="Dark List" w:uiPriority="70"/>
-    <w:lsdException w:name="Colorful Shading" w:uiPriority="71"/>
-    <w:lsdException w:name="Colorful List" w:uiPriority="72"/>
-    <w:lsdException w:name="Colorful Grid" w:uiPriority="73"/>
-    <w:lsdException w:name="Light Shading Accent 1" w:uiPriority="60"/>
-    <w:lsdException w:name="Light List Accent 1" w:uiPriority="61"/>
-    <w:lsdException w:name="Light Grid Accent 1" w:uiPriority="62"/>
-    <w:lsdException w:name="Medium Shading 1 Accent 1" w:uiPriority="63"/>
-    <w:lsdException w:name="Medium Shading 2 Accent 1" w:uiPriority="64"/>
-    <w:lsdException w:name="Medium List 1 Accent 1" w:uiPriority="65"/>
-    <w:lsdException w:name="Revision" w:semiHidden="1"/>
-    <w:lsdException w:name="List Paragraph" w:uiPriority="34" w:qFormat="1"/>
-    <w:lsdException w:name="Quote" w:uiPriority="29" w:qFormat="1"/>
-    <w:lsdException w:name="Intense Quote" w:uiPriority="30" w:qFormat="1"/>
-    <w:lsdException w:name="Medium List 2 Accent 1" w:uiPriority="66"/>
-    <w:lsdException w:name="Medium Grid 1 Accent 1" w:uiPriority="67"/>
-    <w:lsdException w:name="Medium Grid 2 Accent 1" w:uiPriority="68"/>
-    <w:lsdException w:name="Medium Grid 3 Accent 1" w:uiPriority="69"/>
-    <w:lsdException w:name="Dark List Accent 1" w:uiPriority="70"/>
-    <w:lsdException w:name="Colorful Shading Accent 1" w:uiPriority="71"/>
-    <w:lsdException w:name="Colorful List Accent 1" w:uiPriority="72"/>
-    <w:lsdException w:name="Colorful Grid Accent 1" w:uiPriority="73"/>
-    <w:lsdException w:name="Light Shading Accent 2" w:uiPriority="60"/>
-    <w:lsdException w:name="Light List Accent 2" w:uiPriority="61"/>
-    <w:lsdException w:name="Light Grid Accent 2" w:uiPriority="62"/>
-    <w:lsdException w:name="Medium Shading 1 Accent 2" w:uiPriority="63"/>
-    <w:lsdException w:name="Medium Shading 2 Accent 2" w:uiPriority="64"/>
-    <w:lsdException w:name="Medium List 1 Accent 2" w:uiPriority="65"/>
-    <w:lsdException w:name="Medium List 2 Accent 2" w:uiPriority="66"/>
-    <w:lsdException w:name="Medium Grid 1 Accent 2" w:uiPriority="67"/>
-    <w:lsdException w:name="Medium Grid 2 Accent 2" w:uiPriority="68"/>
-    <w:lsdException w:name="Medium Grid 3 Accent 2" w:uiPriority="69"/>
-    <w:lsdException w:name="Dark List Accent 2" w:uiPriority="70"/>
-    <w:lsdException w:name="Colorful Shading Accent 2" w:uiPriority="71"/>
-    <w:lsdException w:name="Colorful List Accent 2" w:uiPriority="72"/>
-    <w:lsdException w:name="Colorful Grid Accent 2" w:uiPriority="73"/>
-    <w:lsdException w:name="Light Shading Accent 3" w:uiPriority="60"/>
-    <w:lsdException w:name="Light List Accent 3" w:uiPriority="61"/>
-    <w:lsdException w:name="Light Grid Accent 3" w:uiPriority="62"/>
-    <w:lsdException w:name="Medium Shading 1 Accent 3" w:uiPriority="63"/>
-    <w:lsdException w:name="Medium Shading 2 Accent 3" w:uiPriority="64"/>
-    <w:lsdException w:name="Medium List 1 Accent 3" w:uiPriority="65"/>
-    <w:lsdException w:name="Medium List 2 Accent 3" w:uiPriority="66"/>
-    <w:lsdException w:name="Medium Grid 1 Accent 3" w:uiPriority="67"/>
-    <w:lsdException w:name="Medium Grid 2 Accent 3" w:uiPriority="68"/>
-    <w:lsdException w:name="Medium Grid 3 Accent 3" w:uiPriority="69"/>
-    <w:lsdException w:name="Dark List Accent 3" w:uiPriority="70"/>
-    <w:lsdException w:name="Colorful Shading Accent 3" w:uiPriority="71"/>
-    <w:lsdException w:name="Colorful List Accent 3" w:uiPriority="72"/>
-    <w:lsdException w:name="Colorful Grid Accent 3" w:uiPriority="73"/>
-    <w:lsdException w:name="Light Shading Accent 4" w:uiPriority="60"/>
-    <w:lsdException w:name="Light List Accent 4" w:uiPriority="61"/>
-    <w:lsdException w:name="Light Grid Accent 4" w:uiPriority="62"/>
-    <w:lsdException w:name="Medium Shading 1 Accent 4" w:uiPriority="63"/>
-    <w:lsdException w:name="Medium Shading 2 Accent 4" w:uiPriority="64"/>
-    <w:lsdException w:name="Medium List 1 Accent 4" w:uiPriority="65"/>
-    <w:lsdException w:name="Medium List 2 Accent 4" w:uiPriority="66"/>
-    <w:lsdException w:name="Medium Grid 1 Accent 4" w:uiPriority="67"/>
-    <w:lsdException w:name="Medium Grid 2 Accent 4" w:uiPriority="68"/>
-    <w:lsdException w:name="Medium Grid 3 Accent 4" w:uiPriority="69"/>
-    <w:lsdException w:name="Dark List Accent 4" w:uiPriority="70"/>
-    <w:lsdException w:name="Colorful Shading Accent 4" w:uiPriority="71"/>
-    <w:lsdException w:name="Colorful List Accent 4" w:uiPriority="72"/>
-    <w:lsdException w:name="Colorful Grid Accent 4" w:uiPriority="73"/>
-    <w:lsdException w:name="Light Shading Accent 5" w:uiPriority="60"/>
-    <w:lsdException w:name="Light List Accent 5" w:uiPriority="61"/>
-    <w:lsdException w:name="Light Grid Accent 5" w:uiPriority="62"/>
-    <w:lsdException w:name="Medium Shading 1 Accent 5" w:uiPriority="63"/>
-    <w:lsdException w:name="Medium Shading 2 Accent 5" w:uiPriority="64"/>
-    <w:lsdException w:name="Medium List 1 Accent 5" w:uiPriority="65"/>
-    <w:lsdException w:name="Medium List 2 Accent 5" w:uiPriority="66"/>
-    <w:lsdException w:name="Medium Grid 1 Accent 5" w:uiPriority="67"/>
-    <w:lsdException w:name="Medium Grid 2 Accent 5" w:uiPriority="68"/>
-    <w:lsdException w:name="Medium Grid 3 Accent 5" w:uiPriority="69"/>
-    <w:lsdException w:name="Dark List Accent 5" w:uiPriority="70"/>
-    <w:lsdException w:name="Colorful Shading Accent 5" w:uiPriority="71"/>
-    <w:lsdException w:name="Colorful List Accent 5" w:uiPriority="72"/>
-    <w:lsdException w:name="Colorful Grid Accent 5" w:uiPriority="73"/>
-    <w:lsdException w:name="Light Shading Accent 6" w:uiPriority="60"/>
-    <w:lsdException w:name="Light List Accent 6" w:uiPriority="61"/>
-    <w:lsdException w:name="Light Grid Accent 6" w:uiPriority="62"/>
-    <w:lsdException w:name="Medium Shading 1 Accent 6" w:uiPriority="63"/>
-    <w:lsdException w:name="Medium Shading 2 Accent 6" w:uiPriority="64"/>
-    <w:lsdException w:name="Medium List 1 Accent 6" w:uiPriority="65"/>
-    <w:lsdException w:name="Medium List 2 Accent 6" w:uiPriority="66"/>
-    <w:lsdException w:name="Medium Grid 1 Accent 6" w:uiPriority="67"/>
-    <w:lsdException w:name="Medium Grid 2 Accent 6" w:uiPriority="68"/>
-    <w:lsdException w:name="Medium Grid 3 Accent 6" w:uiPriority="69"/>
-    <w:lsdException w:name="Dark List Accent 6" w:uiPriority="70"/>
-    <w:lsdException w:name="Colorful Shading Accent 6" w:uiPriority="71"/>
-    <w:lsdException w:name="Colorful List Accent 6" w:uiPriority="72"/>
-    <w:lsdException w:name="Colorful Grid Accent 6" w:uiPriority="73"/>
-    <w:lsdException w:name="Subtle Emphasis" w:uiPriority="19" w:qFormat="1"/>
-    <w:lsdException w:name="Intense Emphasis" w:uiPriority="21" w:qFormat="1"/>
-    <w:lsdException w:name="Subtle Reference" w:uiPriority="31" w:qFormat="1"/>
-    <w:lsdException w:name="Intense Reference" w:uiPriority="32" w:qFormat="1"/>
-    <w:lsdException w:name="Book Title" w:uiPriority="33" w:qFormat="1"/>
-    <w:lsdException w:name="Bibliography" w:semiHidden="1" w:uiPriority="37" w:unhideWhenUsed="1"/>
-    <w:lsdException w:name="TOC Heading" w:semiHidden="1" w:uiPriority="39" w:unhideWhenUsed="1" w:qFormat="1"/>
-    <w:lsdException w:name="Plain Table 1" w:uiPriority="41"/>
-    <w:lsdException w:name="Plain Table 2" w:uiPriority="42"/>
-    <w:lsdException w:name="Plain Table 3" w:uiPriority="43"/>
-    <w:lsdException w:name="Plain Table 4" w:uiPriority="44"/>
-    <w:lsdException w:name="Plain Table 5" w:uiPriority="45"/>
-    <w:lsdException w:name="Grid Table Light" w:uiPriority="40"/>
-    <w:lsdException w:name="Grid Table 1 Light" w:uiPriority="46"/>
-    <w:lsdException w:name="Grid Table 2" w:uiPriority="47"/>
-    <w:lsdException w:name="Grid Table 3" w:uiPriority="48"/>
-    <w:lsdException w:name="Grid Table 4" w:uiPriority="49"/>
-    <w:lsdException w:name="Grid Table 5 Dark" w:uiPriority="50"/>
-    <w:lsdException w:name="Grid Table 6 Colorful" w:uiPriority="51"/>
-    <w:lsdException w:name="Grid Table 7 Colorful" w:uiPriority="52"/>
-    <w:lsdException w:name="Grid Table 1 Light Accent 1" w:uiPriority="46"/>
-    <w:lsdException w:name="Grid Table 2 Accent 1" w:uiPriority="47"/>
-    <w:lsdException w:name="Grid Table 3 Accent 1" w:uiPriority="48"/>
-    <w:lsdException w:name="Grid Table 4 Accent 1" w:uiPriority="49"/>
-    <w:lsdException w:name="Grid Table 5 Dark Accent 1" w:uiPriority="50"/>
-    <w:lsdException w:name="Grid Table 6 Colorful Accent 1" w:uiPriority="51"/>
-    <w:lsdException w:name="Grid Table 7 Colorful Accent 1" w:uiPriority="52"/>
-    <w:lsdException w:name="Grid Table 1 Light Accent 2" w:uiPriority="46"/>
-    <w:lsdException w:name="Grid Table 2 Accent 2" w:uiPriority="47"/>
-    <w:lsdException w:name="Grid Table 3 Accent 2" w:uiPriority="48"/>
-    <w:lsdException w:name="Grid Table 4 Accent 2" w:uiPriority="49"/>
-    <w:lsdException w:name="Grid Table 5 Dark Accent 2" w:uiPriority="50"/>
-    <w:lsdException w:name="Grid Table 6 Colorful Accent 2" w:uiPriority="51"/>
-    <w:lsdException w:name="Grid Table 7 Colorful Accent 2" w:uiPriority="52"/>
-    <w:lsdException w:name="Grid Table 1 Light Accent 3" w:uiPriority="46"/>
-    <w:lsdException w:name="Grid Table 2 Accent 3" w:uiPriority="47"/>
-    <w:lsdException w:name="Grid Table 3 Accent 3" w:uiPriority="48"/>
-    <w:lsdException w:name="Grid Table 4 Accent 3" w:uiPriority="49"/>
-    <w:lsdException w:name="Grid Table 5 Dark Accent 3" w:uiPriority="50"/>
-    <w:lsdException w:name="Grid Table 6 Colorful Accent 3" w:uiPriority="51"/>
-    <w:lsdException w:name="Grid Table 7 Colorful Accent 3" w:uiPriority="52"/>
-    <w:lsdException w:name="Grid Table 1 Light Accent 4" w:uiPriority="46"/>
-    <w:lsdException w:name="Grid Table 2 Accent 4" w:uiPriority="47"/>
-    <w:lsdException w:name="Grid Table 3 Accent 4" w:uiPriority="48"/>
-    <w:lsdException w:name="Grid Table 4 Accent 4" w:uiPriority="49"/>
-    <w:lsdException w:name="Grid Table 5 Dark Accent 4" w:uiPriority="50"/>
-    <w:lsdException w:name="Grid Table 6 Colorful Accent 4" w:uiPriority="51"/>
-    <w:lsdException w:name="Grid Table 7 Colorful Accent 4" w:uiPriority="52"/>
-    <w:lsdException w:name="Grid Table 1 Light Accent 5" w:uiPriority="46"/>
-    <w:lsdException w:name="Grid Table 2 Accent 5" w:uiPriority="47"/>
-    <w:lsdException w:name="Grid Table 3 Accent 5" w:uiPriority="48"/>
-    <w:lsdException w:name="Grid Table 4 Accent 5" w:uiPriority="49"/>
-    <w:lsdException w:name="Grid Table 5 Dark Accent 5" w:uiPriority="50"/>
-    <w:lsdException w:name="Grid Table 6 Colorful Accent 5" w:uiPriority="51"/>
-    <w:lsdException w:name="Grid Table 7 Colorful Accent 5" w:uiPriority="52"/>
-    <w:lsdException w:name="Grid Table 1 Light Accent 6" w:uiPriority="46"/>
-    <w:lsdException w:name="Grid Table 2 Accent 6" w:uiPriority="47"/>
-    <w:lsdException w:name="Grid Table 3 Accent 6" w:uiPriority="48"/>
-    <w:lsdException w:name="Grid Table 4 Accent 6" w:uiPriority="49"/>
-    <w:lsdException w:name="Grid Table 5 Dark Accent 6" w:uiPriority="50"/>
-    <w:lsdException w:name="Grid Table 6 Colorful Accent 6" w:uiPriority="51"/>
-    <w:lsdException w:name="Grid Table 7 Colorful Accent 6" w:uiPriority="52"/>
-    <w:lsdException w:name="List Table 1 Light" w:uiPriority="46"/>
-    <w:lsdException w:name="List Table 2" w:uiPriority="47"/>
-    <w:lsdException w:name="List Table 3" w:uiPriority="48"/>
-    <w:lsdException w:name="List Table 4" w:uiPriority="49"/>
-    <w:lsdException w:name="List Table 5 Dark" w:uiPriority="50"/>
-    <w:lsdException w:name="List Table 6 Colorful" w:uiPriority="51"/>
-    <w:lsdException w:name="List Table 7 Colorful" w:uiPriority="52"/>
-    <w:lsdException w:name="List Table 1 Light Accent 1" w:uiPriority="46"/>
-    <w:lsdException w:name="List Table 2 Accent 1" w:uiPriority="47"/>
-    <w:lsdException w:name="List Table 3 Accent 1" w:uiPriority="48"/>
-    <w:lsdException w:name="List Table 4 Accent 1" w:uiPriority="49"/>
-    <w:lsdException w:name="List Table 5 Dark Accent 1" w:uiPriority="50"/>
-    <w:lsdException w:name="List Table 6 Colorful Accent 1" w:uiPriority="51"/>
-    <w:lsdException w:name="List Table 7 Colorful Accent 1" w:uiPriority="52"/>
-    <w:lsdException w:name="List Table 1 Light Accent 2" w:uiPriority="46"/>
-    <w:lsdException w:name="List Table 2 Accent 2" w:uiPriority="47"/>
-    <w:lsdException w:name="List Table 3 Accent 2" w:uiPriority="48"/>
-    <w:lsdException w:name="List Table 4 Accent 2" w:uiPriority="49"/>
-    <w:lsdException w:name="List Table 5 Dark Accent 2" w:uiPriority="50"/>
-    <w:lsdException w:name="List Table 6 Colorful Accent 2" w:uiPriority="51"/>
-    <w:lsdException w:name="List Table 7 Colorful Accent 2" w:uiPriority="52"/>
-    <w:lsdException w:name="List Table 1 Light Accent 3" w:uiPriority="46"/>
-    <w:lsdException w:name="List Table 2 Accent 3" w:uiPriority="47"/>
-    <w:lsdException w:name="List Table 3 Accent 3" w:uiPriority="48"/>
-    <w:lsdException w:name="List Table 4 Accent 3" w:uiPriority="49"/>
-    <w:lsdException w:name="List Table 5 Dark Accent 3" w:uiPriority="50"/>
-    <w:lsdException w:name="List Table 6 Colorful Accent 3" w:uiPriority="51"/>
-    <w:lsdException w:name="List Table 7 Colorful Accent 3" w:uiPriority="52"/>
-    <w:lsdException w:name="List Table 1 Light Accent 4" w:uiPriority="46"/>
-    <w:lsdException w:name="List Table 2 Accent 4" w:uiPriority="47"/>
-    <w:lsdException w:name="List Table 3 Accent 4" w:uiPriority="48"/>
-    <w:lsdException w:name="List Table 4 Accent 4" w:uiPriority="49"/>
-    <w:lsdException w:name="List Table 5 Dark Accent 4" w:uiPriority="50"/>
-    <w:lsdException w:name="List Table 6 Colorful Accent 4" w:uiPriority="51"/>
-    <w:lsdException w:name="List Table 7 Colorful Accent 4" w:uiPriority="52"/>
-    <w:lsdException w:name="List Table 1 Light Accent 5" w:uiPriority="46"/>
-    <w:lsdException w:name="List Table 2 Accent 5" w:uiPriority="47"/>
-    <w:lsdException w:name="List Table 3 Accent 5" w:uiPriority="48"/>
-    <w:lsdException w:name="List Table 4 Accent 5" w:uiPriority="49"/>
-    <w:lsdException w:name="List Table 5 Dark Accent 5" w:uiPriority="50"/>
-    <w:lsdException w:name="List Table 6 Colorful Accent 5" w:uiPriority="51"/>
-    <w:lsdException w:name="List Table 7 Colorful Accent 5" w:uiPriority="52"/>
-    <w:lsdException w:name="List Table 1 Light Accent 6" w:uiPriority="46"/>
-    <w:lsdException w:name="List Table 2 Accent 6" w:uiPriority="47"/>
-    <w:lsdException w:name="List Table 3 Accent 6" w:uiPriority="48"/>
-    <w:lsdException w:name="List Table 4 Accent 6" w:uiPriority="49"/>
-    <w:lsdException w:name="List Table 5 Dark Accent 6" w:uiPriority="50"/>
-    <w:lsdException w:name="List Table 6 Colorful Accent 6" w:uiPriority="51"/>
-    <w:lsdException w:name="List Table 7 Colorful Accent 6" w:uiPriority="52"/>
-  </w:latentStyles>
-  <w:style w:type="paragraph" w:default="1" w:styleId="Normalny">
-    <w:name w:val="Normal"/>
-    <w:qFormat/>
-  </w:style>
-  <w:style w:type="character" w:default="1" w:styleId="Domylnaczcionkaakapitu">
-    <w:name w:val="Default Paragraph Font"/>
-    <w:uiPriority w:val="1"/>
-    <w:semiHidden/>
-    <w:unhideWhenUsed/>
-  </w:style>
-  <w:style w:type="table" w:default="1" w:styleId="Standardowy">
-    <w:name w:val="Normal Table"/>
-    <w:uiPriority w:val="99"/>
-    <w:semiHidden/>
-    <w:unhideWhenUsed/>
-    <w:tblPr>
-      <w:tblInd w:w="0" w:type="dxa"/>
-      <w:tblCellMar>
-        <w:top w:w="0" w:type="dxa"/>
-        <w:left w:w="108" w:type="dxa"/>
-        <w:bottom w:w="0" w:type="dxa"/>
-        <w:right w:w="108" w:type="dxa"/>
-      </w:tblCellMar>
-    </w:tblPr>
-  </w:style>
-  <w:style w:type="numbering" w:default="1" w:styleId="Bezlisty">
-    <w:name w:val="No List"/>
-    <w:uiPriority w:val="99"/>
-    <w:semiHidden/>
-    <w:unhideWhenUsed/>
-  </w:style>
-  <w:style w:type="character" w:styleId="Tekstzastpczy">
-    <w:name w:val="Placeholder Text"/>
-    <w:basedOn w:val="Domylnaczcionkaakapitu"/>
-    <w:uiPriority w:val="99"/>
-    <w:semiHidden/>
-    <w:rsid w:val="00C702F5"/>
-    <w:rPr>
-      <w:color w:val="808080"/>
-    </w:rPr>
-  </w:style>
-</w:styles>
-</file>
-
-<file path=word/glossary/webSettings.xml><?xml version="1.0" encoding="utf-8"?>
-<w:webSettings xmlns:mc="http://schemas.openxmlformats.org/markup-compatibility/2006" xmlns:r="http://schemas.openxmlformats.org/officeDocument/2006/relationships" xmlns:w="http://schemas.openxmlformats.org/wordprocessingml/2006/main" xmlns:w14="http://schemas.microsoft.com/office/word/2010/wordml" xmlns:w15="http://schemas.microsoft.com/office/word/2012/wordml" mc:Ignorable="w14 w15">
-  <w:optimizeForBrowser/>
-  <w:allowPNG/>
-</w:webSettings>
-</file>
-
 <file path=word/theme/theme1.xml><?xml version="1.0" encoding="utf-8"?>
 <a:theme xmlns:a="http://schemas.openxmlformats.org/drawingml/2006/main" name="Motyw pakietu Office">
   <a:themeElements>
@@ -13478,7 +14048,7 @@
 </file>
 
 <file path=customXml/itemProps1.xml><?xml version="1.0" encoding="utf-8"?>
-<ds:datastoreItem xmlns:ds="http://schemas.openxmlformats.org/officeDocument/2006/customXml" ds:itemID="{8560CAD6-1635-46EF-89D6-0B07A387EC48}">
+<ds:datastoreItem xmlns:ds="http://schemas.openxmlformats.org/officeDocument/2006/customXml" ds:itemID="{EFA067E0-952A-47A3-A0C6-5BECB0E4C906}">
   <ds:schemaRefs>
     <ds:schemaRef ds:uri="http://schemas.openxmlformats.org/officeDocument/2006/bibliography"/>
   </ds:schemaRefs>

</xml_diff>

<commit_message>
add theory and info about parallel programming
</commit_message>
<xml_diff>
--- a/Documentation/Thesis.docx
+++ b/Documentation/Thesis.docx
@@ -97,7 +97,7 @@
       </w:pPr>
       <w:bookmarkStart w:id="0" w:name="_Toc404522254"/>
       <w:bookmarkStart w:id="1" w:name="_Toc405163548"/>
-      <w:bookmarkStart w:id="2" w:name="_Toc405505632"/>
+      <w:bookmarkStart w:id="2" w:name="_Toc405569100"/>
       <w:r>
         <w:rPr>
           <w:sz w:val="32"/>
@@ -180,7 +180,7 @@
       </w:pPr>
       <w:bookmarkStart w:id="3" w:name="_Toc404522255"/>
       <w:bookmarkStart w:id="4" w:name="_Toc405163549"/>
-      <w:bookmarkStart w:id="5" w:name="_Toc405505633"/>
+      <w:bookmarkStart w:id="5" w:name="_Toc405569101"/>
       <w:r>
         <w:rPr>
           <w:sz w:val="52"/>
@@ -707,7 +707,7 @@
         <w:tab/>
       </w:r>
       <w:bookmarkStart w:id="7" w:name="_Toc405163550"/>
-      <w:bookmarkStart w:id="8" w:name="_Toc405505634"/>
+      <w:bookmarkStart w:id="8" w:name="_Toc405569102"/>
       <w:r>
         <w:t xml:space="preserve">dr hab. </w:t>
       </w:r>
@@ -842,7 +842,7 @@
       </w:pPr>
       <w:bookmarkStart w:id="9" w:name="_Toc404522257"/>
       <w:bookmarkStart w:id="10" w:name="_Toc405163551"/>
-      <w:bookmarkStart w:id="11" w:name="_Toc405505635"/>
+      <w:bookmarkStart w:id="11" w:name="_Toc405569103"/>
       <w:r>
         <w:t xml:space="preserve">WROCŁAW </w:t>
       </w:r>
@@ -861,7 +861,7 @@
         <w:br w:type="page"/>
       </w:r>
     </w:p>
-    <w:bookmarkStart w:id="12" w:name="_Toc405505636" w:displacedByCustomXml="next"/>
+    <w:bookmarkStart w:id="12" w:name="_Toc405569104" w:displacedByCustomXml="next"/>
     <w:sdt>
       <w:sdtPr>
         <w:rPr>
@@ -916,7 +916,7 @@
               <w:lang w:val="en-GB" w:eastAsia="en-GB"/>
             </w:rPr>
           </w:pPr>
-          <w:hyperlink w:anchor="_Toc405505632" w:history="1">
+          <w:hyperlink w:anchor="_Toc405569100" w:history="1">
             <w:r>
               <w:rPr>
                 <w:rStyle w:val="Hipercze"/>
@@ -943,7 +943,7 @@
                 <w:noProof/>
                 <w:webHidden/>
               </w:rPr>
-              <w:instrText xml:space="preserve"> PAGEREF _Toc405505632 \h </w:instrText>
+              <w:instrText xml:space="preserve"> PAGEREF _Toc405569100 \h </w:instrText>
             </w:r>
             <w:r>
               <w:rPr>
@@ -988,7 +988,7 @@
               <w:lang w:val="en-GB" w:eastAsia="en-GB"/>
             </w:rPr>
           </w:pPr>
-          <w:hyperlink w:anchor="_Toc405505633" w:history="1">
+          <w:hyperlink w:anchor="_Toc405569101" w:history="1">
             <w:r>
               <w:rPr>
                 <w:rStyle w:val="Hipercze"/>
@@ -1015,7 +1015,7 @@
                 <w:noProof/>
                 <w:webHidden/>
               </w:rPr>
-              <w:instrText xml:space="preserve"> PAGEREF _Toc405505633 \h </w:instrText>
+              <w:instrText xml:space="preserve"> PAGEREF _Toc405569101 \h </w:instrText>
             </w:r>
             <w:r>
               <w:rPr>
@@ -1060,7 +1060,7 @@
               <w:lang w:val="en-GB" w:eastAsia="en-GB"/>
             </w:rPr>
           </w:pPr>
-          <w:hyperlink w:anchor="_Toc405505634" w:history="1">
+          <w:hyperlink w:anchor="_Toc405569102" w:history="1">
             <w:r>
               <w:rPr>
                 <w:rStyle w:val="Hipercze"/>
@@ -1087,7 +1087,7 @@
                 <w:noProof/>
                 <w:webHidden/>
               </w:rPr>
-              <w:instrText xml:space="preserve"> PAGEREF _Toc405505634 \h </w:instrText>
+              <w:instrText xml:space="preserve"> PAGEREF _Toc405569102 \h </w:instrText>
             </w:r>
             <w:r>
               <w:rPr>
@@ -1132,7 +1132,7 @@
               <w:lang w:val="en-GB" w:eastAsia="en-GB"/>
             </w:rPr>
           </w:pPr>
-          <w:hyperlink w:anchor="_Toc405505635" w:history="1">
+          <w:hyperlink w:anchor="_Toc405569103" w:history="1">
             <w:r>
               <w:rPr>
                 <w:rStyle w:val="Hipercze"/>
@@ -1159,7 +1159,7 @@
                 <w:noProof/>
                 <w:webHidden/>
               </w:rPr>
-              <w:instrText xml:space="preserve"> PAGEREF _Toc405505635 \h </w:instrText>
+              <w:instrText xml:space="preserve"> PAGEREF _Toc405569103 \h </w:instrText>
             </w:r>
             <w:r>
               <w:rPr>
@@ -1204,7 +1204,7 @@
               <w:lang w:val="en-GB" w:eastAsia="en-GB"/>
             </w:rPr>
           </w:pPr>
-          <w:hyperlink w:anchor="_Toc405505636" w:history="1">
+          <w:hyperlink w:anchor="_Toc405569104" w:history="1">
             <w:r>
               <w:rPr>
                 <w:rStyle w:val="Hipercze"/>
@@ -1231,7 +1231,7 @@
                 <w:noProof/>
                 <w:webHidden/>
               </w:rPr>
-              <w:instrText xml:space="preserve"> PAGEREF _Toc405505636 \h </w:instrText>
+              <w:instrText xml:space="preserve"> PAGEREF _Toc405569104 \h </w:instrText>
             </w:r>
             <w:r>
               <w:rPr>
@@ -1276,7 +1276,7 @@
               <w:lang w:val="en-GB" w:eastAsia="en-GB"/>
             </w:rPr>
           </w:pPr>
-          <w:hyperlink w:anchor="_Toc405505637" w:history="1">
+          <w:hyperlink w:anchor="_Toc405569105" w:history="1">
             <w:r>
               <w:rPr>
                 <w:rStyle w:val="Hipercze"/>
@@ -1304,7 +1304,7 @@
                 <w:noProof/>
                 <w:webHidden/>
               </w:rPr>
-              <w:instrText xml:space="preserve"> PAGEREF _Toc405505637 \h </w:instrText>
+              <w:instrText xml:space="preserve"> PAGEREF _Toc405569105 \h </w:instrText>
             </w:r>
             <w:r>
               <w:rPr>
@@ -1349,7 +1349,7 @@
               <w:lang w:val="en-GB" w:eastAsia="en-GB"/>
             </w:rPr>
           </w:pPr>
-          <w:hyperlink w:anchor="_Toc405505638" w:history="1">
+          <w:hyperlink w:anchor="_Toc405569106" w:history="1">
             <w:r>
               <w:rPr>
                 <w:rStyle w:val="Hipercze"/>
@@ -1376,7 +1376,7 @@
                 <w:noProof/>
                 <w:webHidden/>
               </w:rPr>
-              <w:instrText xml:space="preserve"> PAGEREF _Toc405505638 \h </w:instrText>
+              <w:instrText xml:space="preserve"> PAGEREF _Toc405569106 \h </w:instrText>
             </w:r>
             <w:r>
               <w:rPr>
@@ -1421,7 +1421,7 @@
               <w:lang w:val="en-GB" w:eastAsia="en-GB"/>
             </w:rPr>
           </w:pPr>
-          <w:hyperlink w:anchor="_Toc405505639" w:history="1">
+          <w:hyperlink w:anchor="_Toc405569107" w:history="1">
             <w:r>
               <w:rPr>
                 <w:rStyle w:val="Hipercze"/>
@@ -1449,7 +1449,7 @@
                 <w:noProof/>
                 <w:webHidden/>
               </w:rPr>
-              <w:instrText xml:space="preserve"> PAGEREF _Toc405505639 \h </w:instrText>
+              <w:instrText xml:space="preserve"> PAGEREF _Toc405569107 \h </w:instrText>
             </w:r>
             <w:r>
               <w:rPr>
@@ -1494,7 +1494,7 @@
               <w:lang w:val="en-GB" w:eastAsia="en-GB"/>
             </w:rPr>
           </w:pPr>
-          <w:hyperlink w:anchor="_Toc405505640" w:history="1">
+          <w:hyperlink w:anchor="_Toc405569108" w:history="1">
             <w:r>
               <w:rPr>
                 <w:rStyle w:val="Hipercze"/>
@@ -1521,7 +1521,7 @@
                 <w:noProof/>
                 <w:webHidden/>
               </w:rPr>
-              <w:instrText xml:space="preserve"> PAGEREF _Toc405505640 \h </w:instrText>
+              <w:instrText xml:space="preserve"> PAGEREF _Toc405569108 \h </w:instrText>
             </w:r>
             <w:r>
               <w:rPr>
@@ -1566,7 +1566,7 @@
               <w:lang w:val="en-GB" w:eastAsia="en-GB"/>
             </w:rPr>
           </w:pPr>
-          <w:hyperlink w:anchor="_Toc405505641" w:history="1">
+          <w:hyperlink w:anchor="_Toc405569109" w:history="1">
             <w:r>
               <w:rPr>
                 <w:rStyle w:val="Hipercze"/>
@@ -1593,7 +1593,7 @@
                 <w:noProof/>
                 <w:webHidden/>
               </w:rPr>
-              <w:instrText xml:space="preserve"> PAGEREF _Toc405505641 \h </w:instrText>
+              <w:instrText xml:space="preserve"> PAGEREF _Toc405569109 \h </w:instrText>
             </w:r>
             <w:r>
               <w:rPr>
@@ -1638,7 +1638,7 @@
               <w:lang w:val="en-GB" w:eastAsia="en-GB"/>
             </w:rPr>
           </w:pPr>
-          <w:hyperlink w:anchor="_Toc405505642" w:history="1">
+          <w:hyperlink w:anchor="_Toc405569110" w:history="1">
             <w:r>
               <w:rPr>
                 <w:rStyle w:val="Hipercze"/>
@@ -1665,7 +1665,7 @@
                 <w:noProof/>
                 <w:webHidden/>
               </w:rPr>
-              <w:instrText xml:space="preserve"> PAGEREF _Toc405505642 \h </w:instrText>
+              <w:instrText xml:space="preserve"> PAGEREF _Toc405569110 \h </w:instrText>
             </w:r>
             <w:r>
               <w:rPr>
@@ -1710,7 +1710,7 @@
               <w:lang w:val="en-GB" w:eastAsia="en-GB"/>
             </w:rPr>
           </w:pPr>
-          <w:hyperlink w:anchor="_Toc405505643" w:history="1">
+          <w:hyperlink w:anchor="_Toc405569111" w:history="1">
             <w:r>
               <w:rPr>
                 <w:rStyle w:val="Hipercze"/>
@@ -1737,7 +1737,7 @@
                 <w:noProof/>
                 <w:webHidden/>
               </w:rPr>
-              <w:instrText xml:space="preserve"> PAGEREF _Toc405505643 \h </w:instrText>
+              <w:instrText xml:space="preserve"> PAGEREF _Toc405569111 \h </w:instrText>
             </w:r>
             <w:r>
               <w:rPr>
@@ -1782,7 +1782,7 @@
               <w:lang w:val="en-GB" w:eastAsia="en-GB"/>
             </w:rPr>
           </w:pPr>
-          <w:hyperlink w:anchor="_Toc405505644" w:history="1">
+          <w:hyperlink w:anchor="_Toc405569112" w:history="1">
             <w:r>
               <w:rPr>
                 <w:rStyle w:val="Hipercze"/>
@@ -1809,7 +1809,7 @@
                 <w:noProof/>
                 <w:webHidden/>
               </w:rPr>
-              <w:instrText xml:space="preserve"> PAGEREF _Toc405505644 \h </w:instrText>
+              <w:instrText xml:space="preserve"> PAGEREF _Toc405569112 \h </w:instrText>
             </w:r>
             <w:r>
               <w:rPr>
@@ -1854,7 +1854,7 @@
               <w:lang w:val="en-GB" w:eastAsia="en-GB"/>
             </w:rPr>
           </w:pPr>
-          <w:hyperlink w:anchor="_Toc405505645" w:history="1">
+          <w:hyperlink w:anchor="_Toc405569113" w:history="1">
             <w:r>
               <w:rPr>
                 <w:rStyle w:val="Hipercze"/>
@@ -1881,7 +1881,7 @@
                 <w:noProof/>
                 <w:webHidden/>
               </w:rPr>
-              <w:instrText xml:space="preserve"> PAGEREF _Toc405505645 \h </w:instrText>
+              <w:instrText xml:space="preserve"> PAGEREF _Toc405569113 \h </w:instrText>
             </w:r>
             <w:r>
               <w:rPr>
@@ -1926,7 +1926,7 @@
               <w:lang w:val="en-GB" w:eastAsia="en-GB"/>
             </w:rPr>
           </w:pPr>
-          <w:hyperlink w:anchor="_Toc405505646" w:history="1">
+          <w:hyperlink w:anchor="_Toc405569114" w:history="1">
             <w:r>
               <w:rPr>
                 <w:rStyle w:val="Hipercze"/>
@@ -1953,7 +1953,7 @@
                 <w:noProof/>
                 <w:webHidden/>
               </w:rPr>
-              <w:instrText xml:space="preserve"> PAGEREF _Toc405505646 \h </w:instrText>
+              <w:instrText xml:space="preserve"> PAGEREF _Toc405569114 \h </w:instrText>
             </w:r>
             <w:r>
               <w:rPr>
@@ -1998,7 +1998,7 @@
               <w:lang w:val="en-GB" w:eastAsia="en-GB"/>
             </w:rPr>
           </w:pPr>
-          <w:hyperlink w:anchor="_Toc405505647" w:history="1">
+          <w:hyperlink w:anchor="_Toc405569115" w:history="1">
             <w:r>
               <w:rPr>
                 <w:rStyle w:val="Hipercze"/>
@@ -2025,7 +2025,7 @@
                 <w:noProof/>
                 <w:webHidden/>
               </w:rPr>
-              <w:instrText xml:space="preserve"> PAGEREF _Toc405505647 \h </w:instrText>
+              <w:instrText xml:space="preserve"> PAGEREF _Toc405569115 \h </w:instrText>
             </w:r>
             <w:r>
               <w:rPr>
@@ -2070,7 +2070,7 @@
               <w:lang w:val="en-GB" w:eastAsia="en-GB"/>
             </w:rPr>
           </w:pPr>
-          <w:hyperlink w:anchor="_Toc405505648" w:history="1">
+          <w:hyperlink w:anchor="_Toc405569116" w:history="1">
             <w:r>
               <w:rPr>
                 <w:rStyle w:val="Hipercze"/>
@@ -2097,7 +2097,7 @@
                 <w:noProof/>
                 <w:webHidden/>
               </w:rPr>
-              <w:instrText xml:space="preserve"> PAGEREF _Toc405505648 \h </w:instrText>
+              <w:instrText xml:space="preserve"> PAGEREF _Toc405569116 \h </w:instrText>
             </w:r>
             <w:r>
               <w:rPr>
@@ -2142,14 +2142,14 @@
               <w:lang w:val="en-GB" w:eastAsia="en-GB"/>
             </w:rPr>
           </w:pPr>
-          <w:hyperlink w:anchor="_Toc405505649" w:history="1">
+          <w:hyperlink w:anchor="_Toc405569117" w:history="1">
             <w:r>
               <w:rPr>
                 <w:rStyle w:val="Hipercze"/>
                 <w:b/>
                 <w:noProof/>
               </w:rPr>
-              <w:t>Rozdział 3 Implementacja algorytmu.</w:t>
+              <w:t>Rozdział 3 Środowiska.</w:t>
             </w:r>
             <w:r>
               <w:rPr>
@@ -2170,7 +2170,7 @@
                 <w:noProof/>
                 <w:webHidden/>
               </w:rPr>
-              <w:instrText xml:space="preserve"> PAGEREF _Toc405505649 \h </w:instrText>
+              <w:instrText xml:space="preserve"> PAGEREF _Toc405569117 \h </w:instrText>
             </w:r>
             <w:r>
               <w:rPr>
@@ -2215,7 +2215,7 @@
               <w:lang w:val="en-GB" w:eastAsia="en-GB"/>
             </w:rPr>
           </w:pPr>
-          <w:hyperlink w:anchor="_Toc405505650" w:history="1">
+          <w:hyperlink w:anchor="_Toc405569118" w:history="1">
             <w:r>
               <w:rPr>
                 <w:rStyle w:val="Hipercze"/>
@@ -2242,7 +2242,79 @@
                 <w:noProof/>
                 <w:webHidden/>
               </w:rPr>
-              <w:instrText xml:space="preserve"> PAGEREF _Toc405505650 \h </w:instrText>
+              <w:instrText xml:space="preserve"> PAGEREF _Toc405569118 \h </w:instrText>
+            </w:r>
+            <w:r>
+              <w:rPr>
+                <w:noProof/>
+                <w:webHidden/>
+              </w:rPr>
+            </w:r>
+            <w:r>
+              <w:rPr>
+                <w:noProof/>
+                <w:webHidden/>
+              </w:rPr>
+              <w:fldChar w:fldCharType="separate"/>
+            </w:r>
+            <w:r>
+              <w:rPr>
+                <w:noProof/>
+                <w:webHidden/>
+              </w:rPr>
+              <w:t>17</w:t>
+            </w:r>
+            <w:r>
+              <w:rPr>
+                <w:noProof/>
+                <w:webHidden/>
+              </w:rPr>
+              <w:fldChar w:fldCharType="end"/>
+            </w:r>
+          </w:hyperlink>
+        </w:p>
+        <w:p>
+          <w:pPr>
+            <w:pStyle w:val="Spistreci2"/>
+            <w:tabs>
+              <w:tab w:val="right" w:pos="8492"/>
+            </w:tabs>
+            <w:rPr>
+              <w:rFonts w:asciiTheme="minorHAnsi" w:eastAsiaTheme="minorEastAsia" w:hAnsiTheme="minorHAnsi" w:cstheme="minorBidi"/>
+              <w:noProof/>
+              <w:sz w:val="22"/>
+              <w:szCs w:val="22"/>
+              <w:lang w:val="en-GB" w:eastAsia="en-GB"/>
+            </w:rPr>
+          </w:pPr>
+          <w:hyperlink w:anchor="_Toc405569119" w:history="1">
+            <w:r>
+              <w:rPr>
+                <w:rStyle w:val="Hipercze"/>
+                <w:noProof/>
+              </w:rPr>
+              <w:t>3.2 Środowisko Microsoft Azure</w:t>
+            </w:r>
+            <w:r>
+              <w:rPr>
+                <w:noProof/>
+                <w:webHidden/>
+              </w:rPr>
+              <w:tab/>
+            </w:r>
+            <w:r>
+              <w:rPr>
+                <w:noProof/>
+                <w:webHidden/>
+              </w:rPr>
+              <w:fldChar w:fldCharType="begin"/>
+            </w:r>
+            <w:r>
+              <w:rPr>
+                <w:noProof/>
+                <w:webHidden/>
+              </w:rPr>
+              <w:instrText xml:space="preserve"> PAGEREF _Toc405569119 \h </w:instrText>
             </w:r>
             <w:r>
               <w:rPr>
@@ -2287,7 +2359,7 @@
               <w:lang w:val="en-GB" w:eastAsia="en-GB"/>
             </w:rPr>
           </w:pPr>
-          <w:hyperlink w:anchor="_Toc405505651" w:history="1">
+          <w:hyperlink w:anchor="_Toc405569120" w:history="1">
             <w:r>
               <w:rPr>
                 <w:rStyle w:val="Hipercze"/>
@@ -2315,7 +2387,7 @@
                 <w:noProof/>
                 <w:webHidden/>
               </w:rPr>
-              <w:instrText xml:space="preserve"> PAGEREF _Toc405505651 \h </w:instrText>
+              <w:instrText xml:space="preserve"> PAGEREF _Toc405569120 \h </w:instrText>
             </w:r>
             <w:r>
               <w:rPr>
@@ -2335,7 +2407,7 @@
                 <w:noProof/>
                 <w:webHidden/>
               </w:rPr>
-              <w:t>18</w:t>
+              <w:t>19</w:t>
             </w:r>
             <w:r>
               <w:rPr>
@@ -2360,7 +2432,7 @@
               <w:lang w:val="en-GB" w:eastAsia="en-GB"/>
             </w:rPr>
           </w:pPr>
-          <w:hyperlink w:anchor="_Toc405505652" w:history="1">
+          <w:hyperlink w:anchor="_Toc405569121" w:history="1">
             <w:r>
               <w:rPr>
                 <w:rStyle w:val="Hipercze"/>
@@ -2387,7 +2459,7 @@
                 <w:noProof/>
                 <w:webHidden/>
               </w:rPr>
-              <w:instrText xml:space="preserve"> PAGEREF _Toc405505652 \h </w:instrText>
+              <w:instrText xml:space="preserve"> PAGEREF _Toc405569121 \h </w:instrText>
             </w:r>
             <w:r>
               <w:rPr>
@@ -2407,7 +2479,7 @@
                 <w:noProof/>
                 <w:webHidden/>
               </w:rPr>
-              <w:t>19</w:t>
+              <w:t>20</w:t>
             </w:r>
             <w:r>
               <w:rPr>
@@ -2432,7 +2504,7 @@
               <w:lang w:val="en-GB" w:eastAsia="en-GB"/>
             </w:rPr>
           </w:pPr>
-          <w:hyperlink w:anchor="_Toc405505653" w:history="1">
+          <w:hyperlink w:anchor="_Toc405569122" w:history="1">
             <w:r>
               <w:rPr>
                 <w:rStyle w:val="Hipercze"/>
@@ -2459,7 +2531,7 @@
                 <w:noProof/>
                 <w:webHidden/>
               </w:rPr>
-              <w:instrText xml:space="preserve"> PAGEREF _Toc405505653 \h </w:instrText>
+              <w:instrText xml:space="preserve"> PAGEREF _Toc405569122 \h </w:instrText>
             </w:r>
             <w:r>
               <w:rPr>
@@ -2479,7 +2551,7 @@
                 <w:noProof/>
                 <w:webHidden/>
               </w:rPr>
-              <w:t>20</w:t>
+              <w:t>21</w:t>
             </w:r>
             <w:r>
               <w:rPr>
@@ -2504,7 +2576,7 @@
               <w:lang w:val="en-GB" w:eastAsia="en-GB"/>
             </w:rPr>
           </w:pPr>
-          <w:hyperlink w:anchor="_Toc405505654" w:history="1">
+          <w:hyperlink w:anchor="_Toc405569123" w:history="1">
             <w:r>
               <w:rPr>
                 <w:rStyle w:val="Hipercze"/>
@@ -2531,7 +2603,7 @@
                 <w:noProof/>
                 <w:webHidden/>
               </w:rPr>
-              <w:instrText xml:space="preserve"> PAGEREF _Toc405505654 \h </w:instrText>
+              <w:instrText xml:space="preserve"> PAGEREF _Toc405569123 \h </w:instrText>
             </w:r>
             <w:r>
               <w:rPr>
@@ -2551,7 +2623,7 @@
                 <w:noProof/>
                 <w:webHidden/>
               </w:rPr>
-              <w:t>21</w:t>
+              <w:t>22</w:t>
             </w:r>
             <w:r>
               <w:rPr>
@@ -2576,7 +2648,7 @@
               <w:lang w:val="en-GB" w:eastAsia="en-GB"/>
             </w:rPr>
           </w:pPr>
-          <w:hyperlink w:anchor="_Toc405505655" w:history="1">
+          <w:hyperlink w:anchor="_Toc405569124" w:history="1">
             <w:r>
               <w:rPr>
                 <w:rStyle w:val="Hipercze"/>
@@ -2604,7 +2676,7 @@
                 <w:noProof/>
                 <w:webHidden/>
               </w:rPr>
-              <w:instrText xml:space="preserve"> PAGEREF _Toc405505655 \h </w:instrText>
+              <w:instrText xml:space="preserve"> PAGEREF _Toc405569124 \h </w:instrText>
             </w:r>
             <w:r>
               <w:rPr>
@@ -2624,7 +2696,7 @@
                 <w:noProof/>
                 <w:webHidden/>
               </w:rPr>
-              <w:t>22</w:t>
+              <w:t>23</w:t>
             </w:r>
             <w:r>
               <w:rPr>
@@ -2649,7 +2721,7 @@
               <w:lang w:val="en-GB" w:eastAsia="en-GB"/>
             </w:rPr>
           </w:pPr>
-          <w:hyperlink w:anchor="_Toc405505656" w:history="1">
+          <w:hyperlink w:anchor="_Toc405569125" w:history="1">
             <w:r>
               <w:rPr>
                 <w:rStyle w:val="Hipercze"/>
@@ -2676,7 +2748,7 @@
                 <w:noProof/>
                 <w:webHidden/>
               </w:rPr>
-              <w:instrText xml:space="preserve"> PAGEREF _Toc405505656 \h </w:instrText>
+              <w:instrText xml:space="preserve"> PAGEREF _Toc405569125 \h </w:instrText>
             </w:r>
             <w:r>
               <w:rPr>
@@ -2696,7 +2768,7 @@
                 <w:noProof/>
                 <w:webHidden/>
               </w:rPr>
-              <w:t>22</w:t>
+              <w:t>23</w:t>
             </w:r>
             <w:r>
               <w:rPr>
@@ -2721,7 +2793,7 @@
               <w:lang w:val="en-GB" w:eastAsia="en-GB"/>
             </w:rPr>
           </w:pPr>
-          <w:hyperlink w:anchor="_Toc405505657" w:history="1">
+          <w:hyperlink w:anchor="_Toc405569126" w:history="1">
             <w:r>
               <w:rPr>
                 <w:rStyle w:val="Hipercze"/>
@@ -2749,7 +2821,7 @@
                 <w:noProof/>
                 <w:webHidden/>
               </w:rPr>
-              <w:instrText xml:space="preserve"> PAGEREF _Toc405505657 \h </w:instrText>
+              <w:instrText xml:space="preserve"> PAGEREF _Toc405569126 \h </w:instrText>
             </w:r>
             <w:r>
               <w:rPr>
@@ -2769,7 +2841,7 @@
                 <w:noProof/>
                 <w:webHidden/>
               </w:rPr>
-              <w:t>23</w:t>
+              <w:t>24</w:t>
             </w:r>
             <w:r>
               <w:rPr>
@@ -2794,7 +2866,7 @@
               <w:lang w:val="en-GB" w:eastAsia="en-GB"/>
             </w:rPr>
           </w:pPr>
-          <w:hyperlink w:anchor="_Toc405505658" w:history="1">
+          <w:hyperlink w:anchor="_Toc405569127" w:history="1">
             <w:r>
               <w:rPr>
                 <w:rStyle w:val="Hipercze"/>
@@ -2822,7 +2894,7 @@
                 <w:noProof/>
                 <w:webHidden/>
               </w:rPr>
-              <w:instrText xml:space="preserve"> PAGEREF _Toc405505658 \h </w:instrText>
+              <w:instrText xml:space="preserve"> PAGEREF _Toc405569127 \h </w:instrText>
             </w:r>
             <w:r>
               <w:rPr>
@@ -2842,7 +2914,7 @@
                 <w:noProof/>
                 <w:webHidden/>
               </w:rPr>
-              <w:t>24</w:t>
+              <w:t>25</w:t>
             </w:r>
             <w:r>
               <w:rPr>
@@ -2916,7 +2988,7 @@
           <w:sz w:val="24"/>
         </w:rPr>
       </w:pPr>
-      <w:bookmarkStart w:id="13" w:name="_Toc405505637"/>
+      <w:bookmarkStart w:id="13" w:name="_Toc405569105"/>
       <w:r>
         <w:rPr>
           <w:b/>
@@ -3076,7 +3148,7 @@
           <w:sz w:val="24"/>
         </w:rPr>
       </w:pPr>
-      <w:bookmarkStart w:id="14" w:name="_Toc405505638"/>
+      <w:bookmarkStart w:id="14" w:name="_Toc405569106"/>
       <w:r>
         <w:rPr>
           <w:sz w:val="24"/>
@@ -3106,19 +3178,32 @@
       <w:r>
         <w:t xml:space="preserve">jest algorytm </w:t>
       </w:r>
-      <w:proofErr w:type="spellStart"/>
-      <w:r>
-        <w:t>Sid</w:t>
-      </w:r>
-      <w:proofErr w:type="spellEnd"/>
-      <w:r>
-        <w:t xml:space="preserve"> </w:t>
-      </w:r>
-      <w:proofErr w:type="spellStart"/>
-      <w:r>
-        <w:t>Yakowitz</w:t>
-      </w:r>
-      <w:proofErr w:type="spellEnd"/>
+      <w:sdt>
+        <w:sdtPr>
+          <w:id w:val="-2016906758"/>
+          <w:citation/>
+        </w:sdtPr>
+        <w:sdtContent>
+          <w:r>
+            <w:fldChar w:fldCharType="begin"/>
+          </w:r>
+          <w:r>
+            <w:instrText xml:space="preserve"> CITATION Yak93 \l 1045 </w:instrText>
+          </w:r>
+          <w:r>
+            <w:fldChar w:fldCharType="separate"/>
+          </w:r>
+          <w:r>
+            <w:rPr>
+              <w:noProof/>
+            </w:rPr>
+            <w:t>(1)</w:t>
+          </w:r>
+          <w:r>
+            <w:fldChar w:fldCharType="end"/>
+          </w:r>
+        </w:sdtContent>
+      </w:sdt>
       <w:r>
         <w:t>.</w:t>
       </w:r>
@@ -3170,7 +3255,7 @@
         <w:spacing w:line="360" w:lineRule="auto"/>
         <w:jc w:val="both"/>
       </w:pPr>
-      <w:bookmarkStart w:id="15" w:name="_Toc405505639"/>
+      <w:bookmarkStart w:id="15" w:name="_Toc405569107"/>
       <w:r>
         <w:rPr>
           <w:b/>
@@ -3386,17 +3471,53 @@
           </w:rPr>
           <m:t>x ∈A</m:t>
         </m:r>
+        <m:r>
+          <w:rPr>
+            <w:rFonts w:ascii="Cambria Math" w:hAnsi="Cambria Math"/>
+          </w:rPr>
+          <m:t xml:space="preserve"> </m:t>
+        </m:r>
+        <m:r>
+          <w:rPr>
+            <w:rFonts w:ascii="Cambria Math" w:hAnsi="Cambria Math"/>
+          </w:rPr>
+          <m:t>∖{</m:t>
+        </m:r>
+        <m:sSub>
+          <m:sSubPr>
+            <m:ctrlPr>
+              <w:rPr>
+                <w:rFonts w:ascii="Cambria Math" w:hAnsi="Cambria Math"/>
+                <w:i/>
+              </w:rPr>
+            </m:ctrlPr>
+          </m:sSubPr>
+          <m:e>
+            <m:r>
+              <w:rPr>
+                <w:rFonts w:ascii="Cambria Math" w:hAnsi="Cambria Math"/>
+              </w:rPr>
+              <m:t>x</m:t>
+            </m:r>
+          </m:e>
+          <m:sub>
+            <m:r>
+              <w:rPr>
+                <w:rFonts w:ascii="Cambria Math" w:hAnsi="Cambria Math"/>
+              </w:rPr>
+              <m:t>0</m:t>
+            </m:r>
+          </m:sub>
+        </m:sSub>
+        <m:r>
+          <w:rPr>
+            <w:rFonts w:ascii="Cambria Math" w:hAnsi="Cambria Math"/>
+          </w:rPr>
+          <m:t>}</m:t>
+        </m:r>
       </m:oMath>
       <w:r>
-        <w:t xml:space="preserve"> zachodzi następująca nier</w:t>
-      </w:r>
-      <w:proofErr w:type="spellStart"/>
-      <w:r>
-        <w:t>ówność</w:t>
-      </w:r>
-      <w:proofErr w:type="spellEnd"/>
-      <w:r>
-        <w:t xml:space="preserve"> </w:t>
+        <w:t xml:space="preserve"> zachodzi następująca nierówność </w:t>
       </w:r>
       <m:oMath>
         <m:r>
@@ -3508,31 +3629,20 @@
     </w:p>
     <w:p>
       <w:pPr>
-        <w:pStyle w:val="Legenda"/>
-        <w:jc w:val="center"/>
+        <w:pStyle w:val="Styl1"/>
       </w:pPr>
       <w:bookmarkStart w:id="16" w:name="_Toc405163534"/>
       <w:r>
         <w:t xml:space="preserve">Rysunek </w:t>
       </w:r>
-      <w:r>
-        <w:fldChar w:fldCharType="begin"/>
-      </w:r>
-      <w:r>
-        <w:instrText xml:space="preserve"> SEQ Rysunek \* ARABIC </w:instrText>
-      </w:r>
-      <w:r>
-        <w:fldChar w:fldCharType="separate"/>
-      </w:r>
-      <w:r>
-        <w:rPr>
-          <w:noProof/>
-        </w:rPr>
-        <w:t>1</w:t>
-      </w:r>
-      <w:r>
-        <w:fldChar w:fldCharType="end"/>
-      </w:r>
+      <w:fldSimple w:instr=" SEQ Rysunek \* ARABIC ">
+        <w:r>
+          <w:rPr>
+            <w:noProof/>
+          </w:rPr>
+          <w:t>1</w:t>
+        </w:r>
+      </w:fldSimple>
       <w:r>
         <w:t xml:space="preserve"> </w:t>
       </w:r>
@@ -3600,7 +3710,7 @@
         <w:spacing w:line="360" w:lineRule="auto"/>
         <w:jc w:val="both"/>
       </w:pPr>
-      <w:bookmarkStart w:id="17" w:name="_Toc405505640"/>
+      <w:bookmarkStart w:id="17" w:name="_Toc405569108"/>
       <w:r>
         <w:rPr>
           <w:sz w:val="24"/>
@@ -4733,7 +4843,7 @@
         <w:pStyle w:val="Nagwek3"/>
         <w:jc w:val="left"/>
       </w:pPr>
-      <w:bookmarkStart w:id="18" w:name="_Toc405505641"/>
+      <w:bookmarkStart w:id="18" w:name="_Toc405569109"/>
       <w:r>
         <w:lastRenderedPageBreak/>
         <w:t>2.</w:t>
@@ -5047,15 +5157,7 @@
         </m:r>
       </m:oMath>
       <w:r>
-        <w:t xml:space="preserve"> wt</w:t>
-      </w:r>
-      <w:proofErr w:type="spellStart"/>
-      <w:r>
-        <w:t>edy</w:t>
-      </w:r>
-      <w:proofErr w:type="spellEnd"/>
-      <w:r>
-        <w:t xml:space="preserve"> </w:t>
+        <w:t xml:space="preserve"> wtedy </w:t>
       </w:r>
       <m:oMath>
         <m:r>
@@ -5211,7 +5313,7 @@
           <w:sz w:val="24"/>
         </w:rPr>
       </w:pPr>
-      <w:bookmarkStart w:id="20" w:name="_Toc405505642"/>
+      <w:bookmarkStart w:id="20" w:name="_Toc405569110"/>
       <w:r>
         <w:rPr>
           <w:sz w:val="24"/>
@@ -7869,7 +7971,7 @@
         <w:spacing w:line="360" w:lineRule="auto"/>
         <w:jc w:val="both"/>
       </w:pPr>
-      <w:bookmarkStart w:id="23" w:name="_Toc405505643"/>
+      <w:bookmarkStart w:id="23" w:name="_Toc405569111"/>
       <w:r>
         <w:rPr>
           <w:sz w:val="24"/>
@@ -8006,7 +8108,7 @@
         <w:spacing w:line="360" w:lineRule="auto"/>
         <w:jc w:val="both"/>
       </w:pPr>
-      <w:bookmarkStart w:id="24" w:name="_Toc405505644"/>
+      <w:bookmarkStart w:id="24" w:name="_Toc405569112"/>
       <w:r>
         <w:rPr>
           <w:sz w:val="24"/>
@@ -8037,6 +8139,32 @@
       <w:r>
         <w:t xml:space="preserve"> Metody te można podzielić na dwie grupy, metody deterministyczne oraz niedeterministyczne, gdzie operacje losowe są istotnym elementem.</w:t>
       </w:r>
+      <w:sdt>
+        <w:sdtPr>
+          <w:id w:val="1645072890"/>
+          <w:citation/>
+        </w:sdtPr>
+        <w:sdtContent>
+          <w:r>
+            <w:fldChar w:fldCharType="begin"/>
+          </w:r>
+          <w:r>
+            <w:instrText xml:space="preserve"> CITATION Nie99 \l 1045 </w:instrText>
+          </w:r>
+          <w:r>
+            <w:fldChar w:fldCharType="separate"/>
+          </w:r>
+          <w:r>
+            <w:rPr>
+              <w:noProof/>
+            </w:rPr>
+            <w:t xml:space="preserve"> (2)</w:t>
+          </w:r>
+          <w:r>
+            <w:fldChar w:fldCharType="end"/>
+          </w:r>
+        </w:sdtContent>
+      </w:sdt>
     </w:p>
     <w:p>
       <w:pPr>
@@ -8151,8 +8279,46 @@
         <w:pStyle w:val="Tekstpracy"/>
       </w:pPr>
       <w:r>
-        <w:t xml:space="preserve">Z dotychczasowych badań, zostało wykazane iż metody niedeterministyczne są o wiele szybsze od deterministycznych, jednak wymagają dużych zasobów komputera dlatego zalecane jest stosować programowanie równoległe. </w:t>
-      </w:r>
+        <w:t xml:space="preserve">Z dotychczasowych badań, zostało wykazane iż metody niedeterministyczne są o wiele szybsze od deterministycznych, jednak wymagają dużych zasobów komputera dlatego zalecane jest </w:t>
+      </w:r>
+      <w:r>
+        <w:t>stosowanie programowania</w:t>
+      </w:r>
+      <w:r>
+        <w:t xml:space="preserve"> </w:t>
+      </w:r>
+      <w:r>
+        <w:t>równoległego</w:t>
+      </w:r>
+      <w:r>
+        <w:t xml:space="preserve">. </w:t>
+      </w:r>
+      <w:sdt>
+        <w:sdtPr>
+          <w:id w:val="586736640"/>
+          <w:citation/>
+        </w:sdtPr>
+        <w:sdtContent>
+          <w:r>
+            <w:fldChar w:fldCharType="begin"/>
+          </w:r>
+          <w:r>
+            <w:instrText xml:space="preserve"> CITATION Nie99 \l 1045 </w:instrText>
+          </w:r>
+          <w:r>
+            <w:fldChar w:fldCharType="separate"/>
+          </w:r>
+          <w:r>
+            <w:rPr>
+              <w:noProof/>
+            </w:rPr>
+            <w:t>(2)</w:t>
+          </w:r>
+          <w:r>
+            <w:fldChar w:fldCharType="end"/>
+          </w:r>
+        </w:sdtContent>
+      </w:sdt>
     </w:p>
     <w:p>
       <w:pPr>
@@ -8183,7 +8349,7 @@
           <w:sz w:val="24"/>
         </w:rPr>
       </w:pPr>
-      <w:bookmarkStart w:id="25" w:name="_Toc405505645"/>
+      <w:bookmarkStart w:id="25" w:name="_Toc405569113"/>
       <w:r>
         <w:rPr>
           <w:sz w:val="24"/>
@@ -8206,7 +8372,7 @@
         <w:spacing w:line="360" w:lineRule="auto"/>
         <w:jc w:val="both"/>
       </w:pPr>
-      <w:bookmarkStart w:id="26" w:name="_Toc405505646"/>
+      <w:bookmarkStart w:id="26" w:name="_Toc405569114"/>
       <w:r>
         <w:rPr>
           <w:sz w:val="24"/>
@@ -8292,6 +8458,9 @@
       </w:r>
       <w:r>
         <w:t xml:space="preserve"> </w:t>
+      </w:r>
+      <w:r>
+        <w:t xml:space="preserve">Jest to narzędzie używane głównie przez analityków oraz statystyków. </w:t>
       </w:r>
     </w:p>
     <w:p>
@@ -8306,7 +8475,7 @@
         <w:spacing w:line="360" w:lineRule="auto"/>
         <w:jc w:val="both"/>
       </w:pPr>
-      <w:bookmarkStart w:id="27" w:name="_Toc405505647"/>
+      <w:bookmarkStart w:id="27" w:name="_Toc405569115"/>
       <w:r>
         <w:rPr>
           <w:sz w:val="24"/>
@@ -8345,7 +8514,13 @@
       </w:r>
       <w:proofErr w:type="spellEnd"/>
       <w:r>
-        <w:t xml:space="preserve"> jest z rodzimy języków funkcyjnych, sam </w:t>
+        <w:t xml:space="preserve"> jest </w:t>
+      </w:r>
+      <w:r>
+        <w:t xml:space="preserve">językiem programowania </w:t>
+      </w:r>
+      <w:r>
+        <w:t xml:space="preserve">z rodzimy języków funkcyjnych, sam </w:t>
       </w:r>
       <w:proofErr w:type="spellStart"/>
       <w:r>
@@ -8353,7 +8528,7 @@
       </w:r>
       <w:proofErr w:type="spellEnd"/>
       <w:r>
-        <w:t xml:space="preserve"> jest językiem czysto funkcyjnym. </w:t>
+        <w:t xml:space="preserve"> czysto funkcyjny. </w:t>
       </w:r>
       <w:r>
         <w:t>Język ten</w:t>
@@ -8667,10 +8842,19 @@
         <w:t xml:space="preserve">ponieważ </w:t>
       </w:r>
       <w:r>
+        <w:t xml:space="preserve">nie </w:t>
+      </w:r>
+      <w:r>
         <w:t xml:space="preserve">mamy możliwości </w:t>
       </w:r>
       <w:r>
-        <w:t>zmieniać stanów istniejących zmiennych.</w:t>
+        <w:t>zmieniać stanów istniejących zmiennych</w:t>
+      </w:r>
+      <w:r>
+        <w:t xml:space="preserve"> musimy wynik zwrócić jako nowy obiekt</w:t>
+      </w:r>
+      <w:r>
+        <w:t>.</w:t>
       </w:r>
     </w:p>
     <w:p>
@@ -8678,6 +8862,7 @@
         <w:pStyle w:val="Tekstpracy"/>
       </w:pPr>
       <w:r>
+        <w:lastRenderedPageBreak/>
         <w:t xml:space="preserve">Ponadto </w:t>
       </w:r>
       <w:r>
@@ -8690,8 +8875,57 @@
         <w:t>programów równolegle</w:t>
       </w:r>
       <w:r>
-        <w:t xml:space="preserve"> oraz współbieżne, na potrzeby mojego projektu inżynierskiego algorytm będzie tylko zrównoleglony bez zarządzania wątkami jak to się ma przy programowaniu współbieżnym. (do sprawdzenia!!!!)</w:t>
-      </w:r>
+        <w:t xml:space="preserve"> używając pamięci dzielonej</w:t>
+      </w:r>
+      <w:r>
+        <w:t xml:space="preserve"> oraz współbieżne</w:t>
+      </w:r>
+      <w:r>
+        <w:t xml:space="preserve"> </w:t>
+      </w:r>
+      <w:sdt>
+        <w:sdtPr>
+          <w:id w:val="717857245"/>
+          <w:citation/>
+        </w:sdtPr>
+        <w:sdtContent>
+          <w:r>
+            <w:fldChar w:fldCharType="begin"/>
+          </w:r>
+          <w:r>
+            <w:instrText xml:space="preserve"> CITATION has \l 1045 </w:instrText>
+          </w:r>
+          <w:r>
+            <w:fldChar w:fldCharType="separate"/>
+          </w:r>
+          <w:r>
+            <w:rPr>
+              <w:noProof/>
+            </w:rPr>
+            <w:t>(3)</w:t>
+          </w:r>
+          <w:r>
+            <w:fldChar w:fldCharType="end"/>
+          </w:r>
+        </w:sdtContent>
+      </w:sdt>
+      <w:r>
+        <w:t xml:space="preserve">, na potrzeby mojego projektu inżynierskiego algorytm będzie </w:t>
+      </w:r>
+      <w:r>
+        <w:t>napisany</w:t>
+      </w:r>
+      <w:r>
+        <w:t xml:space="preserve"> </w:t>
+      </w:r>
+      <w:r>
+        <w:t>równolegle.</w:t>
+      </w:r>
+    </w:p>
+    <w:p>
+      <w:pPr>
+        <w:pStyle w:val="Tekstpracy"/>
+      </w:pPr>
     </w:p>
     <w:p>
       <w:pPr>
@@ -8699,12 +8933,11 @@
         <w:spacing w:line="360" w:lineRule="auto"/>
         <w:jc w:val="both"/>
       </w:pPr>
-      <w:bookmarkStart w:id="28" w:name="_Toc405505648"/>
+      <w:bookmarkStart w:id="28" w:name="_Toc405569116"/>
       <w:r>
         <w:rPr>
           <w:sz w:val="24"/>
         </w:rPr>
-        <w:lastRenderedPageBreak/>
         <w:t>2.</w:t>
       </w:r>
       <w:r>
@@ -8737,6 +8970,9 @@
       <w:pPr>
         <w:pStyle w:val="Tekstpracy"/>
       </w:pPr>
+      <w:r>
+        <w:t xml:space="preserve">Jak zostało wspomniane wcześniej </w:t>
+      </w:r>
       <w:proofErr w:type="spellStart"/>
       <w:r>
         <w:t>Haskell</w:t>
@@ -8750,6 +8986,9 @@
       </w:r>
       <w:r>
         <w:t xml:space="preserve"> równoległe </w:t>
+      </w:r>
+      <w:r>
+        <w:t xml:space="preserve">trzeba nadmienić że jest możliwość programowanie równoległego </w:t>
       </w:r>
       <w:r>
         <w:t>dla</w:t>
@@ -8809,7 +9048,16 @@
         <w:pStyle w:val="Tekstpracy"/>
       </w:pPr>
       <w:r>
-        <w:t xml:space="preserve">Temat programowania równoległego można traktować jako kontrargument na aktualne limity w częstotliwości </w:t>
+        <w:t>Programowanie</w:t>
+      </w:r>
+      <w:r>
+        <w:t xml:space="preserve"> </w:t>
+      </w:r>
+      <w:r>
+        <w:t xml:space="preserve">równoległe </w:t>
+      </w:r>
+      <w:r>
+        <w:t xml:space="preserve">można traktować jako kontrargument na aktualne limity w częstotliwości </w:t>
       </w:r>
       <w:r>
         <w:t>taktowania</w:t>
@@ -8818,18 +9066,341 @@
         <w:t xml:space="preserve"> </w:t>
       </w:r>
       <w:r>
-        <w:t>procesora, oraz brak postępu w tym temacie</w:t>
-      </w:r>
-      <w:r>
-        <w:t>.</w:t>
+        <w:t xml:space="preserve">procesora, oraz brak postępu w </w:t>
+      </w:r>
+      <w:r>
+        <w:t>tej dziedzinie.</w:t>
+      </w:r>
+      <w:r>
+        <w:t xml:space="preserve"> Z</w:t>
+      </w:r>
+      <w:r>
+        <w:t>apewnia nam przyspieszenie obliczeń sekwencyjnych</w:t>
+      </w:r>
+      <w:r>
+        <w:t xml:space="preserve"> oraz w pełni wykorzystanie zasobów komputera, od kilku lat standardem produkcyjnym są procesory kilku rdzeniowe.</w:t>
       </w:r>
     </w:p>
     <w:p>
       <w:pPr>
         <w:pStyle w:val="Tekstpracy"/>
       </w:pPr>
-      <w:r>
-        <w:t>Programowanie równoległe zapewnia nam przyspieszenie obliczeń sekwencyjnych</w:t>
+    </w:p>
+    <w:p>
+      <w:pPr>
+        <w:pStyle w:val="Nagwek3"/>
+        <w:jc w:val="left"/>
+        <w:rPr>
+          <w:sz w:val="24"/>
+        </w:rPr>
+      </w:pPr>
+      <w:r>
+        <w:rPr>
+          <w:sz w:val="24"/>
+        </w:rPr>
+        <w:t>2.5.1 Działanie programu zrównoleglonego na CPU</w:t>
+      </w:r>
+    </w:p>
+    <w:p/>
+    <w:p>
+      <w:pPr>
+        <w:pStyle w:val="Tekstpracy"/>
+      </w:pPr>
+      <w:r>
+        <w:t>Przy programowaniu równoległym</w:t>
+      </w:r>
+      <w:r>
+        <w:t xml:space="preserve"> na CPU</w:t>
+      </w:r>
+      <w:r>
+        <w:t xml:space="preserve">, gdzie jedyną jednostką obliczeniową jest CPU, </w:t>
+      </w:r>
+      <w:r>
+        <w:t xml:space="preserve">należy wspomnieć </w:t>
+      </w:r>
+      <w:r>
+        <w:t>o</w:t>
+      </w:r>
+      <w:r>
+        <w:t xml:space="preserve"> „</w:t>
+      </w:r>
+      <w:proofErr w:type="spellStart"/>
+      <w:r>
+        <w:t>Shared</w:t>
+      </w:r>
+      <w:proofErr w:type="spellEnd"/>
+      <w:r>
+        <w:t xml:space="preserve"> Memory </w:t>
+      </w:r>
+      <w:proofErr w:type="spellStart"/>
+      <w:r>
+        <w:t>Multiprocessors</w:t>
+      </w:r>
+      <w:proofErr w:type="spellEnd"/>
+      <w:r>
+        <w:t>”</w:t>
+      </w:r>
+      <w:r>
+        <w:t xml:space="preserve"> </w:t>
+      </w:r>
+      <w:r>
+        <w:t>(SMP),</w:t>
+      </w:r>
+      <w:r>
+        <w:t xml:space="preserve"> współdzielonej pamięci wykorzystywanej </w:t>
+      </w:r>
+      <w:r>
+        <w:t>przez wiele procesorów</w:t>
+      </w:r>
+    </w:p>
+    <w:p>
+      <w:pPr>
+        <w:keepNext/>
+      </w:pPr>
+      <w:r>
+        <w:rPr>
+          <w:noProof/>
+          <w:lang w:val="en-GB" w:eastAsia="en-GB"/>
+        </w:rPr>
+        <w:drawing>
+          <wp:inline distT="0" distB="0" distL="0" distR="0" wp14:anchorId="456535F7" wp14:editId="56D4204B">
+            <wp:extent cx="5398770" cy="2324100"/>
+            <wp:effectExtent l="0" t="0" r="0" b="0"/>
+            <wp:docPr id="9" name="Obraz 9"/>
+            <wp:cNvGraphicFramePr>
+              <a:graphicFrameLocks xmlns:a="http://schemas.openxmlformats.org/drawingml/2006/main" noChangeAspect="1"/>
+            </wp:cNvGraphicFramePr>
+            <a:graphic xmlns:a="http://schemas.openxmlformats.org/drawingml/2006/main">
+              <a:graphicData uri="http://schemas.openxmlformats.org/drawingml/2006/picture">
+                <pic:pic xmlns:pic="http://schemas.openxmlformats.org/drawingml/2006/picture">
+                  <pic:nvPicPr>
+                    <pic:cNvPr id="9" name="Shared_memory.png"/>
+                    <pic:cNvPicPr/>
+                  </pic:nvPicPr>
+                  <pic:blipFill>
+                    <a:blip r:embed="rId12">
+                      <a:extLst>
+                        <a:ext uri="{28A0092B-C50C-407E-A947-70E740481C1C}">
+                          <a14:useLocalDpi xmlns:a14="http://schemas.microsoft.com/office/drawing/2010/main" val="0"/>
+                        </a:ext>
+                      </a:extLst>
+                    </a:blip>
+                    <a:stretch>
+                      <a:fillRect/>
+                    </a:stretch>
+                  </pic:blipFill>
+                  <pic:spPr>
+                    <a:xfrm>
+                      <a:off x="0" y="0"/>
+                      <a:ext cx="5398770" cy="2324100"/>
+                    </a:xfrm>
+                    <a:prstGeom prst="rect">
+                      <a:avLst/>
+                    </a:prstGeom>
+                  </pic:spPr>
+                </pic:pic>
+              </a:graphicData>
+            </a:graphic>
+          </wp:inline>
+        </w:drawing>
+      </w:r>
+    </w:p>
+    <w:p>
+      <w:pPr>
+        <w:pStyle w:val="Styl1"/>
+      </w:pPr>
+      <w:r>
+        <w:t xml:space="preserve">Rysunek </w:t>
+      </w:r>
+      <w:fldSimple w:instr=" SEQ Rysunek \* ARABIC ">
+        <w:r>
+          <w:rPr>
+            <w:noProof/>
+          </w:rPr>
+          <w:t>5</w:t>
+        </w:r>
+      </w:fldSimple>
+      <w:r>
+        <w:t xml:space="preserve"> </w:t>
+      </w:r>
+      <w:r>
+        <w:t>Współdzielony dostęp do pamięci przez trzy procesory</w:t>
+      </w:r>
+    </w:p>
+    <w:p>
+      <w:pPr>
+        <w:pStyle w:val="Tekstpracy"/>
+      </w:pPr>
+      <w:r>
+        <w:t xml:space="preserve">Zazwyczaj pamięć dzielona jest to pamięć do której jest możliwość jednoczesnego korzystania przez wiele procesorów, gdy mówi się o pamięci dzielonej najczęściej ma się namyśli </w:t>
+      </w:r>
+      <w:r>
+        <w:t xml:space="preserve">ją </w:t>
+      </w:r>
+      <w:r>
+        <w:t>jako duży blok danych zaalokowany w pamięci RAM, do którego dostęp może posiadać wiele procesorów tak jak jest to ukazane na obrazku powyżej.</w:t>
+      </w:r>
+    </w:p>
+    <w:p>
+      <w:pPr>
+        <w:pStyle w:val="Tekstpracy"/>
+      </w:pPr>
+      <w:r>
+        <w:lastRenderedPageBreak/>
+        <w:t xml:space="preserve">Dodatkową zaletą jest </w:t>
+      </w:r>
+      <w:r>
+        <w:t xml:space="preserve">to iż komunikacja pomiędzy procesorami </w:t>
+      </w:r>
+      <w:r>
+        <w:t>może być szybka tak jak dostęp do pamięci w tej samej lokalizacji.</w:t>
+      </w:r>
+    </w:p>
+    <w:p>
+      <w:pPr>
+        <w:pStyle w:val="Tekstpracy"/>
+      </w:pPr>
+      <w:r>
+        <w:t>Zastosowanie pamięci dzielonej jest o wiele tańszym rozwiązaniem oraz prostszym w porównaniu do pamięci rozproszonej, jednak ogranicza nas to do kilkudziesięciu procesorów, gdy w przypadku  pamięci rozproszonej tych procesorów może być nawet kilka tysięcy.</w:t>
+      </w:r>
+    </w:p>
+    <w:p>
+      <w:pPr>
+        <w:pStyle w:val="Tekstpracy"/>
+      </w:pPr>
+    </w:p>
+    <w:p>
+      <w:pPr>
+        <w:pStyle w:val="Nagwek3"/>
+        <w:jc w:val="left"/>
+        <w:rPr>
+          <w:sz w:val="24"/>
+        </w:rPr>
+      </w:pPr>
+      <w:r>
+        <w:rPr>
+          <w:sz w:val="24"/>
+        </w:rPr>
+        <w:t>2.5.2 Działanie programu zrównoleglonego na GPU</w:t>
+      </w:r>
+    </w:p>
+    <w:p>
+      <w:pPr>
+        <w:pStyle w:val="Tekstpracy"/>
+      </w:pPr>
+    </w:p>
+    <w:p>
+      <w:pPr>
+        <w:pStyle w:val="Tekstpracy"/>
+      </w:pPr>
+      <w:r>
+        <w:t xml:space="preserve">W tym przypadku </w:t>
+      </w:r>
+      <w:r>
+        <w:t xml:space="preserve">w obliczeniach biorą udział </w:t>
+      </w:r>
+      <w:r>
+        <w:t>dwa</w:t>
+      </w:r>
+      <w:r>
+        <w:t xml:space="preserve"> rodzaje jednostek obliczeniowych, GPU oraz CPU.</w:t>
+      </w:r>
+    </w:p>
+    <w:p>
+      <w:pPr>
+        <w:keepNext/>
+      </w:pPr>
+      <w:r>
+        <w:rPr>
+          <w:noProof/>
+          <w:lang w:val="en-GB" w:eastAsia="en-GB"/>
+        </w:rPr>
+        <w:drawing>
+          <wp:inline distT="0" distB="0" distL="0" distR="0" wp14:anchorId="2B868011" wp14:editId="61EBE125">
+            <wp:extent cx="5398770" cy="2630805"/>
+            <wp:effectExtent l="0" t="0" r="0" b="0"/>
+            <wp:docPr id="13" name="Obraz 13"/>
+            <wp:cNvGraphicFramePr>
+              <a:graphicFrameLocks xmlns:a="http://schemas.openxmlformats.org/drawingml/2006/main" noChangeAspect="1"/>
+            </wp:cNvGraphicFramePr>
+            <a:graphic xmlns:a="http://schemas.openxmlformats.org/drawingml/2006/main">
+              <a:graphicData uri="http://schemas.openxmlformats.org/drawingml/2006/picture">
+                <pic:pic xmlns:pic="http://schemas.openxmlformats.org/drawingml/2006/picture">
+                  <pic:nvPicPr>
+                    <pic:cNvPr id="13" name="cuda_example_processing.png"/>
+                    <pic:cNvPicPr/>
+                  </pic:nvPicPr>
+                  <pic:blipFill>
+                    <a:blip r:embed="rId13">
+                      <a:extLst>
+                        <a:ext uri="{28A0092B-C50C-407E-A947-70E740481C1C}">
+                          <a14:useLocalDpi xmlns:a14="http://schemas.microsoft.com/office/drawing/2010/main" val="0"/>
+                        </a:ext>
+                      </a:extLst>
+                    </a:blip>
+                    <a:stretch>
+                      <a:fillRect/>
+                    </a:stretch>
+                  </pic:blipFill>
+                  <pic:spPr>
+                    <a:xfrm>
+                      <a:off x="0" y="0"/>
+                      <a:ext cx="5398770" cy="2630805"/>
+                    </a:xfrm>
+                    <a:prstGeom prst="rect">
+                      <a:avLst/>
+                    </a:prstGeom>
+                  </pic:spPr>
+                </pic:pic>
+              </a:graphicData>
+            </a:graphic>
+          </wp:inline>
+        </w:drawing>
+      </w:r>
+    </w:p>
+    <w:p>
+      <w:pPr>
+        <w:pStyle w:val="Styl1"/>
+      </w:pPr>
+      <w:r>
+        <w:t xml:space="preserve">Rysunek </w:t>
+      </w:r>
+      <w:fldSimple w:instr=" SEQ Rysunek \* ARABIC ">
+        <w:r>
+          <w:rPr>
+            <w:noProof/>
+          </w:rPr>
+          <w:t>6</w:t>
+        </w:r>
+      </w:fldSimple>
+      <w:r>
+        <w:t xml:space="preserve"> Zasada przetwarzania danych przez GPU</w:t>
+      </w:r>
+    </w:p>
+    <w:p>
+      <w:pPr>
+        <w:pStyle w:val="Tekstpracy"/>
+      </w:pPr>
+      <w:r>
+        <w:t xml:space="preserve">Działanie jest bardzo proste najpierw musimy zaalokować pamięć na CPU a następnie </w:t>
+      </w:r>
+      <w:r>
+        <w:t>częściami</w:t>
+      </w:r>
+      <w:r>
+        <w:t xml:space="preserve"> przesyłamy dane do pamięci karty graficznej, następnie </w:t>
+      </w:r>
+      <w:r>
+        <w:t>procesory karty graficznej</w:t>
+      </w:r>
+      <w:r>
+        <w:t xml:space="preserve"> </w:t>
+      </w:r>
+      <w:r>
+        <w:t>wykonują obliczenia i zwracają</w:t>
+      </w:r>
+      <w:r>
+        <w:t xml:space="preserve"> wynik który jest wysyłany na CPU.</w:t>
       </w:r>
       <w:bookmarkStart w:id="29" w:name="_GoBack"/>
       <w:bookmarkEnd w:id="29"/>
@@ -8841,57 +9412,13 @@
     </w:p>
     <w:p>
       <w:pPr>
-        <w:spacing w:line="360" w:lineRule="auto"/>
-        <w:ind w:left="360"/>
-        <w:jc w:val="both"/>
-        <w:rPr>
-          <w:sz w:val="24"/>
-        </w:rPr>
-      </w:pPr>
-      <w:r>
-        <w:rPr>
-          <w:sz w:val="24"/>
-        </w:rPr>
-        <w:t>//</w:t>
-      </w:r>
-      <w:r>
-        <w:rPr>
-          <w:sz w:val="24"/>
-        </w:rPr>
-        <w:t>Równoległe – oznacza to że nasz program będzie pracował na wielu procesorach jeśli takowe komputer posiada, zazwyczaj zrównoleglanie odbywa się „nie widocznie” oraz bez większych zmian implementacyjnych.</w:t>
-      </w:r>
-    </w:p>
-    <w:p>
-      <w:pPr>
-        <w:spacing w:line="360" w:lineRule="auto"/>
-        <w:ind w:left="360"/>
-        <w:jc w:val="both"/>
-        <w:rPr>
-          <w:sz w:val="24"/>
-        </w:rPr>
-      </w:pPr>
-      <w:r>
-        <w:rPr>
-          <w:sz w:val="24"/>
-        </w:rPr>
-        <w:t xml:space="preserve">Współbieżne – cos </w:t>
-      </w:r>
-    </w:p>
-    <w:p>
-      <w:pPr>
-        <w:spacing w:line="360" w:lineRule="auto"/>
-        <w:ind w:firstLine="708"/>
-        <w:jc w:val="both"/>
-      </w:pPr>
-    </w:p>
-    <w:p>
-      <w:pPr>
         <w:suppressAutoHyphens w:val="0"/>
         <w:rPr>
           <w:b/>
           <w:sz w:val="28"/>
         </w:rPr>
       </w:pPr>
+      <w:bookmarkStart w:id="30" w:name="_Toc405569117"/>
       <w:r>
         <w:rPr>
           <w:b/>
@@ -8908,7 +9435,6 @@
           <w:b/>
         </w:rPr>
       </w:pPr>
-      <w:bookmarkStart w:id="30" w:name="_Toc405505649"/>
       <w:r>
         <w:rPr>
           <w:b/>
@@ -8945,7 +9471,7 @@
           <w:sz w:val="24"/>
         </w:rPr>
       </w:pPr>
-      <w:bookmarkStart w:id="31" w:name="_Toc405505650"/>
+      <w:bookmarkStart w:id="31" w:name="_Toc405569118"/>
       <w:r>
         <w:rPr>
           <w:sz w:val="24"/>
@@ -9096,6 +9622,7 @@
           <w:sz w:val="24"/>
         </w:rPr>
       </w:pPr>
+      <w:bookmarkStart w:id="32" w:name="_Toc405569119"/>
       <w:r>
         <w:rPr>
           <w:sz w:val="24"/>
@@ -9115,6 +9642,7 @@
         </w:rPr>
         <w:t>Azure</w:t>
       </w:r>
+      <w:bookmarkEnd w:id="32"/>
       <w:proofErr w:type="spellEnd"/>
       <w:r>
         <w:rPr>
@@ -9185,7 +9713,7 @@
         </w:rPr>
         <w:lastRenderedPageBreak/>
         <w:drawing>
-          <wp:inline distT="0" distB="0" distL="0" distR="0">
+          <wp:inline distT="0" distB="0" distL="0" distR="0" wp14:anchorId="4A1C6A79" wp14:editId="3F2D7C26">
             <wp:extent cx="5398770" cy="2440940"/>
             <wp:effectExtent l="0" t="0" r="0" b="0"/>
             <wp:docPr id="4" name="Obraz 4"/>
@@ -9200,7 +9728,7 @@
                     <pic:cNvPicPr/>
                   </pic:nvPicPr>
                   <pic:blipFill>
-                    <a:blip r:embed="rId12">
+                    <a:blip r:embed="rId14">
                       <a:extLst>
                         <a:ext uri="{28A0092B-C50C-407E-A947-70E740481C1C}">
                           <a14:useLocalDpi xmlns:a14="http://schemas.microsoft.com/office/drawing/2010/main" val="0"/>
@@ -9247,7 +9775,7 @@
         <w:rPr>
           <w:noProof/>
         </w:rPr>
-        <w:t>5</w:t>
+        <w:t>7</w:t>
       </w:r>
       <w:r>
         <w:fldChar w:fldCharType="end"/>
@@ -9320,7 +9848,7 @@
         <w:spacing w:line="360" w:lineRule="auto"/>
         <w:jc w:val="both"/>
       </w:pPr>
-      <w:bookmarkStart w:id="32" w:name="_Toc405505651"/>
+      <w:bookmarkStart w:id="33" w:name="_Toc405569120"/>
       <w:r>
         <w:rPr>
           <w:b/>
@@ -9333,7 +9861,7 @@
         </w:rPr>
         <w:t>4 Badania</w:t>
       </w:r>
-      <w:bookmarkEnd w:id="32"/>
+      <w:bookmarkEnd w:id="33"/>
     </w:p>
     <w:p>
       <w:pPr>
@@ -9921,7 +10449,7 @@
         <w:spacing w:line="360" w:lineRule="auto"/>
         <w:jc w:val="both"/>
       </w:pPr>
-      <w:bookmarkStart w:id="33" w:name="_Toc405505652"/>
+      <w:bookmarkStart w:id="34" w:name="_Toc405569121"/>
       <w:r>
         <w:rPr>
           <w:sz w:val="24"/>
@@ -9940,7 +10468,7 @@
         </w:rPr>
         <w:t>adanie implementacji w języku R</w:t>
       </w:r>
-      <w:bookmarkEnd w:id="33"/>
+      <w:bookmarkEnd w:id="34"/>
       <w:r>
         <w:rPr>
           <w:sz w:val="24"/>
@@ -10056,7 +10584,7 @@
           <w:lang w:val="en-GB" w:eastAsia="en-GB"/>
         </w:rPr>
         <w:drawing>
-          <wp:inline distT="0" distB="0" distL="0" distR="0" wp14:anchorId="535949EF" wp14:editId="237637AF">
+          <wp:inline distT="0" distB="0" distL="0" distR="0" wp14:anchorId="4F008FA0" wp14:editId="6392D473">
             <wp:extent cx="5398770" cy="1831340"/>
             <wp:effectExtent l="0" t="0" r="0" b="0"/>
             <wp:docPr id="10" name="Obraz 10"/>
@@ -10071,7 +10599,7 @@
                     <pic:cNvPicPr/>
                   </pic:nvPicPr>
                   <pic:blipFill>
-                    <a:blip r:embed="rId13">
+                    <a:blip r:embed="rId15">
                       <a:extLst>
                         <a:ext uri="{28A0092B-C50C-407E-A947-70E740481C1C}">
                           <a14:useLocalDpi xmlns:a14="http://schemas.microsoft.com/office/drawing/2010/main" val="0"/>
@@ -10103,7 +10631,7 @@
         <w:pStyle w:val="Legenda"/>
         <w:jc w:val="center"/>
       </w:pPr>
-      <w:bookmarkStart w:id="34" w:name="_Toc405163538"/>
+      <w:bookmarkStart w:id="35" w:name="_Toc405163538"/>
       <w:r>
         <w:t xml:space="preserve">Rysunek </w:t>
       </w:r>
@@ -10120,7 +10648,7 @@
         <w:rPr>
           <w:noProof/>
         </w:rPr>
-        <w:t>6</w:t>
+        <w:t>8</w:t>
       </w:r>
       <w:r>
         <w:fldChar w:fldCharType="end"/>
@@ -10128,7 +10656,7 @@
       <w:r>
         <w:t xml:space="preserve"> Wykorzystanie procesora podczas uruchomionego programu napisanego w R</w:t>
       </w:r>
-      <w:bookmarkEnd w:id="34"/>
+      <w:bookmarkEnd w:id="35"/>
     </w:p>
     <w:p>
       <w:pPr>
@@ -10164,7 +10692,7 @@
         <w:spacing w:line="360" w:lineRule="auto"/>
         <w:jc w:val="both"/>
       </w:pPr>
-      <w:bookmarkStart w:id="35" w:name="_Toc405505653"/>
+      <w:bookmarkStart w:id="36" w:name="_Toc405569122"/>
       <w:r>
         <w:rPr>
           <w:sz w:val="24"/>
@@ -10197,7 +10725,7 @@
         </w:rPr>
         <w:t>Haskell</w:t>
       </w:r>
-      <w:bookmarkEnd w:id="35"/>
+      <w:bookmarkEnd w:id="36"/>
       <w:proofErr w:type="spellEnd"/>
     </w:p>
     <w:p>
@@ -10266,7 +10794,7 @@
           <w:lang w:val="en-GB" w:eastAsia="en-GB"/>
         </w:rPr>
         <w:drawing>
-          <wp:inline distT="0" distB="0" distL="0" distR="0" wp14:anchorId="0942F098" wp14:editId="6814BDA6">
+          <wp:inline distT="0" distB="0" distL="0" distR="0" wp14:anchorId="12ED2C20" wp14:editId="2FC29421">
             <wp:extent cx="5398770" cy="1831340"/>
             <wp:effectExtent l="0" t="0" r="0" b="0"/>
             <wp:docPr id="11" name="Obraz 11"/>
@@ -10281,7 +10809,7 @@
                     <pic:cNvPicPr/>
                   </pic:nvPicPr>
                   <pic:blipFill>
-                    <a:blip r:embed="rId14">
+                    <a:blip r:embed="rId16">
                       <a:extLst>
                         <a:ext uri="{28A0092B-C50C-407E-A947-70E740481C1C}">
                           <a14:useLocalDpi xmlns:a14="http://schemas.microsoft.com/office/drawing/2010/main" val="0"/>
@@ -10313,7 +10841,7 @@
         <w:pStyle w:val="Legenda"/>
         <w:jc w:val="center"/>
       </w:pPr>
-      <w:bookmarkStart w:id="36" w:name="_Toc405163539"/>
+      <w:bookmarkStart w:id="37" w:name="_Toc405163539"/>
       <w:r>
         <w:t xml:space="preserve">Rysunek </w:t>
       </w:r>
@@ -10330,7 +10858,7 @@
         <w:rPr>
           <w:noProof/>
         </w:rPr>
-        <w:t>7</w:t>
+        <w:t>9</w:t>
       </w:r>
       <w:r>
         <w:fldChar w:fldCharType="end"/>
@@ -10346,7 +10874,7 @@
       <w:r>
         <w:t>, bez zrównoleglenia</w:t>
       </w:r>
-      <w:bookmarkEnd w:id="36"/>
+      <w:bookmarkEnd w:id="37"/>
     </w:p>
     <w:p>
       <w:pPr>
@@ -10405,7 +10933,7 @@
           <w:lang w:val="en-GB" w:eastAsia="en-GB"/>
         </w:rPr>
         <w:drawing>
-          <wp:inline distT="0" distB="0" distL="0" distR="0" wp14:anchorId="7EBC7F9D" wp14:editId="2078A2F9">
+          <wp:inline distT="0" distB="0" distL="0" distR="0" wp14:anchorId="56B97AEC" wp14:editId="24AD8DC5">
             <wp:extent cx="5398770" cy="1068705"/>
             <wp:effectExtent l="0" t="0" r="0" b="0"/>
             <wp:docPr id="12" name="Obraz 12"/>
@@ -10420,7 +10948,7 @@
                     <pic:cNvPicPr/>
                   </pic:nvPicPr>
                   <pic:blipFill>
-                    <a:blip r:embed="rId15">
+                    <a:blip r:embed="rId17">
                       <a:extLst>
                         <a:ext uri="{28A0092B-C50C-407E-A947-70E740481C1C}">
                           <a14:useLocalDpi xmlns:a14="http://schemas.microsoft.com/office/drawing/2010/main" val="0"/>
@@ -10452,7 +10980,7 @@
         <w:pStyle w:val="Legenda"/>
         <w:jc w:val="center"/>
       </w:pPr>
-      <w:bookmarkStart w:id="37" w:name="_Toc405163540"/>
+      <w:bookmarkStart w:id="38" w:name="_Toc405163540"/>
       <w:r>
         <w:t xml:space="preserve">Rysunek </w:t>
       </w:r>
@@ -10469,7 +10997,7 @@
         <w:rPr>
           <w:noProof/>
         </w:rPr>
-        <w:t>8</w:t>
+        <w:t>10</w:t>
       </w:r>
       <w:r>
         <w:fldChar w:fldCharType="end"/>
@@ -10481,7 +11009,7 @@
       <w:r>
         <w:t>threadscope</w:t>
       </w:r>
-      <w:bookmarkEnd w:id="37"/>
+      <w:bookmarkEnd w:id="38"/>
       <w:proofErr w:type="spellEnd"/>
     </w:p>
     <w:p>
@@ -10523,7 +11051,7 @@
         <w:spacing w:line="360" w:lineRule="auto"/>
         <w:jc w:val="both"/>
       </w:pPr>
-      <w:bookmarkStart w:id="38" w:name="_Toc405505654"/>
+      <w:bookmarkStart w:id="39" w:name="_Toc405569123"/>
       <w:r>
         <w:rPr>
           <w:sz w:val="24"/>
@@ -10545,7 +11073,7 @@
         </w:rPr>
         <w:t xml:space="preserve"> zrównoleglone na CPU</w:t>
       </w:r>
-      <w:bookmarkEnd w:id="38"/>
+      <w:bookmarkEnd w:id="39"/>
     </w:p>
     <w:p>
       <w:pPr>
@@ -10699,7 +11227,7 @@
           <w:lang w:val="en-GB" w:eastAsia="en-GB"/>
         </w:rPr>
         <w:drawing>
-          <wp:inline distT="0" distB="0" distL="0" distR="0" wp14:anchorId="4F10E487" wp14:editId="561BE01D">
+          <wp:inline distT="0" distB="0" distL="0" distR="0" wp14:anchorId="312496D5" wp14:editId="63BB422B">
             <wp:extent cx="5398770" cy="1783715"/>
             <wp:effectExtent l="0" t="0" r="0" b="6985"/>
             <wp:docPr id="2" name="Obraz 2"/>
@@ -10714,7 +11242,7 @@
                     <pic:cNvPicPr/>
                   </pic:nvPicPr>
                   <pic:blipFill>
-                    <a:blip r:embed="rId16">
+                    <a:blip r:embed="rId18">
                       <a:extLst>
                         <a:ext uri="{28A0092B-C50C-407E-A947-70E740481C1C}">
                           <a14:useLocalDpi xmlns:a14="http://schemas.microsoft.com/office/drawing/2010/main" val="0"/>
@@ -10746,7 +11274,7 @@
         <w:pStyle w:val="Legenda"/>
         <w:jc w:val="center"/>
       </w:pPr>
-      <w:bookmarkStart w:id="39" w:name="_Toc405163541"/>
+      <w:bookmarkStart w:id="40" w:name="_Toc405163541"/>
       <w:r>
         <w:t xml:space="preserve">Rysunek </w:t>
       </w:r>
@@ -10763,7 +11291,7 @@
         <w:rPr>
           <w:noProof/>
         </w:rPr>
-        <w:t>9</w:t>
+        <w:t>11</w:t>
       </w:r>
       <w:r>
         <w:fldChar w:fldCharType="end"/>
@@ -10777,7 +11305,7 @@
         </w:rPr>
         <w:t xml:space="preserve"> zasobów procesorów przy zrównolegleniu</w:t>
       </w:r>
-      <w:bookmarkEnd w:id="39"/>
+      <w:bookmarkEnd w:id="40"/>
     </w:p>
     <w:p>
       <w:pPr>
@@ -10801,7 +11329,7 @@
         </w:rPr>
         <w:lastRenderedPageBreak/>
         <w:drawing>
-          <wp:inline distT="0" distB="0" distL="0" distR="0" wp14:anchorId="0671A6E9" wp14:editId="511CDB1C">
+          <wp:inline distT="0" distB="0" distL="0" distR="0" wp14:anchorId="21E64ED4" wp14:editId="1B6AE160">
             <wp:extent cx="5398770" cy="2084705"/>
             <wp:effectExtent l="0" t="0" r="0" b="0"/>
             <wp:docPr id="3" name="Obraz 3"/>
@@ -10816,7 +11344,7 @@
                     <pic:cNvPicPr/>
                   </pic:nvPicPr>
                   <pic:blipFill>
-                    <a:blip r:embed="rId17">
+                    <a:blip r:embed="rId19">
                       <a:extLst>
                         <a:ext uri="{28A0092B-C50C-407E-A947-70E740481C1C}">
                           <a14:useLocalDpi xmlns:a14="http://schemas.microsoft.com/office/drawing/2010/main" val="0"/>
@@ -10848,7 +11376,7 @@
         <w:pStyle w:val="Legenda"/>
         <w:jc w:val="center"/>
       </w:pPr>
-      <w:bookmarkStart w:id="40" w:name="_Toc405163542"/>
+      <w:bookmarkStart w:id="41" w:name="_Toc405163542"/>
       <w:r>
         <w:t xml:space="preserve">Rysunek </w:t>
       </w:r>
@@ -10865,7 +11393,7 @@
         <w:rPr>
           <w:noProof/>
         </w:rPr>
-        <w:t>10</w:t>
+        <w:t>12</w:t>
       </w:r>
       <w:r>
         <w:fldChar w:fldCharType="end"/>
@@ -10877,7 +11405,7 @@
       <w:r>
         <w:t>threadscope</w:t>
       </w:r>
-      <w:bookmarkEnd w:id="40"/>
+      <w:bookmarkEnd w:id="41"/>
       <w:proofErr w:type="spellEnd"/>
     </w:p>
     <w:p/>
@@ -10907,7 +11435,7 @@
           <w:b/>
         </w:rPr>
       </w:pPr>
-      <w:bookmarkStart w:id="41" w:name="_Toc405505655"/>
+      <w:bookmarkStart w:id="42" w:name="_Toc405569124"/>
       <w:r>
         <w:rPr>
           <w:b/>
@@ -10920,7 +11448,7 @@
         </w:rPr>
         <w:t>5 Podsumowanie</w:t>
       </w:r>
-      <w:bookmarkEnd w:id="41"/>
+      <w:bookmarkEnd w:id="42"/>
     </w:p>
     <w:p>
       <w:pPr>
@@ -10996,7 +11524,7 @@
           <w:sz w:val="24"/>
         </w:rPr>
       </w:pPr>
-      <w:bookmarkStart w:id="42" w:name="_Toc405505656"/>
+      <w:bookmarkStart w:id="43" w:name="_Toc405569125"/>
       <w:r>
         <w:rPr>
           <w:sz w:val="24"/>
@@ -11009,7 +11537,7 @@
         </w:rPr>
         <w:t xml:space="preserve"> oraz plany</w:t>
       </w:r>
-      <w:bookmarkEnd w:id="42"/>
+      <w:bookmarkEnd w:id="43"/>
       <w:r>
         <w:rPr>
           <w:sz w:val="24"/>
@@ -11040,28 +11568,170 @@
         <w:br w:type="page"/>
       </w:r>
     </w:p>
-    <w:p>
-      <w:pPr>
-        <w:pStyle w:val="Nagwek1"/>
-        <w:rPr>
-          <w:b/>
-        </w:rPr>
-      </w:pPr>
-      <w:bookmarkStart w:id="43" w:name="_Toc405505657"/>
-      <w:r>
-        <w:rPr>
-          <w:b/>
-        </w:rPr>
-        <w:lastRenderedPageBreak/>
-        <w:t>Bibliografia</w:t>
-      </w:r>
-      <w:bookmarkEnd w:id="43"/>
-    </w:p>
-    <w:p>
-      <w:r>
-        <w:t>TBC</w:t>
-      </w:r>
-    </w:p>
+    <w:sdt>
+      <w:sdtPr>
+        <w:id w:val="-801459914"/>
+        <w:docPartObj>
+          <w:docPartGallery w:val="Bibliographies"/>
+          <w:docPartUnique/>
+        </w:docPartObj>
+      </w:sdtPr>
+      <w:sdtEndPr>
+        <w:rPr>
+          <w:sz w:val="20"/>
+        </w:rPr>
+      </w:sdtEndPr>
+      <w:sdtContent>
+        <w:p>
+          <w:pPr>
+            <w:pStyle w:val="Nagwek1"/>
+            <w:rPr>
+              <w:b/>
+            </w:rPr>
+          </w:pPr>
+          <w:r>
+            <w:rPr>
+              <w:b/>
+            </w:rPr>
+            <w:t>Bibliografia</w:t>
+          </w:r>
+        </w:p>
+        <w:sdt>
+          <w:sdtPr>
+            <w:id w:val="111145805"/>
+            <w:bibliography/>
+          </w:sdtPr>
+          <w:sdtContent>
+            <w:p>
+              <w:pPr>
+                <w:pStyle w:val="Bibliografia"/>
+                <w:rPr>
+                  <w:noProof/>
+                  <w:sz w:val="24"/>
+                  <w:szCs w:val="24"/>
+                  <w:lang w:val="en-GB"/>
+                </w:rPr>
+              </w:pPr>
+              <w:r>
+                <w:fldChar w:fldCharType="begin"/>
+              </w:r>
+              <w:r>
+                <w:rPr>
+                  <w:lang w:val="en-GB"/>
+                </w:rPr>
+                <w:instrText>BIBLIOGRAPHY</w:instrText>
+              </w:r>
+              <w:r>
+                <w:fldChar w:fldCharType="separate"/>
+              </w:r>
+              <w:r>
+                <w:rPr>
+                  <w:noProof/>
+                  <w:lang w:val="en-GB"/>
+                </w:rPr>
+                <w:t xml:space="preserve">1. </w:t>
+              </w:r>
+              <w:r>
+                <w:rPr>
+                  <w:i/>
+                  <w:iCs/>
+                  <w:noProof/>
+                  <w:lang w:val="en-GB"/>
+                </w:rPr>
+                <w:t xml:space="preserve">A globally convergent stochastic approximation. </w:t>
+              </w:r>
+              <w:r>
+                <w:rPr>
+                  <w:b/>
+                  <w:bCs/>
+                  <w:noProof/>
+                  <w:lang w:val="en-GB"/>
+                </w:rPr>
+                <w:t>Yakowitz, Sid.</w:t>
+              </w:r>
+              <w:r>
+                <w:rPr>
+                  <w:noProof/>
+                  <w:lang w:val="en-GB"/>
+                </w:rPr>
+                <w:t xml:space="preserve"> 1, January 1993, SIAM J. Control and Optimization, Vol. 31, pp. 30-40.</w:t>
+              </w:r>
+            </w:p>
+            <w:p>
+              <w:pPr>
+                <w:pStyle w:val="Bibliografia"/>
+                <w:rPr>
+                  <w:noProof/>
+                </w:rPr>
+              </w:pPr>
+              <w:r>
+                <w:rPr>
+                  <w:noProof/>
+                  <w:lang w:val="en-GB"/>
+                </w:rPr>
+                <w:t xml:space="preserve">2. </w:t>
+              </w:r>
+              <w:r>
+                <w:rPr>
+                  <w:i/>
+                  <w:iCs/>
+                  <w:noProof/>
+                  <w:lang w:val="en-GB"/>
+                </w:rPr>
+                <w:t xml:space="preserve">Evolutionary Computation and Global Optimization. </w:t>
+              </w:r>
+              <w:r>
+                <w:rPr>
+                  <w:b/>
+                  <w:bCs/>
+                  <w:noProof/>
+                </w:rPr>
+                <w:t>Niewiadomska-Szynkiewicz Ewa.</w:t>
+              </w:r>
+              <w:r>
+                <w:rPr>
+                  <w:noProof/>
+                </w:rPr>
+                <w:t xml:space="preserve"> Potok Złoty : brak nazwiska, 1999. Przegląd Metod Optymalizacji Globalnej.</w:t>
+              </w:r>
+            </w:p>
+            <w:p>
+              <w:pPr>
+                <w:pStyle w:val="Bibliografia"/>
+                <w:rPr>
+                  <w:b/>
+                  <w:bCs/>
+                  <w:noProof/>
+                </w:rPr>
+              </w:pPr>
+              <w:r>
+                <w:rPr>
+                  <w:noProof/>
+                </w:rPr>
+                <w:t xml:space="preserve">3. </w:t>
+              </w:r>
+              <w:r>
+                <w:rPr>
+                  <w:b/>
+                  <w:bCs/>
+                  <w:noProof/>
+                </w:rPr>
+                <w:t>haskell.org. [Online] https://downloads.haskell.org/~ghc/7.0-latest/docs/html/users_guide/lang-parallel.html.</w:t>
+              </w:r>
+            </w:p>
+            <w:p>
+              <w:r>
+                <w:rPr>
+                  <w:b/>
+                  <w:bCs/>
+                </w:rPr>
+                <w:fldChar w:fldCharType="end"/>
+              </w:r>
+            </w:p>
+          </w:sdtContent>
+        </w:sdt>
+      </w:sdtContent>
+    </w:sdt>
     <w:p/>
     <w:p>
       <w:pPr>
@@ -11082,7 +11752,7 @@
       <w:pPr>
         <w:pStyle w:val="Nagwek1"/>
       </w:pPr>
-      <w:bookmarkStart w:id="44" w:name="_Toc405505658"/>
+      <w:bookmarkStart w:id="44" w:name="_Toc405569127"/>
       <w:r>
         <w:rPr>
           <w:b/>
@@ -11765,7 +12435,7 @@
     </w:p>
     <w:p/>
     <w:sectPr>
-      <w:footerReference w:type="default" r:id="rId18"/>
+      <w:footerReference w:type="default" r:id="rId20"/>
       <w:footnotePr>
         <w:pos w:val="beneathText"/>
       </w:footnotePr>
@@ -11828,7 +12498,7 @@
           <w:rPr>
             <w:noProof/>
           </w:rPr>
-          <w:t>23</w:t>
+          <w:t>18</w:t>
         </w:r>
         <w:r>
           <w:fldChar w:fldCharType="end"/>
@@ -13740,6 +14410,7 @@
     <w:name w:val="caption"/>
     <w:basedOn w:val="Normalny"/>
     <w:next w:val="Normalny"/>
+    <w:link w:val="LegendaZnak"/>
     <w:uiPriority w:val="35"/>
     <w:unhideWhenUsed/>
     <w:qFormat/>
@@ -13778,6 +14449,56 @@
         <w:insideV w:val="single" w:sz="4" w:space="0" w:color="auto"/>
       </w:tblBorders>
     </w:tblPr>
+  </w:style>
+  <w:style w:type="paragraph" w:styleId="Bibliografia">
+    <w:name w:val="Bibliography"/>
+    <w:basedOn w:val="Normalny"/>
+    <w:next w:val="Normalny"/>
+    <w:uiPriority w:val="37"/>
+    <w:unhideWhenUsed/>
+    <w:rsid w:val="000E1CEA"/>
+  </w:style>
+  <w:style w:type="paragraph" w:customStyle="1" w:styleId="Styl1">
+    <w:name w:val="Styl1"/>
+    <w:basedOn w:val="Legenda"/>
+    <w:link w:val="Styl1Znak"/>
+    <w:qFormat/>
+    <w:rsid w:val="008D6F51"/>
+    <w:pPr>
+      <w:jc w:val="center"/>
+    </w:pPr>
+    <w:rPr>
+      <w:color w:val="000000" w:themeColor="text1"/>
+    </w:rPr>
+  </w:style>
+  <w:style w:type="character" w:customStyle="1" w:styleId="LegendaZnak">
+    <w:name w:val="Legenda Znak"/>
+    <w:basedOn w:val="Domylnaczcionkaakapitu"/>
+    <w:link w:val="Legenda"/>
+    <w:uiPriority w:val="35"/>
+    <w:rsid w:val="008D6F51"/>
+    <w:rPr>
+      <w:i/>
+      <w:iCs/>
+      <w:color w:val="44546A" w:themeColor="text2"/>
+      <w:sz w:val="18"/>
+      <w:szCs w:val="18"/>
+      <w:lang w:val="pl-PL" w:eastAsia="ar-SA"/>
+    </w:rPr>
+  </w:style>
+  <w:style w:type="character" w:customStyle="1" w:styleId="Styl1Znak">
+    <w:name w:val="Styl1 Znak"/>
+    <w:basedOn w:val="LegendaZnak"/>
+    <w:link w:val="Styl1"/>
+    <w:rsid w:val="008D6F51"/>
+    <w:rPr>
+      <w:i/>
+      <w:iCs/>
+      <w:color w:val="000000" w:themeColor="text1"/>
+      <w:sz w:val="18"/>
+      <w:szCs w:val="18"/>
+      <w:lang w:val="pl-PL" w:eastAsia="ar-SA"/>
+    </w:rPr>
   </w:style>
 </w:styles>
 </file>
@@ -14044,11 +14765,66 @@
 </file>
 
 <file path=customXml/item1.xml><?xml version="1.0" encoding="utf-8"?>
-<b:Sources xmlns:b="http://schemas.openxmlformats.org/officeDocument/2006/bibliography" xmlns="http://schemas.openxmlformats.org/officeDocument/2006/bibliography" SelectedStyle="\MLASeventhEditionOfficeOnline.xsl" StyleName="MLA" Version="7"/>
+<b:Sources xmlns:b="http://schemas.openxmlformats.org/officeDocument/2006/bibliography" xmlns="http://schemas.openxmlformats.org/officeDocument/2006/bibliography" SelectedStyle="\ISO690Nmerical.XSL" StyleName="ISO 690 — odwołanie numeryczne" Version="1987">
+  <b:Source>
+    <b:Tag>Yak93</b:Tag>
+    <b:SourceType>JournalArticle</b:SourceType>
+    <b:Guid>{69F22982-86B9-4D6E-A16E-2AC24E529985}</b:Guid>
+    <b:Title>A globally convergent stochastic approximation</b:Title>
+    <b:Year>1993</b:Year>
+    <b:JournalName>SIAM J. Control and Optimization</b:JournalName>
+    <b:Pages>30-40</b:Pages>
+    <b:Month>January</b:Month>
+    <b:Author>
+      <b:Author>
+        <b:NameList>
+          <b:Person>
+            <b:Last>Yakowitz</b:Last>
+            <b:First>Sid</b:First>
+          </b:Person>
+        </b:NameList>
+      </b:Author>
+    </b:Author>
+    <b:Volume>31</b:Volume>
+    <b:Issue>1</b:Issue>
+    <b:LCID>en-GB</b:LCID>
+    <b:RefOrder>1</b:RefOrder>
+  </b:Source>
+  <b:Source>
+    <b:Tag>Nie99</b:Tag>
+    <b:SourceType>ConferenceProceedings</b:SourceType>
+    <b:Guid>{57033D77-A33F-4AD4-9D5C-39CDD61C7495}</b:Guid>
+    <b:Title>Evolutionary Computation and Global Optimization</b:Title>
+    <b:City>Potok Złoty</b:City>
+    <b:Year>1999</b:Year>
+    <b:Author>
+      <b:Author>
+        <b:NameList>
+          <b:Person>
+            <b:Last>Niewiadomska-Szynkiewicz</b:Last>
+            <b:First>Ewa</b:First>
+          </b:Person>
+        </b:NameList>
+      </b:Author>
+    </b:Author>
+    <b:URL>https://exact.ipipan.waw.pl/pdf/kaeiog/KAEiOG1999.363-371.pdf</b:URL>
+    <b:ConferenceName>Przegląd Metod Optymalizacji Globalnej</b:ConferenceName>
+    <b:RefOrder>2</b:RefOrder>
+  </b:Source>
+  <b:Source>
+    <b:Tag>has</b:Tag>
+    <b:SourceType>InternetSite</b:SourceType>
+    <b:Guid>{4FC5DA62-CF6B-4FD8-A441-8D95284D06F2}</b:Guid>
+    <b:Title>haskell.org</b:Title>
+    <b:URL>https://downloads.haskell.org/~ghc/7.0-latest/docs/html/users_guide/lang-parallel.html</b:URL>
+    <b:ShortTitle>Concurrent and Parallel Haskell</b:ShortTitle>
+    <b:RefOrder>3</b:RefOrder>
+  </b:Source>
+</b:Sources>
 </file>
 
 <file path=customXml/itemProps1.xml><?xml version="1.0" encoding="utf-8"?>
-<ds:datastoreItem xmlns:ds="http://schemas.openxmlformats.org/officeDocument/2006/customXml" ds:itemID="{EFA067E0-952A-47A3-A0C6-5BECB0E4C906}">
+<ds:datastoreItem xmlns:ds="http://schemas.openxmlformats.org/officeDocument/2006/customXml" ds:itemID="{9C7A2AE4-8BE5-47BB-AEA7-44C0DD5F9F4C}">
   <ds:schemaRefs>
     <ds:schemaRef ds:uri="http://schemas.openxmlformats.org/officeDocument/2006/bibliography"/>
   </ds:schemaRefs>

</xml_diff>

<commit_message>
add final word, and info how algorthm work at 16core mahine
</commit_message>
<xml_diff>
--- a/Documentation/Thesis.docx
+++ b/Documentation/Thesis.docx
@@ -3108,23 +3108,7 @@
         <w:pStyle w:val="Tekstpracy"/>
       </w:pPr>
       <w:r>
-        <w:t>Od kilku lat promowany jest taki by który się nazywa „</w:t>
-      </w:r>
-      <w:proofErr w:type="spellStart"/>
-      <w:r>
-        <w:t>cloud</w:t>
-      </w:r>
-      <w:proofErr w:type="spellEnd"/>
-      <w:r>
-        <w:t xml:space="preserve"> </w:t>
-      </w:r>
-      <w:proofErr w:type="spellStart"/>
-      <w:r>
-        <w:t>computing</w:t>
-      </w:r>
-      <w:proofErr w:type="spellEnd"/>
-      <w:r>
-        <w:t xml:space="preserve">” który jest pomocnym narzędziem przy tematyce optymalizacji, są to wielkie centra </w:t>
+        <w:t xml:space="preserve">Od kilku lat promowany jest taki by który się nazywa „cloud computing” który jest pomocnym narzędziem przy tematyce optymalizacji, są to wielkie centra </w:t>
       </w:r>
       <w:r>
         <w:lastRenderedPageBreak/>
@@ -3165,15 +3149,7 @@
         <w:t>Celem projektu jest implementacje równoległa algorytmu optymalizacji globalnej, metodą stochastyczna. Następnie zbadanie wydajności kilku implementacji takiego algorytmu oraz wyciągniecie wniosków na temat zrównoleglania takich algorytmów.</w:t>
       </w:r>
       <w:r>
-        <w:t xml:space="preserve"> Algorytm będzie napisany w dwóch językach R oraz </w:t>
-      </w:r>
-      <w:proofErr w:type="spellStart"/>
-      <w:r>
-        <w:t>Haskell</w:t>
-      </w:r>
-      <w:proofErr w:type="spellEnd"/>
-      <w:r>
-        <w:t xml:space="preserve">. Wybranym algorytmem </w:t>
+        <w:t xml:space="preserve"> Algorytm będzie napisany w dwóch językach R oraz Haskell. Wybranym algorytmem </w:t>
       </w:r>
       <w:r>
         <w:t xml:space="preserve">jest algorytm </w:t>
@@ -3214,15 +3190,7 @@
         <w:t xml:space="preserve">ten zostanie uruchomiony </w:t>
       </w:r>
       <w:r>
-        <w:t xml:space="preserve">na wirtualnej maszynie z szesnastoma procesorami w usłudze Microsoft </w:t>
-      </w:r>
-      <w:proofErr w:type="spellStart"/>
-      <w:r>
-        <w:t>Azure</w:t>
-      </w:r>
-      <w:proofErr w:type="spellEnd"/>
-      <w:r>
-        <w:t>.</w:t>
+        <w:t>na wirtualnej maszynie z szesnastoma procesorami w usłudze Microsoft Azure.</w:t>
       </w:r>
     </w:p>
     <w:p>
@@ -3469,19 +3437,7 @@
           <w:rPr>
             <w:rFonts w:ascii="Cambria Math" w:hAnsi="Cambria Math"/>
           </w:rPr>
-          <m:t>x ∈A</m:t>
-        </m:r>
-        <m:r>
-          <w:rPr>
-            <w:rFonts w:ascii="Cambria Math" w:hAnsi="Cambria Math"/>
-          </w:rPr>
-          <m:t xml:space="preserve"> </m:t>
-        </m:r>
-        <m:r>
-          <w:rPr>
-            <w:rFonts w:ascii="Cambria Math" w:hAnsi="Cambria Math"/>
-          </w:rPr>
-          <m:t>∖{</m:t>
+          <m:t>x ∈A ∖{</m:t>
         </m:r>
         <m:sSub>
           <m:sSubPr>
@@ -3635,14 +3591,27 @@
       <w:r>
         <w:t xml:space="preserve">Rysunek </w:t>
       </w:r>
-      <w:fldSimple w:instr=" SEQ Rysunek \* ARABIC ">
-        <w:r>
-          <w:rPr>
-            <w:noProof/>
-          </w:rPr>
-          <w:t>1</w:t>
-        </w:r>
-      </w:fldSimple>
+      <w:r>
+        <w:fldChar w:fldCharType="begin"/>
+      </w:r>
+      <w:r>
+        <w:instrText xml:space="preserve"> SEQ Rysunek \* ARABIC </w:instrText>
+      </w:r>
+      <w:r>
+        <w:fldChar w:fldCharType="separate"/>
+      </w:r>
+      <w:r>
+        <w:rPr>
+          <w:noProof/>
+        </w:rPr>
+        <w:t>1</w:t>
+      </w:r>
+      <w:r>
+        <w:rPr>
+          <w:noProof/>
+        </w:rPr>
+        <w:fldChar w:fldCharType="end"/>
+      </w:r>
       <w:r>
         <w:t xml:space="preserve"> </w:t>
       </w:r>
@@ -4797,31 +4766,7 @@
         <w:pStyle w:val="Tekstpracy"/>
       </w:pPr>
       <w:r>
-        <w:t xml:space="preserve">W następnych punktach są opisane szczegółowo </w:t>
-      </w:r>
-      <w:proofErr w:type="spellStart"/>
-      <w:r>
-        <w:t>Random</w:t>
-      </w:r>
-      <w:proofErr w:type="spellEnd"/>
-      <w:r>
-        <w:t xml:space="preserve"> </w:t>
-      </w:r>
-      <w:proofErr w:type="spellStart"/>
-      <w:r>
-        <w:t>Search</w:t>
-      </w:r>
-      <w:proofErr w:type="spellEnd"/>
-      <w:r>
-        <w:t xml:space="preserve"> oraz </w:t>
-      </w:r>
-      <w:proofErr w:type="spellStart"/>
-      <w:r>
-        <w:t>Kiefer</w:t>
-      </w:r>
-      <w:proofErr w:type="spellEnd"/>
-      <w:r>
-        <w:t xml:space="preserve"> – Wolfowitz.</w:t>
+        <w:t>W następnych punktach są opisane szczegółowo Random Search oraz Kiefer – Wolfowitz.</w:t>
       </w:r>
     </w:p>
     <w:p>
@@ -4857,49 +4802,20 @@
       <w:r>
         <w:t xml:space="preserve"> </w:t>
       </w:r>
-      <w:proofErr w:type="spellStart"/>
       <w:r>
         <w:rPr>
           <w:sz w:val="24"/>
         </w:rPr>
-        <w:t>Random</w:t>
-      </w:r>
-      <w:proofErr w:type="spellEnd"/>
-      <w:r>
-        <w:rPr>
-          <w:sz w:val="24"/>
-        </w:rPr>
-        <w:t xml:space="preserve"> </w:t>
-      </w:r>
-      <w:proofErr w:type="spellStart"/>
-      <w:r>
-        <w:rPr>
-          <w:sz w:val="24"/>
-        </w:rPr>
-        <w:t>Search</w:t>
+        <w:t>Random Search</w:t>
       </w:r>
       <w:bookmarkEnd w:id="18"/>
-      <w:proofErr w:type="spellEnd"/>
     </w:p>
     <w:p>
       <w:pPr>
         <w:pStyle w:val="Tekstpracy"/>
       </w:pPr>
-      <w:proofErr w:type="spellStart"/>
-      <w:r>
-        <w:t>Random</w:t>
-      </w:r>
-      <w:proofErr w:type="spellEnd"/>
-      <w:r>
-        <w:t xml:space="preserve"> </w:t>
-      </w:r>
-      <w:proofErr w:type="spellStart"/>
-      <w:r>
-        <w:t>Search</w:t>
-      </w:r>
-      <w:proofErr w:type="spellEnd"/>
-      <w:r>
-        <w:t xml:space="preserve"> (</w:t>
+      <w:r>
+        <w:t>Random Search (</w:t>
       </w:r>
       <w:r>
         <w:t xml:space="preserve">dalej </w:t>
@@ -5337,32 +5253,18 @@
         <w:rPr>
           <w:sz w:val="24"/>
         </w:rPr>
-        <w:t xml:space="preserve"> </w:t>
-      </w:r>
-      <w:proofErr w:type="spellStart"/>
+        <w:t xml:space="preserve"> Kiefer </w:t>
+      </w:r>
       <w:r>
         <w:rPr>
           <w:sz w:val="24"/>
         </w:rPr>
-        <w:t>Kiefer</w:t>
-      </w:r>
-      <w:proofErr w:type="spellEnd"/>
+        <w:t>–</w:t>
+      </w:r>
       <w:r>
         <w:rPr>
           <w:sz w:val="24"/>
         </w:rPr>
-        <w:t xml:space="preserve"> </w:t>
-      </w:r>
-      <w:r>
-        <w:rPr>
-          <w:sz w:val="24"/>
-        </w:rPr>
-        <w:t>–</w:t>
-      </w:r>
-      <w:r>
-        <w:rPr>
-          <w:sz w:val="24"/>
-        </w:rPr>
         <w:t xml:space="preserve"> Wolfowitz</w:t>
       </w:r>
       <w:bookmarkEnd w:id="20"/>
@@ -5371,13 +5273,8 @@
       <w:pPr>
         <w:pStyle w:val="Tekstpracy"/>
       </w:pPr>
-      <w:proofErr w:type="spellStart"/>
-      <w:r>
-        <w:t>Kiefer</w:t>
-      </w:r>
-      <w:proofErr w:type="spellEnd"/>
-      <w:r>
-        <w:t>-Wolfowitz (</w:t>
+      <w:r>
+        <w:t>Kiefer-Wolfowitz (</w:t>
       </w:r>
       <w:r>
         <w:t xml:space="preserve">dalej </w:t>
@@ -5386,18 +5283,10 @@
         <w:t>K-W) – Jest to algorytm z rodziny stochastycznej optymalizacji która wyszukuje ekstrema funkcji których nie można oblic</w:t>
       </w:r>
       <w:r>
-        <w:t xml:space="preserve">zyć bez pośrednio, a jedynie </w:t>
-      </w:r>
-      <w:proofErr w:type="spellStart"/>
-      <w:r>
-        <w:t>wy</w:t>
-      </w:r>
-      <w:r>
-        <w:t>estymować</w:t>
-      </w:r>
-      <w:proofErr w:type="spellEnd"/>
-      <w:r>
-        <w:t xml:space="preserve"> poprzez obserwacje szumu.</w:t>
+        <w:t>zyć bez pośrednio, a jedynie wy</w:t>
+      </w:r>
+      <w:r>
+        <w:t>estymować poprzez obserwacje szumu.</w:t>
       </w:r>
     </w:p>
     <w:p>
@@ -8004,34 +7893,10 @@
         <w:t xml:space="preserve"> innych algorytmów, czyli</w:t>
       </w:r>
       <w:r>
-        <w:t xml:space="preserve"> </w:t>
-      </w:r>
-      <w:proofErr w:type="spellStart"/>
-      <w:r>
-        <w:t>Ran</w:t>
-      </w:r>
-      <w:r>
-        <w:t>dom</w:t>
-      </w:r>
-      <w:proofErr w:type="spellEnd"/>
-      <w:r>
-        <w:t xml:space="preserve"> </w:t>
-      </w:r>
-      <w:proofErr w:type="spellStart"/>
-      <w:r>
-        <w:t>Search</w:t>
-      </w:r>
-      <w:proofErr w:type="spellEnd"/>
-      <w:r>
-        <w:t xml:space="preserve"> oraz </w:t>
-      </w:r>
-      <w:proofErr w:type="spellStart"/>
-      <w:r>
-        <w:t>Kiefer</w:t>
-      </w:r>
-      <w:proofErr w:type="spellEnd"/>
-      <w:r>
-        <w:t>-Wolfowi</w:t>
+        <w:t xml:space="preserve"> Ran</w:t>
+      </w:r>
+      <w:r>
+        <w:t>dom Search oraz Kiefer-Wolfowi</w:t>
       </w:r>
       <w:r>
         <w:t xml:space="preserve">tz, w takim przypadku nasz algorytm jest dość mocno modularny i możemy </w:t>
@@ -8492,65 +8357,28 @@
         <w:rPr>
           <w:sz w:val="24"/>
         </w:rPr>
-        <w:t xml:space="preserve">.2 Język </w:t>
-      </w:r>
-      <w:proofErr w:type="spellStart"/>
-      <w:r>
-        <w:rPr>
-          <w:sz w:val="24"/>
-        </w:rPr>
-        <w:t>Haskell</w:t>
+        <w:t>.2 Język Haskell</w:t>
       </w:r>
       <w:bookmarkEnd w:id="27"/>
-      <w:proofErr w:type="spellEnd"/>
     </w:p>
     <w:p>
       <w:pPr>
         <w:pStyle w:val="Tekstpracy"/>
       </w:pPr>
-      <w:proofErr w:type="spellStart"/>
-      <w:r>
-        <w:t>Haskell</w:t>
-      </w:r>
-      <w:proofErr w:type="spellEnd"/>
-      <w:r>
-        <w:t xml:space="preserve"> jest </w:t>
+      <w:r>
+        <w:t xml:space="preserve">Haskell jest </w:t>
       </w:r>
       <w:r>
         <w:t xml:space="preserve">językiem programowania </w:t>
       </w:r>
       <w:r>
-        <w:t xml:space="preserve">z rodzimy języków funkcyjnych, sam </w:t>
-      </w:r>
-      <w:proofErr w:type="spellStart"/>
-      <w:r>
-        <w:t>haskell</w:t>
-      </w:r>
-      <w:proofErr w:type="spellEnd"/>
-      <w:r>
-        <w:t xml:space="preserve"> czysto funkcyjny. </w:t>
+        <w:t xml:space="preserve">z rodzimy języków funkcyjnych, sam haskell czysto funkcyjny. </w:t>
       </w:r>
       <w:r>
         <w:t>Język ten</w:t>
       </w:r>
       <w:r>
-        <w:t xml:space="preserve"> jest intensywnie rozwijany przy Uniwersytecie Glasgow najbardziej popularnym kompilatorem jest GHC (Glasgow </w:t>
-      </w:r>
-      <w:proofErr w:type="spellStart"/>
-      <w:r>
-        <w:t>Haskell</w:t>
-      </w:r>
-      <w:proofErr w:type="spellEnd"/>
-      <w:r>
-        <w:t xml:space="preserve"> </w:t>
-      </w:r>
-      <w:proofErr w:type="spellStart"/>
-      <w:r>
-        <w:t>Compilator</w:t>
-      </w:r>
-      <w:proofErr w:type="spellEnd"/>
-      <w:r>
-        <w:t>).</w:t>
+        <w:t xml:space="preserve"> jest intensywnie rozwijany przy Uniwersytecie Glasgow najbardziej popularnym kompilatorem jest GHC (Glasgow Haskell Compilator).</w:t>
       </w:r>
     </w:p>
     <w:p>
@@ -8640,14 +8468,12 @@
         </w:rPr>
         <w:t xml:space="preserve">Klasy typów (ang. </w:t>
       </w:r>
-      <w:proofErr w:type="spellStart"/>
       <w:r>
         <w:rPr>
           <w:sz w:val="24"/>
         </w:rPr>
         <w:t>Typeclass</w:t>
       </w:r>
-      <w:proofErr w:type="spellEnd"/>
       <w:r>
         <w:rPr>
           <w:sz w:val="24"/>
@@ -8674,14 +8500,12 @@
         </w:rPr>
         <w:t xml:space="preserve">Strażnicy (ang. </w:t>
       </w:r>
-      <w:proofErr w:type="spellStart"/>
       <w:r>
         <w:rPr>
           <w:sz w:val="24"/>
         </w:rPr>
         <w:t>Guards</w:t>
       </w:r>
-      <w:proofErr w:type="spellEnd"/>
       <w:r>
         <w:rPr>
           <w:sz w:val="24"/>
@@ -8706,86 +8530,62 @@
         <w:rPr>
           <w:sz w:val="24"/>
         </w:rPr>
-        <w:t xml:space="preserve">Rozwijanie funkcji (ang. </w:t>
-      </w:r>
-      <w:proofErr w:type="spellStart"/>
+        <w:t>Rozwijanie funkcji (ang. c</w:t>
+      </w:r>
       <w:r>
         <w:rPr>
           <w:sz w:val="24"/>
         </w:rPr>
-        <w:t>c</w:t>
+        <w:t>urr</w:t>
       </w:r>
       <w:r>
         <w:rPr>
           <w:sz w:val="24"/>
         </w:rPr>
-        <w:t>urr</w:t>
+        <w:t>yi</w:t>
       </w:r>
       <w:r>
         <w:rPr>
           <w:sz w:val="24"/>
         </w:rPr>
-        <w:t>yi</w:t>
+        <w:t>ng</w:t>
       </w:r>
       <w:r>
         <w:rPr>
           <w:sz w:val="24"/>
         </w:rPr>
-        <w:t>ng</w:t>
-      </w:r>
-      <w:proofErr w:type="spellEnd"/>
+        <w:t>)</w:t>
+      </w:r>
       <w:r>
         <w:rPr>
           <w:sz w:val="24"/>
         </w:rPr>
+        <w:t xml:space="preserve"> oraz</w:t>
+      </w:r>
+      <w:r>
+        <w:rPr>
+          <w:sz w:val="24"/>
+        </w:rPr>
+        <w:t xml:space="preserve"> </w:t>
+      </w:r>
+      <w:r>
+        <w:rPr>
+          <w:sz w:val="24"/>
+        </w:rPr>
+        <w:t xml:space="preserve">częściowe funkcje (ang. </w:t>
+      </w:r>
+      <w:r>
+        <w:rPr>
+          <w:sz w:val="24"/>
+        </w:rPr>
+        <w:t>partial functions</w:t>
+      </w:r>
+      <w:r>
+        <w:rPr>
+          <w:sz w:val="24"/>
+        </w:rPr>
         <w:t>)</w:t>
       </w:r>
-      <w:r>
-        <w:rPr>
-          <w:sz w:val="24"/>
-        </w:rPr>
-        <w:t xml:space="preserve"> oraz</w:t>
-      </w:r>
-      <w:r>
-        <w:rPr>
-          <w:sz w:val="24"/>
-        </w:rPr>
-        <w:t xml:space="preserve"> </w:t>
-      </w:r>
-      <w:r>
-        <w:rPr>
-          <w:sz w:val="24"/>
-        </w:rPr>
-        <w:t xml:space="preserve">częściowe funkcje (ang. </w:t>
-      </w:r>
-      <w:proofErr w:type="spellStart"/>
-      <w:r>
-        <w:rPr>
-          <w:sz w:val="24"/>
-        </w:rPr>
-        <w:t>partial</w:t>
-      </w:r>
-      <w:proofErr w:type="spellEnd"/>
-      <w:r>
-        <w:rPr>
-          <w:sz w:val="24"/>
-        </w:rPr>
-        <w:t xml:space="preserve"> </w:t>
-      </w:r>
-      <w:proofErr w:type="spellStart"/>
-      <w:r>
-        <w:rPr>
-          <w:sz w:val="24"/>
-        </w:rPr>
-        <w:t>functions</w:t>
-      </w:r>
-      <w:proofErr w:type="spellEnd"/>
-      <w:r>
-        <w:rPr>
-          <w:sz w:val="24"/>
-        </w:rPr>
-        <w:t>)</w:t>
-      </w:r>
     </w:p>
     <w:p>
       <w:pPr>
@@ -8804,15 +8604,7 @@
         <w:t xml:space="preserve">, </w:t>
       </w:r>
       <w:r>
-        <w:t xml:space="preserve">dodatkowo zmienne są „niezmienne” (ang. </w:t>
-      </w:r>
-      <w:proofErr w:type="spellStart"/>
-      <w:r>
-        <w:t>unmutable</w:t>
-      </w:r>
-      <w:proofErr w:type="spellEnd"/>
-      <w:r>
-        <w:t>)</w:t>
+        <w:t>dodatkowo zmienne są „niezmienne” (ang. unmutable)</w:t>
       </w:r>
       <w:r>
         <w:t xml:space="preserve"> np. </w:t>
@@ -8973,13 +8765,8 @@
       <w:r>
         <w:t xml:space="preserve">Jak zostało wspomniane wcześniej </w:t>
       </w:r>
-      <w:proofErr w:type="spellStart"/>
-      <w:r>
-        <w:t>Haskell</w:t>
-      </w:r>
-      <w:proofErr w:type="spellEnd"/>
-      <w:r>
-        <w:t xml:space="preserve"> wspiera </w:t>
+      <w:r>
+        <w:t xml:space="preserve">Haskell wspiera </w:t>
       </w:r>
       <w:r>
         <w:t>programowanie</w:t>
@@ -9122,23 +8909,7 @@
         <w:t>o</w:t>
       </w:r>
       <w:r>
-        <w:t xml:space="preserve"> „</w:t>
-      </w:r>
-      <w:proofErr w:type="spellStart"/>
-      <w:r>
-        <w:t>Shared</w:t>
-      </w:r>
-      <w:proofErr w:type="spellEnd"/>
-      <w:r>
-        <w:t xml:space="preserve"> Memory </w:t>
-      </w:r>
-      <w:proofErr w:type="spellStart"/>
-      <w:r>
-        <w:t>Multiprocessors</w:t>
-      </w:r>
-      <w:proofErr w:type="spellEnd"/>
-      <w:r>
-        <w:t>”</w:t>
+        <w:t xml:space="preserve"> „Shared Memory Multiprocessors”</w:t>
       </w:r>
       <w:r>
         <w:t xml:space="preserve"> </w:t>
@@ -9212,14 +8983,27 @@
       <w:r>
         <w:t xml:space="preserve">Rysunek </w:t>
       </w:r>
-      <w:fldSimple w:instr=" SEQ Rysunek \* ARABIC ">
-        <w:r>
-          <w:rPr>
-            <w:noProof/>
-          </w:rPr>
-          <w:t>5</w:t>
-        </w:r>
-      </w:fldSimple>
+      <w:r>
+        <w:fldChar w:fldCharType="begin"/>
+      </w:r>
+      <w:r>
+        <w:instrText xml:space="preserve"> SEQ Rysunek \* ARABIC </w:instrText>
+      </w:r>
+      <w:r>
+        <w:fldChar w:fldCharType="separate"/>
+      </w:r>
+      <w:r>
+        <w:rPr>
+          <w:noProof/>
+        </w:rPr>
+        <w:t>5</w:t>
+      </w:r>
+      <w:r>
+        <w:rPr>
+          <w:noProof/>
+        </w:rPr>
+        <w:fldChar w:fldCharType="end"/>
+      </w:r>
       <w:r>
         <w:t xml:space="preserve"> </w:t>
       </w:r>
@@ -9365,14 +9149,27 @@
       <w:r>
         <w:t xml:space="preserve">Rysunek </w:t>
       </w:r>
-      <w:fldSimple w:instr=" SEQ Rysunek \* ARABIC ">
-        <w:r>
-          <w:rPr>
-            <w:noProof/>
-          </w:rPr>
-          <w:t>6</w:t>
-        </w:r>
-      </w:fldSimple>
+      <w:r>
+        <w:fldChar w:fldCharType="begin"/>
+      </w:r>
+      <w:r>
+        <w:instrText xml:space="preserve"> SEQ Rysunek \* ARABIC </w:instrText>
+      </w:r>
+      <w:r>
+        <w:fldChar w:fldCharType="separate"/>
+      </w:r>
+      <w:r>
+        <w:rPr>
+          <w:noProof/>
+        </w:rPr>
+        <w:t>6</w:t>
+      </w:r>
+      <w:r>
+        <w:rPr>
+          <w:noProof/>
+        </w:rPr>
+        <w:fldChar w:fldCharType="end"/>
+      </w:r>
       <w:r>
         <w:t xml:space="preserve"> Zasada przetwarzania danych przez GPU</w:t>
       </w:r>
@@ -9402,8 +9199,6 @@
       <w:r>
         <w:t xml:space="preserve"> wynik który jest wysyłany na CPU.</w:t>
       </w:r>
-      <w:bookmarkStart w:id="29" w:name="_GoBack"/>
-      <w:bookmarkEnd w:id="29"/>
     </w:p>
     <w:p>
       <w:pPr>
@@ -9418,7 +9213,7 @@
           <w:sz w:val="28"/>
         </w:rPr>
       </w:pPr>
-      <w:bookmarkStart w:id="30" w:name="_Toc405569117"/>
+      <w:bookmarkStart w:id="29" w:name="_Toc405569117"/>
       <w:r>
         <w:rPr>
           <w:b/>
@@ -9454,7 +9249,7 @@
         </w:rPr>
         <w:t>.</w:t>
       </w:r>
-      <w:bookmarkEnd w:id="30"/>
+      <w:bookmarkEnd w:id="29"/>
     </w:p>
     <w:p>
       <w:pPr>
@@ -9471,14 +9266,14 @@
           <w:sz w:val="24"/>
         </w:rPr>
       </w:pPr>
-      <w:bookmarkStart w:id="31" w:name="_Toc405569118"/>
+      <w:bookmarkStart w:id="30" w:name="_Toc405569118"/>
       <w:r>
         <w:rPr>
           <w:sz w:val="24"/>
         </w:rPr>
         <w:t>3.1 Opis stanowiska oraz środowiska</w:t>
       </w:r>
-      <w:bookmarkEnd w:id="31"/>
+      <w:bookmarkEnd w:id="30"/>
       <w:r>
         <w:rPr>
           <w:sz w:val="24"/>
@@ -9505,15 +9300,7 @@
         <w:pStyle w:val="Tekstpracy"/>
       </w:pPr>
       <w:r>
-        <w:t>Podczas pisania programu w języku R było używane środowisko o nazwie „</w:t>
-      </w:r>
-      <w:proofErr w:type="spellStart"/>
-      <w:r>
-        <w:t>RStudio</w:t>
-      </w:r>
-      <w:proofErr w:type="spellEnd"/>
-      <w:r>
-        <w:t xml:space="preserve">” które pozwoliło na dość szybką </w:t>
+        <w:t xml:space="preserve">Podczas pisania programu w języku R było używane środowisko o nazwie „RStudio” które pozwoliło na dość szybką </w:t>
       </w:r>
       <w:r>
         <w:t>implementacje algorytmu oraz pomaga przy zarzadzaniu różnymi bibliotekami.</w:t>
@@ -9524,36 +9311,26 @@
         <w:pStyle w:val="Tekstpracy"/>
       </w:pPr>
       <w:r>
-        <w:t xml:space="preserve">Przy pisaniu algorytmu w języku </w:t>
-      </w:r>
-      <w:proofErr w:type="spellStart"/>
-      <w:r>
-        <w:t>Haskell</w:t>
-      </w:r>
-      <w:proofErr w:type="spellEnd"/>
+        <w:t xml:space="preserve">Przy pisaniu algorytmu w języku Haskell </w:t>
+      </w:r>
+      <w:r>
+        <w:t>był używany kompilator</w:t>
+      </w:r>
+      <w:r>
+        <w:t xml:space="preserve"> GHC oraz </w:t>
+      </w:r>
+      <w:r>
+        <w:t>program</w:t>
+      </w:r>
       <w:r>
         <w:t xml:space="preserve"> </w:t>
       </w:r>
       <w:r>
-        <w:t>był używany kompilator</w:t>
-      </w:r>
-      <w:r>
-        <w:t xml:space="preserve"> GHC oraz </w:t>
-      </w:r>
-      <w:r>
-        <w:t>program</w:t>
-      </w:r>
-      <w:r>
-        <w:t xml:space="preserve"> </w:t>
-      </w:r>
-      <w:r>
         <w:t>„</w:t>
       </w:r>
-      <w:proofErr w:type="spellStart"/>
       <w:r>
         <w:t>Cabal</w:t>
       </w:r>
-      <w:proofErr w:type="spellEnd"/>
       <w:r>
         <w:t>”</w:t>
       </w:r>
@@ -9570,37 +9347,13 @@
         <w:t xml:space="preserve">zostało użyte </w:t>
       </w:r>
       <w:r>
-        <w:t>narzędzia o nazwie „</w:t>
-      </w:r>
-      <w:proofErr w:type="spellStart"/>
-      <w:r>
-        <w:t>ThreadScope</w:t>
-      </w:r>
-      <w:proofErr w:type="spellEnd"/>
-      <w:r>
-        <w:t xml:space="preserve">”, który </w:t>
+        <w:t xml:space="preserve">narzędzia o nazwie „ThreadScope”, który </w:t>
       </w:r>
       <w:r>
         <w:t>pozwala obejrzeć ilość tworzonych wątków, czasy procesora</w:t>
       </w:r>
       <w:r>
-        <w:t xml:space="preserve">, czasy </w:t>
-      </w:r>
-      <w:proofErr w:type="spellStart"/>
-      <w:r>
-        <w:t>Grabage</w:t>
-      </w:r>
-      <w:proofErr w:type="spellEnd"/>
-      <w:r>
-        <w:t xml:space="preserve"> </w:t>
-      </w:r>
-      <w:proofErr w:type="spellStart"/>
-      <w:r>
-        <w:t>Collctor</w:t>
-      </w:r>
-      <w:proofErr w:type="spellEnd"/>
-      <w:r>
-        <w:t xml:space="preserve"> (GC) </w:t>
+        <w:t xml:space="preserve">, czasy Grabage Collctor (GC) </w:t>
       </w:r>
       <w:r>
         <w:t>jest t</w:t>
@@ -9622,7 +9375,7 @@
           <w:sz w:val="24"/>
         </w:rPr>
       </w:pPr>
-      <w:bookmarkStart w:id="32" w:name="_Toc405569119"/>
+      <w:bookmarkStart w:id="31" w:name="_Toc405569119"/>
       <w:r>
         <w:rPr>
           <w:sz w:val="24"/>
@@ -9635,15 +9388,13 @@
         </w:rPr>
         <w:t xml:space="preserve">Środowisko Microsoft </w:t>
       </w:r>
-      <w:proofErr w:type="spellStart"/>
       <w:r>
         <w:rPr>
           <w:sz w:val="24"/>
         </w:rPr>
         <w:t>Azure</w:t>
       </w:r>
-      <w:bookmarkEnd w:id="32"/>
-      <w:proofErr w:type="spellEnd"/>
+      <w:bookmarkEnd w:id="31"/>
       <w:r>
         <w:rPr>
           <w:sz w:val="24"/>
@@ -9656,15 +9407,7 @@
         <w:pStyle w:val="Tekstpracy"/>
       </w:pPr>
       <w:r>
-        <w:t xml:space="preserve">Korzystając z okazji, algorytm został uruchomiony także na maszynie wirtualnej w usłudze Microsoft </w:t>
-      </w:r>
-      <w:proofErr w:type="spellStart"/>
-      <w:r>
-        <w:t>Azure</w:t>
-      </w:r>
-      <w:proofErr w:type="spellEnd"/>
-      <w:r>
-        <w:t xml:space="preserve">. </w:t>
+        <w:t xml:space="preserve">Korzystając z okazji, algorytm został uruchomiony także na maszynie wirtualnej w usłudze Microsoft Azure. </w:t>
       </w:r>
     </w:p>
     <w:p>
@@ -9680,15 +9423,7 @@
         <w:pStyle w:val="Tekstpracy"/>
       </w:pPr>
       <w:r>
-        <w:t xml:space="preserve">Ogólnie rzecz ujmując firma Microsoft umożliwia nam w dość przystępny sposób stworzenie maszyny wirtualnej typu </w:t>
-      </w:r>
-      <w:proofErr w:type="spellStart"/>
-      <w:r>
-        <w:t>PaaS</w:t>
-      </w:r>
-      <w:proofErr w:type="spellEnd"/>
-      <w:r>
-        <w:t xml:space="preserve"> (ang. Platform as a service) oznacza to iż sami nie musimy się martwić o infrastrukturę, możemy jedynie zadecydować jaki system operacyjny oraz jakie programy będą dostępne na naszej maszynie, jest to dość wygodne rozwiązanie z uwagi na to że w przeciągu 10 minut możemy stworzyć środowisko posiadające 16 a nawet 32 procesory</w:t>
+        <w:t>Ogólnie rzecz ujmując firma Microsoft umożliwia nam w dość przystępny sposób stworzenie maszyny wirtualnej typu PaaS (ang. Platform as a service) oznacza to iż sami nie musimy się martwić o infrastrukturę, możemy jedynie zadecydować jaki system operacyjny oraz jakie programy będą dostępne na naszej maszynie, jest to dość wygodne rozwiązanie z uwagi na to że w przeciągu 10 minut możemy stworzyć środowisko posiadające 16 a nawet 32 procesory</w:t>
       </w:r>
       <w:r>
         <w:t xml:space="preserve"> oraz przeogromne zasoby pamięci RAM.</w:t>
@@ -9781,28 +9516,15 @@
         <w:fldChar w:fldCharType="end"/>
       </w:r>
       <w:r>
-        <w:t xml:space="preserve"> Proces tworzenia wirtualnej maszyny - Microsoft </w:t>
-      </w:r>
-      <w:proofErr w:type="spellStart"/>
-      <w:r>
-        <w:t>Azure</w:t>
-      </w:r>
-      <w:proofErr w:type="spellEnd"/>
+        <w:t xml:space="preserve"> Proces tworzenia wirtualnej maszyny - Microsoft Azure</w:t>
+      </w:r>
     </w:p>
     <w:p>
       <w:pPr>
         <w:pStyle w:val="Tekstpracy"/>
       </w:pPr>
       <w:r>
-        <w:t xml:space="preserve">Proces tworzenia wirtualnej maszyny jest bardzo prosty, wystarczy przejść do panelu zażądania swoim kontem w usłudze </w:t>
-      </w:r>
-      <w:proofErr w:type="spellStart"/>
-      <w:r>
-        <w:t>Azure</w:t>
-      </w:r>
-      <w:proofErr w:type="spellEnd"/>
-      <w:r>
-        <w:t xml:space="preserve"> a następnie kliknąć przycisk „New” który nam wyświetli powyższe okienko, następnie zaznaczamy to samo co jest zaznaczona na obrazku powyżej i wypełniamy puste pola oraz wybieramy z dostępnej listy system operacyjny oraz konfiguracje maszyny.</w:t>
+        <w:t>Proces tworzenia wirtualnej maszyny jest bardzo prosty, wystarczy przejść do panelu zażądania swoim kontem w usłudze Azure a następnie kliknąć przycisk „New” który nam wyświetli powyższe okienko, następnie zaznaczamy to samo co jest zaznaczona na obrazku powyżej i wypełniamy puste pola oraz wybieramy z dostępnej listy system operacyjny oraz konfiguracje maszyny.</w:t>
       </w:r>
     </w:p>
     <w:p>
@@ -9810,15 +9532,7 @@
         <w:pStyle w:val="Tekstpracy"/>
       </w:pPr>
       <w:r>
-        <w:t xml:space="preserve">Na zakończenie tego podpunktu należy wspomnieć także o innych usługodawcach, jest to Amazon Web Services (AWS), </w:t>
-      </w:r>
-      <w:proofErr w:type="spellStart"/>
-      <w:r>
-        <w:t>Octawave</w:t>
-      </w:r>
-      <w:proofErr w:type="spellEnd"/>
-      <w:r>
-        <w:t>.</w:t>
+        <w:t>Na zakończenie tego podpunktu należy wspomnieć także o innych usługodawcach, jest to Amazon Web Services (AWS), Octawave.</w:t>
       </w:r>
     </w:p>
     <w:p>
@@ -9848,7 +9562,7 @@
         <w:spacing w:line="360" w:lineRule="auto"/>
         <w:jc w:val="both"/>
       </w:pPr>
-      <w:bookmarkStart w:id="33" w:name="_Toc405569120"/>
+      <w:bookmarkStart w:id="32" w:name="_Toc405569120"/>
       <w:r>
         <w:rPr>
           <w:b/>
@@ -9861,7 +9575,7 @@
         </w:rPr>
         <w:t>4 Badania</w:t>
       </w:r>
-      <w:bookmarkEnd w:id="33"/>
+      <w:bookmarkEnd w:id="32"/>
     </w:p>
     <w:p>
       <w:pPr>
@@ -10312,13 +10026,8 @@
       <w:pPr>
         <w:pStyle w:val="Tekstpracy"/>
       </w:pPr>
-      <w:proofErr w:type="spellStart"/>
-      <w:r>
-        <w:t>RandomPoints</w:t>
-      </w:r>
-      <w:proofErr w:type="spellEnd"/>
-      <w:r>
-        <w:t xml:space="preserve"> – jest to zmienna która określa nam ile losowych punktów będzie wygenerowanych </w:t>
+      <w:r>
+        <w:t xml:space="preserve">RandomPoints – jest to zmienna która określa nam ile losowych punktów będzie wygenerowanych </w:t>
       </w:r>
       <w:r>
         <w:t>dla poszukiwania losowego.</w:t>
@@ -10328,13 +10037,8 @@
       <w:pPr>
         <w:pStyle w:val="Tekstpracy"/>
       </w:pPr>
-      <w:proofErr w:type="spellStart"/>
-      <w:r>
-        <w:t>SubsetWidth</w:t>
-      </w:r>
-      <w:proofErr w:type="spellEnd"/>
-      <w:r>
-        <w:t xml:space="preserve"> – wartość która określa nam szerokość podprzedziału</w:t>
+      <w:r>
+        <w:t>SubsetWidth – wartość która określa nam szerokość podprzedziału</w:t>
       </w:r>
       <w:r>
         <w:t xml:space="preserve"> w którym będziesz poszukiwanie minimum lokalne</w:t>
@@ -10347,21 +10051,8 @@
       <w:pPr>
         <w:pStyle w:val="Tekstpracy"/>
       </w:pPr>
-      <w:proofErr w:type="spellStart"/>
-      <w:r>
-        <w:t>lGlobalDoman</w:t>
-      </w:r>
-      <w:proofErr w:type="spellEnd"/>
-      <w:r>
-        <w:t xml:space="preserve"> oraz </w:t>
-      </w:r>
-      <w:proofErr w:type="spellStart"/>
-      <w:r>
-        <w:t>rGlobalDomain</w:t>
-      </w:r>
-      <w:proofErr w:type="spellEnd"/>
-      <w:r>
-        <w:t xml:space="preserve"> – zakres przedziału do przeszukiwania minimum</w:t>
+      <w:r>
+        <w:t>lGlobalDoman oraz rGlobalDomain – zakres przedziału do przeszukiwania minimum</w:t>
       </w:r>
       <w:r>
         <w:t xml:space="preserve"> globalnego</w:t>
@@ -10374,27 +10065,14 @@
       <w:pPr>
         <w:pStyle w:val="Tekstpracy"/>
       </w:pPr>
-      <w:proofErr w:type="spellStart"/>
-      <w:r>
-        <w:t>kwSteps</w:t>
-      </w:r>
-      <w:proofErr w:type="spellEnd"/>
-      <w:r>
-        <w:t xml:space="preserve"> – ilość </w:t>
+      <w:r>
+        <w:t xml:space="preserve">kwSteps – ilość </w:t>
       </w:r>
       <w:r>
         <w:t xml:space="preserve">kroków </w:t>
       </w:r>
       <w:r>
-        <w:t xml:space="preserve">dla algorytmu </w:t>
-      </w:r>
-      <w:proofErr w:type="spellStart"/>
-      <w:r>
-        <w:t>Kiefer</w:t>
-      </w:r>
-      <w:proofErr w:type="spellEnd"/>
-      <w:r>
-        <w:t xml:space="preserve"> – Wolfowitz</w:t>
+        <w:t>dla algorytmu Kiefer – Wolfowitz</w:t>
       </w:r>
       <w:r>
         <w:t>, czyli optymalizacja lokalna.</w:t>
@@ -10404,179 +10082,14 @@
       <w:pPr>
         <w:pStyle w:val="Tekstpracy"/>
       </w:pPr>
-      <w:proofErr w:type="spellStart"/>
-      <w:r>
-        <w:t>functionToSolve</w:t>
-      </w:r>
-      <w:proofErr w:type="spellEnd"/>
-      <w:r>
-        <w:t xml:space="preserve"> – wzorcowa funkcja w której poszukujemy minimum globalne.</w:t>
-      </w:r>
-    </w:p>
-    <w:p>
-      <w:pPr>
-        <w:suppressAutoHyphens w:val="0"/>
-      </w:pPr>
-      <w:r>
-        <w:t xml:space="preserve">(obrazek wzorcowej </w:t>
-      </w:r>
-      <w:proofErr w:type="spellStart"/>
-      <w:r>
-        <w:t>funkcj</w:t>
-      </w:r>
-      <w:proofErr w:type="spellEnd"/>
-      <w:r>
-        <w:t>)</w:t>
-      </w:r>
-    </w:p>
-    <w:p>
-      <w:pPr>
-        <w:suppressAutoHyphens w:val="0"/>
-      </w:pPr>
-      <w:r>
-        <w:br w:type="page"/>
-      </w:r>
-    </w:p>
-    <w:p>
-      <w:pPr>
-        <w:spacing w:line="360" w:lineRule="auto"/>
-        <w:jc w:val="both"/>
-      </w:pPr>
-    </w:p>
-    <w:p>
-      <w:pPr>
-        <w:pStyle w:val="Nagwek2"/>
-        <w:spacing w:line="360" w:lineRule="auto"/>
-        <w:jc w:val="both"/>
-      </w:pPr>
-      <w:bookmarkStart w:id="34" w:name="_Toc405569121"/>
-      <w:r>
-        <w:rPr>
-          <w:sz w:val="24"/>
-        </w:rPr>
-        <w:t xml:space="preserve">4.1 </w:t>
-      </w:r>
-      <w:r>
-        <w:rPr>
-          <w:sz w:val="24"/>
-        </w:rPr>
-        <w:t>Przebieg oraz b</w:t>
-      </w:r>
-      <w:r>
-        <w:rPr>
-          <w:sz w:val="24"/>
-        </w:rPr>
-        <w:t>adanie implementacji w języku R</w:t>
-      </w:r>
-      <w:bookmarkEnd w:id="34"/>
-      <w:r>
-        <w:rPr>
-          <w:sz w:val="24"/>
-        </w:rPr>
-        <w:t xml:space="preserve"> </w:t>
-      </w:r>
-    </w:p>
-    <w:p>
-      <w:pPr>
-        <w:pStyle w:val="Tekstpracy"/>
-      </w:pPr>
-      <w:r>
-        <w:t>W pierwszej kolejności algorytm został napisany w języku R, ponieważ bardzo szybko możną przenieść idee z papieru na komputer w tym języku, łatwo się prototypuje.</w:t>
-      </w:r>
-    </w:p>
-    <w:p>
-      <w:pPr>
-        <w:pStyle w:val="Tekstpracy"/>
-      </w:pPr>
-      <w:r>
-        <w:t>Na początek została zaimplementowana metoda optymalizacji globalnej przeszukiwania losowego</w:t>
-      </w:r>
-      <w:r>
-        <w:t xml:space="preserve"> bez algorytmu </w:t>
-      </w:r>
-      <w:proofErr w:type="spellStart"/>
-      <w:r>
-        <w:t>Kiefer</w:t>
-      </w:r>
-      <w:proofErr w:type="spellEnd"/>
-      <w:r>
-        <w:t>-Wolfowitza.</w:t>
-      </w:r>
-    </w:p>
-    <w:p>
-      <w:pPr>
-        <w:pStyle w:val="Tekstpracy"/>
-      </w:pPr>
-      <w:r>
-        <w:t xml:space="preserve">Gdy </w:t>
-      </w:r>
-      <w:r>
-        <w:t xml:space="preserve">metoda RS </w:t>
-      </w:r>
-      <w:r>
-        <w:t>została</w:t>
-      </w:r>
-      <w:r>
-        <w:t xml:space="preserve"> poprawnie zaimplementowana </w:t>
-      </w:r>
-      <w:r>
-        <w:t>zaczęła się praca nad</w:t>
-      </w:r>
-      <w:r>
-        <w:t xml:space="preserve"> implementacj</w:t>
-      </w:r>
-      <w:r>
-        <w:t>ą</w:t>
-      </w:r>
-      <w:r>
-        <w:t xml:space="preserve"> algorytmu do poszukiwania minimum lokalnego</w:t>
-      </w:r>
-      <w:r>
-        <w:t xml:space="preserve"> (KW)</w:t>
-      </w:r>
-      <w:r>
-        <w:t xml:space="preserve">. Na tym etapie prac </w:t>
-      </w:r>
-      <w:r>
-        <w:t>nie zostały napotkane żadne problemy</w:t>
-      </w:r>
-      <w:r>
-        <w:t>. Dodatkowo trzeba tutaj nadmienić iż algorytm na razie działa dla funkcji jednej zmiennej.</w:t>
-      </w:r>
-    </w:p>
-    <w:p>
-      <w:pPr>
-        <w:pStyle w:val="Tekstpracy"/>
-      </w:pPr>
-      <w:r>
-        <w:t xml:space="preserve">Kiedy pisanie programu zostało ukończone, zostały przeprowadzone badania nad wydajnością algorytmu oraz samego języka i platformy. Została </w:t>
-      </w:r>
-      <w:r>
-        <w:t>użyta</w:t>
-      </w:r>
-      <w:r>
-        <w:t xml:space="preserve"> do tego wbudowana funkcja </w:t>
-      </w:r>
-      <w:proofErr w:type="spellStart"/>
-      <w:r>
-        <w:t>system.time</w:t>
-      </w:r>
-      <w:proofErr w:type="spellEnd"/>
-      <w:r>
-        <w:t>(FUNC) która jako argument przyjmuje funkcje.</w:t>
-      </w:r>
-    </w:p>
-    <w:p>
-      <w:pPr>
-        <w:pStyle w:val="Tekstpracy"/>
-      </w:pPr>
-      <w:r>
-        <w:t>Dla danych podanych na początku rozdziału, czas działania algorytmu to 222,98 sekund</w:t>
+      <w:r>
+        <w:t>functionToSolve – wzorcowa funkcja w której poszukujemy minimum globalne.</w:t>
       </w:r>
     </w:p>
     <w:p>
       <w:pPr>
         <w:keepNext/>
+        <w:jc w:val="center"/>
       </w:pPr>
       <w:r>
         <w:rPr>
@@ -10584,10 +10097,10 @@
           <w:lang w:val="en-GB" w:eastAsia="en-GB"/>
         </w:rPr>
         <w:drawing>
-          <wp:inline distT="0" distB="0" distL="0" distR="0" wp14:anchorId="4F008FA0" wp14:editId="6392D473">
-            <wp:extent cx="5398770" cy="1831340"/>
-            <wp:effectExtent l="0" t="0" r="0" b="0"/>
-            <wp:docPr id="10" name="Obraz 10"/>
+          <wp:inline distT="0" distB="0" distL="0" distR="0" wp14:anchorId="05797111" wp14:editId="1EF349E2">
+            <wp:extent cx="3219450" cy="3152775"/>
+            <wp:effectExtent l="0" t="0" r="0" b="9525"/>
+            <wp:docPr id="16" name="Obraz 16"/>
             <wp:cNvGraphicFramePr>
               <a:graphicFrameLocks xmlns:a="http://schemas.openxmlformats.org/drawingml/2006/main" noChangeAspect="1"/>
             </wp:cNvGraphicFramePr>
@@ -10595,7 +10108,7 @@
               <a:graphicData uri="http://schemas.openxmlformats.org/drawingml/2006/picture">
                 <pic:pic xmlns:pic="http://schemas.openxmlformats.org/drawingml/2006/picture">
                   <pic:nvPicPr>
-                    <pic:cNvPr id="10" name="r_100k_1c_cut.png"/>
+                    <pic:cNvPr id="16" name="function_to_solve.png"/>
                     <pic:cNvPicPr/>
                   </pic:nvPicPr>
                   <pic:blipFill>
@@ -10613,7 +10126,7 @@
                   <pic:spPr>
                     <a:xfrm>
                       <a:off x="0" y="0"/>
-                      <a:ext cx="5398770" cy="1831340"/>
+                      <a:ext cx="3219450" cy="3152775"/>
                     </a:xfrm>
                     <a:prstGeom prst="rect">
                       <a:avLst/>
@@ -10628,10 +10141,8 @@
     </w:p>
     <w:p>
       <w:pPr>
-        <w:pStyle w:val="Legenda"/>
-        <w:jc w:val="center"/>
-      </w:pPr>
-      <w:bookmarkStart w:id="35" w:name="_Toc405163538"/>
+        <w:pStyle w:val="Styl1"/>
+      </w:pPr>
       <w:r>
         <w:t xml:space="preserve">Rysunek </w:t>
       </w:r>
@@ -10654,16 +10165,10 @@
         <w:fldChar w:fldCharType="end"/>
       </w:r>
       <w:r>
-        <w:t xml:space="preserve"> Wykorzystanie procesora podczas uruchomionego programu napisanego w R</w:t>
-      </w:r>
-      <w:bookmarkEnd w:id="35"/>
-    </w:p>
-    <w:p>
-      <w:pPr>
-        <w:pStyle w:val="Tekstpracy"/>
-      </w:pPr>
-      <w:r>
-        <w:t xml:space="preserve">Jak można zauważyć nasze procesory nie są równomiernie wykorzystywane dodatkowo tylko jeden procesor pracuje w tym czasie.  </w:t>
+        <w:t xml:space="preserve"> Wizualizacja badanej funkcji</w:t>
+      </w:r>
+      <w:r>
+        <w:br w:type="page"/>
       </w:r>
     </w:p>
     <w:p>
@@ -10671,20 +10176,6 @@
         <w:spacing w:line="360" w:lineRule="auto"/>
         <w:jc w:val="both"/>
       </w:pPr>
-    </w:p>
-    <w:p>
-      <w:pPr>
-        <w:suppressAutoHyphens w:val="0"/>
-        <w:rPr>
-          <w:sz w:val="24"/>
-        </w:rPr>
-      </w:pPr>
-      <w:r>
-        <w:rPr>
-          <w:sz w:val="24"/>
-        </w:rPr>
-        <w:br w:type="page"/>
-      </w:r>
     </w:p>
     <w:p>
       <w:pPr>
@@ -10692,56 +10183,39 @@
         <w:spacing w:line="360" w:lineRule="auto"/>
         <w:jc w:val="both"/>
       </w:pPr>
-      <w:bookmarkStart w:id="36" w:name="_Toc405569122"/>
+      <w:bookmarkStart w:id="33" w:name="_Toc405569121"/>
       <w:r>
         <w:rPr>
           <w:sz w:val="24"/>
         </w:rPr>
-        <w:lastRenderedPageBreak/>
-        <w:t xml:space="preserve">4.2 </w:t>
+        <w:t xml:space="preserve">4.1 </w:t>
       </w:r>
       <w:r>
         <w:rPr>
           <w:sz w:val="24"/>
         </w:rPr>
-        <w:t>Przebieg</w:t>
+        <w:t>Przebieg oraz b</w:t>
       </w:r>
       <w:r>
         <w:rPr>
           <w:sz w:val="24"/>
         </w:rPr>
-        <w:t xml:space="preserve"> oraz b</w:t>
-      </w:r>
+        <w:t>adanie implementacji w języku R</w:t>
+      </w:r>
+      <w:bookmarkEnd w:id="33"/>
       <w:r>
         <w:rPr>
           <w:sz w:val="24"/>
         </w:rPr>
-        <w:t xml:space="preserve">adanie implementacji w języku </w:t>
-      </w:r>
-      <w:proofErr w:type="spellStart"/>
-      <w:r>
-        <w:rPr>
-          <w:sz w:val="24"/>
-        </w:rPr>
-        <w:t>Haskell</w:t>
-      </w:r>
-      <w:bookmarkEnd w:id="36"/>
-      <w:proofErr w:type="spellEnd"/>
+        <w:t xml:space="preserve"> </w:t>
+      </w:r>
     </w:p>
     <w:p>
       <w:pPr>
         <w:pStyle w:val="Tekstpracy"/>
       </w:pPr>
       <w:r>
-        <w:t xml:space="preserve">Następnym etapem projektu inżynierskiego było przepisanie z prototypowanego algorytmu w R do </w:t>
-      </w:r>
-      <w:proofErr w:type="spellStart"/>
-      <w:r>
-        <w:t>Haskell</w:t>
-      </w:r>
-      <w:proofErr w:type="spellEnd"/>
-      <w:r>
-        <w:t>. Zostały napotkane pewnie problemy głównie przez to iż programowanie funkcyjne bardzo mocno różni się od programowania imperatywnego, potrzebna jest zmiana myślenia oraz pojmowania problemu na temat rekurencji.</w:t>
+        <w:t>W pierwszej kolejności algorytm został napisany w języku R, ponieważ bardzo szybko możną przenieść idee z papieru na komputer w tym języku, łatwo się prototypuje.</w:t>
       </w:r>
     </w:p>
     <w:p>
@@ -10749,31 +10223,10 @@
         <w:pStyle w:val="Tekstpracy"/>
       </w:pPr>
       <w:r>
-        <w:t>Pierwszym z widocznych rezultatów przepisywania wszystkich algorytmó</w:t>
-      </w:r>
-      <w:r>
-        <w:fldChar w:fldCharType="begin"/>
-      </w:r>
-      <w:r>
-        <w:instrText xml:space="preserve"> LISTNUM </w:instrText>
-      </w:r>
-      <w:r>
-        <w:fldChar w:fldCharType="end"/>
-      </w:r>
-      <w:r>
-        <w:t xml:space="preserve">w numerycznych na języki funkcyjne jest prostota zapisu. Implementacja </w:t>
-      </w:r>
-      <w:r>
-        <w:t xml:space="preserve">algorytmów </w:t>
-      </w:r>
-      <w:r>
-        <w:t xml:space="preserve">w </w:t>
-      </w:r>
-      <w:r>
-        <w:t>językach funkcyjnych jest bardziej oczywista z punktu widzenia matematycznego</w:t>
-      </w:r>
-      <w:r>
-        <w:t>.</w:t>
+        <w:t>Na początek została zaimplementowana metoda optymalizacji globalnej przeszukiwania losowego</w:t>
+      </w:r>
+      <w:r>
+        <w:t xml:space="preserve"> bez algorytmu Kiefer-Wolfowitza.</w:t>
       </w:r>
     </w:p>
     <w:p>
@@ -10781,7 +10234,62 @@
         <w:pStyle w:val="Tekstpracy"/>
       </w:pPr>
       <w:r>
-        <w:t>Po zakończeniu przepisywania algorytmu zostały przeprowadzone badania nad efektywnością implementacji, tak samo jak miało miejsce przy poprzednim punkcie.</w:t>
+        <w:t xml:space="preserve">Gdy </w:t>
+      </w:r>
+      <w:r>
+        <w:t xml:space="preserve">metoda RS </w:t>
+      </w:r>
+      <w:r>
+        <w:t>została</w:t>
+      </w:r>
+      <w:r>
+        <w:t xml:space="preserve"> poprawnie zaimplementowana </w:t>
+      </w:r>
+      <w:r>
+        <w:t>zaczęła się praca nad</w:t>
+      </w:r>
+      <w:r>
+        <w:t xml:space="preserve"> implementacj</w:t>
+      </w:r>
+      <w:r>
+        <w:t>ą</w:t>
+      </w:r>
+      <w:r>
+        <w:t xml:space="preserve"> algorytmu do poszukiwania minimum lokalnego</w:t>
+      </w:r>
+      <w:r>
+        <w:t xml:space="preserve"> (KW)</w:t>
+      </w:r>
+      <w:r>
+        <w:t xml:space="preserve">. Na tym etapie prac </w:t>
+      </w:r>
+      <w:r>
+        <w:t>nie zostały napotkane żadne problemy</w:t>
+      </w:r>
+      <w:r>
+        <w:t>. Dodatkowo trzeba tutaj nadmienić iż algorytm na razie działa dla funkcji jednej zmiennej.</w:t>
+      </w:r>
+    </w:p>
+    <w:p>
+      <w:pPr>
+        <w:pStyle w:val="Tekstpracy"/>
+      </w:pPr>
+      <w:r>
+        <w:t xml:space="preserve">Kiedy pisanie programu zostało ukończone, zostały przeprowadzone badania nad wydajnością algorytmu oraz samego języka i platformy. Została </w:t>
+      </w:r>
+      <w:r>
+        <w:t>użyta</w:t>
+      </w:r>
+      <w:r>
+        <w:t xml:space="preserve"> do tego wbudowana funkcja system.time(FUNC) która jako argument przyjmuje funkcje.</w:t>
+      </w:r>
+    </w:p>
+    <w:p>
+      <w:pPr>
+        <w:pStyle w:val="Tekstpracy"/>
+      </w:pPr>
+      <w:r>
+        <w:t>Dla danych podanych na początku rozdziału, czas działania algorytmu to 222,98 sekund</w:t>
       </w:r>
     </w:p>
     <w:p>
@@ -10794,10 +10302,10 @@
           <w:lang w:val="en-GB" w:eastAsia="en-GB"/>
         </w:rPr>
         <w:drawing>
-          <wp:inline distT="0" distB="0" distL="0" distR="0" wp14:anchorId="12ED2C20" wp14:editId="2FC29421">
+          <wp:inline distT="0" distB="0" distL="0" distR="0" wp14:anchorId="6F66C446" wp14:editId="5484AA83">
             <wp:extent cx="5398770" cy="1831340"/>
             <wp:effectExtent l="0" t="0" r="0" b="0"/>
-            <wp:docPr id="11" name="Obraz 11"/>
+            <wp:docPr id="10" name="Obraz 10"/>
             <wp:cNvGraphicFramePr>
               <a:graphicFrameLocks xmlns:a="http://schemas.openxmlformats.org/drawingml/2006/main" noChangeAspect="1"/>
             </wp:cNvGraphicFramePr>
@@ -10805,7 +10313,7 @@
               <a:graphicData uri="http://schemas.openxmlformats.org/drawingml/2006/picture">
                 <pic:pic xmlns:pic="http://schemas.openxmlformats.org/drawingml/2006/picture">
                   <pic:nvPicPr>
-                    <pic:cNvPr id="11" name="haskell_100k_1C_cut.png"/>
+                    <pic:cNvPr id="10" name="r_100k_1c_cut.png"/>
                     <pic:cNvPicPr/>
                   </pic:nvPicPr>
                   <pic:blipFill>
@@ -10841,7 +10349,7 @@
         <w:pStyle w:val="Legenda"/>
         <w:jc w:val="center"/>
       </w:pPr>
-      <w:bookmarkStart w:id="37" w:name="_Toc405163539"/>
+      <w:bookmarkStart w:id="34" w:name="_Toc405163538"/>
       <w:r>
         <w:t xml:space="preserve">Rysunek </w:t>
       </w:r>
@@ -10864,39 +10372,111 @@
         <w:fldChar w:fldCharType="end"/>
       </w:r>
       <w:r>
-        <w:t xml:space="preserve"> Wykorzystanie zasobów procesorów - </w:t>
-      </w:r>
-      <w:proofErr w:type="spellStart"/>
-      <w:r>
-        <w:t>Haskell</w:t>
-      </w:r>
-      <w:proofErr w:type="spellEnd"/>
-      <w:r>
-        <w:t>, bez zrównoleglenia</w:t>
-      </w:r>
-      <w:bookmarkEnd w:id="37"/>
+        <w:t xml:space="preserve"> Wykorzystanie procesora podczas uruchomionego programu napisanego w R</w:t>
+      </w:r>
+      <w:bookmarkEnd w:id="34"/>
     </w:p>
     <w:p>
       <w:pPr>
         <w:pStyle w:val="Tekstpracy"/>
       </w:pPr>
       <w:r>
-        <w:t xml:space="preserve">Czas wykonywania programy to </w:t>
-      </w:r>
-      <w:r>
-        <w:t>71,58</w:t>
-      </w:r>
-      <w:r>
-        <w:t xml:space="preserve"> sekundy, czyli już samo przepisanie na język kompilowany to ogromne przyspieszenie przy bardzo złożonych obliczeniach, prawdopodobnie dla trywialnych </w:t>
-      </w:r>
-      <w:r>
-        <w:t xml:space="preserve">problemów nie było by większego sensu przepisywanie algorytmu na </w:t>
-      </w:r>
-      <w:proofErr w:type="spellStart"/>
-      <w:r>
-        <w:t>Haskell</w:t>
-      </w:r>
-      <w:proofErr w:type="spellEnd"/>
+        <w:t xml:space="preserve">Jak można zauważyć nasze procesory nie są równomiernie wykorzystywane dodatkowo tylko jeden procesor pracuje w tym czasie.  </w:t>
+      </w:r>
+    </w:p>
+    <w:p>
+      <w:pPr>
+        <w:spacing w:line="360" w:lineRule="auto"/>
+        <w:jc w:val="both"/>
+      </w:pPr>
+    </w:p>
+    <w:p>
+      <w:pPr>
+        <w:suppressAutoHyphens w:val="0"/>
+        <w:rPr>
+          <w:sz w:val="24"/>
+        </w:rPr>
+      </w:pPr>
+      <w:r>
+        <w:rPr>
+          <w:sz w:val="24"/>
+        </w:rPr>
+        <w:br w:type="page"/>
+      </w:r>
+    </w:p>
+    <w:p>
+      <w:pPr>
+        <w:pStyle w:val="Nagwek2"/>
+        <w:spacing w:line="360" w:lineRule="auto"/>
+        <w:jc w:val="both"/>
+      </w:pPr>
+      <w:bookmarkStart w:id="35" w:name="_Toc405569122"/>
+      <w:r>
+        <w:rPr>
+          <w:sz w:val="24"/>
+        </w:rPr>
+        <w:lastRenderedPageBreak/>
+        <w:t xml:space="preserve">4.2 </w:t>
+      </w:r>
+      <w:r>
+        <w:rPr>
+          <w:sz w:val="24"/>
+        </w:rPr>
+        <w:t>Przebieg</w:t>
+      </w:r>
+      <w:r>
+        <w:rPr>
+          <w:sz w:val="24"/>
+        </w:rPr>
+        <w:t xml:space="preserve"> oraz b</w:t>
+      </w:r>
+      <w:r>
+        <w:rPr>
+          <w:sz w:val="24"/>
+        </w:rPr>
+        <w:t>adanie implementacji w języku Haskell</w:t>
+      </w:r>
+      <w:bookmarkEnd w:id="35"/>
+    </w:p>
+    <w:p>
+      <w:pPr>
+        <w:pStyle w:val="Tekstpracy"/>
+      </w:pPr>
+      <w:r>
+        <w:t>Następnym etapem projektu inżynierskiego było przepisanie z prototypowanego algorytmu w R do Haskell</w:t>
+      </w:r>
+      <w:r>
+        <w:t>. Zostały napotkane pewnie problemy głównie przez to iż programowanie funkcyjne bardzo mocno różni się od programowania imperatywnego, potrzebna jest zmiana myślenia oraz pojmowania problemu na temat rekurencji.</w:t>
+      </w:r>
+    </w:p>
+    <w:p>
+      <w:pPr>
+        <w:pStyle w:val="Tekstpracy"/>
+      </w:pPr>
+      <w:r>
+        <w:t>Pierwszym z widocznych rezultatów przepisywania wszystkich algorytmó</w:t>
+      </w:r>
+      <w:r>
+        <w:fldChar w:fldCharType="begin"/>
+      </w:r>
+      <w:r>
+        <w:instrText xml:space="preserve"> LISTNUM </w:instrText>
+      </w:r>
+      <w:r>
+        <w:fldChar w:fldCharType="end"/>
+      </w:r>
+      <w:r>
+        <w:t xml:space="preserve">w numerycznych na języki funkcyjne jest prostota zapisu. Implementacja </w:t>
+      </w:r>
+      <w:r>
+        <w:t xml:space="preserve">algorytmów </w:t>
+      </w:r>
+      <w:r>
+        <w:t xml:space="preserve">w </w:t>
+      </w:r>
+      <w:r>
+        <w:t>językach funkcyjnych jest bardziej oczywista z punktu widzenia matematycznego</w:t>
+      </w:r>
       <w:r>
         <w:t>.</w:t>
       </w:r>
@@ -10906,21 +10486,7 @@
         <w:pStyle w:val="Tekstpracy"/>
       </w:pPr>
       <w:r>
-        <w:t xml:space="preserve">Następnie wykres </w:t>
-      </w:r>
-      <w:r>
-        <w:t xml:space="preserve">pochodzi </w:t>
-      </w:r>
-      <w:r>
-        <w:t>z bardziej zaawansowanego narzędzia o nazwie „</w:t>
-      </w:r>
-      <w:proofErr w:type="spellStart"/>
-      <w:r>
-        <w:t>threadScope</w:t>
-      </w:r>
-      <w:proofErr w:type="spellEnd"/>
-      <w:r>
-        <w:t>”.</w:t>
+        <w:t>Po zakończeniu przepisywania algorytmu zostały przeprowadzone badania nad efektywnością implementacji, tak samo jak miało miejsce przy poprzednim punkcie.</w:t>
       </w:r>
     </w:p>
     <w:p>
@@ -10933,7 +10499,122 @@
           <w:lang w:val="en-GB" w:eastAsia="en-GB"/>
         </w:rPr>
         <w:drawing>
-          <wp:inline distT="0" distB="0" distL="0" distR="0" wp14:anchorId="56B97AEC" wp14:editId="24AD8DC5">
+          <wp:inline distT="0" distB="0" distL="0" distR="0" wp14:anchorId="008E51D0" wp14:editId="6EE55374">
+            <wp:extent cx="5398770" cy="1831340"/>
+            <wp:effectExtent l="0" t="0" r="0" b="0"/>
+            <wp:docPr id="11" name="Obraz 11"/>
+            <wp:cNvGraphicFramePr>
+              <a:graphicFrameLocks xmlns:a="http://schemas.openxmlformats.org/drawingml/2006/main" noChangeAspect="1"/>
+            </wp:cNvGraphicFramePr>
+            <a:graphic xmlns:a="http://schemas.openxmlformats.org/drawingml/2006/main">
+              <a:graphicData uri="http://schemas.openxmlformats.org/drawingml/2006/picture">
+                <pic:pic xmlns:pic="http://schemas.openxmlformats.org/drawingml/2006/picture">
+                  <pic:nvPicPr>
+                    <pic:cNvPr id="11" name="haskell_100k_1C_cut.png"/>
+                    <pic:cNvPicPr/>
+                  </pic:nvPicPr>
+                  <pic:blipFill>
+                    <a:blip r:embed="rId17">
+                      <a:extLst>
+                        <a:ext uri="{28A0092B-C50C-407E-A947-70E740481C1C}">
+                          <a14:useLocalDpi xmlns:a14="http://schemas.microsoft.com/office/drawing/2010/main" val="0"/>
+                        </a:ext>
+                      </a:extLst>
+                    </a:blip>
+                    <a:stretch>
+                      <a:fillRect/>
+                    </a:stretch>
+                  </pic:blipFill>
+                  <pic:spPr>
+                    <a:xfrm>
+                      <a:off x="0" y="0"/>
+                      <a:ext cx="5398770" cy="1831340"/>
+                    </a:xfrm>
+                    <a:prstGeom prst="rect">
+                      <a:avLst/>
+                    </a:prstGeom>
+                  </pic:spPr>
+                </pic:pic>
+              </a:graphicData>
+            </a:graphic>
+          </wp:inline>
+        </w:drawing>
+      </w:r>
+    </w:p>
+    <w:p>
+      <w:pPr>
+        <w:pStyle w:val="Legenda"/>
+        <w:jc w:val="center"/>
+      </w:pPr>
+      <w:bookmarkStart w:id="36" w:name="_Toc405163539"/>
+      <w:r>
+        <w:t xml:space="preserve">Rysunek </w:t>
+      </w:r>
+      <w:r>
+        <w:fldChar w:fldCharType="begin"/>
+      </w:r>
+      <w:r>
+        <w:instrText xml:space="preserve"> SEQ Rysunek \* ARABIC </w:instrText>
+      </w:r>
+      <w:r>
+        <w:fldChar w:fldCharType="separate"/>
+      </w:r>
+      <w:r>
+        <w:rPr>
+          <w:noProof/>
+        </w:rPr>
+        <w:t>10</w:t>
+      </w:r>
+      <w:r>
+        <w:fldChar w:fldCharType="end"/>
+      </w:r>
+      <w:r>
+        <w:t xml:space="preserve"> Wykorzystanie zasobów procesorów - Haskell, bez zrównoleglenia</w:t>
+      </w:r>
+      <w:bookmarkEnd w:id="36"/>
+    </w:p>
+    <w:p>
+      <w:pPr>
+        <w:pStyle w:val="Tekstpracy"/>
+      </w:pPr>
+      <w:r>
+        <w:t xml:space="preserve">Czas wykonywania programy to </w:t>
+      </w:r>
+      <w:r>
+        <w:t>71,58</w:t>
+      </w:r>
+      <w:r>
+        <w:t xml:space="preserve"> sekundy, czyli już samo przepisanie na język kompilowany to ogromne przyspieszenie przy bardzo złożonych obliczeniach, prawdopodobnie dla trywialnych </w:t>
+      </w:r>
+      <w:r>
+        <w:t>problemów nie było by większego sensu przepisywanie algorytmu na Haskell.</w:t>
+      </w:r>
+    </w:p>
+    <w:p>
+      <w:pPr>
+        <w:pStyle w:val="Tekstpracy"/>
+      </w:pPr>
+      <w:r>
+        <w:t xml:space="preserve">Następnie wykres </w:t>
+      </w:r>
+      <w:r>
+        <w:t xml:space="preserve">pochodzi </w:t>
+      </w:r>
+      <w:r>
+        <w:t>z bardziej zaawansowanego narzędzia o nazwie „threadScope”.</w:t>
+      </w:r>
+    </w:p>
+    <w:p>
+      <w:pPr>
+        <w:keepNext/>
+      </w:pPr>
+      <w:r>
+        <w:rPr>
+          <w:noProof/>
+          <w:lang w:val="en-GB" w:eastAsia="en-GB"/>
+        </w:rPr>
+        <w:drawing>
+          <wp:inline distT="0" distB="0" distL="0" distR="0" wp14:anchorId="6EBF8080" wp14:editId="43B1A184">
             <wp:extent cx="5398770" cy="1068705"/>
             <wp:effectExtent l="0" t="0" r="0" b="0"/>
             <wp:docPr id="12" name="Obraz 12"/>
@@ -10948,7 +10629,7 @@
                     <pic:cNvPicPr/>
                   </pic:nvPicPr>
                   <pic:blipFill>
-                    <a:blip r:embed="rId17">
+                    <a:blip r:embed="rId18">
                       <a:extLst>
                         <a:ext uri="{28A0092B-C50C-407E-A947-70E740481C1C}">
                           <a14:useLocalDpi xmlns:a14="http://schemas.microsoft.com/office/drawing/2010/main" val="0"/>
@@ -10980,7 +10661,7 @@
         <w:pStyle w:val="Legenda"/>
         <w:jc w:val="center"/>
       </w:pPr>
-      <w:bookmarkStart w:id="38" w:name="_Toc405163540"/>
+      <w:bookmarkStart w:id="37" w:name="_Toc405163540"/>
       <w:r>
         <w:t xml:space="preserve">Rysunek </w:t>
       </w:r>
@@ -10997,35 +10678,22 @@
         <w:rPr>
           <w:noProof/>
         </w:rPr>
-        <w:t>10</w:t>
+        <w:t>11</w:t>
       </w:r>
       <w:r>
         <w:fldChar w:fldCharType="end"/>
       </w:r>
       <w:r>
-        <w:t xml:space="preserve"> Wykorzystanie zasobów procesora – </w:t>
-      </w:r>
-      <w:proofErr w:type="spellStart"/>
-      <w:r>
-        <w:t>threadscope</w:t>
-      </w:r>
-      <w:bookmarkEnd w:id="38"/>
-      <w:proofErr w:type="spellEnd"/>
+        <w:t xml:space="preserve"> Wykorzystanie zasobów procesora – threadscope</w:t>
+      </w:r>
+      <w:bookmarkEnd w:id="37"/>
     </w:p>
     <w:p>
       <w:pPr>
         <w:pStyle w:val="Tekstpracy"/>
       </w:pPr>
       <w:r>
-        <w:t xml:space="preserve">Aktywność (ang. </w:t>
-      </w:r>
-      <w:proofErr w:type="spellStart"/>
-      <w:r>
-        <w:t>activity</w:t>
-      </w:r>
-      <w:proofErr w:type="spellEnd"/>
-      <w:r>
-        <w:t>) w tym przypadku możemy zobaczyć aktywność naszych procesorów, które są oddzielone pomiędzy sobą</w:t>
+        <w:t>Aktywność (ang. activity) w tym przypadku możemy zobaczyć aktywność naszych procesorów, które są oddzielone pomiędzy sobą</w:t>
       </w:r>
       <w:r>
         <w:t xml:space="preserve"> przerywaną szarą linią</w:t>
@@ -11051,58 +10719,28 @@
         <w:spacing w:line="360" w:lineRule="auto"/>
         <w:jc w:val="both"/>
       </w:pPr>
-      <w:bookmarkStart w:id="39" w:name="_Toc405569123"/>
+      <w:bookmarkStart w:id="38" w:name="_Toc405569123"/>
       <w:r>
         <w:rPr>
           <w:sz w:val="24"/>
         </w:rPr>
         <w:lastRenderedPageBreak/>
-        <w:t xml:space="preserve">4.3 Badanie implementacji w języku </w:t>
-      </w:r>
-      <w:proofErr w:type="spellStart"/>
-      <w:r>
-        <w:rPr>
-          <w:sz w:val="24"/>
-        </w:rPr>
-        <w:t>Haskell</w:t>
-      </w:r>
-      <w:proofErr w:type="spellEnd"/>
-      <w:r>
-        <w:rPr>
-          <w:sz w:val="24"/>
-        </w:rPr>
-        <w:t xml:space="preserve"> zrównoleglone na CPU</w:t>
-      </w:r>
-      <w:bookmarkEnd w:id="39"/>
+        <w:t>4.3 Badanie implementacji w języku Haskell zrównoleglone na CPU</w:t>
+      </w:r>
+      <w:bookmarkEnd w:id="38"/>
     </w:p>
     <w:p>
       <w:pPr>
         <w:pStyle w:val="Tekstpracy"/>
       </w:pPr>
       <w:r>
-        <w:t>Oby zrównoleglić algorytm, został użyty moduł „</w:t>
-      </w:r>
-      <w:proofErr w:type="spellStart"/>
-      <w:r>
-        <w:t>Parallel</w:t>
-      </w:r>
-      <w:proofErr w:type="spellEnd"/>
-      <w:r>
-        <w:t xml:space="preserve">”, </w:t>
+        <w:t xml:space="preserve">Oby zrównoleglić algorytm, został użyty moduł „Parallel”, </w:t>
       </w:r>
       <w:r>
         <w:t>który</w:t>
       </w:r>
       <w:r>
-        <w:t xml:space="preserve"> został zainstalowany poprzez program „</w:t>
-      </w:r>
-      <w:proofErr w:type="spellStart"/>
-      <w:r>
-        <w:t>cabal</w:t>
-      </w:r>
-      <w:proofErr w:type="spellEnd"/>
-      <w:r>
-        <w:t>”.</w:t>
+        <w:t xml:space="preserve"> został zainstalowany poprzez program „cabal”.</w:t>
       </w:r>
     </w:p>
     <w:p>
@@ -11139,15 +10777,7 @@
         <w:t xml:space="preserve"> zrównoleglonym</w:t>
       </w:r>
       <w:r>
-        <w:t>, w tym przypadku musimy skompilować program wraz z flagą „-</w:t>
-      </w:r>
-      <w:proofErr w:type="spellStart"/>
-      <w:r>
-        <w:t>threaded</w:t>
-      </w:r>
-      <w:proofErr w:type="spellEnd"/>
-      <w:r>
-        <w:t>”</w:t>
+        <w:t>, w tym przypadku musimy skompilować program wraz z flagą „-threaded”</w:t>
       </w:r>
     </w:p>
     <w:p>
@@ -11157,29 +10787,17 @@
       <w:r>
         <w:t>Pierwszym zadaniem przy zrównoleglaniu programy to załadowanie modułu „</w:t>
       </w:r>
-      <w:proofErr w:type="spellStart"/>
       <w:r>
         <w:t>Control.Parallel</w:t>
       </w:r>
-      <w:proofErr w:type="spellEnd"/>
       <w:r>
         <w:t>” oraz „</w:t>
       </w:r>
-      <w:proofErr w:type="spellStart"/>
       <w:r>
         <w:t>Control.Parallel.Strategies</w:t>
       </w:r>
-      <w:proofErr w:type="spellEnd"/>
-      <w:r>
-        <w:t>” są one częścią modułu „</w:t>
-      </w:r>
-      <w:proofErr w:type="spellStart"/>
-      <w:r>
-        <w:t>Parallel</w:t>
-      </w:r>
-      <w:proofErr w:type="spellEnd"/>
-      <w:r>
-        <w:t>”.</w:t>
+      <w:r>
+        <w:t>” są one częścią modułu „Parallel”.</w:t>
       </w:r>
     </w:p>
     <w:p>
@@ -11227,7 +10845,7 @@
           <w:lang w:val="en-GB" w:eastAsia="en-GB"/>
         </w:rPr>
         <w:drawing>
-          <wp:inline distT="0" distB="0" distL="0" distR="0" wp14:anchorId="312496D5" wp14:editId="63BB422B">
+          <wp:inline distT="0" distB="0" distL="0" distR="0" wp14:anchorId="108E17E7" wp14:editId="3637AF51">
             <wp:extent cx="5398770" cy="1783715"/>
             <wp:effectExtent l="0" t="0" r="0" b="6985"/>
             <wp:docPr id="2" name="Obraz 2"/>
@@ -11242,7 +10860,7 @@
                     <pic:cNvPicPr/>
                   </pic:nvPicPr>
                   <pic:blipFill>
-                    <a:blip r:embed="rId18">
+                    <a:blip r:embed="rId19">
                       <a:extLst>
                         <a:ext uri="{28A0092B-C50C-407E-A947-70E740481C1C}">
                           <a14:useLocalDpi xmlns:a14="http://schemas.microsoft.com/office/drawing/2010/main" val="0"/>
@@ -11274,7 +10892,7 @@
         <w:pStyle w:val="Legenda"/>
         <w:jc w:val="center"/>
       </w:pPr>
-      <w:bookmarkStart w:id="40" w:name="_Toc405163541"/>
+      <w:bookmarkStart w:id="39" w:name="_Toc405163541"/>
       <w:r>
         <w:t xml:space="preserve">Rysunek </w:t>
       </w:r>
@@ -11291,7 +10909,7 @@
         <w:rPr>
           <w:noProof/>
         </w:rPr>
-        <w:t>11</w:t>
+        <w:t>12</w:t>
       </w:r>
       <w:r>
         <w:fldChar w:fldCharType="end"/>
@@ -11305,7 +10923,7 @@
         </w:rPr>
         <w:t xml:space="preserve"> zasobów procesorów przy zrównolegleniu</w:t>
       </w:r>
-      <w:bookmarkEnd w:id="40"/>
+      <w:bookmarkEnd w:id="39"/>
     </w:p>
     <w:p>
       <w:pPr>
@@ -11329,7 +10947,7 @@
         </w:rPr>
         <w:lastRenderedPageBreak/>
         <w:drawing>
-          <wp:inline distT="0" distB="0" distL="0" distR="0" wp14:anchorId="21E64ED4" wp14:editId="1B6AE160">
+          <wp:inline distT="0" distB="0" distL="0" distR="0" wp14:anchorId="114D8B53" wp14:editId="66E69AE9">
             <wp:extent cx="5398770" cy="2084705"/>
             <wp:effectExtent l="0" t="0" r="0" b="0"/>
             <wp:docPr id="3" name="Obraz 3"/>
@@ -11344,7 +10962,7 @@
                     <pic:cNvPicPr/>
                   </pic:nvPicPr>
                   <pic:blipFill>
-                    <a:blip r:embed="rId19">
+                    <a:blip r:embed="rId20">
                       <a:extLst>
                         <a:ext uri="{28A0092B-C50C-407E-A947-70E740481C1C}">
                           <a14:useLocalDpi xmlns:a14="http://schemas.microsoft.com/office/drawing/2010/main" val="0"/>
@@ -11376,7 +10994,7 @@
         <w:pStyle w:val="Legenda"/>
         <w:jc w:val="center"/>
       </w:pPr>
-      <w:bookmarkStart w:id="41" w:name="_Toc405163542"/>
+      <w:bookmarkStart w:id="40" w:name="_Toc405163542"/>
       <w:r>
         <w:t xml:space="preserve">Rysunek </w:t>
       </w:r>
@@ -11393,20 +11011,15 @@
         <w:rPr>
           <w:noProof/>
         </w:rPr>
-        <w:t>12</w:t>
+        <w:t>13</w:t>
       </w:r>
       <w:r>
         <w:fldChar w:fldCharType="end"/>
       </w:r>
       <w:r>
-        <w:t xml:space="preserve"> Wykorzystanie zasobów procesora - </w:t>
-      </w:r>
-      <w:proofErr w:type="spellStart"/>
-      <w:r>
-        <w:t>threadscope</w:t>
-      </w:r>
-      <w:bookmarkEnd w:id="41"/>
-      <w:proofErr w:type="spellEnd"/>
+        <w:t xml:space="preserve"> Wykorzystanie zasobów procesora - threadscope</w:t>
+      </w:r>
+      <w:bookmarkEnd w:id="40"/>
     </w:p>
     <w:p/>
     <w:p>
@@ -11419,6 +11032,149 @@
       <w:r>
         <w:t>.</w:t>
       </w:r>
+    </w:p>
+    <w:p>
+      <w:pPr>
+        <w:pStyle w:val="Nagwek3"/>
+        <w:jc w:val="left"/>
+        <w:rPr>
+          <w:sz w:val="24"/>
+        </w:rPr>
+      </w:pPr>
+      <w:r>
+        <w:rPr>
+          <w:sz w:val="24"/>
+        </w:rPr>
+        <w:t>4.3.1 Algorytm na maszynie Azure</w:t>
+      </w:r>
+    </w:p>
+    <w:p>
+      <w:pPr>
+        <w:pStyle w:val="Tekstpracy"/>
+      </w:pPr>
+    </w:p>
+    <w:p>
+      <w:pPr>
+        <w:pStyle w:val="Tekstpracy"/>
+      </w:pPr>
+      <w:r>
+        <w:t>Tak jak zakładaliśmy w celach tej pracy, program został uruchomiony na maszynie posiadającej szesnaście procesorów uruchomionej w usłudze Microsoft Azure.</w:t>
+      </w:r>
+    </w:p>
+    <w:p>
+      <w:pPr>
+        <w:pStyle w:val="Tekstpracy"/>
+      </w:pPr>
+      <w:r>
+        <w:t>Pierwsze co można było zaobserwować to to że algorytm wykonał się poniżej 3 sekund a dokładnie 2,69 sekund</w:t>
+      </w:r>
+      <w:r>
+        <w:t>.</w:t>
+      </w:r>
+    </w:p>
+    <w:p>
+      <w:pPr>
+        <w:keepNext/>
+      </w:pPr>
+      <w:r>
+        <w:rPr>
+          <w:noProof/>
+          <w:lang w:val="en-GB" w:eastAsia="en-GB"/>
+        </w:rPr>
+        <w:drawing>
+          <wp:inline distT="0" distB="0" distL="0" distR="0" wp14:anchorId="1B516CBD" wp14:editId="1DC54AD4">
+            <wp:extent cx="5398770" cy="2731135"/>
+            <wp:effectExtent l="0" t="0" r="0" b="0"/>
+            <wp:docPr id="17" name="Obraz 17"/>
+            <wp:cNvGraphicFramePr>
+              <a:graphicFrameLocks xmlns:a="http://schemas.openxmlformats.org/drawingml/2006/main" noChangeAspect="1"/>
+            </wp:cNvGraphicFramePr>
+            <a:graphic xmlns:a="http://schemas.openxmlformats.org/drawingml/2006/main">
+              <a:graphicData uri="http://schemas.openxmlformats.org/drawingml/2006/picture">
+                <pic:pic xmlns:pic="http://schemas.openxmlformats.org/drawingml/2006/picture">
+                  <pic:nvPicPr>
+                    <pic:cNvPr id="17" name="haskell_100k_16c_cut.png"/>
+                    <pic:cNvPicPr/>
+                  </pic:nvPicPr>
+                  <pic:blipFill>
+                    <a:blip r:embed="rId21" cstate="print">
+                      <a:extLst>
+                        <a:ext uri="{28A0092B-C50C-407E-A947-70E740481C1C}">
+                          <a14:useLocalDpi xmlns:a14="http://schemas.microsoft.com/office/drawing/2010/main" val="0"/>
+                        </a:ext>
+                      </a:extLst>
+                    </a:blip>
+                    <a:stretch>
+                      <a:fillRect/>
+                    </a:stretch>
+                  </pic:blipFill>
+                  <pic:spPr>
+                    <a:xfrm>
+                      <a:off x="0" y="0"/>
+                      <a:ext cx="5398770" cy="2731135"/>
+                    </a:xfrm>
+                    <a:prstGeom prst="rect">
+                      <a:avLst/>
+                    </a:prstGeom>
+                  </pic:spPr>
+                </pic:pic>
+              </a:graphicData>
+            </a:graphic>
+          </wp:inline>
+        </w:drawing>
+      </w:r>
+    </w:p>
+    <w:p>
+      <w:pPr>
+        <w:pStyle w:val="Styl1"/>
+      </w:pPr>
+      <w:r>
+        <w:t xml:space="preserve">Rysunek </w:t>
+      </w:r>
+      <w:r>
+        <w:fldChar w:fldCharType="begin"/>
+      </w:r>
+      <w:r>
+        <w:instrText xml:space="preserve"> SEQ Rysunek \* ARABIC </w:instrText>
+      </w:r>
+      <w:r>
+        <w:fldChar w:fldCharType="separate"/>
+      </w:r>
+      <w:r>
+        <w:rPr>
+          <w:noProof/>
+        </w:rPr>
+        <w:t>14</w:t>
+      </w:r>
+      <w:r>
+        <w:fldChar w:fldCharType="end"/>
+      </w:r>
+      <w:r>
+        <w:t xml:space="preserve"> Zużycie </w:t>
+      </w:r>
+      <w:r>
+        <w:rPr>
+          <w:noProof/>
+        </w:rPr>
+        <w:t>zasobów procesorów podczas wykonywania algorytmu- 16 procesorów</w:t>
+      </w:r>
+    </w:p>
+    <w:p/>
+    <w:p>
+      <w:pPr>
+        <w:suppressAutoHyphens w:val="0"/>
+      </w:pPr>
+      <w:r>
+        <w:br w:type="page"/>
+      </w:r>
+    </w:p>
+    <w:p>
+      <w:pPr>
+        <w:suppressAutoHyphens w:val="0"/>
+        <w:rPr>
+          <w:sz w:val="24"/>
+        </w:rPr>
+      </w:pPr>
     </w:p>
     <w:p>
       <w:pPr>
@@ -11435,7 +11191,7 @@
           <w:b/>
         </w:rPr>
       </w:pPr>
-      <w:bookmarkStart w:id="42" w:name="_Toc405569124"/>
+      <w:bookmarkStart w:id="41" w:name="_Toc405569124"/>
       <w:r>
         <w:rPr>
           <w:b/>
@@ -11448,7 +11204,7 @@
         </w:rPr>
         <w:t>5 Podsumowanie</w:t>
       </w:r>
-      <w:bookmarkEnd w:id="42"/>
+      <w:bookmarkEnd w:id="41"/>
     </w:p>
     <w:p>
       <w:pPr>
@@ -11477,23 +11233,23 @@
       <w:r>
         <w:t xml:space="preserve">na język </w:t>
       </w:r>
-      <w:proofErr w:type="spellStart"/>
-      <w:r>
-        <w:t>Haskell</w:t>
-      </w:r>
-      <w:proofErr w:type="spellEnd"/>
+      <w:r>
+        <w:t xml:space="preserve">Haskell </w:t>
+      </w:r>
+      <w:r>
+        <w:t>bardzo mocno przyspiesza nasz program</w:t>
+      </w:r>
+      <w:r>
+        <w:t>.</w:t>
+      </w:r>
       <w:r>
         <w:t xml:space="preserve"> </w:t>
       </w:r>
-      <w:r>
-        <w:t>bardzo mocno przyspiesza nasz program</w:t>
-      </w:r>
-      <w:r>
-        <w:t>.</w:t>
-      </w:r>
-      <w:r>
-        <w:t xml:space="preserve"> </w:t>
-      </w:r>
+    </w:p>
+    <w:p>
+      <w:pPr>
+        <w:pStyle w:val="Tekstpracy"/>
+      </w:pPr>
       <w:r>
         <w:t>Jednak d</w:t>
       </w:r>
@@ -11507,14 +11263,22 @@
         <w:t>daje najlepsze rezultaty, i w pełni wykorzystuje zasoby komputera</w:t>
       </w:r>
       <w:r>
-        <w:t xml:space="preserve">, w tym przypadku wszystkie. (Opisać </w:t>
-      </w:r>
-      <w:r>
-        <w:t xml:space="preserve">jako ciekawostkę </w:t>
-      </w:r>
-      <w:r>
-        <w:t>także test na 16 procesorach)</w:t>
-      </w:r>
+        <w:t>, w tym przypadku wszystkie</w:t>
+      </w:r>
+      <w:r>
+        <w:t xml:space="preserve"> procesory</w:t>
+      </w:r>
+      <w:r>
+        <w:t xml:space="preserve">. </w:t>
+      </w:r>
+      <w:r>
+        <w:t>Dla szesnastu procesorów nasz problem wydaje się być z byt trywialny ponieważ ledwo jest osiągane maksimum użycia procesorów, jako ciekawostkę można tutaj napisać ze dopiero zwiększenie problemu o jeden rząd (zwiększenie losowych punktów w RS) ukazuje pracę procesorów na pełnym wykorzystaniu.</w:t>
+      </w:r>
+    </w:p>
+    <w:p>
+      <w:pPr>
+        <w:pStyle w:val="Tekstpracy"/>
+      </w:pPr>
     </w:p>
     <w:p>
       <w:pPr>
@@ -11524,7 +11288,7 @@
           <w:sz w:val="24"/>
         </w:rPr>
       </w:pPr>
-      <w:bookmarkStart w:id="43" w:name="_Toc405569125"/>
+      <w:bookmarkStart w:id="42" w:name="_Toc405569125"/>
       <w:r>
         <w:rPr>
           <w:sz w:val="24"/>
@@ -11537,21 +11301,110 @@
         </w:rPr>
         <w:t xml:space="preserve"> oraz plany</w:t>
       </w:r>
+      <w:bookmarkEnd w:id="42"/>
+      <w:r>
+        <w:rPr>
+          <w:sz w:val="24"/>
+        </w:rPr>
+        <w:t xml:space="preserve"> </w:t>
+      </w:r>
+    </w:p>
+    <w:p/>
+    <w:p>
+      <w:pPr>
+        <w:pStyle w:val="Tekstpracy"/>
+      </w:pPr>
+      <w:r>
+        <w:t xml:space="preserve">Pierwszy etap został zakończony czyli </w:t>
+      </w:r>
+      <w:r>
+        <w:t xml:space="preserve">został zbudowany algorytm </w:t>
+      </w:r>
+      <w:r>
+        <w:t xml:space="preserve">dla funkcji jedno </w:t>
+      </w:r>
+      <w:r>
+        <w:t>wymiarowej</w:t>
+      </w:r>
+      <w:r>
+        <w:t xml:space="preserve">, następnym etapem jest dostosowanie algorytmu do funkcji 2 oraz 3 wymiarowych a na końcu do 9 wymiarów, jak wspomina Sid Yakowitz </w:t>
+      </w:r>
+      <w:sdt>
+        <w:sdtPr>
+          <w:id w:val="611022042"/>
+          <w:citation/>
+        </w:sdtPr>
+        <w:sdtContent>
+          <w:r>
+            <w:fldChar w:fldCharType="begin"/>
+          </w:r>
+          <w:r>
+            <w:instrText xml:space="preserve"> CITATION Yak93 \l 1045 </w:instrText>
+          </w:r>
+          <w:r>
+            <w:fldChar w:fldCharType="separate"/>
+          </w:r>
+          <w:r>
+            <w:rPr>
+              <w:noProof/>
+            </w:rPr>
+            <w:t>(1)</w:t>
+          </w:r>
+          <w:r>
+            <w:fldChar w:fldCharType="end"/>
+          </w:r>
+        </w:sdtContent>
+      </w:sdt>
+      <w:r>
+        <w:t xml:space="preserve"> algorytm który opisał jest efektywny dla funkcji maksymalnie dziewięciu wymiarów.</w:t>
+      </w:r>
+    </w:p>
+    <w:p>
+      <w:pPr>
+        <w:pStyle w:val="Tekstpracy"/>
+      </w:pPr>
+      <w:r>
+        <w:t>Następnym etapem ulepszania algorytmu mogło by być automatyczne dobieranie szerokości przedziału w którym będzie poszukiwane minimum lokalne opisane</w:t>
+      </w:r>
+      <w:sdt>
+        <w:sdtPr>
+          <w:id w:val="2052733800"/>
+          <w:citation/>
+        </w:sdtPr>
+        <w:sdtContent>
+          <w:r>
+            <w:fldChar w:fldCharType="begin"/>
+          </w:r>
+          <w:r>
+            <w:instrText xml:space="preserve"> CITATION Ran \l 1045 </w:instrText>
+          </w:r>
+          <w:r>
+            <w:fldChar w:fldCharType="separate"/>
+          </w:r>
+          <w:r>
+            <w:rPr>
+              <w:noProof/>
+            </w:rPr>
+            <w:t xml:space="preserve"> (4)</w:t>
+          </w:r>
+          <w:r>
+            <w:fldChar w:fldCharType="end"/>
+          </w:r>
+        </w:sdtContent>
+      </w:sdt>
+      <w:r>
+        <w:t xml:space="preserve"> jako „Adaptive Step Size Random Search”</w:t>
+      </w:r>
+    </w:p>
+    <w:p>
+      <w:pPr>
+        <w:pStyle w:val="Tekstpracy"/>
+      </w:pPr>
+      <w:r>
+        <w:t>Na samym końcu jak już algorytm zostanie maksymalnie ulepszony, można stworzyć portal który by udostępniał tę funkcjonalność dla statystyków dzięki któremu moglibyśmy spieniężyć naszą prace.</w:t>
+      </w:r>
+      <w:bookmarkStart w:id="43" w:name="_GoBack"/>
       <w:bookmarkEnd w:id="43"/>
-      <w:r>
-        <w:rPr>
-          <w:sz w:val="24"/>
-        </w:rPr>
-        <w:t xml:space="preserve"> </w:t>
-      </w:r>
-    </w:p>
-    <w:p>
-      <w:r>
-        <w:t>TBC</w:t>
-      </w:r>
-      <w:r>
-        <w:t xml:space="preserve"> – pomysły oraz plany co robić dalej + propozycje przy ulepszeniu algorytmu</w:t>
-      </w:r>
     </w:p>
     <w:p>
       <w:pPr>
@@ -11570,17 +11423,15 @@
     </w:p>
     <w:sdt>
       <w:sdtPr>
+        <w:rPr>
+          <w:sz w:val="20"/>
+        </w:rPr>
         <w:id w:val="-801459914"/>
         <w:docPartObj>
           <w:docPartGallery w:val="Bibliographies"/>
           <w:docPartUnique/>
         </w:docPartObj>
       </w:sdtPr>
-      <w:sdtEndPr>
-        <w:rPr>
-          <w:sz w:val="20"/>
-        </w:rPr>
-      </w:sdtEndPr>
       <w:sdtContent>
         <w:p>
           <w:pPr>
@@ -11607,26 +11458,34 @@
                 <w:pStyle w:val="Bibliografia"/>
                 <w:rPr>
                   <w:noProof/>
-                  <w:sz w:val="24"/>
+                  <w:sz w:val="32"/>
                   <w:szCs w:val="24"/>
                   <w:lang w:val="en-GB"/>
                 </w:rPr>
               </w:pPr>
               <w:r>
+                <w:rPr>
+                  <w:sz w:val="24"/>
+                </w:rPr>
                 <w:fldChar w:fldCharType="begin"/>
               </w:r>
               <w:r>
                 <w:rPr>
+                  <w:sz w:val="24"/>
                   <w:lang w:val="en-GB"/>
                 </w:rPr>
                 <w:instrText>BIBLIOGRAPHY</w:instrText>
               </w:r>
               <w:r>
+                <w:rPr>
+                  <w:sz w:val="24"/>
+                </w:rPr>
                 <w:fldChar w:fldCharType="separate"/>
               </w:r>
               <w:r>
                 <w:rPr>
                   <w:noProof/>
+                  <w:sz w:val="24"/>
                   <w:lang w:val="en-GB"/>
                 </w:rPr>
                 <w:t xml:space="preserve">1. </w:t>
@@ -11636,6 +11495,7 @@
                   <w:i/>
                   <w:iCs/>
                   <w:noProof/>
+                  <w:sz w:val="24"/>
                   <w:lang w:val="en-GB"/>
                 </w:rPr>
                 <w:t xml:space="preserve">A globally convergent stochastic approximation. </w:t>
@@ -11645,6 +11505,7 @@
                   <w:b/>
                   <w:bCs/>
                   <w:noProof/>
+                  <w:sz w:val="24"/>
                   <w:lang w:val="en-GB"/>
                 </w:rPr>
                 <w:t>Yakowitz, Sid.</w:t>
@@ -11652,6 +11513,7 @@
               <w:r>
                 <w:rPr>
                   <w:noProof/>
+                  <w:sz w:val="24"/>
                   <w:lang w:val="en-GB"/>
                 </w:rPr>
                 <w:t xml:space="preserve"> 1, January 1993, SIAM J. Control and Optimization, Vol. 31, pp. 30-40.</w:t>
@@ -11662,11 +11524,13 @@
                 <w:pStyle w:val="Bibliografia"/>
                 <w:rPr>
                   <w:noProof/>
+                  <w:sz w:val="24"/>
                 </w:rPr>
               </w:pPr>
               <w:r>
                 <w:rPr>
                   <w:noProof/>
+                  <w:sz w:val="24"/>
                   <w:lang w:val="en-GB"/>
                 </w:rPr>
                 <w:t xml:space="preserve">2. </w:t>
@@ -11676,6 +11540,7 @@
                   <w:i/>
                   <w:iCs/>
                   <w:noProof/>
+                  <w:sz w:val="24"/>
                   <w:lang w:val="en-GB"/>
                 </w:rPr>
                 <w:t xml:space="preserve">Evolutionary Computation and Global Optimization. </w:t>
@@ -11685,12 +11550,14 @@
                   <w:b/>
                   <w:bCs/>
                   <w:noProof/>
+                  <w:sz w:val="24"/>
                 </w:rPr>
                 <w:t>Niewiadomska-Szynkiewicz Ewa.</w:t>
               </w:r>
               <w:r>
                 <w:rPr>
                   <w:noProof/>
+                  <w:sz w:val="24"/>
                 </w:rPr>
                 <w:t xml:space="preserve"> Potok Złoty : brak nazwiska, 1999. Przegląd Metod Optymalizacji Globalnej.</w:t>
               </w:r>
@@ -11702,11 +11569,13 @@
                   <w:b/>
                   <w:bCs/>
                   <w:noProof/>
+                  <w:sz w:val="24"/>
                 </w:rPr>
               </w:pPr>
               <w:r>
                 <w:rPr>
                   <w:noProof/>
+                  <w:sz w:val="24"/>
                 </w:rPr>
                 <w:t xml:space="preserve">3. </w:t>
               </w:r>
@@ -11715,8 +11584,53 @@
                   <w:b/>
                   <w:bCs/>
                   <w:noProof/>
+                  <w:sz w:val="24"/>
                 </w:rPr>
                 <w:t>haskell.org. [Online] https://downloads.haskell.org/~ghc/7.0-latest/docs/html/users_guide/lang-parallel.html.</w:t>
+              </w:r>
+            </w:p>
+            <w:p>
+              <w:pPr>
+                <w:pStyle w:val="Bibliografia"/>
+                <w:rPr>
+                  <w:b/>
+                  <w:bCs/>
+                  <w:noProof/>
+                  <w:sz w:val="24"/>
+                  <w:lang w:val="en-GB"/>
+                </w:rPr>
+              </w:pPr>
+              <w:r>
+                <w:rPr>
+                  <w:b/>
+                  <w:bCs/>
+                  <w:noProof/>
+                  <w:sz w:val="24"/>
+                  <w:lang w:val="en-GB"/>
+                </w:rPr>
+                <w:t xml:space="preserve">4. Random Search. </w:t>
+              </w:r>
+              <w:r>
+                <w:rPr>
+                  <w:b/>
+                  <w:bCs/>
+                  <w:i/>
+                  <w:iCs/>
+                  <w:noProof/>
+                  <w:sz w:val="24"/>
+                  <w:lang w:val="en-GB"/>
+                </w:rPr>
+                <w:t xml:space="preserve">Wikipedia. </w:t>
+              </w:r>
+              <w:r>
+                <w:rPr>
+                  <w:b/>
+                  <w:bCs/>
+                  <w:noProof/>
+                  <w:sz w:val="24"/>
+                  <w:lang w:val="en-GB"/>
+                </w:rPr>
+                <w:t>[Online] http://en.wikipedia.org/wiki/Random_search.</w:t>
               </w:r>
             </w:p>
             <w:p>
@@ -11724,6 +11638,7 @@
                 <w:rPr>
                   <w:b/>
                   <w:bCs/>
+                  <w:sz w:val="24"/>
                 </w:rPr>
                 <w:fldChar w:fldCharType="end"/>
               </w:r>
@@ -12435,7 +12350,7 @@
     </w:p>
     <w:p/>
     <w:sectPr>
-      <w:footerReference w:type="default" r:id="rId20"/>
+      <w:footerReference w:type="default" r:id="rId22"/>
       <w:footnotePr>
         <w:pos w:val="beneathText"/>
       </w:footnotePr>
@@ -12498,7 +12413,7 @@
           <w:rPr>
             <w:noProof/>
           </w:rPr>
-          <w:t>18</w:t>
+          <w:t>25</w:t>
         </w:r>
         <w:r>
           <w:fldChar w:fldCharType="end"/>
@@ -14820,11 +14735,20 @@
     <b:ShortTitle>Concurrent and Parallel Haskell</b:ShortTitle>
     <b:RefOrder>3</b:RefOrder>
   </b:Source>
+  <b:Source>
+    <b:Tag>Ran</b:Tag>
+    <b:SourceType>InternetSite</b:SourceType>
+    <b:Guid>{56AEA617-A663-4EFA-81BE-E5A00C450A87}</b:Guid>
+    <b:Title>Random Search</b:Title>
+    <b:InternetSiteTitle>Wikipedia</b:InternetSiteTitle>
+    <b:URL>http://en.wikipedia.org/wiki/Random_search</b:URL>
+    <b:RefOrder>4</b:RefOrder>
+  </b:Source>
 </b:Sources>
 </file>
 
 <file path=customXml/itemProps1.xml><?xml version="1.0" encoding="utf-8"?>
-<ds:datastoreItem xmlns:ds="http://schemas.openxmlformats.org/officeDocument/2006/customXml" ds:itemID="{9C7A2AE4-8BE5-47BB-AEA7-44C0DD5F9F4C}">
+<ds:datastoreItem xmlns:ds="http://schemas.openxmlformats.org/officeDocument/2006/customXml" ds:itemID="{35B4A6E5-F11D-4AA4-B388-A8DBECF8DD34}">
   <ds:schemaRefs>
     <ds:schemaRef ds:uri="http://schemas.openxmlformats.org/officeDocument/2006/bibliography"/>
   </ds:schemaRefs>

</xml_diff>